<commit_message>
pipeline v1: logic updates, housekeeping
</commit_message>
<xml_diff>
--- a/workingFile-report.docx
+++ b/workingFile-report.docx
@@ -189,6 +189,12 @@
     </w:p>
     <w:sdt>
       <w:sdtPr>
+        <w:rPr>
+          <w:rFonts w:asciiTheme="minorHAnsi" w:eastAsiaTheme="minorHAnsi" w:hAnsiTheme="minorHAnsi" w:cstheme="minorBidi"/>
+          <w:color w:val="auto"/>
+          <w:sz w:val="24"/>
+          <w:szCs w:val="24"/>
+        </w:rPr>
         <w:id w:val="11119082"/>
         <w:docPartObj>
           <w:docPartGallery w:val="Table of Contents"/>
@@ -197,13 +203,9 @@
       </w:sdtPr>
       <w:sdtEndPr>
         <w:rPr>
-          <w:rFonts w:asciiTheme="minorHAnsi" w:eastAsiaTheme="minorHAnsi" w:hAnsiTheme="minorHAnsi" w:cstheme="minorBidi"/>
           <w:b/>
           <w:bCs/>
           <w:noProof/>
-          <w:color w:val="auto"/>
-          <w:sz w:val="24"/>
-          <w:szCs w:val="24"/>
         </w:rPr>
       </w:sdtEndPr>
       <w:sdtContent>
@@ -9158,6 +9160,7 @@
         <w:lastRenderedPageBreak/>
         <w:t xml:space="preserve">[4.0] Implementation </w:t>
       </w:r>
+      <w:bookmarkEnd w:id="38"/>
     </w:p>
     <w:p>
       <w:pPr>
@@ -9177,141 +9180,162 @@
       <w:pPr>
         <w:pStyle w:val="Heading1"/>
       </w:pPr>
+      <w:bookmarkStart w:id="39" w:name="_Toc192631382"/>
+      <w:r>
+        <w:lastRenderedPageBreak/>
+        <w:t>[5</w:t>
+      </w:r>
+      <w:r>
+        <w:t>.0</w:t>
+      </w:r>
+      <w:r>
+        <w:t>]</w:t>
+      </w:r>
+      <w:bookmarkEnd w:id="39"/>
+      <w:r>
+        <w:t xml:space="preserve"> Evaluation</w:t>
+      </w:r>
+    </w:p>
+    <w:p/>
+    <w:p>
+      <w:r>
+        <w:br w:type="page"/>
+      </w:r>
+    </w:p>
+    <w:p>
+      <w:pPr>
+        <w:pStyle w:val="Heading1"/>
+      </w:pPr>
+      <w:r>
+        <w:lastRenderedPageBreak/>
+        <w:t>[6.0] Conclusion</w:t>
+      </w:r>
+    </w:p>
+    <w:p/>
+    <w:p>
+      <w:r>
+        <w:br w:type="page"/>
+      </w:r>
+    </w:p>
+    <w:p>
+      <w:pPr>
+        <w:pStyle w:val="Heading1"/>
+      </w:pPr>
+      <w:r>
+        <w:lastRenderedPageBreak/>
+        <w:t>[7.0] Appendix</w:t>
+      </w:r>
+    </w:p>
+    <w:p/>
+    <w:p>
+      <w:pPr>
+        <w:pStyle w:val="Heading2"/>
+      </w:pPr>
+      <w:r>
+        <w:t xml:space="preserve">[7.1] </w:t>
+      </w:r>
+      <w:r>
+        <w:t>Work done for each version</w:t>
+      </w:r>
+    </w:p>
+    <w:p/>
+    <w:p>
+      <w:pPr>
+        <w:pStyle w:val="Heading3"/>
+      </w:pPr>
+      <w:r>
+        <w:t>[7.11] Feature Prototype</w:t>
+      </w:r>
+    </w:p>
+    <w:p>
+      <w:pPr>
+        <w:pStyle w:val="Heading4"/>
+      </w:pPr>
+      <w:r>
+        <w:t>[7.111] Feature Prototype Overview</w:t>
+      </w:r>
+    </w:p>
+    <w:p/>
+    <w:p>
+      <w:r>
+        <w:t xml:space="preserve">The feature prototype demonstrates the implementation of fine-tuning a </w:t>
+      </w:r>
+      <w:proofErr w:type="spellStart"/>
+      <w:r>
+        <w:t>MobileBERT</w:t>
+      </w:r>
+      <w:proofErr w:type="spellEnd"/>
+      <w:r>
+        <w:t xml:space="preserve"> [16] model for the purpose of fake news detection. </w:t>
+      </w:r>
+    </w:p>
+    <w:p/>
+    <w:p>
+      <w:proofErr w:type="spellStart"/>
+      <w:r>
+        <w:t>MobileBERT</w:t>
+      </w:r>
+      <w:proofErr w:type="spellEnd"/>
+      <w:r>
+        <w:t xml:space="preserve"> is a variant of BERT chosen for its computational efficiency while retaining its performance in natural language processing tasks. The objective of this prototype is to train </w:t>
+      </w:r>
+      <w:proofErr w:type="spellStart"/>
+      <w:r>
+        <w:t>MobileBERT</w:t>
+      </w:r>
+      <w:proofErr w:type="spellEnd"/>
+      <w:r>
+        <w:t xml:space="preserve"> to classify political statements as either ‘fake’ or ‘real’ using a simplified, binarized version of the LIAR dataset’s labels. </w:t>
+      </w:r>
+    </w:p>
+    <w:p/>
+    <w:p>
+      <w:r>
+        <w:t xml:space="preserve">This prototype’s implementation serves to assess the viability of employing </w:t>
+      </w:r>
+      <w:proofErr w:type="spellStart"/>
+      <w:r>
+        <w:t>MobileBERT</w:t>
+      </w:r>
+      <w:proofErr w:type="spellEnd"/>
+      <w:r>
+        <w:t xml:space="preserve"> in a fake news detection application with real-world use cases.</w:t>
+      </w:r>
+    </w:p>
+    <w:p/>
+    <w:p>
+      <w:pPr>
+        <w:rPr>
+          <w:rFonts w:asciiTheme="majorHAnsi" w:hAnsiTheme="majorHAnsi"/>
+          <w:b/>
+          <w:color w:val="476166" w:themeColor="accent1"/>
+          <w:sz w:val="28"/>
+          <w:szCs w:val="28"/>
+        </w:rPr>
+      </w:pPr>
+      <w:r>
+        <w:br w:type="page"/>
+      </w:r>
+    </w:p>
+    <w:p>
+      <w:pPr>
+        <w:pStyle w:val="Heading4"/>
+      </w:pPr>
       <w:r>
         <w:lastRenderedPageBreak/>
         <w:t>[</w:t>
       </w:r>
       <w:r>
-        <w:t>x</w:t>
-      </w:r>
-      <w:r>
-        <w:t xml:space="preserve">.0] </w:t>
-      </w:r>
-      <w:r>
-        <w:t>Feature Prototype</w:t>
-      </w:r>
-      <w:bookmarkEnd w:id="38"/>
+        <w:t>7.112</w:t>
+      </w:r>
+      <w:r>
+        <w:t>] Dataset Preparation</w:t>
+      </w:r>
     </w:p>
     <w:p/>
     <w:p>
-      <w:pPr>
-        <w:pStyle w:val="Heading2"/>
-      </w:pPr>
-      <w:bookmarkStart w:id="39" w:name="_Toc192631371"/>
-      <w:r>
-        <w:t>[</w:t>
-      </w:r>
-      <w:r>
-        <w:t>x</w:t>
-      </w:r>
-      <w:r>
-        <w:t xml:space="preserve">.1] </w:t>
-      </w:r>
-      <w:r>
-        <w:t>Overview</w:t>
-      </w:r>
-      <w:bookmarkEnd w:id="39"/>
-    </w:p>
-    <w:p/>
-    <w:p>
-      <w:r>
-        <w:t xml:space="preserve">The feature prototype demonstrates the implementation of fine-tuning a </w:t>
-      </w:r>
-      <w:proofErr w:type="spellStart"/>
-      <w:r>
-        <w:t>MobileBERT</w:t>
-      </w:r>
-      <w:proofErr w:type="spellEnd"/>
-      <w:r>
-        <w:t xml:space="preserve"> </w:t>
-      </w:r>
-      <w:r>
-        <w:t xml:space="preserve">[16] </w:t>
-      </w:r>
-      <w:r>
-        <w:t xml:space="preserve">model for the purpose of fake news detection. </w:t>
-      </w:r>
-    </w:p>
-    <w:p/>
-    <w:p>
-      <w:r>
-        <w:t>MobileBERT is a variant of BERT chosen for its computational efficiency while retaining its performance in natural language processing tasks. The objective of this prototype is to train MobileBERT to classify political statements as either ‘fake’ or ‘real’ using a simplified, binari</w:t>
-      </w:r>
-      <w:r>
-        <w:t>z</w:t>
-      </w:r>
-      <w:r>
-        <w:t xml:space="preserve">ed version of the LIAR dataset’s labels. </w:t>
-      </w:r>
-    </w:p>
-    <w:p/>
-    <w:p>
-      <w:r>
-        <w:t>This prototype’s implementation serves to assess the viability of employing MobileBERT in a fake news detection application with real-world use cases.</w:t>
-      </w:r>
-    </w:p>
-    <w:p/>
-    <w:p>
-      <w:pPr>
-        <w:rPr>
-          <w:b/>
-          <w:sz w:val="48"/>
-          <w:szCs w:val="48"/>
-        </w:rPr>
-      </w:pPr>
-      <w:r>
-        <w:br w:type="page"/>
-      </w:r>
-    </w:p>
-    <w:p>
-      <w:pPr>
-        <w:pStyle w:val="Heading2"/>
-      </w:pPr>
-      <w:bookmarkStart w:id="40" w:name="_Toc192631372"/>
-      <w:r>
-        <w:lastRenderedPageBreak/>
-        <w:t>[</w:t>
-      </w:r>
-      <w:r>
-        <w:t>x</w:t>
-      </w:r>
-      <w:r>
-        <w:t xml:space="preserve">.2] </w:t>
-      </w:r>
-      <w:r>
-        <w:t>Implementation</w:t>
-      </w:r>
-      <w:bookmarkEnd w:id="40"/>
-    </w:p>
-    <w:p/>
-    <w:p>
-      <w:pPr>
-        <w:pStyle w:val="Heading3"/>
-      </w:pPr>
-      <w:bookmarkStart w:id="41" w:name="_Toc192631373"/>
-      <w:r>
-        <w:t>[</w:t>
-      </w:r>
-      <w:r>
-        <w:t>x</w:t>
-      </w:r>
-      <w:r>
-        <w:t xml:space="preserve">.21] </w:t>
-      </w:r>
-      <w:r>
-        <w:t>Dataset Preparation</w:t>
-      </w:r>
-      <w:bookmarkEnd w:id="41"/>
-    </w:p>
-    <w:p>
-      <w:r>
-        <w:t xml:space="preserve">The LIAR dataset comprises political statements categorised into six classes – “pants-fire”, “false”, “barely-true”, “half-true”, “mostly-true” and “true” </w:t>
-      </w:r>
-      <w:r>
-        <w:t xml:space="preserve">[17] </w:t>
-      </w:r>
-      <w:r>
-        <w:t xml:space="preserve">– that encapsulate a spectrum of truthfulness. </w:t>
+      <w:r>
+        <w:t xml:space="preserve">The LIAR dataset comprises political statements categorised into six classes – “pants-fire”, “false”, “barely-true”, “half-true”, “mostly-true” and “true” [17] – that encapsulate a spectrum of truthfulness. </w:t>
       </w:r>
       <w:proofErr w:type="gramStart"/>
       <w:r>
@@ -9395,10 +9419,10 @@
           <w:noProof/>
         </w:rPr>
         <w:drawing>
-          <wp:inline distT="0" distB="0" distL="0" distR="0" wp14:anchorId="126FFAEC" wp14:editId="6CF9F80A">
+          <wp:inline distT="0" distB="0" distL="0" distR="0" wp14:anchorId="44DFB0D1" wp14:editId="548F2714">
             <wp:extent cx="4514487" cy="3181350"/>
             <wp:effectExtent l="0" t="0" r="635" b="0"/>
-            <wp:docPr id="511766408" name="Picture 1" descr="A screenshot of a computer code&#10;&#10;Description automatically generated"/>
+            <wp:docPr id="1008544889" name="Picture 1" descr="A screenshot of a computer code&#10;&#10;Description automatically generated"/>
             <wp:cNvGraphicFramePr>
               <a:graphicFrameLocks xmlns:a="http://schemas.openxmlformats.org/drawingml/2006/main" noChangeAspect="1"/>
             </wp:cNvGraphicFramePr>
@@ -9445,13 +9469,7 @@
         <w:ind w:left="360"/>
       </w:pPr>
       <w:r>
-        <w:t xml:space="preserve">Training, validation, and test splits were imported using pandas. This way, data would be cleanly </w:t>
-      </w:r>
-      <w:r>
-        <w:t>separated,</w:t>
-      </w:r>
-      <w:r>
-        <w:t xml:space="preserve"> and evaluation of the model would be unbiased.</w:t>
+        <w:t>Training, validation, and test splits were imported using pandas. This way, data would be cleanly separated, and evaluation of the model would be unbiased.</w:t>
       </w:r>
     </w:p>
     <w:p/>
@@ -9544,10 +9562,10 @@
           <w:noProof/>
         </w:rPr>
         <w:drawing>
-          <wp:inline distT="0" distB="0" distL="0" distR="0" wp14:anchorId="43C2D79C" wp14:editId="24D66759">
+          <wp:inline distT="0" distB="0" distL="0" distR="0" wp14:anchorId="12DB0C5A" wp14:editId="2408FD88">
             <wp:extent cx="4728125" cy="2705100"/>
             <wp:effectExtent l="0" t="0" r="0" b="0"/>
-            <wp:docPr id="1410203496" name="Picture 1"/>
+            <wp:docPr id="1922513885" name="Picture 1" descr="A computer screen shot of a code&#10;&#10;AI-generated content may be incorrect."/>
             <wp:cNvGraphicFramePr>
               <a:graphicFrameLocks xmlns:a="http://schemas.openxmlformats.org/drawingml/2006/main" noChangeAspect="1"/>
             </wp:cNvGraphicFramePr>
@@ -9555,7 +9573,7 @@
               <a:graphicData uri="http://schemas.openxmlformats.org/drawingml/2006/picture">
                 <pic:pic xmlns:pic="http://schemas.openxmlformats.org/drawingml/2006/picture">
                   <pic:nvPicPr>
-                    <pic:cNvPr id="1410203496" name=""/>
+                    <pic:cNvPr id="1922513885" name="Picture 1" descr="A computer screen shot of a code&#10;&#10;AI-generated content may be incorrect."/>
                     <pic:cNvPicPr/>
                   </pic:nvPicPr>
                   <pic:blipFill>
@@ -9590,10 +9608,7 @@
         <w:ind w:left="360"/>
       </w:pPr>
       <w:r>
-        <w:t>To transform multi-class labels to binary labels ‘fake’ (0) and ‘real’ (1), a mapping function was implemented</w:t>
-      </w:r>
-      <w:r>
-        <w:t xml:space="preserve"> to map “pants-fire”, “false” and “</w:t>
+        <w:t>To transform multi-class labels to binary labels ‘fake’ (0) and ‘real’ (1), a mapping function was implemented to map “pants-fire”, “false” and “</w:t>
       </w:r>
       <w:proofErr w:type="gramStart"/>
       <w:r>
@@ -9618,10 +9633,10 @@
           <w:noProof/>
         </w:rPr>
         <w:drawing>
-          <wp:inline distT="0" distB="0" distL="0" distR="0" wp14:anchorId="28C5C53C" wp14:editId="2D3E70D1">
+          <wp:inline distT="0" distB="0" distL="0" distR="0" wp14:anchorId="4F39350C" wp14:editId="60B4DE81">
             <wp:extent cx="4695825" cy="1158407"/>
             <wp:effectExtent l="0" t="0" r="0" b="3810"/>
-            <wp:docPr id="1021430827" name="Picture 1" descr="A screen shot of a computer code&#10;&#10;Description automatically generated"/>
+            <wp:docPr id="1670720665" name="Picture 1" descr="A screen shot of a computer code&#10;&#10;Description automatically generated"/>
             <wp:cNvGraphicFramePr>
               <a:graphicFrameLocks xmlns:a="http://schemas.openxmlformats.org/drawingml/2006/main" noChangeAspect="1"/>
             </wp:cNvGraphicFramePr>
@@ -9664,13 +9679,7 @@
         <w:ind w:left="360"/>
       </w:pPr>
       <w:r>
-        <w:t xml:space="preserve">Some basic validation work </w:t>
-      </w:r>
-      <w:r>
-        <w:t xml:space="preserve">was </w:t>
-      </w:r>
-      <w:r>
-        <w:t xml:space="preserve">also done to verify that all labels conformed to the expected binary format. </w:t>
+        <w:t xml:space="preserve">Some basic validation work was also done to verify that all labels conformed to the expected binary format. </w:t>
       </w:r>
     </w:p>
     <w:p>
@@ -9728,7 +9737,15 @@
         <w:ind w:left="360"/>
       </w:pPr>
       <w:r>
-        <w:t>Hugging Face’s AutoTokenizer was employed to tokenise the text statements. This would ensure uniformity in length through truncation and padding to a maximum sequence length of 128 tokens.</w:t>
+        <w:t xml:space="preserve">Hugging Face’s </w:t>
+      </w:r>
+      <w:proofErr w:type="spellStart"/>
+      <w:r>
+        <w:t>AutoTokenizer</w:t>
+      </w:r>
+      <w:proofErr w:type="spellEnd"/>
+      <w:r>
+        <w:t xml:space="preserve"> was employed to tokenise the text statements. This would ensure uniformity in length through truncation and padding to a maximum sequence length of 128 tokens.</w:t>
       </w:r>
     </w:p>
     <w:p>
@@ -9758,10 +9775,10 @@
           <w:noProof/>
         </w:rPr>
         <w:drawing>
-          <wp:inline distT="0" distB="0" distL="0" distR="0" wp14:anchorId="37CC1D22" wp14:editId="7405C451">
+          <wp:inline distT="0" distB="0" distL="0" distR="0" wp14:anchorId="15C8F034" wp14:editId="02CA4014">
             <wp:extent cx="3877078" cy="2924175"/>
             <wp:effectExtent l="0" t="0" r="9525" b="0"/>
-            <wp:docPr id="1096641628" name="Picture 1"/>
+            <wp:docPr id="700319816" name="Picture 1" descr="A computer screen shot of a code&#10;&#10;AI-generated content may be incorrect."/>
             <wp:cNvGraphicFramePr>
               <a:graphicFrameLocks xmlns:a="http://schemas.openxmlformats.org/drawingml/2006/main" noChangeAspect="1"/>
             </wp:cNvGraphicFramePr>
@@ -9769,7 +9786,7 @@
               <a:graphicData uri="http://schemas.openxmlformats.org/drawingml/2006/picture">
                 <pic:pic xmlns:pic="http://schemas.openxmlformats.org/drawingml/2006/picture">
                   <pic:nvPicPr>
-                    <pic:cNvPr id="1096641628" name=""/>
+                    <pic:cNvPr id="700319816" name="Picture 1" descr="A computer screen shot of a code&#10;&#10;AI-generated content may be incorrect."/>
                     <pic:cNvPicPr/>
                   </pic:nvPicPr>
                   <pic:blipFill>
@@ -9794,47 +9811,31 @@
         </w:drawing>
       </w:r>
     </w:p>
-    <w:p>
-      <w:pPr>
-        <w:rPr>
-          <w:sz w:val="36"/>
-          <w:szCs w:val="36"/>
-        </w:rPr>
-      </w:pPr>
+    <w:p/>
+    <w:p>
       <w:r>
         <w:br w:type="page"/>
       </w:r>
     </w:p>
     <w:p>
       <w:pPr>
-        <w:pStyle w:val="Heading3"/>
-      </w:pPr>
-      <w:bookmarkStart w:id="42" w:name="_Toc192631374"/>
+        <w:pStyle w:val="Heading4"/>
+      </w:pPr>
       <w:r>
         <w:lastRenderedPageBreak/>
         <w:t>[</w:t>
       </w:r>
       <w:r>
-        <w:t>x</w:t>
-      </w:r>
-      <w:r>
-        <w:t xml:space="preserve">.22] </w:t>
-      </w:r>
-      <w:r>
-        <w:t>Model Training</w:t>
-      </w:r>
-      <w:bookmarkEnd w:id="42"/>
+        <w:t>7.113</w:t>
+      </w:r>
+      <w:r>
+        <w:t>] Model Training</w:t>
+      </w:r>
     </w:p>
     <w:p>
       <w:proofErr w:type="spellStart"/>
       <w:r>
-        <w:t>Mo</w:t>
-      </w:r>
-      <w:r>
-        <w:t>bile</w:t>
-      </w:r>
-      <w:r>
-        <w:t>BERT</w:t>
+        <w:t>MobileBERT</w:t>
       </w:r>
       <w:proofErr w:type="spellEnd"/>
       <w:r>
@@ -9891,10 +9892,10 @@
           <w:noProof/>
         </w:rPr>
         <w:drawing>
-          <wp:inline distT="0" distB="0" distL="0" distR="0" wp14:anchorId="64297283" wp14:editId="7A9828FE">
+          <wp:inline distT="0" distB="0" distL="0" distR="0" wp14:anchorId="46A1B790" wp14:editId="450BDDFD">
             <wp:extent cx="4076700" cy="2609678"/>
             <wp:effectExtent l="0" t="0" r="0" b="635"/>
-            <wp:docPr id="2088039628" name="Picture 1" descr="A screen shot of a computer code&#10;&#10;Description automatically generated"/>
+            <wp:docPr id="714589571" name="Picture 1" descr="A screen shot of a computer code&#10;&#10;Description automatically generated"/>
             <wp:cNvGraphicFramePr>
               <a:graphicFrameLocks xmlns:a="http://schemas.openxmlformats.org/drawingml/2006/main" noChangeAspect="1"/>
             </wp:cNvGraphicFramePr>
@@ -9941,10 +9942,15 @@
         <w:ind w:left="360"/>
       </w:pPr>
       <w:r>
-        <w:t xml:space="preserve">The tokenised text and corresponding labels were encapsulated into PyTorch-compatible datasets to enable it to be seamlessly integrated </w:t>
-      </w:r>
-      <w:r>
-        <w:t xml:space="preserve">with </w:t>
+        <w:t xml:space="preserve">The tokenised text and corresponding labels were encapsulated into </w:t>
+      </w:r>
+      <w:proofErr w:type="spellStart"/>
+      <w:r>
+        <w:t>PyTorch</w:t>
+      </w:r>
+      <w:proofErr w:type="spellEnd"/>
+      <w:r>
+        <w:t xml:space="preserve">-compatible datasets to enable it to be seamlessly integrated with </w:t>
       </w:r>
       <w:proofErr w:type="spellStart"/>
       <w:r>
@@ -10011,10 +10017,10 @@
           <w:noProof/>
         </w:rPr>
         <w:drawing>
-          <wp:inline distT="0" distB="0" distL="0" distR="0" wp14:anchorId="6059EE78" wp14:editId="6ED2B3C7">
+          <wp:inline distT="0" distB="0" distL="0" distR="0" wp14:anchorId="7350021B" wp14:editId="5F6DC5C9">
             <wp:extent cx="6017608" cy="1104900"/>
             <wp:effectExtent l="0" t="0" r="2540" b="0"/>
-            <wp:docPr id="1936709686" name="Picture 1" descr="A computer screen shot of a computer code&#10;&#10;Description automatically generated"/>
+            <wp:docPr id="1438704234" name="Picture 1" descr="A computer screen shot of a computer code&#10;&#10;Description automatically generated"/>
             <wp:cNvGraphicFramePr>
               <a:graphicFrameLocks xmlns:a="http://schemas.openxmlformats.org/drawingml/2006/main" noChangeAspect="1"/>
             </wp:cNvGraphicFramePr>
@@ -10065,16 +10071,7 @@
       </w:r>
       <w:proofErr w:type="spellEnd"/>
       <w:r>
-        <w:t xml:space="preserve"> architecture for binary classification. </w:t>
-      </w:r>
-      <w:r>
-        <w:t xml:space="preserve">This modification </w:t>
-      </w:r>
-      <w:r>
-        <w:t xml:space="preserve">would </w:t>
-      </w:r>
-      <w:r>
-        <w:t xml:space="preserve">leverage </w:t>
+        <w:t xml:space="preserve"> architecture for binary classification. This modification would leverage </w:t>
       </w:r>
       <w:proofErr w:type="spellStart"/>
       <w:r>
@@ -10082,22 +10079,7 @@
       </w:r>
       <w:proofErr w:type="spellEnd"/>
       <w:r>
-        <w:t xml:space="preserve"> pre-trained</w:t>
-      </w:r>
-      <w:r>
-        <w:t xml:space="preserve"> language understanding capabilities </w:t>
-      </w:r>
-      <w:r>
-        <w:t>while ensuring alignment</w:t>
-      </w:r>
-      <w:r>
-        <w:t xml:space="preserve"> </w:t>
-      </w:r>
-      <w:r>
-        <w:t>with the binary classification task</w:t>
-      </w:r>
-      <w:r>
-        <w:t xml:space="preserve">. </w:t>
+        <w:t xml:space="preserve"> pre-trained language understanding capabilities while ensuring alignment with the binary classification task. </w:t>
       </w:r>
     </w:p>
     <w:p>
@@ -10145,10 +10127,10 @@
           <w:noProof/>
         </w:rPr>
         <w:drawing>
-          <wp:inline distT="0" distB="0" distL="0" distR="0" wp14:anchorId="2F0817B4" wp14:editId="047F98A6">
+          <wp:inline distT="0" distB="0" distL="0" distR="0" wp14:anchorId="11499327" wp14:editId="4DF2583C">
             <wp:extent cx="6315075" cy="2821903"/>
             <wp:effectExtent l="0" t="0" r="0" b="0"/>
-            <wp:docPr id="1887395256" name="Picture 1"/>
+            <wp:docPr id="496797514" name="Picture 1" descr="A computer screen shot of a code&#10;&#10;AI-generated content may be incorrect."/>
             <wp:cNvGraphicFramePr>
               <a:graphicFrameLocks xmlns:a="http://schemas.openxmlformats.org/drawingml/2006/main" noChangeAspect="1"/>
             </wp:cNvGraphicFramePr>
@@ -10156,7 +10138,7 @@
               <a:graphicData uri="http://schemas.openxmlformats.org/drawingml/2006/picture">
                 <pic:pic xmlns:pic="http://schemas.openxmlformats.org/drawingml/2006/picture">
                   <pic:nvPicPr>
-                    <pic:cNvPr id="1887395256" name=""/>
+                    <pic:cNvPr id="496797514" name="Picture 1" descr="A computer screen shot of a code&#10;&#10;AI-generated content may be incorrect."/>
                     <pic:cNvPicPr/>
                   </pic:nvPicPr>
                   <pic:blipFill>
@@ -10191,7 +10173,15 @@
         <w:ind w:left="360"/>
       </w:pPr>
       <w:r>
-        <w:t>The AdamW optimiser is employed with a learning rate of 5e-5 to ensure stable gradient updates.</w:t>
+        <w:t xml:space="preserve">The </w:t>
+      </w:r>
+      <w:proofErr w:type="spellStart"/>
+      <w:r>
+        <w:t>AdamW</w:t>
+      </w:r>
+      <w:proofErr w:type="spellEnd"/>
+      <w:r>
+        <w:t xml:space="preserve"> optimiser is employed with a learning rate of 5e-5 to ensure stable gradient updates.</w:t>
       </w:r>
     </w:p>
     <w:p>
@@ -10204,10 +10194,7 @@
         <w:ind w:left="360"/>
       </w:pPr>
       <w:r>
-        <w:t>A linear learning rate scheduler with no warm-up steps adapts the learning rate dynamically</w:t>
-      </w:r>
-      <w:r>
-        <w:t xml:space="preserve"> throughout training. </w:t>
+        <w:t xml:space="preserve">A linear learning rate scheduler with no warm-up steps adapts the learning rate dynamically throughout training. </w:t>
       </w:r>
     </w:p>
     <w:p>
@@ -10220,16 +10207,7 @@
         <w:ind w:left="360"/>
       </w:pPr>
       <w:r>
-        <w:t xml:space="preserve">The training process uses a batch size of </w:t>
-      </w:r>
-      <w:r>
-        <w:t>16</w:t>
-      </w:r>
-      <w:r>
-        <w:t>. Shuffling was applied to the training set to prevent learning biases</w:t>
-      </w:r>
-      <w:r>
-        <w:t xml:space="preserve"> and to improve generalisation. </w:t>
+        <w:t xml:space="preserve">The training process uses a batch size of 16. Shuffling was applied to the training set to prevent learning biases and to improve generalisation. </w:t>
       </w:r>
     </w:p>
     <w:p>
@@ -10287,10 +10265,10 @@
           <w:noProof/>
         </w:rPr>
         <w:drawing>
-          <wp:inline distT="0" distB="0" distL="0" distR="0" wp14:anchorId="3F96511A" wp14:editId="4D77DD9A">
+          <wp:inline distT="0" distB="0" distL="0" distR="0" wp14:anchorId="4498810D" wp14:editId="652FCCC9">
             <wp:extent cx="3198489" cy="3924300"/>
             <wp:effectExtent l="0" t="0" r="2540" b="0"/>
-            <wp:docPr id="1800252180" name="Picture 1"/>
+            <wp:docPr id="1208335154" name="Picture 1" descr="A screenshot of a computer program&#10;&#10;AI-generated content may be incorrect."/>
             <wp:cNvGraphicFramePr>
               <a:graphicFrameLocks xmlns:a="http://schemas.openxmlformats.org/drawingml/2006/main" noChangeAspect="1"/>
             </wp:cNvGraphicFramePr>
@@ -10298,7 +10276,7 @@
               <a:graphicData uri="http://schemas.openxmlformats.org/drawingml/2006/picture">
                 <pic:pic xmlns:pic="http://schemas.openxmlformats.org/drawingml/2006/picture">
                   <pic:nvPicPr>
-                    <pic:cNvPr id="1800252180" name=""/>
+                    <pic:cNvPr id="1208335154" name="Picture 1" descr="A screenshot of a computer program&#10;&#10;AI-generated content may be incorrect."/>
                     <pic:cNvPicPr/>
                   </pic:nvPicPr>
                   <pic:blipFill>
@@ -10333,28 +10311,7 @@
         <w:ind w:left="360"/>
       </w:pPr>
       <w:r>
-        <w:t xml:space="preserve">The training process </w:t>
-      </w:r>
-      <w:r>
-        <w:t>was capped to a maximum of</w:t>
-      </w:r>
-      <w:r>
-        <w:t xml:space="preserve"> 10 </w:t>
-      </w:r>
-      <w:r>
-        <w:t>epochs</w:t>
-      </w:r>
-      <w:r>
-        <w:t>. E</w:t>
-      </w:r>
-      <w:r>
-        <w:t xml:space="preserve">arly stopping </w:t>
-      </w:r>
-      <w:r>
-        <w:t xml:space="preserve">was </w:t>
-      </w:r>
-      <w:r>
-        <w:t>implemented based on validation loss to prevent overfitting.</w:t>
+        <w:t>The training process was capped to a maximum of 10 epochs. Early stopping was implemented based on validation loss to prevent overfitting.</w:t>
       </w:r>
     </w:p>
     <w:p>
@@ -10371,10 +10328,10 @@
           <w:noProof/>
         </w:rPr>
         <w:drawing>
-          <wp:inline distT="0" distB="0" distL="0" distR="0" wp14:anchorId="19D0C984" wp14:editId="45CDC816">
+          <wp:inline distT="0" distB="0" distL="0" distR="0" wp14:anchorId="533DB110" wp14:editId="00BE8E14">
             <wp:extent cx="6858000" cy="1366520"/>
             <wp:effectExtent l="0" t="0" r="0" b="5080"/>
-            <wp:docPr id="1006922458" name="Picture 1" descr="A close-up of a grid&#10;&#10;Description automatically generated"/>
+            <wp:docPr id="995170157" name="Picture 1" descr="A close-up of a grid&#10;&#10;Description automatically generated"/>
             <wp:cNvGraphicFramePr>
               <a:graphicFrameLocks xmlns:a="http://schemas.openxmlformats.org/drawingml/2006/main" noChangeAspect="1"/>
             </wp:cNvGraphicFramePr>
@@ -10417,16 +10374,7 @@
         <w:ind w:left="360"/>
       </w:pPr>
       <w:r>
-        <w:t>Loss values were monitored</w:t>
-      </w:r>
-      <w:r>
-        <w:t xml:space="preserve"> per epoch</w:t>
-      </w:r>
-      <w:r>
-        <w:t>, and gradients were computed and optimised after each batch.</w:t>
-      </w:r>
-      <w:r>
-        <w:t xml:space="preserve"> Early stopping criteria is based on validation loss, and training would stop if no improvement was observed over three consecutive epochs.</w:t>
+        <w:t>Loss values were monitored per epoch, and gradients were computed and optimised after each batch. Early stopping criteria is based on validation loss, and training would stop if no improvement was observed over three consecutive epochs.</w:t>
       </w:r>
     </w:p>
     <w:p>
@@ -10448,34 +10396,30 @@
     </w:p>
     <w:p>
       <w:pPr>
-        <w:pStyle w:val="Heading3"/>
-      </w:pPr>
-      <w:bookmarkStart w:id="43" w:name="_Toc192631375"/>
+        <w:pStyle w:val="Heading4"/>
+      </w:pPr>
       <w:r>
         <w:lastRenderedPageBreak/>
         <w:t>[</w:t>
       </w:r>
       <w:r>
-        <w:t>x</w:t>
-      </w:r>
-      <w:r>
-        <w:t xml:space="preserve">.23] </w:t>
-      </w:r>
-      <w:r>
-        <w:t>Evaluation</w:t>
-      </w:r>
-      <w:bookmarkEnd w:id="43"/>
-    </w:p>
+        <w:t>7.114</w:t>
+      </w:r>
+      <w:r>
+        <w:t>] Evaluation</w:t>
+      </w:r>
+    </w:p>
+    <w:p/>
     <w:p>
       <w:r>
         <w:rPr>
           <w:noProof/>
         </w:rPr>
         <w:drawing>
-          <wp:inline distT="0" distB="0" distL="0" distR="0" wp14:anchorId="41588278" wp14:editId="7DCC7370">
+          <wp:inline distT="0" distB="0" distL="0" distR="0" wp14:anchorId="295D51E2" wp14:editId="7C1B22EA">
             <wp:extent cx="4835611" cy="2810884"/>
             <wp:effectExtent l="0" t="0" r="3175" b="8890"/>
-            <wp:docPr id="1640829197" name="Picture 1" descr="A screenshot of a computer program&#10;&#10;Description automatically generated"/>
+            <wp:docPr id="2142862298" name="Picture 1" descr="A screenshot of a computer program&#10;&#10;Description automatically generated"/>
             <wp:cNvGraphicFramePr>
               <a:graphicFrameLocks xmlns:a="http://schemas.openxmlformats.org/drawingml/2006/main" noChangeAspect="1"/>
             </wp:cNvGraphicFramePr>
@@ -10511,16 +10455,7 @@
     <w:p/>
     <w:p>
       <w:r>
-        <w:t xml:space="preserve">The </w:t>
-      </w:r>
-      <w:r>
-        <w:t>test set was used to assess the model’s performance using standard classification metrics – accuracy, precision, recall, F1 score</w:t>
-      </w:r>
-      <w:r>
-        <w:t xml:space="preserve"> and ROC-AUC score</w:t>
-      </w:r>
-      <w:r>
-        <w:t>.</w:t>
+        <w:t>The test set was used to assess the model’s performance using standard classification metrics – accuracy, precision, recall, F1 score and ROC-AUC score.</w:t>
       </w:r>
     </w:p>
     <w:p/>
@@ -10530,10 +10465,10 @@
           <w:noProof/>
         </w:rPr>
         <w:drawing>
-          <wp:inline distT="0" distB="0" distL="0" distR="0" wp14:anchorId="3B4E04C3" wp14:editId="28D46EDE">
+          <wp:inline distT="0" distB="0" distL="0" distR="0" wp14:anchorId="38177237" wp14:editId="76858C4E">
             <wp:extent cx="4352925" cy="1222732"/>
             <wp:effectExtent l="0" t="0" r="0" b="0"/>
-            <wp:docPr id="1828687082" name="Picture 1" descr="A screen shot of a computer code&#10;&#10;Description automatically generated"/>
+            <wp:docPr id="1969090230" name="Picture 1" descr="A screen shot of a computer code&#10;&#10;Description automatically generated"/>
             <wp:cNvGraphicFramePr>
               <a:graphicFrameLocks xmlns:a="http://schemas.openxmlformats.org/drawingml/2006/main" noChangeAspect="1"/>
             </wp:cNvGraphicFramePr>
@@ -10586,38 +10521,28 @@
     </w:p>
     <w:p>
       <w:pPr>
-        <w:pStyle w:val="Heading3"/>
-      </w:pPr>
-      <w:bookmarkStart w:id="44" w:name="_Toc192631376"/>
+        <w:pStyle w:val="Heading4"/>
+      </w:pPr>
       <w:r>
         <w:lastRenderedPageBreak/>
         <w:t>[</w:t>
       </w:r>
       <w:r>
-        <w:t>x</w:t>
-      </w:r>
-      <w:r>
-        <w:t xml:space="preserve">.24] </w:t>
-      </w:r>
-      <w:r>
-        <w:t>Explainability</w:t>
-      </w:r>
-      <w:bookmarkEnd w:id="44"/>
-    </w:p>
-    <w:p>
-      <w:r>
-        <w:t xml:space="preserve">To enhance interpretability and build user trust, </w:t>
-      </w:r>
-      <w:r>
-        <w:t>LIME (Local Interpretable Model-agnostic Explanations</w:t>
-      </w:r>
-      <w:r>
-        <w:t>) was integrated into the prototype to identify and highlight the most influential input features contributing to the model’s predictions.</w:t>
+        <w:t>7.115</w:t>
+      </w:r>
+      <w:r>
+        <w:t>] Explainability</w:t>
       </w:r>
     </w:p>
     <w:p/>
     <w:p>
       <w:r>
+        <w:t>To enhance interpretability and build user trust, LIME (Local Interpretable Model-agnostic Explanations) was integrated into the prototype to identify and highlight the most influential input features contributing to the model’s predictions.</w:t>
+      </w:r>
+    </w:p>
+    <w:p/>
+    <w:p>
+      <w:r>
         <w:t>This approach aims to introduce transparency to the “black box” transformer models tend to be, which would allow stakeholders to understand the rationale behind its classifications.</w:t>
       </w:r>
     </w:p>
@@ -10628,10 +10553,10 @@
           <w:noProof/>
         </w:rPr>
         <w:drawing>
-          <wp:inline distT="0" distB="0" distL="0" distR="0" wp14:anchorId="5A542D83" wp14:editId="51D3D867">
+          <wp:inline distT="0" distB="0" distL="0" distR="0" wp14:anchorId="7C6494DA" wp14:editId="39AF6D9A">
             <wp:extent cx="3352800" cy="2980267"/>
             <wp:effectExtent l="0" t="0" r="0" b="0"/>
-            <wp:docPr id="179164554" name="Picture 1" descr="A screenshot of a computer program&#10;&#10;Description automatically generated"/>
+            <wp:docPr id="1980761213" name="Picture 1" descr="A screenshot of a computer program&#10;&#10;Description automatically generated"/>
             <wp:cNvGraphicFramePr>
               <a:graphicFrameLocks xmlns:a="http://schemas.openxmlformats.org/drawingml/2006/main" noChangeAspect="1"/>
             </wp:cNvGraphicFramePr>
@@ -10685,10 +10610,10 @@
           <w:noProof/>
         </w:rPr>
         <w:drawing>
-          <wp:inline distT="0" distB="0" distL="0" distR="0" wp14:anchorId="33039BA8" wp14:editId="793FFC84">
+          <wp:inline distT="0" distB="0" distL="0" distR="0" wp14:anchorId="1A0C70E8" wp14:editId="6A544474">
             <wp:extent cx="3877216" cy="800212"/>
             <wp:effectExtent l="0" t="0" r="0" b="0"/>
-            <wp:docPr id="1308011530" name="Picture 1" descr="A white background with black text&#10;&#10;Description automatically generated"/>
+            <wp:docPr id="353271416" name="Picture 1" descr="A white background with black text&#10;&#10;Description automatically generated"/>
             <wp:cNvGraphicFramePr>
               <a:graphicFrameLocks xmlns:a="http://schemas.openxmlformats.org/drawingml/2006/main" noChangeAspect="1"/>
             </wp:cNvGraphicFramePr>
@@ -10744,10 +10669,10 @@
         </w:rPr>
         <w:lastRenderedPageBreak/>
         <w:drawing>
-          <wp:inline distT="0" distB="0" distL="0" distR="0" wp14:anchorId="566B29F2" wp14:editId="30B8DCF3">
+          <wp:inline distT="0" distB="0" distL="0" distR="0" wp14:anchorId="3DD2FD9E" wp14:editId="62586A51">
             <wp:extent cx="3772930" cy="1691599"/>
             <wp:effectExtent l="0" t="0" r="0" b="4445"/>
-            <wp:docPr id="1826401042" name="Picture 1" descr="A screen shot of a computer code&#10;&#10;Description automatically generated"/>
+            <wp:docPr id="1513491330" name="Picture 1" descr="A screen shot of a computer code&#10;&#10;Description automatically generated"/>
             <wp:cNvGraphicFramePr>
               <a:graphicFrameLocks xmlns:a="http://schemas.openxmlformats.org/drawingml/2006/main" noChangeAspect="1"/>
             </wp:cNvGraphicFramePr>
@@ -10793,10 +10718,10 @@
           <w:noProof/>
         </w:rPr>
         <w:drawing>
-          <wp:inline distT="0" distB="0" distL="0" distR="0" wp14:anchorId="6CA1CF41" wp14:editId="6B949454">
+          <wp:inline distT="0" distB="0" distL="0" distR="0" wp14:anchorId="74F3900C" wp14:editId="3EEA0868">
             <wp:extent cx="3943900" cy="924054"/>
             <wp:effectExtent l="0" t="0" r="0" b="9525"/>
-            <wp:docPr id="1870848523" name="Picture 1" descr="A screen shot of a computer code&#10;&#10;Description automatically generated"/>
+            <wp:docPr id="1289510077" name="Picture 1" descr="A screen shot of a computer code&#10;&#10;Description automatically generated"/>
             <wp:cNvGraphicFramePr>
               <a:graphicFrameLocks xmlns:a="http://schemas.openxmlformats.org/drawingml/2006/main" noChangeAspect="1"/>
             </wp:cNvGraphicFramePr>
@@ -10849,10 +10774,10 @@
           <w:noProof/>
         </w:rPr>
         <w:drawing>
-          <wp:inline distT="0" distB="0" distL="0" distR="0" wp14:anchorId="4DC7A4E9" wp14:editId="15075EF8">
+          <wp:inline distT="0" distB="0" distL="0" distR="0" wp14:anchorId="335154ED" wp14:editId="5233C517">
             <wp:extent cx="6343135" cy="2008072"/>
             <wp:effectExtent l="0" t="0" r="635" b="0"/>
-            <wp:docPr id="1226346332" name="Picture 1" descr="A screenshot of a computer&#10;&#10;Description automatically generated"/>
+            <wp:docPr id="2047522089" name="Picture 1" descr="A screenshot of a computer&#10;&#10;Description automatically generated"/>
             <wp:cNvGraphicFramePr>
               <a:graphicFrameLocks xmlns:a="http://schemas.openxmlformats.org/drawingml/2006/main" noChangeAspect="1"/>
             </wp:cNvGraphicFramePr>
@@ -10890,31 +10815,31 @@
     </w:p>
     <w:p>
       <w:pPr>
-        <w:pStyle w:val="Heading2"/>
-      </w:pPr>
-      <w:bookmarkStart w:id="45" w:name="_Toc192631377"/>
+        <w:pStyle w:val="Heading4"/>
+      </w:pPr>
       <w:r>
         <w:lastRenderedPageBreak/>
         <w:t>[</w:t>
       </w:r>
       <w:r>
-        <w:t>x</w:t>
-      </w:r>
-      <w:r>
-        <w:t xml:space="preserve">.3] </w:t>
-      </w:r>
-      <w:r>
-        <w:t>Results</w:t>
-      </w:r>
-      <w:r>
-        <w:t xml:space="preserve"> of Initial Implementation</w:t>
-      </w:r>
-      <w:bookmarkEnd w:id="45"/>
+        <w:t>7.116</w:t>
+      </w:r>
+      <w:r>
+        <w:t>] Results of Initial Implementation</w:t>
+      </w:r>
     </w:p>
     <w:p/>
     <w:p>
       <w:r>
-        <w:t>The prototype demonstrated the feasibility of fine-tuning MobileBERT for the task of fake news detection.</w:t>
+        <w:t xml:space="preserve">The prototype demonstrated the feasibility of fine-tuning </w:t>
+      </w:r>
+      <w:proofErr w:type="spellStart"/>
+      <w:r>
+        <w:t>MobileBERT</w:t>
+      </w:r>
+      <w:proofErr w:type="spellEnd"/>
+      <w:r>
+        <w:t xml:space="preserve"> for the task of fake news detection.</w:t>
       </w:r>
     </w:p>
     <w:p/>
@@ -10930,10 +10855,10 @@
           <w:noProof/>
         </w:rPr>
         <w:drawing>
-          <wp:inline distT="0" distB="0" distL="0" distR="0" wp14:anchorId="4CA7B94A" wp14:editId="09C8DE02">
+          <wp:inline distT="0" distB="0" distL="0" distR="0" wp14:anchorId="271CD7A7" wp14:editId="1889E269">
             <wp:extent cx="1371791" cy="733527"/>
             <wp:effectExtent l="0" t="0" r="0" b="9525"/>
-            <wp:docPr id="853719498" name="Picture 1" descr="A screenshot of a computer screen&#10;&#10;Description automatically generated"/>
+            <wp:docPr id="1687973413" name="Picture 1" descr="A screenshot of a computer screen&#10;&#10;Description automatically generated"/>
             <wp:cNvGraphicFramePr>
               <a:graphicFrameLocks xmlns:a="http://schemas.openxmlformats.org/drawingml/2006/main" noChangeAspect="1"/>
             </wp:cNvGraphicFramePr>
@@ -10969,10 +10894,7 @@
     <w:p/>
     <w:p>
       <w:r>
-        <w:t>Accuracy:</w:t>
-      </w:r>
-      <w:r>
-        <w:t xml:space="preserve"> 5</w:t>
+        <w:t>Accuracy: 5</w:t>
       </w:r>
       <w:r>
         <w:t>3.20</w:t>
@@ -10983,50 +10905,17 @@
     </w:p>
     <w:p>
       <w:r>
-        <w:t>Precision:</w:t>
-      </w:r>
-      <w:r>
-        <w:t xml:space="preserve"> </w:t>
-      </w:r>
-      <w:r>
-        <w:t>57.32</w:t>
-      </w:r>
-      <w:r>
-        <w:t>%</w:t>
-      </w:r>
-    </w:p>
-    <w:p>
-      <w:r>
-        <w:t>Recall:</w:t>
-      </w:r>
-      <w:r>
-        <w:t xml:space="preserve"> </w:t>
-      </w:r>
-      <w:r>
-        <w:t>66.39</w:t>
-      </w:r>
-      <w:r>
-        <w:t>%</w:t>
-      </w:r>
-    </w:p>
-    <w:p>
-      <w:r>
-        <w:t>F1 Score:</w:t>
-      </w:r>
-      <w:r>
-        <w:t xml:space="preserve"> 6</w:t>
-      </w:r>
-      <w:r>
-        <w:t>1</w:t>
-      </w:r>
-      <w:r>
-        <w:t>.</w:t>
-      </w:r>
-      <w:r>
-        <w:t>52</w:t>
-      </w:r>
-      <w:r>
-        <w:t>%</w:t>
+        <w:t>Precision: 57.32%</w:t>
+      </w:r>
+    </w:p>
+    <w:p>
+      <w:r>
+        <w:t>Recall: 66.39%</w:t>
+      </w:r>
+    </w:p>
+    <w:p>
+      <w:r>
+        <w:t>F1 Score: 61.52%</w:t>
       </w:r>
     </w:p>
     <w:p>
@@ -11037,10 +10926,7 @@
     <w:p/>
     <w:p>
       <w:r>
-        <w:t>These values indicate that while the model is more accurate than randomly guessing, there is large room for improvement, especially in optimising prediction and recall</w:t>
-      </w:r>
-      <w:r>
-        <w:t>.</w:t>
+        <w:t>These values indicate that while the model is more accurate than randomly guessing, there is large room for improvement, especially in optimising prediction and recall.</w:t>
       </w:r>
     </w:p>
     <w:p/>
@@ -11050,10 +10936,10 @@
           <w:noProof/>
         </w:rPr>
         <w:drawing>
-          <wp:inline distT="0" distB="0" distL="0" distR="0" wp14:anchorId="67A9AF79" wp14:editId="3CBA8017">
+          <wp:inline distT="0" distB="0" distL="0" distR="0" wp14:anchorId="7CBF8738" wp14:editId="5AB36E92">
             <wp:extent cx="3484605" cy="2712609"/>
             <wp:effectExtent l="0" t="0" r="1905" b="0"/>
-            <wp:docPr id="1335101663" name="Picture 1" descr="A blue squares with white text&#10;&#10;Description automatically generated"/>
+            <wp:docPr id="194320490" name="Picture 1" descr="A blue squares with white text&#10;&#10;Description automatically generated"/>
             <wp:cNvGraphicFramePr>
               <a:graphicFrameLocks xmlns:a="http://schemas.openxmlformats.org/drawingml/2006/main" noChangeAspect="1"/>
             </wp:cNvGraphicFramePr>
@@ -11109,16 +10995,7 @@
     <w:p>
       <w:r>
         <w:lastRenderedPageBreak/>
-        <w:t xml:space="preserve">Additionally, a </w:t>
-      </w:r>
-      <w:r>
-        <w:t xml:space="preserve">small group </w:t>
-      </w:r>
-      <w:r>
-        <w:t>survey was conducted</w:t>
-      </w:r>
-      <w:r>
-        <w:t xml:space="preserve"> with a group of three student </w:t>
+        <w:t xml:space="preserve">Additionally, a small group survey was conducted with a group of three student </w:t>
       </w:r>
       <w:proofErr w:type="spellStart"/>
       <w:r>
@@ -11142,10 +11019,10 @@
           <w:noProof/>
         </w:rPr>
         <w:drawing>
-          <wp:inline distT="0" distB="0" distL="0" distR="0" wp14:anchorId="27C8D2C0" wp14:editId="14675F39">
+          <wp:inline distT="0" distB="0" distL="0" distR="0" wp14:anchorId="30A5C15D" wp14:editId="75D036CC">
             <wp:extent cx="3426940" cy="1611614"/>
             <wp:effectExtent l="0" t="0" r="2540" b="8255"/>
-            <wp:docPr id="445593970" name="Picture 1"/>
+            <wp:docPr id="771955444" name="Picture 1" descr="A screenshot of a computer&#10;&#10;AI-generated content may be incorrect."/>
             <wp:cNvGraphicFramePr>
               <a:graphicFrameLocks xmlns:a="http://schemas.openxmlformats.org/drawingml/2006/main" noChangeAspect="1"/>
             </wp:cNvGraphicFramePr>
@@ -11153,7 +11030,7 @@
               <a:graphicData uri="http://schemas.openxmlformats.org/drawingml/2006/picture">
                 <pic:pic xmlns:pic="http://schemas.openxmlformats.org/drawingml/2006/picture">
                   <pic:nvPicPr>
-                    <pic:cNvPr id="445593970" name=""/>
+                    <pic:cNvPr id="771955444" name="Picture 1" descr="A screenshot of a computer&#10;&#10;AI-generated content may be incorrect."/>
                     <pic:cNvPicPr/>
                   </pic:nvPicPr>
                   <pic:blipFill>
@@ -11184,10 +11061,10 @@
           <w:noProof/>
         </w:rPr>
         <w:drawing>
-          <wp:inline distT="0" distB="0" distL="0" distR="0" wp14:anchorId="5586D1EE" wp14:editId="349EAAA2">
+          <wp:inline distT="0" distB="0" distL="0" distR="0" wp14:anchorId="7CE48A7A" wp14:editId="66A1649A">
             <wp:extent cx="3451654" cy="1703775"/>
             <wp:effectExtent l="0" t="0" r="0" b="0"/>
-            <wp:docPr id="1050841685" name="Picture 1" descr="A graph with purple bars&#10;&#10;Description automatically generated"/>
+            <wp:docPr id="239698229" name="Picture 1" descr="A graph with purple bars&#10;&#10;Description automatically generated"/>
             <wp:cNvGraphicFramePr>
               <a:graphicFrameLocks xmlns:a="http://schemas.openxmlformats.org/drawingml/2006/main" noChangeAspect="1"/>
             </wp:cNvGraphicFramePr>
@@ -11226,10 +11103,10 @@
           <w:noProof/>
         </w:rPr>
         <w:drawing>
-          <wp:inline distT="0" distB="0" distL="0" distR="0" wp14:anchorId="7D29A89B" wp14:editId="1E59FABE">
+          <wp:inline distT="0" distB="0" distL="0" distR="0" wp14:anchorId="589D5291" wp14:editId="267570B9">
             <wp:extent cx="3410465" cy="1572919"/>
             <wp:effectExtent l="0" t="0" r="0" b="8255"/>
-            <wp:docPr id="1959624563" name="Picture 1" descr="A graph with numbers and a few words&#10;&#10;Description automatically generated with medium confidence"/>
+            <wp:docPr id="1454373345" name="Picture 1" descr="A graph with numbers and a few words&#10;&#10;Description automatically generated with medium confidence"/>
             <wp:cNvGraphicFramePr>
               <a:graphicFrameLocks xmlns:a="http://schemas.openxmlformats.org/drawingml/2006/main" noChangeAspect="1"/>
             </wp:cNvGraphicFramePr>
@@ -11268,10 +11145,10 @@
           <w:noProof/>
         </w:rPr>
         <w:drawing>
-          <wp:inline distT="0" distB="0" distL="0" distR="0" wp14:anchorId="20CA36C9" wp14:editId="05CCEA5F">
+          <wp:inline distT="0" distB="0" distL="0" distR="0" wp14:anchorId="02724034" wp14:editId="7415B9F1">
             <wp:extent cx="3393989" cy="1670283"/>
             <wp:effectExtent l="0" t="0" r="0" b="6350"/>
-            <wp:docPr id="1103468813" name="Picture 1" descr="A graph with a bar and a number of text&#10;&#10;Description automatically generated with medium confidence"/>
+            <wp:docPr id="1233458796" name="Picture 1" descr="A graph with a bar and a number of text&#10;&#10;Description automatically generated with medium confidence"/>
             <wp:cNvGraphicFramePr>
               <a:graphicFrameLocks xmlns:a="http://schemas.openxmlformats.org/drawingml/2006/main" noChangeAspect="1"/>
             </wp:cNvGraphicFramePr>
@@ -11311,10 +11188,10 @@
         </w:rPr>
         <w:lastRenderedPageBreak/>
         <w:drawing>
-          <wp:inline distT="0" distB="0" distL="0" distR="0" wp14:anchorId="1F78433F" wp14:editId="414DAA60">
+          <wp:inline distT="0" distB="0" distL="0" distR="0" wp14:anchorId="008B5575" wp14:editId="7C5A1A21">
             <wp:extent cx="3608173" cy="1659425"/>
             <wp:effectExtent l="0" t="0" r="0" b="0"/>
-            <wp:docPr id="242089789" name="Picture 1" descr="A white rectangular object with black text&#10;&#10;Description automatically generated with medium confidence"/>
+            <wp:docPr id="17328458" name="Picture 1" descr="A white rectangular object with black text&#10;&#10;Description automatically generated with medium confidence"/>
             <wp:cNvGraphicFramePr>
               <a:graphicFrameLocks xmlns:a="http://schemas.openxmlformats.org/drawingml/2006/main" noChangeAspect="1"/>
             </wp:cNvGraphicFramePr>
@@ -11353,10 +11230,10 @@
           <w:noProof/>
         </w:rPr>
         <w:drawing>
-          <wp:inline distT="0" distB="0" distL="0" distR="0" wp14:anchorId="0CBF1C78" wp14:editId="36EE0F54">
+          <wp:inline distT="0" distB="0" distL="0" distR="0" wp14:anchorId="27A95FC6" wp14:editId="27CBF0A5">
             <wp:extent cx="3616411" cy="1803518"/>
             <wp:effectExtent l="0" t="0" r="3175" b="6350"/>
-            <wp:docPr id="1982610265" name="Picture 1" descr="A graph with numbers and a bar&#10;&#10;Description automatically generated"/>
+            <wp:docPr id="802333924" name="Picture 1" descr="A graph with numbers and a bar&#10;&#10;Description automatically generated"/>
             <wp:cNvGraphicFramePr>
               <a:graphicFrameLocks xmlns:a="http://schemas.openxmlformats.org/drawingml/2006/main" noChangeAspect="1"/>
             </wp:cNvGraphicFramePr>
@@ -11395,10 +11272,10 @@
           <w:noProof/>
         </w:rPr>
         <w:drawing>
-          <wp:inline distT="0" distB="0" distL="0" distR="0" wp14:anchorId="00E61FB0" wp14:editId="0864FE1F">
+          <wp:inline distT="0" distB="0" distL="0" distR="0" wp14:anchorId="55DBA8E1" wp14:editId="66EAAFC1">
             <wp:extent cx="3624649" cy="1791181"/>
             <wp:effectExtent l="0" t="0" r="0" b="0"/>
-            <wp:docPr id="470405875" name="Picture 1" descr="A white graph with black text&#10;&#10;Description automatically generated"/>
+            <wp:docPr id="1188771282" name="Picture 1" descr="A white graph with black text&#10;&#10;Description automatically generated"/>
             <wp:cNvGraphicFramePr>
               <a:graphicFrameLocks xmlns:a="http://schemas.openxmlformats.org/drawingml/2006/main" noChangeAspect="1"/>
             </wp:cNvGraphicFramePr>
@@ -11437,10 +11314,10 @@
           <w:noProof/>
         </w:rPr>
         <w:drawing>
-          <wp:inline distT="0" distB="0" distL="0" distR="0" wp14:anchorId="19208788" wp14:editId="59056310">
+          <wp:inline distT="0" distB="0" distL="0" distR="0" wp14:anchorId="54656E28" wp14:editId="523FD5B6">
             <wp:extent cx="3679755" cy="1713471"/>
             <wp:effectExtent l="0" t="0" r="0" b="1270"/>
-            <wp:docPr id="1687790559" name="Picture 1" descr="A graph with numbers and text&#10;&#10;Description automatically generated"/>
+            <wp:docPr id="420026967" name="Picture 1" descr="A graph with numbers and text&#10;&#10;Description automatically generated"/>
             <wp:cNvGraphicFramePr>
               <a:graphicFrameLocks xmlns:a="http://schemas.openxmlformats.org/drawingml/2006/main" noChangeAspect="1"/>
             </wp:cNvGraphicFramePr>
@@ -11480,10 +11357,10 @@
         </w:rPr>
         <w:lastRenderedPageBreak/>
         <w:drawing>
-          <wp:inline distT="0" distB="0" distL="0" distR="0" wp14:anchorId="40EA9D38" wp14:editId="69381956">
+          <wp:inline distT="0" distB="0" distL="0" distR="0" wp14:anchorId="75F69782" wp14:editId="101F41C0">
             <wp:extent cx="3896497" cy="1825220"/>
             <wp:effectExtent l="0" t="0" r="8890" b="3810"/>
-            <wp:docPr id="1385027848" name="Picture 1" descr="A graph with a purple square&#10;&#10;Description automatically generated"/>
+            <wp:docPr id="2021915257" name="Picture 1" descr="A graph with a purple square&#10;&#10;Description automatically generated"/>
             <wp:cNvGraphicFramePr>
               <a:graphicFrameLocks xmlns:a="http://schemas.openxmlformats.org/drawingml/2006/main" noChangeAspect="1"/>
             </wp:cNvGraphicFramePr>
@@ -11522,10 +11399,10 @@
           <w:noProof/>
         </w:rPr>
         <w:drawing>
-          <wp:inline distT="0" distB="0" distL="0" distR="0" wp14:anchorId="4447CFC0" wp14:editId="38FB5EEF">
+          <wp:inline distT="0" distB="0" distL="0" distR="0" wp14:anchorId="1A2A2F67" wp14:editId="5F695549">
             <wp:extent cx="3871784" cy="1803248"/>
             <wp:effectExtent l="0" t="0" r="0" b="6985"/>
-            <wp:docPr id="1961923495" name="Picture 1" descr="A graph with numbers and a bar&#10;&#10;Description automatically generated with medium confidence"/>
+            <wp:docPr id="708395891" name="Picture 1" descr="A graph with numbers and a bar&#10;&#10;Description automatically generated with medium confidence"/>
             <wp:cNvGraphicFramePr>
               <a:graphicFrameLocks xmlns:a="http://schemas.openxmlformats.org/drawingml/2006/main" noChangeAspect="1"/>
             </wp:cNvGraphicFramePr>
@@ -11564,10 +11441,10 @@
           <w:noProof/>
         </w:rPr>
         <w:drawing>
-          <wp:inline distT="0" distB="0" distL="0" distR="0" wp14:anchorId="5FD3FB22" wp14:editId="72FFC5B2">
+          <wp:inline distT="0" distB="0" distL="0" distR="0" wp14:anchorId="66F9CDAC" wp14:editId="18543EDD">
             <wp:extent cx="3896360" cy="1832371"/>
             <wp:effectExtent l="0" t="0" r="0" b="0"/>
-            <wp:docPr id="1037653413" name="Picture 1" descr="A graph with a purple bar&#10;&#10;Description automatically generated"/>
+            <wp:docPr id="2029502023" name="Picture 1" descr="A graph with a purple bar&#10;&#10;Description automatically generated"/>
             <wp:cNvGraphicFramePr>
               <a:graphicFrameLocks xmlns:a="http://schemas.openxmlformats.org/drawingml/2006/main" noChangeAspect="1"/>
             </wp:cNvGraphicFramePr>
@@ -11603,10 +11480,7 @@
     <w:p/>
     <w:p>
       <w:r>
-        <w:t xml:space="preserve">From the results of the questionnaire, </w:t>
-      </w:r>
-      <w:r>
-        <w:t xml:space="preserve">I can deduce that: </w:t>
+        <w:t xml:space="preserve">From the results of the questionnaire, I can deduce that: </w:t>
       </w:r>
     </w:p>
     <w:p/>
@@ -11678,57 +11552,47 @@
     </w:p>
     <w:p>
       <w:pPr>
-        <w:pStyle w:val="Heading2"/>
-      </w:pPr>
-      <w:bookmarkStart w:id="46" w:name="_Toc192631378"/>
+        <w:pStyle w:val="Heading4"/>
+      </w:pPr>
       <w:r>
         <w:lastRenderedPageBreak/>
         <w:t>[</w:t>
       </w:r>
       <w:r>
-        <w:t>x</w:t>
-      </w:r>
-      <w:r>
-        <w:t xml:space="preserve">.4] </w:t>
-      </w:r>
-      <w:r>
-        <w:t>Further Iterations</w:t>
-      </w:r>
-      <w:bookmarkEnd w:id="46"/>
+        <w:t>7.117</w:t>
+      </w:r>
+      <w:r>
+        <w:t>] Further Iterations</w:t>
+      </w:r>
     </w:p>
     <w:p/>
     <w:p>
       <w:r>
-        <w:t>As the original implementation did not perform exceptionally well</w:t>
-      </w:r>
-      <w:r>
-        <w:t xml:space="preserve"> according to model evaluation metrics, i</w:t>
-      </w:r>
-      <w:r>
-        <w:t>n subsequent iterations of the prototypes, more techniques were attempted to improve the performance of the model.</w:t>
+        <w:t>As the original implementation did not perform exceptionally well according to model evaluation metrics, in subsequent iterations of the prototypes, more techniques were attempted to improve the performance of the model.</w:t>
+      </w:r>
+    </w:p>
+    <w:p>
+      <w:pPr>
+        <w:pStyle w:val="Heading5"/>
+      </w:pPr>
+      <w:r>
+        <w:t>[</w:t>
+      </w:r>
+      <w:r>
+        <w:t>7.1171</w:t>
+      </w:r>
+      <w:r>
+        <w:t>]</w:t>
+      </w:r>
+      <w:r>
+        <w:t xml:space="preserve"> </w:t>
+      </w:r>
+      <w:r>
+        <w:t>Mixed Precision Training</w:t>
       </w:r>
     </w:p>
     <w:p/>
     <w:p>
-      <w:pPr>
-        <w:pStyle w:val="Heading3"/>
-      </w:pPr>
-      <w:bookmarkStart w:id="47" w:name="_Toc192631379"/>
-      <w:r>
-        <w:t>[</w:t>
-      </w:r>
-      <w:r>
-        <w:t>x</w:t>
-      </w:r>
-      <w:r>
-        <w:t xml:space="preserve">.41] </w:t>
-      </w:r>
-      <w:r>
-        <w:t>Mixed Precision Training</w:t>
-      </w:r>
-      <w:bookmarkEnd w:id="47"/>
-    </w:p>
-    <w:p>
       <w:r>
         <w:t xml:space="preserve">The original training loop was worked on to implement mixed precision training using </w:t>
       </w:r>
@@ -11762,10 +11626,10 @@
           <w:noProof/>
         </w:rPr>
         <w:drawing>
-          <wp:inline distT="0" distB="0" distL="0" distR="0" wp14:anchorId="132A265E" wp14:editId="4E2209D0">
+          <wp:inline distT="0" distB="0" distL="0" distR="0" wp14:anchorId="72FC7607" wp14:editId="5A48F143">
             <wp:extent cx="2647950" cy="4413250"/>
             <wp:effectExtent l="0" t="0" r="0" b="6350"/>
-            <wp:docPr id="144338725" name="Picture 1" descr="A screenshot of a computer program&#10;&#10;Description automatically generated"/>
+            <wp:docPr id="215151600" name="Picture 1" descr="A screenshot of a computer program&#10;&#10;Description automatically generated"/>
             <wp:cNvGraphicFramePr>
               <a:graphicFrameLocks xmlns:a="http://schemas.openxmlformats.org/drawingml/2006/main" noChangeAspect="1"/>
             </wp:cNvGraphicFramePr>
@@ -11879,10 +11743,10 @@
           <w:noProof/>
         </w:rPr>
         <w:drawing>
-          <wp:inline distT="0" distB="0" distL="0" distR="0" wp14:anchorId="42EBFFBE" wp14:editId="0FBAFC18">
+          <wp:inline distT="0" distB="0" distL="0" distR="0" wp14:anchorId="3B5C87F5" wp14:editId="67D89C11">
             <wp:extent cx="6858000" cy="542290"/>
             <wp:effectExtent l="0" t="0" r="0" b="0"/>
-            <wp:docPr id="1217729494" name="Picture 1"/>
+            <wp:docPr id="54024625" name="Picture 1"/>
             <wp:cNvGraphicFramePr>
               <a:graphicFrameLocks xmlns:a="http://schemas.openxmlformats.org/drawingml/2006/main" noChangeAspect="1"/>
             </wp:cNvGraphicFramePr>
@@ -11922,10 +11786,10 @@
           <w:noProof/>
         </w:rPr>
         <w:drawing>
-          <wp:inline distT="0" distB="0" distL="0" distR="0" wp14:anchorId="660983C0" wp14:editId="515FED92">
+          <wp:inline distT="0" distB="0" distL="0" distR="0" wp14:anchorId="7BE81EC0" wp14:editId="0E659586">
             <wp:extent cx="4925096" cy="4295775"/>
             <wp:effectExtent l="0" t="0" r="8890" b="0"/>
-            <wp:docPr id="1997500656" name="Picture 1"/>
+            <wp:docPr id="367723191" name="Picture 1" descr="A screen shot of a graph&#10;&#10;AI-generated content may be incorrect."/>
             <wp:cNvGraphicFramePr>
               <a:graphicFrameLocks xmlns:a="http://schemas.openxmlformats.org/drawingml/2006/main" noChangeAspect="1"/>
             </wp:cNvGraphicFramePr>
@@ -11933,7 +11797,7 @@
               <a:graphicData uri="http://schemas.openxmlformats.org/drawingml/2006/picture">
                 <pic:pic xmlns:pic="http://schemas.openxmlformats.org/drawingml/2006/picture">
                   <pic:nvPicPr>
-                    <pic:cNvPr id="1997500656" name=""/>
+                    <pic:cNvPr id="367723191" name="Picture 1" descr="A screen shot of a graph&#10;&#10;AI-generated content may be incorrect."/>
                     <pic:cNvPicPr/>
                   </pic:nvPicPr>
                   <pic:blipFill>
@@ -11969,10 +11833,7 @@
       </w:r>
       <w:proofErr w:type="spellEnd"/>
       <w:r>
-        <w:t xml:space="preserve"> loss during training across all epochs. This suggests that the model encountered </w:t>
-      </w:r>
-      <w:r>
-        <w:t>numerical instability during the training loop, preventing the model from learning any meaningful patterns.</w:t>
+        <w:t xml:space="preserve"> loss during training across all epochs. This suggests that the model encountered numerical instability during the training loop, preventing the model from learning any meaningful patterns.</w:t>
       </w:r>
     </w:p>
     <w:p/>
@@ -11997,24 +11858,20 @@
     </w:p>
     <w:p>
       <w:pPr>
-        <w:pStyle w:val="Heading3"/>
-      </w:pPr>
-      <w:bookmarkStart w:id="48" w:name="_Toc192631380"/>
+        <w:pStyle w:val="Heading5"/>
+      </w:pPr>
       <w:r>
         <w:lastRenderedPageBreak/>
         <w:t>[</w:t>
       </w:r>
       <w:r>
-        <w:t>x</w:t>
-      </w:r>
-      <w:r>
-        <w:t xml:space="preserve">.42] </w:t>
-      </w:r>
-      <w:r>
-        <w:t>Gradient Accumulation and Clipping</w:t>
-      </w:r>
-      <w:bookmarkEnd w:id="48"/>
-    </w:p>
+        <w:t>7.1172</w:t>
+      </w:r>
+      <w:r>
+        <w:t>] Gradient Accumulation and Clipping</w:t>
+      </w:r>
+    </w:p>
+    <w:p/>
     <w:p>
       <w:r>
         <w:t xml:space="preserve">Gradient accumulation enables training with larger effective batch sizes without increasing memory requirements by accumulating gradients over multiple batches before performing an update, instead of updating the model parameters after each batch. </w:t>
@@ -12033,10 +11890,10 @@
           <w:noProof/>
         </w:rPr>
         <w:drawing>
-          <wp:inline distT="0" distB="0" distL="0" distR="0" wp14:anchorId="5CF9BB55" wp14:editId="2D969D0C">
+          <wp:inline distT="0" distB="0" distL="0" distR="0" wp14:anchorId="3415F76E" wp14:editId="49C1F826">
             <wp:extent cx="4314825" cy="4782083"/>
             <wp:effectExtent l="0" t="0" r="0" b="0"/>
-            <wp:docPr id="1282725842" name="Picture 1" descr="A screenshot of a computer program&#10;&#10;Description automatically generated"/>
+            <wp:docPr id="259908358" name="Picture 1" descr="A screenshot of a computer program&#10;&#10;Description automatically generated"/>
             <wp:cNvGraphicFramePr>
               <a:graphicFrameLocks xmlns:a="http://schemas.openxmlformats.org/drawingml/2006/main" noChangeAspect="1"/>
             </wp:cNvGraphicFramePr>
@@ -12085,13 +11942,7 @@
         </w:numPr>
       </w:pPr>
       <w:r>
-        <w:t>Th</w:t>
-      </w:r>
-      <w:r>
-        <w:t>e loss is divided by accumulation steps</w:t>
-      </w:r>
-      <w:r>
-        <w:t xml:space="preserve"> to ensure that gradients are appropriately scaled during accumulation,</w:t>
+        <w:t>The loss is divided by accumulation steps to ensure that gradients are appropriately scaled during accumulation,</w:t>
       </w:r>
     </w:p>
     <w:p>
@@ -12128,10 +11979,7 @@
         </w:numPr>
       </w:pPr>
       <w:r>
-        <w:t xml:space="preserve">The model parameters are updated only after </w:t>
-      </w:r>
-      <w:r>
-        <w:t>‘</w:t>
+        <w:t>The model parameters are updated only after ‘</w:t>
       </w:r>
       <w:proofErr w:type="spellStart"/>
       <w:r>
@@ -12175,10 +12023,10 @@
         </w:rPr>
         <w:lastRenderedPageBreak/>
         <w:drawing>
-          <wp:inline distT="0" distB="0" distL="0" distR="0" wp14:anchorId="5DBAD5E2" wp14:editId="11013648">
+          <wp:inline distT="0" distB="0" distL="0" distR="0" wp14:anchorId="3159A4B2" wp14:editId="6A25F9F0">
             <wp:extent cx="5934651" cy="1173192"/>
             <wp:effectExtent l="0" t="0" r="0" b="8255"/>
-            <wp:docPr id="728943019" name="Picture 1"/>
+            <wp:docPr id="648637603" name="Picture 1" descr="A black and pink striped background&#10;&#10;AI-generated content may be incorrect."/>
             <wp:cNvGraphicFramePr>
               <a:graphicFrameLocks xmlns:a="http://schemas.openxmlformats.org/drawingml/2006/main" noChangeAspect="1"/>
             </wp:cNvGraphicFramePr>
@@ -12186,7 +12034,7 @@
               <a:graphicData uri="http://schemas.openxmlformats.org/drawingml/2006/picture">
                 <pic:pic xmlns:pic="http://schemas.openxmlformats.org/drawingml/2006/picture">
                   <pic:nvPicPr>
-                    <pic:cNvPr id="728943019" name=""/>
+                    <pic:cNvPr id="648637603" name="Picture 1" descr="A black and pink striped background&#10;&#10;AI-generated content may be incorrect."/>
                     <pic:cNvPicPr/>
                   </pic:nvPicPr>
                   <pic:blipFill>
@@ -12224,10 +12072,10 @@
           <w:noProof/>
         </w:rPr>
         <w:drawing>
-          <wp:inline distT="0" distB="0" distL="0" distR="0" wp14:anchorId="1CB75B64" wp14:editId="627BB26D">
+          <wp:inline distT="0" distB="0" distL="0" distR="0" wp14:anchorId="1BFBA4E5" wp14:editId="1FF1B8AA">
             <wp:extent cx="1228896" cy="733527"/>
             <wp:effectExtent l="0" t="0" r="9525" b="9525"/>
-            <wp:docPr id="1612226037" name="Picture 1" descr="A number of numbers on a white background&#10;&#10;Description automatically generated"/>
+            <wp:docPr id="1837863434" name="Picture 1" descr="A number of numbers on a white background&#10;&#10;Description automatically generated"/>
             <wp:cNvGraphicFramePr>
               <a:graphicFrameLocks xmlns:a="http://schemas.openxmlformats.org/drawingml/2006/main" noChangeAspect="1"/>
             </wp:cNvGraphicFramePr>
@@ -12266,10 +12114,10 @@
           <w:noProof/>
         </w:rPr>
         <w:drawing>
-          <wp:inline distT="0" distB="0" distL="0" distR="0" wp14:anchorId="24B127F1" wp14:editId="016D6C34">
+          <wp:inline distT="0" distB="0" distL="0" distR="0" wp14:anchorId="17461293" wp14:editId="76434972">
             <wp:extent cx="3122762" cy="2597814"/>
             <wp:effectExtent l="0" t="0" r="1905" b="0"/>
-            <wp:docPr id="1228411892" name="Picture 1" descr="A blue squares with numbers and labels&#10;&#10;Description automatically generated"/>
+            <wp:docPr id="1476999407" name="Picture 1" descr="A blue squares with numbers and labels&#10;&#10;Description automatically generated"/>
             <wp:cNvGraphicFramePr>
               <a:graphicFrameLocks xmlns:a="http://schemas.openxmlformats.org/drawingml/2006/main" noChangeAspect="1"/>
             </wp:cNvGraphicFramePr>
@@ -12305,31 +12153,7 @@
     <w:p/>
     <w:p>
       <w:r>
-        <w:t>The accuracy value of 60.93% has improved compared to the initial implementation (5</w:t>
-      </w:r>
-      <w:r>
-        <w:t>3.2</w:t>
-      </w:r>
-      <w:r>
-        <w:t>%), as has the precision score (63.88%) compared to the initial implementation (</w:t>
-      </w:r>
-      <w:r>
-        <w:t>57</w:t>
-      </w:r>
-      <w:r>
-        <w:t>.</w:t>
-      </w:r>
-      <w:r>
-        <w:t>3</w:t>
-      </w:r>
-      <w:r>
-        <w:t xml:space="preserve">2%). </w:t>
-      </w:r>
-      <w:r>
-        <w:t xml:space="preserve">The recall and F1 score have also increased, though the current values and confusion matrix </w:t>
-      </w:r>
-      <w:r>
-        <w:t xml:space="preserve">indicates the model fails to correctly classify </w:t>
+        <w:t xml:space="preserve">The accuracy value of 60.93% has improved compared to the initial implementation (53.2%), as has the precision score (63.88%) compared to the initial implementation (57.32%). The recall and F1 score have also increased, though the current values and confusion matrix indicates the model fails to correctly classify </w:t>
       </w:r>
       <w:proofErr w:type="gramStart"/>
       <w:r>
@@ -12343,51 +12167,21 @@
     <w:p/>
     <w:p>
       <w:r>
-        <w:t>While th</w:t>
-      </w:r>
-      <w:r>
-        <w:t xml:space="preserve">e significant decrease in training loss has </w:t>
-      </w:r>
-      <w:proofErr w:type="spellStart"/>
-      <w:r>
-        <w:t>ranslated</w:t>
-      </w:r>
-      <w:proofErr w:type="spellEnd"/>
-      <w:r>
-        <w:t xml:space="preserve"> to better evaluation metrics</w:t>
-      </w:r>
-      <w:r>
-        <w:t>, o</w:t>
-      </w:r>
-      <w:r>
-        <w:t>verfitting may be occurring as the loss has converged too aggressively to near-zero, suggesting that the model may have potentially memorised the training data while not generalising well to unseen data.</w:t>
-      </w:r>
-      <w:r>
-        <w:t xml:space="preserve"> </w:t>
+        <w:t xml:space="preserve">While the significant decrease in training loss has </w:t>
+      </w:r>
+      <w:r>
+        <w:t>t</w:t>
+      </w:r>
+      <w:r>
+        <w:t xml:space="preserve">ranslated to better evaluation metrics, overfitting may be occurring as the loss has converged too aggressively to near-zero, suggesting that the model may have potentially memorised the training data while not generalising well to unseen data. </w:t>
       </w:r>
     </w:p>
     <w:p/>
     <w:p>
       <w:r>
-        <w:t>Attempts to tune the learning rate, increase the patience for early stopping, and using weighted loss functions were made to improve on the results, however the evaluation metrics did not see tangible improvements</w:t>
-      </w:r>
-      <w:r>
-        <w:t>, with t</w:t>
-      </w:r>
-      <w:r>
-        <w:t>ime constraints prohibit</w:t>
-      </w:r>
-      <w:r>
-        <w:t xml:space="preserve">ing </w:t>
-      </w:r>
-      <w:r>
-        <w:t>further troubleshooting</w:t>
-      </w:r>
-      <w:r>
-        <w:t xml:space="preserve">. </w:t>
-      </w:r>
-    </w:p>
-    <w:p/>
+        <w:t xml:space="preserve">Attempts to tune the learning rate, increase the patience for early stopping, and using weighted loss functions were made to improve on the results, however the evaluation metrics did not see tangible improvements, with time constraints prohibiting further troubleshooting. </w:t>
+      </w:r>
+    </w:p>
     <w:p>
       <w:r>
         <w:br w:type="page"/>
@@ -12395,23 +12189,21 @@
     </w:p>
     <w:p>
       <w:pPr>
-        <w:pStyle w:val="Heading2"/>
-      </w:pPr>
-      <w:bookmarkStart w:id="49" w:name="_Toc192631381"/>
+        <w:pStyle w:val="Heading4"/>
+      </w:pPr>
       <w:r>
         <w:lastRenderedPageBreak/>
         <w:t>[</w:t>
       </w:r>
       <w:r>
-        <w:t>x</w:t>
-      </w:r>
-      <w:r>
-        <w:t xml:space="preserve">.5] </w:t>
-      </w:r>
-      <w:r>
-        <w:t>Future Improvements</w:t>
-      </w:r>
-      <w:bookmarkEnd w:id="49"/>
+        <w:t>7.118</w:t>
+      </w:r>
+      <w:r>
+        <w:t>] Future Improvements</w:t>
+      </w:r>
+      <w:r>
+        <w:t xml:space="preserve"> from this point</w:t>
+      </w:r>
     </w:p>
     <w:p/>
     <w:p>
@@ -12425,7 +12217,7 @@
         <w:pStyle w:val="ListParagraph"/>
         <w:numPr>
           <w:ilvl w:val="0"/>
-          <w:numId w:val="15"/>
+          <w:numId w:val="26"/>
         </w:numPr>
         <w:rPr>
           <w:b/>
@@ -12471,7 +12263,7 @@
         <w:pStyle w:val="ListParagraph"/>
         <w:numPr>
           <w:ilvl w:val="0"/>
-          <w:numId w:val="15"/>
+          <w:numId w:val="26"/>
         </w:numPr>
         <w:rPr>
           <w:b/>
@@ -12513,7 +12305,7 @@
         <w:pStyle w:val="ListParagraph"/>
         <w:numPr>
           <w:ilvl w:val="0"/>
-          <w:numId w:val="15"/>
+          <w:numId w:val="26"/>
         </w:numPr>
         <w:rPr>
           <w:b/>
@@ -12534,19 +12326,7 @@
         <w:ind w:left="360"/>
       </w:pPr>
       <w:r>
-        <w:t xml:space="preserve">Incorporating additional </w:t>
-      </w:r>
-      <w:r>
-        <w:t xml:space="preserve">evaluation </w:t>
-      </w:r>
-      <w:r>
-        <w:t xml:space="preserve">metrics </w:t>
-      </w:r>
-      <w:r>
-        <w:t xml:space="preserve">and producing more comprehensive user evaluation metrics </w:t>
-      </w:r>
-      <w:r>
-        <w:t xml:space="preserve">could provide more comprehensive insights and a better understanding of the model’s reliability. This would be critical when the model is deployed for real-world applications, where confidence in predictions is crucial. </w:t>
+        <w:t xml:space="preserve">Incorporating additional evaluation metrics and producing more comprehensive user evaluation metrics could provide more comprehensive insights and a better understanding of the model’s reliability. This would be critical when the model is deployed for real-world applications, where confidence in predictions is crucial. </w:t>
       </w:r>
     </w:p>
     <w:p>
@@ -12559,7 +12339,7 @@
         <w:pStyle w:val="ListParagraph"/>
         <w:numPr>
           <w:ilvl w:val="0"/>
-          <w:numId w:val="15"/>
+          <w:numId w:val="26"/>
         </w:numPr>
         <w:rPr>
           <w:b/>
@@ -12595,15 +12375,23 @@
         <w:t xml:space="preserve"> textual explanations as to why content is flagged would be more useful for non-technical users who may feel alienated by LIME’s charts.</w:t>
       </w:r>
     </w:p>
+    <w:p>
+      <w:pPr>
+        <w:ind w:left="360"/>
+      </w:pPr>
+    </w:p>
+    <w:p>
+      <w:r>
+        <w:br w:type="page"/>
+      </w:r>
+    </w:p>
     <w:p/>
-    <w:p>
-      <w:pPr>
-        <w:rPr>
-          <w:rFonts w:asciiTheme="majorHAnsi" w:hAnsiTheme="majorHAnsi"/>
-          <w:b/>
-          <w:color w:val="262626" w:themeColor="text1" w:themeTint="D9"/>
-          <w:sz w:val="52"/>
-          <w:szCs w:val="52"/>
+    <w:p/>
+    <w:p>
+      <w:pPr>
+        <w:rPr>
+          <w:sz w:val="36"/>
+          <w:szCs w:val="36"/>
         </w:rPr>
       </w:pPr>
       <w:r>
@@ -12612,660 +12400,610 @@
     </w:p>
     <w:p>
       <w:pPr>
-        <w:pStyle w:val="Heading1"/>
-      </w:pPr>
-      <w:bookmarkStart w:id="50" w:name="_Toc192631382"/>
+        <w:pStyle w:val="Heading2"/>
+      </w:pPr>
       <w:r>
         <w:lastRenderedPageBreak/>
-        <w:t>[5</w:t>
-      </w:r>
-      <w:r>
-        <w:t>.0</w:t>
-      </w:r>
-      <w:r>
-        <w:t>]</w:t>
-      </w:r>
-      <w:bookmarkEnd w:id="50"/>
-      <w:r>
-        <w:t xml:space="preserve"> Evaluation</w:t>
+        <w:t>[</w:t>
+      </w:r>
+      <w:r>
+        <w:t>7</w:t>
+      </w:r>
+      <w:r>
+        <w:t>.</w:t>
+      </w:r>
+      <w:r>
+        <w:t>2</w:t>
+      </w:r>
+      <w:r>
+        <w:t>] Reference</w:t>
+      </w:r>
+      <w:r>
+        <w:t>s</w:t>
       </w:r>
     </w:p>
     <w:p/>
     <w:p>
-      <w:r>
-        <w:br w:type="page"/>
-      </w:r>
-    </w:p>
-    <w:p>
-      <w:pPr>
-        <w:pStyle w:val="Heading1"/>
-      </w:pPr>
-      <w:r>
+      <w:pPr>
+        <w:rPr>
+          <w:lang w:val="en-SG"/>
+        </w:rPr>
+      </w:pPr>
+      <w:r>
+        <w:rPr>
+          <w:lang w:val="en-SG"/>
+        </w:rPr>
+        <w:t>[1]</w:t>
+      </w:r>
+      <w:r>
+        <w:rPr>
+          <w:lang w:val="en-SG"/>
+        </w:rPr>
+        <w:t xml:space="preserve"> </w:t>
+      </w:r>
+      <w:r>
+        <w:rPr>
+          <w:lang w:val="en-SG"/>
+        </w:rPr>
+        <w:t xml:space="preserve">“Advanced Python Project - Detecting Fake News with Python,” </w:t>
+      </w:r>
+      <w:proofErr w:type="spellStart"/>
+      <w:r>
+        <w:rPr>
+          <w:lang w:val="en-SG"/>
+        </w:rPr>
+        <w:t>DataFlair</w:t>
+      </w:r>
+      <w:proofErr w:type="spellEnd"/>
+      <w:r>
+        <w:rPr>
+          <w:lang w:val="en-SG"/>
+        </w:rPr>
+        <w:t>, Sep. 16, 2019. https://data-flair.training/blogs/advanced-python-project-detecting-fake-news/</w:t>
+      </w:r>
+    </w:p>
+    <w:p>
+      <w:pPr>
+        <w:rPr>
+          <w:lang w:val="en-SG"/>
+        </w:rPr>
+      </w:pPr>
+    </w:p>
+    <w:p>
+      <w:pPr>
+        <w:rPr>
+          <w:lang w:val="en-SG"/>
+        </w:rPr>
+      </w:pPr>
+      <w:r>
+        <w:rPr>
+          <w:lang w:val="en-SG"/>
+        </w:rPr>
+        <w:t>[2]</w:t>
+      </w:r>
+      <w:r>
+        <w:rPr>
+          <w:lang w:val="en-SG"/>
+        </w:rPr>
+        <w:t xml:space="preserve"> </w:t>
+      </w:r>
+      <w:r>
+        <w:rPr>
+          <w:lang w:val="en-SG"/>
+        </w:rPr>
+        <w:t>“</w:t>
+      </w:r>
+      <w:proofErr w:type="spellStart"/>
+      <w:r>
+        <w:rPr>
+          <w:lang w:val="en-SG"/>
+        </w:rPr>
+        <w:t>ClaimBuster</w:t>
+      </w:r>
+      <w:proofErr w:type="spellEnd"/>
+      <w:r>
+        <w:rPr>
+          <w:lang w:val="en-SG"/>
+        </w:rPr>
+        <w:t>,” Uta.edu, 2024. https://idir.uta.edu/claimbuster/event/70/ (accessed Dec. 15, 2024).</w:t>
+      </w:r>
+    </w:p>
+    <w:p>
+      <w:pPr>
+        <w:rPr>
+          <w:lang w:val="en-SG"/>
+        </w:rPr>
+      </w:pPr>
+    </w:p>
+    <w:p>
+      <w:pPr>
+        <w:rPr>
+          <w:lang w:val="en-SG"/>
+        </w:rPr>
+      </w:pPr>
+      <w:r>
+        <w:rPr>
+          <w:lang w:val="en-SG"/>
+        </w:rPr>
+        <w:t>[3]</w:t>
+      </w:r>
+      <w:r>
+        <w:rPr>
+          <w:lang w:val="en-SG"/>
+        </w:rPr>
+        <w:t xml:space="preserve"> </w:t>
+      </w:r>
+      <w:r>
+        <w:rPr>
+          <w:lang w:val="en-SG"/>
+        </w:rPr>
+        <w:t>Snopes, “Snopes.com,” Snopes.com, 2018. https://www.snopes.com/</w:t>
+      </w:r>
+    </w:p>
+    <w:p>
+      <w:pPr>
+        <w:rPr>
+          <w:lang w:val="en-SG"/>
+        </w:rPr>
+      </w:pPr>
+    </w:p>
+    <w:p>
+      <w:pPr>
+        <w:rPr>
+          <w:lang w:val="en-SG"/>
+        </w:rPr>
+      </w:pPr>
+      <w:r>
+        <w:rPr>
+          <w:lang w:val="en-SG"/>
+        </w:rPr>
+        <w:t>[4]</w:t>
+      </w:r>
+      <w:r>
+        <w:rPr>
+          <w:lang w:val="en-SG"/>
+        </w:rPr>
+        <w:t xml:space="preserve"> </w:t>
+      </w:r>
+      <w:r>
+        <w:rPr>
+          <w:lang w:val="en-SG"/>
+        </w:rPr>
+        <w:t xml:space="preserve">L.-J. Chang, “Comparison of Machine Learning and Deep Learning Algorithms in Detecting Fake News,” Proceedings of the 28th World Multi-Conference on Systemics, Cybernetics and Informatics, pp. 203–209, Sep. 2024, </w:t>
+      </w:r>
+      <w:proofErr w:type="spellStart"/>
+      <w:r>
+        <w:rPr>
+          <w:lang w:val="en-SG"/>
+        </w:rPr>
+        <w:t>doi</w:t>
+      </w:r>
+      <w:proofErr w:type="spellEnd"/>
+      <w:r>
+        <w:rPr>
+          <w:lang w:val="en-SG"/>
+        </w:rPr>
+        <w:t>: https://doi.org/10.54808/wmsci2024.01.203.</w:t>
+      </w:r>
+    </w:p>
+    <w:p>
+      <w:pPr>
+        <w:rPr>
+          <w:lang w:val="en-SG"/>
+        </w:rPr>
+      </w:pPr>
+    </w:p>
+    <w:p>
+      <w:pPr>
+        <w:rPr>
+          <w:lang w:val="en-SG"/>
+        </w:rPr>
+      </w:pPr>
+      <w:r>
+        <w:rPr>
+          <w:lang w:val="en-SG"/>
+        </w:rPr>
+        <w:t>[5]</w:t>
+      </w:r>
+      <w:r>
+        <w:rPr>
+          <w:lang w:val="en-SG"/>
+        </w:rPr>
+        <w:t xml:space="preserve"> </w:t>
+      </w:r>
+      <w:r>
+        <w:rPr>
+          <w:lang w:val="en-SG"/>
+        </w:rPr>
+        <w:t xml:space="preserve">K. Huh, “Surviving </w:t>
+      </w:r>
+      <w:proofErr w:type="gramStart"/>
+      <w:r>
+        <w:rPr>
+          <w:lang w:val="en-SG"/>
+        </w:rPr>
+        <w:t>In</w:t>
+      </w:r>
+      <w:proofErr w:type="gramEnd"/>
+      <w:r>
+        <w:rPr>
+          <w:lang w:val="en-SG"/>
+        </w:rPr>
+        <w:t xml:space="preserve"> a Random Forest with Imbalanced Datasets,” SFU Professional Computer Science, Feb. 13, 2021. https://medium.com/sfu-cspmp/surviving-in-a-random-forest-with-imbalanced-datasets-b98b963d52eb</w:t>
+      </w:r>
+    </w:p>
+    <w:p>
+      <w:pPr>
+        <w:rPr>
+          <w:lang w:val="en-SG"/>
+        </w:rPr>
+      </w:pPr>
+    </w:p>
+    <w:p>
+      <w:pPr>
+        <w:rPr>
+          <w:lang w:val="en-SG"/>
+        </w:rPr>
+      </w:pPr>
+      <w:r>
+        <w:rPr>
+          <w:lang w:val="en-SG"/>
+        </w:rPr>
+        <w:t>[6]</w:t>
+      </w:r>
+      <w:r>
+        <w:rPr>
+          <w:lang w:val="en-SG"/>
+        </w:rPr>
+        <w:t xml:space="preserve"> </w:t>
+      </w:r>
+      <w:r>
+        <w:rPr>
+          <w:lang w:val="en-SG"/>
+        </w:rPr>
+        <w:t>J. Devlin, M.-W. Chang, K. Lee, K. Google, and A. Language, “BERT: Pre-training of Deep Bidirectional Transformers for Language Understanding,” 2019. Available: https://aclanthology.org/N19-1423.pdf</w:t>
+      </w:r>
+    </w:p>
+    <w:p>
+      <w:pPr>
+        <w:rPr>
+          <w:lang w:val="en-SG"/>
+        </w:rPr>
+      </w:pPr>
+    </w:p>
+    <w:p>
+      <w:pPr>
+        <w:rPr>
+          <w:lang w:val="en-SG"/>
+        </w:rPr>
+      </w:pPr>
+      <w:r>
+        <w:rPr>
+          <w:lang w:val="en-SG"/>
+        </w:rPr>
+        <w:t>[7]</w:t>
+      </w:r>
+      <w:r>
+        <w:rPr>
+          <w:lang w:val="en-SG"/>
+        </w:rPr>
+        <w:t xml:space="preserve"> </w:t>
+      </w:r>
+      <w:r>
+        <w:rPr>
+          <w:lang w:val="en-SG"/>
+        </w:rPr>
+        <w:t>Z. Sun, H. Yu, X. Song, R. Liu, Y. Yang, and D. Zhou, “</w:t>
+      </w:r>
+      <w:proofErr w:type="spellStart"/>
+      <w:r>
+        <w:rPr>
+          <w:lang w:val="en-SG"/>
+        </w:rPr>
+        <w:t>MobileBERT</w:t>
+      </w:r>
+      <w:proofErr w:type="spellEnd"/>
+      <w:r>
+        <w:rPr>
+          <w:lang w:val="en-SG"/>
+        </w:rPr>
+        <w:t>: a Compact Task-Agnostic BERT for Resource-Limited Devices,” arXiv:2004.02984 [cs], Apr. 2020, Available: https://arxiv.org/abs/2004.02984</w:t>
+      </w:r>
+    </w:p>
+    <w:p>
+      <w:pPr>
+        <w:rPr>
+          <w:lang w:val="en-SG"/>
+        </w:rPr>
+      </w:pPr>
+    </w:p>
+    <w:p>
+      <w:pPr>
+        <w:rPr>
+          <w:lang w:val="en-SG"/>
+        </w:rPr>
+      </w:pPr>
+      <w:r>
+        <w:rPr>
+          <w:lang w:val="en-SG"/>
+        </w:rPr>
+        <w:t>[8]</w:t>
+      </w:r>
+      <w:r>
+        <w:rPr>
+          <w:lang w:val="en-SG"/>
+        </w:rPr>
+        <w:t xml:space="preserve"> </w:t>
+      </w:r>
+      <w:r>
+        <w:rPr>
+          <w:lang w:val="en-SG"/>
+        </w:rPr>
+        <w:t>V. Korolev and P. Protsenko, “Accurate, interpretable predictions of materials properties within transformer language models,” Oct. 13, 2023. Accessed: Dec. 15, 2024. [Online]. Available: https://www.cell.com/patterns/pdfExtended/S2666-3899(23)00158-7</w:t>
+      </w:r>
+    </w:p>
+    <w:p>
+      <w:pPr>
+        <w:rPr>
+          <w:lang w:val="en-SG"/>
+        </w:rPr>
+      </w:pPr>
+    </w:p>
+    <w:p>
+      <w:pPr>
+        <w:rPr>
+          <w:lang w:val="en-SG"/>
+        </w:rPr>
+      </w:pPr>
+      <w:r>
+        <w:rPr>
+          <w:lang w:val="en-SG"/>
+        </w:rPr>
+        <w:t>[9]</w:t>
+      </w:r>
+      <w:r>
+        <w:rPr>
+          <w:lang w:val="en-SG"/>
+        </w:rPr>
+        <w:t xml:space="preserve"> </w:t>
+      </w:r>
+      <w:r>
+        <w:rPr>
+          <w:lang w:val="en-SG"/>
+        </w:rPr>
+        <w:t>“</w:t>
+      </w:r>
+      <w:proofErr w:type="spellStart"/>
+      <w:r>
+        <w:rPr>
+          <w:lang w:val="en-SG"/>
+        </w:rPr>
+        <w:t>ClaimBuster</w:t>
+      </w:r>
+      <w:proofErr w:type="spellEnd"/>
+      <w:r>
+        <w:rPr>
+          <w:lang w:val="en-SG"/>
+        </w:rPr>
+        <w:t>,” RAND. https://www.rand.org/research/projects/truth-decay/fighting-disinformation/search/items/claimbuster.html</w:t>
+      </w:r>
+    </w:p>
+    <w:p>
+      <w:pPr>
+        <w:rPr>
+          <w:lang w:val="en-SG"/>
+        </w:rPr>
+      </w:pPr>
+    </w:p>
+    <w:p>
+      <w:pPr>
+        <w:rPr>
+          <w:lang w:val="en-SG"/>
+        </w:rPr>
+      </w:pPr>
+      <w:r>
+        <w:rPr>
+          <w:lang w:val="en-SG"/>
+        </w:rPr>
+        <w:t>[10]</w:t>
+      </w:r>
+      <w:r>
+        <w:rPr>
+          <w:lang w:val="en-SG"/>
+        </w:rPr>
+        <w:t xml:space="preserve"> </w:t>
+      </w:r>
+      <w:r>
+        <w:rPr>
+          <w:lang w:val="en-SG"/>
+        </w:rPr>
+        <w:t>N. Hassan et al., “</w:t>
+      </w:r>
+      <w:proofErr w:type="spellStart"/>
+      <w:r>
+        <w:rPr>
+          <w:lang w:val="en-SG"/>
+        </w:rPr>
+        <w:t>ClaimBuster</w:t>
+      </w:r>
+      <w:proofErr w:type="spellEnd"/>
+      <w:r>
+        <w:rPr>
+          <w:lang w:val="en-SG"/>
+        </w:rPr>
+        <w:t xml:space="preserve">,” Proceedings of the VLDB Endowment, vol. 10, no. 12, pp. 1945–1948, Aug. 2017, </w:t>
+      </w:r>
+      <w:proofErr w:type="spellStart"/>
+      <w:r>
+        <w:rPr>
+          <w:lang w:val="en-SG"/>
+        </w:rPr>
+        <w:t>doi</w:t>
+      </w:r>
+      <w:proofErr w:type="spellEnd"/>
+      <w:r>
+        <w:rPr>
+          <w:lang w:val="en-SG"/>
+        </w:rPr>
+        <w:t>: https://doi.org/10.14778/3137765.3137815.</w:t>
+      </w:r>
+    </w:p>
+    <w:p>
+      <w:pPr>
+        <w:rPr>
+          <w:lang w:val="en-SG"/>
+        </w:rPr>
+      </w:pPr>
+    </w:p>
+    <w:p>
+      <w:pPr>
+        <w:rPr>
+          <w:lang w:val="en-SG"/>
+        </w:rPr>
+      </w:pPr>
+      <w:r>
+        <w:rPr>
+          <w:lang w:val="en-SG"/>
+        </w:rPr>
+        <w:t>[11]</w:t>
+      </w:r>
+      <w:r>
+        <w:rPr>
+          <w:lang w:val="en-SG"/>
+        </w:rPr>
+        <w:t xml:space="preserve"> </w:t>
+      </w:r>
+      <w:r>
+        <w:rPr>
+          <w:lang w:val="en-SG"/>
+        </w:rPr>
+        <w:t>Y. Zhu, Y. Li, J. Wang, M. Gao, and J. Wei, “</w:t>
+      </w:r>
+      <w:proofErr w:type="spellStart"/>
+      <w:r>
+        <w:rPr>
+          <w:lang w:val="en-SG"/>
+        </w:rPr>
+        <w:t>FaKnow</w:t>
+      </w:r>
+      <w:proofErr w:type="spellEnd"/>
+      <w:r>
+        <w:rPr>
+          <w:lang w:val="en-SG"/>
+        </w:rPr>
+        <w:t xml:space="preserve">: A Unified Library for Fake News Detection,” </w:t>
+      </w:r>
+      <w:proofErr w:type="spellStart"/>
+      <w:r>
+        <w:rPr>
+          <w:lang w:val="en-SG"/>
+        </w:rPr>
+        <w:t>arXiv</w:t>
+      </w:r>
+      <w:proofErr w:type="spellEnd"/>
+      <w:r>
+        <w:rPr>
+          <w:lang w:val="en-SG"/>
+        </w:rPr>
+        <w:t xml:space="preserve"> (Cornell University), 2024. https://arxiv.org/abs/2401.16441 (accessed Dec. 15, 2024).</w:t>
+      </w:r>
+    </w:p>
+    <w:p>
+      <w:pPr>
+        <w:rPr>
+          <w:lang w:val="en-SG"/>
+        </w:rPr>
+      </w:pPr>
+    </w:p>
+    <w:p>
+      <w:pPr>
+        <w:rPr>
+          <w:lang w:val="en-SG"/>
+        </w:rPr>
+      </w:pPr>
+      <w:r>
+        <w:rPr>
+          <w:lang w:val="en-SG"/>
+        </w:rPr>
+        <w:t>[12]</w:t>
+      </w:r>
+      <w:r>
+        <w:rPr>
+          <w:lang w:val="en-SG"/>
+        </w:rPr>
+        <w:t xml:space="preserve"> </w:t>
+      </w:r>
+      <w:r>
+        <w:rPr>
+          <w:lang w:val="en-SG"/>
+        </w:rPr>
+        <w:t>L. Graves and F. Cherubini, “The Rise of Fact-Checking Sites in Europe,” Reuters Institute, 2016. Available: https://reutersinstitute.politics.ox.ac.uk/sites/default/files/research/files/The%2520Rise%2520of%2520Fact-Checking%2520Sites%2520in%2520Europe.pdf</w:t>
+      </w:r>
+    </w:p>
+    <w:p>
+      <w:pPr>
+        <w:rPr>
+          <w:lang w:val="en-SG"/>
+        </w:rPr>
+      </w:pPr>
+    </w:p>
+    <w:p>
+      <w:pPr>
+        <w:rPr>
+          <w:lang w:val="en-SG"/>
+        </w:rPr>
+      </w:pPr>
+      <w:r>
+        <w:rPr>
+          <w:lang w:val="en-SG"/>
+        </w:rPr>
+        <w:t>[13]</w:t>
+      </w:r>
+      <w:r>
+        <w:rPr>
+          <w:lang w:val="en-SG"/>
+        </w:rPr>
+        <w:t xml:space="preserve"> </w:t>
+      </w:r>
+      <w:r>
+        <w:rPr>
+          <w:lang w:val="en-SG"/>
+        </w:rPr>
+        <w:t xml:space="preserve">X.-J. Liu, Q. Li, L. Wang, and M. J. Metzger, “Checking the Fact-Checkers: The Role of Source Type, Perceived Credibility, and Individual Differences in Fact-Checking Effectiveness,” Communication Research, Oct. 2023, </w:t>
+      </w:r>
+      <w:proofErr w:type="spellStart"/>
+      <w:r>
+        <w:rPr>
+          <w:lang w:val="en-SG"/>
+        </w:rPr>
+        <w:t>doi</w:t>
+      </w:r>
+      <w:proofErr w:type="spellEnd"/>
+      <w:r>
+        <w:rPr>
+          <w:lang w:val="en-SG"/>
+        </w:rPr>
+        <w:t>: https://doi.org/10.1177/00936502231206419.</w:t>
+      </w:r>
+    </w:p>
+    <w:p>
+      <w:pPr>
+        <w:rPr>
+          <w:lang w:val="en-SG"/>
+        </w:rPr>
+      </w:pPr>
+    </w:p>
+    <w:p>
+      <w:pPr>
+        <w:rPr>
+          <w:lang w:val="en-SG"/>
+        </w:rPr>
+      </w:pPr>
+      <w:r>
+        <w:rPr>
+          <w:lang w:val="en-SG"/>
+        </w:rPr>
         <w:lastRenderedPageBreak/>
-        <w:t>[6.0] Conclusion</w:t>
-      </w:r>
-    </w:p>
-    <w:p/>
-    <w:p>
-      <w:r>
-        <w:br w:type="page"/>
-      </w:r>
-    </w:p>
-    <w:p>
-      <w:pPr>
-        <w:pStyle w:val="Heading1"/>
-      </w:pPr>
-      <w:r>
-        <w:lastRenderedPageBreak/>
-        <w:t>[7.0] Appendix</w:t>
-      </w:r>
-    </w:p>
-    <w:p/>
-    <w:p>
-      <w:pPr>
-        <w:pStyle w:val="Heading2"/>
-      </w:pPr>
-      <w:r>
-        <w:t>[</w:t>
-      </w:r>
-      <w:r>
-        <w:t>7</w:t>
-      </w:r>
-      <w:r>
-        <w:t>.</w:t>
-      </w:r>
-      <w:r>
-        <w:t>2</w:t>
-      </w:r>
-      <w:r>
-        <w:t>] Reference</w:t>
-      </w:r>
-      <w:r>
-        <w:t>s</w:t>
-      </w:r>
-    </w:p>
-    <w:p/>
-    <w:p>
-      <w:pPr>
-        <w:rPr>
-          <w:lang w:val="en-SG"/>
-        </w:rPr>
-      </w:pPr>
-      <w:r>
-        <w:rPr>
-          <w:lang w:val="en-SG"/>
-        </w:rPr>
-        <w:t>[1]</w:t>
-      </w:r>
-      <w:r>
-        <w:rPr>
-          <w:lang w:val="en-SG"/>
-        </w:rPr>
-        <w:t xml:space="preserve"> </w:t>
-      </w:r>
-      <w:r>
-        <w:rPr>
-          <w:lang w:val="en-SG"/>
-        </w:rPr>
-        <w:t xml:space="preserve">“Advanced Python Project - Detecting Fake News with Python,” </w:t>
-      </w:r>
-      <w:proofErr w:type="spellStart"/>
-      <w:r>
-        <w:rPr>
-          <w:lang w:val="en-SG"/>
-        </w:rPr>
-        <w:t>DataFlair</w:t>
-      </w:r>
-      <w:proofErr w:type="spellEnd"/>
-      <w:r>
-        <w:rPr>
-          <w:lang w:val="en-SG"/>
-        </w:rPr>
-        <w:t>, Sep. 16, 2019. https://data-flair.training/blogs/advanced-python-project-detecting-fake-news/</w:t>
-      </w:r>
-    </w:p>
-    <w:p>
-      <w:pPr>
-        <w:rPr>
-          <w:lang w:val="en-SG"/>
-        </w:rPr>
-      </w:pPr>
-    </w:p>
-    <w:p>
-      <w:pPr>
-        <w:rPr>
-          <w:lang w:val="en-SG"/>
-        </w:rPr>
-      </w:pPr>
-      <w:r>
-        <w:rPr>
-          <w:lang w:val="en-SG"/>
-        </w:rPr>
-        <w:t>[2]</w:t>
-      </w:r>
-      <w:r>
-        <w:rPr>
-          <w:lang w:val="en-SG"/>
-        </w:rPr>
-        <w:t xml:space="preserve"> </w:t>
-      </w:r>
-      <w:r>
-        <w:rPr>
-          <w:lang w:val="en-SG"/>
-        </w:rPr>
-        <w:t>“</w:t>
-      </w:r>
-      <w:proofErr w:type="spellStart"/>
-      <w:r>
-        <w:rPr>
-          <w:lang w:val="en-SG"/>
-        </w:rPr>
-        <w:t>ClaimBuster</w:t>
-      </w:r>
-      <w:proofErr w:type="spellEnd"/>
-      <w:r>
-        <w:rPr>
-          <w:lang w:val="en-SG"/>
-        </w:rPr>
-        <w:t>,” Uta.edu, 2024. https://idir.uta.edu/claimbuster/event/70/ (accessed Dec. 15, 2024).</w:t>
-      </w:r>
-    </w:p>
-    <w:p>
-      <w:pPr>
-        <w:rPr>
-          <w:lang w:val="en-SG"/>
-        </w:rPr>
-      </w:pPr>
-    </w:p>
-    <w:p>
-      <w:pPr>
-        <w:rPr>
-          <w:lang w:val="en-SG"/>
-        </w:rPr>
-      </w:pPr>
-      <w:r>
-        <w:rPr>
-          <w:lang w:val="en-SG"/>
-        </w:rPr>
-        <w:t>[3]</w:t>
-      </w:r>
-      <w:r>
-        <w:rPr>
-          <w:lang w:val="en-SG"/>
-        </w:rPr>
-        <w:t xml:space="preserve"> </w:t>
-      </w:r>
-      <w:r>
-        <w:rPr>
-          <w:lang w:val="en-SG"/>
-        </w:rPr>
-        <w:t>Snopes, “Snopes.com,” Snopes.com, 2018. https://www.snopes.com/</w:t>
-      </w:r>
-    </w:p>
-    <w:p>
-      <w:pPr>
-        <w:rPr>
-          <w:lang w:val="en-SG"/>
-        </w:rPr>
-      </w:pPr>
-    </w:p>
-    <w:p>
-      <w:pPr>
-        <w:rPr>
-          <w:lang w:val="en-SG"/>
-        </w:rPr>
-      </w:pPr>
-      <w:r>
-        <w:rPr>
-          <w:lang w:val="en-SG"/>
-        </w:rPr>
-        <w:t>[4]</w:t>
-      </w:r>
-      <w:r>
-        <w:rPr>
-          <w:lang w:val="en-SG"/>
-        </w:rPr>
-        <w:t xml:space="preserve"> </w:t>
-      </w:r>
-      <w:r>
-        <w:rPr>
-          <w:lang w:val="en-SG"/>
-        </w:rPr>
-        <w:t xml:space="preserve">L.-J. Chang, “Comparison of Machine Learning and Deep Learning Algorithms in Detecting Fake News,” Proceedings of the 28th World Multi-Conference on Systemics, Cybernetics and Informatics, pp. 203–209, Sep. 2024, </w:t>
-      </w:r>
-      <w:proofErr w:type="spellStart"/>
-      <w:r>
-        <w:rPr>
-          <w:lang w:val="en-SG"/>
-        </w:rPr>
-        <w:t>doi</w:t>
-      </w:r>
-      <w:proofErr w:type="spellEnd"/>
-      <w:r>
-        <w:rPr>
-          <w:lang w:val="en-SG"/>
-        </w:rPr>
-        <w:t>: https://doi.org/10.54808/wmsci2024.01.203.</w:t>
-      </w:r>
-    </w:p>
-    <w:p>
-      <w:pPr>
-        <w:rPr>
-          <w:lang w:val="en-SG"/>
-        </w:rPr>
-      </w:pPr>
-    </w:p>
-    <w:p>
-      <w:pPr>
-        <w:rPr>
-          <w:lang w:val="en-SG"/>
-        </w:rPr>
-      </w:pPr>
-      <w:r>
-        <w:rPr>
-          <w:lang w:val="en-SG"/>
-        </w:rPr>
-        <w:t>[5]</w:t>
-      </w:r>
-      <w:r>
-        <w:rPr>
-          <w:lang w:val="en-SG"/>
-        </w:rPr>
-        <w:t xml:space="preserve"> </w:t>
-      </w:r>
-      <w:r>
-        <w:rPr>
-          <w:lang w:val="en-SG"/>
-        </w:rPr>
-        <w:t xml:space="preserve">K. Huh, “Surviving </w:t>
-      </w:r>
-      <w:proofErr w:type="gramStart"/>
-      <w:r>
-        <w:rPr>
-          <w:lang w:val="en-SG"/>
-        </w:rPr>
-        <w:t>In</w:t>
-      </w:r>
-      <w:proofErr w:type="gramEnd"/>
-      <w:r>
-        <w:rPr>
-          <w:lang w:val="en-SG"/>
-        </w:rPr>
-        <w:t xml:space="preserve"> a Random Forest with Imbalanced Datasets,” SFU Professional Computer Science, Feb. 13, 2021. https://medium.com/sfu-cspmp/surviving-in-a-random-forest-with-imbalanced-datasets-b98b963d52eb</w:t>
-      </w:r>
-    </w:p>
-    <w:p>
-      <w:pPr>
-        <w:rPr>
-          <w:lang w:val="en-SG"/>
-        </w:rPr>
-      </w:pPr>
-    </w:p>
-    <w:p>
-      <w:pPr>
-        <w:rPr>
-          <w:lang w:val="en-SG"/>
-        </w:rPr>
-      </w:pPr>
-      <w:r>
-        <w:rPr>
-          <w:lang w:val="en-SG"/>
-        </w:rPr>
-        <w:t>[6]</w:t>
-      </w:r>
-      <w:r>
-        <w:rPr>
-          <w:lang w:val="en-SG"/>
-        </w:rPr>
-        <w:t xml:space="preserve"> </w:t>
-      </w:r>
-      <w:r>
-        <w:rPr>
-          <w:lang w:val="en-SG"/>
-        </w:rPr>
-        <w:t>J. Devlin, M.-W. Chang, K. Lee, K. Google, and A. Language, “BERT: Pre-training of Deep Bidirectional Transformers for Language Understanding,” 2019. Available: https://aclanthology.org/N19-1423.pdf</w:t>
-      </w:r>
-    </w:p>
-    <w:p>
-      <w:pPr>
-        <w:rPr>
-          <w:lang w:val="en-SG"/>
-        </w:rPr>
-      </w:pPr>
-    </w:p>
-    <w:p>
-      <w:pPr>
-        <w:rPr>
-          <w:lang w:val="en-SG"/>
-        </w:rPr>
-      </w:pPr>
-      <w:r>
-        <w:rPr>
-          <w:lang w:val="en-SG"/>
-        </w:rPr>
-        <w:t>[7]</w:t>
-      </w:r>
-      <w:r>
-        <w:rPr>
-          <w:lang w:val="en-SG"/>
-        </w:rPr>
-        <w:t xml:space="preserve"> </w:t>
-      </w:r>
-      <w:r>
-        <w:rPr>
-          <w:lang w:val="en-SG"/>
-        </w:rPr>
-        <w:t>Z. Sun, H. Yu, X. Song, R. Liu, Y. Yang, and D. Zhou, “</w:t>
-      </w:r>
-      <w:proofErr w:type="spellStart"/>
-      <w:r>
-        <w:rPr>
-          <w:lang w:val="en-SG"/>
-        </w:rPr>
-        <w:t>MobileBERT</w:t>
-      </w:r>
-      <w:proofErr w:type="spellEnd"/>
-      <w:r>
-        <w:rPr>
-          <w:lang w:val="en-SG"/>
-        </w:rPr>
-        <w:t>: a Compact Task-Agnostic BERT for Resource-Limited Devices,” arXiv:2004.02984 [cs], Apr. 2020, Available: https://arxiv.org/abs/2004.02984</w:t>
-      </w:r>
-    </w:p>
-    <w:p>
-      <w:pPr>
-        <w:rPr>
-          <w:lang w:val="en-SG"/>
-        </w:rPr>
-      </w:pPr>
-    </w:p>
-    <w:p>
-      <w:pPr>
-        <w:rPr>
-          <w:lang w:val="en-SG"/>
-        </w:rPr>
-      </w:pPr>
-      <w:r>
-        <w:rPr>
-          <w:lang w:val="en-SG"/>
-        </w:rPr>
-        <w:t>[8]</w:t>
-      </w:r>
-      <w:r>
-        <w:rPr>
-          <w:lang w:val="en-SG"/>
-        </w:rPr>
-        <w:t xml:space="preserve"> </w:t>
-      </w:r>
-      <w:r>
-        <w:rPr>
-          <w:lang w:val="en-SG"/>
-        </w:rPr>
-        <w:t>V. Korolev and P. Protsenko, “Accurate, interpretable predictions of materials properties within transformer language models,” Oct. 13, 2023. Accessed: Dec. 15, 2024. [Online]. Available: https://www.cell.com/patterns/pdfExtended/S2666-3899(23)00158-7</w:t>
-      </w:r>
-    </w:p>
-    <w:p>
-      <w:pPr>
-        <w:rPr>
-          <w:lang w:val="en-SG"/>
-        </w:rPr>
-      </w:pPr>
-    </w:p>
-    <w:p>
-      <w:pPr>
-        <w:rPr>
-          <w:lang w:val="en-SG"/>
-        </w:rPr>
-      </w:pPr>
-      <w:r>
-        <w:rPr>
-          <w:lang w:val="en-SG"/>
-        </w:rPr>
-        <w:t>[9]</w:t>
-      </w:r>
-      <w:r>
-        <w:rPr>
-          <w:lang w:val="en-SG"/>
-        </w:rPr>
-        <w:t xml:space="preserve"> </w:t>
-      </w:r>
-      <w:r>
-        <w:rPr>
-          <w:lang w:val="en-SG"/>
-        </w:rPr>
-        <w:t>“</w:t>
-      </w:r>
-      <w:proofErr w:type="spellStart"/>
-      <w:r>
-        <w:rPr>
-          <w:lang w:val="en-SG"/>
-        </w:rPr>
-        <w:t>ClaimBuster</w:t>
-      </w:r>
-      <w:proofErr w:type="spellEnd"/>
-      <w:r>
-        <w:rPr>
-          <w:lang w:val="en-SG"/>
-        </w:rPr>
-        <w:t>,” RAND. https://www.rand.org/research/projects/truth-decay/fighting-disinformation/search/items/claimbuster.html</w:t>
-      </w:r>
-    </w:p>
-    <w:p>
-      <w:pPr>
-        <w:rPr>
-          <w:lang w:val="en-SG"/>
-        </w:rPr>
-      </w:pPr>
-    </w:p>
-    <w:p>
-      <w:pPr>
-        <w:rPr>
-          <w:lang w:val="en-SG"/>
-        </w:rPr>
-      </w:pPr>
-      <w:r>
-        <w:rPr>
-          <w:lang w:val="en-SG"/>
-        </w:rPr>
-        <w:t>[10]</w:t>
-      </w:r>
-      <w:r>
-        <w:rPr>
-          <w:lang w:val="en-SG"/>
-        </w:rPr>
-        <w:t xml:space="preserve"> </w:t>
-      </w:r>
-      <w:r>
-        <w:rPr>
-          <w:lang w:val="en-SG"/>
-        </w:rPr>
-        <w:t>N. Hassan et al., “</w:t>
-      </w:r>
-      <w:proofErr w:type="spellStart"/>
-      <w:r>
-        <w:rPr>
-          <w:lang w:val="en-SG"/>
-        </w:rPr>
-        <w:t>ClaimBuster</w:t>
-      </w:r>
-      <w:proofErr w:type="spellEnd"/>
-      <w:r>
-        <w:rPr>
-          <w:lang w:val="en-SG"/>
-        </w:rPr>
-        <w:t xml:space="preserve">,” Proceedings of the VLDB Endowment, vol. 10, no. 12, pp. 1945–1948, Aug. 2017, </w:t>
-      </w:r>
-      <w:proofErr w:type="spellStart"/>
-      <w:r>
-        <w:rPr>
-          <w:lang w:val="en-SG"/>
-        </w:rPr>
-        <w:t>doi</w:t>
-      </w:r>
-      <w:proofErr w:type="spellEnd"/>
-      <w:r>
-        <w:rPr>
-          <w:lang w:val="en-SG"/>
-        </w:rPr>
-        <w:t>: https://doi.org/10.14778/3137765.3137815.</w:t>
-      </w:r>
-    </w:p>
-    <w:p>
-      <w:pPr>
-        <w:rPr>
-          <w:lang w:val="en-SG"/>
-        </w:rPr>
-      </w:pPr>
-    </w:p>
-    <w:p>
-      <w:pPr>
-        <w:rPr>
-          <w:lang w:val="en-SG"/>
-        </w:rPr>
-      </w:pPr>
-      <w:r>
-        <w:rPr>
-          <w:lang w:val="en-SG"/>
-        </w:rPr>
-        <w:t>[11]</w:t>
-      </w:r>
-      <w:r>
-        <w:rPr>
-          <w:lang w:val="en-SG"/>
-        </w:rPr>
-        <w:t xml:space="preserve"> </w:t>
-      </w:r>
-      <w:r>
-        <w:rPr>
-          <w:lang w:val="en-SG"/>
-        </w:rPr>
-        <w:t>Y. Zhu, Y. Li, J. Wang, M. Gao, and J. Wei, “</w:t>
-      </w:r>
-      <w:proofErr w:type="spellStart"/>
-      <w:r>
-        <w:rPr>
-          <w:lang w:val="en-SG"/>
-        </w:rPr>
-        <w:t>FaKnow</w:t>
-      </w:r>
-      <w:proofErr w:type="spellEnd"/>
-      <w:r>
-        <w:rPr>
-          <w:lang w:val="en-SG"/>
-        </w:rPr>
-        <w:t xml:space="preserve">: A Unified Library for Fake News Detection,” </w:t>
-      </w:r>
-      <w:proofErr w:type="spellStart"/>
-      <w:r>
-        <w:rPr>
-          <w:lang w:val="en-SG"/>
-        </w:rPr>
-        <w:t>arXiv</w:t>
-      </w:r>
-      <w:proofErr w:type="spellEnd"/>
-      <w:r>
-        <w:rPr>
-          <w:lang w:val="en-SG"/>
-        </w:rPr>
-        <w:t xml:space="preserve"> (Cornell University), 2024. https://arxiv.org/abs/2401.16441 (accessed Dec. 15, 2024).</w:t>
-      </w:r>
-    </w:p>
-    <w:p>
-      <w:pPr>
-        <w:rPr>
-          <w:lang w:val="en-SG"/>
-        </w:rPr>
-      </w:pPr>
-    </w:p>
-    <w:p>
-      <w:pPr>
-        <w:rPr>
-          <w:lang w:val="en-SG"/>
-        </w:rPr>
-      </w:pPr>
-      <w:r>
-        <w:rPr>
-          <w:lang w:val="en-SG"/>
-        </w:rPr>
-        <w:t>[12]</w:t>
-      </w:r>
-      <w:r>
-        <w:rPr>
-          <w:lang w:val="en-SG"/>
-        </w:rPr>
-        <w:t xml:space="preserve"> </w:t>
-      </w:r>
-      <w:r>
-        <w:rPr>
-          <w:lang w:val="en-SG"/>
-        </w:rPr>
-        <w:t>L. Graves and F. Cherubini, “The Rise of Fact-Checking Sites in Europe,” Reuters Institute, 2016. Available: https://reutersinstitute.politics.ox.ac.uk/sites/default/files/research/files/The%2520Rise%2520of%2520Fact-Checking%2520Sites%2520in%2520Europe.pdf</w:t>
-      </w:r>
-    </w:p>
-    <w:p>
-      <w:pPr>
-        <w:rPr>
-          <w:lang w:val="en-SG"/>
-        </w:rPr>
-      </w:pPr>
-    </w:p>
-    <w:p>
-      <w:pPr>
-        <w:rPr>
-          <w:lang w:val="en-SG"/>
-        </w:rPr>
-      </w:pPr>
-      <w:r>
-        <w:rPr>
-          <w:lang w:val="en-SG"/>
-        </w:rPr>
-        <w:lastRenderedPageBreak/>
-        <w:t>[13]</w:t>
-      </w:r>
-      <w:r>
-        <w:rPr>
-          <w:lang w:val="en-SG"/>
-        </w:rPr>
-        <w:t xml:space="preserve"> </w:t>
-      </w:r>
-      <w:r>
-        <w:rPr>
-          <w:lang w:val="en-SG"/>
-        </w:rPr>
-        <w:t xml:space="preserve">X.-J. Liu, Q. Li, L. Wang, and M. J. Metzger, “Checking the Fact-Checkers: The Role of Source Type, Perceived Credibility, and Individual Differences in Fact-Checking Effectiveness,” Communication Research, Oct. 2023, </w:t>
-      </w:r>
-      <w:proofErr w:type="spellStart"/>
-      <w:r>
-        <w:rPr>
-          <w:lang w:val="en-SG"/>
-        </w:rPr>
-        <w:t>doi</w:t>
-      </w:r>
-      <w:proofErr w:type="spellEnd"/>
-      <w:r>
-        <w:rPr>
-          <w:lang w:val="en-SG"/>
-        </w:rPr>
-        <w:t>: https://doi.org/10.1177/00936502231206419.</w:t>
-      </w:r>
-    </w:p>
-    <w:p>
-      <w:pPr>
-        <w:rPr>
-          <w:lang w:val="en-SG"/>
-        </w:rPr>
-      </w:pPr>
-    </w:p>
-    <w:p>
-      <w:pPr>
-        <w:rPr>
-          <w:lang w:val="en-SG"/>
-        </w:rPr>
-      </w:pPr>
-      <w:r>
-        <w:rPr>
-          <w:lang w:val="en-SG"/>
-        </w:rPr>
         <w:t>[14]</w:t>
       </w:r>
       <w:r>
@@ -14883,6 +14621,95 @@
     </w:lvl>
   </w:abstractNum>
   <w:abstractNum w:abstractNumId="13" w15:restartNumberingAfterBreak="0">
+    <w:nsid w:val="274A097D"/>
+    <w:multiLevelType w:val="hybridMultilevel"/>
+    <w:tmpl w:val="725A42B4"/>
+    <w:lvl w:ilvl="0" w:tplc="FFFFFFFF">
+      <w:start w:val="1"/>
+      <w:numFmt w:val="decimal"/>
+      <w:lvlText w:val="%1."/>
+      <w:lvlJc w:val="left"/>
+      <w:pPr>
+        <w:ind w:left="720" w:hanging="360"/>
+      </w:pPr>
+      <w:rPr>
+        <w:rFonts w:hint="default"/>
+      </w:rPr>
+    </w:lvl>
+    <w:lvl w:ilvl="1" w:tplc="FFFFFFFF" w:tentative="1">
+      <w:start w:val="1"/>
+      <w:numFmt w:val="lowerLetter"/>
+      <w:lvlText w:val="%2."/>
+      <w:lvlJc w:val="left"/>
+      <w:pPr>
+        <w:ind w:left="1440" w:hanging="360"/>
+      </w:pPr>
+    </w:lvl>
+    <w:lvl w:ilvl="2" w:tplc="FFFFFFFF" w:tentative="1">
+      <w:start w:val="1"/>
+      <w:numFmt w:val="lowerRoman"/>
+      <w:lvlText w:val="%3."/>
+      <w:lvlJc w:val="right"/>
+      <w:pPr>
+        <w:ind w:left="2160" w:hanging="180"/>
+      </w:pPr>
+    </w:lvl>
+    <w:lvl w:ilvl="3" w:tplc="FFFFFFFF" w:tentative="1">
+      <w:start w:val="1"/>
+      <w:numFmt w:val="decimal"/>
+      <w:lvlText w:val="%4."/>
+      <w:lvlJc w:val="left"/>
+      <w:pPr>
+        <w:ind w:left="2880" w:hanging="360"/>
+      </w:pPr>
+    </w:lvl>
+    <w:lvl w:ilvl="4" w:tplc="FFFFFFFF" w:tentative="1">
+      <w:start w:val="1"/>
+      <w:numFmt w:val="lowerLetter"/>
+      <w:lvlText w:val="%5."/>
+      <w:lvlJc w:val="left"/>
+      <w:pPr>
+        <w:ind w:left="3600" w:hanging="360"/>
+      </w:pPr>
+    </w:lvl>
+    <w:lvl w:ilvl="5" w:tplc="FFFFFFFF" w:tentative="1">
+      <w:start w:val="1"/>
+      <w:numFmt w:val="lowerRoman"/>
+      <w:lvlText w:val="%6."/>
+      <w:lvlJc w:val="right"/>
+      <w:pPr>
+        <w:ind w:left="4320" w:hanging="180"/>
+      </w:pPr>
+    </w:lvl>
+    <w:lvl w:ilvl="6" w:tplc="FFFFFFFF" w:tentative="1">
+      <w:start w:val="1"/>
+      <w:numFmt w:val="decimal"/>
+      <w:lvlText w:val="%7."/>
+      <w:lvlJc w:val="left"/>
+      <w:pPr>
+        <w:ind w:left="5040" w:hanging="360"/>
+      </w:pPr>
+    </w:lvl>
+    <w:lvl w:ilvl="7" w:tplc="FFFFFFFF" w:tentative="1">
+      <w:start w:val="1"/>
+      <w:numFmt w:val="lowerLetter"/>
+      <w:lvlText w:val="%8."/>
+      <w:lvlJc w:val="left"/>
+      <w:pPr>
+        <w:ind w:left="5760" w:hanging="360"/>
+      </w:pPr>
+    </w:lvl>
+    <w:lvl w:ilvl="8" w:tplc="FFFFFFFF" w:tentative="1">
+      <w:start w:val="1"/>
+      <w:numFmt w:val="lowerRoman"/>
+      <w:lvlText w:val="%9."/>
+      <w:lvlJc w:val="right"/>
+      <w:pPr>
+        <w:ind w:left="6480" w:hanging="180"/>
+      </w:pPr>
+    </w:lvl>
+  </w:abstractNum>
+  <w:abstractNum w:abstractNumId="14" w15:restartNumberingAfterBreak="0">
     <w:nsid w:val="3565222D"/>
     <w:multiLevelType w:val="hybridMultilevel"/>
     <w:tmpl w:val="CE94A240"/>
@@ -14971,7 +14798,7 @@
       </w:pPr>
     </w:lvl>
   </w:abstractNum>
-  <w:abstractNum w:abstractNumId="14" w15:restartNumberingAfterBreak="0">
+  <w:abstractNum w:abstractNumId="15" w15:restartNumberingAfterBreak="0">
     <w:nsid w:val="393143B2"/>
     <w:multiLevelType w:val="hybridMultilevel"/>
     <w:tmpl w:val="341C9E72"/>
@@ -15060,7 +14887,7 @@
       </w:pPr>
     </w:lvl>
   </w:abstractNum>
-  <w:abstractNum w:abstractNumId="15" w15:restartNumberingAfterBreak="0">
+  <w:abstractNum w:abstractNumId="16" w15:restartNumberingAfterBreak="0">
     <w:nsid w:val="3AB03130"/>
     <w:multiLevelType w:val="hybridMultilevel"/>
     <w:tmpl w:val="CAF238E8"/>
@@ -15149,7 +14976,7 @@
       </w:pPr>
     </w:lvl>
   </w:abstractNum>
-  <w:abstractNum w:abstractNumId="16" w15:restartNumberingAfterBreak="0">
+  <w:abstractNum w:abstractNumId="17" w15:restartNumberingAfterBreak="0">
     <w:nsid w:val="42446157"/>
     <w:multiLevelType w:val="hybridMultilevel"/>
     <w:tmpl w:val="359C32E4"/>
@@ -15262,7 +15089,7 @@
       </w:rPr>
     </w:lvl>
   </w:abstractNum>
-  <w:abstractNum w:abstractNumId="17" w15:restartNumberingAfterBreak="0">
+  <w:abstractNum w:abstractNumId="18" w15:restartNumberingAfterBreak="0">
     <w:nsid w:val="4CCF6939"/>
     <w:multiLevelType w:val="hybridMultilevel"/>
     <w:tmpl w:val="725A42B4"/>
@@ -15351,7 +15178,7 @@
       </w:pPr>
     </w:lvl>
   </w:abstractNum>
-  <w:abstractNum w:abstractNumId="18" w15:restartNumberingAfterBreak="0">
+  <w:abstractNum w:abstractNumId="19" w15:restartNumberingAfterBreak="0">
     <w:nsid w:val="5EDA2B9D"/>
     <w:multiLevelType w:val="hybridMultilevel"/>
     <w:tmpl w:val="7584A610"/>
@@ -15440,7 +15267,7 @@
       </w:pPr>
     </w:lvl>
   </w:abstractNum>
-  <w:abstractNum w:abstractNumId="19" w15:restartNumberingAfterBreak="0">
+  <w:abstractNum w:abstractNumId="20" w15:restartNumberingAfterBreak="0">
     <w:nsid w:val="5F994822"/>
     <w:multiLevelType w:val="hybridMultilevel"/>
     <w:tmpl w:val="003423BC"/>
@@ -15529,7 +15356,7 @@
       </w:pPr>
     </w:lvl>
   </w:abstractNum>
-  <w:abstractNum w:abstractNumId="20" w15:restartNumberingAfterBreak="0">
+  <w:abstractNum w:abstractNumId="21" w15:restartNumberingAfterBreak="0">
     <w:nsid w:val="61B77618"/>
     <w:multiLevelType w:val="hybridMultilevel"/>
     <w:tmpl w:val="D4B4B762"/>
@@ -15618,7 +15445,7 @@
       </w:pPr>
     </w:lvl>
   </w:abstractNum>
-  <w:abstractNum w:abstractNumId="21" w15:restartNumberingAfterBreak="0">
+  <w:abstractNum w:abstractNumId="22" w15:restartNumberingAfterBreak="0">
     <w:nsid w:val="61C80984"/>
     <w:multiLevelType w:val="hybridMultilevel"/>
     <w:tmpl w:val="753AD1B4"/>
@@ -15710,7 +15537,7 @@
       </w:pPr>
     </w:lvl>
   </w:abstractNum>
-  <w:abstractNum w:abstractNumId="22" w15:restartNumberingAfterBreak="0">
+  <w:abstractNum w:abstractNumId="23" w15:restartNumberingAfterBreak="0">
     <w:nsid w:val="79630EFF"/>
     <w:multiLevelType w:val="hybridMultilevel"/>
     <w:tmpl w:val="A5F099B2"/>
@@ -15799,7 +15626,7 @@
       </w:pPr>
     </w:lvl>
   </w:abstractNum>
-  <w:abstractNum w:abstractNumId="23" w15:restartNumberingAfterBreak="0">
+  <w:abstractNum w:abstractNumId="24" w15:restartNumberingAfterBreak="0">
     <w:nsid w:val="7C7578D7"/>
     <w:multiLevelType w:val="hybridMultilevel"/>
     <w:tmpl w:val="D326E484"/>
@@ -15888,7 +15715,7 @@
       </w:pPr>
     </w:lvl>
   </w:abstractNum>
-  <w:abstractNum w:abstractNumId="24" w15:restartNumberingAfterBreak="0">
+  <w:abstractNum w:abstractNumId="25" w15:restartNumberingAfterBreak="0">
     <w:nsid w:val="7E7947FB"/>
     <w:multiLevelType w:val="hybridMultilevel"/>
     <w:tmpl w:val="A25C462A"/>
@@ -15981,7 +15808,7 @@
     <w:abstractNumId w:val="5"/>
   </w:num>
   <w:num w:numId="2" w16cid:durableId="537547726">
-    <w:abstractNumId w:val="22"/>
+    <w:abstractNumId w:val="23"/>
   </w:num>
   <w:num w:numId="3" w16cid:durableId="808322326">
     <w:abstractNumId w:val="4"/>
@@ -15996,13 +15823,13 @@
     <w:abstractNumId w:val="12"/>
   </w:num>
   <w:num w:numId="7" w16cid:durableId="1370882557">
-    <w:abstractNumId w:val="19"/>
+    <w:abstractNumId w:val="20"/>
   </w:num>
   <w:num w:numId="8" w16cid:durableId="1244607246">
     <w:abstractNumId w:val="8"/>
   </w:num>
   <w:num w:numId="9" w16cid:durableId="920716276">
-    <w:abstractNumId w:val="21"/>
+    <w:abstractNumId w:val="22"/>
   </w:num>
   <w:num w:numId="10" w16cid:durableId="713045035">
     <w:abstractNumId w:val="3"/>
@@ -16011,16 +15838,16 @@
     <w:abstractNumId w:val="11"/>
   </w:num>
   <w:num w:numId="12" w16cid:durableId="330983519">
+    <w:abstractNumId w:val="15"/>
+  </w:num>
+  <w:num w:numId="13" w16cid:durableId="1114519361">
     <w:abstractNumId w:val="14"/>
   </w:num>
-  <w:num w:numId="13" w16cid:durableId="1114519361">
-    <w:abstractNumId w:val="13"/>
-  </w:num>
   <w:num w:numId="14" w16cid:durableId="896818570">
-    <w:abstractNumId w:val="24"/>
+    <w:abstractNumId w:val="25"/>
   </w:num>
   <w:num w:numId="15" w16cid:durableId="1137727328">
-    <w:abstractNumId w:val="17"/>
+    <w:abstractNumId w:val="18"/>
   </w:num>
   <w:num w:numId="16" w16cid:durableId="1357998645">
     <w:abstractNumId w:val="9"/>
@@ -16032,25 +15859,28 @@
     <w:abstractNumId w:val="10"/>
   </w:num>
   <w:num w:numId="19" w16cid:durableId="673453329">
-    <w:abstractNumId w:val="23"/>
+    <w:abstractNumId w:val="24"/>
   </w:num>
   <w:num w:numId="20" w16cid:durableId="985625153">
     <w:abstractNumId w:val="6"/>
   </w:num>
   <w:num w:numId="21" w16cid:durableId="1657033385">
-    <w:abstractNumId w:val="15"/>
+    <w:abstractNumId w:val="16"/>
   </w:num>
   <w:num w:numId="22" w16cid:durableId="1490175960">
-    <w:abstractNumId w:val="20"/>
+    <w:abstractNumId w:val="21"/>
   </w:num>
   <w:num w:numId="23" w16cid:durableId="1285846917">
     <w:abstractNumId w:val="7"/>
   </w:num>
   <w:num w:numId="24" w16cid:durableId="2034573879">
-    <w:abstractNumId w:val="16"/>
+    <w:abstractNumId w:val="17"/>
   </w:num>
   <w:num w:numId="25" w16cid:durableId="1320959993">
-    <w:abstractNumId w:val="18"/>
+    <w:abstractNumId w:val="19"/>
+  </w:num>
+  <w:num w:numId="26" w16cid:durableId="756637175">
+    <w:abstractNumId w:val="13"/>
   </w:num>
   <w:numIdMacAtCleanup w:val="25"/>
 </w:numbering>
@@ -18282,10 +18112,6 @@
 </file>
 
 <file path=customXml/item1.xml><?xml version="1.0" encoding="utf-8"?>
-<b:Sources xmlns:b="http://schemas.openxmlformats.org/officeDocument/2006/bibliography" xmlns="http://schemas.openxmlformats.org/officeDocument/2006/bibliography" SelectedStyle="\APASixthEditionOfficeOnline.xsl" StyleName="APA" Version="6"/>
-</file>
-
-<file path=customXml/item2.xml><?xml version="1.0" encoding="utf-8"?>
 <?mso-contentType ?>
 <FormTemplates xmlns="http://schemas.microsoft.com/sharepoint/v3/contenttype/forms">
   <Display>DocumentLibraryForm</Display>
@@ -18294,13 +18120,17 @@
 </FormTemplates>
 </file>
 
-<file path=customXml/item3.xml><?xml version="1.0" encoding="utf-8"?>
+<file path=customXml/item2.xml><?xml version="1.0" encoding="utf-8"?>
 <p:properties xmlns:p="http://schemas.microsoft.com/office/2006/metadata/properties" xmlns:xsi="http://www.w3.org/2001/XMLSchema-instance" xmlns:pc="http://schemas.microsoft.com/office/infopath/2007/PartnerControls">
   <documentManagement>
     <Status xmlns="71af3243-3dd4-4a8d-8c0d-dd76da1f02a5">Not started</Status>
     <MediaServiceKeyPoints xmlns="71af3243-3dd4-4a8d-8c0d-dd76da1f02a5" xsi:nil="true"/>
   </documentManagement>
 </p:properties>
+</file>
+
+<file path=customXml/item3.xml><?xml version="1.0" encoding="utf-8"?>
+<b:Sources xmlns:b="http://schemas.openxmlformats.org/officeDocument/2006/bibliography" xmlns="http://schemas.openxmlformats.org/officeDocument/2006/bibliography" SelectedStyle="\APASixthEditionOfficeOnline.xsl" StyleName="APA" Version="6"/>
 </file>
 
 <file path=customXml/item4.xml><?xml version="1.0" encoding="utf-8"?>
@@ -18525,14 +18355,6 @@
 </file>
 
 <file path=customXml/itemProps1.xml><?xml version="1.0" encoding="utf-8"?>
-<ds:datastoreItem xmlns:ds="http://schemas.openxmlformats.org/officeDocument/2006/customXml" ds:itemID="{296312E2-13D1-4538-817F-509A50C188E0}">
-  <ds:schemaRefs>
-    <ds:schemaRef ds:uri="http://schemas.openxmlformats.org/officeDocument/2006/bibliography"/>
-  </ds:schemaRefs>
-</ds:datastoreItem>
-</file>
-
-<file path=customXml/itemProps2.xml><?xml version="1.0" encoding="utf-8"?>
 <ds:datastoreItem xmlns:ds="http://schemas.openxmlformats.org/officeDocument/2006/customXml" ds:itemID="{65D670B6-EC8C-4A16-AA74-472978BEF741}">
   <ds:schemaRefs>
     <ds:schemaRef ds:uri="http://schemas.microsoft.com/sharepoint/v3/contenttype/forms"/>
@@ -18540,12 +18362,20 @@
 </ds:datastoreItem>
 </file>
 
-<file path=customXml/itemProps3.xml><?xml version="1.0" encoding="utf-8"?>
+<file path=customXml/itemProps2.xml><?xml version="1.0" encoding="utf-8"?>
 <ds:datastoreItem xmlns:ds="http://schemas.openxmlformats.org/officeDocument/2006/customXml" ds:itemID="{10D3411A-7586-4E92-AE2C-577E571916D9}">
   <ds:schemaRefs>
     <ds:schemaRef ds:uri="http://schemas.microsoft.com/office/2006/metadata/properties"/>
     <ds:schemaRef ds:uri="http://schemas.microsoft.com/office/infopath/2007/PartnerControls"/>
     <ds:schemaRef ds:uri="71af3243-3dd4-4a8d-8c0d-dd76da1f02a5"/>
+  </ds:schemaRefs>
+</ds:datastoreItem>
+</file>
+
+<file path=customXml/itemProps3.xml><?xml version="1.0" encoding="utf-8"?>
+<ds:datastoreItem xmlns:ds="http://schemas.openxmlformats.org/officeDocument/2006/customXml" ds:itemID="{296312E2-13D1-4538-817F-509A50C188E0}">
+  <ds:schemaRefs>
+    <ds:schemaRef ds:uri="http://schemas.openxmlformats.org/officeDocument/2006/bibliography"/>
   </ds:schemaRefs>
 </ds:datastoreItem>
 </file>

</xml_diff>

<commit_message>
v2: second run with satisfactory results
added final rubrics and length restriction pdfs

second run update
</commit_message>
<xml_diff>
--- a/workingFile-report.docx
+++ b/workingFile-report.docx
@@ -3993,15 +3993,7 @@
         <w:t>.</w:t>
       </w:r>
       <w:r>
-        <w:t xml:space="preserve"> An effective solution </w:t>
-      </w:r>
-      <w:proofErr w:type="gramStart"/>
-      <w:r>
-        <w:t>will  improve</w:t>
-      </w:r>
-      <w:proofErr w:type="gramEnd"/>
-      <w:r>
-        <w:t xml:space="preserve"> the credibility and impact of journalistic work in safeguarding the integrity of public discourse. </w:t>
+        <w:t xml:space="preserve"> An effective solution will  improve the credibility and impact of journalistic work in safeguarding the integrity of public discourse. </w:t>
       </w:r>
     </w:p>
     <w:p>
@@ -4044,15 +4036,7 @@
         <w:t xml:space="preserve"> </w:t>
       </w:r>
       <w:r>
-        <w:t xml:space="preserve">empower individuals to navigate </w:t>
-      </w:r>
-      <w:proofErr w:type="gramStart"/>
-      <w:r>
-        <w:t>constantly-evolving</w:t>
-      </w:r>
-      <w:proofErr w:type="gramEnd"/>
-      <w:r>
-        <w:t xml:space="preserve">, complex digital landscapes by </w:t>
+        <w:t xml:space="preserve">empower individuals to navigate constantly-evolving, complex digital landscapes by </w:t>
       </w:r>
       <w:r>
         <w:t>enhanc</w:t>
@@ -4110,42 +4094,26 @@
         </w:rPr>
         <w:t xml:space="preserve">[1.4.1] </w:t>
       </w:r>
-      <w:proofErr w:type="spellStart"/>
       <w:r>
         <w:rPr>
           <w:lang w:val="en-SG"/>
         </w:rPr>
-        <w:t>DataFlair</w:t>
-      </w:r>
-      <w:proofErr w:type="spellEnd"/>
+        <w:t xml:space="preserve">DataFlair: </w:t>
+      </w:r>
       <w:r>
         <w:rPr>
           <w:lang w:val="en-SG"/>
         </w:rPr>
-        <w:t xml:space="preserve">: </w:t>
-      </w:r>
+        <w:t>Detecting Fake News with Python and Machine Learning</w:t>
+      </w:r>
+      <w:bookmarkEnd w:id="10"/>
+    </w:p>
+    <w:p>
       <w:r>
         <w:rPr>
           <w:lang w:val="en-SG"/>
         </w:rPr>
-        <w:t>Detecting Fake News with Python and Machine Learning</w:t>
-      </w:r>
-      <w:bookmarkEnd w:id="10"/>
-    </w:p>
-    <w:p>
-      <w:proofErr w:type="spellStart"/>
-      <w:r>
-        <w:rPr>
-          <w:lang w:val="en-SG"/>
-        </w:rPr>
-        <w:t>DataFlair</w:t>
-      </w:r>
-      <w:proofErr w:type="spellEnd"/>
-      <w:r>
-        <w:rPr>
-          <w:lang w:val="en-SG"/>
-        </w:rPr>
-        <w:t xml:space="preserve"> uses a passive-aggressive classifier to train a model on a </w:t>
+        <w:t xml:space="preserve">DataFlair uses a passive-aggressive classifier to train a model on a </w:t>
       </w:r>
       <w:r>
         <w:t>small dataset of 7796 rows. [1]</w:t>
@@ -4223,13 +4191,8 @@
         <w:fldChar w:fldCharType="end"/>
       </w:r>
       <w:r>
-        <w:t xml:space="preserve">: Screenshot of project tutorial on </w:t>
-      </w:r>
-      <w:proofErr w:type="spellStart"/>
-      <w:r>
-        <w:t>DataFlair</w:t>
-      </w:r>
-      <w:proofErr w:type="spellEnd"/>
+        <w:t>: Screenshot of project tutorial on DataFlair</w:t>
+      </w:r>
       <w:r>
         <w:t xml:space="preserve"> [1] </w:t>
       </w:r>
@@ -4268,24 +4231,11 @@
       <w:r>
         <w:t xml:space="preserve">As such, </w:t>
       </w:r>
-      <w:proofErr w:type="spellStart"/>
-      <w:r>
-        <w:t>DataFlair’s</w:t>
-      </w:r>
-      <w:proofErr w:type="spellEnd"/>
-      <w:r>
-        <w:t xml:space="preserve"> project</w:t>
-      </w:r>
-      <w:r>
-        <w:t xml:space="preserve"> emphasises the need for a solution that leverages state-of-the-art </w:t>
-      </w:r>
-      <w:proofErr w:type="gramStart"/>
-      <w:r>
-        <w:t>technologies, and</w:t>
-      </w:r>
-      <w:proofErr w:type="gramEnd"/>
-      <w:r>
-        <w:t xml:space="preserve"> is trained on larger datasets that would not inherently inhibit the model’s ability to generalise</w:t>
+      <w:r>
+        <w:t>DataFlair’s project</w:t>
+      </w:r>
+      <w:r>
+        <w:t xml:space="preserve"> emphasises the need for a solution that leverages state-of-the-art technologies, and is trained on larger datasets that would not inherently inhibit the model’s ability to generalise</w:t>
       </w:r>
       <w:r>
         <w:t>.</w:t>
@@ -4322,7 +4272,6 @@
         <w:lastRenderedPageBreak/>
         <w:t xml:space="preserve">[1.4.2] </w:t>
       </w:r>
-      <w:proofErr w:type="spellStart"/>
       <w:r>
         <w:rPr>
           <w:lang w:val="en-SG"/>
@@ -4330,7 +4279,6 @@
         <w:t>ClaimBuster</w:t>
       </w:r>
       <w:bookmarkEnd w:id="11"/>
-      <w:proofErr w:type="spellEnd"/>
     </w:p>
     <w:p>
       <w:pPr>
@@ -4338,19 +4286,11 @@
           <w:lang w:val="en-SG"/>
         </w:rPr>
       </w:pPr>
-      <w:proofErr w:type="spellStart"/>
       <w:r>
         <w:rPr>
           <w:lang w:val="en-SG"/>
         </w:rPr>
-        <w:t>ClaimBuster</w:t>
-      </w:r>
-      <w:proofErr w:type="spellEnd"/>
-      <w:r>
-        <w:rPr>
-          <w:lang w:val="en-SG"/>
-        </w:rPr>
-        <w:t xml:space="preserve"> applies Natural Language Processing techniques to identify and evaluate factual claims primarily within political discourse. </w:t>
+        <w:t xml:space="preserve">ClaimBuster applies Natural Language Processing techniques to identify and evaluate factual claims primarily within political discourse. </w:t>
       </w:r>
     </w:p>
     <w:p>
@@ -4435,15 +4375,7 @@
         <w:fldChar w:fldCharType="end"/>
       </w:r>
       <w:r>
-        <w:t xml:space="preserve">: Screenshot of </w:t>
-      </w:r>
-      <w:proofErr w:type="spellStart"/>
-      <w:r>
-        <w:t>ClaimBuster's</w:t>
-      </w:r>
-      <w:proofErr w:type="spellEnd"/>
-      <w:r>
-        <w:t xml:space="preserve"> user interface</w:t>
+        <w:t>: Screenshot of ClaimBuster's user interface</w:t>
       </w:r>
       <w:r>
         <w:t xml:space="preserve"> [2]</w:t>
@@ -4459,59 +4391,31 @@
         <w:rPr>
           <w:lang w:val="en-SG"/>
         </w:rPr>
-        <w:t xml:space="preserve">While </w:t>
-      </w:r>
-      <w:proofErr w:type="spellStart"/>
+        <w:t xml:space="preserve">While ClaimBuster is effective in detecting factual claims, its narrow focus on political contexts </w:t>
+      </w:r>
       <w:r>
         <w:rPr>
           <w:lang w:val="en-SG"/>
         </w:rPr>
-        <w:t>ClaimBuster</w:t>
-      </w:r>
-      <w:proofErr w:type="spellEnd"/>
+        <w:t>limits</w:t>
+      </w:r>
       <w:r>
         <w:rPr>
           <w:lang w:val="en-SG"/>
         </w:rPr>
-        <w:t xml:space="preserve"> is effective in detecting factual claims, its narrow focus on political contexts </w:t>
+        <w:t xml:space="preserve"> its applicability to broader domains</w:t>
       </w:r>
       <w:r>
         <w:rPr>
           <w:lang w:val="en-SG"/>
         </w:rPr>
-        <w:t>limits</w:t>
+        <w:t>, underscoring</w:t>
       </w:r>
       <w:r>
         <w:rPr>
           <w:lang w:val="en-SG"/>
         </w:rPr>
-        <w:t xml:space="preserve"> its applicability to broader domains</w:t>
-      </w:r>
-      <w:r>
-        <w:rPr>
-          <w:lang w:val="en-SG"/>
-        </w:rPr>
-        <w:t xml:space="preserve">, </w:t>
-      </w:r>
-      <w:proofErr w:type="spellStart"/>
-      <w:r>
-        <w:rPr>
-          <w:lang w:val="en-SG"/>
-        </w:rPr>
-        <w:t>underscoring</w:t>
-      </w:r>
-      <w:r>
-        <w:rPr>
-          <w:lang w:val="en-SG"/>
-        </w:rPr>
-        <w:t>he</w:t>
-      </w:r>
-      <w:proofErr w:type="spellEnd"/>
-      <w:r>
-        <w:rPr>
-          <w:lang w:val="en-SG"/>
-        </w:rPr>
-        <w:t xml:space="preserve"> need for a solution that is generalisable and scalable across various topics and </w:t>
+        <w:t xml:space="preserve">he need for a solution that is generalisable and scalable across various topics and </w:t>
       </w:r>
       <w:r>
         <w:rPr>
@@ -4581,21 +4485,7 @@
         <w:rPr>
           <w:lang w:val="en-SG"/>
         </w:rPr>
-        <w:t xml:space="preserve">Snopes is a </w:t>
-      </w:r>
-      <w:proofErr w:type="gramStart"/>
-      <w:r>
-        <w:rPr>
-          <w:lang w:val="en-SG"/>
-        </w:rPr>
-        <w:t>widely-recognised</w:t>
-      </w:r>
-      <w:proofErr w:type="gramEnd"/>
-      <w:r>
-        <w:rPr>
-          <w:lang w:val="en-SG"/>
-        </w:rPr>
-        <w:t xml:space="preserve"> platform for human fact-checking that relies on human subject-matter experts to manually verify claims, evaluate sources, and analyse misinformation across various topics.</w:t>
+        <w:t>Snopes is a widely-recognised platform for human fact-checking that relies on human subject-matter experts to manually verify claims, evaluate sources, and analyse misinformation across various topics.</w:t>
       </w:r>
     </w:p>
     <w:p>
@@ -4714,21 +4604,7 @@
         <w:rPr>
           <w:lang w:val="en-SG"/>
         </w:rPr>
-        <w:t xml:space="preserve"> Thus, its </w:t>
-      </w:r>
-      <w:proofErr w:type="spellStart"/>
-      <w:r>
-        <w:rPr>
-          <w:lang w:val="en-SG"/>
-        </w:rPr>
-        <w:t>labor-intensive</w:t>
-      </w:r>
-      <w:proofErr w:type="spellEnd"/>
-      <w:r>
-        <w:rPr>
-          <w:lang w:val="en-SG"/>
-        </w:rPr>
-        <w:t xml:space="preserve"> nature highlights the need for algorithmic alternatives that can complement and augment human expertise. </w:t>
+        <w:t xml:space="preserve"> Thus, its labor-intensive nature highlights the need for algorithmic alternatives that can complement and augment human expertise. </w:t>
       </w:r>
     </w:p>
     <w:p>
@@ -5013,15 +4889,7 @@
         <w:t>rs are</w:t>
       </w:r>
       <w:r>
-        <w:t xml:space="preserve"> easy to implement but is inadequate to handle nuanced language patterns &amp; context in fake </w:t>
-      </w:r>
-      <w:proofErr w:type="gramStart"/>
-      <w:r>
-        <w:t>news, and</w:t>
-      </w:r>
-      <w:proofErr w:type="gramEnd"/>
-      <w:r>
-        <w:t xml:space="preserve"> lacks the sophistication of modern NLP </w:t>
+        <w:t xml:space="preserve"> easy to implement but is inadequate to handle nuanced language patterns &amp; context in fake news, and lacks the sophistication of modern NLP </w:t>
       </w:r>
       <w:r>
         <w:t>models</w:t>
@@ -5447,15 +5315,7 @@
         <w:t>. BERT’s</w:t>
       </w:r>
       <w:r>
-        <w:t xml:space="preserve"> pre-training corpus included Google’s </w:t>
-      </w:r>
-      <w:proofErr w:type="spellStart"/>
-      <w:r>
-        <w:t>BookCorpus</w:t>
-      </w:r>
-      <w:proofErr w:type="spellEnd"/>
-      <w:r>
-        <w:t xml:space="preserve"> and English Wikipedia, comprising 800 million and 2500 million words respectively for a total of 3300 million words</w:t>
+        <w:t xml:space="preserve"> pre-training corpus included Google’s BookCorpus and English Wikipedia, comprising 800 million and 2500 million words respectively for a total of 3300 million words</w:t>
       </w:r>
       <w:r>
         <w:t xml:space="preserve"> [6]</w:t>
@@ -5474,15 +5334,7 @@
         <w:pStyle w:val="ListParagraph"/>
       </w:pPr>
       <w:r>
-        <w:t xml:space="preserve">However, innovations such as </w:t>
-      </w:r>
-      <w:proofErr w:type="spellStart"/>
-      <w:r>
-        <w:t>MobileBERT</w:t>
-      </w:r>
-      <w:proofErr w:type="spellEnd"/>
-      <w:r>
-        <w:t>, a thinner model that requires less computational power [</w:t>
+        <w:t>However, innovations such as MobileBERT, a thinner model that requires less computational power [</w:t>
       </w:r>
       <w:r>
         <w:t>7</w:t>
@@ -5632,12 +5484,10 @@
         <w:lastRenderedPageBreak/>
         <w:t xml:space="preserve">[2.31] </w:t>
       </w:r>
-      <w:proofErr w:type="spellStart"/>
       <w:r>
         <w:t>ClaimBuster</w:t>
       </w:r>
       <w:bookmarkEnd w:id="20"/>
-      <w:proofErr w:type="spellEnd"/>
     </w:p>
     <w:p>
       <w:r>
@@ -5731,26 +5581,13 @@
         <w:fldChar w:fldCharType="end"/>
       </w:r>
       <w:r>
-        <w:t xml:space="preserve">: </w:t>
-      </w:r>
-      <w:proofErr w:type="spellStart"/>
-      <w:r>
-        <w:t>ClaimBuster's</w:t>
-      </w:r>
-      <w:proofErr w:type="spellEnd"/>
-      <w:r>
-        <w:t xml:space="preserve"> system architecture [10]</w:t>
+        <w:t>: ClaimBuster's system architecture [10]</w:t>
       </w:r>
     </w:p>
     <w:p/>
     <w:p>
-      <w:proofErr w:type="spellStart"/>
-      <w:r>
-        <w:t>ClaimBuster</w:t>
-      </w:r>
-      <w:proofErr w:type="spellEnd"/>
-      <w:r>
-        <w:t xml:space="preserve"> </w:t>
+      <w:r>
+        <w:t xml:space="preserve">ClaimBuster </w:t>
       </w:r>
       <w:r>
         <w:t>implements</w:t>
@@ -5888,15 +5725,7 @@
     <w:p/>
     <w:p>
       <w:r>
-        <w:t xml:space="preserve">However, due to the manual effort required for database curation, scalability of ClaimBuster is constrained, and its applicability in </w:t>
-      </w:r>
-      <w:proofErr w:type="gramStart"/>
-      <w:r>
-        <w:t>rapidly-evolving</w:t>
-      </w:r>
-      <w:proofErr w:type="gramEnd"/>
-      <w:r>
-        <w:t xml:space="preserve"> contexts may thus be limited. Additionally, as it relies on domain-specific datasets, its ability to adapt to diverse misinformation scenarios may be restricted.</w:t>
+        <w:t>However, due to the manual effort required for database curation, scalability of ClaimBuster is constrained, and its applicability in rapidly-evolving contexts may thus be limited. Additionally, as it relies on domain-specific datasets, its ability to adapt to diverse misinformation scenarios may be restricted.</w:t>
       </w:r>
     </w:p>
     <w:p>
@@ -5919,12 +5748,10 @@
         <w:lastRenderedPageBreak/>
         <w:t xml:space="preserve">[2.32] </w:t>
       </w:r>
-      <w:proofErr w:type="spellStart"/>
       <w:r>
         <w:t>FaKnow</w:t>
       </w:r>
       <w:bookmarkEnd w:id="21"/>
-      <w:proofErr w:type="spellEnd"/>
     </w:p>
     <w:p>
       <w:pPr>
@@ -5943,15 +5770,7 @@
         <w:t xml:space="preserve">] </w:t>
       </w:r>
       <w:r>
-        <w:t xml:space="preserve">The library includes a variety of </w:t>
-      </w:r>
-      <w:proofErr w:type="gramStart"/>
-      <w:r>
-        <w:t>widely-used</w:t>
-      </w:r>
-      <w:proofErr w:type="gramEnd"/>
-      <w:r>
-        <w:t xml:space="preserve"> models, categorised into content-based &amp; social context-based approache</w:t>
+        <w:t>The library includes a variety of widely-used models, categorised into content-based &amp; social context-based approache</w:t>
       </w:r>
       <w:r>
         <w:t>s</w:t>
@@ -5979,15 +5798,7 @@
         <w:t xml:space="preserve">]. FaKnow addresses this critical issue </w:t>
       </w:r>
       <w:r>
-        <w:t xml:space="preserve">by standardising the implementation of various fake news detection algorithms. Additionally, by encompassing both content-based and context-based models, researchers can use FaKnow to explore &amp; evaluate </w:t>
-      </w:r>
-      <w:proofErr w:type="gramStart"/>
-      <w:r>
-        <w:t>various different</w:t>
-      </w:r>
-      <w:proofErr w:type="gramEnd"/>
-      <w:r>
-        <w:t xml:space="preserve"> approaches within a single platform. </w:t>
+        <w:t xml:space="preserve">by standardising the implementation of various fake news detection algorithms. Additionally, by encompassing both content-based and context-based models, researchers can use FaKnow to explore &amp; evaluate various different approaches within a single platform. </w:t>
       </w:r>
     </w:p>
     <w:p>
@@ -6283,15 +6094,7 @@
     <w:p/>
     <w:p>
       <w:r>
-        <w:t xml:space="preserve">Liu et al. (2023) assert that users “doubt the ability of machines to adjudicate factual disputes and thus perceive AI-based fact-checkers as less credible than human-based fact-checking services”. [13] Yang et al. argue that this is because automated methods are </w:t>
-      </w:r>
-      <w:proofErr w:type="gramStart"/>
-      <w:r>
-        <w:t>error-prone [14]</w:t>
-      </w:r>
-      <w:proofErr w:type="gramEnd"/>
-      <w:r>
-        <w:t>.</w:t>
+        <w:t>Liu et al. (2023) assert that users “doubt the ability of machines to adjudicate factual disputes and thus perceive AI-based fact-checkers as less credible than human-based fact-checking services”. [13] Yang et al. argue that this is because automated methods are error-prone [14].</w:t>
       </w:r>
     </w:p>
     <w:p/>
@@ -7265,15 +7068,7 @@
         <w:t xml:space="preserve">Educators that are primarily based in academia or non-profit organisations would </w:t>
       </w:r>
       <w:r>
-        <w:t xml:space="preserve">gain value from my </w:t>
-      </w:r>
-      <w:proofErr w:type="gramStart"/>
-      <w:r>
-        <w:t>solution, and</w:t>
-      </w:r>
-      <w:proofErr w:type="gramEnd"/>
-      <w:r>
-        <w:t xml:space="preserve"> are likely to heavily use and/or promote it.</w:t>
+        <w:t>gain value from my solution, and are likely to heavily use and/or promote it.</w:t>
       </w:r>
     </w:p>
     <w:p>
@@ -7705,15 +7500,7 @@
         <w:t>Command-line interface (CLI) applications are lightweight and platform-independent, meaning that the application can operate seamlessly across various operating systems, ensuring broad accessibility</w:t>
       </w:r>
       <w:r>
-        <w:t xml:space="preserve"> for </w:t>
-      </w:r>
-      <w:proofErr w:type="gramStart"/>
-      <w:r>
-        <w:t>technically-proficient</w:t>
-      </w:r>
-      <w:proofErr w:type="gramEnd"/>
-      <w:r>
-        <w:t xml:space="preserve"> users. </w:t>
+        <w:t xml:space="preserve"> for technically-proficient users. </w:t>
       </w:r>
     </w:p>
     <w:p/>
@@ -7777,15 +7564,7 @@
         <w:t xml:space="preserve">indicating it is likely the optimal model to implement in my solution. However, </w:t>
       </w:r>
       <w:r>
-        <w:t xml:space="preserve">its high computational demands and lack of inherent interpretability needs to be addressed through using lightweight variants (e.g. </w:t>
-      </w:r>
-      <w:proofErr w:type="spellStart"/>
-      <w:r>
-        <w:t>MobileBERT</w:t>
-      </w:r>
-      <w:proofErr w:type="spellEnd"/>
-      <w:r>
-        <w:t>) and explainable AI tools respectively.</w:t>
+        <w:t>its high computational demands and lack of inherent interpretability needs to be addressed through using lightweight variants (e.g. MobileBERT) and explainable AI tools respectively.</w:t>
       </w:r>
     </w:p>
     <w:p/>
@@ -9235,7 +9014,7 @@
         <w:t xml:space="preserve">[7.1] </w:t>
       </w:r>
       <w:r>
-        <w:t>Work done for each version</w:t>
+        <w:t>Work Done</w:t>
       </w:r>
     </w:p>
     <w:p/>
@@ -9261,48 +9040,19 @@
     <w:p/>
     <w:p>
       <w:r>
-        <w:t xml:space="preserve">The feature prototype demonstrates the implementation of fine-tuning a </w:t>
-      </w:r>
-      <w:proofErr w:type="spellStart"/>
-      <w:r>
-        <w:t>MobileBERT</w:t>
-      </w:r>
-      <w:proofErr w:type="spellEnd"/>
-      <w:r>
-        <w:t xml:space="preserve"> [16] model for the purpose of fake news detection. </w:t>
+        <w:t xml:space="preserve">The feature prototype demonstrates the implementation of fine-tuning a MobileBERT [16] model for the purpose of fake news detection. </w:t>
       </w:r>
     </w:p>
     <w:p/>
     <w:p>
-      <w:proofErr w:type="spellStart"/>
-      <w:r>
-        <w:t>MobileBERT</w:t>
-      </w:r>
-      <w:proofErr w:type="spellEnd"/>
-      <w:r>
-        <w:t xml:space="preserve"> is a variant of BERT chosen for its computational efficiency while retaining its performance in natural language processing tasks. The objective of this prototype is to train </w:t>
-      </w:r>
-      <w:proofErr w:type="spellStart"/>
-      <w:r>
-        <w:t>MobileBERT</w:t>
-      </w:r>
-      <w:proofErr w:type="spellEnd"/>
-      <w:r>
-        <w:t xml:space="preserve"> to classify political statements as either ‘fake’ or ‘real’ using a simplified, binarized version of the LIAR dataset’s labels. </w:t>
+      <w:r>
+        <w:t xml:space="preserve">MobileBERT is a variant of BERT chosen for its computational efficiency while retaining its performance in natural language processing tasks. The objective of this prototype is to train MobileBERT to classify political statements as either ‘fake’ or ‘real’ using a simplified, binarized version of the LIAR dataset’s labels. </w:t>
       </w:r>
     </w:p>
     <w:p/>
     <w:p>
       <w:r>
-        <w:t xml:space="preserve">This prototype’s implementation serves to assess the viability of employing </w:t>
-      </w:r>
-      <w:proofErr w:type="spellStart"/>
-      <w:r>
-        <w:t>MobileBERT</w:t>
-      </w:r>
-      <w:proofErr w:type="spellEnd"/>
-      <w:r>
-        <w:t xml:space="preserve"> in a fake news detection application with real-world use cases.</w:t>
+        <w:t>This prototype’s implementation serves to assess the viability of employing MobileBERT in a fake news detection application with real-world use cases.</w:t>
       </w:r>
     </w:p>
     <w:p/>
@@ -9326,27 +9076,13 @@
       </w:pPr>
       <w:r>
         <w:lastRenderedPageBreak/>
-        <w:t>[</w:t>
-      </w:r>
-      <w:r>
-        <w:t>7.112</w:t>
-      </w:r>
-      <w:r>
-        <w:t>] Dataset Preparation</w:t>
+        <w:t>[7.112] Dataset Preparation</w:t>
       </w:r>
     </w:p>
     <w:p/>
     <w:p>
       <w:r>
-        <w:t xml:space="preserve">The LIAR dataset comprises political statements categorised into six classes – “pants-fire”, “false”, “barely-true”, “half-true”, “mostly-true” and “true” [17] – that encapsulate a spectrum of truthfulness. </w:t>
-      </w:r>
-      <w:proofErr w:type="gramStart"/>
-      <w:r>
-        <w:t>In order to</w:t>
-      </w:r>
-      <w:proofErr w:type="gramEnd"/>
-      <w:r>
-        <w:t xml:space="preserve"> simplify the classification task for this prototype, these classes were merged into simplified binary labels:</w:t>
+        <w:t>The LIAR dataset comprises political statements categorised into six classes – “pants-fire”, “false”, “barely-true”, “half-true”, “mostly-true” and “true” [17] – that encapsulate a spectrum of truthfulness. In order to simplify the classification task for this prototype, these classes were merged into simplified binary labels:</w:t>
       </w:r>
     </w:p>
     <w:p/>
@@ -9514,15 +9250,7 @@
           <w:bCs/>
         </w:rPr>
         <w:lastRenderedPageBreak/>
-        <w:t xml:space="preserve">Label </w:t>
-      </w:r>
-      <w:proofErr w:type="spellStart"/>
-      <w:r>
-        <w:rPr>
-          <w:b/>
-          <w:bCs/>
-        </w:rPr>
-        <w:t>binari</w:t>
+        <w:t>Label binari</w:t>
       </w:r>
       <w:r>
         <w:rPr>
@@ -9545,7 +9273,6 @@
         </w:rPr>
         <w:t>n</w:t>
       </w:r>
-      <w:proofErr w:type="spellEnd"/>
     </w:p>
     <w:p>
       <w:pPr>
@@ -9611,15 +9338,7 @@
         <w:ind w:left="360"/>
       </w:pPr>
       <w:r>
-        <w:t>To transform multi-class labels to binary labels ‘fake’ (0) and ‘real’ (1), a mapping function was implemented to map “pants-fire”, “false” and “</w:t>
-      </w:r>
-      <w:proofErr w:type="gramStart"/>
-      <w:r>
-        <w:t>barely-true</w:t>
-      </w:r>
-      <w:proofErr w:type="gramEnd"/>
-      <w:r>
-        <w:t xml:space="preserve">” to ‘fake’ (0), and “half-true”, “mostly-true” and “true” to ‘real’ (1). </w:t>
+        <w:t xml:space="preserve">To transform multi-class labels to binary labels ‘fake’ (0) and ‘real’ (1), a mapping function was implemented to map “pants-fire”, “false” and “barely-true” to ‘fake’ (0), and “half-true”, “mostly-true” and “true” to ‘real’ (1). </w:t>
       </w:r>
     </w:p>
     <w:p>
@@ -9740,15 +9459,7 @@
         <w:ind w:left="360"/>
       </w:pPr>
       <w:r>
-        <w:t xml:space="preserve">Hugging Face’s </w:t>
-      </w:r>
-      <w:proofErr w:type="spellStart"/>
-      <w:r>
-        <w:t>AutoTokenizer</w:t>
-      </w:r>
-      <w:proofErr w:type="spellEnd"/>
-      <w:r>
-        <w:t xml:space="preserve"> was employed to tokenise the text statements. This would ensure uniformity in length through truncation and padding to a maximum sequence length of 128 tokens.</w:t>
+        <w:t>Hugging Face’s AutoTokenizer was employed to tokenise the text statements. This would ensure uniformity in length through truncation and padding to a maximum sequence length of 128 tokens.</w:t>
       </w:r>
     </w:p>
     <w:p>
@@ -9826,23 +9537,12 @@
       </w:pPr>
       <w:r>
         <w:lastRenderedPageBreak/>
-        <w:t>[</w:t>
-      </w:r>
-      <w:r>
-        <w:t>7.113</w:t>
-      </w:r>
-      <w:r>
-        <w:t>] Model Training</w:t>
-      </w:r>
-    </w:p>
-    <w:p>
-      <w:proofErr w:type="spellStart"/>
-      <w:r>
-        <w:t>MobileBERT</w:t>
-      </w:r>
-      <w:proofErr w:type="spellEnd"/>
-      <w:r>
-        <w:t xml:space="preserve"> is then fine-tuned to perform binary classification in the task-specific setting on detecting fake news. </w:t>
+        <w:t>[7.113] Model Training</w:t>
+      </w:r>
+    </w:p>
+    <w:p>
+      <w:r>
+        <w:t xml:space="preserve">MobileBERT is then fine-tuned to perform binary classification in the task-specific setting on detecting fake news. </w:t>
       </w:r>
     </w:p>
     <w:p/>
@@ -9945,31 +9645,7 @@
         <w:ind w:left="360"/>
       </w:pPr>
       <w:r>
-        <w:t xml:space="preserve">The tokenised text and corresponding labels were encapsulated into </w:t>
-      </w:r>
-      <w:proofErr w:type="spellStart"/>
-      <w:r>
-        <w:t>PyTorch</w:t>
-      </w:r>
-      <w:proofErr w:type="spellEnd"/>
-      <w:r>
-        <w:t xml:space="preserve">-compatible datasets to enable it to be seamlessly integrated with </w:t>
-      </w:r>
-      <w:proofErr w:type="spellStart"/>
-      <w:r>
-        <w:t>PyTorch’s</w:t>
-      </w:r>
-      <w:proofErr w:type="spellEnd"/>
-      <w:r>
-        <w:t xml:space="preserve"> </w:t>
-      </w:r>
-      <w:proofErr w:type="spellStart"/>
-      <w:r>
-        <w:t>DataLoader</w:t>
-      </w:r>
-      <w:proofErr w:type="spellEnd"/>
-      <w:r>
-        <w:t xml:space="preserve">, thus streamlining the training and evaluation workflows. </w:t>
+        <w:t xml:space="preserve">The tokenised text and corresponding labels were encapsulated into PyTorch-compatible datasets to enable it to be seamlessly integrated with PyTorch’s DataLoader, thus streamlining the training and evaluation workflows. </w:t>
       </w:r>
     </w:p>
     <w:p>
@@ -10066,23 +9742,7 @@
         <w:ind w:left="360"/>
       </w:pPr>
       <w:r>
-        <w:t xml:space="preserve">A custom classification head with two output labels was initialised to adapt </w:t>
-      </w:r>
-      <w:proofErr w:type="spellStart"/>
-      <w:r>
-        <w:t>MobileBERT’s</w:t>
-      </w:r>
-      <w:proofErr w:type="spellEnd"/>
-      <w:r>
-        <w:t xml:space="preserve"> architecture for binary classification. This modification would leverage </w:t>
-      </w:r>
-      <w:proofErr w:type="spellStart"/>
-      <w:r>
-        <w:t>MobileBERT’s</w:t>
-      </w:r>
-      <w:proofErr w:type="spellEnd"/>
-      <w:r>
-        <w:t xml:space="preserve"> pre-trained language understanding capabilities while ensuring alignment with the binary classification task. </w:t>
+        <w:t xml:space="preserve">A custom classification head with two output labels was initialised to adapt MobileBERT’s architecture for binary classification. This modification would leverage MobileBERT’s pre-trained language understanding capabilities while ensuring alignment with the binary classification task. </w:t>
       </w:r>
     </w:p>
     <w:p>
@@ -10176,15 +9836,7 @@
         <w:ind w:left="360"/>
       </w:pPr>
       <w:r>
-        <w:t xml:space="preserve">The </w:t>
-      </w:r>
-      <w:proofErr w:type="spellStart"/>
-      <w:r>
-        <w:t>AdamW</w:t>
-      </w:r>
-      <w:proofErr w:type="spellEnd"/>
-      <w:r>
-        <w:t xml:space="preserve"> optimiser is employed with a learning rate of 5e-5 to ensure stable gradient updates.</w:t>
+        <w:t>The AdamW optimiser is employed with a learning rate of 5e-5 to ensure stable gradient updates.</w:t>
       </w:r>
     </w:p>
     <w:p>
@@ -10595,15 +10247,7 @@
     <w:p/>
     <w:p>
       <w:r>
-        <w:t xml:space="preserve">A model wrapper class was created for LIME to interact with the </w:t>
-      </w:r>
-      <w:proofErr w:type="spellStart"/>
-      <w:r>
-        <w:t>MobileBERT</w:t>
-      </w:r>
-      <w:proofErr w:type="spellEnd"/>
-      <w:r>
-        <w:t xml:space="preserve"> model. It tokenises input text, and model outputs are transformed into interpretable probability scores for “fake” and “real” classes.</w:t>
+        <w:t>A model wrapper class was created for LIME to interact with the MobileBERT model. It tokenises input text, and model outputs are transformed into interpretable probability scores for “fake” and “real” classes.</w:t>
       </w:r>
     </w:p>
     <w:p/>
@@ -10651,13 +10295,8 @@
     </w:p>
     <w:p/>
     <w:p>
-      <w:proofErr w:type="spellStart"/>
-      <w:r>
-        <w:t>LimeTextExplainer</w:t>
-      </w:r>
-      <w:proofErr w:type="spellEnd"/>
-      <w:r>
-        <w:t xml:space="preserve"> is initialised with class names “fake” and “real”.</w:t>
+      <w:r>
+        <w:t>LimeTextExplainer is initialised with class names “fake” and “real”.</w:t>
       </w:r>
     </w:p>
     <w:p>
@@ -10834,15 +10473,7 @@
     <w:p/>
     <w:p>
       <w:r>
-        <w:t xml:space="preserve">The prototype demonstrated the feasibility of fine-tuning </w:t>
-      </w:r>
-      <w:proofErr w:type="spellStart"/>
-      <w:r>
-        <w:t>MobileBERT</w:t>
-      </w:r>
-      <w:proofErr w:type="spellEnd"/>
-      <w:r>
-        <w:t xml:space="preserve"> for the task of fake news detection.</w:t>
+        <w:t>The prototype demonstrated the feasibility of fine-tuning MobileBERT for the task of fake news detection.</w:t>
       </w:r>
     </w:p>
     <w:p/>
@@ -10978,15 +10609,7 @@
     <w:p/>
     <w:p>
       <w:r>
-        <w:t xml:space="preserve">The confusion matrix reveals that the model exhibits a tendency towards higher false positives, thus significantly affecting precision. The high recall score indicates the model </w:t>
-      </w:r>
-      <w:proofErr w:type="gramStart"/>
-      <w:r>
-        <w:t>is capable of capturing</w:t>
-      </w:r>
-      <w:proofErr w:type="gramEnd"/>
-      <w:r>
-        <w:t xml:space="preserve"> real statements, but improving precision will be a main goal moving forward in future iterations. </w:t>
+        <w:t xml:space="preserve">The confusion matrix reveals that the model exhibits a tendency towards higher false positives, thus significantly affecting precision. The high recall score indicates the model is capable of capturing real statements, but improving precision will be a main goal moving forward in future iterations. </w:t>
       </w:r>
     </w:p>
     <w:p/>
@@ -10998,15 +10621,7 @@
     <w:p>
       <w:r>
         <w:lastRenderedPageBreak/>
-        <w:t xml:space="preserve">Additionally, a small group survey was conducted with a group of three student </w:t>
-      </w:r>
-      <w:proofErr w:type="spellStart"/>
-      <w:r>
-        <w:t>jounrliasts</w:t>
-      </w:r>
-      <w:proofErr w:type="spellEnd"/>
-      <w:r>
-        <w:t>.</w:t>
+        <w:t>Additionally, a small group survey was conducted with a group of three student jounrliasts.</w:t>
       </w:r>
     </w:p>
     <w:p/>
@@ -11597,23 +11212,7 @@
     <w:p/>
     <w:p>
       <w:r>
-        <w:t xml:space="preserve">The original training loop was worked on to implement mixed precision training using </w:t>
-      </w:r>
-      <w:proofErr w:type="spellStart"/>
-      <w:r>
-        <w:t>PyTorch’s</w:t>
-      </w:r>
-      <w:proofErr w:type="spellEnd"/>
-      <w:r>
-        <w:t xml:space="preserve"> </w:t>
-      </w:r>
-      <w:proofErr w:type="spellStart"/>
-      <w:r>
-        <w:t>torch.cuda.amp</w:t>
-      </w:r>
-      <w:proofErr w:type="spellEnd"/>
-      <w:r>
-        <w:t xml:space="preserve"> module to enable efficient training by performing certain operations in lower 16-bit floating point precision, while maintaining stability in others with a 32-bit floating point precision.</w:t>
+        <w:t>The original training loop was worked on to implement mixed precision training using PyTorch’s torch.cuda.amp module to enable efficient training by performing certain operations in lower 16-bit floating point precision, while maintaining stability in others with a 32-bit floating point precision.</w:t>
       </w:r>
     </w:p>
     <w:p/>
@@ -11687,20 +11286,7 @@
         </w:numPr>
       </w:pPr>
       <w:r>
-        <w:t>A gradient scaler ‘</w:t>
-      </w:r>
-      <w:proofErr w:type="spellStart"/>
-      <w:proofErr w:type="gramStart"/>
-      <w:r>
-        <w:t>GradScaler</w:t>
-      </w:r>
-      <w:proofErr w:type="spellEnd"/>
-      <w:r>
-        <w:t>(</w:t>
-      </w:r>
-      <w:proofErr w:type="gramEnd"/>
-      <w:r>
-        <w:t xml:space="preserve">)’ is initialised. </w:t>
+        <w:t xml:space="preserve">A gradient scaler ‘GradScaler()’ is initialised. </w:t>
       </w:r>
     </w:p>
     <w:p>
@@ -11712,15 +11298,7 @@
         </w:numPr>
       </w:pPr>
       <w:r>
-        <w:t>‘</w:t>
-      </w:r>
-      <w:proofErr w:type="spellStart"/>
-      <w:r>
-        <w:t>autocast</w:t>
-      </w:r>
-      <w:proofErr w:type="spellEnd"/>
-      <w:r>
-        <w:t>’ is used to wrap the forward pass in the training loop.</w:t>
+        <w:t>‘autocast’ is used to wrap the forward pass in the training loop.</w:t>
       </w:r>
     </w:p>
     <w:p>
@@ -11828,15 +11406,7 @@
     <w:p/>
     <w:p>
       <w:r>
-        <w:t xml:space="preserve">The results of the model trained with mixed precision training indicated a serious issue in the training process, as evidenced by the </w:t>
-      </w:r>
-      <w:proofErr w:type="spellStart"/>
-      <w:r>
-        <w:t>NaN</w:t>
-      </w:r>
-      <w:proofErr w:type="spellEnd"/>
-      <w:r>
-        <w:t xml:space="preserve"> loss during training across all epochs. This suggests that the model encountered numerical instability during the training loop, preventing the model from learning any meaningful patterns.</w:t>
+        <w:t>The results of the model trained with mixed precision training indicated a serious issue in the training process, as evidenced by the NaN loss during training across all epochs. This suggests that the model encountered numerical instability during the training loop, preventing the model from learning any meaningful patterns.</w:t>
       </w:r>
     </w:p>
     <w:p/>
@@ -11848,15 +11418,7 @@
     <w:p/>
     <w:p>
       <w:r>
-        <w:t xml:space="preserve">Attempts were made to reduce the learning rate, monitor gradients and adjust gradient clipping. However, unfortunately, the same issues </w:t>
-      </w:r>
-      <w:proofErr w:type="gramStart"/>
-      <w:r>
-        <w:t>persisted</w:t>
-      </w:r>
-      <w:proofErr w:type="gramEnd"/>
-      <w:r>
-        <w:t xml:space="preserve"> and time constraints restricted any further troubleshooting and debugging to make mixed precision training work at this time. </w:t>
+        <w:t xml:space="preserve">Attempts were made to reduce the learning rate, monitor gradients and adjust gradient clipping. However, unfortunately, the same issues persisted and time constraints restricted any further troubleshooting and debugging to make mixed precision training work at this time. </w:t>
       </w:r>
     </w:p>
     <w:p>
@@ -11957,20 +11519,7 @@
         </w:numPr>
       </w:pPr>
       <w:r>
-        <w:t>Gradients are clipped before the optimiser step to prevent exploding gradients. ‘</w:t>
-      </w:r>
-      <w:proofErr w:type="spellStart"/>
-      <w:proofErr w:type="gramStart"/>
-      <w:r>
-        <w:t>max</w:t>
-      </w:r>
-      <w:proofErr w:type="gramEnd"/>
-      <w:r>
-        <w:t>_norm</w:t>
-      </w:r>
-      <w:proofErr w:type="spellEnd"/>
-      <w:r>
-        <w:t xml:space="preserve">’ sets the maximum gradient norm. </w:t>
+        <w:t xml:space="preserve">Gradients are clipped before the optimiser step to prevent exploding gradients. ‘max_norm’ sets the maximum gradient norm. </w:t>
       </w:r>
     </w:p>
     <w:p>
@@ -11982,15 +11531,7 @@
         </w:numPr>
       </w:pPr>
       <w:r>
-        <w:t>The model parameters are updated only after ‘</w:t>
-      </w:r>
-      <w:proofErr w:type="spellStart"/>
-      <w:r>
-        <w:t>accumulation_steps</w:t>
-      </w:r>
-      <w:proofErr w:type="spellEnd"/>
-      <w:r>
-        <w:t>’ batches.</w:t>
+        <w:t>The model parameters are updated only after ‘accumulation_steps’ batches.</w:t>
       </w:r>
     </w:p>
     <w:p>
@@ -12002,20 +11543,7 @@
         </w:numPr>
       </w:pPr>
       <w:r>
-        <w:t>‘</w:t>
-      </w:r>
-      <w:proofErr w:type="spellStart"/>
-      <w:proofErr w:type="gramStart"/>
-      <w:r>
-        <w:t>optimizer.zero</w:t>
-      </w:r>
-      <w:proofErr w:type="gramEnd"/>
-      <w:r>
-        <w:t>_grad</w:t>
-      </w:r>
-      <w:proofErr w:type="spellEnd"/>
-      <w:r>
-        <w:t xml:space="preserve">()’ is called after the optimiser step to reset gradients. </w:t>
+        <w:t xml:space="preserve">‘optimizer.zero_grad()’ is called after the optimiser step to reset gradients. </w:t>
       </w:r>
     </w:p>
     <w:p/>
@@ -12156,15 +11684,7 @@
     <w:p/>
     <w:p>
       <w:r>
-        <w:t xml:space="preserve">The accuracy value of 60.93% has improved compared to the initial implementation (53.2%), as has the precision score (63.88%) compared to the initial implementation (57.32%). The recall and F1 score have also increased, though the current values and confusion matrix indicates the model fails to correctly classify </w:t>
-      </w:r>
-      <w:proofErr w:type="gramStart"/>
-      <w:r>
-        <w:t>more true</w:t>
-      </w:r>
-      <w:proofErr w:type="gramEnd"/>
-      <w:r>
-        <w:t xml:space="preserve"> instances, and suggests that while gradient accumulation and clipping have improved training stability, the balance between precision and recall is not fully optimised yet.</w:t>
+        <w:t>The accuracy value of 60.93% has improved compared to the initial implementation (53.2%), as has the precision score (63.88%) compared to the initial implementation (57.32%). The recall and F1 score have also increased, though the current values and confusion matrix indicates the model fails to correctly classify more true instances, and suggests that while gradient accumulation and clipping have improved training stability, the balance between precision and recall is not fully optimised yet.</w:t>
       </w:r>
     </w:p>
     <w:p/>
@@ -12245,15 +11765,7 @@
         <w:ind w:left="360"/>
       </w:pPr>
       <w:r>
-        <w:t xml:space="preserve">The dataset had an uneven distribution of labels. This potentially skewed the model’s </w:t>
-      </w:r>
-      <w:proofErr w:type="gramStart"/>
-      <w:r>
-        <w:t>performance, and</w:t>
-      </w:r>
-      <w:proofErr w:type="gramEnd"/>
-      <w:r>
-        <w:t xml:space="preserve"> can be addressed by techniques such as oversampling or applying class weights during training to mitigate bias and improve the model’s robustness.  </w:t>
+        <w:t xml:space="preserve">The dataset had an uneven distribution of labels. This potentially skewed the model’s performance, and can be addressed by techniques such as oversampling or applying class weights during training to mitigate bias and improve the model’s robustness.  </w:t>
       </w:r>
     </w:p>
     <w:p>
@@ -12287,15 +11799,7 @@
         <w:ind w:left="360"/>
       </w:pPr>
       <w:r>
-        <w:t xml:space="preserve">The high rate of false positives indicates a need to refine decision boundaries, possibly by adding more nuanced examples of fake statements to the </w:t>
-      </w:r>
-      <w:proofErr w:type="gramStart"/>
-      <w:r>
-        <w:t>dataset, or</w:t>
-      </w:r>
-      <w:proofErr w:type="gramEnd"/>
-      <w:r>
-        <w:t xml:space="preserve"> applying advanced loss functions to penalise false positives. </w:t>
+        <w:t xml:space="preserve">The high rate of false positives indicates a need to refine decision boundaries, possibly by adding more nuanced examples of fake statements to the dataset, or applying advanced loss functions to penalise false positives. </w:t>
       </w:r>
     </w:p>
     <w:p>
@@ -12367,15 +11871,7 @@
         <w:ind w:left="360"/>
       </w:pPr>
       <w:r>
-        <w:t xml:space="preserve">To instil confidence and foster user trust, explainability features need to be understood by users. Implementing short and </w:t>
-      </w:r>
-      <w:proofErr w:type="gramStart"/>
-      <w:r>
-        <w:t>easily-understandable</w:t>
-      </w:r>
-      <w:proofErr w:type="gramEnd"/>
-      <w:r>
-        <w:t xml:space="preserve"> textual explanations as to why content is flagged would be more useful for non-technical users who may feel alienated by LIME’s charts.</w:t>
+        <w:t>To instil confidence and foster user trust, explainability features need to be understood by users. Implementing short and easily-understandable textual explanations as to why content is flagged would be more useful for non-technical users who may feel alienated by LIME’s charts.</w:t>
       </w:r>
     </w:p>
     <w:p>
@@ -12403,14 +11899,11 @@
         <w:t xml:space="preserve">] </w:t>
       </w:r>
       <w:r>
-        <w:t xml:space="preserve">“Version </w:t>
+        <w:t xml:space="preserve">Version </w:t>
       </w:r>
       <w:r>
         <w:t>1</w:t>
       </w:r>
-      <w:r>
-        <w:t>”</w:t>
-      </w:r>
     </w:p>
     <w:p>
       <w:pPr>
@@ -12435,15 +11928,7 @@
     <w:p/>
     <w:p>
       <w:r>
-        <w:t xml:space="preserve">This is done through changing the training framework. While the Initial Prototype used a custom </w:t>
-      </w:r>
-      <w:proofErr w:type="spellStart"/>
-      <w:r>
-        <w:t>PyTorch</w:t>
-      </w:r>
-      <w:proofErr w:type="spellEnd"/>
-      <w:r>
-        <w:t xml:space="preserve"> training loop where each training step was handled manually, this version uses Hugging Face’s Trainer API that abstracts away specific implementation details.</w:t>
+        <w:t>This is done through changing the training framework. While the Initial Prototype used a custom PyTorch training loop where each training step was handled manually, this version uses Hugging Face’s Trainer API that abstracts away specific implementation details.</w:t>
       </w:r>
       <w:r>
         <w:t xml:space="preserve"> </w:t>
@@ -12545,6 +12030,7 @@
         <w:rPr>
           <w:b/>
           <w:bCs/>
+          <w:noProof/>
         </w:rPr>
         <w:drawing>
           <wp:inline distT="0" distB="0" distL="0" distR="0" wp14:anchorId="7E8AA7C9" wp14:editId="7ADDA880">
@@ -12652,6 +12138,9 @@
         <w:ind w:left="360"/>
       </w:pPr>
       <w:r>
+        <w:rPr>
+          <w:noProof/>
+        </w:rPr>
         <w:drawing>
           <wp:inline distT="0" distB="0" distL="0" distR="0" wp14:anchorId="690E8822" wp14:editId="6D848DD6">
             <wp:extent cx="4531246" cy="2676525"/>
@@ -12707,15 +12196,7 @@
     <w:p/>
     <w:p>
       <w:r>
-        <w:t xml:space="preserve">To try and improve performance, training arguments were </w:t>
-      </w:r>
-      <w:proofErr w:type="gramStart"/>
-      <w:r>
-        <w:t>changed</w:t>
-      </w:r>
-      <w:proofErr w:type="gramEnd"/>
-      <w:r>
-        <w:t xml:space="preserve"> and the evaluation results were assessed to try and determine the most optimal training arguments for this model. </w:t>
+        <w:t xml:space="preserve">To try and improve performance, training arguments were changed and the evaluation results were assessed to try and determine the most optimal training arguments for this model. </w:t>
       </w:r>
     </w:p>
     <w:p/>
@@ -12766,6 +12247,7 @@
         <w:rPr>
           <w:b/>
           <w:bCs/>
+          <w:noProof/>
         </w:rPr>
         <w:drawing>
           <wp:inline distT="0" distB="0" distL="0" distR="0" wp14:anchorId="3C151C04" wp14:editId="2A9C23FB">
@@ -12825,6 +12307,7 @@
         <w:rPr>
           <w:b/>
           <w:bCs/>
+          <w:noProof/>
         </w:rPr>
         <w:drawing>
           <wp:inline distT="0" distB="0" distL="0" distR="0" wp14:anchorId="48028512" wp14:editId="7D2CD140">
@@ -12875,6 +12358,7 @@
         <w:rPr>
           <w:b/>
           <w:bCs/>
+          <w:noProof/>
         </w:rPr>
         <w:drawing>
           <wp:inline distT="0" distB="0" distL="0" distR="0" wp14:anchorId="7ECB63EB" wp14:editId="38A6650D">
@@ -12925,6 +12409,7 @@
         <w:rPr>
           <w:b/>
           <w:bCs/>
+          <w:noProof/>
         </w:rPr>
         <w:drawing>
           <wp:inline distT="0" distB="0" distL="0" distR="0" wp14:anchorId="6A53ADC8" wp14:editId="5147D9A5">
@@ -13012,6 +12497,7 @@
         <w:rPr>
           <w:b/>
           <w:bCs/>
+          <w:noProof/>
         </w:rPr>
         <w:drawing>
           <wp:inline distT="0" distB="0" distL="0" distR="0" wp14:anchorId="077E6382" wp14:editId="78D0C0F5">
@@ -13062,6 +12548,7 @@
         <w:rPr>
           <w:b/>
           <w:bCs/>
+          <w:noProof/>
         </w:rPr>
         <w:drawing>
           <wp:inline distT="0" distB="0" distL="0" distR="0" wp14:anchorId="6D3AEC7F" wp14:editId="4BF36AB5">
@@ -13112,6 +12599,7 @@
         <w:rPr>
           <w:b/>
           <w:bCs/>
+          <w:noProof/>
         </w:rPr>
         <w:drawing>
           <wp:inline distT="0" distB="0" distL="0" distR="0" wp14:anchorId="5DC6000D" wp14:editId="189EF891">
@@ -13162,6 +12650,7 @@
         <w:rPr>
           <w:b/>
           <w:bCs/>
+          <w:noProof/>
         </w:rPr>
         <w:drawing>
           <wp:inline distT="0" distB="0" distL="0" distR="0" wp14:anchorId="55244BAC" wp14:editId="39440871">
@@ -13488,7 +12977,1104 @@
       <w:r>
         <w:t>In this stage of work, I aim to implement a more robust data pipeline</w:t>
       </w:r>
-    </w:p>
+      <w:r>
+        <w:t>. This is done by introducing the ISOT Fake News Dataset [new2], a c</w:t>
+      </w:r>
+      <w:r>
+        <w:t>ompilation of several thousand fake news and truthful articles, obtained from different legitimate news sites and sites flagged as unreliable</w:t>
+      </w:r>
+      <w:r>
+        <w:t xml:space="preserve"> by Politifact.com. [new2]</w:t>
+      </w:r>
+    </w:p>
+    <w:p/>
+    <w:p>
+      <w:r>
+        <w:t>Additionally</w:t>
+      </w:r>
+      <w:r>
+        <w:t xml:space="preserve">, motivated by evaluation results after immediately introducing the ISOP Fake News Dataset into the pipeline (along with the LIAR dataset), dataset balancing features were added, and hyperparameter tuning was introduced. Dataset-aware evaluation </w:t>
+      </w:r>
+    </w:p>
+    <w:p/>
+    <w:p>
+      <w:pPr>
+        <w:pStyle w:val="Heading4"/>
+      </w:pPr>
+      <w:r>
+        <w:t xml:space="preserve">[7.132] Integrating </w:t>
+      </w:r>
+      <w:r>
+        <w:t>t</w:t>
+      </w:r>
+      <w:r>
+        <w:t>he ISOT dataset in the data layer</w:t>
+      </w:r>
+    </w:p>
+    <w:p/>
+    <w:p>
+      <w:r>
+        <w:t xml:space="preserve">In order to </w:t>
+      </w:r>
+      <w:r>
+        <w:t>expand the data layer to include more datasets, the implementation approach needs to be more sophisticated</w:t>
+      </w:r>
+      <w:r>
+        <w:t xml:space="preserve"> as a</w:t>
+      </w:r>
+      <w:r>
+        <w:t xml:space="preserve"> simple concatenation approach would fail to address that both the ISOT and LIAR datasets have fundamentally different structures: the LIAR dataset contains short claims, whereas the ISOT dataset contains full news articles with title/text separations. </w:t>
+      </w:r>
+    </w:p>
+    <w:p/>
+    <w:p>
+      <w:r>
+        <w:t xml:space="preserve">I identified that a new pipeline at this stage would have several key components: </w:t>
+      </w:r>
+    </w:p>
+    <w:p/>
+    <w:p>
+      <w:pPr>
+        <w:pStyle w:val="ListParagraph"/>
+        <w:numPr>
+          <w:ilvl w:val="0"/>
+          <w:numId w:val="32"/>
+        </w:numPr>
+        <w:rPr>
+          <w:b/>
+          <w:bCs/>
+        </w:rPr>
+      </w:pPr>
+      <w:r>
+        <w:rPr>
+          <w:b/>
+          <w:bCs/>
+        </w:rPr>
+        <w:t>Dataset-specific preprocessing</w:t>
+      </w:r>
+    </w:p>
+    <w:p/>
+    <w:p>
+      <w:pPr>
+        <w:ind w:left="360"/>
+      </w:pPr>
+      <w:r>
+        <w:t xml:space="preserve">I would need to create pre-processing modules for each dataset. These modules would handle dataset-specific formats and extract valuable features from each dataset, before transforming dataset-specific fields into a common schema. </w:t>
+      </w:r>
+    </w:p>
+    <w:p>
+      <w:pPr>
+        <w:ind w:left="360"/>
+      </w:pPr>
+    </w:p>
+    <w:p>
+      <w:pPr>
+        <w:pStyle w:val="ListParagraph"/>
+        <w:numPr>
+          <w:ilvl w:val="0"/>
+          <w:numId w:val="32"/>
+        </w:numPr>
+        <w:rPr>
+          <w:b/>
+          <w:bCs/>
+        </w:rPr>
+      </w:pPr>
+      <w:r>
+        <w:rPr>
+          <w:b/>
+          <w:bCs/>
+        </w:rPr>
+        <w:t xml:space="preserve">Unified </w:t>
+      </w:r>
+      <w:r>
+        <w:rPr>
+          <w:b/>
+          <w:bCs/>
+        </w:rPr>
+        <w:t>feature representation</w:t>
+      </w:r>
+      <w:r>
+        <w:rPr>
+          <w:b/>
+          <w:bCs/>
+        </w:rPr>
+        <w:t xml:space="preserve"> </w:t>
+      </w:r>
+    </w:p>
+    <w:p>
+      <w:pPr>
+        <w:pStyle w:val="ListParagraph"/>
+        <w:rPr>
+          <w:b/>
+          <w:bCs/>
+        </w:rPr>
+      </w:pPr>
+    </w:p>
+    <w:p>
+      <w:pPr>
+        <w:pStyle w:val="ListParagraph"/>
+        <w:ind w:left="360"/>
+      </w:pPr>
+      <w:r>
+        <w:t>I would need to design a common schema that would be filled with information that both datasets have</w:t>
+      </w:r>
+      <w:r>
+        <w:t xml:space="preserve"> (e.g. core text content, real/fake binary label, etc.)</w:t>
+      </w:r>
+    </w:p>
+    <w:p/>
+    <w:p>
+      <w:pPr>
+        <w:pStyle w:val="ListParagraph"/>
+        <w:numPr>
+          <w:ilvl w:val="0"/>
+          <w:numId w:val="32"/>
+        </w:numPr>
+        <w:rPr>
+          <w:b/>
+          <w:bCs/>
+        </w:rPr>
+      </w:pPr>
+      <w:r>
+        <w:rPr>
+          <w:b/>
+          <w:bCs/>
+        </w:rPr>
+        <w:t>Evaluation that reports overall performance across all datasets, and dataset-specific performance</w:t>
+      </w:r>
+    </w:p>
+    <w:p>
+      <w:pPr>
+        <w:rPr>
+          <w:b/>
+          <w:bCs/>
+        </w:rPr>
+      </w:pPr>
+    </w:p>
+    <w:p>
+      <w:pPr>
+        <w:ind w:left="360"/>
+      </w:pPr>
+      <w:r>
+        <w:t xml:space="preserve">This would be important to check that the model is not overly-generalising to one dataset – for example, if the model performed well with ISOT dataset but did not perform well on the LIAR dataset, I would need to be able to identify this situation. </w:t>
+      </w:r>
+    </w:p>
+    <w:p>
+      <w:pPr>
+        <w:ind w:left="360"/>
+      </w:pPr>
+    </w:p>
+    <w:p>
+      <w:pPr>
+        <w:rPr>
+          <w:rFonts w:asciiTheme="majorHAnsi" w:hAnsiTheme="majorHAnsi"/>
+          <w:b/>
+          <w:color w:val="476166" w:themeColor="accent1"/>
+          <w:sz w:val="28"/>
+          <w:szCs w:val="28"/>
+        </w:rPr>
+      </w:pPr>
+      <w:r>
+        <w:br w:type="page"/>
+      </w:r>
+    </w:p>
+    <w:p>
+      <w:pPr>
+        <w:pStyle w:val="Heading4"/>
+      </w:pPr>
+      <w:r>
+        <w:lastRenderedPageBreak/>
+        <w:t>[7.133]</w:t>
+      </w:r>
+      <w:r>
+        <w:t xml:space="preserve"> Initial Successful Execution: Implementation Details</w:t>
+      </w:r>
+    </w:p>
+    <w:p/>
+    <w:p>
+      <w:pPr>
+        <w:pStyle w:val="ListParagraph"/>
+        <w:numPr>
+          <w:ilvl w:val="0"/>
+          <w:numId w:val="33"/>
+        </w:numPr>
+        <w:rPr>
+          <w:b/>
+          <w:bCs/>
+        </w:rPr>
+      </w:pPr>
+      <w:r>
+        <w:rPr>
+          <w:b/>
+          <w:bCs/>
+        </w:rPr>
+        <w:t>Dataset-specific pre-processing modules</w:t>
+      </w:r>
+    </w:p>
+    <w:p>
+      <w:pPr>
+        <w:rPr>
+          <w:b/>
+          <w:bCs/>
+        </w:rPr>
+      </w:pPr>
+    </w:p>
+    <w:p>
+      <w:pPr>
+        <w:ind w:left="360"/>
+        <w:rPr>
+          <w:b/>
+          <w:bCs/>
+        </w:rPr>
+      </w:pPr>
+      <w:r>
+        <w:rPr>
+          <w:b/>
+          <w:bCs/>
+        </w:rPr>
+        <w:drawing>
+          <wp:inline distT="0" distB="0" distL="0" distR="0" wp14:anchorId="1969E70D" wp14:editId="626224C0">
+            <wp:extent cx="3938702" cy="3390900"/>
+            <wp:effectExtent l="0" t="0" r="5080" b="0"/>
+            <wp:docPr id="166312020" name="Picture 1" descr="A screenshot of a computer program&#10;&#10;AI-generated content may be incorrect."/>
+            <wp:cNvGraphicFramePr>
+              <a:graphicFrameLocks xmlns:a="http://schemas.openxmlformats.org/drawingml/2006/main" noChangeAspect="1"/>
+            </wp:cNvGraphicFramePr>
+            <a:graphic xmlns:a="http://schemas.openxmlformats.org/drawingml/2006/main">
+              <a:graphicData uri="http://schemas.openxmlformats.org/drawingml/2006/picture">
+                <pic:pic xmlns:pic="http://schemas.openxmlformats.org/drawingml/2006/picture">
+                  <pic:nvPicPr>
+                    <pic:cNvPr id="166312020" name="Picture 1" descr="A screenshot of a computer program&#10;&#10;AI-generated content may be incorrect."/>
+                    <pic:cNvPicPr/>
+                  </pic:nvPicPr>
+                  <pic:blipFill>
+                    <a:blip r:embed="rId69"/>
+                    <a:stretch>
+                      <a:fillRect/>
+                    </a:stretch>
+                  </pic:blipFill>
+                  <pic:spPr>
+                    <a:xfrm>
+                      <a:off x="0" y="0"/>
+                      <a:ext cx="3951291" cy="3401738"/>
+                    </a:xfrm>
+                    <a:prstGeom prst="rect">
+                      <a:avLst/>
+                    </a:prstGeom>
+                  </pic:spPr>
+                </pic:pic>
+              </a:graphicData>
+            </a:graphic>
+          </wp:inline>
+        </w:drawing>
+      </w:r>
+    </w:p>
+    <w:p>
+      <w:pPr>
+        <w:ind w:left="360"/>
+        <w:rPr>
+          <w:b/>
+          <w:bCs/>
+        </w:rPr>
+      </w:pPr>
+      <w:r>
+        <w:rPr>
+          <w:b/>
+          <w:bCs/>
+        </w:rPr>
+        <w:drawing>
+          <wp:inline distT="0" distB="0" distL="0" distR="0" wp14:anchorId="45E94BFA" wp14:editId="668BEC1E">
+            <wp:extent cx="3914775" cy="4384055"/>
+            <wp:effectExtent l="0" t="0" r="0" b="0"/>
+            <wp:docPr id="1901792409" name="Picture 1" descr="A screenshot of a computer program&#10;&#10;AI-generated content may be incorrect."/>
+            <wp:cNvGraphicFramePr>
+              <a:graphicFrameLocks xmlns:a="http://schemas.openxmlformats.org/drawingml/2006/main" noChangeAspect="1"/>
+            </wp:cNvGraphicFramePr>
+            <a:graphic xmlns:a="http://schemas.openxmlformats.org/drawingml/2006/main">
+              <a:graphicData uri="http://schemas.openxmlformats.org/drawingml/2006/picture">
+                <pic:pic xmlns:pic="http://schemas.openxmlformats.org/drawingml/2006/picture">
+                  <pic:nvPicPr>
+                    <pic:cNvPr id="1901792409" name="Picture 1" descr="A screenshot of a computer program&#10;&#10;AI-generated content may be incorrect."/>
+                    <pic:cNvPicPr/>
+                  </pic:nvPicPr>
+                  <pic:blipFill>
+                    <a:blip r:embed="rId70"/>
+                    <a:stretch>
+                      <a:fillRect/>
+                    </a:stretch>
+                  </pic:blipFill>
+                  <pic:spPr>
+                    <a:xfrm>
+                      <a:off x="0" y="0"/>
+                      <a:ext cx="3930761" cy="4401957"/>
+                    </a:xfrm>
+                    <a:prstGeom prst="rect">
+                      <a:avLst/>
+                    </a:prstGeom>
+                  </pic:spPr>
+                </pic:pic>
+              </a:graphicData>
+            </a:graphic>
+          </wp:inline>
+        </w:drawing>
+      </w:r>
+    </w:p>
+    <w:p>
+      <w:pPr>
+        <w:pStyle w:val="ListParagraph"/>
+        <w:numPr>
+          <w:ilvl w:val="0"/>
+          <w:numId w:val="33"/>
+        </w:numPr>
+        <w:rPr>
+          <w:b/>
+          <w:bCs/>
+        </w:rPr>
+      </w:pPr>
+      <w:r>
+        <w:rPr>
+          <w:b/>
+          <w:bCs/>
+        </w:rPr>
+        <w:lastRenderedPageBreak/>
+        <w:t>Unified Dataset Class to handle both LIAR and ISOT Datasets</w:t>
+      </w:r>
+    </w:p>
+    <w:p>
+      <w:pPr>
+        <w:rPr>
+          <w:b/>
+          <w:bCs/>
+        </w:rPr>
+      </w:pPr>
+    </w:p>
+    <w:p>
+      <w:pPr>
+        <w:ind w:left="360"/>
+        <w:rPr>
+          <w:b/>
+          <w:bCs/>
+        </w:rPr>
+      </w:pPr>
+      <w:r>
+        <w:rPr>
+          <w:b/>
+          <w:bCs/>
+        </w:rPr>
+        <w:drawing>
+          <wp:inline distT="0" distB="0" distL="0" distR="0" wp14:anchorId="3A9610EE" wp14:editId="05E165AE">
+            <wp:extent cx="3509571" cy="5562600"/>
+            <wp:effectExtent l="0" t="0" r="0" b="0"/>
+            <wp:docPr id="884599413" name="Picture 1" descr="A screenshot of a computer program&#10;&#10;AI-generated content may be incorrect."/>
+            <wp:cNvGraphicFramePr>
+              <a:graphicFrameLocks xmlns:a="http://schemas.openxmlformats.org/drawingml/2006/main" noChangeAspect="1"/>
+            </wp:cNvGraphicFramePr>
+            <a:graphic xmlns:a="http://schemas.openxmlformats.org/drawingml/2006/main">
+              <a:graphicData uri="http://schemas.openxmlformats.org/drawingml/2006/picture">
+                <pic:pic xmlns:pic="http://schemas.openxmlformats.org/drawingml/2006/picture">
+                  <pic:nvPicPr>
+                    <pic:cNvPr id="884599413" name="Picture 1" descr="A screenshot of a computer program&#10;&#10;AI-generated content may be incorrect."/>
+                    <pic:cNvPicPr/>
+                  </pic:nvPicPr>
+                  <pic:blipFill>
+                    <a:blip r:embed="rId71"/>
+                    <a:stretch>
+                      <a:fillRect/>
+                    </a:stretch>
+                  </pic:blipFill>
+                  <pic:spPr>
+                    <a:xfrm>
+                      <a:off x="0" y="0"/>
+                      <a:ext cx="3516570" cy="5573693"/>
+                    </a:xfrm>
+                    <a:prstGeom prst="rect">
+                      <a:avLst/>
+                    </a:prstGeom>
+                  </pic:spPr>
+                </pic:pic>
+              </a:graphicData>
+            </a:graphic>
+          </wp:inline>
+        </w:drawing>
+      </w:r>
+    </w:p>
+    <w:p>
+      <w:pPr>
+        <w:ind w:left="360"/>
+        <w:rPr>
+          <w:b/>
+          <w:bCs/>
+        </w:rPr>
+      </w:pPr>
+    </w:p>
+    <w:p>
+      <w:pPr>
+        <w:ind w:left="360"/>
+      </w:pPr>
+      <w:r>
+        <w:t xml:space="preserve">The rest of the pipeline remained functionally similar, with some code re-factoring to tidy up the code and </w:t>
+      </w:r>
+      <w:r>
+        <w:t xml:space="preserve">to </w:t>
+      </w:r>
+      <w:r>
+        <w:t>ensure it would be able to support the integration of both the LIAR and ISOT Fake News datasets.</w:t>
+      </w:r>
+    </w:p>
+    <w:p>
+      <w:pPr>
+        <w:ind w:left="360"/>
+      </w:pPr>
+    </w:p>
+    <w:p>
+      <w:r>
+        <w:br w:type="page"/>
+      </w:r>
+    </w:p>
+    <w:p>
+      <w:pPr>
+        <w:pStyle w:val="Heading4"/>
+      </w:pPr>
+      <w:r>
+        <w:lastRenderedPageBreak/>
+        <w:t>[7.1</w:t>
+      </w:r>
+      <w:r>
+        <w:t>3</w:t>
+      </w:r>
+      <w:r>
+        <w:t xml:space="preserve">4] Initial Successful Execution: Evaluation </w:t>
+      </w:r>
+    </w:p>
+    <w:p/>
+    <w:p>
+      <w:pPr>
+        <w:pStyle w:val="ListParagraph"/>
+        <w:numPr>
+          <w:ilvl w:val="0"/>
+          <w:numId w:val="34"/>
+        </w:numPr>
+        <w:rPr>
+          <w:b/>
+          <w:bCs/>
+        </w:rPr>
+      </w:pPr>
+      <w:r>
+        <w:rPr>
+          <w:b/>
+          <w:bCs/>
+        </w:rPr>
+        <w:t xml:space="preserve">Training </w:t>
+      </w:r>
+    </w:p>
+    <w:p>
+      <w:pPr>
+        <w:pStyle w:val="ListParagraph"/>
+        <w:rPr>
+          <w:b/>
+          <w:bCs/>
+        </w:rPr>
+      </w:pPr>
+    </w:p>
+    <w:p>
+      <w:pPr>
+        <w:ind w:left="360"/>
+        <w:rPr>
+          <w:b/>
+          <w:bCs/>
+        </w:rPr>
+      </w:pPr>
+      <w:r>
+        <w:rPr>
+          <w:b/>
+          <w:bCs/>
+        </w:rPr>
+        <w:drawing>
+          <wp:inline distT="0" distB="0" distL="0" distR="0" wp14:anchorId="57B6E89E" wp14:editId="35013C8E">
+            <wp:extent cx="4286250" cy="1353168"/>
+            <wp:effectExtent l="0" t="0" r="0" b="0"/>
+            <wp:docPr id="1367304301" name="Picture 1" descr="A table of numbers with black text&#10;&#10;AI-generated content may be incorrect."/>
+            <wp:cNvGraphicFramePr>
+              <a:graphicFrameLocks xmlns:a="http://schemas.openxmlformats.org/drawingml/2006/main" noChangeAspect="1"/>
+            </wp:cNvGraphicFramePr>
+            <a:graphic xmlns:a="http://schemas.openxmlformats.org/drawingml/2006/main">
+              <a:graphicData uri="http://schemas.openxmlformats.org/drawingml/2006/picture">
+                <pic:pic xmlns:pic="http://schemas.openxmlformats.org/drawingml/2006/picture">
+                  <pic:nvPicPr>
+                    <pic:cNvPr id="1367304301" name="Picture 1" descr="A table of numbers with black text&#10;&#10;AI-generated content may be incorrect."/>
+                    <pic:cNvPicPr/>
+                  </pic:nvPicPr>
+                  <pic:blipFill>
+                    <a:blip r:embed="rId72"/>
+                    <a:stretch>
+                      <a:fillRect/>
+                    </a:stretch>
+                  </pic:blipFill>
+                  <pic:spPr>
+                    <a:xfrm>
+                      <a:off x="0" y="0"/>
+                      <a:ext cx="4295313" cy="1356029"/>
+                    </a:xfrm>
+                    <a:prstGeom prst="rect">
+                      <a:avLst/>
+                    </a:prstGeom>
+                  </pic:spPr>
+                </pic:pic>
+              </a:graphicData>
+            </a:graphic>
+          </wp:inline>
+        </w:drawing>
+      </w:r>
+    </w:p>
+    <w:p>
+      <w:pPr>
+        <w:ind w:left="360"/>
+        <w:rPr>
+          <w:b/>
+          <w:bCs/>
+        </w:rPr>
+      </w:pPr>
+    </w:p>
+    <w:p>
+      <w:pPr>
+        <w:pStyle w:val="ListParagraph"/>
+        <w:numPr>
+          <w:ilvl w:val="0"/>
+          <w:numId w:val="34"/>
+        </w:numPr>
+        <w:rPr>
+          <w:b/>
+          <w:bCs/>
+        </w:rPr>
+      </w:pPr>
+      <w:r>
+        <w:rPr>
+          <w:b/>
+          <w:bCs/>
+        </w:rPr>
+        <w:t>Performance on Test Set</w:t>
+      </w:r>
+    </w:p>
+    <w:p>
+      <w:pPr>
+        <w:rPr>
+          <w:b/>
+          <w:bCs/>
+        </w:rPr>
+      </w:pPr>
+    </w:p>
+    <w:p>
+      <w:pPr>
+        <w:ind w:left="360"/>
+        <w:rPr>
+          <w:b/>
+          <w:bCs/>
+        </w:rPr>
+      </w:pPr>
+      <w:r>
+        <w:rPr>
+          <w:b/>
+          <w:bCs/>
+        </w:rPr>
+        <w:drawing>
+          <wp:inline distT="0" distB="0" distL="0" distR="0" wp14:anchorId="00E9F0C8" wp14:editId="3E6A309D">
+            <wp:extent cx="5133975" cy="1955664"/>
+            <wp:effectExtent l="0" t="0" r="0" b="6985"/>
+            <wp:docPr id="2112897577" name="Picture 1" descr="A screenshot of a computer&#10;&#10;AI-generated content may be incorrect."/>
+            <wp:cNvGraphicFramePr>
+              <a:graphicFrameLocks xmlns:a="http://schemas.openxmlformats.org/drawingml/2006/main" noChangeAspect="1"/>
+            </wp:cNvGraphicFramePr>
+            <a:graphic xmlns:a="http://schemas.openxmlformats.org/drawingml/2006/main">
+              <a:graphicData uri="http://schemas.openxmlformats.org/drawingml/2006/picture">
+                <pic:pic xmlns:pic="http://schemas.openxmlformats.org/drawingml/2006/picture">
+                  <pic:nvPicPr>
+                    <pic:cNvPr id="2112897577" name="Picture 1" descr="A screenshot of a computer&#10;&#10;AI-generated content may be incorrect."/>
+                    <pic:cNvPicPr/>
+                  </pic:nvPicPr>
+                  <pic:blipFill>
+                    <a:blip r:embed="rId73"/>
+                    <a:stretch>
+                      <a:fillRect/>
+                    </a:stretch>
+                  </pic:blipFill>
+                  <pic:spPr>
+                    <a:xfrm>
+                      <a:off x="0" y="0"/>
+                      <a:ext cx="5157760" cy="1964724"/>
+                    </a:xfrm>
+                    <a:prstGeom prst="rect">
+                      <a:avLst/>
+                    </a:prstGeom>
+                  </pic:spPr>
+                </pic:pic>
+              </a:graphicData>
+            </a:graphic>
+          </wp:inline>
+        </w:drawing>
+      </w:r>
+    </w:p>
+    <w:p>
+      <w:pPr>
+        <w:ind w:left="360"/>
+        <w:rPr>
+          <w:b/>
+          <w:bCs/>
+        </w:rPr>
+      </w:pPr>
+    </w:p>
+    <w:p>
+      <w:pPr>
+        <w:pStyle w:val="ListParagraph"/>
+        <w:numPr>
+          <w:ilvl w:val="0"/>
+          <w:numId w:val="34"/>
+        </w:numPr>
+        <w:rPr>
+          <w:b/>
+          <w:bCs/>
+        </w:rPr>
+      </w:pPr>
+      <w:r>
+        <w:rPr>
+          <w:b/>
+          <w:bCs/>
+        </w:rPr>
+        <w:t>Confusion Matrices</w:t>
+      </w:r>
+    </w:p>
+    <w:p>
+      <w:pPr>
+        <w:rPr>
+          <w:b/>
+          <w:bCs/>
+        </w:rPr>
+      </w:pPr>
+    </w:p>
+    <w:p>
+      <w:pPr>
+        <w:ind w:left="360"/>
+        <w:rPr>
+          <w:b/>
+          <w:bCs/>
+        </w:rPr>
+      </w:pPr>
+      <w:r>
+        <w:rPr>
+          <w:b/>
+          <w:bCs/>
+        </w:rPr>
+        <w:drawing>
+          <wp:inline distT="0" distB="0" distL="0" distR="0" wp14:anchorId="2A1B18E1" wp14:editId="625E03B4">
+            <wp:extent cx="4157662" cy="3286125"/>
+            <wp:effectExtent l="0" t="0" r="0" b="0"/>
+            <wp:docPr id="327556597" name="Picture 1" descr="A blue squares with white text&#10;&#10;AI-generated content may be incorrect."/>
+            <wp:cNvGraphicFramePr>
+              <a:graphicFrameLocks xmlns:a="http://schemas.openxmlformats.org/drawingml/2006/main" noChangeAspect="1"/>
+            </wp:cNvGraphicFramePr>
+            <a:graphic xmlns:a="http://schemas.openxmlformats.org/drawingml/2006/main">
+              <a:graphicData uri="http://schemas.openxmlformats.org/drawingml/2006/picture">
+                <pic:pic xmlns:pic="http://schemas.openxmlformats.org/drawingml/2006/picture">
+                  <pic:nvPicPr>
+                    <pic:cNvPr id="327556597" name="Picture 1" descr="A blue squares with white text&#10;&#10;AI-generated content may be incorrect."/>
+                    <pic:cNvPicPr/>
+                  </pic:nvPicPr>
+                  <pic:blipFill>
+                    <a:blip r:embed="rId74"/>
+                    <a:stretch>
+                      <a:fillRect/>
+                    </a:stretch>
+                  </pic:blipFill>
+                  <pic:spPr>
+                    <a:xfrm>
+                      <a:off x="0" y="0"/>
+                      <a:ext cx="4167084" cy="3293572"/>
+                    </a:xfrm>
+                    <a:prstGeom prst="rect">
+                      <a:avLst/>
+                    </a:prstGeom>
+                  </pic:spPr>
+                </pic:pic>
+              </a:graphicData>
+            </a:graphic>
+          </wp:inline>
+        </w:drawing>
+      </w:r>
+    </w:p>
+    <w:p/>
+    <w:p>
+      <w:r>
+        <w:lastRenderedPageBreak/>
+        <w:drawing>
+          <wp:inline distT="0" distB="0" distL="0" distR="0" wp14:anchorId="77964CDC" wp14:editId="0F718D01">
+            <wp:extent cx="4114800" cy="3181834"/>
+            <wp:effectExtent l="0" t="0" r="0" b="0"/>
+            <wp:docPr id="1344356237" name="Picture 1" descr="A blue squares with white text&#10;&#10;AI-generated content may be incorrect."/>
+            <wp:cNvGraphicFramePr>
+              <a:graphicFrameLocks xmlns:a="http://schemas.openxmlformats.org/drawingml/2006/main" noChangeAspect="1"/>
+            </wp:cNvGraphicFramePr>
+            <a:graphic xmlns:a="http://schemas.openxmlformats.org/drawingml/2006/main">
+              <a:graphicData uri="http://schemas.openxmlformats.org/drawingml/2006/picture">
+                <pic:pic xmlns:pic="http://schemas.openxmlformats.org/drawingml/2006/picture">
+                  <pic:nvPicPr>
+                    <pic:cNvPr id="1344356237" name="Picture 1" descr="A blue squares with white text&#10;&#10;AI-generated content may be incorrect."/>
+                    <pic:cNvPicPr/>
+                  </pic:nvPicPr>
+                  <pic:blipFill>
+                    <a:blip r:embed="rId75"/>
+                    <a:stretch>
+                      <a:fillRect/>
+                    </a:stretch>
+                  </pic:blipFill>
+                  <pic:spPr>
+                    <a:xfrm>
+                      <a:off x="0" y="0"/>
+                      <a:ext cx="4119593" cy="3185541"/>
+                    </a:xfrm>
+                    <a:prstGeom prst="rect">
+                      <a:avLst/>
+                    </a:prstGeom>
+                  </pic:spPr>
+                </pic:pic>
+              </a:graphicData>
+            </a:graphic>
+          </wp:inline>
+        </w:drawing>
+      </w:r>
+    </w:p>
+    <w:p/>
+    <w:p>
+      <w:r>
+        <w:drawing>
+          <wp:inline distT="0" distB="0" distL="0" distR="0" wp14:anchorId="599A0D34" wp14:editId="669A1A9F">
+            <wp:extent cx="4158796" cy="3295650"/>
+            <wp:effectExtent l="0" t="0" r="0" b="0"/>
+            <wp:docPr id="1755486224" name="Picture 1" descr="A blue squares with white text&#10;&#10;AI-generated content may be incorrect."/>
+            <wp:cNvGraphicFramePr>
+              <a:graphicFrameLocks xmlns:a="http://schemas.openxmlformats.org/drawingml/2006/main" noChangeAspect="1"/>
+            </wp:cNvGraphicFramePr>
+            <a:graphic xmlns:a="http://schemas.openxmlformats.org/drawingml/2006/main">
+              <a:graphicData uri="http://schemas.openxmlformats.org/drawingml/2006/picture">
+                <pic:pic xmlns:pic="http://schemas.openxmlformats.org/drawingml/2006/picture">
+                  <pic:nvPicPr>
+                    <pic:cNvPr id="1755486224" name="Picture 1" descr="A blue squares with white text&#10;&#10;AI-generated content may be incorrect."/>
+                    <pic:cNvPicPr/>
+                  </pic:nvPicPr>
+                  <pic:blipFill>
+                    <a:blip r:embed="rId76"/>
+                    <a:stretch>
+                      <a:fillRect/>
+                    </a:stretch>
+                  </pic:blipFill>
+                  <pic:spPr>
+                    <a:xfrm>
+                      <a:off x="0" y="0"/>
+                      <a:ext cx="4164924" cy="3300506"/>
+                    </a:xfrm>
+                    <a:prstGeom prst="rect">
+                      <a:avLst/>
+                    </a:prstGeom>
+                  </pic:spPr>
+                </pic:pic>
+              </a:graphicData>
+            </a:graphic>
+          </wp:inline>
+        </w:drawing>
+      </w:r>
+    </w:p>
+    <w:p/>
+    <w:p/>
+    <w:p>
+      <w:r>
+        <w:br w:type="page"/>
+      </w:r>
+    </w:p>
+    <w:p>
+      <w:r>
+        <w:lastRenderedPageBreak/>
+        <w:t xml:space="preserve">There are various </w:t>
+      </w:r>
+      <w:r>
+        <w:t>observations</w:t>
+      </w:r>
+      <w:r>
+        <w:t xml:space="preserve"> that can be gleaned from the evaluation results:</w:t>
+      </w:r>
+    </w:p>
+    <w:p/>
+    <w:p>
+      <w:pPr>
+        <w:pStyle w:val="ListParagraph"/>
+        <w:numPr>
+          <w:ilvl w:val="0"/>
+          <w:numId w:val="35"/>
+        </w:numPr>
+        <w:rPr>
+          <w:b/>
+          <w:bCs/>
+        </w:rPr>
+      </w:pPr>
+      <w:r>
+        <w:rPr>
+          <w:b/>
+          <w:bCs/>
+        </w:rPr>
+        <w:t>The combined dataset is significantly imbalanced.</w:t>
+      </w:r>
+    </w:p>
+    <w:p>
+      <w:pPr>
+        <w:pStyle w:val="ListParagraph"/>
+        <w:rPr>
+          <w:b/>
+          <w:bCs/>
+        </w:rPr>
+      </w:pPr>
+    </w:p>
+    <w:p>
+      <w:pPr>
+        <w:pStyle w:val="ListParagraph"/>
+        <w:ind w:left="360"/>
+      </w:pPr>
+      <w:r>
+        <w:t>The ISOT dataset dominates with 31,430 training samples, whereas LIAR dataset contributes only 10240 samples. This imbalance is reflected in the model’s performance.</w:t>
+      </w:r>
+    </w:p>
+    <w:p>
+      <w:pPr>
+        <w:pStyle w:val="ListParagraph"/>
+        <w:ind w:left="360"/>
+      </w:pPr>
+    </w:p>
+    <w:p>
+      <w:pPr>
+        <w:pStyle w:val="ListParagraph"/>
+        <w:numPr>
+          <w:ilvl w:val="0"/>
+          <w:numId w:val="35"/>
+        </w:numPr>
+        <w:rPr>
+          <w:b/>
+          <w:bCs/>
+        </w:rPr>
+      </w:pPr>
+      <w:r>
+        <w:rPr>
+          <w:b/>
+          <w:bCs/>
+        </w:rPr>
+        <w:t>There is a s</w:t>
+      </w:r>
+      <w:r>
+        <w:rPr>
+          <w:b/>
+          <w:bCs/>
+        </w:rPr>
+        <w:t>evere performance discrepancy between datasets</w:t>
+      </w:r>
+      <w:r>
+        <w:rPr>
+          <w:b/>
+          <w:bCs/>
+        </w:rPr>
+        <w:t>.</w:t>
+      </w:r>
+    </w:p>
+    <w:p>
+      <w:pPr>
+        <w:rPr>
+          <w:b/>
+          <w:bCs/>
+        </w:rPr>
+      </w:pPr>
+    </w:p>
+    <w:p>
+      <w:pPr>
+        <w:ind w:left="360"/>
+      </w:pPr>
+      <w:r>
+        <w:t xml:space="preserve">The model exhibits nearly-perfect performance on the ISOT dataset, with 99.9% across all metrics, and only 2 misclassifications across 8979 test samples. </w:t>
+      </w:r>
+    </w:p>
+    <w:p>
+      <w:pPr>
+        <w:ind w:left="360"/>
+      </w:pPr>
+    </w:p>
+    <w:p>
+      <w:pPr>
+        <w:ind w:left="360"/>
+      </w:pPr>
+      <w:r>
+        <w:t xml:space="preserve">Meanwhile, it performs worse on the LIAR dataset, with 63.54% accuracy. The confusion matrix shows that 352 fake news items from LIAR were misclassified as real, and 110 real statements were misclassified as fake. </w:t>
+      </w:r>
+      <w:r>
+        <w:t xml:space="preserve"> </w:t>
+      </w:r>
+    </w:p>
+    <w:p/>
+    <w:p>
+      <w:r>
+        <w:t xml:space="preserve">From the above observations, </w:t>
+      </w:r>
+      <w:r>
+        <w:t>I can draw the following insights:</w:t>
+      </w:r>
+    </w:p>
+    <w:p/>
+    <w:p>
+      <w:pPr>
+        <w:pStyle w:val="ListParagraph"/>
+        <w:numPr>
+          <w:ilvl w:val="0"/>
+          <w:numId w:val="37"/>
+        </w:numPr>
+        <w:rPr>
+          <w:b/>
+          <w:bCs/>
+        </w:rPr>
+      </w:pPr>
+      <w:r>
+        <w:rPr>
+          <w:b/>
+          <w:bCs/>
+        </w:rPr>
+        <w:t>There is a potential data leakage in ISOT dataset.</w:t>
+      </w:r>
+    </w:p>
+    <w:p>
+      <w:pPr>
+        <w:rPr>
+          <w:b/>
+          <w:bCs/>
+        </w:rPr>
+      </w:pPr>
+    </w:p>
+    <w:p>
+      <w:pPr>
+        <w:ind w:left="360"/>
+      </w:pPr>
+      <w:r>
+        <w:t>The model’s performance on ISOT is suspiciously excellent, suggesting possible issues (e.g. obvious patterns or features in ISOT that make classification trivial, duplicates between train/test splits, unintended data leakage, etc.)</w:t>
+      </w:r>
+    </w:p>
+    <w:p>
+      <w:pPr>
+        <w:ind w:left="360"/>
+      </w:pPr>
+    </w:p>
+    <w:p>
+      <w:pPr>
+        <w:pStyle w:val="ListParagraph"/>
+        <w:numPr>
+          <w:ilvl w:val="0"/>
+          <w:numId w:val="37"/>
+        </w:numPr>
+        <w:rPr>
+          <w:b/>
+          <w:bCs/>
+        </w:rPr>
+      </w:pPr>
+      <w:r>
+        <w:rPr>
+          <w:b/>
+          <w:bCs/>
+        </w:rPr>
+        <w:t>The LIAR dataset is inherently more challenging.</w:t>
+      </w:r>
+    </w:p>
+    <w:p>
+      <w:pPr>
+        <w:rPr>
+          <w:b/>
+          <w:bCs/>
+        </w:rPr>
+      </w:pPr>
+    </w:p>
+    <w:p>
+      <w:pPr>
+        <w:ind w:left="360"/>
+      </w:pPr>
+      <w:r>
+        <w:t>The LIAR dataset contains political statements. Compared to the ISOT dataset, this means shorter text segments with less context, as well as more nuanced language that requires nuanced understanding of subtleties. Additionally, political claims may require external knowledge to verify, whereas ISOT may contain more obvious linguistic patterns that distinguish fake news.</w:t>
+      </w:r>
+    </w:p>
+    <w:p>
+      <w:pPr>
+        <w:ind w:left="360"/>
+      </w:pPr>
+    </w:p>
+    <w:p>
+      <w:pPr>
+        <w:pStyle w:val="ListParagraph"/>
+        <w:numPr>
+          <w:ilvl w:val="0"/>
+          <w:numId w:val="37"/>
+        </w:numPr>
+        <w:rPr>
+          <w:b/>
+          <w:bCs/>
+        </w:rPr>
+      </w:pPr>
+      <w:r>
+        <w:rPr>
+          <w:b/>
+          <w:bCs/>
+        </w:rPr>
+        <w:t>There is model bias from the training set imbalance.</w:t>
+      </w:r>
+    </w:p>
+    <w:p>
+      <w:pPr>
+        <w:rPr>
+          <w:b/>
+          <w:bCs/>
+        </w:rPr>
+      </w:pPr>
+    </w:p>
+    <w:p>
+      <w:pPr>
+        <w:ind w:left="360"/>
+      </w:pPr>
+      <w:r>
+        <w:t xml:space="preserve">As the model is primarily trained on ISOT data, it has optimised for patterns present in the ISOT dataset and given less weight to the characteristics of fake news in LIAR. </w:t>
+      </w:r>
+    </w:p>
+    <w:p>
+      <w:pPr>
+        <w:ind w:left="360"/>
+      </w:pPr>
+    </w:p>
+    <w:p>
+      <w:r>
+        <w:t xml:space="preserve">As such, the overall metrics are heavily misleading as they are skewed by the dominant (and likely easier) ISOT dataset. </w:t>
+      </w:r>
+    </w:p>
+    <w:p/>
+    <w:p>
+      <w:r>
+        <w:br w:type="page"/>
+      </w:r>
+    </w:p>
+    <w:p>
+      <w:pPr>
+        <w:pStyle w:val="Heading4"/>
+      </w:pPr>
+      <w:r>
+        <w:lastRenderedPageBreak/>
+        <w:t>[7.1</w:t>
+      </w:r>
+      <w:r>
+        <w:t>3</w:t>
+      </w:r>
+      <w:r>
+        <w:t>5] Secon</w:t>
+      </w:r>
+      <w:r>
+        <w:t>d Successful Execution: Implementation</w:t>
+      </w:r>
+    </w:p>
+    <w:p/>
+    <w:p/>
     <w:p>
       <w:pPr>
         <w:rPr>
@@ -13548,99 +14134,135 @@
         <w:rPr>
           <w:lang w:val="en-SG"/>
         </w:rPr>
-        <w:t xml:space="preserve">“Advanced Python Project - Detecting Fake News with Python,” </w:t>
-      </w:r>
-      <w:proofErr w:type="spellStart"/>
-      <w:r>
+        <w:t>“Advanced Python Project - Detecting Fake News with Python,” DataFlair, Sep. 16, 2019. https://data-flair.training/blogs/advanced-python-project-detecting-fake-news/</w:t>
+      </w:r>
+    </w:p>
+    <w:p>
+      <w:pPr>
         <w:rPr>
           <w:lang w:val="en-SG"/>
         </w:rPr>
-        <w:t>DataFlair</w:t>
-      </w:r>
-      <w:proofErr w:type="spellEnd"/>
-      <w:r>
+      </w:pPr>
+    </w:p>
+    <w:p>
+      <w:pPr>
         <w:rPr>
           <w:lang w:val="en-SG"/>
         </w:rPr>
-        <w:t>, Sep. 16, 2019. https://data-flair.training/blogs/advanced-python-project-detecting-fake-news/</w:t>
-      </w:r>
-    </w:p>
-    <w:p>
-      <w:pPr>
+      </w:pPr>
+      <w:r>
         <w:rPr>
           <w:lang w:val="en-SG"/>
         </w:rPr>
-      </w:pPr>
-    </w:p>
-    <w:p>
-      <w:pPr>
+        <w:t>[2]</w:t>
+      </w:r>
+      <w:r>
         <w:rPr>
           <w:lang w:val="en-SG"/>
         </w:rPr>
-      </w:pPr>
+        <w:t xml:space="preserve"> </w:t>
+      </w:r>
       <w:r>
         <w:rPr>
           <w:lang w:val="en-SG"/>
         </w:rPr>
-        <w:t>[2]</w:t>
-      </w:r>
-      <w:r>
+        <w:t>“ClaimBuster,” Uta.edu, 2024. https://idir.uta.edu/claimbuster/event/70/ (accessed Dec. 15, 2024).</w:t>
+      </w:r>
+    </w:p>
+    <w:p>
+      <w:pPr>
         <w:rPr>
           <w:lang w:val="en-SG"/>
         </w:rPr>
+      </w:pPr>
+    </w:p>
+    <w:p>
+      <w:pPr>
+        <w:rPr>
+          <w:lang w:val="en-SG"/>
+        </w:rPr>
+      </w:pPr>
+      <w:r>
+        <w:rPr>
+          <w:lang w:val="en-SG"/>
+        </w:rPr>
+        <w:t>[3]</w:t>
+      </w:r>
+      <w:r>
+        <w:rPr>
+          <w:lang w:val="en-SG"/>
+        </w:rPr>
         <w:t xml:space="preserve"> </w:t>
       </w:r>
       <w:r>
         <w:rPr>
           <w:lang w:val="en-SG"/>
         </w:rPr>
-        <w:t>“</w:t>
-      </w:r>
-      <w:proofErr w:type="spellStart"/>
-      <w:r>
+        <w:t>Snopes, “Snopes.com,” Snopes.com, 2018. https://www.snopes.com/</w:t>
+      </w:r>
+    </w:p>
+    <w:p>
+      <w:pPr>
         <w:rPr>
           <w:lang w:val="en-SG"/>
         </w:rPr>
-        <w:t>ClaimBuster</w:t>
-      </w:r>
-      <w:proofErr w:type="spellEnd"/>
-      <w:r>
+      </w:pPr>
+    </w:p>
+    <w:p>
+      <w:pPr>
         <w:rPr>
           <w:lang w:val="en-SG"/>
         </w:rPr>
-        <w:t>,” Uta.edu, 2024. https://idir.uta.edu/claimbuster/event/70/ (accessed Dec. 15, 2024).</w:t>
-      </w:r>
-    </w:p>
-    <w:p>
-      <w:pPr>
+      </w:pPr>
+      <w:r>
         <w:rPr>
           <w:lang w:val="en-SG"/>
         </w:rPr>
-      </w:pPr>
-    </w:p>
-    <w:p>
-      <w:pPr>
+        <w:t>[4]</w:t>
+      </w:r>
+      <w:r>
         <w:rPr>
           <w:lang w:val="en-SG"/>
         </w:rPr>
-      </w:pPr>
+        <w:t xml:space="preserve"> </w:t>
+      </w:r>
       <w:r>
         <w:rPr>
           <w:lang w:val="en-SG"/>
         </w:rPr>
-        <w:t>[3]</w:t>
-      </w:r>
-      <w:r>
+        <w:t>L.-J. Chang, “Comparison of Machine Learning and Deep Learning Algorithms in Detecting Fake News,” Proceedings of the 28th World Multi-Conference on Systemics, Cybernetics and Informatics, pp. 203–209, Sep. 2024, doi: https://doi.org/10.54808/wmsci2024.01.203.</w:t>
+      </w:r>
+    </w:p>
+    <w:p>
+      <w:pPr>
         <w:rPr>
           <w:lang w:val="en-SG"/>
         </w:rPr>
+      </w:pPr>
+    </w:p>
+    <w:p>
+      <w:pPr>
+        <w:rPr>
+          <w:lang w:val="en-SG"/>
+        </w:rPr>
+      </w:pPr>
+      <w:r>
+        <w:rPr>
+          <w:lang w:val="en-SG"/>
+        </w:rPr>
+        <w:t>[5]</w:t>
+      </w:r>
+      <w:r>
+        <w:rPr>
+          <w:lang w:val="en-SG"/>
+        </w:rPr>
         <w:t xml:space="preserve"> </w:t>
       </w:r>
       <w:r>
         <w:rPr>
           <w:lang w:val="en-SG"/>
         </w:rPr>
-        <w:t>Snopes, “Snopes.com,” Snopes.com, 2018. https://www.snopes.com/</w:t>
+        <w:t>K. Huh, “Surviving In a Random Forest with Imbalanced Datasets,” SFU Professional Computer Science, Feb. 13, 2021. https://medium.com/sfu-cspmp/surviving-in-a-random-forest-with-imbalanced-datasets-b98b963d52eb</w:t>
       </w:r>
     </w:p>
     <w:p>
@@ -13660,7 +14282,7 @@
         <w:rPr>
           <w:lang w:val="en-SG"/>
         </w:rPr>
-        <w:t>[4]</w:t>
+        <w:t>[6]</w:t>
       </w:r>
       <w:r>
         <w:rPr>
@@ -13672,99 +14294,135 @@
         <w:rPr>
           <w:lang w:val="en-SG"/>
         </w:rPr>
-        <w:t xml:space="preserve">L.-J. Chang, “Comparison of Machine Learning and Deep Learning Algorithms in Detecting Fake News,” Proceedings of the 28th World Multi-Conference on Systemics, Cybernetics and Informatics, pp. 203–209, Sep. 2024, </w:t>
-      </w:r>
-      <w:proofErr w:type="spellStart"/>
-      <w:r>
+        <w:t>J. Devlin, M.-W. Chang, K. Lee, K. Google, and A. Language, “BERT: Pre-training of Deep Bidirectional Transformers for Language Understanding,” 2019. Available: https://aclanthology.org/N19-1423.pdf</w:t>
+      </w:r>
+    </w:p>
+    <w:p>
+      <w:pPr>
         <w:rPr>
           <w:lang w:val="en-SG"/>
         </w:rPr>
-        <w:t>doi</w:t>
-      </w:r>
-      <w:proofErr w:type="spellEnd"/>
-      <w:r>
+      </w:pPr>
+    </w:p>
+    <w:p>
+      <w:pPr>
         <w:rPr>
           <w:lang w:val="en-SG"/>
         </w:rPr>
-        <w:t>: https://doi.org/10.54808/wmsci2024.01.203.</w:t>
-      </w:r>
-    </w:p>
-    <w:p>
-      <w:pPr>
+      </w:pPr>
+      <w:r>
         <w:rPr>
           <w:lang w:val="en-SG"/>
         </w:rPr>
-      </w:pPr>
-    </w:p>
-    <w:p>
-      <w:pPr>
+        <w:t>[7]</w:t>
+      </w:r>
+      <w:r>
         <w:rPr>
           <w:lang w:val="en-SG"/>
         </w:rPr>
-      </w:pPr>
+        <w:t xml:space="preserve"> </w:t>
+      </w:r>
       <w:r>
         <w:rPr>
           <w:lang w:val="en-SG"/>
         </w:rPr>
-        <w:t>[5]</w:t>
-      </w:r>
-      <w:r>
+        <w:t>Z. Sun, H. Yu, X. Song, R. Liu, Y. Yang, and D. Zhou, “MobileBERT: a Compact Task-Agnostic BERT for Resource-Limited Devices,” arXiv:2004.02984 [cs], Apr. 2020, Available: https://arxiv.org/abs/2004.02984</w:t>
+      </w:r>
+    </w:p>
+    <w:p>
+      <w:pPr>
         <w:rPr>
           <w:lang w:val="en-SG"/>
         </w:rPr>
+      </w:pPr>
+    </w:p>
+    <w:p>
+      <w:pPr>
+        <w:rPr>
+          <w:lang w:val="en-SG"/>
+        </w:rPr>
+      </w:pPr>
+      <w:r>
+        <w:rPr>
+          <w:lang w:val="en-SG"/>
+        </w:rPr>
+        <w:t>[8]</w:t>
+      </w:r>
+      <w:r>
+        <w:rPr>
+          <w:lang w:val="en-SG"/>
+        </w:rPr>
         <w:t xml:space="preserve"> </w:t>
       </w:r>
       <w:r>
         <w:rPr>
           <w:lang w:val="en-SG"/>
         </w:rPr>
-        <w:t xml:space="preserve">K. Huh, “Surviving </w:t>
-      </w:r>
-      <w:proofErr w:type="gramStart"/>
-      <w:r>
+        <w:t>V. Korolev and P. Protsenko, “Accurate, interpretable predictions of materials properties within transformer language models,” Oct. 13, 2023. Accessed: Dec. 15, 2024. [Online]. Available: https://www.cell.com/patterns/pdfExtended/S2666-3899(23)00158-7</w:t>
+      </w:r>
+    </w:p>
+    <w:p>
+      <w:pPr>
         <w:rPr>
           <w:lang w:val="en-SG"/>
         </w:rPr>
-        <w:t>In</w:t>
-      </w:r>
-      <w:proofErr w:type="gramEnd"/>
-      <w:r>
+      </w:pPr>
+    </w:p>
+    <w:p>
+      <w:pPr>
         <w:rPr>
           <w:lang w:val="en-SG"/>
         </w:rPr>
-        <w:t xml:space="preserve"> a Random Forest with Imbalanced Datasets,” SFU Professional Computer Science, Feb. 13, 2021. https://medium.com/sfu-cspmp/surviving-in-a-random-forest-with-imbalanced-datasets-b98b963d52eb</w:t>
-      </w:r>
-    </w:p>
-    <w:p>
-      <w:pPr>
+      </w:pPr>
+      <w:r>
         <w:rPr>
           <w:lang w:val="en-SG"/>
         </w:rPr>
-      </w:pPr>
-    </w:p>
-    <w:p>
-      <w:pPr>
+        <w:t>[9]</w:t>
+      </w:r>
+      <w:r>
         <w:rPr>
           <w:lang w:val="en-SG"/>
         </w:rPr>
-      </w:pPr>
+        <w:t xml:space="preserve"> </w:t>
+      </w:r>
       <w:r>
         <w:rPr>
           <w:lang w:val="en-SG"/>
         </w:rPr>
-        <w:t>[6]</w:t>
-      </w:r>
-      <w:r>
+        <w:t>“ClaimBuster,” RAND. https://www.rand.org/research/projects/truth-decay/fighting-disinformation/search/items/claimbuster.html</w:t>
+      </w:r>
+    </w:p>
+    <w:p>
+      <w:pPr>
         <w:rPr>
           <w:lang w:val="en-SG"/>
         </w:rPr>
+      </w:pPr>
+    </w:p>
+    <w:p>
+      <w:pPr>
+        <w:rPr>
+          <w:lang w:val="en-SG"/>
+        </w:rPr>
+      </w:pPr>
+      <w:r>
+        <w:rPr>
+          <w:lang w:val="en-SG"/>
+        </w:rPr>
+        <w:t>[10]</w:t>
+      </w:r>
+      <w:r>
+        <w:rPr>
+          <w:lang w:val="en-SG"/>
+        </w:rPr>
         <w:t xml:space="preserve"> </w:t>
       </w:r>
       <w:r>
         <w:rPr>
           <w:lang w:val="en-SG"/>
         </w:rPr>
-        <w:t>J. Devlin, M.-W. Chang, K. Lee, K. Google, and A. Language, “BERT: Pre-training of Deep Bidirectional Transformers for Language Understanding,” 2019. Available: https://aclanthology.org/N19-1423.pdf</w:t>
+        <w:t>N. Hassan et al., “ClaimBuster,” Proceedings of the VLDB Endowment, vol. 10, no. 12, pp. 1945–1948, Aug. 2017, doi: https://doi.org/10.14778/3137765.3137815.</w:t>
       </w:r>
     </w:p>
     <w:p>
@@ -13784,7 +14442,7 @@
         <w:rPr>
           <w:lang w:val="en-SG"/>
         </w:rPr>
-        <w:t>[7]</w:t>
+        <w:t>[11]</w:t>
       </w:r>
       <w:r>
         <w:rPr>
@@ -13796,297 +14454,71 @@
         <w:rPr>
           <w:lang w:val="en-SG"/>
         </w:rPr>
-        <w:t>Z. Sun, H. Yu, X. Song, R. Liu, Y. Yang, and D. Zhou, “</w:t>
-      </w:r>
-      <w:proofErr w:type="spellStart"/>
-      <w:r>
+        <w:t>Y. Zhu, Y. Li, J. Wang, M. Gao, and J. Wei, “FaKnow: A Unified Library for Fake News Detection,” arXiv (Cornell University), 2024. https://arxiv.org/abs/2401.16441 (accessed Dec. 15, 2024).</w:t>
+      </w:r>
+    </w:p>
+    <w:p>
+      <w:pPr>
         <w:rPr>
           <w:lang w:val="en-SG"/>
         </w:rPr>
-        <w:t>MobileBERT</w:t>
-      </w:r>
-      <w:proofErr w:type="spellEnd"/>
-      <w:r>
+      </w:pPr>
+    </w:p>
+    <w:p>
+      <w:pPr>
         <w:rPr>
           <w:lang w:val="en-SG"/>
         </w:rPr>
-        <w:t>: a Compact Task-Agnostic BERT for Resource-Limited Devices,” arXiv:2004.02984 [cs], Apr. 2020, Available: https://arxiv.org/abs/2004.02984</w:t>
-      </w:r>
-    </w:p>
-    <w:p>
-      <w:pPr>
+      </w:pPr>
+      <w:r>
         <w:rPr>
           <w:lang w:val="en-SG"/>
         </w:rPr>
-      </w:pPr>
-    </w:p>
-    <w:p>
-      <w:pPr>
+        <w:t>[12]</w:t>
+      </w:r>
+      <w:r>
         <w:rPr>
           <w:lang w:val="en-SG"/>
         </w:rPr>
-      </w:pPr>
+        <w:t xml:space="preserve"> </w:t>
+      </w:r>
       <w:r>
         <w:rPr>
           <w:lang w:val="en-SG"/>
         </w:rPr>
-        <w:t>[8]</w:t>
-      </w:r>
-      <w:r>
+        <w:t>L. Graves and F. Cherubini, “The Rise of Fact-Checking Sites in Europe,” Reuters Institute, 2016. Available: https://reutersinstitute.politics.ox.ac.uk/sites/default/files/research/files/The%2520Rise%2520of%2520Fact-Checking%2520Sites%2520in%2520Europe.pdf</w:t>
+      </w:r>
+    </w:p>
+    <w:p>
+      <w:pPr>
         <w:rPr>
           <w:lang w:val="en-SG"/>
         </w:rPr>
+      </w:pPr>
+    </w:p>
+    <w:p>
+      <w:pPr>
+        <w:rPr>
+          <w:lang w:val="en-SG"/>
+        </w:rPr>
+      </w:pPr>
+      <w:r>
+        <w:rPr>
+          <w:lang w:val="en-SG"/>
+        </w:rPr>
+        <w:t>[13]</w:t>
+      </w:r>
+      <w:r>
+        <w:rPr>
+          <w:lang w:val="en-SG"/>
+        </w:rPr>
         <w:t xml:space="preserve"> </w:t>
       </w:r>
       <w:r>
         <w:rPr>
           <w:lang w:val="en-SG"/>
         </w:rPr>
-        <w:t>V. Korolev and P. Protsenko, “Accurate, interpretable predictions of materials properties within transformer language models,” Oct. 13, 2023. Accessed: Dec. 15, 2024. [Online]. Available: https://www.cell.com/patterns/pdfExtended/S2666-3899(23)00158-7</w:t>
-      </w:r>
-    </w:p>
-    <w:p>
-      <w:pPr>
-        <w:rPr>
-          <w:lang w:val="en-SG"/>
-        </w:rPr>
-      </w:pPr>
-    </w:p>
-    <w:p>
-      <w:pPr>
-        <w:rPr>
-          <w:lang w:val="en-SG"/>
-        </w:rPr>
-      </w:pPr>
-      <w:r>
-        <w:rPr>
-          <w:lang w:val="en-SG"/>
-        </w:rPr>
-        <w:t>[9]</w:t>
-      </w:r>
-      <w:r>
-        <w:rPr>
-          <w:lang w:val="en-SG"/>
-        </w:rPr>
-        <w:t xml:space="preserve"> </w:t>
-      </w:r>
-      <w:r>
-        <w:rPr>
-          <w:lang w:val="en-SG"/>
-        </w:rPr>
-        <w:t>“</w:t>
-      </w:r>
-      <w:proofErr w:type="spellStart"/>
-      <w:r>
-        <w:rPr>
-          <w:lang w:val="en-SG"/>
-        </w:rPr>
-        <w:t>ClaimBuster</w:t>
-      </w:r>
-      <w:proofErr w:type="spellEnd"/>
-      <w:r>
-        <w:rPr>
-          <w:lang w:val="en-SG"/>
-        </w:rPr>
-        <w:t>,” RAND. https://www.rand.org/research/projects/truth-decay/fighting-disinformation/search/items/claimbuster.html</w:t>
-      </w:r>
-    </w:p>
-    <w:p>
-      <w:pPr>
-        <w:rPr>
-          <w:lang w:val="en-SG"/>
-        </w:rPr>
-      </w:pPr>
-    </w:p>
-    <w:p>
-      <w:pPr>
-        <w:rPr>
-          <w:lang w:val="en-SG"/>
-        </w:rPr>
-      </w:pPr>
-      <w:r>
-        <w:rPr>
-          <w:lang w:val="en-SG"/>
-        </w:rPr>
-        <w:t>[10]</w:t>
-      </w:r>
-      <w:r>
-        <w:rPr>
-          <w:lang w:val="en-SG"/>
-        </w:rPr>
-        <w:t xml:space="preserve"> </w:t>
-      </w:r>
-      <w:r>
-        <w:rPr>
-          <w:lang w:val="en-SG"/>
-        </w:rPr>
-        <w:t>N. Hassan et al., “</w:t>
-      </w:r>
-      <w:proofErr w:type="spellStart"/>
-      <w:r>
-        <w:rPr>
-          <w:lang w:val="en-SG"/>
-        </w:rPr>
-        <w:t>ClaimBuster</w:t>
-      </w:r>
-      <w:proofErr w:type="spellEnd"/>
-      <w:r>
-        <w:rPr>
-          <w:lang w:val="en-SG"/>
-        </w:rPr>
-        <w:t xml:space="preserve">,” Proceedings of the VLDB Endowment, vol. 10, no. 12, pp. 1945–1948, Aug. 2017, </w:t>
-      </w:r>
-      <w:proofErr w:type="spellStart"/>
-      <w:r>
-        <w:rPr>
-          <w:lang w:val="en-SG"/>
-        </w:rPr>
-        <w:t>doi</w:t>
-      </w:r>
-      <w:proofErr w:type="spellEnd"/>
-      <w:r>
-        <w:rPr>
-          <w:lang w:val="en-SG"/>
-        </w:rPr>
-        <w:t>: https://doi.org/10.14778/3137765.3137815.</w:t>
-      </w:r>
-    </w:p>
-    <w:p>
-      <w:pPr>
-        <w:rPr>
-          <w:lang w:val="en-SG"/>
-        </w:rPr>
-      </w:pPr>
-    </w:p>
-    <w:p>
-      <w:pPr>
-        <w:rPr>
-          <w:lang w:val="en-SG"/>
-        </w:rPr>
-      </w:pPr>
-      <w:r>
-        <w:rPr>
-          <w:lang w:val="en-SG"/>
-        </w:rPr>
-        <w:t>[11]</w:t>
-      </w:r>
-      <w:r>
-        <w:rPr>
-          <w:lang w:val="en-SG"/>
-        </w:rPr>
-        <w:t xml:space="preserve"> </w:t>
-      </w:r>
-      <w:r>
-        <w:rPr>
-          <w:lang w:val="en-SG"/>
-        </w:rPr>
-        <w:t>Y. Zhu, Y. Li, J. Wang, M. Gao, and J. Wei, “</w:t>
-      </w:r>
-      <w:proofErr w:type="spellStart"/>
-      <w:r>
-        <w:rPr>
-          <w:lang w:val="en-SG"/>
-        </w:rPr>
-        <w:t>FaKnow</w:t>
-      </w:r>
-      <w:proofErr w:type="spellEnd"/>
-      <w:r>
-        <w:rPr>
-          <w:lang w:val="en-SG"/>
-        </w:rPr>
-        <w:t xml:space="preserve">: A Unified Library for Fake News Detection,” </w:t>
-      </w:r>
-      <w:proofErr w:type="spellStart"/>
-      <w:r>
-        <w:rPr>
-          <w:lang w:val="en-SG"/>
-        </w:rPr>
-        <w:t>arXiv</w:t>
-      </w:r>
-      <w:proofErr w:type="spellEnd"/>
-      <w:r>
-        <w:rPr>
-          <w:lang w:val="en-SG"/>
-        </w:rPr>
-        <w:t xml:space="preserve"> (Cornell University), 2024. https://arxiv.org/abs/2401.16441 (accessed Dec. 15, 2024).</w:t>
-      </w:r>
-    </w:p>
-    <w:p>
-      <w:pPr>
-        <w:rPr>
-          <w:lang w:val="en-SG"/>
-        </w:rPr>
-      </w:pPr>
-    </w:p>
-    <w:p>
-      <w:pPr>
-        <w:rPr>
-          <w:lang w:val="en-SG"/>
-        </w:rPr>
-      </w:pPr>
-      <w:r>
-        <w:rPr>
-          <w:lang w:val="en-SG"/>
-        </w:rPr>
-        <w:t>[12]</w:t>
-      </w:r>
-      <w:r>
-        <w:rPr>
-          <w:lang w:val="en-SG"/>
-        </w:rPr>
-        <w:t xml:space="preserve"> </w:t>
-      </w:r>
-      <w:r>
-        <w:rPr>
-          <w:lang w:val="en-SG"/>
-        </w:rPr>
-        <w:t>L. Graves and F. Cherubini, “The Rise of Fact-Checking Sites in Europe,” Reuters Institute, 2016. Available: https://reutersinstitute.politics.ox.ac.uk/sites/default/files/research/files/The%2520Rise%2520of%2520Fact-Checking%2520Sites%2520in%2520Europe.pdf</w:t>
-      </w:r>
-    </w:p>
-    <w:p>
-      <w:pPr>
-        <w:rPr>
-          <w:lang w:val="en-SG"/>
-        </w:rPr>
-      </w:pPr>
-    </w:p>
-    <w:p>
-      <w:pPr>
-        <w:rPr>
-          <w:lang w:val="en-SG"/>
-        </w:rPr>
-      </w:pPr>
-      <w:r>
-        <w:rPr>
-          <w:lang w:val="en-SG"/>
-        </w:rPr>
-        <w:t>[13]</w:t>
-      </w:r>
-      <w:r>
-        <w:rPr>
-          <w:lang w:val="en-SG"/>
-        </w:rPr>
-        <w:t xml:space="preserve"> </w:t>
-      </w:r>
-      <w:r>
-        <w:rPr>
-          <w:lang w:val="en-SG"/>
-        </w:rPr>
-        <w:t xml:space="preserve">X.-J. Liu, Q. Li, L. Wang, and M. J. Metzger, “Checking the Fact-Checkers: The Role of Source Type, Perceived Credibility, and Individual Differences in Fact-Checking Effectiveness,” Communication Research, Oct. 2023, </w:t>
-      </w:r>
-      <w:proofErr w:type="spellStart"/>
-      <w:r>
-        <w:rPr>
-          <w:lang w:val="en-SG"/>
-        </w:rPr>
-        <w:t>doi</w:t>
-      </w:r>
-      <w:proofErr w:type="spellEnd"/>
-      <w:r>
-        <w:rPr>
-          <w:lang w:val="en-SG"/>
-        </w:rPr>
-        <w:t>: https://doi.org/10.1177/00936502231206419.</w:t>
+        <w:t>X.-J. Liu, Q. Li, L. Wang, and M. J. Metzger, “Checking the Fact-Checkers: The Role of Source Type, Perceived Credibility, and Individual Differences in Fact-Checking Effectiveness,” Communication Research, Oct. 2023, doi: https://doi.org/10.1177/00936502231206419.</w:t>
       </w:r>
     </w:p>
     <w:p>
@@ -14119,43 +14551,40 @@
         <w:rPr>
           <w:lang w:val="en-SG"/>
         </w:rPr>
-        <w:t xml:space="preserve">J. Yang, D. A. Vega-Oliveros, T. Seibt, and A. Freitas, “Scalable Fact-checking with Human-in-the-Loop,” </w:t>
-      </w:r>
-      <w:proofErr w:type="spellStart"/>
-      <w:r>
+        <w:t>J. Yang, D. A. Vega-Oliveros, T. Seibt, and A. Freitas, “Scalable Fact-checking with Human-in-the-Loop,” arXiv (Cornell University), Dec. 2021, doi: https://doi.org/10.1109/wifs53200.2021.9648388.</w:t>
+      </w:r>
+    </w:p>
+    <w:p>
+      <w:pPr>
         <w:rPr>
           <w:lang w:val="en-SG"/>
         </w:rPr>
-        <w:t>arXiv</w:t>
-      </w:r>
-      <w:proofErr w:type="spellEnd"/>
-      <w:r>
+      </w:pPr>
+    </w:p>
+    <w:p>
+      <w:pPr>
         <w:rPr>
           <w:lang w:val="en-SG"/>
         </w:rPr>
-        <w:t xml:space="preserve"> (Cornell University), Dec. 2021, </w:t>
-      </w:r>
-      <w:proofErr w:type="spellStart"/>
+      </w:pPr>
       <w:r>
         <w:rPr>
           <w:lang w:val="en-SG"/>
         </w:rPr>
-        <w:t>doi</w:t>
-      </w:r>
-      <w:proofErr w:type="spellEnd"/>
+        <w:t>[15]</w:t>
+      </w:r>
       <w:r>
         <w:rPr>
           <w:lang w:val="en-SG"/>
         </w:rPr>
-        <w:t>: https://doi.org/10.1109/wifs53200.2021.9648388.</w:t>
-      </w:r>
-    </w:p>
-    <w:p>
-      <w:pPr>
+        <w:t xml:space="preserve"> </w:t>
+      </w:r>
+      <w:r>
         <w:rPr>
           <w:lang w:val="en-SG"/>
         </w:rPr>
-      </w:pPr>
+        <w:t>Zi Hen Lin, Z. Wang, M. Zhao, Y. Song, and L. Lan, “An AI-based System to Assist Human Fact-Checkers for Labeling Cantonese Fake News on Social Media,” 2022 IEEE International Conference on Big Data (Big Data), Dec. 2022, doi: https://doi.org/10.1109/bigdata55660.2022.10020949.</w:t>
+      </w:r>
     </w:p>
     <w:p>
       <w:pPr>
@@ -14163,59 +14592,63 @@
           <w:lang w:val="en-SG"/>
         </w:rPr>
       </w:pPr>
-      <w:r>
+    </w:p>
+    <w:p>
+      <w:pPr>
         <w:rPr>
           <w:lang w:val="en-SG"/>
         </w:rPr>
-        <w:t>[15]</w:t>
-      </w:r>
+      </w:pPr>
       <w:r>
         <w:rPr>
           <w:lang w:val="en-SG"/>
         </w:rPr>
+        <w:t>[16]</w:t>
+      </w:r>
+      <w:r>
+        <w:rPr>
+          <w:lang w:val="en-SG"/>
+        </w:rPr>
         <w:t xml:space="preserve"> </w:t>
       </w:r>
       <w:r>
         <w:rPr>
           <w:lang w:val="en-SG"/>
         </w:rPr>
-        <w:t xml:space="preserve">Zi Hen Lin, Z. Wang, M. Zhao, Y. Song, and L. Lan, “An AI-based System to Assist Human Fact-Checkers for </w:t>
-      </w:r>
-      <w:proofErr w:type="spellStart"/>
-      <w:r>
+        <w:t>“google/mobilebert-uncased · Hugging Face,” Hugging Face. https://huggingface.co/google/mobilebert-uncased</w:t>
+      </w:r>
+    </w:p>
+    <w:p>
+      <w:pPr>
         <w:rPr>
           <w:lang w:val="en-SG"/>
         </w:rPr>
-        <w:t>Labeling</w:t>
-      </w:r>
-      <w:proofErr w:type="spellEnd"/>
-      <w:r>
+      </w:pPr>
+    </w:p>
+    <w:p>
+      <w:pPr>
         <w:rPr>
           <w:lang w:val="en-SG"/>
         </w:rPr>
-        <w:t xml:space="preserve"> Cantonese Fake News on Social Media,” 2022 IEEE International Conference on Big Data (Big Data), Dec. 2022, </w:t>
-      </w:r>
-      <w:proofErr w:type="spellStart"/>
+      </w:pPr>
       <w:r>
         <w:rPr>
           <w:lang w:val="en-SG"/>
         </w:rPr>
-        <w:t>doi</w:t>
-      </w:r>
-      <w:proofErr w:type="spellEnd"/>
+        <w:t>[17]</w:t>
+      </w:r>
       <w:r>
         <w:rPr>
           <w:lang w:val="en-SG"/>
         </w:rPr>
-        <w:t>: https://doi.org/10.1109/bigdata55660.2022.10020949.</w:t>
-      </w:r>
-    </w:p>
-    <w:p>
-      <w:pPr>
+        <w:t xml:space="preserve"> </w:t>
+      </w:r>
+      <w:r>
         <w:rPr>
           <w:lang w:val="en-SG"/>
         </w:rPr>
-      </w:pPr>
+        <w:t>tfs4, “GitHub - tfs4/liar_dataset: dataset liar,” GitHub, 2019. https://github.com/tfs4/liar_dataset (accessed Dec. 15, 2024).</w:t>
+      </w:r>
     </w:p>
     <w:p>
       <w:pPr>
@@ -14223,97 +14656,18 @@
           <w:lang w:val="en-SG"/>
         </w:rPr>
       </w:pPr>
-      <w:r>
+    </w:p>
+    <w:p/>
+    <w:p>
+      <w:pPr>
         <w:rPr>
           <w:lang w:val="en-SG"/>
         </w:rPr>
-        <w:t>[16]</w:t>
-      </w:r>
-      <w:r>
-        <w:rPr>
-          <w:lang w:val="en-SG"/>
-        </w:rPr>
-        <w:t xml:space="preserve"> </w:t>
-      </w:r>
-      <w:r>
-        <w:rPr>
-          <w:lang w:val="en-SG"/>
-        </w:rPr>
-        <w:t>“google/</w:t>
-      </w:r>
-      <w:proofErr w:type="spellStart"/>
-      <w:r>
-        <w:rPr>
-          <w:lang w:val="en-SG"/>
-        </w:rPr>
-        <w:t>mobilebert</w:t>
-      </w:r>
-      <w:proofErr w:type="spellEnd"/>
-      <w:r>
-        <w:rPr>
-          <w:lang w:val="en-SG"/>
-        </w:rPr>
-        <w:t>-uncased · Hugging Face,” Hugging Face. https://huggingface.co/google/mobilebert-uncased</w:t>
-      </w:r>
-    </w:p>
-    <w:p>
-      <w:pPr>
-        <w:rPr>
-          <w:lang w:val="en-SG"/>
-        </w:rPr>
-      </w:pPr>
-    </w:p>
-    <w:p>
-      <w:pPr>
-        <w:rPr>
-          <w:lang w:val="en-SG"/>
-        </w:rPr>
-      </w:pPr>
-      <w:r>
-        <w:rPr>
-          <w:lang w:val="en-SG"/>
-        </w:rPr>
-        <w:t>[17]</w:t>
-      </w:r>
-      <w:r>
-        <w:rPr>
-          <w:lang w:val="en-SG"/>
-        </w:rPr>
-        <w:t xml:space="preserve"> </w:t>
-      </w:r>
-      <w:r>
-        <w:rPr>
-          <w:lang w:val="en-SG"/>
-        </w:rPr>
-        <w:t>tfs4, “GitHub - tfs4/</w:t>
-      </w:r>
-      <w:proofErr w:type="spellStart"/>
-      <w:r>
-        <w:rPr>
-          <w:lang w:val="en-SG"/>
-        </w:rPr>
-        <w:t>liar_dataset</w:t>
-      </w:r>
-      <w:proofErr w:type="spellEnd"/>
-      <w:r>
-        <w:rPr>
-          <w:lang w:val="en-SG"/>
-        </w:rPr>
-        <w:t>: dataset liar,” GitHub, 2019. https://github.com/tfs4/liar_dataset (accessed Dec. 15, 2024).</w:t>
-      </w:r>
-    </w:p>
-    <w:p>
-      <w:pPr>
-        <w:rPr>
-          <w:lang w:val="en-SG"/>
-        </w:rPr>
-      </w:pPr>
-    </w:p>
-    <w:p/>
-    <w:p/>
+      </w:pPr>
+    </w:p>
     <w:sectPr>
-      <w:footerReference w:type="even" r:id="rId69"/>
-      <w:footerReference w:type="default" r:id="rId70"/>
+      <w:footerReference w:type="even" r:id="rId77"/>
+      <w:footerReference w:type="default" r:id="rId78"/>
       <w:pgSz w:w="12240" w:h="15840" w:code="1"/>
       <w:pgMar w:top="720" w:right="720" w:bottom="720" w:left="720" w:header="709" w:footer="709" w:gutter="0"/>
       <w:cols w:space="708"/>
@@ -15367,6 +15721,95 @@
     </w:lvl>
   </w:abstractNum>
   <w:abstractNum w:abstractNumId="9" w15:restartNumberingAfterBreak="0">
+    <w:nsid w:val="1A3A4FA2"/>
+    <w:multiLevelType w:val="hybridMultilevel"/>
+    <w:tmpl w:val="407EA9F8"/>
+    <w:lvl w:ilvl="0" w:tplc="4809000F">
+      <w:start w:val="1"/>
+      <w:numFmt w:val="decimal"/>
+      <w:lvlText w:val="%1."/>
+      <w:lvlJc w:val="left"/>
+      <w:pPr>
+        <w:ind w:left="720" w:hanging="360"/>
+      </w:pPr>
+      <w:rPr>
+        <w:rFonts w:hint="default"/>
+      </w:rPr>
+    </w:lvl>
+    <w:lvl w:ilvl="1" w:tplc="48090019" w:tentative="1">
+      <w:start w:val="1"/>
+      <w:numFmt w:val="lowerLetter"/>
+      <w:lvlText w:val="%2."/>
+      <w:lvlJc w:val="left"/>
+      <w:pPr>
+        <w:ind w:left="1440" w:hanging="360"/>
+      </w:pPr>
+    </w:lvl>
+    <w:lvl w:ilvl="2" w:tplc="4809001B" w:tentative="1">
+      <w:start w:val="1"/>
+      <w:numFmt w:val="lowerRoman"/>
+      <w:lvlText w:val="%3."/>
+      <w:lvlJc w:val="right"/>
+      <w:pPr>
+        <w:ind w:left="2160" w:hanging="180"/>
+      </w:pPr>
+    </w:lvl>
+    <w:lvl w:ilvl="3" w:tplc="4809000F" w:tentative="1">
+      <w:start w:val="1"/>
+      <w:numFmt w:val="decimal"/>
+      <w:lvlText w:val="%4."/>
+      <w:lvlJc w:val="left"/>
+      <w:pPr>
+        <w:ind w:left="2880" w:hanging="360"/>
+      </w:pPr>
+    </w:lvl>
+    <w:lvl w:ilvl="4" w:tplc="48090019" w:tentative="1">
+      <w:start w:val="1"/>
+      <w:numFmt w:val="lowerLetter"/>
+      <w:lvlText w:val="%5."/>
+      <w:lvlJc w:val="left"/>
+      <w:pPr>
+        <w:ind w:left="3600" w:hanging="360"/>
+      </w:pPr>
+    </w:lvl>
+    <w:lvl w:ilvl="5" w:tplc="4809001B" w:tentative="1">
+      <w:start w:val="1"/>
+      <w:numFmt w:val="lowerRoman"/>
+      <w:lvlText w:val="%6."/>
+      <w:lvlJc w:val="right"/>
+      <w:pPr>
+        <w:ind w:left="4320" w:hanging="180"/>
+      </w:pPr>
+    </w:lvl>
+    <w:lvl w:ilvl="6" w:tplc="4809000F" w:tentative="1">
+      <w:start w:val="1"/>
+      <w:numFmt w:val="decimal"/>
+      <w:lvlText w:val="%7."/>
+      <w:lvlJc w:val="left"/>
+      <w:pPr>
+        <w:ind w:left="5040" w:hanging="360"/>
+      </w:pPr>
+    </w:lvl>
+    <w:lvl w:ilvl="7" w:tplc="48090019" w:tentative="1">
+      <w:start w:val="1"/>
+      <w:numFmt w:val="lowerLetter"/>
+      <w:lvlText w:val="%8."/>
+      <w:lvlJc w:val="left"/>
+      <w:pPr>
+        <w:ind w:left="5760" w:hanging="360"/>
+      </w:pPr>
+    </w:lvl>
+    <w:lvl w:ilvl="8" w:tplc="4809001B" w:tentative="1">
+      <w:start w:val="1"/>
+      <w:numFmt w:val="lowerRoman"/>
+      <w:lvlText w:val="%9."/>
+      <w:lvlJc w:val="right"/>
+      <w:pPr>
+        <w:ind w:left="6480" w:hanging="180"/>
+      </w:pPr>
+    </w:lvl>
+  </w:abstractNum>
+  <w:abstractNum w:abstractNumId="10" w15:restartNumberingAfterBreak="0">
     <w:nsid w:val="1B983CA3"/>
     <w:multiLevelType w:val="hybridMultilevel"/>
     <w:tmpl w:val="A08EF670"/>
@@ -15455,7 +15898,7 @@
       </w:pPr>
     </w:lvl>
   </w:abstractNum>
-  <w:abstractNum w:abstractNumId="10" w15:restartNumberingAfterBreak="0">
+  <w:abstractNum w:abstractNumId="11" w15:restartNumberingAfterBreak="0">
     <w:nsid w:val="20C2798E"/>
     <w:multiLevelType w:val="hybridMultilevel"/>
     <w:tmpl w:val="E960A38A"/>
@@ -15545,7 +15988,7 @@
       </w:pPr>
     </w:lvl>
   </w:abstractNum>
-  <w:abstractNum w:abstractNumId="11" w15:restartNumberingAfterBreak="0">
+  <w:abstractNum w:abstractNumId="12" w15:restartNumberingAfterBreak="0">
     <w:nsid w:val="234F5062"/>
     <w:multiLevelType w:val="hybridMultilevel"/>
     <w:tmpl w:val="EDF0C720"/>
@@ -15634,7 +16077,7 @@
       </w:pPr>
     </w:lvl>
   </w:abstractNum>
-  <w:abstractNum w:abstractNumId="12" w15:restartNumberingAfterBreak="0">
+  <w:abstractNum w:abstractNumId="13" w15:restartNumberingAfterBreak="0">
     <w:nsid w:val="24FF0A8E"/>
     <w:multiLevelType w:val="hybridMultilevel"/>
     <w:tmpl w:val="0D024D72"/>
@@ -15723,7 +16166,7 @@
       </w:pPr>
     </w:lvl>
   </w:abstractNum>
-  <w:abstractNum w:abstractNumId="13" w15:restartNumberingAfterBreak="0">
+  <w:abstractNum w:abstractNumId="14" w15:restartNumberingAfterBreak="0">
     <w:nsid w:val="274A097D"/>
     <w:multiLevelType w:val="hybridMultilevel"/>
     <w:tmpl w:val="725A42B4"/>
@@ -15812,7 +16255,185 @@
       </w:pPr>
     </w:lvl>
   </w:abstractNum>
-  <w:abstractNum w:abstractNumId="14" w15:restartNumberingAfterBreak="0">
+  <w:abstractNum w:abstractNumId="15" w15:restartNumberingAfterBreak="0">
+    <w:nsid w:val="2D030291"/>
+    <w:multiLevelType w:val="hybridMultilevel"/>
+    <w:tmpl w:val="983EFC8C"/>
+    <w:lvl w:ilvl="0" w:tplc="4809000F">
+      <w:start w:val="1"/>
+      <w:numFmt w:val="decimal"/>
+      <w:lvlText w:val="%1."/>
+      <w:lvlJc w:val="left"/>
+      <w:pPr>
+        <w:ind w:left="720" w:hanging="360"/>
+      </w:pPr>
+      <w:rPr>
+        <w:rFonts w:hint="default"/>
+      </w:rPr>
+    </w:lvl>
+    <w:lvl w:ilvl="1" w:tplc="48090019" w:tentative="1">
+      <w:start w:val="1"/>
+      <w:numFmt w:val="lowerLetter"/>
+      <w:lvlText w:val="%2."/>
+      <w:lvlJc w:val="left"/>
+      <w:pPr>
+        <w:ind w:left="1440" w:hanging="360"/>
+      </w:pPr>
+    </w:lvl>
+    <w:lvl w:ilvl="2" w:tplc="4809001B" w:tentative="1">
+      <w:start w:val="1"/>
+      <w:numFmt w:val="lowerRoman"/>
+      <w:lvlText w:val="%3."/>
+      <w:lvlJc w:val="right"/>
+      <w:pPr>
+        <w:ind w:left="2160" w:hanging="180"/>
+      </w:pPr>
+    </w:lvl>
+    <w:lvl w:ilvl="3" w:tplc="4809000F" w:tentative="1">
+      <w:start w:val="1"/>
+      <w:numFmt w:val="decimal"/>
+      <w:lvlText w:val="%4."/>
+      <w:lvlJc w:val="left"/>
+      <w:pPr>
+        <w:ind w:left="2880" w:hanging="360"/>
+      </w:pPr>
+    </w:lvl>
+    <w:lvl w:ilvl="4" w:tplc="48090019" w:tentative="1">
+      <w:start w:val="1"/>
+      <w:numFmt w:val="lowerLetter"/>
+      <w:lvlText w:val="%5."/>
+      <w:lvlJc w:val="left"/>
+      <w:pPr>
+        <w:ind w:left="3600" w:hanging="360"/>
+      </w:pPr>
+    </w:lvl>
+    <w:lvl w:ilvl="5" w:tplc="4809001B" w:tentative="1">
+      <w:start w:val="1"/>
+      <w:numFmt w:val="lowerRoman"/>
+      <w:lvlText w:val="%6."/>
+      <w:lvlJc w:val="right"/>
+      <w:pPr>
+        <w:ind w:left="4320" w:hanging="180"/>
+      </w:pPr>
+    </w:lvl>
+    <w:lvl w:ilvl="6" w:tplc="4809000F" w:tentative="1">
+      <w:start w:val="1"/>
+      <w:numFmt w:val="decimal"/>
+      <w:lvlText w:val="%7."/>
+      <w:lvlJc w:val="left"/>
+      <w:pPr>
+        <w:ind w:left="5040" w:hanging="360"/>
+      </w:pPr>
+    </w:lvl>
+    <w:lvl w:ilvl="7" w:tplc="48090019" w:tentative="1">
+      <w:start w:val="1"/>
+      <w:numFmt w:val="lowerLetter"/>
+      <w:lvlText w:val="%8."/>
+      <w:lvlJc w:val="left"/>
+      <w:pPr>
+        <w:ind w:left="5760" w:hanging="360"/>
+      </w:pPr>
+    </w:lvl>
+    <w:lvl w:ilvl="8" w:tplc="4809001B" w:tentative="1">
+      <w:start w:val="1"/>
+      <w:numFmt w:val="lowerRoman"/>
+      <w:lvlText w:val="%9."/>
+      <w:lvlJc w:val="right"/>
+      <w:pPr>
+        <w:ind w:left="6480" w:hanging="180"/>
+      </w:pPr>
+    </w:lvl>
+  </w:abstractNum>
+  <w:abstractNum w:abstractNumId="16" w15:restartNumberingAfterBreak="0">
+    <w:nsid w:val="31E00B89"/>
+    <w:multiLevelType w:val="hybridMultilevel"/>
+    <w:tmpl w:val="3D80B156"/>
+    <w:lvl w:ilvl="0" w:tplc="4809000F">
+      <w:start w:val="1"/>
+      <w:numFmt w:val="decimal"/>
+      <w:lvlText w:val="%1."/>
+      <w:lvlJc w:val="left"/>
+      <w:pPr>
+        <w:ind w:left="720" w:hanging="360"/>
+      </w:pPr>
+      <w:rPr>
+        <w:rFonts w:hint="default"/>
+      </w:rPr>
+    </w:lvl>
+    <w:lvl w:ilvl="1" w:tplc="48090019" w:tentative="1">
+      <w:start w:val="1"/>
+      <w:numFmt w:val="lowerLetter"/>
+      <w:lvlText w:val="%2."/>
+      <w:lvlJc w:val="left"/>
+      <w:pPr>
+        <w:ind w:left="1440" w:hanging="360"/>
+      </w:pPr>
+    </w:lvl>
+    <w:lvl w:ilvl="2" w:tplc="4809001B" w:tentative="1">
+      <w:start w:val="1"/>
+      <w:numFmt w:val="lowerRoman"/>
+      <w:lvlText w:val="%3."/>
+      <w:lvlJc w:val="right"/>
+      <w:pPr>
+        <w:ind w:left="2160" w:hanging="180"/>
+      </w:pPr>
+    </w:lvl>
+    <w:lvl w:ilvl="3" w:tplc="4809000F" w:tentative="1">
+      <w:start w:val="1"/>
+      <w:numFmt w:val="decimal"/>
+      <w:lvlText w:val="%4."/>
+      <w:lvlJc w:val="left"/>
+      <w:pPr>
+        <w:ind w:left="2880" w:hanging="360"/>
+      </w:pPr>
+    </w:lvl>
+    <w:lvl w:ilvl="4" w:tplc="48090019" w:tentative="1">
+      <w:start w:val="1"/>
+      <w:numFmt w:val="lowerLetter"/>
+      <w:lvlText w:val="%5."/>
+      <w:lvlJc w:val="left"/>
+      <w:pPr>
+        <w:ind w:left="3600" w:hanging="360"/>
+      </w:pPr>
+    </w:lvl>
+    <w:lvl w:ilvl="5" w:tplc="4809001B" w:tentative="1">
+      <w:start w:val="1"/>
+      <w:numFmt w:val="lowerRoman"/>
+      <w:lvlText w:val="%6."/>
+      <w:lvlJc w:val="right"/>
+      <w:pPr>
+        <w:ind w:left="4320" w:hanging="180"/>
+      </w:pPr>
+    </w:lvl>
+    <w:lvl w:ilvl="6" w:tplc="4809000F" w:tentative="1">
+      <w:start w:val="1"/>
+      <w:numFmt w:val="decimal"/>
+      <w:lvlText w:val="%7."/>
+      <w:lvlJc w:val="left"/>
+      <w:pPr>
+        <w:ind w:left="5040" w:hanging="360"/>
+      </w:pPr>
+    </w:lvl>
+    <w:lvl w:ilvl="7" w:tplc="48090019" w:tentative="1">
+      <w:start w:val="1"/>
+      <w:numFmt w:val="lowerLetter"/>
+      <w:lvlText w:val="%8."/>
+      <w:lvlJc w:val="left"/>
+      <w:pPr>
+        <w:ind w:left="5760" w:hanging="360"/>
+      </w:pPr>
+    </w:lvl>
+    <w:lvl w:ilvl="8" w:tplc="4809001B" w:tentative="1">
+      <w:start w:val="1"/>
+      <w:numFmt w:val="lowerRoman"/>
+      <w:lvlText w:val="%9."/>
+      <w:lvlJc w:val="right"/>
+      <w:pPr>
+        <w:ind w:left="6480" w:hanging="180"/>
+      </w:pPr>
+    </w:lvl>
+  </w:abstractNum>
+  <w:abstractNum w:abstractNumId="17" w15:restartNumberingAfterBreak="0">
     <w:nsid w:val="3565222D"/>
     <w:multiLevelType w:val="hybridMultilevel"/>
     <w:tmpl w:val="CE94A240"/>
@@ -15901,7 +16522,7 @@
       </w:pPr>
     </w:lvl>
   </w:abstractNum>
-  <w:abstractNum w:abstractNumId="15" w15:restartNumberingAfterBreak="0">
+  <w:abstractNum w:abstractNumId="18" w15:restartNumberingAfterBreak="0">
     <w:nsid w:val="393143B2"/>
     <w:multiLevelType w:val="hybridMultilevel"/>
     <w:tmpl w:val="341C9E72"/>
@@ -15990,7 +16611,7 @@
       </w:pPr>
     </w:lvl>
   </w:abstractNum>
-  <w:abstractNum w:abstractNumId="16" w15:restartNumberingAfterBreak="0">
+  <w:abstractNum w:abstractNumId="19" w15:restartNumberingAfterBreak="0">
     <w:nsid w:val="3AB03130"/>
     <w:multiLevelType w:val="hybridMultilevel"/>
     <w:tmpl w:val="CAF238E8"/>
@@ -16079,7 +16700,96 @@
       </w:pPr>
     </w:lvl>
   </w:abstractNum>
-  <w:abstractNum w:abstractNumId="17" w15:restartNumberingAfterBreak="0">
+  <w:abstractNum w:abstractNumId="20" w15:restartNumberingAfterBreak="0">
+    <w:nsid w:val="3D9E0FAB"/>
+    <w:multiLevelType w:val="hybridMultilevel"/>
+    <w:tmpl w:val="B2ACED24"/>
+    <w:lvl w:ilvl="0" w:tplc="4809000F">
+      <w:start w:val="1"/>
+      <w:numFmt w:val="decimal"/>
+      <w:lvlText w:val="%1."/>
+      <w:lvlJc w:val="left"/>
+      <w:pPr>
+        <w:ind w:left="720" w:hanging="360"/>
+      </w:pPr>
+      <w:rPr>
+        <w:rFonts w:hint="default"/>
+      </w:rPr>
+    </w:lvl>
+    <w:lvl w:ilvl="1" w:tplc="48090019" w:tentative="1">
+      <w:start w:val="1"/>
+      <w:numFmt w:val="lowerLetter"/>
+      <w:lvlText w:val="%2."/>
+      <w:lvlJc w:val="left"/>
+      <w:pPr>
+        <w:ind w:left="1440" w:hanging="360"/>
+      </w:pPr>
+    </w:lvl>
+    <w:lvl w:ilvl="2" w:tplc="4809001B" w:tentative="1">
+      <w:start w:val="1"/>
+      <w:numFmt w:val="lowerRoman"/>
+      <w:lvlText w:val="%3."/>
+      <w:lvlJc w:val="right"/>
+      <w:pPr>
+        <w:ind w:left="2160" w:hanging="180"/>
+      </w:pPr>
+    </w:lvl>
+    <w:lvl w:ilvl="3" w:tplc="4809000F" w:tentative="1">
+      <w:start w:val="1"/>
+      <w:numFmt w:val="decimal"/>
+      <w:lvlText w:val="%4."/>
+      <w:lvlJc w:val="left"/>
+      <w:pPr>
+        <w:ind w:left="2880" w:hanging="360"/>
+      </w:pPr>
+    </w:lvl>
+    <w:lvl w:ilvl="4" w:tplc="48090019" w:tentative="1">
+      <w:start w:val="1"/>
+      <w:numFmt w:val="lowerLetter"/>
+      <w:lvlText w:val="%5."/>
+      <w:lvlJc w:val="left"/>
+      <w:pPr>
+        <w:ind w:left="3600" w:hanging="360"/>
+      </w:pPr>
+    </w:lvl>
+    <w:lvl w:ilvl="5" w:tplc="4809001B" w:tentative="1">
+      <w:start w:val="1"/>
+      <w:numFmt w:val="lowerRoman"/>
+      <w:lvlText w:val="%6."/>
+      <w:lvlJc w:val="right"/>
+      <w:pPr>
+        <w:ind w:left="4320" w:hanging="180"/>
+      </w:pPr>
+    </w:lvl>
+    <w:lvl w:ilvl="6" w:tplc="4809000F" w:tentative="1">
+      <w:start w:val="1"/>
+      <w:numFmt w:val="decimal"/>
+      <w:lvlText w:val="%7."/>
+      <w:lvlJc w:val="left"/>
+      <w:pPr>
+        <w:ind w:left="5040" w:hanging="360"/>
+      </w:pPr>
+    </w:lvl>
+    <w:lvl w:ilvl="7" w:tplc="48090019" w:tentative="1">
+      <w:start w:val="1"/>
+      <w:numFmt w:val="lowerLetter"/>
+      <w:lvlText w:val="%8."/>
+      <w:lvlJc w:val="left"/>
+      <w:pPr>
+        <w:ind w:left="5760" w:hanging="360"/>
+      </w:pPr>
+    </w:lvl>
+    <w:lvl w:ilvl="8" w:tplc="4809001B" w:tentative="1">
+      <w:start w:val="1"/>
+      <w:numFmt w:val="lowerRoman"/>
+      <w:lvlText w:val="%9."/>
+      <w:lvlJc w:val="right"/>
+      <w:pPr>
+        <w:ind w:left="6480" w:hanging="180"/>
+      </w:pPr>
+    </w:lvl>
+  </w:abstractNum>
+  <w:abstractNum w:abstractNumId="21" w15:restartNumberingAfterBreak="0">
     <w:nsid w:val="42446157"/>
     <w:multiLevelType w:val="hybridMultilevel"/>
     <w:tmpl w:val="359C32E4"/>
@@ -16192,7 +16902,7 @@
       </w:rPr>
     </w:lvl>
   </w:abstractNum>
-  <w:abstractNum w:abstractNumId="18" w15:restartNumberingAfterBreak="0">
+  <w:abstractNum w:abstractNumId="22" w15:restartNumberingAfterBreak="0">
     <w:nsid w:val="4CCF6939"/>
     <w:multiLevelType w:val="hybridMultilevel"/>
     <w:tmpl w:val="725A42B4"/>
@@ -16281,7 +16991,96 @@
       </w:pPr>
     </w:lvl>
   </w:abstractNum>
-  <w:abstractNum w:abstractNumId="19" w15:restartNumberingAfterBreak="0">
+  <w:abstractNum w:abstractNumId="23" w15:restartNumberingAfterBreak="0">
+    <w:nsid w:val="50040138"/>
+    <w:multiLevelType w:val="hybridMultilevel"/>
+    <w:tmpl w:val="FF282C94"/>
+    <w:lvl w:ilvl="0" w:tplc="4809000F">
+      <w:start w:val="1"/>
+      <w:numFmt w:val="decimal"/>
+      <w:lvlText w:val="%1."/>
+      <w:lvlJc w:val="left"/>
+      <w:pPr>
+        <w:ind w:left="720" w:hanging="360"/>
+      </w:pPr>
+      <w:rPr>
+        <w:rFonts w:hint="default"/>
+      </w:rPr>
+    </w:lvl>
+    <w:lvl w:ilvl="1" w:tplc="48090019" w:tentative="1">
+      <w:start w:val="1"/>
+      <w:numFmt w:val="lowerLetter"/>
+      <w:lvlText w:val="%2."/>
+      <w:lvlJc w:val="left"/>
+      <w:pPr>
+        <w:ind w:left="1440" w:hanging="360"/>
+      </w:pPr>
+    </w:lvl>
+    <w:lvl w:ilvl="2" w:tplc="4809001B" w:tentative="1">
+      <w:start w:val="1"/>
+      <w:numFmt w:val="lowerRoman"/>
+      <w:lvlText w:val="%3."/>
+      <w:lvlJc w:val="right"/>
+      <w:pPr>
+        <w:ind w:left="2160" w:hanging="180"/>
+      </w:pPr>
+    </w:lvl>
+    <w:lvl w:ilvl="3" w:tplc="4809000F" w:tentative="1">
+      <w:start w:val="1"/>
+      <w:numFmt w:val="decimal"/>
+      <w:lvlText w:val="%4."/>
+      <w:lvlJc w:val="left"/>
+      <w:pPr>
+        <w:ind w:left="2880" w:hanging="360"/>
+      </w:pPr>
+    </w:lvl>
+    <w:lvl w:ilvl="4" w:tplc="48090019" w:tentative="1">
+      <w:start w:val="1"/>
+      <w:numFmt w:val="lowerLetter"/>
+      <w:lvlText w:val="%5."/>
+      <w:lvlJc w:val="left"/>
+      <w:pPr>
+        <w:ind w:left="3600" w:hanging="360"/>
+      </w:pPr>
+    </w:lvl>
+    <w:lvl w:ilvl="5" w:tplc="4809001B" w:tentative="1">
+      <w:start w:val="1"/>
+      <w:numFmt w:val="lowerRoman"/>
+      <w:lvlText w:val="%6."/>
+      <w:lvlJc w:val="right"/>
+      <w:pPr>
+        <w:ind w:left="4320" w:hanging="180"/>
+      </w:pPr>
+    </w:lvl>
+    <w:lvl w:ilvl="6" w:tplc="4809000F" w:tentative="1">
+      <w:start w:val="1"/>
+      <w:numFmt w:val="decimal"/>
+      <w:lvlText w:val="%7."/>
+      <w:lvlJc w:val="left"/>
+      <w:pPr>
+        <w:ind w:left="5040" w:hanging="360"/>
+      </w:pPr>
+    </w:lvl>
+    <w:lvl w:ilvl="7" w:tplc="48090019" w:tentative="1">
+      <w:start w:val="1"/>
+      <w:numFmt w:val="lowerLetter"/>
+      <w:lvlText w:val="%8."/>
+      <w:lvlJc w:val="left"/>
+      <w:pPr>
+        <w:ind w:left="5760" w:hanging="360"/>
+      </w:pPr>
+    </w:lvl>
+    <w:lvl w:ilvl="8" w:tplc="4809001B" w:tentative="1">
+      <w:start w:val="1"/>
+      <w:numFmt w:val="lowerRoman"/>
+      <w:lvlText w:val="%9."/>
+      <w:lvlJc w:val="right"/>
+      <w:pPr>
+        <w:ind w:left="6480" w:hanging="180"/>
+      </w:pPr>
+    </w:lvl>
+  </w:abstractNum>
+  <w:abstractNum w:abstractNumId="24" w15:restartNumberingAfterBreak="0">
     <w:nsid w:val="56E270EB"/>
     <w:multiLevelType w:val="hybridMultilevel"/>
     <w:tmpl w:val="EE1EA54C"/>
@@ -16370,7 +17169,7 @@
       </w:pPr>
     </w:lvl>
   </w:abstractNum>
-  <w:abstractNum w:abstractNumId="20" w15:restartNumberingAfterBreak="0">
+  <w:abstractNum w:abstractNumId="25" w15:restartNumberingAfterBreak="0">
     <w:nsid w:val="5C531F74"/>
     <w:multiLevelType w:val="hybridMultilevel"/>
     <w:tmpl w:val="DCCE66A8"/>
@@ -16459,7 +17258,7 @@
       </w:pPr>
     </w:lvl>
   </w:abstractNum>
-  <w:abstractNum w:abstractNumId="21" w15:restartNumberingAfterBreak="0">
+  <w:abstractNum w:abstractNumId="26" w15:restartNumberingAfterBreak="0">
     <w:nsid w:val="5EDA2B9D"/>
     <w:multiLevelType w:val="hybridMultilevel"/>
     <w:tmpl w:val="7584A610"/>
@@ -16548,7 +17347,7 @@
       </w:pPr>
     </w:lvl>
   </w:abstractNum>
-  <w:abstractNum w:abstractNumId="22" w15:restartNumberingAfterBreak="0">
+  <w:abstractNum w:abstractNumId="27" w15:restartNumberingAfterBreak="0">
     <w:nsid w:val="5F6B6102"/>
     <w:multiLevelType w:val="hybridMultilevel"/>
     <w:tmpl w:val="E0E2E572"/>
@@ -16637,7 +17436,7 @@
       </w:pPr>
     </w:lvl>
   </w:abstractNum>
-  <w:abstractNum w:abstractNumId="23" w15:restartNumberingAfterBreak="0">
+  <w:abstractNum w:abstractNumId="28" w15:restartNumberingAfterBreak="0">
     <w:nsid w:val="5F994822"/>
     <w:multiLevelType w:val="hybridMultilevel"/>
     <w:tmpl w:val="003423BC"/>
@@ -16726,7 +17525,7 @@
       </w:pPr>
     </w:lvl>
   </w:abstractNum>
-  <w:abstractNum w:abstractNumId="24" w15:restartNumberingAfterBreak="0">
+  <w:abstractNum w:abstractNumId="29" w15:restartNumberingAfterBreak="0">
     <w:nsid w:val="61B77618"/>
     <w:multiLevelType w:val="hybridMultilevel"/>
     <w:tmpl w:val="D4B4B762"/>
@@ -16815,7 +17614,7 @@
       </w:pPr>
     </w:lvl>
   </w:abstractNum>
-  <w:abstractNum w:abstractNumId="25" w15:restartNumberingAfterBreak="0">
+  <w:abstractNum w:abstractNumId="30" w15:restartNumberingAfterBreak="0">
     <w:nsid w:val="61C80984"/>
     <w:multiLevelType w:val="hybridMultilevel"/>
     <w:tmpl w:val="753AD1B4"/>
@@ -16907,7 +17706,185 @@
       </w:pPr>
     </w:lvl>
   </w:abstractNum>
-  <w:abstractNum w:abstractNumId="26" w15:restartNumberingAfterBreak="0">
+  <w:abstractNum w:abstractNumId="31" w15:restartNumberingAfterBreak="0">
+    <w:nsid w:val="70D433B6"/>
+    <w:multiLevelType w:val="hybridMultilevel"/>
+    <w:tmpl w:val="8A4890DA"/>
+    <w:lvl w:ilvl="0" w:tplc="4809000F">
+      <w:start w:val="1"/>
+      <w:numFmt w:val="decimal"/>
+      <w:lvlText w:val="%1."/>
+      <w:lvlJc w:val="left"/>
+      <w:pPr>
+        <w:ind w:left="720" w:hanging="360"/>
+      </w:pPr>
+      <w:rPr>
+        <w:rFonts w:hint="default"/>
+      </w:rPr>
+    </w:lvl>
+    <w:lvl w:ilvl="1" w:tplc="48090019" w:tentative="1">
+      <w:start w:val="1"/>
+      <w:numFmt w:val="lowerLetter"/>
+      <w:lvlText w:val="%2."/>
+      <w:lvlJc w:val="left"/>
+      <w:pPr>
+        <w:ind w:left="1440" w:hanging="360"/>
+      </w:pPr>
+    </w:lvl>
+    <w:lvl w:ilvl="2" w:tplc="4809001B" w:tentative="1">
+      <w:start w:val="1"/>
+      <w:numFmt w:val="lowerRoman"/>
+      <w:lvlText w:val="%3."/>
+      <w:lvlJc w:val="right"/>
+      <w:pPr>
+        <w:ind w:left="2160" w:hanging="180"/>
+      </w:pPr>
+    </w:lvl>
+    <w:lvl w:ilvl="3" w:tplc="4809000F" w:tentative="1">
+      <w:start w:val="1"/>
+      <w:numFmt w:val="decimal"/>
+      <w:lvlText w:val="%4."/>
+      <w:lvlJc w:val="left"/>
+      <w:pPr>
+        <w:ind w:left="2880" w:hanging="360"/>
+      </w:pPr>
+    </w:lvl>
+    <w:lvl w:ilvl="4" w:tplc="48090019" w:tentative="1">
+      <w:start w:val="1"/>
+      <w:numFmt w:val="lowerLetter"/>
+      <w:lvlText w:val="%5."/>
+      <w:lvlJc w:val="left"/>
+      <w:pPr>
+        <w:ind w:left="3600" w:hanging="360"/>
+      </w:pPr>
+    </w:lvl>
+    <w:lvl w:ilvl="5" w:tplc="4809001B" w:tentative="1">
+      <w:start w:val="1"/>
+      <w:numFmt w:val="lowerRoman"/>
+      <w:lvlText w:val="%6."/>
+      <w:lvlJc w:val="right"/>
+      <w:pPr>
+        <w:ind w:left="4320" w:hanging="180"/>
+      </w:pPr>
+    </w:lvl>
+    <w:lvl w:ilvl="6" w:tplc="4809000F" w:tentative="1">
+      <w:start w:val="1"/>
+      <w:numFmt w:val="decimal"/>
+      <w:lvlText w:val="%7."/>
+      <w:lvlJc w:val="left"/>
+      <w:pPr>
+        <w:ind w:left="5040" w:hanging="360"/>
+      </w:pPr>
+    </w:lvl>
+    <w:lvl w:ilvl="7" w:tplc="48090019" w:tentative="1">
+      <w:start w:val="1"/>
+      <w:numFmt w:val="lowerLetter"/>
+      <w:lvlText w:val="%8."/>
+      <w:lvlJc w:val="left"/>
+      <w:pPr>
+        <w:ind w:left="5760" w:hanging="360"/>
+      </w:pPr>
+    </w:lvl>
+    <w:lvl w:ilvl="8" w:tplc="4809001B" w:tentative="1">
+      <w:start w:val="1"/>
+      <w:numFmt w:val="lowerRoman"/>
+      <w:lvlText w:val="%9."/>
+      <w:lvlJc w:val="right"/>
+      <w:pPr>
+        <w:ind w:left="6480" w:hanging="180"/>
+      </w:pPr>
+    </w:lvl>
+  </w:abstractNum>
+  <w:abstractNum w:abstractNumId="32" w15:restartNumberingAfterBreak="0">
+    <w:nsid w:val="72200ECB"/>
+    <w:multiLevelType w:val="hybridMultilevel"/>
+    <w:tmpl w:val="F1609EEC"/>
+    <w:lvl w:ilvl="0" w:tplc="4809000F">
+      <w:start w:val="1"/>
+      <w:numFmt w:val="decimal"/>
+      <w:lvlText w:val="%1."/>
+      <w:lvlJc w:val="left"/>
+      <w:pPr>
+        <w:ind w:left="720" w:hanging="360"/>
+      </w:pPr>
+      <w:rPr>
+        <w:rFonts w:hint="default"/>
+      </w:rPr>
+    </w:lvl>
+    <w:lvl w:ilvl="1" w:tplc="48090019" w:tentative="1">
+      <w:start w:val="1"/>
+      <w:numFmt w:val="lowerLetter"/>
+      <w:lvlText w:val="%2."/>
+      <w:lvlJc w:val="left"/>
+      <w:pPr>
+        <w:ind w:left="1440" w:hanging="360"/>
+      </w:pPr>
+    </w:lvl>
+    <w:lvl w:ilvl="2" w:tplc="4809001B" w:tentative="1">
+      <w:start w:val="1"/>
+      <w:numFmt w:val="lowerRoman"/>
+      <w:lvlText w:val="%3."/>
+      <w:lvlJc w:val="right"/>
+      <w:pPr>
+        <w:ind w:left="2160" w:hanging="180"/>
+      </w:pPr>
+    </w:lvl>
+    <w:lvl w:ilvl="3" w:tplc="4809000F" w:tentative="1">
+      <w:start w:val="1"/>
+      <w:numFmt w:val="decimal"/>
+      <w:lvlText w:val="%4."/>
+      <w:lvlJc w:val="left"/>
+      <w:pPr>
+        <w:ind w:left="2880" w:hanging="360"/>
+      </w:pPr>
+    </w:lvl>
+    <w:lvl w:ilvl="4" w:tplc="48090019" w:tentative="1">
+      <w:start w:val="1"/>
+      <w:numFmt w:val="lowerLetter"/>
+      <w:lvlText w:val="%5."/>
+      <w:lvlJc w:val="left"/>
+      <w:pPr>
+        <w:ind w:left="3600" w:hanging="360"/>
+      </w:pPr>
+    </w:lvl>
+    <w:lvl w:ilvl="5" w:tplc="4809001B" w:tentative="1">
+      <w:start w:val="1"/>
+      <w:numFmt w:val="lowerRoman"/>
+      <w:lvlText w:val="%6."/>
+      <w:lvlJc w:val="right"/>
+      <w:pPr>
+        <w:ind w:left="4320" w:hanging="180"/>
+      </w:pPr>
+    </w:lvl>
+    <w:lvl w:ilvl="6" w:tplc="4809000F" w:tentative="1">
+      <w:start w:val="1"/>
+      <w:numFmt w:val="decimal"/>
+      <w:lvlText w:val="%7."/>
+      <w:lvlJc w:val="left"/>
+      <w:pPr>
+        <w:ind w:left="5040" w:hanging="360"/>
+      </w:pPr>
+    </w:lvl>
+    <w:lvl w:ilvl="7" w:tplc="48090019" w:tentative="1">
+      <w:start w:val="1"/>
+      <w:numFmt w:val="lowerLetter"/>
+      <w:lvlText w:val="%8."/>
+      <w:lvlJc w:val="left"/>
+      <w:pPr>
+        <w:ind w:left="5760" w:hanging="360"/>
+      </w:pPr>
+    </w:lvl>
+    <w:lvl w:ilvl="8" w:tplc="4809001B" w:tentative="1">
+      <w:start w:val="1"/>
+      <w:numFmt w:val="lowerRoman"/>
+      <w:lvlText w:val="%9."/>
+      <w:lvlJc w:val="right"/>
+      <w:pPr>
+        <w:ind w:left="6480" w:hanging="180"/>
+      </w:pPr>
+    </w:lvl>
+  </w:abstractNum>
+  <w:abstractNum w:abstractNumId="33" w15:restartNumberingAfterBreak="0">
     <w:nsid w:val="785A5EDE"/>
     <w:multiLevelType w:val="hybridMultilevel"/>
     <w:tmpl w:val="9C8632B4"/>
@@ -16996,7 +17973,7 @@
       </w:pPr>
     </w:lvl>
   </w:abstractNum>
-  <w:abstractNum w:abstractNumId="27" w15:restartNumberingAfterBreak="0">
+  <w:abstractNum w:abstractNumId="34" w15:restartNumberingAfterBreak="0">
     <w:nsid w:val="79630EFF"/>
     <w:multiLevelType w:val="hybridMultilevel"/>
     <w:tmpl w:val="A5F099B2"/>
@@ -17085,7 +18062,7 @@
       </w:pPr>
     </w:lvl>
   </w:abstractNum>
-  <w:abstractNum w:abstractNumId="28" w15:restartNumberingAfterBreak="0">
+  <w:abstractNum w:abstractNumId="35" w15:restartNumberingAfterBreak="0">
     <w:nsid w:val="7C7578D7"/>
     <w:multiLevelType w:val="hybridMultilevel"/>
     <w:tmpl w:val="D326E484"/>
@@ -17174,7 +18151,7 @@
       </w:pPr>
     </w:lvl>
   </w:abstractNum>
-  <w:abstractNum w:abstractNumId="29" w15:restartNumberingAfterBreak="0">
+  <w:abstractNum w:abstractNumId="36" w15:restartNumberingAfterBreak="0">
     <w:nsid w:val="7E7947FB"/>
     <w:multiLevelType w:val="hybridMultilevel"/>
     <w:tmpl w:val="A25C462A"/>
@@ -17267,7 +18244,7 @@
     <w:abstractNumId w:val="5"/>
   </w:num>
   <w:num w:numId="2" w16cid:durableId="537547726">
-    <w:abstractNumId w:val="27"/>
+    <w:abstractNumId w:val="34"/>
   </w:num>
   <w:num w:numId="3" w16cid:durableId="808322326">
     <w:abstractNumId w:val="4"/>
@@ -17279,79 +18256,100 @@
     <w:abstractNumId w:val="1"/>
   </w:num>
   <w:num w:numId="6" w16cid:durableId="773129829">
-    <w:abstractNumId w:val="12"/>
+    <w:abstractNumId w:val="13"/>
   </w:num>
   <w:num w:numId="7" w16cid:durableId="1370882557">
-    <w:abstractNumId w:val="23"/>
+    <w:abstractNumId w:val="28"/>
   </w:num>
   <w:num w:numId="8" w16cid:durableId="1244607246">
     <w:abstractNumId w:val="8"/>
   </w:num>
   <w:num w:numId="9" w16cid:durableId="920716276">
-    <w:abstractNumId w:val="25"/>
+    <w:abstractNumId w:val="30"/>
   </w:num>
   <w:num w:numId="10" w16cid:durableId="713045035">
     <w:abstractNumId w:val="3"/>
   </w:num>
   <w:num w:numId="11" w16cid:durableId="1852715043">
-    <w:abstractNumId w:val="11"/>
+    <w:abstractNumId w:val="12"/>
   </w:num>
   <w:num w:numId="12" w16cid:durableId="330983519">
-    <w:abstractNumId w:val="15"/>
+    <w:abstractNumId w:val="18"/>
   </w:num>
   <w:num w:numId="13" w16cid:durableId="1114519361">
-    <w:abstractNumId w:val="14"/>
+    <w:abstractNumId w:val="17"/>
   </w:num>
   <w:num w:numId="14" w16cid:durableId="896818570">
-    <w:abstractNumId w:val="29"/>
+    <w:abstractNumId w:val="36"/>
   </w:num>
   <w:num w:numId="15" w16cid:durableId="1137727328">
-    <w:abstractNumId w:val="18"/>
+    <w:abstractNumId w:val="22"/>
   </w:num>
   <w:num w:numId="16" w16cid:durableId="1357998645">
-    <w:abstractNumId w:val="9"/>
+    <w:abstractNumId w:val="10"/>
   </w:num>
   <w:num w:numId="17" w16cid:durableId="1883442687">
     <w:abstractNumId w:val="2"/>
   </w:num>
   <w:num w:numId="18" w16cid:durableId="970860838">
-    <w:abstractNumId w:val="10"/>
+    <w:abstractNumId w:val="11"/>
   </w:num>
   <w:num w:numId="19" w16cid:durableId="673453329">
-    <w:abstractNumId w:val="28"/>
+    <w:abstractNumId w:val="35"/>
   </w:num>
   <w:num w:numId="20" w16cid:durableId="985625153">
     <w:abstractNumId w:val="6"/>
   </w:num>
   <w:num w:numId="21" w16cid:durableId="1657033385">
-    <w:abstractNumId w:val="16"/>
+    <w:abstractNumId w:val="19"/>
   </w:num>
   <w:num w:numId="22" w16cid:durableId="1490175960">
-    <w:abstractNumId w:val="24"/>
+    <w:abstractNumId w:val="29"/>
   </w:num>
   <w:num w:numId="23" w16cid:durableId="1285846917">
     <w:abstractNumId w:val="7"/>
   </w:num>
   <w:num w:numId="24" w16cid:durableId="2034573879">
-    <w:abstractNumId w:val="17"/>
+    <w:abstractNumId w:val="21"/>
   </w:num>
   <w:num w:numId="25" w16cid:durableId="1320959993">
-    <w:abstractNumId w:val="21"/>
+    <w:abstractNumId w:val="26"/>
   </w:num>
   <w:num w:numId="26" w16cid:durableId="756637175">
-    <w:abstractNumId w:val="13"/>
+    <w:abstractNumId w:val="14"/>
   </w:num>
   <w:num w:numId="27" w16cid:durableId="690646959">
-    <w:abstractNumId w:val="26"/>
+    <w:abstractNumId w:val="33"/>
   </w:num>
   <w:num w:numId="28" w16cid:durableId="266894343">
-    <w:abstractNumId w:val="22"/>
+    <w:abstractNumId w:val="27"/>
   </w:num>
   <w:num w:numId="29" w16cid:durableId="379401181">
+    <w:abstractNumId w:val="25"/>
+  </w:num>
+  <w:num w:numId="30" w16cid:durableId="880481597">
+    <w:abstractNumId w:val="24"/>
+  </w:num>
+  <w:num w:numId="31" w16cid:durableId="519390849">
+    <w:abstractNumId w:val="32"/>
+  </w:num>
+  <w:num w:numId="32" w16cid:durableId="501967728">
+    <w:abstractNumId w:val="23"/>
+  </w:num>
+  <w:num w:numId="33" w16cid:durableId="900478220">
     <w:abstractNumId w:val="20"/>
   </w:num>
-  <w:num w:numId="30" w16cid:durableId="880481597">
-    <w:abstractNumId w:val="19"/>
+  <w:num w:numId="34" w16cid:durableId="1994678649">
+    <w:abstractNumId w:val="16"/>
+  </w:num>
+  <w:num w:numId="35" w16cid:durableId="2124570414">
+    <w:abstractNumId w:val="31"/>
+  </w:num>
+  <w:num w:numId="36" w16cid:durableId="1578587479">
+    <w:abstractNumId w:val="9"/>
+  </w:num>
+  <w:num w:numId="37" w16cid:durableId="504978903">
+    <w:abstractNumId w:val="15"/>
   </w:num>
   <w:numIdMacAtCleanup w:val="25"/>
 </w:numbering>
@@ -17852,7 +18850,6 @@
   <w:style w:type="character" w:default="1" w:styleId="DefaultParagraphFont">
     <w:name w:val="Default Paragraph Font"/>
     <w:uiPriority w:val="1"/>
-    <w:semiHidden/>
     <w:unhideWhenUsed/>
   </w:style>
   <w:style w:type="table" w:default="1" w:styleId="TableNormal">
@@ -19583,15 +20580,6 @@
 </file>
 
 <file path=customXml/item1.xml><?xml version="1.0" encoding="utf-8"?>
-<?mso-contentType ?>
-<FormTemplates xmlns="http://schemas.microsoft.com/sharepoint/v3/contenttype/forms">
-  <Display>DocumentLibraryForm</Display>
-  <Edit>DocumentLibraryForm</Edit>
-  <New>DocumentLibraryForm</New>
-</FormTemplates>
-</file>
-
-<file path=customXml/item2.xml><?xml version="1.0" encoding="utf-8"?>
 <p:properties xmlns:p="http://schemas.microsoft.com/office/2006/metadata/properties" xmlns:xsi="http://www.w3.org/2001/XMLSchema-instance" xmlns:pc="http://schemas.microsoft.com/office/infopath/2007/PartnerControls">
   <documentManagement>
     <Status xmlns="71af3243-3dd4-4a8d-8c0d-dd76da1f02a5">Not started</Status>
@@ -19600,8 +20588,17 @@
 </p:properties>
 </file>
 
+<file path=customXml/item2.xml><?xml version="1.0" encoding="utf-8"?>
+<b:Sources xmlns:b="http://schemas.openxmlformats.org/officeDocument/2006/bibliography" xmlns="http://schemas.openxmlformats.org/officeDocument/2006/bibliography" SelectedStyle="\APASixthEditionOfficeOnline.xsl" StyleName="APA" Version="6"/>
+</file>
+
 <file path=customXml/item3.xml><?xml version="1.0" encoding="utf-8"?>
-<b:Sources xmlns:b="http://schemas.openxmlformats.org/officeDocument/2006/bibliography" xmlns="http://schemas.openxmlformats.org/officeDocument/2006/bibliography" SelectedStyle="\APASixthEditionOfficeOnline.xsl" StyleName="APA" Version="6"/>
+<?mso-contentType ?>
+<FormTemplates xmlns="http://schemas.microsoft.com/sharepoint/v3/contenttype/forms">
+  <Display>DocumentLibraryForm</Display>
+  <Edit>DocumentLibraryForm</Edit>
+  <New>DocumentLibraryForm</New>
+</FormTemplates>
 </file>
 
 <file path=customXml/item4.xml><?xml version="1.0" encoding="utf-8"?>
@@ -19826,14 +20823,6 @@
 </file>
 
 <file path=customXml/itemProps1.xml><?xml version="1.0" encoding="utf-8"?>
-<ds:datastoreItem xmlns:ds="http://schemas.openxmlformats.org/officeDocument/2006/customXml" ds:itemID="{65D670B6-EC8C-4A16-AA74-472978BEF741}">
-  <ds:schemaRefs>
-    <ds:schemaRef ds:uri="http://schemas.microsoft.com/sharepoint/v3/contenttype/forms"/>
-  </ds:schemaRefs>
-</ds:datastoreItem>
-</file>
-
-<file path=customXml/itemProps2.xml><?xml version="1.0" encoding="utf-8"?>
 <ds:datastoreItem xmlns:ds="http://schemas.openxmlformats.org/officeDocument/2006/customXml" ds:itemID="{10D3411A-7586-4E92-AE2C-577E571916D9}">
   <ds:schemaRefs>
     <ds:schemaRef ds:uri="http://schemas.microsoft.com/office/2006/metadata/properties"/>
@@ -19843,10 +20832,18 @@
 </ds:datastoreItem>
 </file>
 
-<file path=customXml/itemProps3.xml><?xml version="1.0" encoding="utf-8"?>
+<file path=customXml/itemProps2.xml><?xml version="1.0" encoding="utf-8"?>
 <ds:datastoreItem xmlns:ds="http://schemas.openxmlformats.org/officeDocument/2006/customXml" ds:itemID="{296312E2-13D1-4538-817F-509A50C188E0}">
   <ds:schemaRefs>
     <ds:schemaRef ds:uri="http://schemas.openxmlformats.org/officeDocument/2006/bibliography"/>
+  </ds:schemaRefs>
+</ds:datastoreItem>
+</file>
+
+<file path=customXml/itemProps3.xml><?xml version="1.0" encoding="utf-8"?>
+<ds:datastoreItem xmlns:ds="http://schemas.openxmlformats.org/officeDocument/2006/customXml" ds:itemID="{65D670B6-EC8C-4A16-AA74-472978BEF741}">
+  <ds:schemaRefs>
+    <ds:schemaRef ds:uri="http://schemas.microsoft.com/sharepoint/v3/contenttype/forms"/>
   </ds:schemaRefs>
 </ds:datastoreItem>
 </file>

</xml_diff>

<commit_message>
v2: jupyter notebook, report
Updating report and Jupyter Notebook file to account for all work done for version 2.
</commit_message>
<xml_diff>
--- a/workingFile-report.docx
+++ b/workingFile-report.docx
@@ -12907,6 +12907,9 @@
       <w:r>
         <w:t>25] Conclusions and Future Work</w:t>
       </w:r>
+      <w:r>
+        <w:t xml:space="preserve"> from this point</w:t>
+      </w:r>
     </w:p>
     <w:p/>
     <w:p>
@@ -12993,7 +12996,7 @@
         <w:t>Additionally</w:t>
       </w:r>
       <w:r>
-        <w:t xml:space="preserve">, motivated by evaluation results after immediately introducing the ISOP Fake News Dataset into the pipeline (along with the LIAR dataset), dataset balancing features were added, and hyperparameter tuning was introduced. Dataset-aware evaluation </w:t>
+        <w:t xml:space="preserve">, motivated by evaluation results after immediately introducing the ISOP Fake News Dataset into the pipeline (along with the LIAR dataset), dataset balancing features were added, and hyperparameter tuning was introduced. </w:t>
       </w:r>
     </w:p>
     <w:p/>
@@ -13192,6 +13195,12 @@
     </w:p>
     <w:p/>
     <w:p>
+      <w:r>
+        <w:t>For this section, while I have performed lots of trial and error, I will only document the two most significant executions in the report as there was little value/insights gleaned from other execution runs.</w:t>
+      </w:r>
+    </w:p>
+    <w:p/>
+    <w:p>
       <w:pPr>
         <w:pStyle w:val="ListParagraph"/>
         <w:numPr>
@@ -13233,9 +13242,9 @@
           <w:bCs/>
         </w:rPr>
         <w:drawing>
-          <wp:inline distT="0" distB="0" distL="0" distR="0" wp14:anchorId="1969E70D" wp14:editId="626224C0">
-            <wp:extent cx="3938702" cy="3390900"/>
-            <wp:effectExtent l="0" t="0" r="5080" b="0"/>
+          <wp:inline distT="0" distB="0" distL="0" distR="0" wp14:anchorId="1969E70D" wp14:editId="706891F2">
+            <wp:extent cx="3551470" cy="3057525"/>
+            <wp:effectExtent l="0" t="0" r="0" b="0"/>
             <wp:docPr id="166312020" name="Picture 1" descr="A screenshot of a computer program&#10;&#10;AI-generated content may be incorrect."/>
             <wp:cNvGraphicFramePr>
               <a:graphicFrameLocks xmlns:a="http://schemas.openxmlformats.org/drawingml/2006/main" noChangeAspect="1"/>
@@ -13256,7 +13265,7 @@
                   <pic:spPr>
                     <a:xfrm>
                       <a:off x="0" y="0"/>
-                      <a:ext cx="3951291" cy="3401738"/>
+                      <a:ext cx="3575007" cy="3077788"/>
                     </a:xfrm>
                     <a:prstGeom prst="rect">
                       <a:avLst/>
@@ -13283,9 +13292,9 @@
           <w:bCs/>
         </w:rPr>
         <w:drawing>
-          <wp:inline distT="0" distB="0" distL="0" distR="0" wp14:anchorId="45E94BFA" wp14:editId="668BEC1E">
-            <wp:extent cx="3914775" cy="4384055"/>
-            <wp:effectExtent l="0" t="0" r="0" b="0"/>
+          <wp:inline distT="0" distB="0" distL="0" distR="0" wp14:anchorId="45E94BFA" wp14:editId="556D2D5B">
+            <wp:extent cx="3550920" cy="3976583"/>
+            <wp:effectExtent l="0" t="0" r="0" b="5080"/>
             <wp:docPr id="1901792409" name="Picture 1" descr="A screenshot of a computer program&#10;&#10;AI-generated content may be incorrect."/>
             <wp:cNvGraphicFramePr>
               <a:graphicFrameLocks xmlns:a="http://schemas.openxmlformats.org/drawingml/2006/main" noChangeAspect="1"/>
@@ -13306,7 +13315,7 @@
                   <pic:spPr>
                     <a:xfrm>
                       <a:off x="0" y="0"/>
-                      <a:ext cx="3930761" cy="4401957"/>
+                      <a:ext cx="3572117" cy="4000321"/>
                     </a:xfrm>
                     <a:prstGeom prst="rect">
                       <a:avLst/>
@@ -14067,20 +14076,2503 @@
         <w:t>3</w:t>
       </w:r>
       <w:r>
-        <w:t>5] Secon</w:t>
-      </w:r>
-      <w:r>
-        <w:t>d Successful Execution: Implementation</w:t>
+        <w:t xml:space="preserve">5] </w:t>
+      </w:r>
+      <w:r>
+        <w:t>Second Successful Execution: Implementation Changes</w:t>
+      </w:r>
+    </w:p>
+    <w:p/>
+    <w:p>
+      <w:r>
+        <w:t>To address potential model bias from the training set imbalance, I have implemented</w:t>
+      </w:r>
+      <w:r>
+        <w:t xml:space="preserve"> two</w:t>
+      </w:r>
+      <w:r>
+        <w:t xml:space="preserve"> complimentary approaches to balance the influence of each dataset: </w:t>
+      </w:r>
+    </w:p>
+    <w:p/>
+    <w:p>
+      <w:pPr>
+        <w:pStyle w:val="ListParagraph"/>
+        <w:numPr>
+          <w:ilvl w:val="0"/>
+          <w:numId w:val="39"/>
+        </w:numPr>
+        <w:rPr>
+          <w:b/>
+          <w:bCs/>
+        </w:rPr>
+      </w:pPr>
+      <w:r>
+        <w:rPr>
+          <w:b/>
+          <w:bCs/>
+        </w:rPr>
+        <w:t>Weighted sampler for DataLoader</w:t>
+      </w:r>
+    </w:p>
+    <w:p/>
+    <w:p>
+      <w:pPr>
+        <w:ind w:left="360"/>
+      </w:pPr>
+      <w:r>
+        <w:t xml:space="preserve">The create_balanced_sampler function ensures that samples from the smaller LIAR dataset would be selected with higher probability during training, thus balancing the influence of both datasets. </w:t>
+      </w:r>
+    </w:p>
+    <w:p>
+      <w:pPr>
+        <w:ind w:left="360"/>
+      </w:pPr>
+    </w:p>
+    <w:p>
+      <w:pPr>
+        <w:ind w:left="360"/>
+      </w:pPr>
+      <w:r>
+        <w:drawing>
+          <wp:inline distT="0" distB="0" distL="0" distR="0" wp14:anchorId="2934C4AE" wp14:editId="686A01CD">
+            <wp:extent cx="6725322" cy="2800350"/>
+            <wp:effectExtent l="0" t="0" r="0" b="0"/>
+            <wp:docPr id="315838680" name="Picture 1" descr="A screenshot of a computer&#10;&#10;AI-generated content may be incorrect."/>
+            <wp:cNvGraphicFramePr>
+              <a:graphicFrameLocks xmlns:a="http://schemas.openxmlformats.org/drawingml/2006/main" noChangeAspect="1"/>
+            </wp:cNvGraphicFramePr>
+            <a:graphic xmlns:a="http://schemas.openxmlformats.org/drawingml/2006/main">
+              <a:graphicData uri="http://schemas.openxmlformats.org/drawingml/2006/picture">
+                <pic:pic xmlns:pic="http://schemas.openxmlformats.org/drawingml/2006/picture">
+                  <pic:nvPicPr>
+                    <pic:cNvPr id="315838680" name="Picture 1" descr="A screenshot of a computer&#10;&#10;AI-generated content may be incorrect."/>
+                    <pic:cNvPicPr/>
+                  </pic:nvPicPr>
+                  <pic:blipFill>
+                    <a:blip r:embed="rId77"/>
+                    <a:stretch>
+                      <a:fillRect/>
+                    </a:stretch>
+                  </pic:blipFill>
+                  <pic:spPr>
+                    <a:xfrm>
+                      <a:off x="0" y="0"/>
+                      <a:ext cx="6757226" cy="2813635"/>
+                    </a:xfrm>
+                    <a:prstGeom prst="rect">
+                      <a:avLst/>
+                    </a:prstGeom>
+                  </pic:spPr>
+                </pic:pic>
+              </a:graphicData>
+            </a:graphic>
+          </wp:inline>
+        </w:drawing>
+      </w:r>
+    </w:p>
+    <w:p>
+      <w:r>
+        <w:br w:type="page"/>
+      </w:r>
+    </w:p>
+    <w:p>
+      <w:pPr>
+        <w:pStyle w:val="ListParagraph"/>
+        <w:numPr>
+          <w:ilvl w:val="0"/>
+          <w:numId w:val="39"/>
+        </w:numPr>
+        <w:rPr>
+          <w:b/>
+          <w:bCs/>
+        </w:rPr>
+      </w:pPr>
+      <w:r>
+        <w:rPr>
+          <w:b/>
+          <w:bCs/>
+        </w:rPr>
+        <w:lastRenderedPageBreak/>
+        <w:t>Class weights for Loss Function</w:t>
+      </w:r>
+    </w:p>
+    <w:p>
+      <w:pPr>
+        <w:ind w:left="360"/>
+      </w:pPr>
+    </w:p>
+    <w:p>
+      <w:pPr>
+        <w:ind w:left="360"/>
+      </w:pPr>
+      <w:r>
+        <w:t xml:space="preserve">Meanwhile, the calculate_class_weights function searches through different combinations of learning rates, weight decay values, batch sizes and number of epochs. </w:t>
+      </w:r>
+      <w:r>
+        <w:t xml:space="preserve">The function records and displays all results sorted by F1 score. </w:t>
+      </w:r>
+    </w:p>
+    <w:p>
+      <w:pPr>
+        <w:ind w:left="360"/>
+      </w:pPr>
+    </w:p>
+    <w:p>
+      <w:pPr>
+        <w:ind w:left="360"/>
+        <w:rPr>
+          <w:b/>
+          <w:bCs/>
+        </w:rPr>
+      </w:pPr>
+      <w:r>
+        <w:rPr>
+          <w:b/>
+          <w:bCs/>
+        </w:rPr>
+        <w:drawing>
+          <wp:inline distT="0" distB="0" distL="0" distR="0" wp14:anchorId="0AF65E91" wp14:editId="28969BA5">
+            <wp:extent cx="6800850" cy="2650442"/>
+            <wp:effectExtent l="0" t="0" r="0" b="0"/>
+            <wp:docPr id="611847992" name="Picture 1" descr="A screenshot of a computer&#10;&#10;AI-generated content may be incorrect."/>
+            <wp:cNvGraphicFramePr>
+              <a:graphicFrameLocks xmlns:a="http://schemas.openxmlformats.org/drawingml/2006/main" noChangeAspect="1"/>
+            </wp:cNvGraphicFramePr>
+            <a:graphic xmlns:a="http://schemas.openxmlformats.org/drawingml/2006/main">
+              <a:graphicData uri="http://schemas.openxmlformats.org/drawingml/2006/picture">
+                <pic:pic xmlns:pic="http://schemas.openxmlformats.org/drawingml/2006/picture">
+                  <pic:nvPicPr>
+                    <pic:cNvPr id="611847992" name="Picture 1" descr="A screenshot of a computer&#10;&#10;AI-generated content may be incorrect."/>
+                    <pic:cNvPicPr/>
+                  </pic:nvPicPr>
+                  <pic:blipFill>
+                    <a:blip r:embed="rId78"/>
+                    <a:stretch>
+                      <a:fillRect/>
+                    </a:stretch>
+                  </pic:blipFill>
+                  <pic:spPr>
+                    <a:xfrm>
+                      <a:off x="0" y="0"/>
+                      <a:ext cx="6803360" cy="2651420"/>
+                    </a:xfrm>
+                    <a:prstGeom prst="rect">
+                      <a:avLst/>
+                    </a:prstGeom>
+                  </pic:spPr>
+                </pic:pic>
+              </a:graphicData>
+            </a:graphic>
+          </wp:inline>
+        </w:drawing>
+      </w:r>
+    </w:p>
+    <w:p>
+      <w:pPr>
+        <w:pStyle w:val="ListParagraph"/>
+        <w:ind w:left="0"/>
+        <w:rPr>
+          <w:b/>
+          <w:bCs/>
+        </w:rPr>
+      </w:pPr>
+    </w:p>
+    <w:p>
+      <w:r>
+        <w:t xml:space="preserve">I implemented weighted sampling and class weights with the aim to help ensure the LIAR dataset (with only 10,240 samples) would not have excessive influence over the larger ISOT dataset in training. In doing so, I hoped that both datasets would contribute meaningfully to the model’s learning process while being less biased towards patterns in the ISOT dataset. </w:t>
+      </w:r>
+    </w:p>
+    <w:p>
+      <w:pPr>
+        <w:rPr>
+          <w:b/>
+          <w:bCs/>
+        </w:rPr>
+      </w:pPr>
+    </w:p>
+    <w:p>
+      <w:r>
+        <w:t>Additionally, I have also implemented hyperparameter tuning with grid search.</w:t>
+      </w:r>
+    </w:p>
+    <w:p/>
+    <w:p>
+      <w:pPr>
+        <w:rPr>
+          <w:b/>
+          <w:bCs/>
+        </w:rPr>
+      </w:pPr>
+      <w:r>
+        <w:rPr>
+          <w:b/>
+          <w:bCs/>
+        </w:rPr>
+        <w:br w:type="page"/>
+      </w:r>
+    </w:p>
+    <w:p>
+      <w:pPr>
+        <w:pStyle w:val="ListParagraph"/>
+        <w:numPr>
+          <w:ilvl w:val="0"/>
+          <w:numId w:val="39"/>
+        </w:numPr>
+        <w:rPr>
+          <w:b/>
+          <w:bCs/>
+        </w:rPr>
+      </w:pPr>
+      <w:r>
+        <w:rPr>
+          <w:b/>
+          <w:bCs/>
+        </w:rPr>
+        <w:lastRenderedPageBreak/>
+        <w:t>Hyperparameter tuning with grid search</w:t>
+      </w:r>
+    </w:p>
+    <w:p>
+      <w:pPr>
+        <w:ind w:left="360"/>
+        <w:rPr>
+          <w:b/>
+          <w:bCs/>
+        </w:rPr>
+      </w:pPr>
+    </w:p>
+    <w:p>
+      <w:r>
+        <w:drawing>
+          <wp:inline distT="0" distB="0" distL="0" distR="0" wp14:anchorId="29E7B721" wp14:editId="7E825C82">
+            <wp:extent cx="3875514" cy="4181475"/>
+            <wp:effectExtent l="0" t="0" r="5715" b="0"/>
+            <wp:docPr id="1503706527" name="Picture 1" descr="A screenshot of a computer program&#10;&#10;AI-generated content may be incorrect."/>
+            <wp:cNvGraphicFramePr>
+              <a:graphicFrameLocks xmlns:a="http://schemas.openxmlformats.org/drawingml/2006/main" noChangeAspect="1"/>
+            </wp:cNvGraphicFramePr>
+            <a:graphic xmlns:a="http://schemas.openxmlformats.org/drawingml/2006/main">
+              <a:graphicData uri="http://schemas.openxmlformats.org/drawingml/2006/picture">
+                <pic:pic xmlns:pic="http://schemas.openxmlformats.org/drawingml/2006/picture">
+                  <pic:nvPicPr>
+                    <pic:cNvPr id="1503706527" name="Picture 1" descr="A screenshot of a computer program&#10;&#10;AI-generated content may be incorrect."/>
+                    <pic:cNvPicPr/>
+                  </pic:nvPicPr>
+                  <pic:blipFill>
+                    <a:blip r:embed="rId79"/>
+                    <a:stretch>
+                      <a:fillRect/>
+                    </a:stretch>
+                  </pic:blipFill>
+                  <pic:spPr>
+                    <a:xfrm>
+                      <a:off x="0" y="0"/>
+                      <a:ext cx="3875514" cy="4181475"/>
+                    </a:xfrm>
+                    <a:prstGeom prst="rect">
+                      <a:avLst/>
+                    </a:prstGeom>
+                  </pic:spPr>
+                </pic:pic>
+              </a:graphicData>
+            </a:graphic>
+          </wp:inline>
+        </w:drawing>
+      </w:r>
+    </w:p>
+    <w:p>
+      <w:r>
+        <w:drawing>
+          <wp:inline distT="0" distB="0" distL="0" distR="0" wp14:anchorId="689E6DD6" wp14:editId="0F48E698">
+            <wp:extent cx="3876675" cy="3991014"/>
+            <wp:effectExtent l="0" t="0" r="0" b="9525"/>
+            <wp:docPr id="645446482" name="Picture 1" descr="A screenshot of a computer program&#10;&#10;AI-generated content may be incorrect."/>
+            <wp:cNvGraphicFramePr>
+              <a:graphicFrameLocks xmlns:a="http://schemas.openxmlformats.org/drawingml/2006/main" noChangeAspect="1"/>
+            </wp:cNvGraphicFramePr>
+            <a:graphic xmlns:a="http://schemas.openxmlformats.org/drawingml/2006/main">
+              <a:graphicData uri="http://schemas.openxmlformats.org/drawingml/2006/picture">
+                <pic:pic xmlns:pic="http://schemas.openxmlformats.org/drawingml/2006/picture">
+                  <pic:nvPicPr>
+                    <pic:cNvPr id="645446482" name="Picture 1" descr="A screenshot of a computer program&#10;&#10;AI-generated content may be incorrect."/>
+                    <pic:cNvPicPr/>
+                  </pic:nvPicPr>
+                  <pic:blipFill>
+                    <a:blip r:embed="rId80"/>
+                    <a:stretch>
+                      <a:fillRect/>
+                    </a:stretch>
+                  </pic:blipFill>
+                  <pic:spPr>
+                    <a:xfrm>
+                      <a:off x="0" y="0"/>
+                      <a:ext cx="3895203" cy="4010088"/>
+                    </a:xfrm>
+                    <a:prstGeom prst="rect">
+                      <a:avLst/>
+                    </a:prstGeom>
+                  </pic:spPr>
+                </pic:pic>
+              </a:graphicData>
+            </a:graphic>
+          </wp:inline>
+        </w:drawing>
+      </w:r>
+    </w:p>
+    <w:p>
+      <w:pPr>
+        <w:ind w:left="360"/>
+      </w:pPr>
+      <w:r>
+        <w:lastRenderedPageBreak/>
+        <w:t xml:space="preserve">The tune_hyperparameters function will search through different combinations of learning rate, weight decay values, batch sizes and number of epochs, then records and displays all results sorted by F1 score. This made it easier for me to understand the effects of different hyperparameters. </w:t>
+      </w:r>
+    </w:p>
+    <w:p/>
+    <w:p>
+      <w:pPr>
+        <w:pStyle w:val="ListParagraph"/>
+        <w:numPr>
+          <w:ilvl w:val="0"/>
+          <w:numId w:val="39"/>
+        </w:numPr>
+        <w:rPr>
+          <w:b/>
+          <w:bCs/>
+        </w:rPr>
+      </w:pPr>
+      <w:r>
+        <w:rPr>
+          <w:b/>
+          <w:bCs/>
+        </w:rPr>
+        <w:t>Early stopping</w:t>
+      </w:r>
+    </w:p>
+    <w:p>
+      <w:pPr>
+        <w:rPr>
+          <w:b/>
+          <w:bCs/>
+        </w:rPr>
+      </w:pPr>
+    </w:p>
+    <w:p>
+      <w:pPr>
+        <w:ind w:left="360"/>
+        <w:rPr>
+          <w:b/>
+          <w:bCs/>
+        </w:rPr>
+      </w:pPr>
+      <w:r>
+        <w:rPr>
+          <w:b/>
+          <w:bCs/>
+        </w:rPr>
+        <w:drawing>
+          <wp:inline distT="0" distB="0" distL="0" distR="0" wp14:anchorId="0967C892" wp14:editId="48853240">
+            <wp:extent cx="2638425" cy="2041724"/>
+            <wp:effectExtent l="0" t="0" r="0" b="0"/>
+            <wp:docPr id="1239968219" name="Picture 1" descr="A screenshot of a computer program&#10;&#10;AI-generated content may be incorrect."/>
+            <wp:cNvGraphicFramePr>
+              <a:graphicFrameLocks xmlns:a="http://schemas.openxmlformats.org/drawingml/2006/main" noChangeAspect="1"/>
+            </wp:cNvGraphicFramePr>
+            <a:graphic xmlns:a="http://schemas.openxmlformats.org/drawingml/2006/main">
+              <a:graphicData uri="http://schemas.openxmlformats.org/drawingml/2006/picture">
+                <pic:pic xmlns:pic="http://schemas.openxmlformats.org/drawingml/2006/picture">
+                  <pic:nvPicPr>
+                    <pic:cNvPr id="1239968219" name="Picture 1" descr="A screenshot of a computer program&#10;&#10;AI-generated content may be incorrect."/>
+                    <pic:cNvPicPr/>
+                  </pic:nvPicPr>
+                  <pic:blipFill>
+                    <a:blip r:embed="rId81"/>
+                    <a:stretch>
+                      <a:fillRect/>
+                    </a:stretch>
+                  </pic:blipFill>
+                  <pic:spPr>
+                    <a:xfrm>
+                      <a:off x="0" y="0"/>
+                      <a:ext cx="2640736" cy="2043512"/>
+                    </a:xfrm>
+                    <a:prstGeom prst="rect">
+                      <a:avLst/>
+                    </a:prstGeom>
+                  </pic:spPr>
+                </pic:pic>
+              </a:graphicData>
+            </a:graphic>
+          </wp:inline>
+        </w:drawing>
+      </w:r>
+    </w:p>
+    <w:p>
+      <w:pPr>
+        <w:ind w:left="360"/>
+        <w:rPr>
+          <w:b/>
+          <w:bCs/>
+        </w:rPr>
+      </w:pPr>
+    </w:p>
+    <w:p>
+      <w:pPr>
+        <w:ind w:left="360"/>
+      </w:pPr>
+      <w:r>
+        <w:t>Early stopping was implemented to automatically stop training the model if improvements stop, with the goal of preventing overfitting and saving time.</w:t>
+      </w:r>
+    </w:p>
+    <w:p>
+      <w:pPr>
+        <w:ind w:left="360"/>
+      </w:pPr>
+    </w:p>
+    <w:p>
+      <w:pPr>
+        <w:ind w:left="360"/>
+      </w:pPr>
+      <w:r>
+        <w:t>If the evaluation metric (F1 score) did not improve for 2 evaluation steps, training would stop. A threshold of 0.001 was used in this version.</w:t>
+      </w:r>
+    </w:p>
+    <w:p>
+      <w:pPr>
+        <w:ind w:left="360"/>
+      </w:pPr>
+    </w:p>
+    <w:p>
+      <w:pPr>
+        <w:ind w:left="360"/>
+      </w:pPr>
+      <w:r>
+        <w:t xml:space="preserve">This is then added to the Trainer to tell the trainer to monitor evaluation performance and use the callback to stop training early if required. </w:t>
+      </w:r>
+    </w:p>
+    <w:p>
+      <w:pPr>
+        <w:ind w:left="360"/>
+      </w:pPr>
+    </w:p>
+    <w:p>
+      <w:pPr>
+        <w:ind w:left="360"/>
+      </w:pPr>
+    </w:p>
+    <w:p>
+      <w:r>
+        <w:br w:type="page"/>
+      </w:r>
+    </w:p>
+    <w:p>
+      <w:pPr>
+        <w:pStyle w:val="Heading4"/>
+      </w:pPr>
+      <w:r>
+        <w:lastRenderedPageBreak/>
+        <w:t>[7.13</w:t>
+      </w:r>
+      <w:r>
+        <w:t>6</w:t>
+      </w:r>
+      <w:r>
+        <w:t>] Second Successful Execution</w:t>
+      </w:r>
+      <w:r>
+        <w:t xml:space="preserve">: </w:t>
+      </w:r>
+      <w:r>
+        <w:t>Process</w:t>
+      </w:r>
+    </w:p>
+    <w:p/>
+    <w:p>
+      <w:r>
+        <w:t>The hyperparameter tuning process attempted eleven (11) combinations of hyperparameters:</w:t>
+      </w:r>
+    </w:p>
+    <w:p/>
+    <w:p>
+      <w:r>
+        <w:t>The initial set of hyperparameters yielded these results:</w:t>
+      </w:r>
+    </w:p>
+    <w:p/>
+    <w:p>
+      <w:r>
+        <w:rPr>
+          <w:noProof/>
+        </w:rPr>
+        <w:drawing>
+          <wp:inline distT="0" distB="0" distL="0" distR="0" wp14:anchorId="697FA779" wp14:editId="4B2E9615">
+            <wp:extent cx="3495675" cy="1605641"/>
+            <wp:effectExtent l="0" t="0" r="0" b="0"/>
+            <wp:docPr id="1231207895" name="Picture 1"/>
+            <wp:cNvGraphicFramePr>
+              <a:graphicFrameLocks xmlns:a="http://schemas.openxmlformats.org/drawingml/2006/main" noChangeAspect="1"/>
+            </wp:cNvGraphicFramePr>
+            <a:graphic xmlns:a="http://schemas.openxmlformats.org/drawingml/2006/main">
+              <a:graphicData uri="http://schemas.openxmlformats.org/drawingml/2006/picture">
+                <pic:pic xmlns:pic="http://schemas.openxmlformats.org/drawingml/2006/picture">
+                  <pic:nvPicPr>
+                    <pic:cNvPr id="0" name="Picture 1"/>
+                    <pic:cNvPicPr>
+                      <a:picLocks noChangeAspect="1" noChangeArrowheads="1"/>
+                    </pic:cNvPicPr>
+                  </pic:nvPicPr>
+                  <pic:blipFill>
+                    <a:blip r:embed="rId82">
+                      <a:extLst>
+                        <a:ext uri="{28A0092B-C50C-407E-A947-70E740481C1C}">
+                          <a14:useLocalDpi xmlns:a14="http://schemas.microsoft.com/office/drawing/2010/main" val="0"/>
+                        </a:ext>
+                      </a:extLst>
+                    </a:blip>
+                    <a:srcRect/>
+                    <a:stretch>
+                      <a:fillRect/>
+                    </a:stretch>
+                  </pic:blipFill>
+                  <pic:spPr bwMode="auto">
+                    <a:xfrm>
+                      <a:off x="0" y="0"/>
+                      <a:ext cx="3517083" cy="1615474"/>
+                    </a:xfrm>
+                    <a:prstGeom prst="rect">
+                      <a:avLst/>
+                    </a:prstGeom>
+                    <a:noFill/>
+                    <a:ln>
+                      <a:noFill/>
+                    </a:ln>
+                  </pic:spPr>
+                </pic:pic>
+              </a:graphicData>
+            </a:graphic>
+          </wp:inline>
+        </w:drawing>
+      </w:r>
+      <w:r>
+        <w:t xml:space="preserve"> [caption</w:t>
+      </w:r>
+      <w:r>
+        <w:t xml:space="preserve"> all imgs]</w:t>
+      </w:r>
+    </w:p>
+    <w:p/>
+    <w:p>
+      <w:r>
+        <w:t>Hyperparameter combination 2 was the next improvement over the initial set of hyperparameters:</w:t>
+      </w:r>
+    </w:p>
+    <w:p/>
+    <w:p>
+      <w:r>
+        <w:rPr>
+          <w:noProof/>
+        </w:rPr>
+        <w:drawing>
+          <wp:inline distT="0" distB="0" distL="0" distR="0" wp14:anchorId="2768D694" wp14:editId="4BE1DFB9">
+            <wp:extent cx="3429000" cy="2142407"/>
+            <wp:effectExtent l="0" t="0" r="0" b="0"/>
+            <wp:docPr id="1537885991" name="Picture 2"/>
+            <wp:cNvGraphicFramePr>
+              <a:graphicFrameLocks xmlns:a="http://schemas.openxmlformats.org/drawingml/2006/main" noChangeAspect="1"/>
+            </wp:cNvGraphicFramePr>
+            <a:graphic xmlns:a="http://schemas.openxmlformats.org/drawingml/2006/main">
+              <a:graphicData uri="http://schemas.openxmlformats.org/drawingml/2006/picture">
+                <pic:pic xmlns:pic="http://schemas.openxmlformats.org/drawingml/2006/picture">
+                  <pic:nvPicPr>
+                    <pic:cNvPr id="0" name="Picture 2"/>
+                    <pic:cNvPicPr>
+                      <a:picLocks noChangeAspect="1" noChangeArrowheads="1"/>
+                    </pic:cNvPicPr>
+                  </pic:nvPicPr>
+                  <pic:blipFill>
+                    <a:blip r:embed="rId83">
+                      <a:extLst>
+                        <a:ext uri="{28A0092B-C50C-407E-A947-70E740481C1C}">
+                          <a14:useLocalDpi xmlns:a14="http://schemas.microsoft.com/office/drawing/2010/main" val="0"/>
+                        </a:ext>
+                      </a:extLst>
+                    </a:blip>
+                    <a:srcRect/>
+                    <a:stretch>
+                      <a:fillRect/>
+                    </a:stretch>
+                  </pic:blipFill>
+                  <pic:spPr bwMode="auto">
+                    <a:xfrm>
+                      <a:off x="0" y="0"/>
+                      <a:ext cx="3451154" cy="2156249"/>
+                    </a:xfrm>
+                    <a:prstGeom prst="rect">
+                      <a:avLst/>
+                    </a:prstGeom>
+                    <a:noFill/>
+                    <a:ln>
+                      <a:noFill/>
+                    </a:ln>
+                  </pic:spPr>
+                </pic:pic>
+              </a:graphicData>
+            </a:graphic>
+          </wp:inline>
+        </w:drawing>
+      </w:r>
+    </w:p>
+    <w:p/>
+    <w:p>
+      <w:r>
+        <w:t xml:space="preserve">Ultimately, hyperparameter combination 6 yielded the best F1 score: </w:t>
+      </w:r>
+    </w:p>
+    <w:p/>
+    <w:p>
+      <w:r>
+        <w:rPr>
+          <w:noProof/>
+        </w:rPr>
+        <w:drawing>
+          <wp:inline distT="0" distB="0" distL="0" distR="0" wp14:anchorId="0459BE94" wp14:editId="01EB2939">
+            <wp:extent cx="3952875" cy="2343916"/>
+            <wp:effectExtent l="0" t="0" r="0" b="0"/>
+            <wp:docPr id="300031193" name="Picture 3"/>
+            <wp:cNvGraphicFramePr>
+              <a:graphicFrameLocks xmlns:a="http://schemas.openxmlformats.org/drawingml/2006/main" noChangeAspect="1"/>
+            </wp:cNvGraphicFramePr>
+            <a:graphic xmlns:a="http://schemas.openxmlformats.org/drawingml/2006/main">
+              <a:graphicData uri="http://schemas.openxmlformats.org/drawingml/2006/picture">
+                <pic:pic xmlns:pic="http://schemas.openxmlformats.org/drawingml/2006/picture">
+                  <pic:nvPicPr>
+                    <pic:cNvPr id="0" name="Picture 3"/>
+                    <pic:cNvPicPr>
+                      <a:picLocks noChangeAspect="1" noChangeArrowheads="1"/>
+                    </pic:cNvPicPr>
+                  </pic:nvPicPr>
+                  <pic:blipFill>
+                    <a:blip r:embed="rId84">
+                      <a:extLst>
+                        <a:ext uri="{28A0092B-C50C-407E-A947-70E740481C1C}">
+                          <a14:useLocalDpi xmlns:a14="http://schemas.microsoft.com/office/drawing/2010/main" val="0"/>
+                        </a:ext>
+                      </a:extLst>
+                    </a:blip>
+                    <a:srcRect/>
+                    <a:stretch>
+                      <a:fillRect/>
+                    </a:stretch>
+                  </pic:blipFill>
+                  <pic:spPr bwMode="auto">
+                    <a:xfrm>
+                      <a:off x="0" y="0"/>
+                      <a:ext cx="3961298" cy="2348910"/>
+                    </a:xfrm>
+                    <a:prstGeom prst="rect">
+                      <a:avLst/>
+                    </a:prstGeom>
+                    <a:noFill/>
+                    <a:ln>
+                      <a:noFill/>
+                    </a:ln>
+                  </pic:spPr>
+                </pic:pic>
+              </a:graphicData>
+            </a:graphic>
+          </wp:inline>
+        </w:drawing>
+      </w:r>
+    </w:p>
+    <w:p/>
+    <w:p>
+      <w:r>
+        <w:lastRenderedPageBreak/>
+        <w:drawing>
+          <wp:inline distT="0" distB="0" distL="0" distR="0" wp14:anchorId="53C4C327" wp14:editId="2FFA77AC">
+            <wp:extent cx="3771900" cy="1488630"/>
+            <wp:effectExtent l="0" t="0" r="0" b="0"/>
+            <wp:docPr id="1844892270" name="Picture 1" descr="A screenshot of a computer code&#10;&#10;AI-generated content may be incorrect."/>
+            <wp:cNvGraphicFramePr>
+              <a:graphicFrameLocks xmlns:a="http://schemas.openxmlformats.org/drawingml/2006/main" noChangeAspect="1"/>
+            </wp:cNvGraphicFramePr>
+            <a:graphic xmlns:a="http://schemas.openxmlformats.org/drawingml/2006/main">
+              <a:graphicData uri="http://schemas.openxmlformats.org/drawingml/2006/picture">
+                <pic:pic xmlns:pic="http://schemas.openxmlformats.org/drawingml/2006/picture">
+                  <pic:nvPicPr>
+                    <pic:cNvPr id="1844892270" name="Picture 1" descr="A screenshot of a computer code&#10;&#10;AI-generated content may be incorrect."/>
+                    <pic:cNvPicPr/>
+                  </pic:nvPicPr>
+                  <pic:blipFill>
+                    <a:blip r:embed="rId85"/>
+                    <a:stretch>
+                      <a:fillRect/>
+                    </a:stretch>
+                  </pic:blipFill>
+                  <pic:spPr>
+                    <a:xfrm>
+                      <a:off x="0" y="0"/>
+                      <a:ext cx="3809991" cy="1503663"/>
+                    </a:xfrm>
+                    <a:prstGeom prst="rect">
+                      <a:avLst/>
+                    </a:prstGeom>
+                  </pic:spPr>
+                </pic:pic>
+              </a:graphicData>
+            </a:graphic>
+          </wp:inline>
+        </w:drawing>
+      </w:r>
+    </w:p>
+    <w:p/>
+    <w:p>
+      <w:r>
+        <w:t>The model was then trained with the identified optimal hyperparameters</w:t>
+      </w:r>
+      <w:r>
+        <w:t xml:space="preserve">. </w:t>
+      </w:r>
+    </w:p>
+    <w:p>
+      <w:pPr>
+        <w:rPr>
+          <w:b/>
+          <w:bCs/>
+        </w:rPr>
+      </w:pPr>
+    </w:p>
+    <w:p>
+      <w:r>
+        <w:drawing>
+          <wp:inline distT="0" distB="0" distL="0" distR="0" wp14:anchorId="5D1FAD46" wp14:editId="3C87C8B8">
+            <wp:extent cx="4076700" cy="907439"/>
+            <wp:effectExtent l="0" t="0" r="0" b="6985"/>
+            <wp:docPr id="15879150" name="Picture 1" descr="A screenshot of a graph&#10;&#10;AI-generated content may be incorrect."/>
+            <wp:cNvGraphicFramePr>
+              <a:graphicFrameLocks xmlns:a="http://schemas.openxmlformats.org/drawingml/2006/main" noChangeAspect="1"/>
+            </wp:cNvGraphicFramePr>
+            <a:graphic xmlns:a="http://schemas.openxmlformats.org/drawingml/2006/main">
+              <a:graphicData uri="http://schemas.openxmlformats.org/drawingml/2006/picture">
+                <pic:pic xmlns:pic="http://schemas.openxmlformats.org/drawingml/2006/picture">
+                  <pic:nvPicPr>
+                    <pic:cNvPr id="15879150" name="Picture 1" descr="A screenshot of a graph&#10;&#10;AI-generated content may be incorrect."/>
+                    <pic:cNvPicPr/>
+                  </pic:nvPicPr>
+                  <pic:blipFill>
+                    <a:blip r:embed="rId86"/>
+                    <a:stretch>
+                      <a:fillRect/>
+                    </a:stretch>
+                  </pic:blipFill>
+                  <pic:spPr>
+                    <a:xfrm>
+                      <a:off x="0" y="0"/>
+                      <a:ext cx="4107412" cy="914275"/>
+                    </a:xfrm>
+                    <a:prstGeom prst="rect">
+                      <a:avLst/>
+                    </a:prstGeom>
+                  </pic:spPr>
+                </pic:pic>
+              </a:graphicData>
+            </a:graphic>
+          </wp:inline>
+        </w:drawing>
+      </w:r>
+    </w:p>
+    <w:p/>
+    <w:p>
+      <w:r>
+        <w:br w:type="page"/>
+      </w:r>
+    </w:p>
+    <w:p>
+      <w:pPr>
+        <w:pStyle w:val="Heading4"/>
+      </w:pPr>
+      <w:r>
+        <w:lastRenderedPageBreak/>
+        <w:t xml:space="preserve">[7.137] </w:t>
+      </w:r>
+      <w:r>
+        <w:t>Second Successful Execution: Eval</w:t>
+      </w:r>
+      <w:r>
+        <w:t>uation</w:t>
+      </w:r>
+    </w:p>
+    <w:p/>
+    <w:p>
+      <w:pPr>
+        <w:pStyle w:val="ListParagraph"/>
+        <w:numPr>
+          <w:ilvl w:val="0"/>
+          <w:numId w:val="42"/>
+        </w:numPr>
+        <w:rPr>
+          <w:b/>
+          <w:bCs/>
+        </w:rPr>
+      </w:pPr>
+      <w:r>
+        <w:rPr>
+          <w:b/>
+          <w:bCs/>
+        </w:rPr>
+        <w:t>Performance on Test Set</w:t>
+      </w:r>
+    </w:p>
+    <w:p>
+      <w:pPr>
+        <w:rPr>
+          <w:b/>
+          <w:bCs/>
+        </w:rPr>
+      </w:pPr>
+    </w:p>
+    <w:p>
+      <w:pPr>
+        <w:ind w:firstLine="360"/>
+        <w:rPr>
+          <w:b/>
+          <w:bCs/>
+        </w:rPr>
+      </w:pPr>
+      <w:r>
+        <w:rPr>
+          <w:b/>
+          <w:bCs/>
+        </w:rPr>
+        <w:drawing>
+          <wp:inline distT="0" distB="0" distL="0" distR="0" wp14:anchorId="3B057B25" wp14:editId="0ED189B0">
+            <wp:extent cx="3181350" cy="1553539"/>
+            <wp:effectExtent l="0" t="0" r="0" b="8890"/>
+            <wp:docPr id="77727750" name="Picture 1" descr="A screenshot of a computer&#10;&#10;AI-generated content may be incorrect."/>
+            <wp:cNvGraphicFramePr>
+              <a:graphicFrameLocks xmlns:a="http://schemas.openxmlformats.org/drawingml/2006/main" noChangeAspect="1"/>
+            </wp:cNvGraphicFramePr>
+            <a:graphic xmlns:a="http://schemas.openxmlformats.org/drawingml/2006/main">
+              <a:graphicData uri="http://schemas.openxmlformats.org/drawingml/2006/picture">
+                <pic:pic xmlns:pic="http://schemas.openxmlformats.org/drawingml/2006/picture">
+                  <pic:nvPicPr>
+                    <pic:cNvPr id="77727750" name="Picture 1" descr="A screenshot of a computer&#10;&#10;AI-generated content may be incorrect."/>
+                    <pic:cNvPicPr/>
+                  </pic:nvPicPr>
+                  <pic:blipFill>
+                    <a:blip r:embed="rId87"/>
+                    <a:stretch>
+                      <a:fillRect/>
+                    </a:stretch>
+                  </pic:blipFill>
+                  <pic:spPr>
+                    <a:xfrm>
+                      <a:off x="0" y="0"/>
+                      <a:ext cx="3195143" cy="1560274"/>
+                    </a:xfrm>
+                    <a:prstGeom prst="rect">
+                      <a:avLst/>
+                    </a:prstGeom>
+                  </pic:spPr>
+                </pic:pic>
+              </a:graphicData>
+            </a:graphic>
+          </wp:inline>
+        </w:drawing>
+      </w:r>
+    </w:p>
+    <w:p>
+      <w:pPr>
+        <w:rPr>
+          <w:b/>
+          <w:bCs/>
+        </w:rPr>
+      </w:pPr>
+    </w:p>
+    <w:p>
+      <w:pPr>
+        <w:pStyle w:val="ListParagraph"/>
+        <w:numPr>
+          <w:ilvl w:val="0"/>
+          <w:numId w:val="42"/>
+        </w:numPr>
+        <w:rPr>
+          <w:b/>
+          <w:bCs/>
+        </w:rPr>
+      </w:pPr>
+      <w:r>
+        <w:rPr>
+          <w:b/>
+          <w:bCs/>
+        </w:rPr>
+        <w:t>Confusion matrices</w:t>
+      </w:r>
+    </w:p>
+    <w:p>
+      <w:pPr>
+        <w:rPr>
+          <w:b/>
+          <w:bCs/>
+        </w:rPr>
+      </w:pPr>
+    </w:p>
+    <w:p>
+      <w:pPr>
+        <w:ind w:left="360"/>
+        <w:rPr>
+          <w:b/>
+          <w:bCs/>
+        </w:rPr>
+      </w:pPr>
+      <w:r>
+        <w:rPr>
+          <w:b/>
+          <w:bCs/>
+        </w:rPr>
+        <w:drawing>
+          <wp:inline distT="0" distB="0" distL="0" distR="0" wp14:anchorId="43F5D5FA" wp14:editId="487AD7C9">
+            <wp:extent cx="3209925" cy="2563480"/>
+            <wp:effectExtent l="0" t="0" r="0" b="8890"/>
+            <wp:docPr id="56172795" name="Picture 1" descr="A blue squares with white text&#10;&#10;AI-generated content may be incorrect."/>
+            <wp:cNvGraphicFramePr>
+              <a:graphicFrameLocks xmlns:a="http://schemas.openxmlformats.org/drawingml/2006/main" noChangeAspect="1"/>
+            </wp:cNvGraphicFramePr>
+            <a:graphic xmlns:a="http://schemas.openxmlformats.org/drawingml/2006/main">
+              <a:graphicData uri="http://schemas.openxmlformats.org/drawingml/2006/picture">
+                <pic:pic xmlns:pic="http://schemas.openxmlformats.org/drawingml/2006/picture">
+                  <pic:nvPicPr>
+                    <pic:cNvPr id="56172795" name="Picture 1" descr="A blue squares with white text&#10;&#10;AI-generated content may be incorrect."/>
+                    <pic:cNvPicPr/>
+                  </pic:nvPicPr>
+                  <pic:blipFill>
+                    <a:blip r:embed="rId88"/>
+                    <a:stretch>
+                      <a:fillRect/>
+                    </a:stretch>
+                  </pic:blipFill>
+                  <pic:spPr>
+                    <a:xfrm>
+                      <a:off x="0" y="0"/>
+                      <a:ext cx="3224336" cy="2574989"/>
+                    </a:xfrm>
+                    <a:prstGeom prst="rect">
+                      <a:avLst/>
+                    </a:prstGeom>
+                  </pic:spPr>
+                </pic:pic>
+              </a:graphicData>
+            </a:graphic>
+          </wp:inline>
+        </w:drawing>
+      </w:r>
+    </w:p>
+    <w:p>
+      <w:pPr>
+        <w:ind w:left="360"/>
+        <w:rPr>
+          <w:b/>
+          <w:bCs/>
+        </w:rPr>
+      </w:pPr>
+      <w:r>
+        <w:rPr>
+          <w:b/>
+          <w:bCs/>
+        </w:rPr>
+        <w:drawing>
+          <wp:inline distT="0" distB="0" distL="0" distR="0" wp14:anchorId="0BB08E59" wp14:editId="1905E890">
+            <wp:extent cx="3201973" cy="2552700"/>
+            <wp:effectExtent l="0" t="0" r="0" b="0"/>
+            <wp:docPr id="1044692104" name="Picture 1" descr="A blue squares with white text&#10;&#10;AI-generated content may be incorrect."/>
+            <wp:cNvGraphicFramePr>
+              <a:graphicFrameLocks xmlns:a="http://schemas.openxmlformats.org/drawingml/2006/main" noChangeAspect="1"/>
+            </wp:cNvGraphicFramePr>
+            <a:graphic xmlns:a="http://schemas.openxmlformats.org/drawingml/2006/main">
+              <a:graphicData uri="http://schemas.openxmlformats.org/drawingml/2006/picture">
+                <pic:pic xmlns:pic="http://schemas.openxmlformats.org/drawingml/2006/picture">
+                  <pic:nvPicPr>
+                    <pic:cNvPr id="1044692104" name="Picture 1" descr="A blue squares with white text&#10;&#10;AI-generated content may be incorrect."/>
+                    <pic:cNvPicPr/>
+                  </pic:nvPicPr>
+                  <pic:blipFill>
+                    <a:blip r:embed="rId89"/>
+                    <a:stretch>
+                      <a:fillRect/>
+                    </a:stretch>
+                  </pic:blipFill>
+                  <pic:spPr>
+                    <a:xfrm>
+                      <a:off x="0" y="0"/>
+                      <a:ext cx="3214841" cy="2562959"/>
+                    </a:xfrm>
+                    <a:prstGeom prst="rect">
+                      <a:avLst/>
+                    </a:prstGeom>
+                  </pic:spPr>
+                </pic:pic>
+              </a:graphicData>
+            </a:graphic>
+          </wp:inline>
+        </w:drawing>
+      </w:r>
+    </w:p>
+    <w:p>
+      <w:pPr>
+        <w:ind w:left="360"/>
+        <w:rPr>
+          <w:b/>
+          <w:bCs/>
+        </w:rPr>
+      </w:pPr>
+    </w:p>
+    <w:p>
+      <w:pPr>
+        <w:ind w:firstLine="360"/>
+      </w:pPr>
+      <w:r>
+        <w:lastRenderedPageBreak/>
+        <w:drawing>
+          <wp:inline distT="0" distB="0" distL="0" distR="0" wp14:anchorId="5AD64E28" wp14:editId="22CF4E7E">
+            <wp:extent cx="3290146" cy="2781300"/>
+            <wp:effectExtent l="0" t="0" r="5715" b="0"/>
+            <wp:docPr id="1794652883" name="Picture 1" descr="A blue squares with white text&#10;&#10;AI-generated content may be incorrect."/>
+            <wp:cNvGraphicFramePr>
+              <a:graphicFrameLocks xmlns:a="http://schemas.openxmlformats.org/drawingml/2006/main" noChangeAspect="1"/>
+            </wp:cNvGraphicFramePr>
+            <a:graphic xmlns:a="http://schemas.openxmlformats.org/drawingml/2006/main">
+              <a:graphicData uri="http://schemas.openxmlformats.org/drawingml/2006/picture">
+                <pic:pic xmlns:pic="http://schemas.openxmlformats.org/drawingml/2006/picture">
+                  <pic:nvPicPr>
+                    <pic:cNvPr id="1794652883" name="Picture 1" descr="A blue squares with white text&#10;&#10;AI-generated content may be incorrect."/>
+                    <pic:cNvPicPr/>
+                  </pic:nvPicPr>
+                  <pic:blipFill>
+                    <a:blip r:embed="rId90"/>
+                    <a:stretch>
+                      <a:fillRect/>
+                    </a:stretch>
+                  </pic:blipFill>
+                  <pic:spPr>
+                    <a:xfrm>
+                      <a:off x="0" y="0"/>
+                      <a:ext cx="3296913" cy="2787021"/>
+                    </a:xfrm>
+                    <a:prstGeom prst="rect">
+                      <a:avLst/>
+                    </a:prstGeom>
+                  </pic:spPr>
+                </pic:pic>
+              </a:graphicData>
+            </a:graphic>
+          </wp:inline>
+        </w:drawing>
+      </w:r>
+    </w:p>
+    <w:p>
+      <w:pPr>
+        <w:ind w:firstLine="360"/>
+      </w:pPr>
+    </w:p>
+    <w:p>
+      <w:pPr>
+        <w:pStyle w:val="ListParagraph"/>
+        <w:numPr>
+          <w:ilvl w:val="0"/>
+          <w:numId w:val="42"/>
+        </w:numPr>
+        <w:rPr>
+          <w:b/>
+          <w:bCs/>
+        </w:rPr>
+      </w:pPr>
+      <w:r>
+        <w:rPr>
+          <w:b/>
+          <w:bCs/>
+        </w:rPr>
+        <w:t>Optimal hyperparameters (from hyperparameter tuning)</w:t>
+      </w:r>
+    </w:p>
+    <w:p>
+      <w:pPr>
+        <w:rPr>
+          <w:b/>
+          <w:bCs/>
+        </w:rPr>
+      </w:pPr>
+    </w:p>
+    <w:p>
+      <w:pPr>
+        <w:ind w:left="360"/>
+        <w:rPr>
+          <w:b/>
+          <w:bCs/>
+        </w:rPr>
+      </w:pPr>
+      <w:r>
+        <w:drawing>
+          <wp:inline distT="0" distB="0" distL="0" distR="0" wp14:anchorId="11B0C224" wp14:editId="4514A330">
+            <wp:extent cx="3771900" cy="1488630"/>
+            <wp:effectExtent l="0" t="0" r="0" b="0"/>
+            <wp:docPr id="352403875" name="Picture 1" descr="A screenshot of a computer code&#10;&#10;AI-generated content may be incorrect."/>
+            <wp:cNvGraphicFramePr>
+              <a:graphicFrameLocks xmlns:a="http://schemas.openxmlformats.org/drawingml/2006/main" noChangeAspect="1"/>
+            </wp:cNvGraphicFramePr>
+            <a:graphic xmlns:a="http://schemas.openxmlformats.org/drawingml/2006/main">
+              <a:graphicData uri="http://schemas.openxmlformats.org/drawingml/2006/picture">
+                <pic:pic xmlns:pic="http://schemas.openxmlformats.org/drawingml/2006/picture">
+                  <pic:nvPicPr>
+                    <pic:cNvPr id="1844892270" name="Picture 1" descr="A screenshot of a computer code&#10;&#10;AI-generated content may be incorrect."/>
+                    <pic:cNvPicPr/>
+                  </pic:nvPicPr>
+                  <pic:blipFill>
+                    <a:blip r:embed="rId85"/>
+                    <a:stretch>
+                      <a:fillRect/>
+                    </a:stretch>
+                  </pic:blipFill>
+                  <pic:spPr>
+                    <a:xfrm>
+                      <a:off x="0" y="0"/>
+                      <a:ext cx="3809991" cy="1503663"/>
+                    </a:xfrm>
+                    <a:prstGeom prst="rect">
+                      <a:avLst/>
+                    </a:prstGeom>
+                  </pic:spPr>
+                </pic:pic>
+              </a:graphicData>
+            </a:graphic>
+          </wp:inline>
+        </w:drawing>
+      </w:r>
+    </w:p>
+    <w:p>
+      <w:pPr>
+        <w:ind w:left="360"/>
+        <w:rPr>
+          <w:b/>
+          <w:bCs/>
+        </w:rPr>
+      </w:pPr>
+    </w:p>
+    <w:p>
+      <w:pPr>
+        <w:ind w:left="360"/>
+      </w:pPr>
+      <w:r>
+        <w:t xml:space="preserve">The optimal configuration was determined to be combination 6 (2e-05 learning rate, 0.05 weight decay, 16 batch size, 4 epochs). Though interestingly, the top 8 configurations used a learning rate of 2e-05 and achieved F1 scores between 0.912 and 0.917, suggesting this learning rate is optimal. </w:t>
+      </w:r>
+    </w:p>
+    <w:p/>
+    <w:p>
+      <w:r>
+        <w:t xml:space="preserve">To assess the </w:t>
+      </w:r>
+      <w:r>
+        <w:t>evaluation result</w:t>
+      </w:r>
+      <w:r>
+        <w:t xml:space="preserve">s of this execution run </w:t>
+      </w:r>
+      <w:r>
+        <w:t>and identify how the changes from the initial execution has changed the effectiveness of the model, I will draw a table to compare the evaluation results from both execution runs:</w:t>
+      </w:r>
+    </w:p>
+    <w:p/>
+    <w:p>
+      <w:pPr>
+        <w:rPr>
+          <w:b/>
+          <w:bCs/>
+        </w:rPr>
+      </w:pPr>
+      <w:r>
+        <w:rPr>
+          <w:b/>
+          <w:bCs/>
+        </w:rPr>
+        <w:t>Overall Performance</w:t>
+      </w:r>
+    </w:p>
+    <w:p/>
+    <w:tbl>
+      <w:tblPr>
+        <w:tblStyle w:val="TableGrid"/>
+        <w:tblW w:w="0" w:type="auto"/>
+        <w:tblLook w:val="04A0" w:firstRow="1" w:lastRow="0" w:firstColumn="1" w:lastColumn="0" w:noHBand="0" w:noVBand="1"/>
+      </w:tblPr>
+      <w:tblGrid>
+        <w:gridCol w:w="2697"/>
+        <w:gridCol w:w="2697"/>
+        <w:gridCol w:w="2698"/>
+        <w:gridCol w:w="2698"/>
+      </w:tblGrid>
+      <w:tr>
+        <w:tc>
+          <w:tcPr>
+            <w:tcW w:w="2697" w:type="dxa"/>
+          </w:tcPr>
+          <w:p>
+            <w:pPr>
+              <w:rPr>
+                <w:b/>
+                <w:bCs/>
+              </w:rPr>
+            </w:pPr>
+            <w:r>
+              <w:rPr>
+                <w:b/>
+                <w:bCs/>
+              </w:rPr>
+              <w:t>Metric</w:t>
+            </w:r>
+          </w:p>
+        </w:tc>
+        <w:tc>
+          <w:tcPr>
+            <w:tcW w:w="2697" w:type="dxa"/>
+          </w:tcPr>
+          <w:p>
+            <w:pPr>
+              <w:rPr>
+                <w:b/>
+                <w:bCs/>
+              </w:rPr>
+            </w:pPr>
+            <w:r>
+              <w:rPr>
+                <w:b/>
+                <w:bCs/>
+              </w:rPr>
+              <w:t>Execution 1</w:t>
+            </w:r>
+          </w:p>
+        </w:tc>
+        <w:tc>
+          <w:tcPr>
+            <w:tcW w:w="2698" w:type="dxa"/>
+          </w:tcPr>
+          <w:p>
+            <w:pPr>
+              <w:rPr>
+                <w:b/>
+                <w:bCs/>
+              </w:rPr>
+            </w:pPr>
+            <w:r>
+              <w:rPr>
+                <w:b/>
+                <w:bCs/>
+              </w:rPr>
+              <w:t>Execution 2</w:t>
+            </w:r>
+          </w:p>
+        </w:tc>
+        <w:tc>
+          <w:tcPr>
+            <w:tcW w:w="2698" w:type="dxa"/>
+          </w:tcPr>
+          <w:p>
+            <w:pPr>
+              <w:rPr>
+                <w:b/>
+                <w:bCs/>
+              </w:rPr>
+            </w:pPr>
+            <w:r>
+              <w:rPr>
+                <w:b/>
+                <w:bCs/>
+              </w:rPr>
+              <w:t>Change</w:t>
+            </w:r>
+          </w:p>
+        </w:tc>
+      </w:tr>
+      <w:tr>
+        <w:tc>
+          <w:tcPr>
+            <w:tcW w:w="2697" w:type="dxa"/>
+          </w:tcPr>
+          <w:p>
+            <w:r>
+              <w:t>Accuracy</w:t>
+            </w:r>
+          </w:p>
+        </w:tc>
+        <w:tc>
+          <w:tcPr>
+            <w:tcW w:w="2697" w:type="dxa"/>
+          </w:tcPr>
+          <w:p>
+            <w:r>
+              <w:t>0.9547</w:t>
+            </w:r>
+          </w:p>
+        </w:tc>
+        <w:tc>
+          <w:tcPr>
+            <w:tcW w:w="2698" w:type="dxa"/>
+          </w:tcPr>
+          <w:p>
+            <w:r>
+              <w:t>0.9525</w:t>
+            </w:r>
+          </w:p>
+        </w:tc>
+        <w:tc>
+          <w:tcPr>
+            <w:tcW w:w="2698" w:type="dxa"/>
+          </w:tcPr>
+          <w:p>
+            <w:r>
+              <w:t>-0.0022</w:t>
+            </w:r>
+          </w:p>
+        </w:tc>
+      </w:tr>
+      <w:tr>
+        <w:tc>
+          <w:tcPr>
+            <w:tcW w:w="2697" w:type="dxa"/>
+          </w:tcPr>
+          <w:p>
+            <w:r>
+              <w:t>Precision</w:t>
+            </w:r>
+          </w:p>
+        </w:tc>
+        <w:tc>
+          <w:tcPr>
+            <w:tcW w:w="2697" w:type="dxa"/>
+          </w:tcPr>
+          <w:p>
+            <w:r>
+              <w:t>0.9322</w:t>
+            </w:r>
+          </w:p>
+        </w:tc>
+        <w:tc>
+          <w:tcPr>
+            <w:tcW w:w="2698" w:type="dxa"/>
+          </w:tcPr>
+          <w:p>
+            <w:r>
+              <w:t>0.9424</w:t>
+            </w:r>
+          </w:p>
+        </w:tc>
+        <w:tc>
+          <w:tcPr>
+            <w:tcW w:w="2698" w:type="dxa"/>
+          </w:tcPr>
+          <w:p>
+            <w:r>
+              <w:t>+0.0102</w:t>
+            </w:r>
+          </w:p>
+        </w:tc>
+      </w:tr>
+      <w:tr>
+        <w:tc>
+          <w:tcPr>
+            <w:tcW w:w="2697" w:type="dxa"/>
+          </w:tcPr>
+          <w:p>
+            <w:r>
+              <w:t>Recall</w:t>
+            </w:r>
+          </w:p>
+        </w:tc>
+        <w:tc>
+          <w:tcPr>
+            <w:tcW w:w="2697" w:type="dxa"/>
+          </w:tcPr>
+          <w:p>
+            <w:r>
+              <w:t>0.9776</w:t>
+            </w:r>
+          </w:p>
+        </w:tc>
+        <w:tc>
+          <w:tcPr>
+            <w:tcW w:w="2698" w:type="dxa"/>
+          </w:tcPr>
+          <w:p>
+            <w:r>
+              <w:t>0.9605</w:t>
+            </w:r>
+          </w:p>
+        </w:tc>
+        <w:tc>
+          <w:tcPr>
+            <w:tcW w:w="2698" w:type="dxa"/>
+          </w:tcPr>
+          <w:p>
+            <w:r>
+              <w:t>-0.0171</w:t>
+            </w:r>
+          </w:p>
+        </w:tc>
+      </w:tr>
+      <w:tr>
+        <w:tc>
+          <w:tcPr>
+            <w:tcW w:w="2697" w:type="dxa"/>
+          </w:tcPr>
+          <w:p>
+            <w:r>
+              <w:t>F1 Score</w:t>
+            </w:r>
+          </w:p>
+        </w:tc>
+        <w:tc>
+          <w:tcPr>
+            <w:tcW w:w="2697" w:type="dxa"/>
+          </w:tcPr>
+          <w:p>
+            <w:r>
+              <w:t>0.9543</w:t>
+            </w:r>
+          </w:p>
+        </w:tc>
+        <w:tc>
+          <w:tcPr>
+            <w:tcW w:w="2698" w:type="dxa"/>
+          </w:tcPr>
+          <w:p>
+            <w:r>
+              <w:t>0.9514</w:t>
+            </w:r>
+          </w:p>
+        </w:tc>
+        <w:tc>
+          <w:tcPr>
+            <w:tcW w:w="2698" w:type="dxa"/>
+          </w:tcPr>
+          <w:p>
+            <w:r>
+              <w:t>-0.0029</w:t>
+            </w:r>
+          </w:p>
+        </w:tc>
+      </w:tr>
+      <w:tr>
+        <w:tc>
+          <w:tcPr>
+            <w:tcW w:w="2697" w:type="dxa"/>
+          </w:tcPr>
+          <w:p>
+            <w:r>
+              <w:t>ROC-AUC</w:t>
+            </w:r>
+          </w:p>
+        </w:tc>
+        <w:tc>
+          <w:tcPr>
+            <w:tcW w:w="2697" w:type="dxa"/>
+          </w:tcPr>
+          <w:p>
+            <w:r>
+              <w:t>0.9554</w:t>
+            </w:r>
+          </w:p>
+        </w:tc>
+        <w:tc>
+          <w:tcPr>
+            <w:tcW w:w="2698" w:type="dxa"/>
+          </w:tcPr>
+          <w:p>
+            <w:r>
+              <w:t>0.9527</w:t>
+            </w:r>
+          </w:p>
+        </w:tc>
+        <w:tc>
+          <w:tcPr>
+            <w:tcW w:w="2698" w:type="dxa"/>
+          </w:tcPr>
+          <w:p>
+            <w:r>
+              <w:t>-0.0027</w:t>
+            </w:r>
+          </w:p>
+        </w:tc>
+      </w:tr>
+    </w:tbl>
+    <w:p/>
+    <w:p>
+      <w:r>
+        <w:t>The overall metrics show a slight trade-off: while Execution 2 has improved precision, this comes at a cost of decreased recall and overall accuracy. This indicates the model is more careful in classifying and makes fewer positive predictions.</w:t>
+      </w:r>
+    </w:p>
+    <w:p>
+      <w:pPr>
+        <w:rPr>
+          <w:b/>
+          <w:bCs/>
+        </w:rPr>
+      </w:pPr>
+      <w:r>
+        <w:rPr>
+          <w:b/>
+          <w:bCs/>
+        </w:rPr>
+        <w:lastRenderedPageBreak/>
+        <w:t>ISOT Dataset</w:t>
+      </w:r>
+    </w:p>
+    <w:p/>
+    <w:tbl>
+      <w:tblPr>
+        <w:tblStyle w:val="TableGrid"/>
+        <w:tblW w:w="0" w:type="auto"/>
+        <w:tblLook w:val="04A0" w:firstRow="1" w:lastRow="0" w:firstColumn="1" w:lastColumn="0" w:noHBand="0" w:noVBand="1"/>
+      </w:tblPr>
+      <w:tblGrid>
+        <w:gridCol w:w="2697"/>
+        <w:gridCol w:w="2697"/>
+        <w:gridCol w:w="2698"/>
+        <w:gridCol w:w="2698"/>
+      </w:tblGrid>
+      <w:tr>
+        <w:tc>
+          <w:tcPr>
+            <w:tcW w:w="2697" w:type="dxa"/>
+          </w:tcPr>
+          <w:p>
+            <w:pPr>
+              <w:rPr>
+                <w:b/>
+                <w:bCs/>
+              </w:rPr>
+            </w:pPr>
+            <w:r>
+              <w:rPr>
+                <w:b/>
+                <w:bCs/>
+              </w:rPr>
+              <w:t>Metric</w:t>
+            </w:r>
+          </w:p>
+        </w:tc>
+        <w:tc>
+          <w:tcPr>
+            <w:tcW w:w="2697" w:type="dxa"/>
+          </w:tcPr>
+          <w:p>
+            <w:pPr>
+              <w:rPr>
+                <w:b/>
+                <w:bCs/>
+              </w:rPr>
+            </w:pPr>
+            <w:r>
+              <w:rPr>
+                <w:b/>
+                <w:bCs/>
+              </w:rPr>
+              <w:t>Execution 1</w:t>
+            </w:r>
+          </w:p>
+        </w:tc>
+        <w:tc>
+          <w:tcPr>
+            <w:tcW w:w="2698" w:type="dxa"/>
+          </w:tcPr>
+          <w:p>
+            <w:pPr>
+              <w:rPr>
+                <w:b/>
+                <w:bCs/>
+              </w:rPr>
+            </w:pPr>
+            <w:r>
+              <w:rPr>
+                <w:b/>
+                <w:bCs/>
+              </w:rPr>
+              <w:t>Execution 2</w:t>
+            </w:r>
+          </w:p>
+        </w:tc>
+        <w:tc>
+          <w:tcPr>
+            <w:tcW w:w="2698" w:type="dxa"/>
+          </w:tcPr>
+          <w:p>
+            <w:pPr>
+              <w:rPr>
+                <w:b/>
+                <w:bCs/>
+              </w:rPr>
+            </w:pPr>
+            <w:r>
+              <w:rPr>
+                <w:b/>
+                <w:bCs/>
+              </w:rPr>
+              <w:t>Change</w:t>
+            </w:r>
+          </w:p>
+        </w:tc>
+      </w:tr>
+      <w:tr>
+        <w:tc>
+          <w:tcPr>
+            <w:tcW w:w="2697" w:type="dxa"/>
+          </w:tcPr>
+          <w:p>
+            <w:r>
+              <w:t>Accuracy</w:t>
+            </w:r>
+          </w:p>
+        </w:tc>
+        <w:tc>
+          <w:tcPr>
+            <w:tcW w:w="2697" w:type="dxa"/>
+          </w:tcPr>
+          <w:p>
+            <w:r>
+              <w:t>0.</w:t>
+            </w:r>
+            <w:r>
+              <w:t>9998</w:t>
+            </w:r>
+          </w:p>
+        </w:tc>
+        <w:tc>
+          <w:tcPr>
+            <w:tcW w:w="2698" w:type="dxa"/>
+          </w:tcPr>
+          <w:p>
+            <w:r>
+              <w:t>0.9</w:t>
+            </w:r>
+            <w:r>
+              <w:t>987</w:t>
+            </w:r>
+          </w:p>
+        </w:tc>
+        <w:tc>
+          <w:tcPr>
+            <w:tcW w:w="2698" w:type="dxa"/>
+          </w:tcPr>
+          <w:p>
+            <w:r>
+              <w:t>-0.00</w:t>
+            </w:r>
+            <w:r>
+              <w:t>11</w:t>
+            </w:r>
+          </w:p>
+        </w:tc>
+      </w:tr>
+      <w:tr>
+        <w:tc>
+          <w:tcPr>
+            <w:tcW w:w="2697" w:type="dxa"/>
+          </w:tcPr>
+          <w:p>
+            <w:r>
+              <w:t>Precision</w:t>
+            </w:r>
+          </w:p>
+        </w:tc>
+        <w:tc>
+          <w:tcPr>
+            <w:tcW w:w="2697" w:type="dxa"/>
+          </w:tcPr>
+          <w:p>
+            <w:r>
+              <w:t>0.9</w:t>
+            </w:r>
+            <w:r>
+              <w:t>998</w:t>
+            </w:r>
+          </w:p>
+        </w:tc>
+        <w:tc>
+          <w:tcPr>
+            <w:tcW w:w="2698" w:type="dxa"/>
+          </w:tcPr>
+          <w:p>
+            <w:r>
+              <w:t>0.9</w:t>
+            </w:r>
+            <w:r>
+              <w:t>974</w:t>
+            </w:r>
+          </w:p>
+        </w:tc>
+        <w:tc>
+          <w:tcPr>
+            <w:tcW w:w="2698" w:type="dxa"/>
+          </w:tcPr>
+          <w:p>
+            <w:r>
+              <w:t>-0.0024</w:t>
+            </w:r>
+          </w:p>
+        </w:tc>
+      </w:tr>
+      <w:tr>
+        <w:tc>
+          <w:tcPr>
+            <w:tcW w:w="2697" w:type="dxa"/>
+          </w:tcPr>
+          <w:p>
+            <w:r>
+              <w:t>Recall</w:t>
+            </w:r>
+          </w:p>
+        </w:tc>
+        <w:tc>
+          <w:tcPr>
+            <w:tcW w:w="2697" w:type="dxa"/>
+          </w:tcPr>
+          <w:p>
+            <w:r>
+              <w:t>0.9</w:t>
+            </w:r>
+            <w:r>
+              <w:t>998</w:t>
+            </w:r>
+          </w:p>
+        </w:tc>
+        <w:tc>
+          <w:tcPr>
+            <w:tcW w:w="2698" w:type="dxa"/>
+          </w:tcPr>
+          <w:p>
+            <w:r>
+              <w:t>0.9</w:t>
+            </w:r>
+            <w:r>
+              <w:t>998</w:t>
+            </w:r>
+          </w:p>
+        </w:tc>
+        <w:tc>
+          <w:tcPr>
+            <w:tcW w:w="2698" w:type="dxa"/>
+          </w:tcPr>
+          <w:p>
+            <w:r>
+              <w:t>0</w:t>
+            </w:r>
+          </w:p>
+        </w:tc>
+      </w:tr>
+      <w:tr>
+        <w:tc>
+          <w:tcPr>
+            <w:tcW w:w="2697" w:type="dxa"/>
+          </w:tcPr>
+          <w:p>
+            <w:r>
+              <w:t>F1 Score</w:t>
+            </w:r>
+          </w:p>
+        </w:tc>
+        <w:tc>
+          <w:tcPr>
+            <w:tcW w:w="2697" w:type="dxa"/>
+          </w:tcPr>
+          <w:p>
+            <w:r>
+              <w:t>0.</w:t>
+            </w:r>
+            <w:r>
+              <w:t>9998</w:t>
+            </w:r>
+          </w:p>
+        </w:tc>
+        <w:tc>
+          <w:tcPr>
+            <w:tcW w:w="2698" w:type="dxa"/>
+          </w:tcPr>
+          <w:p>
+            <w:r>
+              <w:t>0.9</w:t>
+            </w:r>
+            <w:r>
+              <w:t>986</w:t>
+            </w:r>
+          </w:p>
+        </w:tc>
+        <w:tc>
+          <w:tcPr>
+            <w:tcW w:w="2698" w:type="dxa"/>
+          </w:tcPr>
+          <w:p>
+            <w:r>
+              <w:t>-0</w:t>
+            </w:r>
+            <w:r>
+              <w:t>.0012</w:t>
+            </w:r>
+          </w:p>
+        </w:tc>
+      </w:tr>
+      <w:tr>
+        <w:tc>
+          <w:tcPr>
+            <w:tcW w:w="2697" w:type="dxa"/>
+          </w:tcPr>
+          <w:p>
+            <w:r>
+              <w:t>ROC-AUC</w:t>
+            </w:r>
+          </w:p>
+        </w:tc>
+        <w:tc>
+          <w:tcPr>
+            <w:tcW w:w="2697" w:type="dxa"/>
+          </w:tcPr>
+          <w:p>
+            <w:r>
+              <w:t>0.9</w:t>
+            </w:r>
+            <w:r>
+              <w:t>998</w:t>
+            </w:r>
+          </w:p>
+        </w:tc>
+        <w:tc>
+          <w:tcPr>
+            <w:tcW w:w="2698" w:type="dxa"/>
+          </w:tcPr>
+          <w:p>
+            <w:r>
+              <w:t>0.9</w:t>
+            </w:r>
+            <w:r>
+              <w:t>987</w:t>
+            </w:r>
+          </w:p>
+        </w:tc>
+        <w:tc>
+          <w:tcPr>
+            <w:tcW w:w="2698" w:type="dxa"/>
+          </w:tcPr>
+          <w:p>
+            <w:r>
+              <w:t>-0.00</w:t>
+            </w:r>
+            <w:r>
+              <w:t>11</w:t>
+            </w:r>
+          </w:p>
+        </w:tc>
+      </w:tr>
+    </w:tbl>
+    <w:p/>
+    <w:p>
+      <w:r>
+        <w:t xml:space="preserve">ISOT performance remains exceptionally high across both executions, though Execution 2 exhibits very slightly lower performance. </w:t>
+      </w:r>
+    </w:p>
+    <w:p>
+      <w:pPr>
+        <w:rPr>
+          <w:b/>
+          <w:bCs/>
+        </w:rPr>
+      </w:pPr>
+    </w:p>
+    <w:p>
+      <w:pPr>
+        <w:rPr>
+          <w:b/>
+          <w:bCs/>
+        </w:rPr>
+      </w:pPr>
+      <w:r>
+        <w:rPr>
+          <w:b/>
+          <w:bCs/>
+        </w:rPr>
+        <w:t>LIAR Dataset</w:t>
+      </w:r>
+    </w:p>
+    <w:p/>
+    <w:tbl>
+      <w:tblPr>
+        <w:tblStyle w:val="TableGrid"/>
+        <w:tblW w:w="0" w:type="auto"/>
+        <w:tblLook w:val="04A0" w:firstRow="1" w:lastRow="0" w:firstColumn="1" w:lastColumn="0" w:noHBand="0" w:noVBand="1"/>
+      </w:tblPr>
+      <w:tblGrid>
+        <w:gridCol w:w="2697"/>
+        <w:gridCol w:w="2697"/>
+        <w:gridCol w:w="2698"/>
+        <w:gridCol w:w="2698"/>
+      </w:tblGrid>
+      <w:tr>
+        <w:tc>
+          <w:tcPr>
+            <w:tcW w:w="2697" w:type="dxa"/>
+          </w:tcPr>
+          <w:p>
+            <w:pPr>
+              <w:rPr>
+                <w:b/>
+                <w:bCs/>
+              </w:rPr>
+            </w:pPr>
+            <w:r>
+              <w:rPr>
+                <w:b/>
+                <w:bCs/>
+              </w:rPr>
+              <w:t>Metric</w:t>
+            </w:r>
+          </w:p>
+        </w:tc>
+        <w:tc>
+          <w:tcPr>
+            <w:tcW w:w="2697" w:type="dxa"/>
+          </w:tcPr>
+          <w:p>
+            <w:pPr>
+              <w:rPr>
+                <w:b/>
+                <w:bCs/>
+              </w:rPr>
+            </w:pPr>
+            <w:r>
+              <w:rPr>
+                <w:b/>
+                <w:bCs/>
+              </w:rPr>
+              <w:t>Execution 1</w:t>
+            </w:r>
+          </w:p>
+        </w:tc>
+        <w:tc>
+          <w:tcPr>
+            <w:tcW w:w="2698" w:type="dxa"/>
+          </w:tcPr>
+          <w:p>
+            <w:pPr>
+              <w:rPr>
+                <w:b/>
+                <w:bCs/>
+              </w:rPr>
+            </w:pPr>
+            <w:r>
+              <w:rPr>
+                <w:b/>
+                <w:bCs/>
+              </w:rPr>
+              <w:t>Execution 2</w:t>
+            </w:r>
+          </w:p>
+        </w:tc>
+        <w:tc>
+          <w:tcPr>
+            <w:tcW w:w="2698" w:type="dxa"/>
+          </w:tcPr>
+          <w:p>
+            <w:pPr>
+              <w:rPr>
+                <w:b/>
+                <w:bCs/>
+              </w:rPr>
+            </w:pPr>
+            <w:r>
+              <w:rPr>
+                <w:b/>
+                <w:bCs/>
+              </w:rPr>
+              <w:t>Change</w:t>
+            </w:r>
+          </w:p>
+        </w:tc>
+      </w:tr>
+      <w:tr>
+        <w:tc>
+          <w:tcPr>
+            <w:tcW w:w="2697" w:type="dxa"/>
+          </w:tcPr>
+          <w:p>
+            <w:r>
+              <w:t>Accuracy</w:t>
+            </w:r>
+          </w:p>
+        </w:tc>
+        <w:tc>
+          <w:tcPr>
+            <w:tcW w:w="2697" w:type="dxa"/>
+          </w:tcPr>
+          <w:p>
+            <w:r>
+              <w:t>0.</w:t>
+            </w:r>
+            <w:r>
+              <w:t>6354</w:t>
+            </w:r>
+          </w:p>
+        </w:tc>
+        <w:tc>
+          <w:tcPr>
+            <w:tcW w:w="2698" w:type="dxa"/>
+          </w:tcPr>
+          <w:p>
+            <w:r>
+              <w:t>0.</w:t>
+            </w:r>
+            <w:r>
+              <w:t>6251</w:t>
+            </w:r>
+          </w:p>
+        </w:tc>
+        <w:tc>
+          <w:tcPr>
+            <w:tcW w:w="2698" w:type="dxa"/>
+          </w:tcPr>
+          <w:p>
+            <w:r>
+              <w:t>-0.0</w:t>
+            </w:r>
+            <w:r>
+              <w:t>103</w:t>
+            </w:r>
+          </w:p>
+        </w:tc>
+      </w:tr>
+      <w:tr>
+        <w:tc>
+          <w:tcPr>
+            <w:tcW w:w="2697" w:type="dxa"/>
+          </w:tcPr>
+          <w:p>
+            <w:r>
+              <w:t>Precision</w:t>
+            </w:r>
+          </w:p>
+        </w:tc>
+        <w:tc>
+          <w:tcPr>
+            <w:tcW w:w="2697" w:type="dxa"/>
+          </w:tcPr>
+          <w:p>
+            <w:r>
+              <w:t>0.</w:t>
+            </w:r>
+            <w:r>
+              <w:t>6318</w:t>
+            </w:r>
+          </w:p>
+        </w:tc>
+        <w:tc>
+          <w:tcPr>
+            <w:tcW w:w="2698" w:type="dxa"/>
+          </w:tcPr>
+          <w:p>
+            <w:r>
+              <w:t>0.</w:t>
+            </w:r>
+            <w:r>
+              <w:t>6496</w:t>
+            </w:r>
+          </w:p>
+        </w:tc>
+        <w:tc>
+          <w:tcPr>
+            <w:tcW w:w="2698" w:type="dxa"/>
+          </w:tcPr>
+          <w:p>
+            <w:r>
+              <w:t>+0.01</w:t>
+            </w:r>
+            <w:r>
+              <w:t>78</w:t>
+            </w:r>
+          </w:p>
+        </w:tc>
+      </w:tr>
+      <w:tr>
+        <w:tc>
+          <w:tcPr>
+            <w:tcW w:w="2697" w:type="dxa"/>
+          </w:tcPr>
+          <w:p>
+            <w:r>
+              <w:t>Recall</w:t>
+            </w:r>
+          </w:p>
+        </w:tc>
+        <w:tc>
+          <w:tcPr>
+            <w:tcW w:w="2697" w:type="dxa"/>
+          </w:tcPr>
+          <w:p>
+            <w:r>
+              <w:t>0.</w:t>
+            </w:r>
+            <w:r>
+              <w:t>8459</w:t>
+            </w:r>
+          </w:p>
+        </w:tc>
+        <w:tc>
+          <w:tcPr>
+            <w:tcW w:w="2698" w:type="dxa"/>
+          </w:tcPr>
+          <w:p>
+            <w:r>
+              <w:t>0.</w:t>
+            </w:r>
+            <w:r>
+              <w:t>7269</w:t>
+            </w:r>
+          </w:p>
+        </w:tc>
+        <w:tc>
+          <w:tcPr>
+            <w:tcW w:w="2698" w:type="dxa"/>
+          </w:tcPr>
+          <w:p>
+            <w:r>
+              <w:t>-0.0</w:t>
+            </w:r>
+            <w:r>
+              <w:t>1190</w:t>
+            </w:r>
+          </w:p>
+        </w:tc>
+      </w:tr>
+      <w:tr>
+        <w:tc>
+          <w:tcPr>
+            <w:tcW w:w="2697" w:type="dxa"/>
+          </w:tcPr>
+          <w:p>
+            <w:r>
+              <w:t>F1 Score</w:t>
+            </w:r>
+          </w:p>
+        </w:tc>
+        <w:tc>
+          <w:tcPr>
+            <w:tcW w:w="2697" w:type="dxa"/>
+          </w:tcPr>
+          <w:p>
+            <w:r>
+              <w:t>0.</w:t>
+            </w:r>
+            <w:r>
+              <w:t>7234</w:t>
+            </w:r>
+          </w:p>
+        </w:tc>
+        <w:tc>
+          <w:tcPr>
+            <w:tcW w:w="2698" w:type="dxa"/>
+          </w:tcPr>
+          <w:p>
+            <w:r>
+              <w:t>0.</w:t>
+            </w:r>
+            <w:r>
+              <w:t>6861</w:t>
+            </w:r>
+          </w:p>
+        </w:tc>
+        <w:tc>
+          <w:tcPr>
+            <w:tcW w:w="2698" w:type="dxa"/>
+          </w:tcPr>
+          <w:p>
+            <w:r>
+              <w:t>-0.</w:t>
+            </w:r>
+            <w:r>
+              <w:t>0373</w:t>
+            </w:r>
+          </w:p>
+        </w:tc>
+      </w:tr>
+      <w:tr>
+        <w:tc>
+          <w:tcPr>
+            <w:tcW w:w="2697" w:type="dxa"/>
+          </w:tcPr>
+          <w:p>
+            <w:r>
+              <w:t>ROC-AUC</w:t>
+            </w:r>
+          </w:p>
+        </w:tc>
+        <w:tc>
+          <w:tcPr>
+            <w:tcW w:w="2697" w:type="dxa"/>
+          </w:tcPr>
+          <w:p>
+            <w:r>
+              <w:t>0.</w:t>
+            </w:r>
+            <w:r>
+              <w:t>6047</w:t>
+            </w:r>
+          </w:p>
+        </w:tc>
+        <w:tc>
+          <w:tcPr>
+            <w:tcW w:w="2698" w:type="dxa"/>
+          </w:tcPr>
+          <w:p>
+            <w:r>
+              <w:t>0.</w:t>
+            </w:r>
+            <w:r>
+              <w:t>6103</w:t>
+            </w:r>
+          </w:p>
+        </w:tc>
+        <w:tc>
+          <w:tcPr>
+            <w:tcW w:w="2698" w:type="dxa"/>
+          </w:tcPr>
+          <w:p>
+            <w:r>
+              <w:t>+0.0056</w:t>
+            </w:r>
+          </w:p>
+        </w:tc>
+      </w:tr>
+    </w:tbl>
+    <w:p/>
+    <w:p>
+      <w:r>
+        <w:t xml:space="preserve">The LIAR dataset shows the most drastic changes. There is a substantial drop in recall, along with a slight increase in precision. Interestingly, despite decreases in other metrics, there is a small improvement in ROC-AUC. </w:t>
+      </w:r>
+    </w:p>
+    <w:p/>
+    <w:p>
+      <w:r>
+        <w:t>From the above comparison between both executions, there are a few key learning points:</w:t>
+      </w:r>
+    </w:p>
+    <w:p/>
+    <w:p>
+      <w:pPr>
+        <w:pStyle w:val="ListParagraph"/>
+        <w:numPr>
+          <w:ilvl w:val="0"/>
+          <w:numId w:val="47"/>
+        </w:numPr>
+        <w:rPr>
+          <w:b/>
+          <w:bCs/>
+        </w:rPr>
+      </w:pPr>
+      <w:r>
+        <w:rPr>
+          <w:b/>
+          <w:bCs/>
+        </w:rPr>
+        <w:t>The implementation of a weighted sampler, class weights &amp; hyperparameter tuning created a more balanced classifier for the LIAR dataset.</w:t>
+      </w:r>
+    </w:p>
+    <w:p/>
+    <w:p>
+      <w:pPr>
+        <w:ind w:left="360"/>
+      </w:pPr>
+      <w:r>
+        <w:t>Execution 1 displayed a large gap between recall (0.8459) and precision (0.6318), indicating a classifier biased towards labelling content as “real”. This is evident in the confusion matrices. Execution 2 has more balanced precision and recall, suggesting that the dataset balancing techniques addressed the bias, although not to the extent that I hoped.</w:t>
+      </w:r>
+    </w:p>
+    <w:p>
+      <w:pPr>
+        <w:ind w:left="360"/>
+      </w:pPr>
+    </w:p>
+    <w:p>
+      <w:pPr>
+        <w:pStyle w:val="ListParagraph"/>
+        <w:numPr>
+          <w:ilvl w:val="0"/>
+          <w:numId w:val="47"/>
+        </w:numPr>
+        <w:rPr>
+          <w:b/>
+          <w:bCs/>
+        </w:rPr>
+      </w:pPr>
+      <w:r>
+        <w:rPr>
+          <w:b/>
+          <w:bCs/>
+        </w:rPr>
+        <w:t>The model from Execution 2 might have better at discriminating fake news despite lower accuracy.</w:t>
+      </w:r>
+    </w:p>
+    <w:p>
+      <w:pPr>
+        <w:rPr>
+          <w:b/>
+          <w:bCs/>
+        </w:rPr>
+      </w:pPr>
+    </w:p>
+    <w:p>
+      <w:pPr>
+        <w:ind w:left="360"/>
+      </w:pPr>
+      <w:r>
+        <w:t xml:space="preserve">The increased ROC-AUC on Execution 2 was surprising, considering that it exhibited lower accuracy and lower F1 scores. The original model may have been overly optimistic about classifying political statements as real.  </w:t>
+      </w:r>
+    </w:p>
+    <w:p>
+      <w:pPr>
+        <w:ind w:left="360"/>
+      </w:pPr>
+    </w:p>
+    <w:p>
+      <w:pPr>
+        <w:pStyle w:val="ListParagraph"/>
+        <w:numPr>
+          <w:ilvl w:val="0"/>
+          <w:numId w:val="47"/>
+        </w:numPr>
+        <w:rPr>
+          <w:b/>
+          <w:bCs/>
+        </w:rPr>
+      </w:pPr>
+      <w:r>
+        <w:rPr>
+          <w:b/>
+          <w:bCs/>
+        </w:rPr>
+        <w:t>Dataset balancing seems to primarily affect how models handle difficult classification tasks.</w:t>
+      </w:r>
+    </w:p>
+    <w:p>
+      <w:pPr>
+        <w:rPr>
+          <w:b/>
+          <w:bCs/>
+        </w:rPr>
+      </w:pPr>
+    </w:p>
+    <w:p>
+      <w:pPr>
+        <w:ind w:left="360"/>
+      </w:pPr>
+      <w:r>
+        <w:t xml:space="preserve">The changes to ISOT performance across both executions were minimal, indicating that dataset balancing primarily affects how models handle difficult classifications while having less impact on more straightforward classification tasks. </w:t>
+      </w:r>
+    </w:p>
+    <w:p>
+      <w:pPr>
+        <w:ind w:left="360"/>
+      </w:pPr>
+    </w:p>
+    <w:p>
+      <w:pPr>
+        <w:pStyle w:val="Heading4"/>
+      </w:pPr>
+      <w:r>
+        <w:lastRenderedPageBreak/>
+        <w:t>[7.138] Conclusions and Future Work</w:t>
+      </w:r>
+      <w:r>
+        <w:t xml:space="preserve"> from this point</w:t>
+      </w:r>
+    </w:p>
+    <w:p/>
+    <w:p>
+      <w:r>
+        <w:t xml:space="preserve">While </w:t>
+      </w:r>
+      <w:r>
+        <w:t>the overall metrics for Execution 2 has slightly decreased</w:t>
+      </w:r>
+      <w:r>
+        <w:t xml:space="preserve"> compared to Execution 1 of Version 2</w:t>
+      </w:r>
+      <w:r>
+        <w:t xml:space="preserve">, the demonstrated improved balance between precision and recall on challenging content (LIAR dataset) indicates to me that Version 2 would be more trustworthy in real-world applications, as Execution 1 was overly-optimistic in classifying statements as ‘real’. </w:t>
+      </w:r>
+    </w:p>
+    <w:p/>
+    <w:p>
+      <w:r>
+        <w:t xml:space="preserve">Interestingly, the implementation of the </w:t>
+      </w:r>
+      <w:r>
+        <w:t>weighted sampler, class weights &amp; hyperparameter tuning</w:t>
+      </w:r>
+      <w:r>
+        <w:t xml:space="preserve"> did not dramatically improve the model’s performance on the LIAR dataset. This suggests to me tha</w:t>
+      </w:r>
+      <w:r>
+        <w:t xml:space="preserve">t balancing datasets alone will not be sufficient to address the model’s present inability to classify political statements from the LIAR dataset. </w:t>
+      </w:r>
+    </w:p>
+    <w:p/>
+    <w:p>
+      <w:r>
+        <w:t xml:space="preserve">Currently planned future work from this point </w:t>
+      </w:r>
+      <w:r>
+        <w:t>will need to achieve the following goals:</w:t>
+      </w:r>
+    </w:p>
+    <w:p/>
+    <w:p>
+      <w:pPr>
+        <w:pStyle w:val="ListParagraph"/>
+        <w:numPr>
+          <w:ilvl w:val="0"/>
+          <w:numId w:val="50"/>
+        </w:numPr>
+      </w:pPr>
+      <w:r>
+        <w:t xml:space="preserve">Expanding the data pipeline to include the FakeNewsNet dataset. </w:t>
+      </w:r>
+    </w:p>
+    <w:p>
+      <w:pPr>
+        <w:pStyle w:val="ListParagraph"/>
+        <w:numPr>
+          <w:ilvl w:val="0"/>
+          <w:numId w:val="50"/>
+        </w:numPr>
+      </w:pPr>
+      <w:r>
+        <w:t>Improving performance on the LIAR dataset, if possible/feasible.</w:t>
+      </w:r>
+    </w:p>
+    <w:p>
+      <w:pPr>
+        <w:pStyle w:val="ListParagraph"/>
+        <w:numPr>
+          <w:ilvl w:val="0"/>
+          <w:numId w:val="50"/>
+        </w:numPr>
+      </w:pPr>
+      <w:r>
+        <w:t>Creating a simple CLI front-end for the end-user to interact with the model.</w:t>
       </w:r>
     </w:p>
     <w:p/>
     <w:p/>
-    <w:p>
-      <w:pPr>
-        <w:rPr>
-          <w:b/>
-          <w:sz w:val="48"/>
-          <w:szCs w:val="48"/>
+    <w:p/>
+    <w:p>
+      <w:pPr>
+        <w:ind w:left="360"/>
+        <w:rPr>
+          <w:b/>
+          <w:bCs/>
         </w:rPr>
       </w:pPr>
       <w:r>
@@ -14666,8 +17158,8 @@
       </w:pPr>
     </w:p>
     <w:sectPr>
-      <w:footerReference w:type="even" r:id="rId77"/>
-      <w:footerReference w:type="default" r:id="rId78"/>
+      <w:footerReference w:type="even" r:id="rId91"/>
+      <w:footerReference w:type="default" r:id="rId92"/>
       <w:pgSz w:w="12240" w:h="15840" w:code="1"/>
       <w:pgMar w:top="720" w:right="720" w:bottom="720" w:left="720" w:header="709" w:footer="709" w:gutter="0"/>
       <w:cols w:space="708"/>
@@ -15427,6 +17919,95 @@
     </w:lvl>
   </w:abstractNum>
   <w:abstractNum w:abstractNumId="6" w15:restartNumberingAfterBreak="0">
+    <w:nsid w:val="0D232249"/>
+    <w:multiLevelType w:val="hybridMultilevel"/>
+    <w:tmpl w:val="A104C27C"/>
+    <w:lvl w:ilvl="0" w:tplc="4809000F">
+      <w:start w:val="1"/>
+      <w:numFmt w:val="decimal"/>
+      <w:lvlText w:val="%1."/>
+      <w:lvlJc w:val="left"/>
+      <w:pPr>
+        <w:ind w:left="720" w:hanging="360"/>
+      </w:pPr>
+      <w:rPr>
+        <w:rFonts w:hint="default"/>
+      </w:rPr>
+    </w:lvl>
+    <w:lvl w:ilvl="1" w:tplc="48090019" w:tentative="1">
+      <w:start w:val="1"/>
+      <w:numFmt w:val="lowerLetter"/>
+      <w:lvlText w:val="%2."/>
+      <w:lvlJc w:val="left"/>
+      <w:pPr>
+        <w:ind w:left="1440" w:hanging="360"/>
+      </w:pPr>
+    </w:lvl>
+    <w:lvl w:ilvl="2" w:tplc="4809001B" w:tentative="1">
+      <w:start w:val="1"/>
+      <w:numFmt w:val="lowerRoman"/>
+      <w:lvlText w:val="%3."/>
+      <w:lvlJc w:val="right"/>
+      <w:pPr>
+        <w:ind w:left="2160" w:hanging="180"/>
+      </w:pPr>
+    </w:lvl>
+    <w:lvl w:ilvl="3" w:tplc="4809000F" w:tentative="1">
+      <w:start w:val="1"/>
+      <w:numFmt w:val="decimal"/>
+      <w:lvlText w:val="%4."/>
+      <w:lvlJc w:val="left"/>
+      <w:pPr>
+        <w:ind w:left="2880" w:hanging="360"/>
+      </w:pPr>
+    </w:lvl>
+    <w:lvl w:ilvl="4" w:tplc="48090019" w:tentative="1">
+      <w:start w:val="1"/>
+      <w:numFmt w:val="lowerLetter"/>
+      <w:lvlText w:val="%5."/>
+      <w:lvlJc w:val="left"/>
+      <w:pPr>
+        <w:ind w:left="3600" w:hanging="360"/>
+      </w:pPr>
+    </w:lvl>
+    <w:lvl w:ilvl="5" w:tplc="4809001B" w:tentative="1">
+      <w:start w:val="1"/>
+      <w:numFmt w:val="lowerRoman"/>
+      <w:lvlText w:val="%6."/>
+      <w:lvlJc w:val="right"/>
+      <w:pPr>
+        <w:ind w:left="4320" w:hanging="180"/>
+      </w:pPr>
+    </w:lvl>
+    <w:lvl w:ilvl="6" w:tplc="4809000F" w:tentative="1">
+      <w:start w:val="1"/>
+      <w:numFmt w:val="decimal"/>
+      <w:lvlText w:val="%7."/>
+      <w:lvlJc w:val="left"/>
+      <w:pPr>
+        <w:ind w:left="5040" w:hanging="360"/>
+      </w:pPr>
+    </w:lvl>
+    <w:lvl w:ilvl="7" w:tplc="48090019" w:tentative="1">
+      <w:start w:val="1"/>
+      <w:numFmt w:val="lowerLetter"/>
+      <w:lvlText w:val="%8."/>
+      <w:lvlJc w:val="left"/>
+      <w:pPr>
+        <w:ind w:left="5760" w:hanging="360"/>
+      </w:pPr>
+    </w:lvl>
+    <w:lvl w:ilvl="8" w:tplc="4809001B" w:tentative="1">
+      <w:start w:val="1"/>
+      <w:numFmt w:val="lowerRoman"/>
+      <w:lvlText w:val="%9."/>
+      <w:lvlJc w:val="right"/>
+      <w:pPr>
+        <w:ind w:left="6480" w:hanging="180"/>
+      </w:pPr>
+    </w:lvl>
+  </w:abstractNum>
+  <w:abstractNum w:abstractNumId="7" w15:restartNumberingAfterBreak="0">
     <w:nsid w:val="0E422640"/>
     <w:multiLevelType w:val="hybridMultilevel"/>
     <w:tmpl w:val="D0469EEA"/>
@@ -15515,7 +18096,7 @@
       </w:pPr>
     </w:lvl>
   </w:abstractNum>
-  <w:abstractNum w:abstractNumId="7" w15:restartNumberingAfterBreak="0">
+  <w:abstractNum w:abstractNumId="8" w15:restartNumberingAfterBreak="0">
     <w:nsid w:val="167250C4"/>
     <w:multiLevelType w:val="hybridMultilevel"/>
     <w:tmpl w:val="E34EB882"/>
@@ -15604,7 +18185,7 @@
       </w:pPr>
     </w:lvl>
   </w:abstractNum>
-  <w:abstractNum w:abstractNumId="8" w15:restartNumberingAfterBreak="0">
+  <w:abstractNum w:abstractNumId="9" w15:restartNumberingAfterBreak="0">
     <w:nsid w:val="16E57C6E"/>
     <w:multiLevelType w:val="hybridMultilevel"/>
     <w:tmpl w:val="38D47078"/>
@@ -15720,7 +18301,7 @@
       </w:rPr>
     </w:lvl>
   </w:abstractNum>
-  <w:abstractNum w:abstractNumId="9" w15:restartNumberingAfterBreak="0">
+  <w:abstractNum w:abstractNumId="10" w15:restartNumberingAfterBreak="0">
     <w:nsid w:val="1A3A4FA2"/>
     <w:multiLevelType w:val="hybridMultilevel"/>
     <w:tmpl w:val="407EA9F8"/>
@@ -15809,7 +18390,7 @@
       </w:pPr>
     </w:lvl>
   </w:abstractNum>
-  <w:abstractNum w:abstractNumId="10" w15:restartNumberingAfterBreak="0">
+  <w:abstractNum w:abstractNumId="11" w15:restartNumberingAfterBreak="0">
     <w:nsid w:val="1B983CA3"/>
     <w:multiLevelType w:val="hybridMultilevel"/>
     <w:tmpl w:val="A08EF670"/>
@@ -15898,7 +18479,7 @@
       </w:pPr>
     </w:lvl>
   </w:abstractNum>
-  <w:abstractNum w:abstractNumId="11" w15:restartNumberingAfterBreak="0">
+  <w:abstractNum w:abstractNumId="12" w15:restartNumberingAfterBreak="0">
     <w:nsid w:val="20C2798E"/>
     <w:multiLevelType w:val="hybridMultilevel"/>
     <w:tmpl w:val="E960A38A"/>
@@ -15988,7 +18569,7 @@
       </w:pPr>
     </w:lvl>
   </w:abstractNum>
-  <w:abstractNum w:abstractNumId="12" w15:restartNumberingAfterBreak="0">
+  <w:abstractNum w:abstractNumId="13" w15:restartNumberingAfterBreak="0">
     <w:nsid w:val="234F5062"/>
     <w:multiLevelType w:val="hybridMultilevel"/>
     <w:tmpl w:val="EDF0C720"/>
@@ -16077,7 +18658,7 @@
       </w:pPr>
     </w:lvl>
   </w:abstractNum>
-  <w:abstractNum w:abstractNumId="13" w15:restartNumberingAfterBreak="0">
+  <w:abstractNum w:abstractNumId="14" w15:restartNumberingAfterBreak="0">
     <w:nsid w:val="24FF0A8E"/>
     <w:multiLevelType w:val="hybridMultilevel"/>
     <w:tmpl w:val="0D024D72"/>
@@ -16166,7 +18747,185 @@
       </w:pPr>
     </w:lvl>
   </w:abstractNum>
-  <w:abstractNum w:abstractNumId="14" w15:restartNumberingAfterBreak="0">
+  <w:abstractNum w:abstractNumId="15" w15:restartNumberingAfterBreak="0">
+    <w:nsid w:val="25C41C84"/>
+    <w:multiLevelType w:val="hybridMultilevel"/>
+    <w:tmpl w:val="6166F306"/>
+    <w:lvl w:ilvl="0" w:tplc="4809000F">
+      <w:start w:val="1"/>
+      <w:numFmt w:val="decimal"/>
+      <w:lvlText w:val="%1."/>
+      <w:lvlJc w:val="left"/>
+      <w:pPr>
+        <w:ind w:left="720" w:hanging="360"/>
+      </w:pPr>
+      <w:rPr>
+        <w:rFonts w:hint="default"/>
+      </w:rPr>
+    </w:lvl>
+    <w:lvl w:ilvl="1" w:tplc="48090019" w:tentative="1">
+      <w:start w:val="1"/>
+      <w:numFmt w:val="lowerLetter"/>
+      <w:lvlText w:val="%2."/>
+      <w:lvlJc w:val="left"/>
+      <w:pPr>
+        <w:ind w:left="1440" w:hanging="360"/>
+      </w:pPr>
+    </w:lvl>
+    <w:lvl w:ilvl="2" w:tplc="4809001B" w:tentative="1">
+      <w:start w:val="1"/>
+      <w:numFmt w:val="lowerRoman"/>
+      <w:lvlText w:val="%3."/>
+      <w:lvlJc w:val="right"/>
+      <w:pPr>
+        <w:ind w:left="2160" w:hanging="180"/>
+      </w:pPr>
+    </w:lvl>
+    <w:lvl w:ilvl="3" w:tplc="4809000F" w:tentative="1">
+      <w:start w:val="1"/>
+      <w:numFmt w:val="decimal"/>
+      <w:lvlText w:val="%4."/>
+      <w:lvlJc w:val="left"/>
+      <w:pPr>
+        <w:ind w:left="2880" w:hanging="360"/>
+      </w:pPr>
+    </w:lvl>
+    <w:lvl w:ilvl="4" w:tplc="48090019" w:tentative="1">
+      <w:start w:val="1"/>
+      <w:numFmt w:val="lowerLetter"/>
+      <w:lvlText w:val="%5."/>
+      <w:lvlJc w:val="left"/>
+      <w:pPr>
+        <w:ind w:left="3600" w:hanging="360"/>
+      </w:pPr>
+    </w:lvl>
+    <w:lvl w:ilvl="5" w:tplc="4809001B" w:tentative="1">
+      <w:start w:val="1"/>
+      <w:numFmt w:val="lowerRoman"/>
+      <w:lvlText w:val="%6."/>
+      <w:lvlJc w:val="right"/>
+      <w:pPr>
+        <w:ind w:left="4320" w:hanging="180"/>
+      </w:pPr>
+    </w:lvl>
+    <w:lvl w:ilvl="6" w:tplc="4809000F" w:tentative="1">
+      <w:start w:val="1"/>
+      <w:numFmt w:val="decimal"/>
+      <w:lvlText w:val="%7."/>
+      <w:lvlJc w:val="left"/>
+      <w:pPr>
+        <w:ind w:left="5040" w:hanging="360"/>
+      </w:pPr>
+    </w:lvl>
+    <w:lvl w:ilvl="7" w:tplc="48090019" w:tentative="1">
+      <w:start w:val="1"/>
+      <w:numFmt w:val="lowerLetter"/>
+      <w:lvlText w:val="%8."/>
+      <w:lvlJc w:val="left"/>
+      <w:pPr>
+        <w:ind w:left="5760" w:hanging="360"/>
+      </w:pPr>
+    </w:lvl>
+    <w:lvl w:ilvl="8" w:tplc="4809001B" w:tentative="1">
+      <w:start w:val="1"/>
+      <w:numFmt w:val="lowerRoman"/>
+      <w:lvlText w:val="%9."/>
+      <w:lvlJc w:val="right"/>
+      <w:pPr>
+        <w:ind w:left="6480" w:hanging="180"/>
+      </w:pPr>
+    </w:lvl>
+  </w:abstractNum>
+  <w:abstractNum w:abstractNumId="16" w15:restartNumberingAfterBreak="0">
+    <w:nsid w:val="27005572"/>
+    <w:multiLevelType w:val="hybridMultilevel"/>
+    <w:tmpl w:val="872E623E"/>
+    <w:lvl w:ilvl="0" w:tplc="4809000F">
+      <w:start w:val="1"/>
+      <w:numFmt w:val="decimal"/>
+      <w:lvlText w:val="%1."/>
+      <w:lvlJc w:val="left"/>
+      <w:pPr>
+        <w:ind w:left="720" w:hanging="360"/>
+      </w:pPr>
+      <w:rPr>
+        <w:rFonts w:hint="default"/>
+      </w:rPr>
+    </w:lvl>
+    <w:lvl w:ilvl="1" w:tplc="48090019" w:tentative="1">
+      <w:start w:val="1"/>
+      <w:numFmt w:val="lowerLetter"/>
+      <w:lvlText w:val="%2."/>
+      <w:lvlJc w:val="left"/>
+      <w:pPr>
+        <w:ind w:left="1440" w:hanging="360"/>
+      </w:pPr>
+    </w:lvl>
+    <w:lvl w:ilvl="2" w:tplc="4809001B" w:tentative="1">
+      <w:start w:val="1"/>
+      <w:numFmt w:val="lowerRoman"/>
+      <w:lvlText w:val="%3."/>
+      <w:lvlJc w:val="right"/>
+      <w:pPr>
+        <w:ind w:left="2160" w:hanging="180"/>
+      </w:pPr>
+    </w:lvl>
+    <w:lvl w:ilvl="3" w:tplc="4809000F" w:tentative="1">
+      <w:start w:val="1"/>
+      <w:numFmt w:val="decimal"/>
+      <w:lvlText w:val="%4."/>
+      <w:lvlJc w:val="left"/>
+      <w:pPr>
+        <w:ind w:left="2880" w:hanging="360"/>
+      </w:pPr>
+    </w:lvl>
+    <w:lvl w:ilvl="4" w:tplc="48090019" w:tentative="1">
+      <w:start w:val="1"/>
+      <w:numFmt w:val="lowerLetter"/>
+      <w:lvlText w:val="%5."/>
+      <w:lvlJc w:val="left"/>
+      <w:pPr>
+        <w:ind w:left="3600" w:hanging="360"/>
+      </w:pPr>
+    </w:lvl>
+    <w:lvl w:ilvl="5" w:tplc="4809001B" w:tentative="1">
+      <w:start w:val="1"/>
+      <w:numFmt w:val="lowerRoman"/>
+      <w:lvlText w:val="%6."/>
+      <w:lvlJc w:val="right"/>
+      <w:pPr>
+        <w:ind w:left="4320" w:hanging="180"/>
+      </w:pPr>
+    </w:lvl>
+    <w:lvl w:ilvl="6" w:tplc="4809000F" w:tentative="1">
+      <w:start w:val="1"/>
+      <w:numFmt w:val="decimal"/>
+      <w:lvlText w:val="%7."/>
+      <w:lvlJc w:val="left"/>
+      <w:pPr>
+        <w:ind w:left="5040" w:hanging="360"/>
+      </w:pPr>
+    </w:lvl>
+    <w:lvl w:ilvl="7" w:tplc="48090019" w:tentative="1">
+      <w:start w:val="1"/>
+      <w:numFmt w:val="lowerLetter"/>
+      <w:lvlText w:val="%8."/>
+      <w:lvlJc w:val="left"/>
+      <w:pPr>
+        <w:ind w:left="5760" w:hanging="360"/>
+      </w:pPr>
+    </w:lvl>
+    <w:lvl w:ilvl="8" w:tplc="4809001B" w:tentative="1">
+      <w:start w:val="1"/>
+      <w:numFmt w:val="lowerRoman"/>
+      <w:lvlText w:val="%9."/>
+      <w:lvlJc w:val="right"/>
+      <w:pPr>
+        <w:ind w:left="6480" w:hanging="180"/>
+      </w:pPr>
+    </w:lvl>
+  </w:abstractNum>
+  <w:abstractNum w:abstractNumId="17" w15:restartNumberingAfterBreak="0">
     <w:nsid w:val="274A097D"/>
     <w:multiLevelType w:val="hybridMultilevel"/>
     <w:tmpl w:val="725A42B4"/>
@@ -16255,7 +19014,96 @@
       </w:pPr>
     </w:lvl>
   </w:abstractNum>
-  <w:abstractNum w:abstractNumId="15" w15:restartNumberingAfterBreak="0">
+  <w:abstractNum w:abstractNumId="18" w15:restartNumberingAfterBreak="0">
+    <w:nsid w:val="28546410"/>
+    <w:multiLevelType w:val="hybridMultilevel"/>
+    <w:tmpl w:val="6368F3F2"/>
+    <w:lvl w:ilvl="0" w:tplc="4809000F">
+      <w:start w:val="1"/>
+      <w:numFmt w:val="decimal"/>
+      <w:lvlText w:val="%1."/>
+      <w:lvlJc w:val="left"/>
+      <w:pPr>
+        <w:ind w:left="720" w:hanging="360"/>
+      </w:pPr>
+      <w:rPr>
+        <w:rFonts w:hint="default"/>
+      </w:rPr>
+    </w:lvl>
+    <w:lvl w:ilvl="1" w:tplc="48090019" w:tentative="1">
+      <w:start w:val="1"/>
+      <w:numFmt w:val="lowerLetter"/>
+      <w:lvlText w:val="%2."/>
+      <w:lvlJc w:val="left"/>
+      <w:pPr>
+        <w:ind w:left="1440" w:hanging="360"/>
+      </w:pPr>
+    </w:lvl>
+    <w:lvl w:ilvl="2" w:tplc="4809001B" w:tentative="1">
+      <w:start w:val="1"/>
+      <w:numFmt w:val="lowerRoman"/>
+      <w:lvlText w:val="%3."/>
+      <w:lvlJc w:val="right"/>
+      <w:pPr>
+        <w:ind w:left="2160" w:hanging="180"/>
+      </w:pPr>
+    </w:lvl>
+    <w:lvl w:ilvl="3" w:tplc="4809000F" w:tentative="1">
+      <w:start w:val="1"/>
+      <w:numFmt w:val="decimal"/>
+      <w:lvlText w:val="%4."/>
+      <w:lvlJc w:val="left"/>
+      <w:pPr>
+        <w:ind w:left="2880" w:hanging="360"/>
+      </w:pPr>
+    </w:lvl>
+    <w:lvl w:ilvl="4" w:tplc="48090019" w:tentative="1">
+      <w:start w:val="1"/>
+      <w:numFmt w:val="lowerLetter"/>
+      <w:lvlText w:val="%5."/>
+      <w:lvlJc w:val="left"/>
+      <w:pPr>
+        <w:ind w:left="3600" w:hanging="360"/>
+      </w:pPr>
+    </w:lvl>
+    <w:lvl w:ilvl="5" w:tplc="4809001B" w:tentative="1">
+      <w:start w:val="1"/>
+      <w:numFmt w:val="lowerRoman"/>
+      <w:lvlText w:val="%6."/>
+      <w:lvlJc w:val="right"/>
+      <w:pPr>
+        <w:ind w:left="4320" w:hanging="180"/>
+      </w:pPr>
+    </w:lvl>
+    <w:lvl w:ilvl="6" w:tplc="4809000F" w:tentative="1">
+      <w:start w:val="1"/>
+      <w:numFmt w:val="decimal"/>
+      <w:lvlText w:val="%7."/>
+      <w:lvlJc w:val="left"/>
+      <w:pPr>
+        <w:ind w:left="5040" w:hanging="360"/>
+      </w:pPr>
+    </w:lvl>
+    <w:lvl w:ilvl="7" w:tplc="48090019" w:tentative="1">
+      <w:start w:val="1"/>
+      <w:numFmt w:val="lowerLetter"/>
+      <w:lvlText w:val="%8."/>
+      <w:lvlJc w:val="left"/>
+      <w:pPr>
+        <w:ind w:left="5760" w:hanging="360"/>
+      </w:pPr>
+    </w:lvl>
+    <w:lvl w:ilvl="8" w:tplc="4809001B" w:tentative="1">
+      <w:start w:val="1"/>
+      <w:numFmt w:val="lowerRoman"/>
+      <w:lvlText w:val="%9."/>
+      <w:lvlJc w:val="right"/>
+      <w:pPr>
+        <w:ind w:left="6480" w:hanging="180"/>
+      </w:pPr>
+    </w:lvl>
+  </w:abstractNum>
+  <w:abstractNum w:abstractNumId="19" w15:restartNumberingAfterBreak="0">
     <w:nsid w:val="2D030291"/>
     <w:multiLevelType w:val="hybridMultilevel"/>
     <w:tmpl w:val="983EFC8C"/>
@@ -16344,7 +19192,96 @@
       </w:pPr>
     </w:lvl>
   </w:abstractNum>
-  <w:abstractNum w:abstractNumId="16" w15:restartNumberingAfterBreak="0">
+  <w:abstractNum w:abstractNumId="20" w15:restartNumberingAfterBreak="0">
+    <w:nsid w:val="2FB729F8"/>
+    <w:multiLevelType w:val="hybridMultilevel"/>
+    <w:tmpl w:val="5F80206A"/>
+    <w:lvl w:ilvl="0" w:tplc="4809000F">
+      <w:start w:val="1"/>
+      <w:numFmt w:val="decimal"/>
+      <w:lvlText w:val="%1."/>
+      <w:lvlJc w:val="left"/>
+      <w:pPr>
+        <w:ind w:left="720" w:hanging="360"/>
+      </w:pPr>
+      <w:rPr>
+        <w:rFonts w:hint="default"/>
+      </w:rPr>
+    </w:lvl>
+    <w:lvl w:ilvl="1" w:tplc="48090019" w:tentative="1">
+      <w:start w:val="1"/>
+      <w:numFmt w:val="lowerLetter"/>
+      <w:lvlText w:val="%2."/>
+      <w:lvlJc w:val="left"/>
+      <w:pPr>
+        <w:ind w:left="1440" w:hanging="360"/>
+      </w:pPr>
+    </w:lvl>
+    <w:lvl w:ilvl="2" w:tplc="4809001B" w:tentative="1">
+      <w:start w:val="1"/>
+      <w:numFmt w:val="lowerRoman"/>
+      <w:lvlText w:val="%3."/>
+      <w:lvlJc w:val="right"/>
+      <w:pPr>
+        <w:ind w:left="2160" w:hanging="180"/>
+      </w:pPr>
+    </w:lvl>
+    <w:lvl w:ilvl="3" w:tplc="4809000F" w:tentative="1">
+      <w:start w:val="1"/>
+      <w:numFmt w:val="decimal"/>
+      <w:lvlText w:val="%4."/>
+      <w:lvlJc w:val="left"/>
+      <w:pPr>
+        <w:ind w:left="2880" w:hanging="360"/>
+      </w:pPr>
+    </w:lvl>
+    <w:lvl w:ilvl="4" w:tplc="48090019" w:tentative="1">
+      <w:start w:val="1"/>
+      <w:numFmt w:val="lowerLetter"/>
+      <w:lvlText w:val="%5."/>
+      <w:lvlJc w:val="left"/>
+      <w:pPr>
+        <w:ind w:left="3600" w:hanging="360"/>
+      </w:pPr>
+    </w:lvl>
+    <w:lvl w:ilvl="5" w:tplc="4809001B" w:tentative="1">
+      <w:start w:val="1"/>
+      <w:numFmt w:val="lowerRoman"/>
+      <w:lvlText w:val="%6."/>
+      <w:lvlJc w:val="right"/>
+      <w:pPr>
+        <w:ind w:left="4320" w:hanging="180"/>
+      </w:pPr>
+    </w:lvl>
+    <w:lvl w:ilvl="6" w:tplc="4809000F" w:tentative="1">
+      <w:start w:val="1"/>
+      <w:numFmt w:val="decimal"/>
+      <w:lvlText w:val="%7."/>
+      <w:lvlJc w:val="left"/>
+      <w:pPr>
+        <w:ind w:left="5040" w:hanging="360"/>
+      </w:pPr>
+    </w:lvl>
+    <w:lvl w:ilvl="7" w:tplc="48090019" w:tentative="1">
+      <w:start w:val="1"/>
+      <w:numFmt w:val="lowerLetter"/>
+      <w:lvlText w:val="%8."/>
+      <w:lvlJc w:val="left"/>
+      <w:pPr>
+        <w:ind w:left="5760" w:hanging="360"/>
+      </w:pPr>
+    </w:lvl>
+    <w:lvl w:ilvl="8" w:tplc="4809001B" w:tentative="1">
+      <w:start w:val="1"/>
+      <w:numFmt w:val="lowerRoman"/>
+      <w:lvlText w:val="%9."/>
+      <w:lvlJc w:val="right"/>
+      <w:pPr>
+        <w:ind w:left="6480" w:hanging="180"/>
+      </w:pPr>
+    </w:lvl>
+  </w:abstractNum>
+  <w:abstractNum w:abstractNumId="21" w15:restartNumberingAfterBreak="0">
     <w:nsid w:val="31E00B89"/>
     <w:multiLevelType w:val="hybridMultilevel"/>
     <w:tmpl w:val="3D80B156"/>
@@ -16433,7 +19370,7 @@
       </w:pPr>
     </w:lvl>
   </w:abstractNum>
-  <w:abstractNum w:abstractNumId="17" w15:restartNumberingAfterBreak="0">
+  <w:abstractNum w:abstractNumId="22" w15:restartNumberingAfterBreak="0">
     <w:nsid w:val="3565222D"/>
     <w:multiLevelType w:val="hybridMultilevel"/>
     <w:tmpl w:val="CE94A240"/>
@@ -16522,7 +19459,7 @@
       </w:pPr>
     </w:lvl>
   </w:abstractNum>
-  <w:abstractNum w:abstractNumId="18" w15:restartNumberingAfterBreak="0">
+  <w:abstractNum w:abstractNumId="23" w15:restartNumberingAfterBreak="0">
     <w:nsid w:val="393143B2"/>
     <w:multiLevelType w:val="hybridMultilevel"/>
     <w:tmpl w:val="341C9E72"/>
@@ -16611,7 +19548,7 @@
       </w:pPr>
     </w:lvl>
   </w:abstractNum>
-  <w:abstractNum w:abstractNumId="19" w15:restartNumberingAfterBreak="0">
+  <w:abstractNum w:abstractNumId="24" w15:restartNumberingAfterBreak="0">
     <w:nsid w:val="3AB03130"/>
     <w:multiLevelType w:val="hybridMultilevel"/>
     <w:tmpl w:val="CAF238E8"/>
@@ -16700,7 +19637,7 @@
       </w:pPr>
     </w:lvl>
   </w:abstractNum>
-  <w:abstractNum w:abstractNumId="20" w15:restartNumberingAfterBreak="0">
+  <w:abstractNum w:abstractNumId="25" w15:restartNumberingAfterBreak="0">
     <w:nsid w:val="3D9E0FAB"/>
     <w:multiLevelType w:val="hybridMultilevel"/>
     <w:tmpl w:val="B2ACED24"/>
@@ -16789,7 +19726,7 @@
       </w:pPr>
     </w:lvl>
   </w:abstractNum>
-  <w:abstractNum w:abstractNumId="21" w15:restartNumberingAfterBreak="0">
+  <w:abstractNum w:abstractNumId="26" w15:restartNumberingAfterBreak="0">
     <w:nsid w:val="42446157"/>
     <w:multiLevelType w:val="hybridMultilevel"/>
     <w:tmpl w:val="359C32E4"/>
@@ -16902,7 +19839,96 @@
       </w:rPr>
     </w:lvl>
   </w:abstractNum>
-  <w:abstractNum w:abstractNumId="22" w15:restartNumberingAfterBreak="0">
+  <w:abstractNum w:abstractNumId="27" w15:restartNumberingAfterBreak="0">
+    <w:nsid w:val="499B08C7"/>
+    <w:multiLevelType w:val="hybridMultilevel"/>
+    <w:tmpl w:val="1B423CBE"/>
+    <w:lvl w:ilvl="0" w:tplc="4809000F">
+      <w:start w:val="1"/>
+      <w:numFmt w:val="decimal"/>
+      <w:lvlText w:val="%1."/>
+      <w:lvlJc w:val="left"/>
+      <w:pPr>
+        <w:ind w:left="720" w:hanging="360"/>
+      </w:pPr>
+      <w:rPr>
+        <w:rFonts w:hint="default"/>
+      </w:rPr>
+    </w:lvl>
+    <w:lvl w:ilvl="1" w:tplc="48090019" w:tentative="1">
+      <w:start w:val="1"/>
+      <w:numFmt w:val="lowerLetter"/>
+      <w:lvlText w:val="%2."/>
+      <w:lvlJc w:val="left"/>
+      <w:pPr>
+        <w:ind w:left="1440" w:hanging="360"/>
+      </w:pPr>
+    </w:lvl>
+    <w:lvl w:ilvl="2" w:tplc="4809001B" w:tentative="1">
+      <w:start w:val="1"/>
+      <w:numFmt w:val="lowerRoman"/>
+      <w:lvlText w:val="%3."/>
+      <w:lvlJc w:val="right"/>
+      <w:pPr>
+        <w:ind w:left="2160" w:hanging="180"/>
+      </w:pPr>
+    </w:lvl>
+    <w:lvl w:ilvl="3" w:tplc="4809000F" w:tentative="1">
+      <w:start w:val="1"/>
+      <w:numFmt w:val="decimal"/>
+      <w:lvlText w:val="%4."/>
+      <w:lvlJc w:val="left"/>
+      <w:pPr>
+        <w:ind w:left="2880" w:hanging="360"/>
+      </w:pPr>
+    </w:lvl>
+    <w:lvl w:ilvl="4" w:tplc="48090019" w:tentative="1">
+      <w:start w:val="1"/>
+      <w:numFmt w:val="lowerLetter"/>
+      <w:lvlText w:val="%5."/>
+      <w:lvlJc w:val="left"/>
+      <w:pPr>
+        <w:ind w:left="3600" w:hanging="360"/>
+      </w:pPr>
+    </w:lvl>
+    <w:lvl w:ilvl="5" w:tplc="4809001B" w:tentative="1">
+      <w:start w:val="1"/>
+      <w:numFmt w:val="lowerRoman"/>
+      <w:lvlText w:val="%6."/>
+      <w:lvlJc w:val="right"/>
+      <w:pPr>
+        <w:ind w:left="4320" w:hanging="180"/>
+      </w:pPr>
+    </w:lvl>
+    <w:lvl w:ilvl="6" w:tplc="4809000F" w:tentative="1">
+      <w:start w:val="1"/>
+      <w:numFmt w:val="decimal"/>
+      <w:lvlText w:val="%7."/>
+      <w:lvlJc w:val="left"/>
+      <w:pPr>
+        <w:ind w:left="5040" w:hanging="360"/>
+      </w:pPr>
+    </w:lvl>
+    <w:lvl w:ilvl="7" w:tplc="48090019" w:tentative="1">
+      <w:start w:val="1"/>
+      <w:numFmt w:val="lowerLetter"/>
+      <w:lvlText w:val="%8."/>
+      <w:lvlJc w:val="left"/>
+      <w:pPr>
+        <w:ind w:left="5760" w:hanging="360"/>
+      </w:pPr>
+    </w:lvl>
+    <w:lvl w:ilvl="8" w:tplc="4809001B" w:tentative="1">
+      <w:start w:val="1"/>
+      <w:numFmt w:val="lowerRoman"/>
+      <w:lvlText w:val="%9."/>
+      <w:lvlJc w:val="right"/>
+      <w:pPr>
+        <w:ind w:left="6480" w:hanging="180"/>
+      </w:pPr>
+    </w:lvl>
+  </w:abstractNum>
+  <w:abstractNum w:abstractNumId="28" w15:restartNumberingAfterBreak="0">
     <w:nsid w:val="4CCF6939"/>
     <w:multiLevelType w:val="hybridMultilevel"/>
     <w:tmpl w:val="725A42B4"/>
@@ -16991,7 +20017,7 @@
       </w:pPr>
     </w:lvl>
   </w:abstractNum>
-  <w:abstractNum w:abstractNumId="23" w15:restartNumberingAfterBreak="0">
+  <w:abstractNum w:abstractNumId="29" w15:restartNumberingAfterBreak="0">
     <w:nsid w:val="50040138"/>
     <w:multiLevelType w:val="hybridMultilevel"/>
     <w:tmpl w:val="FF282C94"/>
@@ -17080,7 +20106,96 @@
       </w:pPr>
     </w:lvl>
   </w:abstractNum>
-  <w:abstractNum w:abstractNumId="24" w15:restartNumberingAfterBreak="0">
+  <w:abstractNum w:abstractNumId="30" w15:restartNumberingAfterBreak="0">
+    <w:nsid w:val="52D161CD"/>
+    <w:multiLevelType w:val="hybridMultilevel"/>
+    <w:tmpl w:val="C7768B32"/>
+    <w:lvl w:ilvl="0" w:tplc="FFFFFFFF">
+      <w:start w:val="1"/>
+      <w:numFmt w:val="decimal"/>
+      <w:lvlText w:val="%1."/>
+      <w:lvlJc w:val="left"/>
+      <w:pPr>
+        <w:ind w:left="720" w:hanging="360"/>
+      </w:pPr>
+      <w:rPr>
+        <w:rFonts w:hint="default"/>
+      </w:rPr>
+    </w:lvl>
+    <w:lvl w:ilvl="1" w:tplc="FFFFFFFF" w:tentative="1">
+      <w:start w:val="1"/>
+      <w:numFmt w:val="lowerLetter"/>
+      <w:lvlText w:val="%2."/>
+      <w:lvlJc w:val="left"/>
+      <w:pPr>
+        <w:ind w:left="1440" w:hanging="360"/>
+      </w:pPr>
+    </w:lvl>
+    <w:lvl w:ilvl="2" w:tplc="FFFFFFFF" w:tentative="1">
+      <w:start w:val="1"/>
+      <w:numFmt w:val="lowerRoman"/>
+      <w:lvlText w:val="%3."/>
+      <w:lvlJc w:val="right"/>
+      <w:pPr>
+        <w:ind w:left="2160" w:hanging="180"/>
+      </w:pPr>
+    </w:lvl>
+    <w:lvl w:ilvl="3" w:tplc="FFFFFFFF" w:tentative="1">
+      <w:start w:val="1"/>
+      <w:numFmt w:val="decimal"/>
+      <w:lvlText w:val="%4."/>
+      <w:lvlJc w:val="left"/>
+      <w:pPr>
+        <w:ind w:left="2880" w:hanging="360"/>
+      </w:pPr>
+    </w:lvl>
+    <w:lvl w:ilvl="4" w:tplc="FFFFFFFF" w:tentative="1">
+      <w:start w:val="1"/>
+      <w:numFmt w:val="lowerLetter"/>
+      <w:lvlText w:val="%5."/>
+      <w:lvlJc w:val="left"/>
+      <w:pPr>
+        <w:ind w:left="3600" w:hanging="360"/>
+      </w:pPr>
+    </w:lvl>
+    <w:lvl w:ilvl="5" w:tplc="FFFFFFFF" w:tentative="1">
+      <w:start w:val="1"/>
+      <w:numFmt w:val="lowerRoman"/>
+      <w:lvlText w:val="%6."/>
+      <w:lvlJc w:val="right"/>
+      <w:pPr>
+        <w:ind w:left="4320" w:hanging="180"/>
+      </w:pPr>
+    </w:lvl>
+    <w:lvl w:ilvl="6" w:tplc="FFFFFFFF" w:tentative="1">
+      <w:start w:val="1"/>
+      <w:numFmt w:val="decimal"/>
+      <w:lvlText w:val="%7."/>
+      <w:lvlJc w:val="left"/>
+      <w:pPr>
+        <w:ind w:left="5040" w:hanging="360"/>
+      </w:pPr>
+    </w:lvl>
+    <w:lvl w:ilvl="7" w:tplc="FFFFFFFF" w:tentative="1">
+      <w:start w:val="1"/>
+      <w:numFmt w:val="lowerLetter"/>
+      <w:lvlText w:val="%8."/>
+      <w:lvlJc w:val="left"/>
+      <w:pPr>
+        <w:ind w:left="5760" w:hanging="360"/>
+      </w:pPr>
+    </w:lvl>
+    <w:lvl w:ilvl="8" w:tplc="FFFFFFFF" w:tentative="1">
+      <w:start w:val="1"/>
+      <w:numFmt w:val="lowerRoman"/>
+      <w:lvlText w:val="%9."/>
+      <w:lvlJc w:val="right"/>
+      <w:pPr>
+        <w:ind w:left="6480" w:hanging="180"/>
+      </w:pPr>
+    </w:lvl>
+  </w:abstractNum>
+  <w:abstractNum w:abstractNumId="31" w15:restartNumberingAfterBreak="0">
     <w:nsid w:val="56E270EB"/>
     <w:multiLevelType w:val="hybridMultilevel"/>
     <w:tmpl w:val="EE1EA54C"/>
@@ -17169,7 +20284,7 @@
       </w:pPr>
     </w:lvl>
   </w:abstractNum>
-  <w:abstractNum w:abstractNumId="25" w15:restartNumberingAfterBreak="0">
+  <w:abstractNum w:abstractNumId="32" w15:restartNumberingAfterBreak="0">
     <w:nsid w:val="5C531F74"/>
     <w:multiLevelType w:val="hybridMultilevel"/>
     <w:tmpl w:val="DCCE66A8"/>
@@ -17258,7 +20373,7 @@
       </w:pPr>
     </w:lvl>
   </w:abstractNum>
-  <w:abstractNum w:abstractNumId="26" w15:restartNumberingAfterBreak="0">
+  <w:abstractNum w:abstractNumId="33" w15:restartNumberingAfterBreak="0">
     <w:nsid w:val="5EDA2B9D"/>
     <w:multiLevelType w:val="hybridMultilevel"/>
     <w:tmpl w:val="7584A610"/>
@@ -17347,7 +20462,7 @@
       </w:pPr>
     </w:lvl>
   </w:abstractNum>
-  <w:abstractNum w:abstractNumId="27" w15:restartNumberingAfterBreak="0">
+  <w:abstractNum w:abstractNumId="34" w15:restartNumberingAfterBreak="0">
     <w:nsid w:val="5F6B6102"/>
     <w:multiLevelType w:val="hybridMultilevel"/>
     <w:tmpl w:val="E0E2E572"/>
@@ -17436,7 +20551,7 @@
       </w:pPr>
     </w:lvl>
   </w:abstractNum>
-  <w:abstractNum w:abstractNumId="28" w15:restartNumberingAfterBreak="0">
+  <w:abstractNum w:abstractNumId="35" w15:restartNumberingAfterBreak="0">
     <w:nsid w:val="5F994822"/>
     <w:multiLevelType w:val="hybridMultilevel"/>
     <w:tmpl w:val="003423BC"/>
@@ -17525,7 +20640,96 @@
       </w:pPr>
     </w:lvl>
   </w:abstractNum>
-  <w:abstractNum w:abstractNumId="29" w15:restartNumberingAfterBreak="0">
+  <w:abstractNum w:abstractNumId="36" w15:restartNumberingAfterBreak="0">
+    <w:nsid w:val="616C49F6"/>
+    <w:multiLevelType w:val="hybridMultilevel"/>
+    <w:tmpl w:val="41FE0F78"/>
+    <w:lvl w:ilvl="0" w:tplc="4809000F">
+      <w:start w:val="1"/>
+      <w:numFmt w:val="decimal"/>
+      <w:lvlText w:val="%1."/>
+      <w:lvlJc w:val="left"/>
+      <w:pPr>
+        <w:ind w:left="720" w:hanging="360"/>
+      </w:pPr>
+      <w:rPr>
+        <w:rFonts w:hint="default"/>
+      </w:rPr>
+    </w:lvl>
+    <w:lvl w:ilvl="1" w:tplc="48090019" w:tentative="1">
+      <w:start w:val="1"/>
+      <w:numFmt w:val="lowerLetter"/>
+      <w:lvlText w:val="%2."/>
+      <w:lvlJc w:val="left"/>
+      <w:pPr>
+        <w:ind w:left="1440" w:hanging="360"/>
+      </w:pPr>
+    </w:lvl>
+    <w:lvl w:ilvl="2" w:tplc="4809001B" w:tentative="1">
+      <w:start w:val="1"/>
+      <w:numFmt w:val="lowerRoman"/>
+      <w:lvlText w:val="%3."/>
+      <w:lvlJc w:val="right"/>
+      <w:pPr>
+        <w:ind w:left="2160" w:hanging="180"/>
+      </w:pPr>
+    </w:lvl>
+    <w:lvl w:ilvl="3" w:tplc="4809000F" w:tentative="1">
+      <w:start w:val="1"/>
+      <w:numFmt w:val="decimal"/>
+      <w:lvlText w:val="%4."/>
+      <w:lvlJc w:val="left"/>
+      <w:pPr>
+        <w:ind w:left="2880" w:hanging="360"/>
+      </w:pPr>
+    </w:lvl>
+    <w:lvl w:ilvl="4" w:tplc="48090019" w:tentative="1">
+      <w:start w:val="1"/>
+      <w:numFmt w:val="lowerLetter"/>
+      <w:lvlText w:val="%5."/>
+      <w:lvlJc w:val="left"/>
+      <w:pPr>
+        <w:ind w:left="3600" w:hanging="360"/>
+      </w:pPr>
+    </w:lvl>
+    <w:lvl w:ilvl="5" w:tplc="4809001B" w:tentative="1">
+      <w:start w:val="1"/>
+      <w:numFmt w:val="lowerRoman"/>
+      <w:lvlText w:val="%6."/>
+      <w:lvlJc w:val="right"/>
+      <w:pPr>
+        <w:ind w:left="4320" w:hanging="180"/>
+      </w:pPr>
+    </w:lvl>
+    <w:lvl w:ilvl="6" w:tplc="4809000F" w:tentative="1">
+      <w:start w:val="1"/>
+      <w:numFmt w:val="decimal"/>
+      <w:lvlText w:val="%7."/>
+      <w:lvlJc w:val="left"/>
+      <w:pPr>
+        <w:ind w:left="5040" w:hanging="360"/>
+      </w:pPr>
+    </w:lvl>
+    <w:lvl w:ilvl="7" w:tplc="48090019" w:tentative="1">
+      <w:start w:val="1"/>
+      <w:numFmt w:val="lowerLetter"/>
+      <w:lvlText w:val="%8."/>
+      <w:lvlJc w:val="left"/>
+      <w:pPr>
+        <w:ind w:left="5760" w:hanging="360"/>
+      </w:pPr>
+    </w:lvl>
+    <w:lvl w:ilvl="8" w:tplc="4809001B" w:tentative="1">
+      <w:start w:val="1"/>
+      <w:numFmt w:val="lowerRoman"/>
+      <w:lvlText w:val="%9."/>
+      <w:lvlJc w:val="right"/>
+      <w:pPr>
+        <w:ind w:left="6480" w:hanging="180"/>
+      </w:pPr>
+    </w:lvl>
+  </w:abstractNum>
+  <w:abstractNum w:abstractNumId="37" w15:restartNumberingAfterBreak="0">
     <w:nsid w:val="61B77618"/>
     <w:multiLevelType w:val="hybridMultilevel"/>
     <w:tmpl w:val="D4B4B762"/>
@@ -17614,7 +20818,7 @@
       </w:pPr>
     </w:lvl>
   </w:abstractNum>
-  <w:abstractNum w:abstractNumId="30" w15:restartNumberingAfterBreak="0">
+  <w:abstractNum w:abstractNumId="38" w15:restartNumberingAfterBreak="0">
     <w:nsid w:val="61C80984"/>
     <w:multiLevelType w:val="hybridMultilevel"/>
     <w:tmpl w:val="753AD1B4"/>
@@ -17706,7 +20910,185 @@
       </w:pPr>
     </w:lvl>
   </w:abstractNum>
-  <w:abstractNum w:abstractNumId="31" w15:restartNumberingAfterBreak="0">
+  <w:abstractNum w:abstractNumId="39" w15:restartNumberingAfterBreak="0">
+    <w:nsid w:val="62D600FE"/>
+    <w:multiLevelType w:val="hybridMultilevel"/>
+    <w:tmpl w:val="C786DA62"/>
+    <w:lvl w:ilvl="0" w:tplc="4809000F">
+      <w:start w:val="1"/>
+      <w:numFmt w:val="decimal"/>
+      <w:lvlText w:val="%1."/>
+      <w:lvlJc w:val="left"/>
+      <w:pPr>
+        <w:ind w:left="720" w:hanging="360"/>
+      </w:pPr>
+      <w:rPr>
+        <w:rFonts w:hint="default"/>
+      </w:rPr>
+    </w:lvl>
+    <w:lvl w:ilvl="1" w:tplc="48090019" w:tentative="1">
+      <w:start w:val="1"/>
+      <w:numFmt w:val="lowerLetter"/>
+      <w:lvlText w:val="%2."/>
+      <w:lvlJc w:val="left"/>
+      <w:pPr>
+        <w:ind w:left="1440" w:hanging="360"/>
+      </w:pPr>
+    </w:lvl>
+    <w:lvl w:ilvl="2" w:tplc="4809001B" w:tentative="1">
+      <w:start w:val="1"/>
+      <w:numFmt w:val="lowerRoman"/>
+      <w:lvlText w:val="%3."/>
+      <w:lvlJc w:val="right"/>
+      <w:pPr>
+        <w:ind w:left="2160" w:hanging="180"/>
+      </w:pPr>
+    </w:lvl>
+    <w:lvl w:ilvl="3" w:tplc="4809000F" w:tentative="1">
+      <w:start w:val="1"/>
+      <w:numFmt w:val="decimal"/>
+      <w:lvlText w:val="%4."/>
+      <w:lvlJc w:val="left"/>
+      <w:pPr>
+        <w:ind w:left="2880" w:hanging="360"/>
+      </w:pPr>
+    </w:lvl>
+    <w:lvl w:ilvl="4" w:tplc="48090019" w:tentative="1">
+      <w:start w:val="1"/>
+      <w:numFmt w:val="lowerLetter"/>
+      <w:lvlText w:val="%5."/>
+      <w:lvlJc w:val="left"/>
+      <w:pPr>
+        <w:ind w:left="3600" w:hanging="360"/>
+      </w:pPr>
+    </w:lvl>
+    <w:lvl w:ilvl="5" w:tplc="4809001B" w:tentative="1">
+      <w:start w:val="1"/>
+      <w:numFmt w:val="lowerRoman"/>
+      <w:lvlText w:val="%6."/>
+      <w:lvlJc w:val="right"/>
+      <w:pPr>
+        <w:ind w:left="4320" w:hanging="180"/>
+      </w:pPr>
+    </w:lvl>
+    <w:lvl w:ilvl="6" w:tplc="4809000F" w:tentative="1">
+      <w:start w:val="1"/>
+      <w:numFmt w:val="decimal"/>
+      <w:lvlText w:val="%7."/>
+      <w:lvlJc w:val="left"/>
+      <w:pPr>
+        <w:ind w:left="5040" w:hanging="360"/>
+      </w:pPr>
+    </w:lvl>
+    <w:lvl w:ilvl="7" w:tplc="48090019" w:tentative="1">
+      <w:start w:val="1"/>
+      <w:numFmt w:val="lowerLetter"/>
+      <w:lvlText w:val="%8."/>
+      <w:lvlJc w:val="left"/>
+      <w:pPr>
+        <w:ind w:left="5760" w:hanging="360"/>
+      </w:pPr>
+    </w:lvl>
+    <w:lvl w:ilvl="8" w:tplc="4809001B" w:tentative="1">
+      <w:start w:val="1"/>
+      <w:numFmt w:val="lowerRoman"/>
+      <w:lvlText w:val="%9."/>
+      <w:lvlJc w:val="right"/>
+      <w:pPr>
+        <w:ind w:left="6480" w:hanging="180"/>
+      </w:pPr>
+    </w:lvl>
+  </w:abstractNum>
+  <w:abstractNum w:abstractNumId="40" w15:restartNumberingAfterBreak="0">
+    <w:nsid w:val="65DD20EB"/>
+    <w:multiLevelType w:val="hybridMultilevel"/>
+    <w:tmpl w:val="26A25C52"/>
+    <w:lvl w:ilvl="0" w:tplc="4809000F">
+      <w:start w:val="1"/>
+      <w:numFmt w:val="decimal"/>
+      <w:lvlText w:val="%1."/>
+      <w:lvlJc w:val="left"/>
+      <w:pPr>
+        <w:ind w:left="720" w:hanging="360"/>
+      </w:pPr>
+      <w:rPr>
+        <w:rFonts w:hint="default"/>
+      </w:rPr>
+    </w:lvl>
+    <w:lvl w:ilvl="1" w:tplc="48090019" w:tentative="1">
+      <w:start w:val="1"/>
+      <w:numFmt w:val="lowerLetter"/>
+      <w:lvlText w:val="%2."/>
+      <w:lvlJc w:val="left"/>
+      <w:pPr>
+        <w:ind w:left="1440" w:hanging="360"/>
+      </w:pPr>
+    </w:lvl>
+    <w:lvl w:ilvl="2" w:tplc="4809001B" w:tentative="1">
+      <w:start w:val="1"/>
+      <w:numFmt w:val="lowerRoman"/>
+      <w:lvlText w:val="%3."/>
+      <w:lvlJc w:val="right"/>
+      <w:pPr>
+        <w:ind w:left="2160" w:hanging="180"/>
+      </w:pPr>
+    </w:lvl>
+    <w:lvl w:ilvl="3" w:tplc="4809000F" w:tentative="1">
+      <w:start w:val="1"/>
+      <w:numFmt w:val="decimal"/>
+      <w:lvlText w:val="%4."/>
+      <w:lvlJc w:val="left"/>
+      <w:pPr>
+        <w:ind w:left="2880" w:hanging="360"/>
+      </w:pPr>
+    </w:lvl>
+    <w:lvl w:ilvl="4" w:tplc="48090019" w:tentative="1">
+      <w:start w:val="1"/>
+      <w:numFmt w:val="lowerLetter"/>
+      <w:lvlText w:val="%5."/>
+      <w:lvlJc w:val="left"/>
+      <w:pPr>
+        <w:ind w:left="3600" w:hanging="360"/>
+      </w:pPr>
+    </w:lvl>
+    <w:lvl w:ilvl="5" w:tplc="4809001B" w:tentative="1">
+      <w:start w:val="1"/>
+      <w:numFmt w:val="lowerRoman"/>
+      <w:lvlText w:val="%6."/>
+      <w:lvlJc w:val="right"/>
+      <w:pPr>
+        <w:ind w:left="4320" w:hanging="180"/>
+      </w:pPr>
+    </w:lvl>
+    <w:lvl w:ilvl="6" w:tplc="4809000F" w:tentative="1">
+      <w:start w:val="1"/>
+      <w:numFmt w:val="decimal"/>
+      <w:lvlText w:val="%7."/>
+      <w:lvlJc w:val="left"/>
+      <w:pPr>
+        <w:ind w:left="5040" w:hanging="360"/>
+      </w:pPr>
+    </w:lvl>
+    <w:lvl w:ilvl="7" w:tplc="48090019" w:tentative="1">
+      <w:start w:val="1"/>
+      <w:numFmt w:val="lowerLetter"/>
+      <w:lvlText w:val="%8."/>
+      <w:lvlJc w:val="left"/>
+      <w:pPr>
+        <w:ind w:left="5760" w:hanging="360"/>
+      </w:pPr>
+    </w:lvl>
+    <w:lvl w:ilvl="8" w:tplc="4809001B" w:tentative="1">
+      <w:start w:val="1"/>
+      <w:numFmt w:val="lowerRoman"/>
+      <w:lvlText w:val="%9."/>
+      <w:lvlJc w:val="right"/>
+      <w:pPr>
+        <w:ind w:left="6480" w:hanging="180"/>
+      </w:pPr>
+    </w:lvl>
+  </w:abstractNum>
+  <w:abstractNum w:abstractNumId="41" w15:restartNumberingAfterBreak="0">
     <w:nsid w:val="70D433B6"/>
     <w:multiLevelType w:val="hybridMultilevel"/>
     <w:tmpl w:val="8A4890DA"/>
@@ -17795,7 +21177,7 @@
       </w:pPr>
     </w:lvl>
   </w:abstractNum>
-  <w:abstractNum w:abstractNumId="32" w15:restartNumberingAfterBreak="0">
+  <w:abstractNum w:abstractNumId="42" w15:restartNumberingAfterBreak="0">
     <w:nsid w:val="72200ECB"/>
     <w:multiLevelType w:val="hybridMultilevel"/>
     <w:tmpl w:val="F1609EEC"/>
@@ -17884,7 +21266,96 @@
       </w:pPr>
     </w:lvl>
   </w:abstractNum>
-  <w:abstractNum w:abstractNumId="33" w15:restartNumberingAfterBreak="0">
+  <w:abstractNum w:abstractNumId="43" w15:restartNumberingAfterBreak="0">
+    <w:nsid w:val="756C0785"/>
+    <w:multiLevelType w:val="hybridMultilevel"/>
+    <w:tmpl w:val="429CD8F6"/>
+    <w:lvl w:ilvl="0" w:tplc="4809000F">
+      <w:start w:val="1"/>
+      <w:numFmt w:val="decimal"/>
+      <w:lvlText w:val="%1."/>
+      <w:lvlJc w:val="left"/>
+      <w:pPr>
+        <w:ind w:left="720" w:hanging="360"/>
+      </w:pPr>
+      <w:rPr>
+        <w:rFonts w:hint="default"/>
+      </w:rPr>
+    </w:lvl>
+    <w:lvl w:ilvl="1" w:tplc="48090019" w:tentative="1">
+      <w:start w:val="1"/>
+      <w:numFmt w:val="lowerLetter"/>
+      <w:lvlText w:val="%2."/>
+      <w:lvlJc w:val="left"/>
+      <w:pPr>
+        <w:ind w:left="1440" w:hanging="360"/>
+      </w:pPr>
+    </w:lvl>
+    <w:lvl w:ilvl="2" w:tplc="4809001B" w:tentative="1">
+      <w:start w:val="1"/>
+      <w:numFmt w:val="lowerRoman"/>
+      <w:lvlText w:val="%3."/>
+      <w:lvlJc w:val="right"/>
+      <w:pPr>
+        <w:ind w:left="2160" w:hanging="180"/>
+      </w:pPr>
+    </w:lvl>
+    <w:lvl w:ilvl="3" w:tplc="4809000F" w:tentative="1">
+      <w:start w:val="1"/>
+      <w:numFmt w:val="decimal"/>
+      <w:lvlText w:val="%4."/>
+      <w:lvlJc w:val="left"/>
+      <w:pPr>
+        <w:ind w:left="2880" w:hanging="360"/>
+      </w:pPr>
+    </w:lvl>
+    <w:lvl w:ilvl="4" w:tplc="48090019" w:tentative="1">
+      <w:start w:val="1"/>
+      <w:numFmt w:val="lowerLetter"/>
+      <w:lvlText w:val="%5."/>
+      <w:lvlJc w:val="left"/>
+      <w:pPr>
+        <w:ind w:left="3600" w:hanging="360"/>
+      </w:pPr>
+    </w:lvl>
+    <w:lvl w:ilvl="5" w:tplc="4809001B" w:tentative="1">
+      <w:start w:val="1"/>
+      <w:numFmt w:val="lowerRoman"/>
+      <w:lvlText w:val="%6."/>
+      <w:lvlJc w:val="right"/>
+      <w:pPr>
+        <w:ind w:left="4320" w:hanging="180"/>
+      </w:pPr>
+    </w:lvl>
+    <w:lvl w:ilvl="6" w:tplc="4809000F" w:tentative="1">
+      <w:start w:val="1"/>
+      <w:numFmt w:val="decimal"/>
+      <w:lvlText w:val="%7."/>
+      <w:lvlJc w:val="left"/>
+      <w:pPr>
+        <w:ind w:left="5040" w:hanging="360"/>
+      </w:pPr>
+    </w:lvl>
+    <w:lvl w:ilvl="7" w:tplc="48090019" w:tentative="1">
+      <w:start w:val="1"/>
+      <w:numFmt w:val="lowerLetter"/>
+      <w:lvlText w:val="%8."/>
+      <w:lvlJc w:val="left"/>
+      <w:pPr>
+        <w:ind w:left="5760" w:hanging="360"/>
+      </w:pPr>
+    </w:lvl>
+    <w:lvl w:ilvl="8" w:tplc="4809001B" w:tentative="1">
+      <w:start w:val="1"/>
+      <w:numFmt w:val="lowerRoman"/>
+      <w:lvlText w:val="%9."/>
+      <w:lvlJc w:val="right"/>
+      <w:pPr>
+        <w:ind w:left="6480" w:hanging="180"/>
+      </w:pPr>
+    </w:lvl>
+  </w:abstractNum>
+  <w:abstractNum w:abstractNumId="44" w15:restartNumberingAfterBreak="0">
     <w:nsid w:val="785A5EDE"/>
     <w:multiLevelType w:val="hybridMultilevel"/>
     <w:tmpl w:val="9C8632B4"/>
@@ -17973,7 +21444,7 @@
       </w:pPr>
     </w:lvl>
   </w:abstractNum>
-  <w:abstractNum w:abstractNumId="34" w15:restartNumberingAfterBreak="0">
+  <w:abstractNum w:abstractNumId="45" w15:restartNumberingAfterBreak="0">
     <w:nsid w:val="79630EFF"/>
     <w:multiLevelType w:val="hybridMultilevel"/>
     <w:tmpl w:val="A5F099B2"/>
@@ -18062,7 +21533,96 @@
       </w:pPr>
     </w:lvl>
   </w:abstractNum>
-  <w:abstractNum w:abstractNumId="35" w15:restartNumberingAfterBreak="0">
+  <w:abstractNum w:abstractNumId="46" w15:restartNumberingAfterBreak="0">
+    <w:nsid w:val="79E75F09"/>
+    <w:multiLevelType w:val="hybridMultilevel"/>
+    <w:tmpl w:val="66BC9CF0"/>
+    <w:lvl w:ilvl="0" w:tplc="4809000F">
+      <w:start w:val="1"/>
+      <w:numFmt w:val="decimal"/>
+      <w:lvlText w:val="%1."/>
+      <w:lvlJc w:val="left"/>
+      <w:pPr>
+        <w:ind w:left="720" w:hanging="360"/>
+      </w:pPr>
+      <w:rPr>
+        <w:rFonts w:hint="default"/>
+      </w:rPr>
+    </w:lvl>
+    <w:lvl w:ilvl="1" w:tplc="48090019" w:tentative="1">
+      <w:start w:val="1"/>
+      <w:numFmt w:val="lowerLetter"/>
+      <w:lvlText w:val="%2."/>
+      <w:lvlJc w:val="left"/>
+      <w:pPr>
+        <w:ind w:left="1440" w:hanging="360"/>
+      </w:pPr>
+    </w:lvl>
+    <w:lvl w:ilvl="2" w:tplc="4809001B" w:tentative="1">
+      <w:start w:val="1"/>
+      <w:numFmt w:val="lowerRoman"/>
+      <w:lvlText w:val="%3."/>
+      <w:lvlJc w:val="right"/>
+      <w:pPr>
+        <w:ind w:left="2160" w:hanging="180"/>
+      </w:pPr>
+    </w:lvl>
+    <w:lvl w:ilvl="3" w:tplc="4809000F" w:tentative="1">
+      <w:start w:val="1"/>
+      <w:numFmt w:val="decimal"/>
+      <w:lvlText w:val="%4."/>
+      <w:lvlJc w:val="left"/>
+      <w:pPr>
+        <w:ind w:left="2880" w:hanging="360"/>
+      </w:pPr>
+    </w:lvl>
+    <w:lvl w:ilvl="4" w:tplc="48090019" w:tentative="1">
+      <w:start w:val="1"/>
+      <w:numFmt w:val="lowerLetter"/>
+      <w:lvlText w:val="%5."/>
+      <w:lvlJc w:val="left"/>
+      <w:pPr>
+        <w:ind w:left="3600" w:hanging="360"/>
+      </w:pPr>
+    </w:lvl>
+    <w:lvl w:ilvl="5" w:tplc="4809001B" w:tentative="1">
+      <w:start w:val="1"/>
+      <w:numFmt w:val="lowerRoman"/>
+      <w:lvlText w:val="%6."/>
+      <w:lvlJc w:val="right"/>
+      <w:pPr>
+        <w:ind w:left="4320" w:hanging="180"/>
+      </w:pPr>
+    </w:lvl>
+    <w:lvl w:ilvl="6" w:tplc="4809000F" w:tentative="1">
+      <w:start w:val="1"/>
+      <w:numFmt w:val="decimal"/>
+      <w:lvlText w:val="%7."/>
+      <w:lvlJc w:val="left"/>
+      <w:pPr>
+        <w:ind w:left="5040" w:hanging="360"/>
+      </w:pPr>
+    </w:lvl>
+    <w:lvl w:ilvl="7" w:tplc="48090019" w:tentative="1">
+      <w:start w:val="1"/>
+      <w:numFmt w:val="lowerLetter"/>
+      <w:lvlText w:val="%8."/>
+      <w:lvlJc w:val="left"/>
+      <w:pPr>
+        <w:ind w:left="5760" w:hanging="360"/>
+      </w:pPr>
+    </w:lvl>
+    <w:lvl w:ilvl="8" w:tplc="4809001B" w:tentative="1">
+      <w:start w:val="1"/>
+      <w:numFmt w:val="lowerRoman"/>
+      <w:lvlText w:val="%9."/>
+      <w:lvlJc w:val="right"/>
+      <w:pPr>
+        <w:ind w:left="6480" w:hanging="180"/>
+      </w:pPr>
+    </w:lvl>
+  </w:abstractNum>
+  <w:abstractNum w:abstractNumId="47" w15:restartNumberingAfterBreak="0">
     <w:nsid w:val="7C7578D7"/>
     <w:multiLevelType w:val="hybridMultilevel"/>
     <w:tmpl w:val="D326E484"/>
@@ -18151,10 +21711,99 @@
       </w:pPr>
     </w:lvl>
   </w:abstractNum>
-  <w:abstractNum w:abstractNumId="36" w15:restartNumberingAfterBreak="0">
+  <w:abstractNum w:abstractNumId="48" w15:restartNumberingAfterBreak="0">
     <w:nsid w:val="7E7947FB"/>
     <w:multiLevelType w:val="hybridMultilevel"/>
     <w:tmpl w:val="A25C462A"/>
+    <w:lvl w:ilvl="0" w:tplc="4809000F">
+      <w:start w:val="1"/>
+      <w:numFmt w:val="decimal"/>
+      <w:lvlText w:val="%1."/>
+      <w:lvlJc w:val="left"/>
+      <w:pPr>
+        <w:ind w:left="720" w:hanging="360"/>
+      </w:pPr>
+      <w:rPr>
+        <w:rFonts w:hint="default"/>
+      </w:rPr>
+    </w:lvl>
+    <w:lvl w:ilvl="1" w:tplc="48090019" w:tentative="1">
+      <w:start w:val="1"/>
+      <w:numFmt w:val="lowerLetter"/>
+      <w:lvlText w:val="%2."/>
+      <w:lvlJc w:val="left"/>
+      <w:pPr>
+        <w:ind w:left="1440" w:hanging="360"/>
+      </w:pPr>
+    </w:lvl>
+    <w:lvl w:ilvl="2" w:tplc="4809001B" w:tentative="1">
+      <w:start w:val="1"/>
+      <w:numFmt w:val="lowerRoman"/>
+      <w:lvlText w:val="%3."/>
+      <w:lvlJc w:val="right"/>
+      <w:pPr>
+        <w:ind w:left="2160" w:hanging="180"/>
+      </w:pPr>
+    </w:lvl>
+    <w:lvl w:ilvl="3" w:tplc="4809000F" w:tentative="1">
+      <w:start w:val="1"/>
+      <w:numFmt w:val="decimal"/>
+      <w:lvlText w:val="%4."/>
+      <w:lvlJc w:val="left"/>
+      <w:pPr>
+        <w:ind w:left="2880" w:hanging="360"/>
+      </w:pPr>
+    </w:lvl>
+    <w:lvl w:ilvl="4" w:tplc="48090019" w:tentative="1">
+      <w:start w:val="1"/>
+      <w:numFmt w:val="lowerLetter"/>
+      <w:lvlText w:val="%5."/>
+      <w:lvlJc w:val="left"/>
+      <w:pPr>
+        <w:ind w:left="3600" w:hanging="360"/>
+      </w:pPr>
+    </w:lvl>
+    <w:lvl w:ilvl="5" w:tplc="4809001B" w:tentative="1">
+      <w:start w:val="1"/>
+      <w:numFmt w:val="lowerRoman"/>
+      <w:lvlText w:val="%6."/>
+      <w:lvlJc w:val="right"/>
+      <w:pPr>
+        <w:ind w:left="4320" w:hanging="180"/>
+      </w:pPr>
+    </w:lvl>
+    <w:lvl w:ilvl="6" w:tplc="4809000F" w:tentative="1">
+      <w:start w:val="1"/>
+      <w:numFmt w:val="decimal"/>
+      <w:lvlText w:val="%7."/>
+      <w:lvlJc w:val="left"/>
+      <w:pPr>
+        <w:ind w:left="5040" w:hanging="360"/>
+      </w:pPr>
+    </w:lvl>
+    <w:lvl w:ilvl="7" w:tplc="48090019" w:tentative="1">
+      <w:start w:val="1"/>
+      <w:numFmt w:val="lowerLetter"/>
+      <w:lvlText w:val="%8."/>
+      <w:lvlJc w:val="left"/>
+      <w:pPr>
+        <w:ind w:left="5760" w:hanging="360"/>
+      </w:pPr>
+    </w:lvl>
+    <w:lvl w:ilvl="8" w:tplc="4809001B" w:tentative="1">
+      <w:start w:val="1"/>
+      <w:numFmt w:val="lowerRoman"/>
+      <w:lvlText w:val="%9."/>
+      <w:lvlJc w:val="right"/>
+      <w:pPr>
+        <w:ind w:left="6480" w:hanging="180"/>
+      </w:pPr>
+    </w:lvl>
+  </w:abstractNum>
+  <w:abstractNum w:abstractNumId="49" w15:restartNumberingAfterBreak="0">
+    <w:nsid w:val="7FB75E57"/>
+    <w:multiLevelType w:val="hybridMultilevel"/>
+    <w:tmpl w:val="30E4F3F6"/>
     <w:lvl w:ilvl="0" w:tplc="4809000F">
       <w:start w:val="1"/>
       <w:numFmt w:val="decimal"/>
@@ -18244,7 +21893,7 @@
     <w:abstractNumId w:val="5"/>
   </w:num>
   <w:num w:numId="2" w16cid:durableId="537547726">
-    <w:abstractNumId w:val="34"/>
+    <w:abstractNumId w:val="45"/>
   </w:num>
   <w:num w:numId="3" w16cid:durableId="808322326">
     <w:abstractNumId w:val="4"/>
@@ -18256,100 +21905,139 @@
     <w:abstractNumId w:val="1"/>
   </w:num>
   <w:num w:numId="6" w16cid:durableId="773129829">
-    <w:abstractNumId w:val="13"/>
+    <w:abstractNumId w:val="14"/>
   </w:num>
   <w:num w:numId="7" w16cid:durableId="1370882557">
-    <w:abstractNumId w:val="28"/>
+    <w:abstractNumId w:val="35"/>
   </w:num>
   <w:num w:numId="8" w16cid:durableId="1244607246">
-    <w:abstractNumId w:val="8"/>
+    <w:abstractNumId w:val="9"/>
   </w:num>
   <w:num w:numId="9" w16cid:durableId="920716276">
-    <w:abstractNumId w:val="30"/>
+    <w:abstractNumId w:val="38"/>
   </w:num>
   <w:num w:numId="10" w16cid:durableId="713045035">
     <w:abstractNumId w:val="3"/>
   </w:num>
   <w:num w:numId="11" w16cid:durableId="1852715043">
-    <w:abstractNumId w:val="12"/>
+    <w:abstractNumId w:val="13"/>
   </w:num>
   <w:num w:numId="12" w16cid:durableId="330983519">
-    <w:abstractNumId w:val="18"/>
+    <w:abstractNumId w:val="23"/>
   </w:num>
   <w:num w:numId="13" w16cid:durableId="1114519361">
-    <w:abstractNumId w:val="17"/>
+    <w:abstractNumId w:val="22"/>
   </w:num>
   <w:num w:numId="14" w16cid:durableId="896818570">
-    <w:abstractNumId w:val="36"/>
+    <w:abstractNumId w:val="48"/>
   </w:num>
   <w:num w:numId="15" w16cid:durableId="1137727328">
-    <w:abstractNumId w:val="22"/>
+    <w:abstractNumId w:val="28"/>
   </w:num>
   <w:num w:numId="16" w16cid:durableId="1357998645">
-    <w:abstractNumId w:val="10"/>
+    <w:abstractNumId w:val="11"/>
   </w:num>
   <w:num w:numId="17" w16cid:durableId="1883442687">
     <w:abstractNumId w:val="2"/>
   </w:num>
   <w:num w:numId="18" w16cid:durableId="970860838">
-    <w:abstractNumId w:val="11"/>
+    <w:abstractNumId w:val="12"/>
   </w:num>
   <w:num w:numId="19" w16cid:durableId="673453329">
-    <w:abstractNumId w:val="35"/>
+    <w:abstractNumId w:val="47"/>
   </w:num>
   <w:num w:numId="20" w16cid:durableId="985625153">
+    <w:abstractNumId w:val="7"/>
+  </w:num>
+  <w:num w:numId="21" w16cid:durableId="1657033385">
+    <w:abstractNumId w:val="24"/>
+  </w:num>
+  <w:num w:numId="22" w16cid:durableId="1490175960">
+    <w:abstractNumId w:val="37"/>
+  </w:num>
+  <w:num w:numId="23" w16cid:durableId="1285846917">
+    <w:abstractNumId w:val="8"/>
+  </w:num>
+  <w:num w:numId="24" w16cid:durableId="2034573879">
+    <w:abstractNumId w:val="26"/>
+  </w:num>
+  <w:num w:numId="25" w16cid:durableId="1320959993">
+    <w:abstractNumId w:val="33"/>
+  </w:num>
+  <w:num w:numId="26" w16cid:durableId="756637175">
+    <w:abstractNumId w:val="17"/>
+  </w:num>
+  <w:num w:numId="27" w16cid:durableId="690646959">
+    <w:abstractNumId w:val="44"/>
+  </w:num>
+  <w:num w:numId="28" w16cid:durableId="266894343">
+    <w:abstractNumId w:val="34"/>
+  </w:num>
+  <w:num w:numId="29" w16cid:durableId="379401181">
+    <w:abstractNumId w:val="32"/>
+  </w:num>
+  <w:num w:numId="30" w16cid:durableId="880481597">
+    <w:abstractNumId w:val="31"/>
+  </w:num>
+  <w:num w:numId="31" w16cid:durableId="519390849">
+    <w:abstractNumId w:val="42"/>
+  </w:num>
+  <w:num w:numId="32" w16cid:durableId="501967728">
+    <w:abstractNumId w:val="29"/>
+  </w:num>
+  <w:num w:numId="33" w16cid:durableId="900478220">
+    <w:abstractNumId w:val="25"/>
+  </w:num>
+  <w:num w:numId="34" w16cid:durableId="1994678649">
+    <w:abstractNumId w:val="21"/>
+  </w:num>
+  <w:num w:numId="35" w16cid:durableId="2124570414">
+    <w:abstractNumId w:val="41"/>
+  </w:num>
+  <w:num w:numId="36" w16cid:durableId="1578587479">
+    <w:abstractNumId w:val="10"/>
+  </w:num>
+  <w:num w:numId="37" w16cid:durableId="504978903">
+    <w:abstractNumId w:val="19"/>
+  </w:num>
+  <w:num w:numId="38" w16cid:durableId="1703902920">
+    <w:abstractNumId w:val="43"/>
+  </w:num>
+  <w:num w:numId="39" w16cid:durableId="1861356868">
+    <w:abstractNumId w:val="49"/>
+  </w:num>
+  <w:num w:numId="40" w16cid:durableId="772942361">
+    <w:abstractNumId w:val="46"/>
+  </w:num>
+  <w:num w:numId="41" w16cid:durableId="1410151469">
     <w:abstractNumId w:val="6"/>
   </w:num>
-  <w:num w:numId="21" w16cid:durableId="1657033385">
-    <w:abstractNumId w:val="19"/>
+  <w:num w:numId="42" w16cid:durableId="1601639535">
+    <w:abstractNumId w:val="18"/>
   </w:num>
-  <w:num w:numId="22" w16cid:durableId="1490175960">
-    <w:abstractNumId w:val="29"/>
+  <w:num w:numId="43" w16cid:durableId="485127816">
+    <w:abstractNumId w:val="36"/>
   </w:num>
-  <w:num w:numId="23" w16cid:durableId="1285846917">
-    <w:abstractNumId w:val="7"/>
+  <w:num w:numId="44" w16cid:durableId="13920370">
+    <w:abstractNumId w:val="20"/>
   </w:num>
-  <w:num w:numId="24" w16cid:durableId="2034573879">
-    <w:abstractNumId w:val="21"/>
+  <w:num w:numId="45" w16cid:durableId="425728670">
+    <w:abstractNumId w:val="39"/>
   </w:num>
-  <w:num w:numId="25" w16cid:durableId="1320959993">
-    <w:abstractNumId w:val="26"/>
+  <w:num w:numId="46" w16cid:durableId="1612586637">
+    <w:abstractNumId w:val="16"/>
   </w:num>
-  <w:num w:numId="26" w16cid:durableId="756637175">
-    <w:abstractNumId w:val="14"/>
+  <w:num w:numId="47" w16cid:durableId="988676712">
+    <w:abstractNumId w:val="30"/>
   </w:num>
-  <w:num w:numId="27" w16cid:durableId="690646959">
-    <w:abstractNumId w:val="33"/>
+  <w:num w:numId="48" w16cid:durableId="925917274">
+    <w:abstractNumId w:val="15"/>
   </w:num>
-  <w:num w:numId="28" w16cid:durableId="266894343">
+  <w:num w:numId="49" w16cid:durableId="1275748808">
     <w:abstractNumId w:val="27"/>
   </w:num>
-  <w:num w:numId="29" w16cid:durableId="379401181">
-    <w:abstractNumId w:val="25"/>
-  </w:num>
-  <w:num w:numId="30" w16cid:durableId="880481597">
-    <w:abstractNumId w:val="24"/>
-  </w:num>
-  <w:num w:numId="31" w16cid:durableId="519390849">
-    <w:abstractNumId w:val="32"/>
-  </w:num>
-  <w:num w:numId="32" w16cid:durableId="501967728">
-    <w:abstractNumId w:val="23"/>
-  </w:num>
-  <w:num w:numId="33" w16cid:durableId="900478220">
-    <w:abstractNumId w:val="20"/>
-  </w:num>
-  <w:num w:numId="34" w16cid:durableId="1994678649">
-    <w:abstractNumId w:val="16"/>
-  </w:num>
-  <w:num w:numId="35" w16cid:durableId="2124570414">
-    <w:abstractNumId w:val="31"/>
-  </w:num>
-  <w:num w:numId="36" w16cid:durableId="1578587479">
-    <w:abstractNumId w:val="9"/>
-  </w:num>
-  <w:num w:numId="37" w16cid:durableId="504978903">
-    <w:abstractNumId w:val="15"/>
+  <w:num w:numId="50" w16cid:durableId="922445687">
+    <w:abstractNumId w:val="40"/>
   </w:num>
   <w:numIdMacAtCleanup w:val="25"/>
 </w:numbering>

</xml_diff>

<commit_message>
v2: add markdown to make .ipynb readable
as in title
</commit_message>
<xml_diff>
--- a/workingFile-report.docx
+++ b/workingFile-report.docx
@@ -2775,20 +2775,17 @@
                 <w:noProof/>
                 <w:webHidden/>
               </w:rPr>
-            </w:r>
-            <w:r>
-              <w:rPr>
-                <w:noProof/>
-                <w:webHidden/>
-              </w:rPr>
               <w:fldChar w:fldCharType="separate"/>
             </w:r>
             <w:r>
               <w:rPr>
-                <w:noProof/>
-                <w:webHidden/>
-              </w:rPr>
-              <w:t>29</w:t>
+                <w:b/>
+                <w:bCs/>
+                <w:noProof/>
+                <w:webHidden/>
+                <w:lang w:val="en-US"/>
+              </w:rPr>
+              <w:t>Error! Bookmark not defined.</w:t>
             </w:r>
             <w:r>
               <w:rPr>
@@ -2847,20 +2844,17 @@
                 <w:noProof/>
                 <w:webHidden/>
               </w:rPr>
-            </w:r>
-            <w:r>
-              <w:rPr>
-                <w:noProof/>
-                <w:webHidden/>
-              </w:rPr>
               <w:fldChar w:fldCharType="separate"/>
             </w:r>
             <w:r>
               <w:rPr>
-                <w:noProof/>
-                <w:webHidden/>
-              </w:rPr>
-              <w:t>30</w:t>
+                <w:b/>
+                <w:bCs/>
+                <w:noProof/>
+                <w:webHidden/>
+                <w:lang w:val="en-US"/>
+              </w:rPr>
+              <w:t>Error! Bookmark not defined.</w:t>
             </w:r>
             <w:r>
               <w:rPr>
@@ -2921,20 +2915,17 @@
                 <w:noProof/>
                 <w:webHidden/>
               </w:rPr>
-            </w:r>
-            <w:r>
-              <w:rPr>
-                <w:noProof/>
-                <w:webHidden/>
-              </w:rPr>
               <w:fldChar w:fldCharType="separate"/>
             </w:r>
             <w:r>
               <w:rPr>
-                <w:noProof/>
-                <w:webHidden/>
-              </w:rPr>
-              <w:t>30</w:t>
+                <w:b/>
+                <w:bCs/>
+                <w:noProof/>
+                <w:webHidden/>
+                <w:lang w:val="en-US"/>
+              </w:rPr>
+              <w:t>Error! Bookmark not defined.</w:t>
             </w:r>
             <w:r>
               <w:rPr>
@@ -2995,20 +2986,17 @@
                 <w:noProof/>
                 <w:webHidden/>
               </w:rPr>
-            </w:r>
-            <w:r>
-              <w:rPr>
-                <w:noProof/>
-                <w:webHidden/>
-              </w:rPr>
               <w:fldChar w:fldCharType="separate"/>
             </w:r>
             <w:r>
               <w:rPr>
-                <w:noProof/>
-                <w:webHidden/>
-              </w:rPr>
-              <w:t>33</w:t>
+                <w:b/>
+                <w:bCs/>
+                <w:noProof/>
+                <w:webHidden/>
+                <w:lang w:val="en-US"/>
+              </w:rPr>
+              <w:t>Error! Bookmark not defined.</w:t>
             </w:r>
             <w:r>
               <w:rPr>
@@ -3069,20 +3057,17 @@
                 <w:noProof/>
                 <w:webHidden/>
               </w:rPr>
-            </w:r>
-            <w:r>
-              <w:rPr>
-                <w:noProof/>
-                <w:webHidden/>
-              </w:rPr>
               <w:fldChar w:fldCharType="separate"/>
             </w:r>
             <w:r>
               <w:rPr>
-                <w:noProof/>
-                <w:webHidden/>
-              </w:rPr>
-              <w:t>36</w:t>
+                <w:b/>
+                <w:bCs/>
+                <w:noProof/>
+                <w:webHidden/>
+                <w:lang w:val="en-US"/>
+              </w:rPr>
+              <w:t>Error! Bookmark not defined.</w:t>
             </w:r>
             <w:r>
               <w:rPr>
@@ -3143,20 +3128,17 @@
                 <w:noProof/>
                 <w:webHidden/>
               </w:rPr>
-            </w:r>
-            <w:r>
-              <w:rPr>
-                <w:noProof/>
-                <w:webHidden/>
-              </w:rPr>
               <w:fldChar w:fldCharType="separate"/>
             </w:r>
             <w:r>
               <w:rPr>
-                <w:noProof/>
-                <w:webHidden/>
-              </w:rPr>
-              <w:t>37</w:t>
+                <w:b/>
+                <w:bCs/>
+                <w:noProof/>
+                <w:webHidden/>
+                <w:lang w:val="en-US"/>
+              </w:rPr>
+              <w:t>Error! Bookmark not defined.</w:t>
             </w:r>
             <w:r>
               <w:rPr>
@@ -3215,20 +3197,17 @@
                 <w:noProof/>
                 <w:webHidden/>
               </w:rPr>
-            </w:r>
-            <w:r>
-              <w:rPr>
-                <w:noProof/>
-                <w:webHidden/>
-              </w:rPr>
               <w:fldChar w:fldCharType="separate"/>
             </w:r>
             <w:r>
               <w:rPr>
-                <w:noProof/>
-                <w:webHidden/>
-              </w:rPr>
-              <w:t>39</w:t>
+                <w:b/>
+                <w:bCs/>
+                <w:noProof/>
+                <w:webHidden/>
+                <w:lang w:val="en-US"/>
+              </w:rPr>
+              <w:t>Error! Bookmark not defined.</w:t>
             </w:r>
             <w:r>
               <w:rPr>
@@ -3287,20 +3266,17 @@
                 <w:noProof/>
                 <w:webHidden/>
               </w:rPr>
-            </w:r>
-            <w:r>
-              <w:rPr>
-                <w:noProof/>
-                <w:webHidden/>
-              </w:rPr>
               <w:fldChar w:fldCharType="separate"/>
             </w:r>
             <w:r>
               <w:rPr>
-                <w:noProof/>
-                <w:webHidden/>
-              </w:rPr>
-              <w:t>43</w:t>
+                <w:b/>
+                <w:bCs/>
+                <w:noProof/>
+                <w:webHidden/>
+                <w:lang w:val="en-US"/>
+              </w:rPr>
+              <w:t>Error! Bookmark not defined.</w:t>
             </w:r>
             <w:r>
               <w:rPr>
@@ -3361,20 +3337,17 @@
                 <w:noProof/>
                 <w:webHidden/>
               </w:rPr>
-            </w:r>
-            <w:r>
-              <w:rPr>
-                <w:noProof/>
-                <w:webHidden/>
-              </w:rPr>
               <w:fldChar w:fldCharType="separate"/>
             </w:r>
             <w:r>
               <w:rPr>
-                <w:noProof/>
-                <w:webHidden/>
-              </w:rPr>
-              <w:t>43</w:t>
+                <w:b/>
+                <w:bCs/>
+                <w:noProof/>
+                <w:webHidden/>
+                <w:lang w:val="en-US"/>
+              </w:rPr>
+              <w:t>Error! Bookmark not defined.</w:t>
             </w:r>
             <w:r>
               <w:rPr>
@@ -3435,20 +3408,17 @@
                 <w:noProof/>
                 <w:webHidden/>
               </w:rPr>
-            </w:r>
-            <w:r>
-              <w:rPr>
-                <w:noProof/>
-                <w:webHidden/>
-              </w:rPr>
               <w:fldChar w:fldCharType="separate"/>
             </w:r>
             <w:r>
               <w:rPr>
-                <w:noProof/>
-                <w:webHidden/>
-              </w:rPr>
-              <w:t>45</w:t>
+                <w:b/>
+                <w:bCs/>
+                <w:noProof/>
+                <w:webHidden/>
+                <w:lang w:val="en-US"/>
+              </w:rPr>
+              <w:t>Error! Bookmark not defined.</w:t>
             </w:r>
             <w:r>
               <w:rPr>
@@ -3507,20 +3477,17 @@
                 <w:noProof/>
                 <w:webHidden/>
               </w:rPr>
-            </w:r>
-            <w:r>
-              <w:rPr>
-                <w:noProof/>
-                <w:webHidden/>
-              </w:rPr>
               <w:fldChar w:fldCharType="separate"/>
             </w:r>
             <w:r>
               <w:rPr>
-                <w:noProof/>
-                <w:webHidden/>
-              </w:rPr>
-              <w:t>47</w:t>
+                <w:b/>
+                <w:bCs/>
+                <w:noProof/>
+                <w:webHidden/>
+                <w:lang w:val="en-US"/>
+              </w:rPr>
+              <w:t>Error! Bookmark not defined.</w:t>
             </w:r>
             <w:r>
               <w:rPr>
@@ -3592,7 +3559,7 @@
                 <w:noProof/>
                 <w:webHidden/>
               </w:rPr>
-              <w:t>48</w:t>
+              <w:t>30</w:t>
             </w:r>
             <w:r>
               <w:rPr>
@@ -3993,7 +3960,15 @@
         <w:t>.</w:t>
       </w:r>
       <w:r>
-        <w:t xml:space="preserve"> An effective solution will  improve the credibility and impact of journalistic work in safeguarding the integrity of public discourse. </w:t>
+        <w:t xml:space="preserve"> An effective solution </w:t>
+      </w:r>
+      <w:proofErr w:type="gramStart"/>
+      <w:r>
+        <w:t>will  improve</w:t>
+      </w:r>
+      <w:proofErr w:type="gramEnd"/>
+      <w:r>
+        <w:t xml:space="preserve"> the credibility and impact of journalistic work in safeguarding the integrity of public discourse. </w:t>
       </w:r>
     </w:p>
     <w:p>
@@ -4036,7 +4011,15 @@
         <w:t xml:space="preserve"> </w:t>
       </w:r>
       <w:r>
-        <w:t xml:space="preserve">empower individuals to navigate constantly-evolving, complex digital landscapes by </w:t>
+        <w:t xml:space="preserve">empower individuals to navigate </w:t>
+      </w:r>
+      <w:proofErr w:type="gramStart"/>
+      <w:r>
+        <w:t>constantly-evolving</w:t>
+      </w:r>
+      <w:proofErr w:type="gramEnd"/>
+      <w:r>
+        <w:t xml:space="preserve">, complex digital landscapes by </w:t>
       </w:r>
       <w:r>
         <w:t>enhanc</w:t>
@@ -4094,26 +4077,42 @@
         </w:rPr>
         <w:t xml:space="preserve">[1.4.1] </w:t>
       </w:r>
+      <w:proofErr w:type="spellStart"/>
       <w:r>
         <w:rPr>
           <w:lang w:val="en-SG"/>
         </w:rPr>
-        <w:t xml:space="preserve">DataFlair: </w:t>
-      </w:r>
+        <w:t>DataFlair</w:t>
+      </w:r>
+      <w:proofErr w:type="spellEnd"/>
       <w:r>
         <w:rPr>
           <w:lang w:val="en-SG"/>
         </w:rPr>
+        <w:t xml:space="preserve">: </w:t>
+      </w:r>
+      <w:r>
+        <w:rPr>
+          <w:lang w:val="en-SG"/>
+        </w:rPr>
         <w:t>Detecting Fake News with Python and Machine Learning</w:t>
       </w:r>
       <w:bookmarkEnd w:id="10"/>
     </w:p>
     <w:p>
+      <w:proofErr w:type="spellStart"/>
       <w:r>
         <w:rPr>
           <w:lang w:val="en-SG"/>
         </w:rPr>
-        <w:t xml:space="preserve">DataFlair uses a passive-aggressive classifier to train a model on a </w:t>
+        <w:t>DataFlair</w:t>
+      </w:r>
+      <w:proofErr w:type="spellEnd"/>
+      <w:r>
+        <w:rPr>
+          <w:lang w:val="en-SG"/>
+        </w:rPr>
+        <w:t xml:space="preserve"> uses a passive-aggressive classifier to train a model on a </w:t>
       </w:r>
       <w:r>
         <w:t>small dataset of 7796 rows. [1]</w:t>
@@ -4191,8 +4190,13 @@
         <w:fldChar w:fldCharType="end"/>
       </w:r>
       <w:r>
-        <w:t>: Screenshot of project tutorial on DataFlair</w:t>
-      </w:r>
+        <w:t xml:space="preserve">: Screenshot of project tutorial on </w:t>
+      </w:r>
+      <w:proofErr w:type="spellStart"/>
+      <w:r>
+        <w:t>DataFlair</w:t>
+      </w:r>
+      <w:proofErr w:type="spellEnd"/>
       <w:r>
         <w:t xml:space="preserve"> [1] </w:t>
       </w:r>
@@ -4231,11 +4235,24 @@
       <w:r>
         <w:t xml:space="preserve">As such, </w:t>
       </w:r>
-      <w:r>
-        <w:t>DataFlair’s project</w:t>
-      </w:r>
-      <w:r>
-        <w:t xml:space="preserve"> emphasises the need for a solution that leverages state-of-the-art technologies, and is trained on larger datasets that would not inherently inhibit the model’s ability to generalise</w:t>
+      <w:proofErr w:type="spellStart"/>
+      <w:r>
+        <w:t>DataFlair’s</w:t>
+      </w:r>
+      <w:proofErr w:type="spellEnd"/>
+      <w:r>
+        <w:t xml:space="preserve"> project</w:t>
+      </w:r>
+      <w:r>
+        <w:t xml:space="preserve"> emphasises the need for a solution that leverages state-of-the-art </w:t>
+      </w:r>
+      <w:proofErr w:type="gramStart"/>
+      <w:r>
+        <w:t>technologies, and</w:t>
+      </w:r>
+      <w:proofErr w:type="gramEnd"/>
+      <w:r>
+        <w:t xml:space="preserve"> is trained on larger datasets that would not inherently inhibit the model’s ability to generalise</w:t>
       </w:r>
       <w:r>
         <w:t>.</w:t>
@@ -4272,6 +4289,7 @@
         <w:lastRenderedPageBreak/>
         <w:t xml:space="preserve">[1.4.2] </w:t>
       </w:r>
+      <w:proofErr w:type="spellStart"/>
       <w:r>
         <w:rPr>
           <w:lang w:val="en-SG"/>
@@ -4279,6 +4297,7 @@
         <w:t>ClaimBuster</w:t>
       </w:r>
       <w:bookmarkEnd w:id="11"/>
+      <w:proofErr w:type="spellEnd"/>
     </w:p>
     <w:p>
       <w:pPr>
@@ -4286,11 +4305,19 @@
           <w:lang w:val="en-SG"/>
         </w:rPr>
       </w:pPr>
+      <w:proofErr w:type="spellStart"/>
       <w:r>
         <w:rPr>
           <w:lang w:val="en-SG"/>
         </w:rPr>
-        <w:t xml:space="preserve">ClaimBuster applies Natural Language Processing techniques to identify and evaluate factual claims primarily within political discourse. </w:t>
+        <w:t>ClaimBuster</w:t>
+      </w:r>
+      <w:proofErr w:type="spellEnd"/>
+      <w:r>
+        <w:rPr>
+          <w:lang w:val="en-SG"/>
+        </w:rPr>
+        <w:t xml:space="preserve"> applies Natural Language Processing techniques to identify and evaluate factual claims primarily within political discourse. </w:t>
       </w:r>
     </w:p>
     <w:p>
@@ -4375,7 +4402,15 @@
         <w:fldChar w:fldCharType="end"/>
       </w:r>
       <w:r>
-        <w:t>: Screenshot of ClaimBuster's user interface</w:t>
+        <w:t xml:space="preserve">: Screenshot of </w:t>
+      </w:r>
+      <w:proofErr w:type="spellStart"/>
+      <w:r>
+        <w:t>ClaimBuster's</w:t>
+      </w:r>
+      <w:proofErr w:type="spellEnd"/>
+      <w:r>
+        <w:t xml:space="preserve"> user interface</w:t>
       </w:r>
       <w:r>
         <w:t xml:space="preserve"> [2]</w:t>
@@ -4391,12 +4426,26 @@
         <w:rPr>
           <w:lang w:val="en-SG"/>
         </w:rPr>
-        <w:t xml:space="preserve">While ClaimBuster is effective in detecting factual claims, its narrow focus on political contexts </w:t>
-      </w:r>
+        <w:t xml:space="preserve">While </w:t>
+      </w:r>
+      <w:proofErr w:type="spellStart"/>
       <w:r>
         <w:rPr>
           <w:lang w:val="en-SG"/>
         </w:rPr>
+        <w:t>ClaimBuster</w:t>
+      </w:r>
+      <w:proofErr w:type="spellEnd"/>
+      <w:r>
+        <w:rPr>
+          <w:lang w:val="en-SG"/>
+        </w:rPr>
+        <w:t xml:space="preserve"> is effective in detecting factual claims, its narrow focus on political contexts </w:t>
+      </w:r>
+      <w:r>
+        <w:rPr>
+          <w:lang w:val="en-SG"/>
+        </w:rPr>
         <w:t>limits</w:t>
       </w:r>
       <w:r>
@@ -4409,13 +4458,27 @@
         <w:rPr>
           <w:lang w:val="en-SG"/>
         </w:rPr>
-        <w:t>, underscoring</w:t>
-      </w:r>
+        <w:t xml:space="preserve">, </w:t>
+      </w:r>
+      <w:proofErr w:type="spellStart"/>
       <w:r>
         <w:rPr>
           <w:lang w:val="en-SG"/>
         </w:rPr>
-        <w:t xml:space="preserve">he need for a solution that is generalisable and scalable across various topics and </w:t>
+        <w:t>underscoring</w:t>
+      </w:r>
+      <w:r>
+        <w:rPr>
+          <w:lang w:val="en-SG"/>
+        </w:rPr>
+        <w:t>he</w:t>
+      </w:r>
+      <w:proofErr w:type="spellEnd"/>
+      <w:r>
+        <w:rPr>
+          <w:lang w:val="en-SG"/>
+        </w:rPr>
+        <w:t xml:space="preserve"> need for a solution that is generalisable and scalable across various topics and </w:t>
       </w:r>
       <w:r>
         <w:rPr>
@@ -4485,7 +4548,21 @@
         <w:rPr>
           <w:lang w:val="en-SG"/>
         </w:rPr>
-        <w:t>Snopes is a widely-recognised platform for human fact-checking that relies on human subject-matter experts to manually verify claims, evaluate sources, and analyse misinformation across various topics.</w:t>
+        <w:t xml:space="preserve">Snopes is a </w:t>
+      </w:r>
+      <w:proofErr w:type="gramStart"/>
+      <w:r>
+        <w:rPr>
+          <w:lang w:val="en-SG"/>
+        </w:rPr>
+        <w:t>widely-recognised</w:t>
+      </w:r>
+      <w:proofErr w:type="gramEnd"/>
+      <w:r>
+        <w:rPr>
+          <w:lang w:val="en-SG"/>
+        </w:rPr>
+        <w:t xml:space="preserve"> platform for human fact-checking that relies on human subject-matter experts to manually verify claims, evaluate sources, and analyse misinformation across various topics.</w:t>
       </w:r>
     </w:p>
     <w:p>
@@ -4604,7 +4681,21 @@
         <w:rPr>
           <w:lang w:val="en-SG"/>
         </w:rPr>
-        <w:t xml:space="preserve"> Thus, its labor-intensive nature highlights the need for algorithmic alternatives that can complement and augment human expertise. </w:t>
+        <w:t xml:space="preserve"> Thus, its </w:t>
+      </w:r>
+      <w:proofErr w:type="spellStart"/>
+      <w:r>
+        <w:rPr>
+          <w:lang w:val="en-SG"/>
+        </w:rPr>
+        <w:t>labor-intensive</w:t>
+      </w:r>
+      <w:proofErr w:type="spellEnd"/>
+      <w:r>
+        <w:rPr>
+          <w:lang w:val="en-SG"/>
+        </w:rPr>
+        <w:t xml:space="preserve"> nature highlights the need for algorithmic alternatives that can complement and augment human expertise. </w:t>
       </w:r>
     </w:p>
     <w:p>
@@ -4889,7 +4980,15 @@
         <w:t>rs are</w:t>
       </w:r>
       <w:r>
-        <w:t xml:space="preserve"> easy to implement but is inadequate to handle nuanced language patterns &amp; context in fake news, and lacks the sophistication of modern NLP </w:t>
+        <w:t xml:space="preserve"> easy to implement but is inadequate to handle nuanced language patterns &amp; context in fake </w:t>
+      </w:r>
+      <w:proofErr w:type="gramStart"/>
+      <w:r>
+        <w:t>news, and</w:t>
+      </w:r>
+      <w:proofErr w:type="gramEnd"/>
+      <w:r>
+        <w:t xml:space="preserve"> lacks the sophistication of modern NLP </w:t>
       </w:r>
       <w:r>
         <w:t>models</w:t>
@@ -5315,7 +5414,15 @@
         <w:t>. BERT’s</w:t>
       </w:r>
       <w:r>
-        <w:t xml:space="preserve"> pre-training corpus included Google’s BookCorpus and English Wikipedia, comprising 800 million and 2500 million words respectively for a total of 3300 million words</w:t>
+        <w:t xml:space="preserve"> pre-training corpus included Google’s </w:t>
+      </w:r>
+      <w:proofErr w:type="spellStart"/>
+      <w:r>
+        <w:t>BookCorpus</w:t>
+      </w:r>
+      <w:proofErr w:type="spellEnd"/>
+      <w:r>
+        <w:t xml:space="preserve"> and English Wikipedia, comprising 800 million and 2500 million words respectively for a total of 3300 million words</w:t>
       </w:r>
       <w:r>
         <w:t xml:space="preserve"> [6]</w:t>
@@ -5334,7 +5441,15 @@
         <w:pStyle w:val="ListParagraph"/>
       </w:pPr>
       <w:r>
-        <w:t>However, innovations such as MobileBERT, a thinner model that requires less computational power [</w:t>
+        <w:t xml:space="preserve">However, innovations such as </w:t>
+      </w:r>
+      <w:proofErr w:type="spellStart"/>
+      <w:r>
+        <w:t>MobileBERT</w:t>
+      </w:r>
+      <w:proofErr w:type="spellEnd"/>
+      <w:r>
+        <w:t>, a thinner model that requires less computational power [</w:t>
       </w:r>
       <w:r>
         <w:t>7</w:t>
@@ -5484,10 +5599,12 @@
         <w:lastRenderedPageBreak/>
         <w:t xml:space="preserve">[2.31] </w:t>
       </w:r>
+      <w:proofErr w:type="spellStart"/>
       <w:r>
         <w:t>ClaimBuster</w:t>
       </w:r>
       <w:bookmarkEnd w:id="20"/>
+      <w:proofErr w:type="spellEnd"/>
     </w:p>
     <w:p>
       <w:r>
@@ -5581,13 +5698,26 @@
         <w:fldChar w:fldCharType="end"/>
       </w:r>
       <w:r>
-        <w:t>: ClaimBuster's system architecture [10]</w:t>
+        <w:t xml:space="preserve">: </w:t>
+      </w:r>
+      <w:proofErr w:type="spellStart"/>
+      <w:r>
+        <w:t>ClaimBuster's</w:t>
+      </w:r>
+      <w:proofErr w:type="spellEnd"/>
+      <w:r>
+        <w:t xml:space="preserve"> system architecture [10]</w:t>
       </w:r>
     </w:p>
     <w:p/>
     <w:p>
-      <w:r>
-        <w:t xml:space="preserve">ClaimBuster </w:t>
+      <w:proofErr w:type="spellStart"/>
+      <w:r>
+        <w:t>ClaimBuster</w:t>
+      </w:r>
+      <w:proofErr w:type="spellEnd"/>
+      <w:r>
+        <w:t xml:space="preserve"> </w:t>
       </w:r>
       <w:r>
         <w:t>implements</w:t>
@@ -5725,7 +5855,15 @@
     <w:p/>
     <w:p>
       <w:r>
-        <w:t>However, due to the manual effort required for database curation, scalability of ClaimBuster is constrained, and its applicability in rapidly-evolving contexts may thus be limited. Additionally, as it relies on domain-specific datasets, its ability to adapt to diverse misinformation scenarios may be restricted.</w:t>
+        <w:t xml:space="preserve">However, due to the manual effort required for database curation, scalability of ClaimBuster is constrained, and its applicability in </w:t>
+      </w:r>
+      <w:proofErr w:type="gramStart"/>
+      <w:r>
+        <w:t>rapidly-evolving</w:t>
+      </w:r>
+      <w:proofErr w:type="gramEnd"/>
+      <w:r>
+        <w:t xml:space="preserve"> contexts may thus be limited. Additionally, as it relies on domain-specific datasets, its ability to adapt to diverse misinformation scenarios may be restricted.</w:t>
       </w:r>
     </w:p>
     <w:p>
@@ -5748,10 +5886,12 @@
         <w:lastRenderedPageBreak/>
         <w:t xml:space="preserve">[2.32] </w:t>
       </w:r>
+      <w:proofErr w:type="spellStart"/>
       <w:r>
         <w:t>FaKnow</w:t>
       </w:r>
       <w:bookmarkEnd w:id="21"/>
+      <w:proofErr w:type="spellEnd"/>
     </w:p>
     <w:p>
       <w:pPr>
@@ -5770,7 +5910,15 @@
         <w:t xml:space="preserve">] </w:t>
       </w:r>
       <w:r>
-        <w:t>The library includes a variety of widely-used models, categorised into content-based &amp; social context-based approache</w:t>
+        <w:t xml:space="preserve">The library includes a variety of </w:t>
+      </w:r>
+      <w:proofErr w:type="gramStart"/>
+      <w:r>
+        <w:t>widely-used</w:t>
+      </w:r>
+      <w:proofErr w:type="gramEnd"/>
+      <w:r>
+        <w:t xml:space="preserve"> models, categorised into content-based &amp; social context-based approache</w:t>
       </w:r>
       <w:r>
         <w:t>s</w:t>
@@ -5798,7 +5946,15 @@
         <w:t xml:space="preserve">]. FaKnow addresses this critical issue </w:t>
       </w:r>
       <w:r>
-        <w:t xml:space="preserve">by standardising the implementation of various fake news detection algorithms. Additionally, by encompassing both content-based and context-based models, researchers can use FaKnow to explore &amp; evaluate various different approaches within a single platform. </w:t>
+        <w:t xml:space="preserve">by standardising the implementation of various fake news detection algorithms. Additionally, by encompassing both content-based and context-based models, researchers can use FaKnow to explore &amp; evaluate </w:t>
+      </w:r>
+      <w:proofErr w:type="gramStart"/>
+      <w:r>
+        <w:t>various different</w:t>
+      </w:r>
+      <w:proofErr w:type="gramEnd"/>
+      <w:r>
+        <w:t xml:space="preserve"> approaches within a single platform. </w:t>
       </w:r>
     </w:p>
     <w:p>
@@ -6094,7 +6250,15 @@
     <w:p/>
     <w:p>
       <w:r>
-        <w:t>Liu et al. (2023) assert that users “doubt the ability of machines to adjudicate factual disputes and thus perceive AI-based fact-checkers as less credible than human-based fact-checking services”. [13] Yang et al. argue that this is because automated methods are error-prone [14].</w:t>
+        <w:t xml:space="preserve">Liu et al. (2023) assert that users “doubt the ability of machines to adjudicate factual disputes and thus perceive AI-based fact-checkers as less credible than human-based fact-checking services”. [13] Yang et al. argue that this is because automated methods are </w:t>
+      </w:r>
+      <w:proofErr w:type="gramStart"/>
+      <w:r>
+        <w:t>error-prone [14]</w:t>
+      </w:r>
+      <w:proofErr w:type="gramEnd"/>
+      <w:r>
+        <w:t>.</w:t>
       </w:r>
     </w:p>
     <w:p/>
@@ -7068,7 +7232,15 @@
         <w:t xml:space="preserve">Educators that are primarily based in academia or non-profit organisations would </w:t>
       </w:r>
       <w:r>
-        <w:t>gain value from my solution, and are likely to heavily use and/or promote it.</w:t>
+        <w:t xml:space="preserve">gain value from my </w:t>
+      </w:r>
+      <w:proofErr w:type="gramStart"/>
+      <w:r>
+        <w:t>solution, and</w:t>
+      </w:r>
+      <w:proofErr w:type="gramEnd"/>
+      <w:r>
+        <w:t xml:space="preserve"> are likely to heavily use and/or promote it.</w:t>
       </w:r>
     </w:p>
     <w:p>
@@ -7500,7 +7672,15 @@
         <w:t>Command-line interface (CLI) applications are lightweight and platform-independent, meaning that the application can operate seamlessly across various operating systems, ensuring broad accessibility</w:t>
       </w:r>
       <w:r>
-        <w:t xml:space="preserve"> for technically-proficient users. </w:t>
+        <w:t xml:space="preserve"> for </w:t>
+      </w:r>
+      <w:proofErr w:type="gramStart"/>
+      <w:r>
+        <w:t>technically-proficient</w:t>
+      </w:r>
+      <w:proofErr w:type="gramEnd"/>
+      <w:r>
+        <w:t xml:space="preserve"> users. </w:t>
       </w:r>
     </w:p>
     <w:p/>
@@ -7564,7 +7744,15 @@
         <w:t xml:space="preserve">indicating it is likely the optimal model to implement in my solution. However, </w:t>
       </w:r>
       <w:r>
-        <w:t>its high computational demands and lack of inherent interpretability needs to be addressed through using lightweight variants (e.g. MobileBERT) and explainable AI tools respectively.</w:t>
+        <w:t xml:space="preserve">its high computational demands and lack of inherent interpretability needs to be addressed through using lightweight variants (e.g. </w:t>
+      </w:r>
+      <w:proofErr w:type="spellStart"/>
+      <w:r>
+        <w:t>MobileBERT</w:t>
+      </w:r>
+      <w:proofErr w:type="spellEnd"/>
+      <w:r>
+        <w:t>) and explainable AI tools respectively.</w:t>
       </w:r>
     </w:p>
     <w:p/>
@@ -9040,19 +9228,48 @@
     <w:p/>
     <w:p>
       <w:r>
-        <w:t xml:space="preserve">The feature prototype demonstrates the implementation of fine-tuning a MobileBERT [16] model for the purpose of fake news detection. </w:t>
+        <w:t xml:space="preserve">The feature prototype demonstrates the implementation of fine-tuning a </w:t>
+      </w:r>
+      <w:proofErr w:type="spellStart"/>
+      <w:r>
+        <w:t>MobileBERT</w:t>
+      </w:r>
+      <w:proofErr w:type="spellEnd"/>
+      <w:r>
+        <w:t xml:space="preserve"> [16] model for the purpose of fake news detection. </w:t>
       </w:r>
     </w:p>
     <w:p/>
     <w:p>
-      <w:r>
-        <w:t xml:space="preserve">MobileBERT is a variant of BERT chosen for its computational efficiency while retaining its performance in natural language processing tasks. The objective of this prototype is to train MobileBERT to classify political statements as either ‘fake’ or ‘real’ using a simplified, binarized version of the LIAR dataset’s labels. </w:t>
+      <w:proofErr w:type="spellStart"/>
+      <w:r>
+        <w:t>MobileBERT</w:t>
+      </w:r>
+      <w:proofErr w:type="spellEnd"/>
+      <w:r>
+        <w:t xml:space="preserve"> is a variant of BERT chosen for its computational efficiency while retaining its performance in natural language processing tasks. The objective of this prototype is to train </w:t>
+      </w:r>
+      <w:proofErr w:type="spellStart"/>
+      <w:r>
+        <w:t>MobileBERT</w:t>
+      </w:r>
+      <w:proofErr w:type="spellEnd"/>
+      <w:r>
+        <w:t xml:space="preserve"> to classify political statements as either ‘fake’ or ‘real’ using a simplified, binarized version of the LIAR dataset’s labels. </w:t>
       </w:r>
     </w:p>
     <w:p/>
     <w:p>
       <w:r>
-        <w:t>This prototype’s implementation serves to assess the viability of employing MobileBERT in a fake news detection application with real-world use cases.</w:t>
+        <w:t xml:space="preserve">This prototype’s implementation serves to assess the viability of employing </w:t>
+      </w:r>
+      <w:proofErr w:type="spellStart"/>
+      <w:r>
+        <w:t>MobileBERT</w:t>
+      </w:r>
+      <w:proofErr w:type="spellEnd"/>
+      <w:r>
+        <w:t xml:space="preserve"> in a fake news detection application with real-world use cases.</w:t>
       </w:r>
     </w:p>
     <w:p/>
@@ -9082,7 +9299,15 @@
     <w:p/>
     <w:p>
       <w:r>
-        <w:t>The LIAR dataset comprises political statements categorised into six classes – “pants-fire”, “false”, “barely-true”, “half-true”, “mostly-true” and “true” [17] – that encapsulate a spectrum of truthfulness. In order to simplify the classification task for this prototype, these classes were merged into simplified binary labels:</w:t>
+        <w:t xml:space="preserve">The LIAR dataset comprises political statements categorised into six classes – “pants-fire”, “false”, “barely-true”, “half-true”, “mostly-true” and “true” [17] – that encapsulate a spectrum of truthfulness. </w:t>
+      </w:r>
+      <w:proofErr w:type="gramStart"/>
+      <w:r>
+        <w:t>In order to</w:t>
+      </w:r>
+      <w:proofErr w:type="gramEnd"/>
+      <w:r>
+        <w:t xml:space="preserve"> simplify the classification task for this prototype, these classes were merged into simplified binary labels:</w:t>
       </w:r>
     </w:p>
     <w:p/>
@@ -9250,7 +9475,15 @@
           <w:bCs/>
         </w:rPr>
         <w:lastRenderedPageBreak/>
-        <w:t>Label binari</w:t>
+        <w:t xml:space="preserve">Label </w:t>
+      </w:r>
+      <w:proofErr w:type="spellStart"/>
+      <w:r>
+        <w:rPr>
+          <w:b/>
+          <w:bCs/>
+        </w:rPr>
+        <w:t>binari</w:t>
       </w:r>
       <w:r>
         <w:rPr>
@@ -9273,6 +9506,7 @@
         </w:rPr>
         <w:t>n</w:t>
       </w:r>
+      <w:proofErr w:type="spellEnd"/>
     </w:p>
     <w:p>
       <w:pPr>
@@ -9338,7 +9572,15 @@
         <w:ind w:left="360"/>
       </w:pPr>
       <w:r>
-        <w:t xml:space="preserve">To transform multi-class labels to binary labels ‘fake’ (0) and ‘real’ (1), a mapping function was implemented to map “pants-fire”, “false” and “barely-true” to ‘fake’ (0), and “half-true”, “mostly-true” and “true” to ‘real’ (1). </w:t>
+        <w:t>To transform multi-class labels to binary labels ‘fake’ (0) and ‘real’ (1), a mapping function was implemented to map “pants-fire”, “false” and “</w:t>
+      </w:r>
+      <w:proofErr w:type="gramStart"/>
+      <w:r>
+        <w:t>barely-true</w:t>
+      </w:r>
+      <w:proofErr w:type="gramEnd"/>
+      <w:r>
+        <w:t xml:space="preserve">” to ‘fake’ (0), and “half-true”, “mostly-true” and “true” to ‘real’ (1). </w:t>
       </w:r>
     </w:p>
     <w:p>
@@ -9459,7 +9701,15 @@
         <w:ind w:left="360"/>
       </w:pPr>
       <w:r>
-        <w:t>Hugging Face’s AutoTokenizer was employed to tokenise the text statements. This would ensure uniformity in length through truncation and padding to a maximum sequence length of 128 tokens.</w:t>
+        <w:t xml:space="preserve">Hugging Face’s </w:t>
+      </w:r>
+      <w:proofErr w:type="spellStart"/>
+      <w:r>
+        <w:t>AutoTokenizer</w:t>
+      </w:r>
+      <w:proofErr w:type="spellEnd"/>
+      <w:r>
+        <w:t xml:space="preserve"> was employed to tokenise the text statements. This would ensure uniformity in length through truncation and padding to a maximum sequence length of 128 tokens.</w:t>
       </w:r>
     </w:p>
     <w:p>
@@ -9541,8 +9791,13 @@
       </w:r>
     </w:p>
     <w:p>
-      <w:r>
-        <w:t xml:space="preserve">MobileBERT is then fine-tuned to perform binary classification in the task-specific setting on detecting fake news. </w:t>
+      <w:proofErr w:type="spellStart"/>
+      <w:r>
+        <w:t>MobileBERT</w:t>
+      </w:r>
+      <w:proofErr w:type="spellEnd"/>
+      <w:r>
+        <w:t xml:space="preserve"> is then fine-tuned to perform binary classification in the task-specific setting on detecting fake news. </w:t>
       </w:r>
     </w:p>
     <w:p/>
@@ -9645,7 +9900,31 @@
         <w:ind w:left="360"/>
       </w:pPr>
       <w:r>
-        <w:t xml:space="preserve">The tokenised text and corresponding labels were encapsulated into PyTorch-compatible datasets to enable it to be seamlessly integrated with PyTorch’s DataLoader, thus streamlining the training and evaluation workflows. </w:t>
+        <w:t xml:space="preserve">The tokenised text and corresponding labels were encapsulated into </w:t>
+      </w:r>
+      <w:proofErr w:type="spellStart"/>
+      <w:r>
+        <w:t>PyTorch</w:t>
+      </w:r>
+      <w:proofErr w:type="spellEnd"/>
+      <w:r>
+        <w:t xml:space="preserve">-compatible datasets to enable it to be seamlessly integrated with </w:t>
+      </w:r>
+      <w:proofErr w:type="spellStart"/>
+      <w:r>
+        <w:t>PyTorch’s</w:t>
+      </w:r>
+      <w:proofErr w:type="spellEnd"/>
+      <w:r>
+        <w:t xml:space="preserve"> </w:t>
+      </w:r>
+      <w:proofErr w:type="spellStart"/>
+      <w:r>
+        <w:t>DataLoader</w:t>
+      </w:r>
+      <w:proofErr w:type="spellEnd"/>
+      <w:r>
+        <w:t xml:space="preserve">, thus streamlining the training and evaluation workflows. </w:t>
       </w:r>
     </w:p>
     <w:p>
@@ -9742,7 +10021,23 @@
         <w:ind w:left="360"/>
       </w:pPr>
       <w:r>
-        <w:t xml:space="preserve">A custom classification head with two output labels was initialised to adapt MobileBERT’s architecture for binary classification. This modification would leverage MobileBERT’s pre-trained language understanding capabilities while ensuring alignment with the binary classification task. </w:t>
+        <w:t xml:space="preserve">A custom classification head with two output labels was initialised to adapt </w:t>
+      </w:r>
+      <w:proofErr w:type="spellStart"/>
+      <w:r>
+        <w:t>MobileBERT’s</w:t>
+      </w:r>
+      <w:proofErr w:type="spellEnd"/>
+      <w:r>
+        <w:t xml:space="preserve"> architecture for binary classification. This modification would leverage </w:t>
+      </w:r>
+      <w:proofErr w:type="spellStart"/>
+      <w:r>
+        <w:t>MobileBERT’s</w:t>
+      </w:r>
+      <w:proofErr w:type="spellEnd"/>
+      <w:r>
+        <w:t xml:space="preserve"> pre-trained language understanding capabilities while ensuring alignment with the binary classification task. </w:t>
       </w:r>
     </w:p>
     <w:p>
@@ -9836,7 +10131,15 @@
         <w:ind w:left="360"/>
       </w:pPr>
       <w:r>
-        <w:t>The AdamW optimiser is employed with a learning rate of 5e-5 to ensure stable gradient updates.</w:t>
+        <w:t xml:space="preserve">The </w:t>
+      </w:r>
+      <w:proofErr w:type="spellStart"/>
+      <w:r>
+        <w:t>AdamW</w:t>
+      </w:r>
+      <w:proofErr w:type="spellEnd"/>
+      <w:r>
+        <w:t xml:space="preserve"> optimiser is employed with a learning rate of 5e-5 to ensure stable gradient updates.</w:t>
       </w:r>
     </w:p>
     <w:p>
@@ -10247,7 +10550,15 @@
     <w:p/>
     <w:p>
       <w:r>
-        <w:t>A model wrapper class was created for LIME to interact with the MobileBERT model. It tokenises input text, and model outputs are transformed into interpretable probability scores for “fake” and “real” classes.</w:t>
+        <w:t xml:space="preserve">A model wrapper class was created for LIME to interact with the </w:t>
+      </w:r>
+      <w:proofErr w:type="spellStart"/>
+      <w:r>
+        <w:t>MobileBERT</w:t>
+      </w:r>
+      <w:proofErr w:type="spellEnd"/>
+      <w:r>
+        <w:t xml:space="preserve"> model. It tokenises input text, and model outputs are transformed into interpretable probability scores for “fake” and “real” classes.</w:t>
       </w:r>
     </w:p>
     <w:p/>
@@ -10295,8 +10606,13 @@
     </w:p>
     <w:p/>
     <w:p>
-      <w:r>
-        <w:t>LimeTextExplainer is initialised with class names “fake” and “real”.</w:t>
+      <w:proofErr w:type="spellStart"/>
+      <w:r>
+        <w:t>LimeTextExplainer</w:t>
+      </w:r>
+      <w:proofErr w:type="spellEnd"/>
+      <w:r>
+        <w:t xml:space="preserve"> is initialised with class names “fake” and “real”.</w:t>
       </w:r>
     </w:p>
     <w:p>
@@ -10473,7 +10789,15 @@
     <w:p/>
     <w:p>
       <w:r>
-        <w:t>The prototype demonstrated the feasibility of fine-tuning MobileBERT for the task of fake news detection.</w:t>
+        <w:t xml:space="preserve">The prototype demonstrated the feasibility of fine-tuning </w:t>
+      </w:r>
+      <w:proofErr w:type="spellStart"/>
+      <w:r>
+        <w:t>MobileBERT</w:t>
+      </w:r>
+      <w:proofErr w:type="spellEnd"/>
+      <w:r>
+        <w:t xml:space="preserve"> for the task of fake news detection.</w:t>
       </w:r>
     </w:p>
     <w:p/>
@@ -10609,7 +10933,15 @@
     <w:p/>
     <w:p>
       <w:r>
-        <w:t xml:space="preserve">The confusion matrix reveals that the model exhibits a tendency towards higher false positives, thus significantly affecting precision. The high recall score indicates the model is capable of capturing real statements, but improving precision will be a main goal moving forward in future iterations. </w:t>
+        <w:t xml:space="preserve">The confusion matrix reveals that the model exhibits a tendency towards higher false positives, thus significantly affecting precision. The high recall score indicates the model </w:t>
+      </w:r>
+      <w:proofErr w:type="gramStart"/>
+      <w:r>
+        <w:t>is capable of capturing</w:t>
+      </w:r>
+      <w:proofErr w:type="gramEnd"/>
+      <w:r>
+        <w:t xml:space="preserve"> real statements, but improving precision will be a main goal moving forward in future iterations. </w:t>
       </w:r>
     </w:p>
     <w:p/>
@@ -10621,7 +10953,15 @@
     <w:p>
       <w:r>
         <w:lastRenderedPageBreak/>
-        <w:t>Additionally, a small group survey was conducted with a group of three student jounrliasts.</w:t>
+        <w:t xml:space="preserve">Additionally, a small group survey was conducted with a group of three student </w:t>
+      </w:r>
+      <w:proofErr w:type="spellStart"/>
+      <w:r>
+        <w:t>jounrliasts</w:t>
+      </w:r>
+      <w:proofErr w:type="spellEnd"/>
+      <w:r>
+        <w:t>.</w:t>
       </w:r>
     </w:p>
     <w:p/>
@@ -11212,7 +11552,23 @@
     <w:p/>
     <w:p>
       <w:r>
-        <w:t>The original training loop was worked on to implement mixed precision training using PyTorch’s torch.cuda.amp module to enable efficient training by performing certain operations in lower 16-bit floating point precision, while maintaining stability in others with a 32-bit floating point precision.</w:t>
+        <w:t xml:space="preserve">The original training loop was worked on to implement mixed precision training using </w:t>
+      </w:r>
+      <w:proofErr w:type="spellStart"/>
+      <w:r>
+        <w:t>PyTorch’s</w:t>
+      </w:r>
+      <w:proofErr w:type="spellEnd"/>
+      <w:r>
+        <w:t xml:space="preserve"> </w:t>
+      </w:r>
+      <w:proofErr w:type="spellStart"/>
+      <w:r>
+        <w:t>torch.cuda.amp</w:t>
+      </w:r>
+      <w:proofErr w:type="spellEnd"/>
+      <w:r>
+        <w:t xml:space="preserve"> module to enable efficient training by performing certain operations in lower 16-bit floating point precision, while maintaining stability in others with a 32-bit floating point precision.</w:t>
       </w:r>
     </w:p>
     <w:p/>
@@ -11286,7 +11642,20 @@
         </w:numPr>
       </w:pPr>
       <w:r>
-        <w:t xml:space="preserve">A gradient scaler ‘GradScaler()’ is initialised. </w:t>
+        <w:t>A gradient scaler ‘</w:t>
+      </w:r>
+      <w:proofErr w:type="spellStart"/>
+      <w:proofErr w:type="gramStart"/>
+      <w:r>
+        <w:t>GradScaler</w:t>
+      </w:r>
+      <w:proofErr w:type="spellEnd"/>
+      <w:r>
+        <w:t>(</w:t>
+      </w:r>
+      <w:proofErr w:type="gramEnd"/>
+      <w:r>
+        <w:t xml:space="preserve">)’ is initialised. </w:t>
       </w:r>
     </w:p>
     <w:p>
@@ -11298,7 +11667,15 @@
         </w:numPr>
       </w:pPr>
       <w:r>
-        <w:t>‘autocast’ is used to wrap the forward pass in the training loop.</w:t>
+        <w:t>‘</w:t>
+      </w:r>
+      <w:proofErr w:type="spellStart"/>
+      <w:r>
+        <w:t>autocast</w:t>
+      </w:r>
+      <w:proofErr w:type="spellEnd"/>
+      <w:r>
+        <w:t>’ is used to wrap the forward pass in the training loop.</w:t>
       </w:r>
     </w:p>
     <w:p>
@@ -11406,7 +11783,15 @@
     <w:p/>
     <w:p>
       <w:r>
-        <w:t>The results of the model trained with mixed precision training indicated a serious issue in the training process, as evidenced by the NaN loss during training across all epochs. This suggests that the model encountered numerical instability during the training loop, preventing the model from learning any meaningful patterns.</w:t>
+        <w:t xml:space="preserve">The results of the model trained with mixed precision training indicated a serious issue in the training process, as evidenced by the </w:t>
+      </w:r>
+      <w:proofErr w:type="spellStart"/>
+      <w:r>
+        <w:t>NaN</w:t>
+      </w:r>
+      <w:proofErr w:type="spellEnd"/>
+      <w:r>
+        <w:t xml:space="preserve"> loss during training across all epochs. This suggests that the model encountered numerical instability during the training loop, preventing the model from learning any meaningful patterns.</w:t>
       </w:r>
     </w:p>
     <w:p/>
@@ -11418,7 +11803,15 @@
     <w:p/>
     <w:p>
       <w:r>
-        <w:t xml:space="preserve">Attempts were made to reduce the learning rate, monitor gradients and adjust gradient clipping. However, unfortunately, the same issues persisted and time constraints restricted any further troubleshooting and debugging to make mixed precision training work at this time. </w:t>
+        <w:t xml:space="preserve">Attempts were made to reduce the learning rate, monitor gradients and adjust gradient clipping. However, unfortunately, the same issues </w:t>
+      </w:r>
+      <w:proofErr w:type="gramStart"/>
+      <w:r>
+        <w:t>persisted</w:t>
+      </w:r>
+      <w:proofErr w:type="gramEnd"/>
+      <w:r>
+        <w:t xml:space="preserve"> and time constraints restricted any further troubleshooting and debugging to make mixed precision training work at this time. </w:t>
       </w:r>
     </w:p>
     <w:p>
@@ -11519,7 +11912,20 @@
         </w:numPr>
       </w:pPr>
       <w:r>
-        <w:t xml:space="preserve">Gradients are clipped before the optimiser step to prevent exploding gradients. ‘max_norm’ sets the maximum gradient norm. </w:t>
+        <w:t>Gradients are clipped before the optimiser step to prevent exploding gradients. ‘</w:t>
+      </w:r>
+      <w:proofErr w:type="spellStart"/>
+      <w:proofErr w:type="gramStart"/>
+      <w:r>
+        <w:t>max</w:t>
+      </w:r>
+      <w:proofErr w:type="gramEnd"/>
+      <w:r>
+        <w:t>_norm</w:t>
+      </w:r>
+      <w:proofErr w:type="spellEnd"/>
+      <w:r>
+        <w:t xml:space="preserve">’ sets the maximum gradient norm. </w:t>
       </w:r>
     </w:p>
     <w:p>
@@ -11531,7 +11937,15 @@
         </w:numPr>
       </w:pPr>
       <w:r>
-        <w:t>The model parameters are updated only after ‘accumulation_steps’ batches.</w:t>
+        <w:t>The model parameters are updated only after ‘</w:t>
+      </w:r>
+      <w:proofErr w:type="spellStart"/>
+      <w:r>
+        <w:t>accumulation_steps</w:t>
+      </w:r>
+      <w:proofErr w:type="spellEnd"/>
+      <w:r>
+        <w:t>’ batches.</w:t>
       </w:r>
     </w:p>
     <w:p>
@@ -11543,7 +11957,20 @@
         </w:numPr>
       </w:pPr>
       <w:r>
-        <w:t xml:space="preserve">‘optimizer.zero_grad()’ is called after the optimiser step to reset gradients. </w:t>
+        <w:t>‘</w:t>
+      </w:r>
+      <w:proofErr w:type="spellStart"/>
+      <w:proofErr w:type="gramStart"/>
+      <w:r>
+        <w:t>optimizer.zero</w:t>
+      </w:r>
+      <w:proofErr w:type="gramEnd"/>
+      <w:r>
+        <w:t>_grad</w:t>
+      </w:r>
+      <w:proofErr w:type="spellEnd"/>
+      <w:r>
+        <w:t xml:space="preserve">()’ is called after the optimiser step to reset gradients. </w:t>
       </w:r>
     </w:p>
     <w:p/>
@@ -11684,7 +12111,15 @@
     <w:p/>
     <w:p>
       <w:r>
-        <w:t>The accuracy value of 60.93% has improved compared to the initial implementation (53.2%), as has the precision score (63.88%) compared to the initial implementation (57.32%). The recall and F1 score have also increased, though the current values and confusion matrix indicates the model fails to correctly classify more true instances, and suggests that while gradient accumulation and clipping have improved training stability, the balance between precision and recall is not fully optimised yet.</w:t>
+        <w:t xml:space="preserve">The accuracy value of 60.93% has improved compared to the initial implementation (53.2%), as has the precision score (63.88%) compared to the initial implementation (57.32%). The recall and F1 score have also increased, though the current values and confusion matrix indicates the model fails to correctly classify </w:t>
+      </w:r>
+      <w:proofErr w:type="gramStart"/>
+      <w:r>
+        <w:t>more true</w:t>
+      </w:r>
+      <w:proofErr w:type="gramEnd"/>
+      <w:r>
+        <w:t xml:space="preserve"> instances, and suggests that while gradient accumulation and clipping have improved training stability, the balance between precision and recall is not fully optimised yet.</w:t>
       </w:r>
     </w:p>
     <w:p/>
@@ -11765,7 +12200,15 @@
         <w:ind w:left="360"/>
       </w:pPr>
       <w:r>
-        <w:t xml:space="preserve">The dataset had an uneven distribution of labels. This potentially skewed the model’s performance, and can be addressed by techniques such as oversampling or applying class weights during training to mitigate bias and improve the model’s robustness.  </w:t>
+        <w:t xml:space="preserve">The dataset had an uneven distribution of labels. This potentially skewed the model’s </w:t>
+      </w:r>
+      <w:proofErr w:type="gramStart"/>
+      <w:r>
+        <w:t>performance, and</w:t>
+      </w:r>
+      <w:proofErr w:type="gramEnd"/>
+      <w:r>
+        <w:t xml:space="preserve"> can be addressed by techniques such as oversampling or applying class weights during training to mitigate bias and improve the model’s robustness.  </w:t>
       </w:r>
     </w:p>
     <w:p>
@@ -11799,7 +12242,15 @@
         <w:ind w:left="360"/>
       </w:pPr>
       <w:r>
-        <w:t xml:space="preserve">The high rate of false positives indicates a need to refine decision boundaries, possibly by adding more nuanced examples of fake statements to the dataset, or applying advanced loss functions to penalise false positives. </w:t>
+        <w:t xml:space="preserve">The high rate of false positives indicates a need to refine decision boundaries, possibly by adding more nuanced examples of fake statements to the </w:t>
+      </w:r>
+      <w:proofErr w:type="gramStart"/>
+      <w:r>
+        <w:t>dataset, or</w:t>
+      </w:r>
+      <w:proofErr w:type="gramEnd"/>
+      <w:r>
+        <w:t xml:space="preserve"> applying advanced loss functions to penalise false positives. </w:t>
       </w:r>
     </w:p>
     <w:p>
@@ -11871,7 +12322,15 @@
         <w:ind w:left="360"/>
       </w:pPr>
       <w:r>
-        <w:t>To instil confidence and foster user trust, explainability features need to be understood by users. Implementing short and easily-understandable textual explanations as to why content is flagged would be more useful for non-technical users who may feel alienated by LIME’s charts.</w:t>
+        <w:t xml:space="preserve">To instil confidence and foster user trust, explainability features need to be understood by users. Implementing short and </w:t>
+      </w:r>
+      <w:proofErr w:type="gramStart"/>
+      <w:r>
+        <w:t>easily-understandable</w:t>
+      </w:r>
+      <w:proofErr w:type="gramEnd"/>
+      <w:r>
+        <w:t xml:space="preserve"> textual explanations as to why content is flagged would be more useful for non-technical users who may feel alienated by LIME’s charts.</w:t>
       </w:r>
     </w:p>
     <w:p>
@@ -11928,7 +12387,15 @@
     <w:p/>
     <w:p>
       <w:r>
-        <w:t>This is done through changing the training framework. While the Initial Prototype used a custom PyTorch training loop where each training step was handled manually, this version uses Hugging Face’s Trainer API that abstracts away specific implementation details.</w:t>
+        <w:t xml:space="preserve">This is done through changing the training framework. While the Initial Prototype used a custom </w:t>
+      </w:r>
+      <w:proofErr w:type="spellStart"/>
+      <w:r>
+        <w:t>PyTorch</w:t>
+      </w:r>
+      <w:proofErr w:type="spellEnd"/>
+      <w:r>
+        <w:t xml:space="preserve"> training loop where each training step was handled manually, this version uses Hugging Face’s Trainer API that abstracts away specific implementation details.</w:t>
       </w:r>
       <w:r>
         <w:t xml:space="preserve"> </w:t>
@@ -12196,7 +12663,15 @@
     <w:p/>
     <w:p>
       <w:r>
-        <w:t xml:space="preserve">To try and improve performance, training arguments were changed and the evaluation results were assessed to try and determine the most optimal training arguments for this model. </w:t>
+        <w:t xml:space="preserve">To try and improve performance, training arguments were </w:t>
+      </w:r>
+      <w:proofErr w:type="gramStart"/>
+      <w:r>
+        <w:t>changed</w:t>
+      </w:r>
+      <w:proofErr w:type="gramEnd"/>
+      <w:r>
+        <w:t xml:space="preserve"> and the evaluation results were assessed to try and determine the most optimal training arguments for this model. </w:t>
       </w:r>
     </w:p>
     <w:p/>
@@ -13016,8 +13491,13 @@
     </w:p>
     <w:p/>
     <w:p>
-      <w:r>
-        <w:t xml:space="preserve">In order to </w:t>
+      <w:proofErr w:type="gramStart"/>
+      <w:r>
+        <w:t>In order to</w:t>
+      </w:r>
+      <w:proofErr w:type="gramEnd"/>
+      <w:r>
+        <w:t xml:space="preserve"> </w:t>
       </w:r>
       <w:r>
         <w:t>expand the data layer to include more datasets, the implementation approach needs to be more sophisticated</w:t>
@@ -13901,7 +14381,15 @@
         <w:ind w:left="360"/>
       </w:pPr>
       <w:r>
-        <w:t xml:space="preserve">The model exhibits nearly-perfect performance on the ISOT dataset, with 99.9% across all metrics, and only 2 misclassifications across 8979 test samples. </w:t>
+        <w:t xml:space="preserve">The model exhibits </w:t>
+      </w:r>
+      <w:proofErr w:type="gramStart"/>
+      <w:r>
+        <w:t>nearly-perfect</w:t>
+      </w:r>
+      <w:proofErr w:type="gramEnd"/>
+      <w:r>
+        <w:t xml:space="preserve"> performance on the ISOT dataset, with 99.9% across all metrics, and only 2 misclassifications across 8979 test samples. </w:t>
       </w:r>
     </w:p>
     <w:p>
@@ -14112,8 +14600,17 @@
           <w:b/>
           <w:bCs/>
         </w:rPr>
-        <w:t>Weighted sampler for DataLoader</w:t>
-      </w:r>
+        <w:t xml:space="preserve">Weighted sampler for </w:t>
+      </w:r>
+      <w:proofErr w:type="spellStart"/>
+      <w:r>
+        <w:rPr>
+          <w:b/>
+          <w:bCs/>
+        </w:rPr>
+        <w:t>DataLoader</w:t>
+      </w:r>
+      <w:proofErr w:type="spellEnd"/>
     </w:p>
     <w:p/>
     <w:p>
@@ -14121,7 +14618,15 @@
         <w:ind w:left="360"/>
       </w:pPr>
       <w:r>
-        <w:t xml:space="preserve">The create_balanced_sampler function ensures that samples from the smaller LIAR dataset would be selected with higher probability during training, thus balancing the influence of both datasets. </w:t>
+        <w:t xml:space="preserve">The </w:t>
+      </w:r>
+      <w:proofErr w:type="spellStart"/>
+      <w:r>
+        <w:t>create_balanced_sampler</w:t>
+      </w:r>
+      <w:proofErr w:type="spellEnd"/>
+      <w:r>
+        <w:t xml:space="preserve"> function ensures that samples from the smaller LIAR dataset would be selected with higher probability during training, thus balancing the influence of both datasets. </w:t>
       </w:r>
     </w:p>
     <w:p>
@@ -14207,7 +14712,15 @@
         <w:ind w:left="360"/>
       </w:pPr>
       <w:r>
-        <w:t xml:space="preserve">Meanwhile, the calculate_class_weights function searches through different combinations of learning rates, weight decay values, batch sizes and number of epochs. </w:t>
+        <w:t xml:space="preserve">Meanwhile, the </w:t>
+      </w:r>
+      <w:proofErr w:type="spellStart"/>
+      <w:r>
+        <w:t>calculate_class_weights</w:t>
+      </w:r>
+      <w:proofErr w:type="spellEnd"/>
+      <w:r>
+        <w:t xml:space="preserve"> function searches through different combinations of learning rates, weight decay values, batch sizes and number of epochs. </w:t>
       </w:r>
       <w:r>
         <w:t xml:space="preserve">The function records and displays all results sorted by F1 score. </w:t>
@@ -14426,7 +14939,15 @@
       </w:pPr>
       <w:r>
         <w:lastRenderedPageBreak/>
-        <w:t xml:space="preserve">The tune_hyperparameters function will search through different combinations of learning rate, weight decay values, batch sizes and number of epochs, then records and displays all results sorted by F1 score. This made it easier for me to understand the effects of different hyperparameters. </w:t>
+        <w:t xml:space="preserve">The </w:t>
+      </w:r>
+      <w:proofErr w:type="spellStart"/>
+      <w:r>
+        <w:t>tune_hyperparameters</w:t>
+      </w:r>
+      <w:proofErr w:type="spellEnd"/>
+      <w:r>
+        <w:t xml:space="preserve"> function will search through different combinations of learning rate, weight decay values, batch sizes and number of epochs, then records and displays all results sorted by F1 score. This made it easier for me to understand the effects of different hyperparameters. </w:t>
       </w:r>
     </w:p>
     <w:p/>
@@ -14658,7 +15179,15 @@
         <w:t xml:space="preserve"> [caption</w:t>
       </w:r>
       <w:r>
-        <w:t xml:space="preserve"> all imgs]</w:t>
+        <w:t xml:space="preserve"> all </w:t>
+      </w:r>
+      <w:proofErr w:type="spellStart"/>
+      <w:r>
+        <w:t>imgs</w:t>
+      </w:r>
+      <w:proofErr w:type="spellEnd"/>
+      <w:r>
+        <w:t>]</w:t>
       </w:r>
     </w:p>
     <w:p/>
@@ -16500,7 +17029,15 @@
         <w:t xml:space="preserve"> compared to Execution 1 of Version 2</w:t>
       </w:r>
       <w:r>
-        <w:t xml:space="preserve">, the demonstrated improved balance between precision and recall on challenging content (LIAR dataset) indicates to me that Version 2 would be more trustworthy in real-world applications, as Execution 1 was overly-optimistic in classifying statements as ‘real’. </w:t>
+        <w:t xml:space="preserve">, the demonstrated improved balance between precision and recall on challenging content (LIAR dataset) indicates to me that Version 2 would be more trustworthy in real-world applications, as Execution 1 was </w:t>
+      </w:r>
+      <w:proofErr w:type="gramStart"/>
+      <w:r>
+        <w:t>overly-optimistic</w:t>
+      </w:r>
+      <w:proofErr w:type="gramEnd"/>
+      <w:r>
+        <w:t xml:space="preserve"> in classifying statements as ‘real’. </w:t>
       </w:r>
     </w:p>
     <w:p/>
@@ -16537,7 +17074,15 @@
         </w:numPr>
       </w:pPr>
       <w:r>
-        <w:t xml:space="preserve">Expanding the data pipeline to include the FakeNewsNet dataset. </w:t>
+        <w:t xml:space="preserve">Expanding the data pipeline to include the </w:t>
+      </w:r>
+      <w:proofErr w:type="spellStart"/>
+      <w:r>
+        <w:t>FakeNewsNet</w:t>
+      </w:r>
+      <w:proofErr w:type="spellEnd"/>
+      <w:r>
+        <w:t xml:space="preserve"> dataset. </w:t>
       </w:r>
     </w:p>
     <w:p>
@@ -16626,26 +17171,40 @@
         <w:rPr>
           <w:lang w:val="en-SG"/>
         </w:rPr>
-        <w:t>“Advanced Python Project - Detecting Fake News with Python,” DataFlair, Sep. 16, 2019. https://data-flair.training/blogs/advanced-python-project-detecting-fake-news/</w:t>
-      </w:r>
-    </w:p>
-    <w:p>
-      <w:pPr>
+        <w:t xml:space="preserve">“Advanced Python Project - Detecting Fake News with Python,” </w:t>
+      </w:r>
+      <w:proofErr w:type="spellStart"/>
+      <w:r>
         <w:rPr>
           <w:lang w:val="en-SG"/>
         </w:rPr>
-      </w:pPr>
-    </w:p>
-    <w:p>
-      <w:pPr>
+        <w:t>DataFlair</w:t>
+      </w:r>
+      <w:proofErr w:type="spellEnd"/>
+      <w:r>
         <w:rPr>
           <w:lang w:val="en-SG"/>
         </w:rPr>
-      </w:pPr>
-      <w:r>
+        <w:t>, Sep. 16, 2019. https://data-flair.training/blogs/advanced-python-project-detecting-fake-news/</w:t>
+      </w:r>
+    </w:p>
+    <w:p>
+      <w:pPr>
         <w:rPr>
           <w:lang w:val="en-SG"/>
         </w:rPr>
+      </w:pPr>
+    </w:p>
+    <w:p>
+      <w:pPr>
+        <w:rPr>
+          <w:lang w:val="en-SG"/>
+        </w:rPr>
+      </w:pPr>
+      <w:r>
+        <w:rPr>
+          <w:lang w:val="en-SG"/>
+        </w:rPr>
         <w:t>[2]</w:t>
       </w:r>
       <w:r>
@@ -16658,26 +17217,40 @@
         <w:rPr>
           <w:lang w:val="en-SG"/>
         </w:rPr>
-        <w:t>“ClaimBuster,” Uta.edu, 2024. https://idir.uta.edu/claimbuster/event/70/ (accessed Dec. 15, 2024).</w:t>
-      </w:r>
-    </w:p>
-    <w:p>
-      <w:pPr>
+        <w:t>“</w:t>
+      </w:r>
+      <w:proofErr w:type="spellStart"/>
+      <w:r>
         <w:rPr>
           <w:lang w:val="en-SG"/>
         </w:rPr>
-      </w:pPr>
-    </w:p>
-    <w:p>
-      <w:pPr>
+        <w:t>ClaimBuster</w:t>
+      </w:r>
+      <w:proofErr w:type="spellEnd"/>
+      <w:r>
         <w:rPr>
           <w:lang w:val="en-SG"/>
         </w:rPr>
-      </w:pPr>
-      <w:r>
+        <w:t>,” Uta.edu, 2024. https://idir.uta.edu/claimbuster/event/70/ (accessed Dec. 15, 2024).</w:t>
+      </w:r>
+    </w:p>
+    <w:p>
+      <w:pPr>
         <w:rPr>
           <w:lang w:val="en-SG"/>
         </w:rPr>
+      </w:pPr>
+    </w:p>
+    <w:p>
+      <w:pPr>
+        <w:rPr>
+          <w:lang w:val="en-SG"/>
+        </w:rPr>
+      </w:pPr>
+      <w:r>
+        <w:rPr>
+          <w:lang w:val="en-SG"/>
+        </w:rPr>
         <w:t>[3]</w:t>
       </w:r>
       <w:r>
@@ -16722,26 +17295,40 @@
         <w:rPr>
           <w:lang w:val="en-SG"/>
         </w:rPr>
-        <w:t>L.-J. Chang, “Comparison of Machine Learning and Deep Learning Algorithms in Detecting Fake News,” Proceedings of the 28th World Multi-Conference on Systemics, Cybernetics and Informatics, pp. 203–209, Sep. 2024, doi: https://doi.org/10.54808/wmsci2024.01.203.</w:t>
-      </w:r>
-    </w:p>
-    <w:p>
-      <w:pPr>
+        <w:t xml:space="preserve">L.-J. Chang, “Comparison of Machine Learning and Deep Learning Algorithms in Detecting Fake News,” Proceedings of the 28th World Multi-Conference on Systemics, Cybernetics and Informatics, pp. 203–209, Sep. 2024, </w:t>
+      </w:r>
+      <w:proofErr w:type="spellStart"/>
+      <w:r>
         <w:rPr>
           <w:lang w:val="en-SG"/>
         </w:rPr>
-      </w:pPr>
-    </w:p>
-    <w:p>
-      <w:pPr>
+        <w:t>doi</w:t>
+      </w:r>
+      <w:proofErr w:type="spellEnd"/>
+      <w:r>
         <w:rPr>
           <w:lang w:val="en-SG"/>
         </w:rPr>
-      </w:pPr>
-      <w:r>
+        <w:t>: https://doi.org/10.54808/wmsci2024.01.203.</w:t>
+      </w:r>
+    </w:p>
+    <w:p>
+      <w:pPr>
         <w:rPr>
           <w:lang w:val="en-SG"/>
         </w:rPr>
+      </w:pPr>
+    </w:p>
+    <w:p>
+      <w:pPr>
+        <w:rPr>
+          <w:lang w:val="en-SG"/>
+        </w:rPr>
+      </w:pPr>
+      <w:r>
+        <w:rPr>
+          <w:lang w:val="en-SG"/>
+        </w:rPr>
         <w:t>[5]</w:t>
       </w:r>
       <w:r>
@@ -16754,26 +17341,40 @@
         <w:rPr>
           <w:lang w:val="en-SG"/>
         </w:rPr>
-        <w:t>K. Huh, “Surviving In a Random Forest with Imbalanced Datasets,” SFU Professional Computer Science, Feb. 13, 2021. https://medium.com/sfu-cspmp/surviving-in-a-random-forest-with-imbalanced-datasets-b98b963d52eb</w:t>
-      </w:r>
-    </w:p>
-    <w:p>
-      <w:pPr>
+        <w:t xml:space="preserve">K. Huh, “Surviving </w:t>
+      </w:r>
+      <w:proofErr w:type="gramStart"/>
+      <w:r>
         <w:rPr>
           <w:lang w:val="en-SG"/>
         </w:rPr>
-      </w:pPr>
-    </w:p>
-    <w:p>
-      <w:pPr>
+        <w:t>In</w:t>
+      </w:r>
+      <w:proofErr w:type="gramEnd"/>
+      <w:r>
         <w:rPr>
           <w:lang w:val="en-SG"/>
         </w:rPr>
-      </w:pPr>
-      <w:r>
+        <w:t xml:space="preserve"> a Random Forest with Imbalanced Datasets,” SFU Professional Computer Science, Feb. 13, 2021. https://medium.com/sfu-cspmp/surviving-in-a-random-forest-with-imbalanced-datasets-b98b963d52eb</w:t>
+      </w:r>
+    </w:p>
+    <w:p>
+      <w:pPr>
         <w:rPr>
           <w:lang w:val="en-SG"/>
         </w:rPr>
+      </w:pPr>
+    </w:p>
+    <w:p>
+      <w:pPr>
+        <w:rPr>
+          <w:lang w:val="en-SG"/>
+        </w:rPr>
+      </w:pPr>
+      <w:r>
+        <w:rPr>
+          <w:lang w:val="en-SG"/>
+        </w:rPr>
         <w:t>[6]</w:t>
       </w:r>
       <w:r>
@@ -16818,26 +17419,40 @@
         <w:rPr>
           <w:lang w:val="en-SG"/>
         </w:rPr>
-        <w:t>Z. Sun, H. Yu, X. Song, R. Liu, Y. Yang, and D. Zhou, “MobileBERT: a Compact Task-Agnostic BERT for Resource-Limited Devices,” arXiv:2004.02984 [cs], Apr. 2020, Available: https://arxiv.org/abs/2004.02984</w:t>
-      </w:r>
-    </w:p>
-    <w:p>
-      <w:pPr>
+        <w:t>Z. Sun, H. Yu, X. Song, R. Liu, Y. Yang, and D. Zhou, “</w:t>
+      </w:r>
+      <w:proofErr w:type="spellStart"/>
+      <w:r>
         <w:rPr>
           <w:lang w:val="en-SG"/>
         </w:rPr>
-      </w:pPr>
-    </w:p>
-    <w:p>
-      <w:pPr>
+        <w:t>MobileBERT</w:t>
+      </w:r>
+      <w:proofErr w:type="spellEnd"/>
+      <w:r>
         <w:rPr>
           <w:lang w:val="en-SG"/>
         </w:rPr>
-      </w:pPr>
-      <w:r>
+        <w:t>: a Compact Task-Agnostic BERT for Resource-Limited Devices,” arXiv:2004.02984 [cs], Apr. 2020, Available: https://arxiv.org/abs/2004.02984</w:t>
+      </w:r>
+    </w:p>
+    <w:p>
+      <w:pPr>
         <w:rPr>
           <w:lang w:val="en-SG"/>
         </w:rPr>
+      </w:pPr>
+    </w:p>
+    <w:p>
+      <w:pPr>
+        <w:rPr>
+          <w:lang w:val="en-SG"/>
+        </w:rPr>
+      </w:pPr>
+      <w:r>
+        <w:rPr>
+          <w:lang w:val="en-SG"/>
+        </w:rPr>
         <w:t>[8]</w:t>
       </w:r>
       <w:r>
@@ -16882,26 +17497,40 @@
         <w:rPr>
           <w:lang w:val="en-SG"/>
         </w:rPr>
-        <w:t>“ClaimBuster,” RAND. https://www.rand.org/research/projects/truth-decay/fighting-disinformation/search/items/claimbuster.html</w:t>
-      </w:r>
-    </w:p>
-    <w:p>
-      <w:pPr>
+        <w:t>“</w:t>
+      </w:r>
+      <w:proofErr w:type="spellStart"/>
+      <w:r>
         <w:rPr>
           <w:lang w:val="en-SG"/>
         </w:rPr>
-      </w:pPr>
-    </w:p>
-    <w:p>
-      <w:pPr>
+        <w:t>ClaimBuster</w:t>
+      </w:r>
+      <w:proofErr w:type="spellEnd"/>
+      <w:r>
         <w:rPr>
           <w:lang w:val="en-SG"/>
         </w:rPr>
-      </w:pPr>
-      <w:r>
+        <w:t>,” RAND. https://www.rand.org/research/projects/truth-decay/fighting-disinformation/search/items/claimbuster.html</w:t>
+      </w:r>
+    </w:p>
+    <w:p>
+      <w:pPr>
         <w:rPr>
           <w:lang w:val="en-SG"/>
         </w:rPr>
+      </w:pPr>
+    </w:p>
+    <w:p>
+      <w:pPr>
+        <w:rPr>
+          <w:lang w:val="en-SG"/>
+        </w:rPr>
+      </w:pPr>
+      <w:r>
+        <w:rPr>
+          <w:lang w:val="en-SG"/>
+        </w:rPr>
         <w:t>[10]</w:t>
       </w:r>
       <w:r>
@@ -16914,26 +17543,54 @@
         <w:rPr>
           <w:lang w:val="en-SG"/>
         </w:rPr>
-        <w:t>N. Hassan et al., “ClaimBuster,” Proceedings of the VLDB Endowment, vol. 10, no. 12, pp. 1945–1948, Aug. 2017, doi: https://doi.org/10.14778/3137765.3137815.</w:t>
-      </w:r>
-    </w:p>
-    <w:p>
-      <w:pPr>
+        <w:t>N. Hassan et al., “</w:t>
+      </w:r>
+      <w:proofErr w:type="spellStart"/>
+      <w:r>
         <w:rPr>
           <w:lang w:val="en-SG"/>
         </w:rPr>
-      </w:pPr>
-    </w:p>
-    <w:p>
-      <w:pPr>
+        <w:t>ClaimBuster</w:t>
+      </w:r>
+      <w:proofErr w:type="spellEnd"/>
+      <w:r>
         <w:rPr>
           <w:lang w:val="en-SG"/>
         </w:rPr>
-      </w:pPr>
+        <w:t xml:space="preserve">,” Proceedings of the VLDB Endowment, vol. 10, no. 12, pp. 1945–1948, Aug. 2017, </w:t>
+      </w:r>
+      <w:proofErr w:type="spellStart"/>
       <w:r>
         <w:rPr>
           <w:lang w:val="en-SG"/>
         </w:rPr>
+        <w:t>doi</w:t>
+      </w:r>
+      <w:proofErr w:type="spellEnd"/>
+      <w:r>
+        <w:rPr>
+          <w:lang w:val="en-SG"/>
+        </w:rPr>
+        <w:t>: https://doi.org/10.14778/3137765.3137815.</w:t>
+      </w:r>
+    </w:p>
+    <w:p>
+      <w:pPr>
+        <w:rPr>
+          <w:lang w:val="en-SG"/>
+        </w:rPr>
+      </w:pPr>
+    </w:p>
+    <w:p>
+      <w:pPr>
+        <w:rPr>
+          <w:lang w:val="en-SG"/>
+        </w:rPr>
+      </w:pPr>
+      <w:r>
+        <w:rPr>
+          <w:lang w:val="en-SG"/>
+        </w:rPr>
         <w:t>[11]</w:t>
       </w:r>
       <w:r>
@@ -16946,26 +17603,54 @@
         <w:rPr>
           <w:lang w:val="en-SG"/>
         </w:rPr>
-        <w:t>Y. Zhu, Y. Li, J. Wang, M. Gao, and J. Wei, “FaKnow: A Unified Library for Fake News Detection,” arXiv (Cornell University), 2024. https://arxiv.org/abs/2401.16441 (accessed Dec. 15, 2024).</w:t>
-      </w:r>
-    </w:p>
-    <w:p>
-      <w:pPr>
+        <w:t>Y. Zhu, Y. Li, J. Wang, M. Gao, and J. Wei, “</w:t>
+      </w:r>
+      <w:proofErr w:type="spellStart"/>
+      <w:r>
         <w:rPr>
           <w:lang w:val="en-SG"/>
         </w:rPr>
-      </w:pPr>
-    </w:p>
-    <w:p>
-      <w:pPr>
+        <w:t>FaKnow</w:t>
+      </w:r>
+      <w:proofErr w:type="spellEnd"/>
+      <w:r>
         <w:rPr>
           <w:lang w:val="en-SG"/>
         </w:rPr>
-      </w:pPr>
+        <w:t xml:space="preserve">: A Unified Library for Fake News Detection,” </w:t>
+      </w:r>
+      <w:proofErr w:type="spellStart"/>
       <w:r>
         <w:rPr>
           <w:lang w:val="en-SG"/>
         </w:rPr>
+        <w:t>arXiv</w:t>
+      </w:r>
+      <w:proofErr w:type="spellEnd"/>
+      <w:r>
+        <w:rPr>
+          <w:lang w:val="en-SG"/>
+        </w:rPr>
+        <w:t xml:space="preserve"> (Cornell University), 2024. https://arxiv.org/abs/2401.16441 (accessed Dec. 15, 2024).</w:t>
+      </w:r>
+    </w:p>
+    <w:p>
+      <w:pPr>
+        <w:rPr>
+          <w:lang w:val="en-SG"/>
+        </w:rPr>
+      </w:pPr>
+    </w:p>
+    <w:p>
+      <w:pPr>
+        <w:rPr>
+          <w:lang w:val="en-SG"/>
+        </w:rPr>
+      </w:pPr>
+      <w:r>
+        <w:rPr>
+          <w:lang w:val="en-SG"/>
+        </w:rPr>
         <w:t>[12]</w:t>
       </w:r>
       <w:r>
@@ -17010,7 +17695,21 @@
         <w:rPr>
           <w:lang w:val="en-SG"/>
         </w:rPr>
-        <w:t>X.-J. Liu, Q. Li, L. Wang, and M. J. Metzger, “Checking the Fact-Checkers: The Role of Source Type, Perceived Credibility, and Individual Differences in Fact-Checking Effectiveness,” Communication Research, Oct. 2023, doi: https://doi.org/10.1177/00936502231206419.</w:t>
+        <w:t xml:space="preserve">X.-J. Liu, Q. Li, L. Wang, and M. J. Metzger, “Checking the Fact-Checkers: The Role of Source Type, Perceived Credibility, and Individual Differences in Fact-Checking Effectiveness,” Communication Research, Oct. 2023, </w:t>
+      </w:r>
+      <w:proofErr w:type="spellStart"/>
+      <w:r>
+        <w:rPr>
+          <w:lang w:val="en-SG"/>
+        </w:rPr>
+        <w:t>doi</w:t>
+      </w:r>
+      <w:proofErr w:type="spellEnd"/>
+      <w:r>
+        <w:rPr>
+          <w:lang w:val="en-SG"/>
+        </w:rPr>
+        <w:t>: https://doi.org/10.1177/00936502231206419.</w:t>
       </w:r>
     </w:p>
     <w:p>
@@ -17043,26 +17742,54 @@
         <w:rPr>
           <w:lang w:val="en-SG"/>
         </w:rPr>
-        <w:t>J. Yang, D. A. Vega-Oliveros, T. Seibt, and A. Freitas, “Scalable Fact-checking with Human-in-the-Loop,” arXiv (Cornell University), Dec. 2021, doi: https://doi.org/10.1109/wifs53200.2021.9648388.</w:t>
-      </w:r>
-    </w:p>
-    <w:p>
-      <w:pPr>
+        <w:t xml:space="preserve">J. Yang, D. A. Vega-Oliveros, T. Seibt, and A. Freitas, “Scalable Fact-checking with Human-in-the-Loop,” </w:t>
+      </w:r>
+      <w:proofErr w:type="spellStart"/>
+      <w:r>
         <w:rPr>
           <w:lang w:val="en-SG"/>
         </w:rPr>
-      </w:pPr>
-    </w:p>
-    <w:p>
-      <w:pPr>
+        <w:t>arXiv</w:t>
+      </w:r>
+      <w:proofErr w:type="spellEnd"/>
+      <w:r>
         <w:rPr>
           <w:lang w:val="en-SG"/>
         </w:rPr>
-      </w:pPr>
+        <w:t xml:space="preserve"> (Cornell University), Dec. 2021, </w:t>
+      </w:r>
+      <w:proofErr w:type="spellStart"/>
       <w:r>
         <w:rPr>
           <w:lang w:val="en-SG"/>
         </w:rPr>
+        <w:t>doi</w:t>
+      </w:r>
+      <w:proofErr w:type="spellEnd"/>
+      <w:r>
+        <w:rPr>
+          <w:lang w:val="en-SG"/>
+        </w:rPr>
+        <w:t>: https://doi.org/10.1109/wifs53200.2021.9648388.</w:t>
+      </w:r>
+    </w:p>
+    <w:p>
+      <w:pPr>
+        <w:rPr>
+          <w:lang w:val="en-SG"/>
+        </w:rPr>
+      </w:pPr>
+    </w:p>
+    <w:p>
+      <w:pPr>
+        <w:rPr>
+          <w:lang w:val="en-SG"/>
+        </w:rPr>
+      </w:pPr>
+      <w:r>
+        <w:rPr>
+          <w:lang w:val="en-SG"/>
+        </w:rPr>
         <w:t>[15]</w:t>
       </w:r>
       <w:r>
@@ -17075,26 +17802,54 @@
         <w:rPr>
           <w:lang w:val="en-SG"/>
         </w:rPr>
-        <w:t>Zi Hen Lin, Z. Wang, M. Zhao, Y. Song, and L. Lan, “An AI-based System to Assist Human Fact-Checkers for Labeling Cantonese Fake News on Social Media,” 2022 IEEE International Conference on Big Data (Big Data), Dec. 2022, doi: https://doi.org/10.1109/bigdata55660.2022.10020949.</w:t>
-      </w:r>
-    </w:p>
-    <w:p>
-      <w:pPr>
+        <w:t xml:space="preserve">Zi Hen Lin, Z. Wang, M. Zhao, Y. Song, and L. Lan, “An AI-based System to Assist Human Fact-Checkers for </w:t>
+      </w:r>
+      <w:proofErr w:type="spellStart"/>
+      <w:r>
         <w:rPr>
           <w:lang w:val="en-SG"/>
         </w:rPr>
-      </w:pPr>
-    </w:p>
-    <w:p>
-      <w:pPr>
+        <w:t>Labeling</w:t>
+      </w:r>
+      <w:proofErr w:type="spellEnd"/>
+      <w:r>
         <w:rPr>
           <w:lang w:val="en-SG"/>
         </w:rPr>
-      </w:pPr>
+        <w:t xml:space="preserve"> Cantonese Fake News on Social Media,” 2022 IEEE International Conference on Big Data (Big Data), Dec. 2022, </w:t>
+      </w:r>
+      <w:proofErr w:type="spellStart"/>
       <w:r>
         <w:rPr>
           <w:lang w:val="en-SG"/>
         </w:rPr>
+        <w:t>doi</w:t>
+      </w:r>
+      <w:proofErr w:type="spellEnd"/>
+      <w:r>
+        <w:rPr>
+          <w:lang w:val="en-SG"/>
+        </w:rPr>
+        <w:t>: https://doi.org/10.1109/bigdata55660.2022.10020949.</w:t>
+      </w:r>
+    </w:p>
+    <w:p>
+      <w:pPr>
+        <w:rPr>
+          <w:lang w:val="en-SG"/>
+        </w:rPr>
+      </w:pPr>
+    </w:p>
+    <w:p>
+      <w:pPr>
+        <w:rPr>
+          <w:lang w:val="en-SG"/>
+        </w:rPr>
+      </w:pPr>
+      <w:r>
+        <w:rPr>
+          <w:lang w:val="en-SG"/>
+        </w:rPr>
         <w:t>[16]</w:t>
       </w:r>
       <w:r>
@@ -17107,26 +17862,40 @@
         <w:rPr>
           <w:lang w:val="en-SG"/>
         </w:rPr>
-        <w:t>“google/mobilebert-uncased · Hugging Face,” Hugging Face. https://huggingface.co/google/mobilebert-uncased</w:t>
-      </w:r>
-    </w:p>
-    <w:p>
-      <w:pPr>
+        <w:t>“google/</w:t>
+      </w:r>
+      <w:proofErr w:type="spellStart"/>
+      <w:r>
         <w:rPr>
           <w:lang w:val="en-SG"/>
         </w:rPr>
-      </w:pPr>
-    </w:p>
-    <w:p>
-      <w:pPr>
+        <w:t>mobilebert</w:t>
+      </w:r>
+      <w:proofErr w:type="spellEnd"/>
+      <w:r>
         <w:rPr>
           <w:lang w:val="en-SG"/>
         </w:rPr>
-      </w:pPr>
-      <w:r>
+        <w:t>-uncased · Hugging Face,” Hugging Face. https://huggingface.co/google/mobilebert-uncased</w:t>
+      </w:r>
+    </w:p>
+    <w:p>
+      <w:pPr>
         <w:rPr>
           <w:lang w:val="en-SG"/>
         </w:rPr>
+      </w:pPr>
+    </w:p>
+    <w:p>
+      <w:pPr>
+        <w:rPr>
+          <w:lang w:val="en-SG"/>
+        </w:rPr>
+      </w:pPr>
+      <w:r>
+        <w:rPr>
+          <w:lang w:val="en-SG"/>
+        </w:rPr>
         <w:t>[17]</w:t>
       </w:r>
       <w:r>
@@ -17139,7 +17908,21 @@
         <w:rPr>
           <w:lang w:val="en-SG"/>
         </w:rPr>
-        <w:t>tfs4, “GitHub - tfs4/liar_dataset: dataset liar,” GitHub, 2019. https://github.com/tfs4/liar_dataset (accessed Dec. 15, 2024).</w:t>
+        <w:t>tfs4, “GitHub - tfs4/</w:t>
+      </w:r>
+      <w:proofErr w:type="spellStart"/>
+      <w:r>
+        <w:rPr>
+          <w:lang w:val="en-SG"/>
+        </w:rPr>
+        <w:t>liar_dataset</w:t>
+      </w:r>
+      <w:proofErr w:type="spellEnd"/>
+      <w:r>
+        <w:rPr>
+          <w:lang w:val="en-SG"/>
+        </w:rPr>
+        <w:t>: dataset liar,” GitHub, 2019. https://github.com/tfs4/liar_dataset (accessed Dec. 15, 2024).</w:t>
       </w:r>
     </w:p>
     <w:p>

</xml_diff>

<commit_message>
v2.5: new hyperparameter tuning logic, update report & .ipynb
updating report and .ipynb for new hyperparameter tuning logic.
</commit_message>
<xml_diff>
--- a/workingFile-report.docx
+++ b/workingFile-report.docx
@@ -2775,6 +2775,12 @@
                 <w:noProof/>
                 <w:webHidden/>
               </w:rPr>
+            </w:r>
+            <w:r>
+              <w:rPr>
+                <w:noProof/>
+                <w:webHidden/>
+              </w:rPr>
               <w:fldChar w:fldCharType="separate"/>
             </w:r>
             <w:r>
@@ -2838,6 +2844,12 @@
                 <w:webHidden/>
               </w:rPr>
               <w:instrText xml:space="preserve"> PAGEREF _Toc192631372 \h </w:instrText>
+            </w:r>
+            <w:r>
+              <w:rPr>
+                <w:noProof/>
+                <w:webHidden/>
+              </w:rPr>
             </w:r>
             <w:r>
               <w:rPr>
@@ -2915,6 +2927,12 @@
                 <w:noProof/>
                 <w:webHidden/>
               </w:rPr>
+            </w:r>
+            <w:r>
+              <w:rPr>
+                <w:noProof/>
+                <w:webHidden/>
+              </w:rPr>
               <w:fldChar w:fldCharType="separate"/>
             </w:r>
             <w:r>
@@ -2986,6 +3004,12 @@
                 <w:noProof/>
                 <w:webHidden/>
               </w:rPr>
+            </w:r>
+            <w:r>
+              <w:rPr>
+                <w:noProof/>
+                <w:webHidden/>
+              </w:rPr>
               <w:fldChar w:fldCharType="separate"/>
             </w:r>
             <w:r>
@@ -3057,6 +3081,12 @@
                 <w:noProof/>
                 <w:webHidden/>
               </w:rPr>
+            </w:r>
+            <w:r>
+              <w:rPr>
+                <w:noProof/>
+                <w:webHidden/>
+              </w:rPr>
               <w:fldChar w:fldCharType="separate"/>
             </w:r>
             <w:r>
@@ -3128,6 +3158,12 @@
                 <w:noProof/>
                 <w:webHidden/>
               </w:rPr>
+            </w:r>
+            <w:r>
+              <w:rPr>
+                <w:noProof/>
+                <w:webHidden/>
+              </w:rPr>
               <w:fldChar w:fldCharType="separate"/>
             </w:r>
             <w:r>
@@ -3197,6 +3233,12 @@
                 <w:noProof/>
                 <w:webHidden/>
               </w:rPr>
+            </w:r>
+            <w:r>
+              <w:rPr>
+                <w:noProof/>
+                <w:webHidden/>
+              </w:rPr>
               <w:fldChar w:fldCharType="separate"/>
             </w:r>
             <w:r>
@@ -3260,6 +3302,12 @@
                 <w:webHidden/>
               </w:rPr>
               <w:instrText xml:space="preserve"> PAGEREF _Toc192631378 \h </w:instrText>
+            </w:r>
+            <w:r>
+              <w:rPr>
+                <w:noProof/>
+                <w:webHidden/>
+              </w:rPr>
             </w:r>
             <w:r>
               <w:rPr>
@@ -3337,6 +3385,12 @@
                 <w:noProof/>
                 <w:webHidden/>
               </w:rPr>
+            </w:r>
+            <w:r>
+              <w:rPr>
+                <w:noProof/>
+                <w:webHidden/>
+              </w:rPr>
               <w:fldChar w:fldCharType="separate"/>
             </w:r>
             <w:r>
@@ -3408,6 +3462,12 @@
                 <w:noProof/>
                 <w:webHidden/>
               </w:rPr>
+            </w:r>
+            <w:r>
+              <w:rPr>
+                <w:noProof/>
+                <w:webHidden/>
+              </w:rPr>
               <w:fldChar w:fldCharType="separate"/>
             </w:r>
             <w:r>
@@ -3471,6 +3531,12 @@
                 <w:webHidden/>
               </w:rPr>
               <w:instrText xml:space="preserve"> PAGEREF _Toc192631381 \h </w:instrText>
+            </w:r>
+            <w:r>
+              <w:rPr>
+                <w:noProof/>
+                <w:webHidden/>
+              </w:rPr>
             </w:r>
             <w:r>
               <w:rPr>
@@ -13720,6 +13786,7 @@
         <w:rPr>
           <w:b/>
           <w:bCs/>
+          <w:noProof/>
         </w:rPr>
         <w:drawing>
           <wp:inline distT="0" distB="0" distL="0" distR="0" wp14:anchorId="1969E70D" wp14:editId="706891F2">
@@ -13770,6 +13837,7 @@
         <w:rPr>
           <w:b/>
           <w:bCs/>
+          <w:noProof/>
         </w:rPr>
         <w:drawing>
           <wp:inline distT="0" distB="0" distL="0" distR="0" wp14:anchorId="45E94BFA" wp14:editId="556D2D5B">
@@ -13849,6 +13917,7 @@
         <w:rPr>
           <w:b/>
           <w:bCs/>
+          <w:noProof/>
         </w:rPr>
         <w:drawing>
           <wp:inline distT="0" distB="0" distL="0" distR="0" wp14:anchorId="3A9610EE" wp14:editId="05E165AE">
@@ -13977,6 +14046,7 @@
         <w:rPr>
           <w:b/>
           <w:bCs/>
+          <w:noProof/>
         </w:rPr>
         <w:drawing>
           <wp:inline distT="0" distB="0" distL="0" distR="0" wp14:anchorId="57B6E89E" wp14:editId="35013C8E">
@@ -14064,6 +14134,7 @@
         <w:rPr>
           <w:b/>
           <w:bCs/>
+          <w:noProof/>
         </w:rPr>
         <w:drawing>
           <wp:inline distT="0" distB="0" distL="0" distR="0" wp14:anchorId="00E9F0C8" wp14:editId="3E6A309D">
@@ -14151,6 +14222,7 @@
         <w:rPr>
           <w:b/>
           <w:bCs/>
+          <w:noProof/>
         </w:rPr>
         <w:drawing>
           <wp:inline distT="0" distB="0" distL="0" distR="0" wp14:anchorId="2A1B18E1" wp14:editId="625E03B4">
@@ -14192,6 +14264,9 @@
     <w:p/>
     <w:p>
       <w:r>
+        <w:rPr>
+          <w:noProof/>
+        </w:rPr>
         <w:lastRenderedPageBreak/>
         <w:drawing>
           <wp:inline distT="0" distB="0" distL="0" distR="0" wp14:anchorId="77964CDC" wp14:editId="0F718D01">
@@ -14233,6 +14308,9 @@
     <w:p/>
     <w:p>
       <w:r>
+        <w:rPr>
+          <w:noProof/>
+        </w:rPr>
         <w:drawing>
           <wp:inline distT="0" distB="0" distL="0" distR="0" wp14:anchorId="599A0D34" wp14:editId="669A1A9F">
             <wp:extent cx="4158796" cy="3295650"/>
@@ -14639,6 +14717,9 @@
         <w:ind w:left="360"/>
       </w:pPr>
       <w:r>
+        <w:rPr>
+          <w:noProof/>
+        </w:rPr>
         <w:drawing>
           <wp:inline distT="0" distB="0" distL="0" distR="0" wp14:anchorId="2934C4AE" wp14:editId="686A01CD">
             <wp:extent cx="6725322" cy="2800350"/>
@@ -14743,6 +14824,7 @@
         <w:rPr>
           <w:b/>
           <w:bCs/>
+          <w:noProof/>
         </w:rPr>
         <w:drawing>
           <wp:inline distT="0" distB="0" distL="0" distR="0" wp14:anchorId="0AF65E91" wp14:editId="28969BA5">
@@ -14857,6 +14939,9 @@
     </w:p>
     <w:p>
       <w:r>
+        <w:rPr>
+          <w:noProof/>
+        </w:rPr>
         <w:drawing>
           <wp:inline distT="0" distB="0" distL="0" distR="0" wp14:anchorId="29E7B721" wp14:editId="7E825C82">
             <wp:extent cx="3875514" cy="4181475"/>
@@ -14896,6 +14981,9 @@
     </w:p>
     <w:p>
       <w:r>
+        <w:rPr>
+          <w:noProof/>
+        </w:rPr>
         <w:drawing>
           <wp:inline distT="0" distB="0" distL="0" distR="0" wp14:anchorId="689E6DD6" wp14:editId="0F48E698">
             <wp:extent cx="3876675" cy="3991014"/>
@@ -14991,6 +15079,7 @@
         <w:rPr>
           <w:b/>
           <w:bCs/>
+          <w:noProof/>
         </w:rPr>
         <w:drawing>
           <wp:inline distT="0" distB="0" distL="0" distR="0" wp14:anchorId="0967C892" wp14:editId="48853240">
@@ -15317,6 +15406,9 @@
     <w:p/>
     <w:p>
       <w:r>
+        <w:rPr>
+          <w:noProof/>
+        </w:rPr>
         <w:lastRenderedPageBreak/>
         <w:drawing>
           <wp:inline distT="0" distB="0" distL="0" distR="0" wp14:anchorId="53C4C327" wp14:editId="2FFA77AC">
@@ -15374,6 +15466,9 @@
     </w:p>
     <w:p>
       <w:r>
+        <w:rPr>
+          <w:noProof/>
+        </w:rPr>
         <w:drawing>
           <wp:inline distT="0" distB="0" distL="0" distR="0" wp14:anchorId="5D1FAD46" wp14:editId="3C87C8B8">
             <wp:extent cx="4076700" cy="907439"/>
@@ -15473,6 +15568,7 @@
         <w:rPr>
           <w:b/>
           <w:bCs/>
+          <w:noProof/>
         </w:rPr>
         <w:drawing>
           <wp:inline distT="0" distB="0" distL="0" distR="0" wp14:anchorId="3B057B25" wp14:editId="0ED189B0">
@@ -15559,6 +15655,7 @@
         <w:rPr>
           <w:b/>
           <w:bCs/>
+          <w:noProof/>
         </w:rPr>
         <w:drawing>
           <wp:inline distT="0" distB="0" distL="0" distR="0" wp14:anchorId="43F5D5FA" wp14:editId="487AD7C9">
@@ -15609,6 +15706,7 @@
         <w:rPr>
           <w:b/>
           <w:bCs/>
+          <w:noProof/>
         </w:rPr>
         <w:drawing>
           <wp:inline distT="0" distB="0" distL="0" distR="0" wp14:anchorId="0BB08E59" wp14:editId="1905E890">
@@ -15661,6 +15759,9 @@
         <w:ind w:firstLine="360"/>
       </w:pPr>
       <w:r>
+        <w:rPr>
+          <w:noProof/>
+        </w:rPr>
         <w:lastRenderedPageBreak/>
         <w:drawing>
           <wp:inline distT="0" distB="0" distL="0" distR="0" wp14:anchorId="5AD64E28" wp14:editId="22CF4E7E">
@@ -15741,6 +15842,9 @@
         </w:rPr>
       </w:pPr>
       <w:r>
+        <w:rPr>
+          <w:noProof/>
+        </w:rPr>
         <w:drawing>
           <wp:inline distT="0" distB="0" distL="0" distR="0" wp14:anchorId="11B0C224" wp14:editId="4514A330">
             <wp:extent cx="3771900" cy="1488630"/>
@@ -16640,10 +16744,7 @@
           </w:tcPr>
           <w:p>
             <w:r>
-              <w:t>0.</w:t>
-            </w:r>
-            <w:r>
-              <w:t>6354</w:t>
+              <w:t>0.6354</w:t>
             </w:r>
           </w:p>
         </w:tc>
@@ -16653,10 +16754,7 @@
           </w:tcPr>
           <w:p>
             <w:r>
-              <w:t>0.</w:t>
-            </w:r>
-            <w:r>
-              <w:t>6251</w:t>
+              <w:t>0.6251</w:t>
             </w:r>
           </w:p>
         </w:tc>
@@ -16666,10 +16764,7 @@
           </w:tcPr>
           <w:p>
             <w:r>
-              <w:t>-0.0</w:t>
-            </w:r>
-            <w:r>
-              <w:t>103</w:t>
+              <w:t>-0.0103</w:t>
             </w:r>
           </w:p>
         </w:tc>
@@ -16691,10 +16786,7 @@
           </w:tcPr>
           <w:p>
             <w:r>
-              <w:t>0.</w:t>
-            </w:r>
-            <w:r>
-              <w:t>6318</w:t>
+              <w:t>0.6318</w:t>
             </w:r>
           </w:p>
         </w:tc>
@@ -16704,10 +16796,7 @@
           </w:tcPr>
           <w:p>
             <w:r>
-              <w:t>0.</w:t>
-            </w:r>
-            <w:r>
-              <w:t>6496</w:t>
+              <w:t>0.6496</w:t>
             </w:r>
           </w:p>
         </w:tc>
@@ -16717,10 +16806,7 @@
           </w:tcPr>
           <w:p>
             <w:r>
-              <w:t>+0.01</w:t>
-            </w:r>
-            <w:r>
-              <w:t>78</w:t>
+              <w:t>+0.0178</w:t>
             </w:r>
           </w:p>
         </w:tc>
@@ -16742,10 +16828,7 @@
           </w:tcPr>
           <w:p>
             <w:r>
-              <w:t>0.</w:t>
-            </w:r>
-            <w:r>
-              <w:t>8459</w:t>
+              <w:t>0.8459</w:t>
             </w:r>
           </w:p>
         </w:tc>
@@ -16755,10 +16838,7 @@
           </w:tcPr>
           <w:p>
             <w:r>
-              <w:t>0.</w:t>
-            </w:r>
-            <w:r>
-              <w:t>7269</w:t>
+              <w:t>0.7269</w:t>
             </w:r>
           </w:p>
         </w:tc>
@@ -16768,10 +16848,7 @@
           </w:tcPr>
           <w:p>
             <w:r>
-              <w:t>-0.0</w:t>
-            </w:r>
-            <w:r>
-              <w:t>1190</w:t>
+              <w:t>-0.01190</w:t>
             </w:r>
           </w:p>
         </w:tc>
@@ -16793,10 +16870,7 @@
           </w:tcPr>
           <w:p>
             <w:r>
-              <w:t>0.</w:t>
-            </w:r>
-            <w:r>
-              <w:t>7234</w:t>
+              <w:t>0.7234</w:t>
             </w:r>
           </w:p>
         </w:tc>
@@ -16806,10 +16880,7 @@
           </w:tcPr>
           <w:p>
             <w:r>
-              <w:t>0.</w:t>
-            </w:r>
-            <w:r>
-              <w:t>6861</w:t>
+              <w:t>0.6861</w:t>
             </w:r>
           </w:p>
         </w:tc>
@@ -16819,10 +16890,7 @@
           </w:tcPr>
           <w:p>
             <w:r>
-              <w:t>-0.</w:t>
-            </w:r>
-            <w:r>
-              <w:t>0373</w:t>
+              <w:t>-0.0373</w:t>
             </w:r>
           </w:p>
         </w:tc>
@@ -16844,10 +16912,7 @@
           </w:tcPr>
           <w:p>
             <w:r>
-              <w:t>0.</w:t>
-            </w:r>
-            <w:r>
-              <w:t>6047</w:t>
+              <w:t>0.6047</w:t>
             </w:r>
           </w:p>
         </w:tc>
@@ -16857,10 +16922,7 @@
           </w:tcPr>
           <w:p>
             <w:r>
-              <w:t>0.</w:t>
-            </w:r>
-            <w:r>
-              <w:t>6103</w:t>
+              <w:t>0.6103</w:t>
             </w:r>
           </w:p>
         </w:tc>
@@ -17110,14 +17172,2217 @@
       </w:r>
     </w:p>
     <w:p/>
+    <w:p>
+      <w:r>
+        <w:t xml:space="preserve">On top of that, I would personally prefer to make changes to the hyperparameter tuning implementation – specifically, I would like to replace my custom grid search with an established library (e.g. </w:t>
+      </w:r>
+      <w:proofErr w:type="spellStart"/>
+      <w:r>
+        <w:t>Optuna</w:t>
+      </w:r>
+      <w:proofErr w:type="spellEnd"/>
+      <w:r>
+        <w:t>)</w:t>
+      </w:r>
+      <w:r>
+        <w:t>.</w:t>
+      </w:r>
+    </w:p>
     <w:p/>
+    <w:p>
+      <w:r>
+        <w:br w:type="page"/>
+      </w:r>
+    </w:p>
+    <w:p>
+      <w:pPr>
+        <w:pStyle w:val="Heading3"/>
+      </w:pPr>
+      <w:r>
+        <w:lastRenderedPageBreak/>
+        <w:t xml:space="preserve">[7.14] Version 2.5 </w:t>
+      </w:r>
+    </w:p>
+    <w:p>
+      <w:pPr>
+        <w:pStyle w:val="Heading4"/>
+      </w:pPr>
+      <w:r>
+        <w:t>[7.141] Overview &amp; Aims</w:t>
+      </w:r>
+    </w:p>
     <w:p/>
     <w:p>
+      <w:r>
+        <w:t xml:space="preserve">The goal of Version 2.5 is to enhance the hyperparameter tuning logic implemented in the pipeline. Whereas the previous version used a simplified grid search that manually iterated through a limited set of combinations of hyperparameters, this new version integrates Bayesian optimisation using the </w:t>
+      </w:r>
+      <w:proofErr w:type="spellStart"/>
+      <w:r>
+        <w:t>Optuna</w:t>
+      </w:r>
+      <w:proofErr w:type="spellEnd"/>
+      <w:r>
+        <w:t xml:space="preserve"> library. </w:t>
+      </w:r>
+    </w:p>
+    <w:p/>
+    <w:p>
+      <w:pPr>
+        <w:pStyle w:val="Heading4"/>
+      </w:pPr>
+      <w:r>
+        <w:t xml:space="preserve">[7.142] New Hyperparameter Tuning </w:t>
+      </w:r>
+      <w:r>
+        <w:t>Logic</w:t>
+      </w:r>
+      <w:r>
+        <w:t>: Implementation</w:t>
+      </w:r>
+    </w:p>
+    <w:p/>
+    <w:p>
+      <w:r>
+        <w:t xml:space="preserve">I have changed the hyperparameter tuning logic to implement Bayesian optimisation through </w:t>
+      </w:r>
+      <w:proofErr w:type="spellStart"/>
+      <w:r>
+        <w:t>Optuna</w:t>
+      </w:r>
+      <w:proofErr w:type="spellEnd"/>
+      <w:r>
+        <w:t xml:space="preserve">. </w:t>
+      </w:r>
+    </w:p>
+    <w:p/>
+    <w:p>
+      <w:r>
+        <w:t xml:space="preserve">While the implementation in Version 2 </w:t>
+      </w:r>
+      <w:r>
+        <w:t>t</w:t>
+      </w:r>
+      <w:r>
+        <w:t xml:space="preserve">ested </w:t>
+      </w:r>
+      <w:r>
+        <w:t xml:space="preserve">each parameter individually, </w:t>
+      </w:r>
+      <w:r>
+        <w:t xml:space="preserve">Version 2.5 implements </w:t>
+      </w:r>
+      <w:proofErr w:type="spellStart"/>
+      <w:r>
+        <w:t>Optuna</w:t>
+      </w:r>
+      <w:proofErr w:type="spellEnd"/>
+      <w:r>
+        <w:t xml:space="preserve">-based </w:t>
+      </w:r>
+      <w:proofErr w:type="spellStart"/>
+      <w:r>
+        <w:t>Baynesian</w:t>
+      </w:r>
+      <w:proofErr w:type="spellEnd"/>
+      <w:r>
+        <w:t xml:space="preserve"> optimisation that encompasses several elements:</w:t>
+      </w:r>
+    </w:p>
+    <w:p/>
+    <w:p>
+      <w:pPr>
+        <w:pStyle w:val="ListParagraph"/>
+        <w:numPr>
+          <w:ilvl w:val="0"/>
+          <w:numId w:val="53"/>
+        </w:numPr>
+        <w:rPr>
+          <w:b/>
+          <w:bCs/>
+        </w:rPr>
+      </w:pPr>
+      <w:r>
+        <w:rPr>
+          <w:b/>
+          <w:bCs/>
+        </w:rPr>
+        <w:t>Hyperparameter search method</w:t>
+      </w:r>
+    </w:p>
+    <w:p>
       <w:pPr>
         <w:ind w:left="360"/>
         <w:rPr>
           <w:b/>
           <w:bCs/>
+        </w:rPr>
+      </w:pPr>
+    </w:p>
+    <w:p>
+      <w:pPr>
+        <w:ind w:left="360"/>
+      </w:pPr>
+      <w:r>
+        <w:t>While Version 2 used a fixed grid of hyperparameter combinations.</w:t>
+      </w:r>
+    </w:p>
+    <w:p>
+      <w:pPr>
+        <w:ind w:left="360"/>
+      </w:pPr>
+    </w:p>
+    <w:p>
+      <w:pPr>
+        <w:ind w:left="360"/>
+      </w:pPr>
+      <w:r>
+        <w:t xml:space="preserve">Version 2.5 uses </w:t>
+      </w:r>
+      <w:proofErr w:type="spellStart"/>
+      <w:r>
+        <w:t>Optuna’s</w:t>
+      </w:r>
+      <w:proofErr w:type="spellEnd"/>
+      <w:r>
+        <w:t xml:space="preserve"> </w:t>
+      </w:r>
+      <w:proofErr w:type="spellStart"/>
+      <w:r>
+        <w:t>TPESampler</w:t>
+      </w:r>
+      <w:proofErr w:type="spellEnd"/>
+      <w:r>
+        <w:t xml:space="preserve"> to explore hyperparameter combinations over a defined range. </w:t>
+      </w:r>
+    </w:p>
+    <w:p>
+      <w:pPr>
+        <w:ind w:left="360"/>
+      </w:pPr>
+    </w:p>
+    <w:p>
+      <w:pPr>
+        <w:ind w:left="360"/>
+      </w:pPr>
+      <w:r>
+        <w:drawing>
+          <wp:inline distT="0" distB="0" distL="0" distR="0" wp14:anchorId="35FC5066" wp14:editId="79472878">
+            <wp:extent cx="4171950" cy="841976"/>
+            <wp:effectExtent l="0" t="0" r="0" b="0"/>
+            <wp:docPr id="1531565915" name="Picture 1" descr="A screenshot of a computer code&#10;&#10;AI-generated content may be incorrect."/>
+            <wp:cNvGraphicFramePr>
+              <a:graphicFrameLocks xmlns:a="http://schemas.openxmlformats.org/drawingml/2006/main" noChangeAspect="1"/>
+            </wp:cNvGraphicFramePr>
+            <a:graphic xmlns:a="http://schemas.openxmlformats.org/drawingml/2006/main">
+              <a:graphicData uri="http://schemas.openxmlformats.org/drawingml/2006/picture">
+                <pic:pic xmlns:pic="http://schemas.openxmlformats.org/drawingml/2006/picture">
+                  <pic:nvPicPr>
+                    <pic:cNvPr id="1531565915" name="Picture 1" descr="A screenshot of a computer code&#10;&#10;AI-generated content may be incorrect."/>
+                    <pic:cNvPicPr/>
+                  </pic:nvPicPr>
+                  <pic:blipFill>
+                    <a:blip r:embed="rId91"/>
+                    <a:stretch>
+                      <a:fillRect/>
+                    </a:stretch>
+                  </pic:blipFill>
+                  <pic:spPr>
+                    <a:xfrm>
+                      <a:off x="0" y="0"/>
+                      <a:ext cx="4202767" cy="848195"/>
+                    </a:xfrm>
+                    <a:prstGeom prst="rect">
+                      <a:avLst/>
+                    </a:prstGeom>
+                  </pic:spPr>
+                </pic:pic>
+              </a:graphicData>
+            </a:graphic>
+          </wp:inline>
+        </w:drawing>
+      </w:r>
+    </w:p>
+    <w:p>
+      <w:pPr>
+        <w:ind w:left="360"/>
+      </w:pPr>
+    </w:p>
+    <w:p>
+      <w:pPr>
+        <w:ind w:left="360"/>
+      </w:pPr>
+      <w:r>
+        <w:t>The number of trials were set to 2. While higher values can be used,</w:t>
+      </w:r>
+      <w:r>
+        <w:t xml:space="preserve"> limited</w:t>
+      </w:r>
+      <w:r>
+        <w:t xml:space="preserve"> time and computing resources required me to accelerate experimentation. </w:t>
+      </w:r>
+      <w:r>
+        <w:t xml:space="preserve">This would not cause issues </w:t>
+      </w:r>
+      <w:r>
+        <w:t xml:space="preserve">because the model already scored well overall in evaluation metrics. </w:t>
+      </w:r>
+    </w:p>
+    <w:p>
+      <w:pPr>
+        <w:ind w:left="360"/>
+      </w:pPr>
+    </w:p>
+    <w:p>
+      <w:pPr>
+        <w:ind w:left="360"/>
+      </w:pPr>
+      <w:r>
+        <w:drawing>
+          <wp:inline distT="0" distB="0" distL="0" distR="0" wp14:anchorId="29A8CA15" wp14:editId="4EFF8C37">
+            <wp:extent cx="2667000" cy="989814"/>
+            <wp:effectExtent l="0" t="0" r="0" b="1270"/>
+            <wp:docPr id="1986548832" name="Picture 1" descr="A screenshot of a computer code&#10;&#10;AI-generated content may be incorrect."/>
+            <wp:cNvGraphicFramePr>
+              <a:graphicFrameLocks xmlns:a="http://schemas.openxmlformats.org/drawingml/2006/main" noChangeAspect="1"/>
+            </wp:cNvGraphicFramePr>
+            <a:graphic xmlns:a="http://schemas.openxmlformats.org/drawingml/2006/main">
+              <a:graphicData uri="http://schemas.openxmlformats.org/drawingml/2006/picture">
+                <pic:pic xmlns:pic="http://schemas.openxmlformats.org/drawingml/2006/picture">
+                  <pic:nvPicPr>
+                    <pic:cNvPr id="1986548832" name="Picture 1" descr="A screenshot of a computer code&#10;&#10;AI-generated content may be incorrect."/>
+                    <pic:cNvPicPr/>
+                  </pic:nvPicPr>
+                  <pic:blipFill>
+                    <a:blip r:embed="rId92"/>
+                    <a:stretch>
+                      <a:fillRect/>
+                    </a:stretch>
+                  </pic:blipFill>
+                  <pic:spPr>
+                    <a:xfrm>
+                      <a:off x="0" y="0"/>
+                      <a:ext cx="2677764" cy="993809"/>
+                    </a:xfrm>
+                    <a:prstGeom prst="rect">
+                      <a:avLst/>
+                    </a:prstGeom>
+                  </pic:spPr>
+                </pic:pic>
+              </a:graphicData>
+            </a:graphic>
+          </wp:inline>
+        </w:drawing>
+      </w:r>
+    </w:p>
+    <w:p>
+      <w:pPr>
+        <w:ind w:left="360"/>
+      </w:pPr>
+    </w:p>
+    <w:p>
+      <w:pPr>
+        <w:rPr>
+          <w:b/>
+          <w:bCs/>
+          <w:highlight w:val="lightGray"/>
+        </w:rPr>
+      </w:pPr>
+      <w:r>
+        <w:rPr>
+          <w:b/>
+          <w:bCs/>
+          <w:highlight w:val="lightGray"/>
+        </w:rPr>
+        <w:br w:type="page"/>
+      </w:r>
+    </w:p>
+    <w:p>
+      <w:pPr>
+        <w:pStyle w:val="ListParagraph"/>
+        <w:numPr>
+          <w:ilvl w:val="0"/>
+          <w:numId w:val="53"/>
+        </w:numPr>
+        <w:rPr>
+          <w:b/>
+          <w:bCs/>
+        </w:rPr>
+      </w:pPr>
+      <w:r>
+        <w:rPr>
+          <w:b/>
+          <w:bCs/>
+        </w:rPr>
+        <w:lastRenderedPageBreak/>
+        <w:t>Training robustness improvements</w:t>
+      </w:r>
+    </w:p>
+    <w:p>
+      <w:pPr>
+        <w:rPr>
+          <w:b/>
+          <w:bCs/>
+        </w:rPr>
+      </w:pPr>
+    </w:p>
+    <w:p>
+      <w:pPr>
+        <w:ind w:left="360"/>
+      </w:pPr>
+      <w:r>
+        <w:t>Checkpoints after each trial are saved after training to allow for recovery in case of interruption.</w:t>
+      </w:r>
+    </w:p>
+    <w:p/>
+    <w:p>
+      <w:pPr>
+        <w:ind w:left="360"/>
+      </w:pPr>
+      <w:r>
+        <w:drawing>
+          <wp:inline distT="0" distB="0" distL="0" distR="0" wp14:anchorId="3FC9E0C2" wp14:editId="1576AA6C">
+            <wp:extent cx="2495550" cy="866102"/>
+            <wp:effectExtent l="0" t="0" r="0" b="0"/>
+            <wp:docPr id="1256857534" name="Picture 1" descr="A computer code with black text&#10;&#10;AI-generated content may be incorrect."/>
+            <wp:cNvGraphicFramePr>
+              <a:graphicFrameLocks xmlns:a="http://schemas.openxmlformats.org/drawingml/2006/main" noChangeAspect="1"/>
+            </wp:cNvGraphicFramePr>
+            <a:graphic xmlns:a="http://schemas.openxmlformats.org/drawingml/2006/main">
+              <a:graphicData uri="http://schemas.openxmlformats.org/drawingml/2006/picture">
+                <pic:pic xmlns:pic="http://schemas.openxmlformats.org/drawingml/2006/picture">
+                  <pic:nvPicPr>
+                    <pic:cNvPr id="1256857534" name="Picture 1" descr="A computer code with black text&#10;&#10;AI-generated content may be incorrect."/>
+                    <pic:cNvPicPr/>
+                  </pic:nvPicPr>
+                  <pic:blipFill>
+                    <a:blip r:embed="rId93"/>
+                    <a:stretch>
+                      <a:fillRect/>
+                    </a:stretch>
+                  </pic:blipFill>
+                  <pic:spPr>
+                    <a:xfrm>
+                      <a:off x="0" y="0"/>
+                      <a:ext cx="2511400" cy="871603"/>
+                    </a:xfrm>
+                    <a:prstGeom prst="rect">
+                      <a:avLst/>
+                    </a:prstGeom>
+                  </pic:spPr>
+                </pic:pic>
+              </a:graphicData>
+            </a:graphic>
+          </wp:inline>
+        </w:drawing>
+      </w:r>
+    </w:p>
+    <w:p>
+      <w:pPr>
+        <w:ind w:left="360"/>
+      </w:pPr>
+    </w:p>
+    <w:p>
+      <w:pPr>
+        <w:ind w:left="360"/>
+      </w:pPr>
+      <w:r>
+        <w:drawing>
+          <wp:inline distT="0" distB="0" distL="0" distR="0" wp14:anchorId="1E76C587" wp14:editId="06D9C2B1">
+            <wp:extent cx="3514725" cy="829966"/>
+            <wp:effectExtent l="0" t="0" r="0" b="8255"/>
+            <wp:docPr id="151078288" name="Picture 1" descr="A screenshot of a computer code&#10;&#10;AI-generated content may be incorrect."/>
+            <wp:cNvGraphicFramePr>
+              <a:graphicFrameLocks xmlns:a="http://schemas.openxmlformats.org/drawingml/2006/main" noChangeAspect="1"/>
+            </wp:cNvGraphicFramePr>
+            <a:graphic xmlns:a="http://schemas.openxmlformats.org/drawingml/2006/main">
+              <a:graphicData uri="http://schemas.openxmlformats.org/drawingml/2006/picture">
+                <pic:pic xmlns:pic="http://schemas.openxmlformats.org/drawingml/2006/picture">
+                  <pic:nvPicPr>
+                    <pic:cNvPr id="151078288" name="Picture 1" descr="A screenshot of a computer code&#10;&#10;AI-generated content may be incorrect."/>
+                    <pic:cNvPicPr/>
+                  </pic:nvPicPr>
+                  <pic:blipFill>
+                    <a:blip r:embed="rId94"/>
+                    <a:stretch>
+                      <a:fillRect/>
+                    </a:stretch>
+                  </pic:blipFill>
+                  <pic:spPr>
+                    <a:xfrm>
+                      <a:off x="0" y="0"/>
+                      <a:ext cx="3527684" cy="833026"/>
+                    </a:xfrm>
+                    <a:prstGeom prst="rect">
+                      <a:avLst/>
+                    </a:prstGeom>
+                  </pic:spPr>
+                </pic:pic>
+              </a:graphicData>
+            </a:graphic>
+          </wp:inline>
+        </w:drawing>
+      </w:r>
+    </w:p>
+    <w:p>
+      <w:pPr>
+        <w:ind w:left="360"/>
+      </w:pPr>
+    </w:p>
+    <w:p>
+      <w:pPr>
+        <w:ind w:left="360"/>
+      </w:pPr>
+      <w:r>
+        <w:t>Training failures are caught and handled gracefully through logging and saving trial state.</w:t>
+      </w:r>
+    </w:p>
+    <w:p>
+      <w:pPr>
+        <w:ind w:left="360"/>
+      </w:pPr>
+    </w:p>
+    <w:p>
+      <w:pPr>
+        <w:ind w:left="360"/>
+      </w:pPr>
+      <w:r>
+        <w:drawing>
+          <wp:inline distT="0" distB="0" distL="0" distR="0" wp14:anchorId="37019C34" wp14:editId="6AA94CC9">
+            <wp:extent cx="2828925" cy="1310616"/>
+            <wp:effectExtent l="0" t="0" r="0" b="4445"/>
+            <wp:docPr id="1526621239" name="Picture 1" descr="A computer code with text&#10;&#10;AI-generated content may be incorrect."/>
+            <wp:cNvGraphicFramePr>
+              <a:graphicFrameLocks xmlns:a="http://schemas.openxmlformats.org/drawingml/2006/main" noChangeAspect="1"/>
+            </wp:cNvGraphicFramePr>
+            <a:graphic xmlns:a="http://schemas.openxmlformats.org/drawingml/2006/main">
+              <a:graphicData uri="http://schemas.openxmlformats.org/drawingml/2006/picture">
+                <pic:pic xmlns:pic="http://schemas.openxmlformats.org/drawingml/2006/picture">
+                  <pic:nvPicPr>
+                    <pic:cNvPr id="1526621239" name="Picture 1" descr="A computer code with text&#10;&#10;AI-generated content may be incorrect."/>
+                    <pic:cNvPicPr/>
+                  </pic:nvPicPr>
+                  <pic:blipFill>
+                    <a:blip r:embed="rId95"/>
+                    <a:stretch>
+                      <a:fillRect/>
+                    </a:stretch>
+                  </pic:blipFill>
+                  <pic:spPr>
+                    <a:xfrm>
+                      <a:off x="0" y="0"/>
+                      <a:ext cx="2835982" cy="1313886"/>
+                    </a:xfrm>
+                    <a:prstGeom prst="rect">
+                      <a:avLst/>
+                    </a:prstGeom>
+                  </pic:spPr>
+                </pic:pic>
+              </a:graphicData>
+            </a:graphic>
+          </wp:inline>
+        </w:drawing>
+      </w:r>
+    </w:p>
+    <w:p>
+      <w:pPr>
+        <w:ind w:left="360"/>
+      </w:pPr>
+    </w:p>
+    <w:p>
+      <w:pPr>
+        <w:pStyle w:val="ListParagraph"/>
+        <w:numPr>
+          <w:ilvl w:val="0"/>
+          <w:numId w:val="53"/>
+        </w:numPr>
+        <w:rPr>
+          <w:b/>
+          <w:bCs/>
+        </w:rPr>
+      </w:pPr>
+      <w:r>
+        <w:rPr>
+          <w:b/>
+          <w:bCs/>
+        </w:rPr>
+        <w:t>Storage and reproducibility improvements</w:t>
+      </w:r>
+    </w:p>
+    <w:p>
+      <w:pPr>
+        <w:rPr>
+          <w:b/>
+          <w:bCs/>
+        </w:rPr>
+      </w:pPr>
+    </w:p>
+    <w:p>
+      <w:pPr>
+        <w:ind w:left="360"/>
+      </w:pPr>
+      <w:r>
+        <w:t xml:space="preserve">Trial results are saved in a persistent SQLite database. </w:t>
+      </w:r>
+    </w:p>
+    <w:p>
+      <w:pPr>
+        <w:ind w:left="360"/>
+      </w:pPr>
+    </w:p>
+    <w:p>
+      <w:pPr>
+        <w:ind w:left="360"/>
+      </w:pPr>
+      <w:r>
+        <w:drawing>
+          <wp:inline distT="0" distB="0" distL="0" distR="0" wp14:anchorId="0BD9C113" wp14:editId="148AD8D3">
+            <wp:extent cx="4171950" cy="1074402"/>
+            <wp:effectExtent l="0" t="0" r="0" b="0"/>
+            <wp:docPr id="9479557" name="Picture 1" descr="A computer screen shot of a code&#10;&#10;AI-generated content may be incorrect."/>
+            <wp:cNvGraphicFramePr>
+              <a:graphicFrameLocks xmlns:a="http://schemas.openxmlformats.org/drawingml/2006/main" noChangeAspect="1"/>
+            </wp:cNvGraphicFramePr>
+            <a:graphic xmlns:a="http://schemas.openxmlformats.org/drawingml/2006/main">
+              <a:graphicData uri="http://schemas.openxmlformats.org/drawingml/2006/picture">
+                <pic:pic xmlns:pic="http://schemas.openxmlformats.org/drawingml/2006/picture">
+                  <pic:nvPicPr>
+                    <pic:cNvPr id="9479557" name="Picture 1" descr="A computer screen shot of a code&#10;&#10;AI-generated content may be incorrect."/>
+                    <pic:cNvPicPr/>
+                  </pic:nvPicPr>
+                  <pic:blipFill>
+                    <a:blip r:embed="rId96"/>
+                    <a:stretch>
+                      <a:fillRect/>
+                    </a:stretch>
+                  </pic:blipFill>
+                  <pic:spPr>
+                    <a:xfrm>
+                      <a:off x="0" y="0"/>
+                      <a:ext cx="4180047" cy="1076487"/>
+                    </a:xfrm>
+                    <a:prstGeom prst="rect">
+                      <a:avLst/>
+                    </a:prstGeom>
+                  </pic:spPr>
+                </pic:pic>
+              </a:graphicData>
+            </a:graphic>
+          </wp:inline>
+        </w:drawing>
+      </w:r>
+    </w:p>
+    <w:p/>
+    <w:p>
+      <w:pPr>
+        <w:rPr>
+          <w:rFonts w:asciiTheme="majorHAnsi" w:hAnsiTheme="majorHAnsi"/>
+          <w:b/>
+          <w:color w:val="476166" w:themeColor="accent1"/>
+          <w:sz w:val="28"/>
+          <w:szCs w:val="28"/>
+        </w:rPr>
+      </w:pPr>
+      <w:r>
+        <w:br w:type="page"/>
+      </w:r>
+    </w:p>
+    <w:p>
+      <w:pPr>
+        <w:pStyle w:val="Heading4"/>
+      </w:pPr>
+      <w:r>
+        <w:lastRenderedPageBreak/>
+        <w:t xml:space="preserve">[7.143] </w:t>
+      </w:r>
+      <w:r>
+        <w:t>New Hyperparameter Tuning Logic: Evaluation</w:t>
+      </w:r>
+    </w:p>
+    <w:p/>
+    <w:p>
+      <w:r>
+        <w:t>The new hyperparameter tuning logic has introduced several benefits:</w:t>
+      </w:r>
+    </w:p>
+    <w:p/>
+    <w:p>
+      <w:pPr>
+        <w:pStyle w:val="ListParagraph"/>
+        <w:numPr>
+          <w:ilvl w:val="0"/>
+          <w:numId w:val="56"/>
+        </w:numPr>
+        <w:rPr>
+          <w:b/>
+          <w:bCs/>
+        </w:rPr>
+      </w:pPr>
+      <w:r>
+        <w:rPr>
+          <w:b/>
+          <w:bCs/>
+        </w:rPr>
+        <w:t>Top trials &amp; hyperparameter importance</w:t>
+      </w:r>
+    </w:p>
+    <w:p>
+      <w:pPr>
+        <w:rPr>
+          <w:b/>
+          <w:bCs/>
+        </w:rPr>
+      </w:pPr>
+    </w:p>
+    <w:p>
+      <w:pPr>
+        <w:ind w:left="360"/>
+      </w:pPr>
+      <w:r>
+        <w:t xml:space="preserve">After hyperparameter tuning, the top trials (ranked by F1 score) are printed, allowing quick assessment of parameter set performance. </w:t>
+      </w:r>
+      <w:proofErr w:type="spellStart"/>
+      <w:r>
+        <w:t>Optuna’s</w:t>
+      </w:r>
+      <w:proofErr w:type="spellEnd"/>
+      <w:r>
+        <w:t xml:space="preserve"> built-in feature importance module also ranks hyperparameters by their impact on F1 score.</w:t>
+      </w:r>
+    </w:p>
+    <w:p>
+      <w:pPr>
+        <w:ind w:left="360"/>
+      </w:pPr>
+    </w:p>
+    <w:p>
+      <w:pPr>
+        <w:ind w:left="360"/>
+      </w:pPr>
+      <w:r>
+        <w:drawing>
+          <wp:inline distT="0" distB="0" distL="0" distR="0" wp14:anchorId="01408AED" wp14:editId="4BB73856">
+            <wp:extent cx="6858000" cy="1636395"/>
+            <wp:effectExtent l="0" t="0" r="0" b="1905"/>
+            <wp:docPr id="1521876229" name="Picture 1" descr="A computer screen shot of a computer code&#10;&#10;AI-generated content may be incorrect."/>
+            <wp:cNvGraphicFramePr>
+              <a:graphicFrameLocks xmlns:a="http://schemas.openxmlformats.org/drawingml/2006/main" noChangeAspect="1"/>
+            </wp:cNvGraphicFramePr>
+            <a:graphic xmlns:a="http://schemas.openxmlformats.org/drawingml/2006/main">
+              <a:graphicData uri="http://schemas.openxmlformats.org/drawingml/2006/picture">
+                <pic:pic xmlns:pic="http://schemas.openxmlformats.org/drawingml/2006/picture">
+                  <pic:nvPicPr>
+                    <pic:cNvPr id="1521876229" name="Picture 1" descr="A computer screen shot of a computer code&#10;&#10;AI-generated content may be incorrect."/>
+                    <pic:cNvPicPr/>
+                  </pic:nvPicPr>
+                  <pic:blipFill>
+                    <a:blip r:embed="rId97"/>
+                    <a:stretch>
+                      <a:fillRect/>
+                    </a:stretch>
+                  </pic:blipFill>
+                  <pic:spPr>
+                    <a:xfrm>
+                      <a:off x="0" y="0"/>
+                      <a:ext cx="6858000" cy="1636395"/>
+                    </a:xfrm>
+                    <a:prstGeom prst="rect">
+                      <a:avLst/>
+                    </a:prstGeom>
+                  </pic:spPr>
+                </pic:pic>
+              </a:graphicData>
+            </a:graphic>
+          </wp:inline>
+        </w:drawing>
+      </w:r>
+    </w:p>
+    <w:p>
+      <w:pPr>
+        <w:rPr>
+          <w:b/>
+          <w:bCs/>
+        </w:rPr>
+      </w:pPr>
+    </w:p>
+    <w:p>
+      <w:pPr>
+        <w:pStyle w:val="ListParagraph"/>
+        <w:numPr>
+          <w:ilvl w:val="0"/>
+          <w:numId w:val="56"/>
+        </w:numPr>
+        <w:rPr>
+          <w:b/>
+          <w:bCs/>
+        </w:rPr>
+      </w:pPr>
+      <w:r>
+        <w:rPr>
+          <w:b/>
+          <w:bCs/>
+        </w:rPr>
+        <w:t>Benefit of checkpointing</w:t>
+      </w:r>
+    </w:p>
+    <w:p>
+      <w:pPr>
+        <w:rPr>
+          <w:b/>
+          <w:bCs/>
+        </w:rPr>
+      </w:pPr>
+    </w:p>
+    <w:p>
+      <w:pPr>
+        <w:ind w:left="360"/>
+      </w:pPr>
+      <w:r>
+        <w:t>If training crashes, the checkpointing system helps to avoid wasted work and allows safe resumption. This turned out to be a boon as I have limited computing resources/power available.</w:t>
+      </w:r>
+    </w:p>
+    <w:p>
+      <w:pPr>
+        <w:ind w:left="360"/>
+      </w:pPr>
+    </w:p>
+    <w:p>
+      <w:r>
+        <w:t>Additionally, the model was trained on the set of hyperparameters that was identified as optimal:</w:t>
+      </w:r>
+    </w:p>
+    <w:p/>
+    <w:p>
+      <w:pPr>
+        <w:pStyle w:val="ListParagraph"/>
+        <w:numPr>
+          <w:ilvl w:val="0"/>
+          <w:numId w:val="57"/>
+        </w:numPr>
+        <w:rPr>
+          <w:b/>
+          <w:bCs/>
+        </w:rPr>
+      </w:pPr>
+      <w:r>
+        <w:rPr>
+          <w:b/>
+          <w:bCs/>
+        </w:rPr>
+        <w:t>Performance on test set</w:t>
+      </w:r>
+    </w:p>
+    <w:p>
+      <w:pPr>
+        <w:rPr>
+          <w:b/>
+          <w:bCs/>
+        </w:rPr>
+      </w:pPr>
+    </w:p>
+    <w:p>
+      <w:pPr>
+        <w:ind w:left="360"/>
+        <w:rPr>
+          <w:b/>
+          <w:bCs/>
+        </w:rPr>
+      </w:pPr>
+      <w:r>
+        <w:rPr>
+          <w:b/>
+          <w:bCs/>
+        </w:rPr>
+        <w:drawing>
+          <wp:inline distT="0" distB="0" distL="0" distR="0" wp14:anchorId="04F3A3C3" wp14:editId="26685CE9">
+            <wp:extent cx="3578675" cy="1666875"/>
+            <wp:effectExtent l="0" t="0" r="3175" b="0"/>
+            <wp:docPr id="770295061" name="Picture 1" descr="A screenshot of a computer code&#10;&#10;AI-generated content may be incorrect."/>
+            <wp:cNvGraphicFramePr>
+              <a:graphicFrameLocks xmlns:a="http://schemas.openxmlformats.org/drawingml/2006/main" noChangeAspect="1"/>
+            </wp:cNvGraphicFramePr>
+            <a:graphic xmlns:a="http://schemas.openxmlformats.org/drawingml/2006/main">
+              <a:graphicData uri="http://schemas.openxmlformats.org/drawingml/2006/picture">
+                <pic:pic xmlns:pic="http://schemas.openxmlformats.org/drawingml/2006/picture">
+                  <pic:nvPicPr>
+                    <pic:cNvPr id="770295061" name="Picture 1" descr="A screenshot of a computer code&#10;&#10;AI-generated content may be incorrect."/>
+                    <pic:cNvPicPr/>
+                  </pic:nvPicPr>
+                  <pic:blipFill>
+                    <a:blip r:embed="rId98"/>
+                    <a:stretch>
+                      <a:fillRect/>
+                    </a:stretch>
+                  </pic:blipFill>
+                  <pic:spPr>
+                    <a:xfrm>
+                      <a:off x="0" y="0"/>
+                      <a:ext cx="3595735" cy="1674821"/>
+                    </a:xfrm>
+                    <a:prstGeom prst="rect">
+                      <a:avLst/>
+                    </a:prstGeom>
+                  </pic:spPr>
+                </pic:pic>
+              </a:graphicData>
+            </a:graphic>
+          </wp:inline>
+        </w:drawing>
+      </w:r>
+    </w:p>
+    <w:p>
+      <w:pPr>
+        <w:rPr>
+          <w:b/>
+          <w:bCs/>
+        </w:rPr>
+      </w:pPr>
+    </w:p>
+    <w:p>
+      <w:pPr>
+        <w:rPr>
+          <w:b/>
+          <w:bCs/>
+        </w:rPr>
+      </w:pPr>
+      <w:r>
+        <w:rPr>
+          <w:b/>
+          <w:bCs/>
+        </w:rPr>
+        <w:br w:type="page"/>
+      </w:r>
+    </w:p>
+    <w:p>
+      <w:pPr>
+        <w:pStyle w:val="ListParagraph"/>
+        <w:numPr>
+          <w:ilvl w:val="0"/>
+          <w:numId w:val="57"/>
+        </w:numPr>
+        <w:rPr>
+          <w:b/>
+          <w:bCs/>
+        </w:rPr>
+      </w:pPr>
+      <w:r>
+        <w:rPr>
+          <w:b/>
+          <w:bCs/>
+        </w:rPr>
+        <w:lastRenderedPageBreak/>
+        <w:t>Confusion matrices</w:t>
+      </w:r>
+    </w:p>
+    <w:p>
+      <w:pPr>
+        <w:ind w:left="360"/>
+        <w:rPr>
+          <w:b/>
+          <w:bCs/>
+        </w:rPr>
+      </w:pPr>
+    </w:p>
+    <w:p>
+      <w:pPr>
+        <w:ind w:left="360"/>
+        <w:rPr>
+          <w:b/>
+          <w:bCs/>
+        </w:rPr>
+      </w:pPr>
+      <w:r>
+        <w:rPr>
+          <w:b/>
+          <w:bCs/>
+        </w:rPr>
+        <w:drawing>
+          <wp:inline distT="0" distB="0" distL="0" distR="0" wp14:anchorId="5DDB5DE5" wp14:editId="4A9DD05C">
+            <wp:extent cx="3314700" cy="2657475"/>
+            <wp:effectExtent l="0" t="0" r="0" b="9525"/>
+            <wp:docPr id="461706465" name="Picture 1" descr="A blue squares with white text&#10;&#10;AI-generated content may be incorrect."/>
+            <wp:cNvGraphicFramePr>
+              <a:graphicFrameLocks xmlns:a="http://schemas.openxmlformats.org/drawingml/2006/main" noChangeAspect="1"/>
+            </wp:cNvGraphicFramePr>
+            <a:graphic xmlns:a="http://schemas.openxmlformats.org/drawingml/2006/main">
+              <a:graphicData uri="http://schemas.openxmlformats.org/drawingml/2006/picture">
+                <pic:pic xmlns:pic="http://schemas.openxmlformats.org/drawingml/2006/picture">
+                  <pic:nvPicPr>
+                    <pic:cNvPr id="461706465" name="Picture 1" descr="A blue squares with white text&#10;&#10;AI-generated content may be incorrect."/>
+                    <pic:cNvPicPr/>
+                  </pic:nvPicPr>
+                  <pic:blipFill>
+                    <a:blip r:embed="rId99"/>
+                    <a:stretch>
+                      <a:fillRect/>
+                    </a:stretch>
+                  </pic:blipFill>
+                  <pic:spPr>
+                    <a:xfrm>
+                      <a:off x="0" y="0"/>
+                      <a:ext cx="3328028" cy="2668160"/>
+                    </a:xfrm>
+                    <a:prstGeom prst="rect">
+                      <a:avLst/>
+                    </a:prstGeom>
+                  </pic:spPr>
+                </pic:pic>
+              </a:graphicData>
+            </a:graphic>
+          </wp:inline>
+        </w:drawing>
+      </w:r>
+    </w:p>
+    <w:p>
+      <w:pPr>
+        <w:ind w:left="360"/>
+        <w:rPr>
+          <w:b/>
+          <w:bCs/>
+        </w:rPr>
+      </w:pPr>
+    </w:p>
+    <w:p>
+      <w:pPr>
+        <w:ind w:left="360"/>
+      </w:pPr>
+      <w:r>
+        <w:drawing>
+          <wp:inline distT="0" distB="0" distL="0" distR="0" wp14:anchorId="772D7598" wp14:editId="10551CAD">
+            <wp:extent cx="3182193" cy="2514600"/>
+            <wp:effectExtent l="0" t="0" r="0" b="0"/>
+            <wp:docPr id="1216842652" name="Picture 1" descr="A blue squares with white text&#10;&#10;AI-generated content may be incorrect."/>
+            <wp:cNvGraphicFramePr>
+              <a:graphicFrameLocks xmlns:a="http://schemas.openxmlformats.org/drawingml/2006/main" noChangeAspect="1"/>
+            </wp:cNvGraphicFramePr>
+            <a:graphic xmlns:a="http://schemas.openxmlformats.org/drawingml/2006/main">
+              <a:graphicData uri="http://schemas.openxmlformats.org/drawingml/2006/picture">
+                <pic:pic xmlns:pic="http://schemas.openxmlformats.org/drawingml/2006/picture">
+                  <pic:nvPicPr>
+                    <pic:cNvPr id="1216842652" name="Picture 1" descr="A blue squares with white text&#10;&#10;AI-generated content may be incorrect."/>
+                    <pic:cNvPicPr/>
+                  </pic:nvPicPr>
+                  <pic:blipFill>
+                    <a:blip r:embed="rId100"/>
+                    <a:stretch>
+                      <a:fillRect/>
+                    </a:stretch>
+                  </pic:blipFill>
+                  <pic:spPr>
+                    <a:xfrm>
+                      <a:off x="0" y="0"/>
+                      <a:ext cx="3188555" cy="2519628"/>
+                    </a:xfrm>
+                    <a:prstGeom prst="rect">
+                      <a:avLst/>
+                    </a:prstGeom>
+                  </pic:spPr>
+                </pic:pic>
+              </a:graphicData>
+            </a:graphic>
+          </wp:inline>
+        </w:drawing>
+      </w:r>
+    </w:p>
+    <w:p>
+      <w:pPr>
+        <w:ind w:left="360"/>
+      </w:pPr>
+    </w:p>
+    <w:p>
+      <w:pPr>
+        <w:ind w:left="360"/>
+      </w:pPr>
+      <w:r>
+        <w:drawing>
+          <wp:inline distT="0" distB="0" distL="0" distR="0" wp14:anchorId="4BE0D13A" wp14:editId="62331113">
+            <wp:extent cx="3371850" cy="2660779"/>
+            <wp:effectExtent l="0" t="0" r="0" b="6350"/>
+            <wp:docPr id="258194807" name="Picture 1" descr="A blue squares with white text&#10;&#10;AI-generated content may be incorrect."/>
+            <wp:cNvGraphicFramePr>
+              <a:graphicFrameLocks xmlns:a="http://schemas.openxmlformats.org/drawingml/2006/main" noChangeAspect="1"/>
+            </wp:cNvGraphicFramePr>
+            <a:graphic xmlns:a="http://schemas.openxmlformats.org/drawingml/2006/main">
+              <a:graphicData uri="http://schemas.openxmlformats.org/drawingml/2006/picture">
+                <pic:pic xmlns:pic="http://schemas.openxmlformats.org/drawingml/2006/picture">
+                  <pic:nvPicPr>
+                    <pic:cNvPr id="258194807" name="Picture 1" descr="A blue squares with white text&#10;&#10;AI-generated content may be incorrect."/>
+                    <pic:cNvPicPr/>
+                  </pic:nvPicPr>
+                  <pic:blipFill>
+                    <a:blip r:embed="rId101"/>
+                    <a:stretch>
+                      <a:fillRect/>
+                    </a:stretch>
+                  </pic:blipFill>
+                  <pic:spPr>
+                    <a:xfrm>
+                      <a:off x="0" y="0"/>
+                      <a:ext cx="3395191" cy="2679198"/>
+                    </a:xfrm>
+                    <a:prstGeom prst="rect">
+                      <a:avLst/>
+                    </a:prstGeom>
+                  </pic:spPr>
+                </pic:pic>
+              </a:graphicData>
+            </a:graphic>
+          </wp:inline>
+        </w:drawing>
+      </w:r>
+    </w:p>
+    <w:p>
+      <w:r>
+        <w:lastRenderedPageBreak/>
+        <w:t xml:space="preserve">To assess how the new hyperparameter tuning logic has impacted the model’s performance, I can compare the performance of the model trained with the new hyperparameter tuning logic against the performance of the model trained in Version 2 (Execution 2). </w:t>
+      </w:r>
+    </w:p>
+    <w:p/>
+    <w:p>
+      <w:pPr>
+        <w:rPr>
+          <w:b/>
+          <w:bCs/>
+        </w:rPr>
+      </w:pPr>
+      <w:r>
+        <w:rPr>
+          <w:b/>
+          <w:bCs/>
+        </w:rPr>
+        <w:t>Overall Performance</w:t>
+      </w:r>
+    </w:p>
+    <w:p/>
+    <w:tbl>
+      <w:tblPr>
+        <w:tblStyle w:val="TableGrid"/>
+        <w:tblW w:w="0" w:type="auto"/>
+        <w:tblLook w:val="04A0" w:firstRow="1" w:lastRow="0" w:firstColumn="1" w:lastColumn="0" w:noHBand="0" w:noVBand="1"/>
+      </w:tblPr>
+      <w:tblGrid>
+        <w:gridCol w:w="2697"/>
+        <w:gridCol w:w="2697"/>
+        <w:gridCol w:w="2698"/>
+        <w:gridCol w:w="2698"/>
+      </w:tblGrid>
+      <w:tr>
+        <w:tc>
+          <w:tcPr>
+            <w:tcW w:w="2697" w:type="dxa"/>
+          </w:tcPr>
+          <w:p>
+            <w:pPr>
+              <w:rPr>
+                <w:b/>
+                <w:bCs/>
+              </w:rPr>
+            </w:pPr>
+            <w:r>
+              <w:rPr>
+                <w:b/>
+                <w:bCs/>
+              </w:rPr>
+              <w:t>Metric</w:t>
+            </w:r>
+          </w:p>
+        </w:tc>
+        <w:tc>
+          <w:tcPr>
+            <w:tcW w:w="2697" w:type="dxa"/>
+          </w:tcPr>
+          <w:p>
+            <w:pPr>
+              <w:rPr>
+                <w:b/>
+                <w:bCs/>
+              </w:rPr>
+            </w:pPr>
+            <w:r>
+              <w:rPr>
+                <w:b/>
+                <w:bCs/>
+              </w:rPr>
+              <w:t>Version 2 (exec. 2)</w:t>
+            </w:r>
+          </w:p>
+        </w:tc>
+        <w:tc>
+          <w:tcPr>
+            <w:tcW w:w="2698" w:type="dxa"/>
+          </w:tcPr>
+          <w:p>
+            <w:pPr>
+              <w:rPr>
+                <w:b/>
+                <w:bCs/>
+              </w:rPr>
+            </w:pPr>
+            <w:r>
+              <w:rPr>
+                <w:b/>
+                <w:bCs/>
+              </w:rPr>
+              <w:t xml:space="preserve">Version </w:t>
+            </w:r>
+            <w:r>
+              <w:rPr>
+                <w:b/>
+                <w:bCs/>
+              </w:rPr>
+              <w:t>2</w:t>
+            </w:r>
+            <w:r>
+              <w:rPr>
+                <w:b/>
+                <w:bCs/>
+              </w:rPr>
+              <w:t>.5</w:t>
+            </w:r>
+          </w:p>
+        </w:tc>
+        <w:tc>
+          <w:tcPr>
+            <w:tcW w:w="2698" w:type="dxa"/>
+          </w:tcPr>
+          <w:p>
+            <w:pPr>
+              <w:rPr>
+                <w:b/>
+                <w:bCs/>
+              </w:rPr>
+            </w:pPr>
+            <w:r>
+              <w:rPr>
+                <w:b/>
+                <w:bCs/>
+              </w:rPr>
+              <w:t>Change</w:t>
+            </w:r>
+          </w:p>
+        </w:tc>
+      </w:tr>
+      <w:tr>
+        <w:tc>
+          <w:tcPr>
+            <w:tcW w:w="2697" w:type="dxa"/>
+          </w:tcPr>
+          <w:p>
+            <w:r>
+              <w:t>Accuracy</w:t>
+            </w:r>
+          </w:p>
+        </w:tc>
+        <w:tc>
+          <w:tcPr>
+            <w:tcW w:w="2697" w:type="dxa"/>
+          </w:tcPr>
+          <w:p>
+            <w:r>
+              <w:t>0.95</w:t>
+            </w:r>
+            <w:r>
+              <w:t>25</w:t>
+            </w:r>
+          </w:p>
+        </w:tc>
+        <w:tc>
+          <w:tcPr>
+            <w:tcW w:w="2698" w:type="dxa"/>
+          </w:tcPr>
+          <w:p>
+            <w:r>
+              <w:t>0.</w:t>
+            </w:r>
+            <w:r>
+              <w:t>9515</w:t>
+            </w:r>
+          </w:p>
+        </w:tc>
+        <w:tc>
+          <w:tcPr>
+            <w:tcW w:w="2698" w:type="dxa"/>
+          </w:tcPr>
+          <w:p>
+            <w:r>
+              <w:t>-0.00</w:t>
+            </w:r>
+            <w:r>
+              <w:t>10</w:t>
+            </w:r>
+          </w:p>
+        </w:tc>
+      </w:tr>
+      <w:tr>
+        <w:tc>
+          <w:tcPr>
+            <w:tcW w:w="2697" w:type="dxa"/>
+          </w:tcPr>
+          <w:p>
+            <w:r>
+              <w:t>Precision</w:t>
+            </w:r>
+          </w:p>
+        </w:tc>
+        <w:tc>
+          <w:tcPr>
+            <w:tcW w:w="2697" w:type="dxa"/>
+          </w:tcPr>
+          <w:p>
+            <w:r>
+              <w:t>0.9</w:t>
+            </w:r>
+            <w:r>
+              <w:t>424</w:t>
+            </w:r>
+          </w:p>
+        </w:tc>
+        <w:tc>
+          <w:tcPr>
+            <w:tcW w:w="2698" w:type="dxa"/>
+          </w:tcPr>
+          <w:p>
+            <w:r>
+              <w:t>0.</w:t>
+            </w:r>
+            <w:r>
+              <w:t>9276</w:t>
+            </w:r>
+          </w:p>
+        </w:tc>
+        <w:tc>
+          <w:tcPr>
+            <w:tcW w:w="2698" w:type="dxa"/>
+          </w:tcPr>
+          <w:p>
+            <w:r>
+              <w:t>-0.0148</w:t>
+            </w:r>
+          </w:p>
+        </w:tc>
+      </w:tr>
+      <w:tr>
+        <w:tc>
+          <w:tcPr>
+            <w:tcW w:w="2697" w:type="dxa"/>
+          </w:tcPr>
+          <w:p>
+            <w:r>
+              <w:t>Recall</w:t>
+            </w:r>
+          </w:p>
+        </w:tc>
+        <w:tc>
+          <w:tcPr>
+            <w:tcW w:w="2697" w:type="dxa"/>
+          </w:tcPr>
+          <w:p>
+            <w:r>
+              <w:t>0.9</w:t>
+            </w:r>
+            <w:r>
+              <w:t>605</w:t>
+            </w:r>
+          </w:p>
+        </w:tc>
+        <w:tc>
+          <w:tcPr>
+            <w:tcW w:w="2698" w:type="dxa"/>
+          </w:tcPr>
+          <w:p>
+            <w:r>
+              <w:t>0.</w:t>
+            </w:r>
+            <w:r>
+              <w:t>9760</w:t>
+            </w:r>
+          </w:p>
+        </w:tc>
+        <w:tc>
+          <w:tcPr>
+            <w:tcW w:w="2698" w:type="dxa"/>
+          </w:tcPr>
+          <w:p>
+            <w:r>
+              <w:t>+0.96</w:t>
+            </w:r>
+          </w:p>
+        </w:tc>
+      </w:tr>
+      <w:tr>
+        <w:tc>
+          <w:tcPr>
+            <w:tcW w:w="2697" w:type="dxa"/>
+          </w:tcPr>
+          <w:p>
+            <w:r>
+              <w:t>F1 Score</w:t>
+            </w:r>
+          </w:p>
+        </w:tc>
+        <w:tc>
+          <w:tcPr>
+            <w:tcW w:w="2697" w:type="dxa"/>
+          </w:tcPr>
+          <w:p>
+            <w:r>
+              <w:t>0.9</w:t>
+            </w:r>
+            <w:r>
+              <w:t>514</w:t>
+            </w:r>
+          </w:p>
+        </w:tc>
+        <w:tc>
+          <w:tcPr>
+            <w:tcW w:w="2698" w:type="dxa"/>
+          </w:tcPr>
+          <w:p>
+            <w:r>
+              <w:t>0.</w:t>
+            </w:r>
+            <w:r>
+              <w:t>9512</w:t>
+            </w:r>
+          </w:p>
+        </w:tc>
+        <w:tc>
+          <w:tcPr>
+            <w:tcW w:w="2698" w:type="dxa"/>
+          </w:tcPr>
+          <w:p>
+            <w:r>
+              <w:t>-0.0029</w:t>
+            </w:r>
+          </w:p>
+        </w:tc>
+      </w:tr>
+      <w:tr>
+        <w:tc>
+          <w:tcPr>
+            <w:tcW w:w="2697" w:type="dxa"/>
+          </w:tcPr>
+          <w:p>
+            <w:r>
+              <w:t>ROC-AUC</w:t>
+            </w:r>
+          </w:p>
+        </w:tc>
+        <w:tc>
+          <w:tcPr>
+            <w:tcW w:w="2697" w:type="dxa"/>
+          </w:tcPr>
+          <w:p>
+            <w:r>
+              <w:t>0.95</w:t>
+            </w:r>
+            <w:r>
+              <w:t>27</w:t>
+            </w:r>
+          </w:p>
+        </w:tc>
+        <w:tc>
+          <w:tcPr>
+            <w:tcW w:w="2698" w:type="dxa"/>
+          </w:tcPr>
+          <w:p>
+            <w:r>
+              <w:t>0.952</w:t>
+            </w:r>
+            <w:r>
+              <w:t>2</w:t>
+            </w:r>
+          </w:p>
+        </w:tc>
+        <w:tc>
+          <w:tcPr>
+            <w:tcW w:w="2698" w:type="dxa"/>
+          </w:tcPr>
+          <w:p>
+            <w:r>
+              <w:t>-0.0027</w:t>
+            </w:r>
+          </w:p>
+        </w:tc>
+      </w:tr>
+    </w:tbl>
+    <w:p/>
+    <w:p>
+      <w:r>
+        <w:t xml:space="preserve">Interestingly, Version 2.5 shows an increase in recall (+0.06) at the slight cost of precision (-0.0148). This suggests that the updated approach slightly increases false positives but identifies more instances of fake news. </w:t>
+      </w:r>
+    </w:p>
+    <w:p/>
+    <w:p>
+      <w:r>
+        <w:t>Despite the lower precision, the F1 score is only slightly decreased (-0.0029), which indicates the overall effectiveness of the model is largely similar</w:t>
+      </w:r>
+      <w:r>
+        <w:t>. This is an overall positive development, as recall was boosted significantly while maintaining similar overall performance.</w:t>
+      </w:r>
+    </w:p>
+    <w:p/>
+    <w:p>
+      <w:pPr>
+        <w:rPr>
+          <w:b/>
+          <w:bCs/>
+        </w:rPr>
+      </w:pPr>
+      <w:r>
+        <w:rPr>
+          <w:b/>
+          <w:bCs/>
+        </w:rPr>
+        <w:t>ISOT Dataset</w:t>
+      </w:r>
+    </w:p>
+    <w:p/>
+    <w:tbl>
+      <w:tblPr>
+        <w:tblStyle w:val="TableGrid"/>
+        <w:tblW w:w="0" w:type="auto"/>
+        <w:tblLook w:val="04A0" w:firstRow="1" w:lastRow="0" w:firstColumn="1" w:lastColumn="0" w:noHBand="0" w:noVBand="1"/>
+      </w:tblPr>
+      <w:tblGrid>
+        <w:gridCol w:w="2697"/>
+        <w:gridCol w:w="2697"/>
+        <w:gridCol w:w="2698"/>
+        <w:gridCol w:w="2698"/>
+      </w:tblGrid>
+      <w:tr>
+        <w:tc>
+          <w:tcPr>
+            <w:tcW w:w="2697" w:type="dxa"/>
+          </w:tcPr>
+          <w:p>
+            <w:pPr>
+              <w:rPr>
+                <w:b/>
+                <w:bCs/>
+              </w:rPr>
+            </w:pPr>
+            <w:r>
+              <w:rPr>
+                <w:b/>
+                <w:bCs/>
+              </w:rPr>
+              <w:t>Metric</w:t>
+            </w:r>
+          </w:p>
+        </w:tc>
+        <w:tc>
+          <w:tcPr>
+            <w:tcW w:w="2697" w:type="dxa"/>
+          </w:tcPr>
+          <w:p>
+            <w:pPr>
+              <w:rPr>
+                <w:b/>
+                <w:bCs/>
+              </w:rPr>
+            </w:pPr>
+            <w:r>
+              <w:rPr>
+                <w:b/>
+                <w:bCs/>
+              </w:rPr>
+              <w:t>Version o2 (exec. 2)</w:t>
+            </w:r>
+          </w:p>
+        </w:tc>
+        <w:tc>
+          <w:tcPr>
+            <w:tcW w:w="2698" w:type="dxa"/>
+          </w:tcPr>
+          <w:p>
+            <w:pPr>
+              <w:rPr>
+                <w:b/>
+                <w:bCs/>
+              </w:rPr>
+            </w:pPr>
+            <w:r>
+              <w:rPr>
+                <w:b/>
+                <w:bCs/>
+              </w:rPr>
+              <w:t>Version 2.5</w:t>
+            </w:r>
+          </w:p>
+        </w:tc>
+        <w:tc>
+          <w:tcPr>
+            <w:tcW w:w="2698" w:type="dxa"/>
+          </w:tcPr>
+          <w:p>
+            <w:pPr>
+              <w:rPr>
+                <w:b/>
+                <w:bCs/>
+              </w:rPr>
+            </w:pPr>
+            <w:r>
+              <w:rPr>
+                <w:b/>
+                <w:bCs/>
+              </w:rPr>
+              <w:t>Change</w:t>
+            </w:r>
+          </w:p>
+        </w:tc>
+      </w:tr>
+      <w:tr>
+        <w:tc>
+          <w:tcPr>
+            <w:tcW w:w="2697" w:type="dxa"/>
+          </w:tcPr>
+          <w:p>
+            <w:r>
+              <w:t>Accuracy</w:t>
+            </w:r>
+          </w:p>
+        </w:tc>
+        <w:tc>
+          <w:tcPr>
+            <w:tcW w:w="2697" w:type="dxa"/>
+          </w:tcPr>
+          <w:p>
+            <w:r>
+              <w:t>0.9987</w:t>
+            </w:r>
+          </w:p>
+        </w:tc>
+        <w:tc>
+          <w:tcPr>
+            <w:tcW w:w="2698" w:type="dxa"/>
+          </w:tcPr>
+          <w:p>
+            <w:r>
+              <w:t>0.998</w:t>
+            </w:r>
+            <w:r>
+              <w:t>9</w:t>
+            </w:r>
+          </w:p>
+        </w:tc>
+        <w:tc>
+          <w:tcPr>
+            <w:tcW w:w="2698" w:type="dxa"/>
+          </w:tcPr>
+          <w:p>
+            <w:r>
+              <w:t>+0.0002</w:t>
+            </w:r>
+          </w:p>
+        </w:tc>
+      </w:tr>
+      <w:tr>
+        <w:tc>
+          <w:tcPr>
+            <w:tcW w:w="2697" w:type="dxa"/>
+          </w:tcPr>
+          <w:p>
+            <w:r>
+              <w:t>Precision</w:t>
+            </w:r>
+          </w:p>
+        </w:tc>
+        <w:tc>
+          <w:tcPr>
+            <w:tcW w:w="2697" w:type="dxa"/>
+          </w:tcPr>
+          <w:p>
+            <w:r>
+              <w:t>0.9974</w:t>
+            </w:r>
+          </w:p>
+        </w:tc>
+        <w:tc>
+          <w:tcPr>
+            <w:tcW w:w="2698" w:type="dxa"/>
+          </w:tcPr>
+          <w:p>
+            <w:r>
+              <w:t>0.99</w:t>
+            </w:r>
+            <w:r>
+              <w:t>86</w:t>
+            </w:r>
+          </w:p>
+        </w:tc>
+        <w:tc>
+          <w:tcPr>
+            <w:tcW w:w="2698" w:type="dxa"/>
+          </w:tcPr>
+          <w:p>
+            <w:r>
+              <w:t>+0.0012</w:t>
+            </w:r>
+          </w:p>
+        </w:tc>
+      </w:tr>
+      <w:tr>
+        <w:tc>
+          <w:tcPr>
+            <w:tcW w:w="2697" w:type="dxa"/>
+          </w:tcPr>
+          <w:p>
+            <w:r>
+              <w:t>Recall</w:t>
+            </w:r>
+          </w:p>
+        </w:tc>
+        <w:tc>
+          <w:tcPr>
+            <w:tcW w:w="2697" w:type="dxa"/>
+          </w:tcPr>
+          <w:p>
+            <w:r>
+              <w:t>0.9998</w:t>
+            </w:r>
+          </w:p>
+        </w:tc>
+        <w:tc>
+          <w:tcPr>
+            <w:tcW w:w="2698" w:type="dxa"/>
+          </w:tcPr>
+          <w:p>
+            <w:r>
+              <w:t>0.999</w:t>
+            </w:r>
+            <w:r>
+              <w:t>1</w:t>
+            </w:r>
+          </w:p>
+        </w:tc>
+        <w:tc>
+          <w:tcPr>
+            <w:tcW w:w="2698" w:type="dxa"/>
+          </w:tcPr>
+          <w:p>
+            <w:r>
+              <w:t>-0.0007</w:t>
+            </w:r>
+          </w:p>
+        </w:tc>
+      </w:tr>
+      <w:tr>
+        <w:tc>
+          <w:tcPr>
+            <w:tcW w:w="2697" w:type="dxa"/>
+          </w:tcPr>
+          <w:p>
+            <w:r>
+              <w:t>F1 Score</w:t>
+            </w:r>
+          </w:p>
+        </w:tc>
+        <w:tc>
+          <w:tcPr>
+            <w:tcW w:w="2697" w:type="dxa"/>
+          </w:tcPr>
+          <w:p>
+            <w:r>
+              <w:t>0.9986</w:t>
+            </w:r>
+          </w:p>
+        </w:tc>
+        <w:tc>
+          <w:tcPr>
+            <w:tcW w:w="2698" w:type="dxa"/>
+          </w:tcPr>
+          <w:p>
+            <w:r>
+              <w:t>0.998</w:t>
+            </w:r>
+            <w:r>
+              <w:t>8</w:t>
+            </w:r>
+          </w:p>
+        </w:tc>
+        <w:tc>
+          <w:tcPr>
+            <w:tcW w:w="2698" w:type="dxa"/>
+          </w:tcPr>
+          <w:p>
+            <w:r>
+              <w:t>+0.0002</w:t>
+            </w:r>
+          </w:p>
+        </w:tc>
+      </w:tr>
+      <w:tr>
+        <w:tc>
+          <w:tcPr>
+            <w:tcW w:w="2697" w:type="dxa"/>
+          </w:tcPr>
+          <w:p>
+            <w:r>
+              <w:t>ROC-AUC</w:t>
+            </w:r>
+          </w:p>
+        </w:tc>
+        <w:tc>
+          <w:tcPr>
+            <w:tcW w:w="2697" w:type="dxa"/>
+          </w:tcPr>
+          <w:p>
+            <w:r>
+              <w:t>0.9987</w:t>
+            </w:r>
+          </w:p>
+        </w:tc>
+        <w:tc>
+          <w:tcPr>
+            <w:tcW w:w="2698" w:type="dxa"/>
+          </w:tcPr>
+          <w:p>
+            <w:r>
+              <w:t>0.998</w:t>
+            </w:r>
+            <w:r>
+              <w:t>9</w:t>
+            </w:r>
+          </w:p>
+        </w:tc>
+        <w:tc>
+          <w:tcPr>
+            <w:tcW w:w="2698" w:type="dxa"/>
+          </w:tcPr>
+          <w:p>
+            <w:r>
+              <w:t>+0.0002</w:t>
+            </w:r>
+          </w:p>
+        </w:tc>
+      </w:tr>
+    </w:tbl>
+    <w:p>
+      <w:pPr>
+        <w:rPr>
+          <w:b/>
+          <w:bCs/>
+        </w:rPr>
+      </w:pPr>
+    </w:p>
+    <w:p>
+      <w:r>
+        <w:t xml:space="preserve">The model’s performance on the ISOT dataset remains exceptionally high, indicating that my model architecture is </w:t>
+      </w:r>
+      <w:r>
+        <w:t xml:space="preserve">already </w:t>
+      </w:r>
+      <w:r>
+        <w:t xml:space="preserve">sufficiently robust to reach the ceiling of possible performance on this dataset. </w:t>
+      </w:r>
+    </w:p>
+    <w:p>
+      <w:pPr>
+        <w:rPr>
+          <w:b/>
+          <w:bCs/>
+        </w:rPr>
+      </w:pPr>
+    </w:p>
+    <w:p>
+      <w:pPr>
+        <w:rPr>
+          <w:b/>
+          <w:bCs/>
+        </w:rPr>
+      </w:pPr>
+      <w:r>
+        <w:rPr>
+          <w:b/>
+          <w:bCs/>
+        </w:rPr>
+        <w:t>LIAR Dataset</w:t>
+      </w:r>
+    </w:p>
+    <w:p/>
+    <w:tbl>
+      <w:tblPr>
+        <w:tblStyle w:val="TableGrid"/>
+        <w:tblW w:w="0" w:type="auto"/>
+        <w:tblLook w:val="04A0" w:firstRow="1" w:lastRow="0" w:firstColumn="1" w:lastColumn="0" w:noHBand="0" w:noVBand="1"/>
+      </w:tblPr>
+      <w:tblGrid>
+        <w:gridCol w:w="2697"/>
+        <w:gridCol w:w="2697"/>
+        <w:gridCol w:w="2698"/>
+        <w:gridCol w:w="2698"/>
+      </w:tblGrid>
+      <w:tr>
+        <w:tc>
+          <w:tcPr>
+            <w:tcW w:w="2697" w:type="dxa"/>
+          </w:tcPr>
+          <w:p>
+            <w:pPr>
+              <w:rPr>
+                <w:b/>
+                <w:bCs/>
+              </w:rPr>
+            </w:pPr>
+            <w:r>
+              <w:rPr>
+                <w:b/>
+                <w:bCs/>
+              </w:rPr>
+              <w:t>Metric</w:t>
+            </w:r>
+          </w:p>
+        </w:tc>
+        <w:tc>
+          <w:tcPr>
+            <w:tcW w:w="2697" w:type="dxa"/>
+          </w:tcPr>
+          <w:p>
+            <w:pPr>
+              <w:rPr>
+                <w:b/>
+                <w:bCs/>
+              </w:rPr>
+            </w:pPr>
+            <w:r>
+              <w:rPr>
+                <w:b/>
+                <w:bCs/>
+              </w:rPr>
+              <w:t>Version 2 (exec. 2)</w:t>
+            </w:r>
+          </w:p>
+        </w:tc>
+        <w:tc>
+          <w:tcPr>
+            <w:tcW w:w="2698" w:type="dxa"/>
+          </w:tcPr>
+          <w:p>
+            <w:pPr>
+              <w:rPr>
+                <w:b/>
+                <w:bCs/>
+              </w:rPr>
+            </w:pPr>
+            <w:r>
+              <w:rPr>
+                <w:b/>
+                <w:bCs/>
+              </w:rPr>
+              <w:t>Version 2.5</w:t>
+            </w:r>
+          </w:p>
+        </w:tc>
+        <w:tc>
+          <w:tcPr>
+            <w:tcW w:w="2698" w:type="dxa"/>
+          </w:tcPr>
+          <w:p>
+            <w:pPr>
+              <w:rPr>
+                <w:b/>
+                <w:bCs/>
+              </w:rPr>
+            </w:pPr>
+            <w:r>
+              <w:rPr>
+                <w:b/>
+                <w:bCs/>
+              </w:rPr>
+              <w:t>Change</w:t>
+            </w:r>
+          </w:p>
+        </w:tc>
+      </w:tr>
+      <w:tr>
+        <w:tc>
+          <w:tcPr>
+            <w:tcW w:w="2697" w:type="dxa"/>
+          </w:tcPr>
+          <w:p>
+            <w:r>
+              <w:t>Accuracy</w:t>
+            </w:r>
+          </w:p>
+        </w:tc>
+        <w:tc>
+          <w:tcPr>
+            <w:tcW w:w="2697" w:type="dxa"/>
+          </w:tcPr>
+          <w:p>
+            <w:r>
+              <w:t>0.6251</w:t>
+            </w:r>
+          </w:p>
+        </w:tc>
+        <w:tc>
+          <w:tcPr>
+            <w:tcW w:w="2698" w:type="dxa"/>
+          </w:tcPr>
+          <w:p>
+            <w:r>
+              <w:t>0</w:t>
+            </w:r>
+            <w:r>
+              <w:t>.6156</w:t>
+            </w:r>
+          </w:p>
+        </w:tc>
+        <w:tc>
+          <w:tcPr>
+            <w:tcW w:w="2698" w:type="dxa"/>
+          </w:tcPr>
+          <w:p>
+            <w:r>
+              <w:t>-0.</w:t>
+            </w:r>
+            <w:r>
+              <w:t>0095</w:t>
+            </w:r>
+          </w:p>
+        </w:tc>
+      </w:tr>
+      <w:tr>
+        <w:tc>
+          <w:tcPr>
+            <w:tcW w:w="2697" w:type="dxa"/>
+          </w:tcPr>
+          <w:p>
+            <w:r>
+              <w:t>Precision</w:t>
+            </w:r>
+          </w:p>
+        </w:tc>
+        <w:tc>
+          <w:tcPr>
+            <w:tcW w:w="2697" w:type="dxa"/>
+          </w:tcPr>
+          <w:p>
+            <w:r>
+              <w:t>0.6496</w:t>
+            </w:r>
+          </w:p>
+        </w:tc>
+        <w:tc>
+          <w:tcPr>
+            <w:tcW w:w="2698" w:type="dxa"/>
+          </w:tcPr>
+          <w:p>
+            <w:r>
+              <w:t>0.</w:t>
+            </w:r>
+            <w:r>
+              <w:t>6169</w:t>
+            </w:r>
+          </w:p>
+        </w:tc>
+        <w:tc>
+          <w:tcPr>
+            <w:tcW w:w="2698" w:type="dxa"/>
+          </w:tcPr>
+          <w:p>
+            <w:r>
+              <w:t>-0.0327</w:t>
+            </w:r>
+          </w:p>
+        </w:tc>
+      </w:tr>
+      <w:tr>
+        <w:tc>
+          <w:tcPr>
+            <w:tcW w:w="2697" w:type="dxa"/>
+          </w:tcPr>
+          <w:p>
+            <w:r>
+              <w:t>Recall</w:t>
+            </w:r>
+          </w:p>
+        </w:tc>
+        <w:tc>
+          <w:tcPr>
+            <w:tcW w:w="2697" w:type="dxa"/>
+          </w:tcPr>
+          <w:p>
+            <w:r>
+              <w:t>0.7269</w:t>
+            </w:r>
+          </w:p>
+        </w:tc>
+        <w:tc>
+          <w:tcPr>
+            <w:tcW w:w="2698" w:type="dxa"/>
+          </w:tcPr>
+          <w:p>
+            <w:r>
+              <w:t>0.</w:t>
+            </w:r>
+            <w:r>
+              <w:t>8389</w:t>
+            </w:r>
+          </w:p>
+        </w:tc>
+        <w:tc>
+          <w:tcPr>
+            <w:tcW w:w="2698" w:type="dxa"/>
+          </w:tcPr>
+          <w:p>
+            <w:r>
+              <w:t>+0.1120</w:t>
+            </w:r>
+          </w:p>
+        </w:tc>
+      </w:tr>
+      <w:tr>
+        <w:tc>
+          <w:tcPr>
+            <w:tcW w:w="2697" w:type="dxa"/>
+          </w:tcPr>
+          <w:p>
+            <w:r>
+              <w:t>F1 Score</w:t>
+            </w:r>
+          </w:p>
+        </w:tc>
+        <w:tc>
+          <w:tcPr>
+            <w:tcW w:w="2697" w:type="dxa"/>
+          </w:tcPr>
+          <w:p>
+            <w:r>
+              <w:t>0.6861</w:t>
+            </w:r>
+          </w:p>
+        </w:tc>
+        <w:tc>
+          <w:tcPr>
+            <w:tcW w:w="2698" w:type="dxa"/>
+          </w:tcPr>
+          <w:p>
+            <w:r>
+              <w:t>0.</w:t>
+            </w:r>
+            <w:r>
+              <w:t>7110</w:t>
+            </w:r>
+          </w:p>
+        </w:tc>
+        <w:tc>
+          <w:tcPr>
+            <w:tcW w:w="2698" w:type="dxa"/>
+          </w:tcPr>
+          <w:p>
+            <w:r>
+              <w:t>+0.0249</w:t>
+            </w:r>
+          </w:p>
+        </w:tc>
+      </w:tr>
+      <w:tr>
+        <w:tc>
+          <w:tcPr>
+            <w:tcW w:w="2697" w:type="dxa"/>
+          </w:tcPr>
+          <w:p>
+            <w:r>
+              <w:t>ROC-AUC</w:t>
+            </w:r>
+          </w:p>
+        </w:tc>
+        <w:tc>
+          <w:tcPr>
+            <w:tcW w:w="2697" w:type="dxa"/>
+          </w:tcPr>
+          <w:p>
+            <w:r>
+              <w:t>0.6103</w:t>
+            </w:r>
+          </w:p>
+        </w:tc>
+        <w:tc>
+          <w:tcPr>
+            <w:tcW w:w="2698" w:type="dxa"/>
+          </w:tcPr>
+          <w:p>
+            <w:r>
+              <w:t>0.</w:t>
+            </w:r>
+            <w:r>
+              <w:t>5831</w:t>
+            </w:r>
+          </w:p>
+        </w:tc>
+        <w:tc>
+          <w:tcPr>
+            <w:tcW w:w="2698" w:type="dxa"/>
+          </w:tcPr>
+          <w:p>
+            <w:r>
+              <w:t>-</w:t>
+            </w:r>
+            <w:r>
+              <w:t>0.0</w:t>
+            </w:r>
+            <w:r>
+              <w:t>272</w:t>
+            </w:r>
+          </w:p>
+        </w:tc>
+      </w:tr>
+    </w:tbl>
+    <w:p/>
+    <w:p>
+      <w:r>
+        <w:t>The model in Version 2.5 has a substantial increase in recall (+0.112), achieved at the cost of precision (-0.0327)</w:t>
+      </w:r>
+      <w:r>
+        <w:t>, indicating that Version 2.5 is far more aggressive at flagging potential fake news in the challenging dataset, identifying 11% more fake news articles though with increased false positives.</w:t>
+      </w:r>
+    </w:p>
+    <w:p/>
+    <w:p>
+      <w:r>
+        <w:t xml:space="preserve">Despite the precision decrease, the improved F1 score (+0.0249) suggests that the recall improvement sufficiently compensates for the precision drop in terms of overall effectiveness on the LIAR dataset. </w:t>
+      </w:r>
+    </w:p>
+    <w:p>
+      <w:r>
+        <w:lastRenderedPageBreak/>
+        <w:t xml:space="preserve">However, the decrease in ROC-AUC (-0.0272) indicates that </w:t>
+      </w:r>
+      <w:r>
+        <w:t>the more aggressive model in Version 2.5 comes with some cost to the model’s confidence.</w:t>
+      </w:r>
+    </w:p>
+    <w:p/>
+    <w:p>
+      <w:r>
+        <w:t xml:space="preserve">The above observations reveal an implication in a fake news detection system – is it better to catch more fake stories even if it means falsely flagging some legitimate news? While Version 2.5’s model identifies more fake news (higher recall), it does so at the cost of more false alarms (lower precision). </w:t>
+      </w:r>
+    </w:p>
+    <w:p>
+      <w:pPr>
+        <w:ind w:left="360"/>
+      </w:pPr>
+    </w:p>
+    <w:p>
+      <w:pPr>
+        <w:ind w:left="360"/>
+      </w:pPr>
+    </w:p>
+    <w:p>
+      <w:pPr>
+        <w:rPr>
+          <w:b/>
+          <w:bCs/>
+        </w:rPr>
+      </w:pPr>
+    </w:p>
+    <w:p>
+      <w:pPr>
+        <w:rPr>
+          <w:b/>
+          <w:sz w:val="48"/>
+          <w:szCs w:val="48"/>
         </w:rPr>
       </w:pPr>
       <w:r>
@@ -17941,8 +20206,8 @@
       </w:pPr>
     </w:p>
     <w:sectPr>
-      <w:footerReference w:type="even" r:id="rId91"/>
-      <w:footerReference w:type="default" r:id="rId92"/>
+      <w:footerReference w:type="even" r:id="rId102"/>
+      <w:footerReference w:type="default" r:id="rId103"/>
       <w:pgSz w:w="12240" w:h="15840" w:code="1"/>
       <w:pgMar w:top="720" w:right="720" w:bottom="720" w:left="720" w:header="709" w:footer="709" w:gutter="0"/>
       <w:cols w:space="708"/>
@@ -18791,6 +21056,95 @@
     </w:lvl>
   </w:abstractNum>
   <w:abstractNum w:abstractNumId="7" w15:restartNumberingAfterBreak="0">
+    <w:nsid w:val="0D911C0E"/>
+    <w:multiLevelType w:val="hybridMultilevel"/>
+    <w:tmpl w:val="F7CA8D08"/>
+    <w:lvl w:ilvl="0" w:tplc="4809000F">
+      <w:start w:val="1"/>
+      <w:numFmt w:val="decimal"/>
+      <w:lvlText w:val="%1."/>
+      <w:lvlJc w:val="left"/>
+      <w:pPr>
+        <w:ind w:left="720" w:hanging="360"/>
+      </w:pPr>
+      <w:rPr>
+        <w:rFonts w:hint="default"/>
+      </w:rPr>
+    </w:lvl>
+    <w:lvl w:ilvl="1" w:tplc="48090019" w:tentative="1">
+      <w:start w:val="1"/>
+      <w:numFmt w:val="lowerLetter"/>
+      <w:lvlText w:val="%2."/>
+      <w:lvlJc w:val="left"/>
+      <w:pPr>
+        <w:ind w:left="1440" w:hanging="360"/>
+      </w:pPr>
+    </w:lvl>
+    <w:lvl w:ilvl="2" w:tplc="4809001B" w:tentative="1">
+      <w:start w:val="1"/>
+      <w:numFmt w:val="lowerRoman"/>
+      <w:lvlText w:val="%3."/>
+      <w:lvlJc w:val="right"/>
+      <w:pPr>
+        <w:ind w:left="2160" w:hanging="180"/>
+      </w:pPr>
+    </w:lvl>
+    <w:lvl w:ilvl="3" w:tplc="4809000F" w:tentative="1">
+      <w:start w:val="1"/>
+      <w:numFmt w:val="decimal"/>
+      <w:lvlText w:val="%4."/>
+      <w:lvlJc w:val="left"/>
+      <w:pPr>
+        <w:ind w:left="2880" w:hanging="360"/>
+      </w:pPr>
+    </w:lvl>
+    <w:lvl w:ilvl="4" w:tplc="48090019" w:tentative="1">
+      <w:start w:val="1"/>
+      <w:numFmt w:val="lowerLetter"/>
+      <w:lvlText w:val="%5."/>
+      <w:lvlJc w:val="left"/>
+      <w:pPr>
+        <w:ind w:left="3600" w:hanging="360"/>
+      </w:pPr>
+    </w:lvl>
+    <w:lvl w:ilvl="5" w:tplc="4809001B" w:tentative="1">
+      <w:start w:val="1"/>
+      <w:numFmt w:val="lowerRoman"/>
+      <w:lvlText w:val="%6."/>
+      <w:lvlJc w:val="right"/>
+      <w:pPr>
+        <w:ind w:left="4320" w:hanging="180"/>
+      </w:pPr>
+    </w:lvl>
+    <w:lvl w:ilvl="6" w:tplc="4809000F" w:tentative="1">
+      <w:start w:val="1"/>
+      <w:numFmt w:val="decimal"/>
+      <w:lvlText w:val="%7."/>
+      <w:lvlJc w:val="left"/>
+      <w:pPr>
+        <w:ind w:left="5040" w:hanging="360"/>
+      </w:pPr>
+    </w:lvl>
+    <w:lvl w:ilvl="7" w:tplc="48090019" w:tentative="1">
+      <w:start w:val="1"/>
+      <w:numFmt w:val="lowerLetter"/>
+      <w:lvlText w:val="%8."/>
+      <w:lvlJc w:val="left"/>
+      <w:pPr>
+        <w:ind w:left="5760" w:hanging="360"/>
+      </w:pPr>
+    </w:lvl>
+    <w:lvl w:ilvl="8" w:tplc="4809001B" w:tentative="1">
+      <w:start w:val="1"/>
+      <w:numFmt w:val="lowerRoman"/>
+      <w:lvlText w:val="%9."/>
+      <w:lvlJc w:val="right"/>
+      <w:pPr>
+        <w:ind w:left="6480" w:hanging="180"/>
+      </w:pPr>
+    </w:lvl>
+  </w:abstractNum>
+  <w:abstractNum w:abstractNumId="8" w15:restartNumberingAfterBreak="0">
     <w:nsid w:val="0E422640"/>
     <w:multiLevelType w:val="hybridMultilevel"/>
     <w:tmpl w:val="D0469EEA"/>
@@ -18879,7 +21233,96 @@
       </w:pPr>
     </w:lvl>
   </w:abstractNum>
-  <w:abstractNum w:abstractNumId="8" w15:restartNumberingAfterBreak="0">
+  <w:abstractNum w:abstractNumId="9" w15:restartNumberingAfterBreak="0">
+    <w:nsid w:val="1659111F"/>
+    <w:multiLevelType w:val="hybridMultilevel"/>
+    <w:tmpl w:val="6F3A5E56"/>
+    <w:lvl w:ilvl="0" w:tplc="4809000F">
+      <w:start w:val="1"/>
+      <w:numFmt w:val="decimal"/>
+      <w:lvlText w:val="%1."/>
+      <w:lvlJc w:val="left"/>
+      <w:pPr>
+        <w:ind w:left="720" w:hanging="360"/>
+      </w:pPr>
+      <w:rPr>
+        <w:rFonts w:hint="default"/>
+      </w:rPr>
+    </w:lvl>
+    <w:lvl w:ilvl="1" w:tplc="48090019" w:tentative="1">
+      <w:start w:val="1"/>
+      <w:numFmt w:val="lowerLetter"/>
+      <w:lvlText w:val="%2."/>
+      <w:lvlJc w:val="left"/>
+      <w:pPr>
+        <w:ind w:left="1440" w:hanging="360"/>
+      </w:pPr>
+    </w:lvl>
+    <w:lvl w:ilvl="2" w:tplc="4809001B" w:tentative="1">
+      <w:start w:val="1"/>
+      <w:numFmt w:val="lowerRoman"/>
+      <w:lvlText w:val="%3."/>
+      <w:lvlJc w:val="right"/>
+      <w:pPr>
+        <w:ind w:left="2160" w:hanging="180"/>
+      </w:pPr>
+    </w:lvl>
+    <w:lvl w:ilvl="3" w:tplc="4809000F" w:tentative="1">
+      <w:start w:val="1"/>
+      <w:numFmt w:val="decimal"/>
+      <w:lvlText w:val="%4."/>
+      <w:lvlJc w:val="left"/>
+      <w:pPr>
+        <w:ind w:left="2880" w:hanging="360"/>
+      </w:pPr>
+    </w:lvl>
+    <w:lvl w:ilvl="4" w:tplc="48090019" w:tentative="1">
+      <w:start w:val="1"/>
+      <w:numFmt w:val="lowerLetter"/>
+      <w:lvlText w:val="%5."/>
+      <w:lvlJc w:val="left"/>
+      <w:pPr>
+        <w:ind w:left="3600" w:hanging="360"/>
+      </w:pPr>
+    </w:lvl>
+    <w:lvl w:ilvl="5" w:tplc="4809001B" w:tentative="1">
+      <w:start w:val="1"/>
+      <w:numFmt w:val="lowerRoman"/>
+      <w:lvlText w:val="%6."/>
+      <w:lvlJc w:val="right"/>
+      <w:pPr>
+        <w:ind w:left="4320" w:hanging="180"/>
+      </w:pPr>
+    </w:lvl>
+    <w:lvl w:ilvl="6" w:tplc="4809000F" w:tentative="1">
+      <w:start w:val="1"/>
+      <w:numFmt w:val="decimal"/>
+      <w:lvlText w:val="%7."/>
+      <w:lvlJc w:val="left"/>
+      <w:pPr>
+        <w:ind w:left="5040" w:hanging="360"/>
+      </w:pPr>
+    </w:lvl>
+    <w:lvl w:ilvl="7" w:tplc="48090019" w:tentative="1">
+      <w:start w:val="1"/>
+      <w:numFmt w:val="lowerLetter"/>
+      <w:lvlText w:val="%8."/>
+      <w:lvlJc w:val="left"/>
+      <w:pPr>
+        <w:ind w:left="5760" w:hanging="360"/>
+      </w:pPr>
+    </w:lvl>
+    <w:lvl w:ilvl="8" w:tplc="4809001B" w:tentative="1">
+      <w:start w:val="1"/>
+      <w:numFmt w:val="lowerRoman"/>
+      <w:lvlText w:val="%9."/>
+      <w:lvlJc w:val="right"/>
+      <w:pPr>
+        <w:ind w:left="6480" w:hanging="180"/>
+      </w:pPr>
+    </w:lvl>
+  </w:abstractNum>
+  <w:abstractNum w:abstractNumId="10" w15:restartNumberingAfterBreak="0">
     <w:nsid w:val="167250C4"/>
     <w:multiLevelType w:val="hybridMultilevel"/>
     <w:tmpl w:val="E34EB882"/>
@@ -18968,7 +21411,7 @@
       </w:pPr>
     </w:lvl>
   </w:abstractNum>
-  <w:abstractNum w:abstractNumId="9" w15:restartNumberingAfterBreak="0">
+  <w:abstractNum w:abstractNumId="11" w15:restartNumberingAfterBreak="0">
     <w:nsid w:val="16E57C6E"/>
     <w:multiLevelType w:val="hybridMultilevel"/>
     <w:tmpl w:val="38D47078"/>
@@ -19084,7 +21527,7 @@
       </w:rPr>
     </w:lvl>
   </w:abstractNum>
-  <w:abstractNum w:abstractNumId="10" w15:restartNumberingAfterBreak="0">
+  <w:abstractNum w:abstractNumId="12" w15:restartNumberingAfterBreak="0">
     <w:nsid w:val="1A3A4FA2"/>
     <w:multiLevelType w:val="hybridMultilevel"/>
     <w:tmpl w:val="407EA9F8"/>
@@ -19173,7 +21616,7 @@
       </w:pPr>
     </w:lvl>
   </w:abstractNum>
-  <w:abstractNum w:abstractNumId="11" w15:restartNumberingAfterBreak="0">
+  <w:abstractNum w:abstractNumId="13" w15:restartNumberingAfterBreak="0">
     <w:nsid w:val="1B983CA3"/>
     <w:multiLevelType w:val="hybridMultilevel"/>
     <w:tmpl w:val="A08EF670"/>
@@ -19262,7 +21705,7 @@
       </w:pPr>
     </w:lvl>
   </w:abstractNum>
-  <w:abstractNum w:abstractNumId="12" w15:restartNumberingAfterBreak="0">
+  <w:abstractNum w:abstractNumId="14" w15:restartNumberingAfterBreak="0">
     <w:nsid w:val="20C2798E"/>
     <w:multiLevelType w:val="hybridMultilevel"/>
     <w:tmpl w:val="E960A38A"/>
@@ -19352,7 +21795,96 @@
       </w:pPr>
     </w:lvl>
   </w:abstractNum>
-  <w:abstractNum w:abstractNumId="13" w15:restartNumberingAfterBreak="0">
+  <w:abstractNum w:abstractNumId="15" w15:restartNumberingAfterBreak="0">
+    <w:nsid w:val="2327455D"/>
+    <w:multiLevelType w:val="hybridMultilevel"/>
+    <w:tmpl w:val="A5E84FFA"/>
+    <w:lvl w:ilvl="0" w:tplc="4809000F">
+      <w:start w:val="1"/>
+      <w:numFmt w:val="decimal"/>
+      <w:lvlText w:val="%1."/>
+      <w:lvlJc w:val="left"/>
+      <w:pPr>
+        <w:ind w:left="720" w:hanging="360"/>
+      </w:pPr>
+      <w:rPr>
+        <w:rFonts w:hint="default"/>
+      </w:rPr>
+    </w:lvl>
+    <w:lvl w:ilvl="1" w:tplc="48090019" w:tentative="1">
+      <w:start w:val="1"/>
+      <w:numFmt w:val="lowerLetter"/>
+      <w:lvlText w:val="%2."/>
+      <w:lvlJc w:val="left"/>
+      <w:pPr>
+        <w:ind w:left="1440" w:hanging="360"/>
+      </w:pPr>
+    </w:lvl>
+    <w:lvl w:ilvl="2" w:tplc="4809001B" w:tentative="1">
+      <w:start w:val="1"/>
+      <w:numFmt w:val="lowerRoman"/>
+      <w:lvlText w:val="%3."/>
+      <w:lvlJc w:val="right"/>
+      <w:pPr>
+        <w:ind w:left="2160" w:hanging="180"/>
+      </w:pPr>
+    </w:lvl>
+    <w:lvl w:ilvl="3" w:tplc="4809000F" w:tentative="1">
+      <w:start w:val="1"/>
+      <w:numFmt w:val="decimal"/>
+      <w:lvlText w:val="%4."/>
+      <w:lvlJc w:val="left"/>
+      <w:pPr>
+        <w:ind w:left="2880" w:hanging="360"/>
+      </w:pPr>
+    </w:lvl>
+    <w:lvl w:ilvl="4" w:tplc="48090019" w:tentative="1">
+      <w:start w:val="1"/>
+      <w:numFmt w:val="lowerLetter"/>
+      <w:lvlText w:val="%5."/>
+      <w:lvlJc w:val="left"/>
+      <w:pPr>
+        <w:ind w:left="3600" w:hanging="360"/>
+      </w:pPr>
+    </w:lvl>
+    <w:lvl w:ilvl="5" w:tplc="4809001B" w:tentative="1">
+      <w:start w:val="1"/>
+      <w:numFmt w:val="lowerRoman"/>
+      <w:lvlText w:val="%6."/>
+      <w:lvlJc w:val="right"/>
+      <w:pPr>
+        <w:ind w:left="4320" w:hanging="180"/>
+      </w:pPr>
+    </w:lvl>
+    <w:lvl w:ilvl="6" w:tplc="4809000F" w:tentative="1">
+      <w:start w:val="1"/>
+      <w:numFmt w:val="decimal"/>
+      <w:lvlText w:val="%7."/>
+      <w:lvlJc w:val="left"/>
+      <w:pPr>
+        <w:ind w:left="5040" w:hanging="360"/>
+      </w:pPr>
+    </w:lvl>
+    <w:lvl w:ilvl="7" w:tplc="48090019" w:tentative="1">
+      <w:start w:val="1"/>
+      <w:numFmt w:val="lowerLetter"/>
+      <w:lvlText w:val="%8."/>
+      <w:lvlJc w:val="left"/>
+      <w:pPr>
+        <w:ind w:left="5760" w:hanging="360"/>
+      </w:pPr>
+    </w:lvl>
+    <w:lvl w:ilvl="8" w:tplc="4809001B" w:tentative="1">
+      <w:start w:val="1"/>
+      <w:numFmt w:val="lowerRoman"/>
+      <w:lvlText w:val="%9."/>
+      <w:lvlJc w:val="right"/>
+      <w:pPr>
+        <w:ind w:left="6480" w:hanging="180"/>
+      </w:pPr>
+    </w:lvl>
+  </w:abstractNum>
+  <w:abstractNum w:abstractNumId="16" w15:restartNumberingAfterBreak="0">
     <w:nsid w:val="234F5062"/>
     <w:multiLevelType w:val="hybridMultilevel"/>
     <w:tmpl w:val="EDF0C720"/>
@@ -19441,7 +21973,96 @@
       </w:pPr>
     </w:lvl>
   </w:abstractNum>
-  <w:abstractNum w:abstractNumId="14" w15:restartNumberingAfterBreak="0">
+  <w:abstractNum w:abstractNumId="17" w15:restartNumberingAfterBreak="0">
+    <w:nsid w:val="24F04133"/>
+    <w:multiLevelType w:val="hybridMultilevel"/>
+    <w:tmpl w:val="E8F8035C"/>
+    <w:lvl w:ilvl="0" w:tplc="4809000F">
+      <w:start w:val="1"/>
+      <w:numFmt w:val="decimal"/>
+      <w:lvlText w:val="%1."/>
+      <w:lvlJc w:val="left"/>
+      <w:pPr>
+        <w:ind w:left="720" w:hanging="360"/>
+      </w:pPr>
+      <w:rPr>
+        <w:rFonts w:hint="default"/>
+      </w:rPr>
+    </w:lvl>
+    <w:lvl w:ilvl="1" w:tplc="48090019" w:tentative="1">
+      <w:start w:val="1"/>
+      <w:numFmt w:val="lowerLetter"/>
+      <w:lvlText w:val="%2."/>
+      <w:lvlJc w:val="left"/>
+      <w:pPr>
+        <w:ind w:left="1440" w:hanging="360"/>
+      </w:pPr>
+    </w:lvl>
+    <w:lvl w:ilvl="2" w:tplc="4809001B" w:tentative="1">
+      <w:start w:val="1"/>
+      <w:numFmt w:val="lowerRoman"/>
+      <w:lvlText w:val="%3."/>
+      <w:lvlJc w:val="right"/>
+      <w:pPr>
+        <w:ind w:left="2160" w:hanging="180"/>
+      </w:pPr>
+    </w:lvl>
+    <w:lvl w:ilvl="3" w:tplc="4809000F" w:tentative="1">
+      <w:start w:val="1"/>
+      <w:numFmt w:val="decimal"/>
+      <w:lvlText w:val="%4."/>
+      <w:lvlJc w:val="left"/>
+      <w:pPr>
+        <w:ind w:left="2880" w:hanging="360"/>
+      </w:pPr>
+    </w:lvl>
+    <w:lvl w:ilvl="4" w:tplc="48090019" w:tentative="1">
+      <w:start w:val="1"/>
+      <w:numFmt w:val="lowerLetter"/>
+      <w:lvlText w:val="%5."/>
+      <w:lvlJc w:val="left"/>
+      <w:pPr>
+        <w:ind w:left="3600" w:hanging="360"/>
+      </w:pPr>
+    </w:lvl>
+    <w:lvl w:ilvl="5" w:tplc="4809001B" w:tentative="1">
+      <w:start w:val="1"/>
+      <w:numFmt w:val="lowerRoman"/>
+      <w:lvlText w:val="%6."/>
+      <w:lvlJc w:val="right"/>
+      <w:pPr>
+        <w:ind w:left="4320" w:hanging="180"/>
+      </w:pPr>
+    </w:lvl>
+    <w:lvl w:ilvl="6" w:tplc="4809000F" w:tentative="1">
+      <w:start w:val="1"/>
+      <w:numFmt w:val="decimal"/>
+      <w:lvlText w:val="%7."/>
+      <w:lvlJc w:val="left"/>
+      <w:pPr>
+        <w:ind w:left="5040" w:hanging="360"/>
+      </w:pPr>
+    </w:lvl>
+    <w:lvl w:ilvl="7" w:tplc="48090019" w:tentative="1">
+      <w:start w:val="1"/>
+      <w:numFmt w:val="lowerLetter"/>
+      <w:lvlText w:val="%8."/>
+      <w:lvlJc w:val="left"/>
+      <w:pPr>
+        <w:ind w:left="5760" w:hanging="360"/>
+      </w:pPr>
+    </w:lvl>
+    <w:lvl w:ilvl="8" w:tplc="4809001B" w:tentative="1">
+      <w:start w:val="1"/>
+      <w:numFmt w:val="lowerRoman"/>
+      <w:lvlText w:val="%9."/>
+      <w:lvlJc w:val="right"/>
+      <w:pPr>
+        <w:ind w:left="6480" w:hanging="180"/>
+      </w:pPr>
+    </w:lvl>
+  </w:abstractNum>
+  <w:abstractNum w:abstractNumId="18" w15:restartNumberingAfterBreak="0">
     <w:nsid w:val="24FF0A8E"/>
     <w:multiLevelType w:val="hybridMultilevel"/>
     <w:tmpl w:val="0D024D72"/>
@@ -19530,7 +22151,7 @@
       </w:pPr>
     </w:lvl>
   </w:abstractNum>
-  <w:abstractNum w:abstractNumId="15" w15:restartNumberingAfterBreak="0">
+  <w:abstractNum w:abstractNumId="19" w15:restartNumberingAfterBreak="0">
     <w:nsid w:val="25C41C84"/>
     <w:multiLevelType w:val="hybridMultilevel"/>
     <w:tmpl w:val="6166F306"/>
@@ -19619,7 +22240,7 @@
       </w:pPr>
     </w:lvl>
   </w:abstractNum>
-  <w:abstractNum w:abstractNumId="16" w15:restartNumberingAfterBreak="0">
+  <w:abstractNum w:abstractNumId="20" w15:restartNumberingAfterBreak="0">
     <w:nsid w:val="27005572"/>
     <w:multiLevelType w:val="hybridMultilevel"/>
     <w:tmpl w:val="872E623E"/>
@@ -19708,7 +22329,7 @@
       </w:pPr>
     </w:lvl>
   </w:abstractNum>
-  <w:abstractNum w:abstractNumId="17" w15:restartNumberingAfterBreak="0">
+  <w:abstractNum w:abstractNumId="21" w15:restartNumberingAfterBreak="0">
     <w:nsid w:val="274A097D"/>
     <w:multiLevelType w:val="hybridMultilevel"/>
     <w:tmpl w:val="725A42B4"/>
@@ -19797,7 +22418,7 @@
       </w:pPr>
     </w:lvl>
   </w:abstractNum>
-  <w:abstractNum w:abstractNumId="18" w15:restartNumberingAfterBreak="0">
+  <w:abstractNum w:abstractNumId="22" w15:restartNumberingAfterBreak="0">
     <w:nsid w:val="28546410"/>
     <w:multiLevelType w:val="hybridMultilevel"/>
     <w:tmpl w:val="6368F3F2"/>
@@ -19886,7 +22507,7 @@
       </w:pPr>
     </w:lvl>
   </w:abstractNum>
-  <w:abstractNum w:abstractNumId="19" w15:restartNumberingAfterBreak="0">
+  <w:abstractNum w:abstractNumId="23" w15:restartNumberingAfterBreak="0">
     <w:nsid w:val="2D030291"/>
     <w:multiLevelType w:val="hybridMultilevel"/>
     <w:tmpl w:val="983EFC8C"/>
@@ -19975,7 +22596,7 @@
       </w:pPr>
     </w:lvl>
   </w:abstractNum>
-  <w:abstractNum w:abstractNumId="20" w15:restartNumberingAfterBreak="0">
+  <w:abstractNum w:abstractNumId="24" w15:restartNumberingAfterBreak="0">
     <w:nsid w:val="2FB729F8"/>
     <w:multiLevelType w:val="hybridMultilevel"/>
     <w:tmpl w:val="5F80206A"/>
@@ -20064,7 +22685,7 @@
       </w:pPr>
     </w:lvl>
   </w:abstractNum>
-  <w:abstractNum w:abstractNumId="21" w15:restartNumberingAfterBreak="0">
+  <w:abstractNum w:abstractNumId="25" w15:restartNumberingAfterBreak="0">
     <w:nsid w:val="31E00B89"/>
     <w:multiLevelType w:val="hybridMultilevel"/>
     <w:tmpl w:val="3D80B156"/>
@@ -20153,7 +22774,7 @@
       </w:pPr>
     </w:lvl>
   </w:abstractNum>
-  <w:abstractNum w:abstractNumId="22" w15:restartNumberingAfterBreak="0">
+  <w:abstractNum w:abstractNumId="26" w15:restartNumberingAfterBreak="0">
     <w:nsid w:val="3565222D"/>
     <w:multiLevelType w:val="hybridMultilevel"/>
     <w:tmpl w:val="CE94A240"/>
@@ -20242,7 +22863,7 @@
       </w:pPr>
     </w:lvl>
   </w:abstractNum>
-  <w:abstractNum w:abstractNumId="23" w15:restartNumberingAfterBreak="0">
+  <w:abstractNum w:abstractNumId="27" w15:restartNumberingAfterBreak="0">
     <w:nsid w:val="393143B2"/>
     <w:multiLevelType w:val="hybridMultilevel"/>
     <w:tmpl w:val="341C9E72"/>
@@ -20331,7 +22952,7 @@
       </w:pPr>
     </w:lvl>
   </w:abstractNum>
-  <w:abstractNum w:abstractNumId="24" w15:restartNumberingAfterBreak="0">
+  <w:abstractNum w:abstractNumId="28" w15:restartNumberingAfterBreak="0">
     <w:nsid w:val="3AB03130"/>
     <w:multiLevelType w:val="hybridMultilevel"/>
     <w:tmpl w:val="CAF238E8"/>
@@ -20420,7 +23041,96 @@
       </w:pPr>
     </w:lvl>
   </w:abstractNum>
-  <w:abstractNum w:abstractNumId="25" w15:restartNumberingAfterBreak="0">
+  <w:abstractNum w:abstractNumId="29" w15:restartNumberingAfterBreak="0">
+    <w:nsid w:val="3C887102"/>
+    <w:multiLevelType w:val="hybridMultilevel"/>
+    <w:tmpl w:val="C096AF64"/>
+    <w:lvl w:ilvl="0" w:tplc="4809000F">
+      <w:start w:val="1"/>
+      <w:numFmt w:val="decimal"/>
+      <w:lvlText w:val="%1."/>
+      <w:lvlJc w:val="left"/>
+      <w:pPr>
+        <w:ind w:left="720" w:hanging="360"/>
+      </w:pPr>
+      <w:rPr>
+        <w:rFonts w:hint="default"/>
+      </w:rPr>
+    </w:lvl>
+    <w:lvl w:ilvl="1" w:tplc="48090019" w:tentative="1">
+      <w:start w:val="1"/>
+      <w:numFmt w:val="lowerLetter"/>
+      <w:lvlText w:val="%2."/>
+      <w:lvlJc w:val="left"/>
+      <w:pPr>
+        <w:ind w:left="1440" w:hanging="360"/>
+      </w:pPr>
+    </w:lvl>
+    <w:lvl w:ilvl="2" w:tplc="4809001B" w:tentative="1">
+      <w:start w:val="1"/>
+      <w:numFmt w:val="lowerRoman"/>
+      <w:lvlText w:val="%3."/>
+      <w:lvlJc w:val="right"/>
+      <w:pPr>
+        <w:ind w:left="2160" w:hanging="180"/>
+      </w:pPr>
+    </w:lvl>
+    <w:lvl w:ilvl="3" w:tplc="4809000F" w:tentative="1">
+      <w:start w:val="1"/>
+      <w:numFmt w:val="decimal"/>
+      <w:lvlText w:val="%4."/>
+      <w:lvlJc w:val="left"/>
+      <w:pPr>
+        <w:ind w:left="2880" w:hanging="360"/>
+      </w:pPr>
+    </w:lvl>
+    <w:lvl w:ilvl="4" w:tplc="48090019" w:tentative="1">
+      <w:start w:val="1"/>
+      <w:numFmt w:val="lowerLetter"/>
+      <w:lvlText w:val="%5."/>
+      <w:lvlJc w:val="left"/>
+      <w:pPr>
+        <w:ind w:left="3600" w:hanging="360"/>
+      </w:pPr>
+    </w:lvl>
+    <w:lvl w:ilvl="5" w:tplc="4809001B" w:tentative="1">
+      <w:start w:val="1"/>
+      <w:numFmt w:val="lowerRoman"/>
+      <w:lvlText w:val="%6."/>
+      <w:lvlJc w:val="right"/>
+      <w:pPr>
+        <w:ind w:left="4320" w:hanging="180"/>
+      </w:pPr>
+    </w:lvl>
+    <w:lvl w:ilvl="6" w:tplc="4809000F" w:tentative="1">
+      <w:start w:val="1"/>
+      <w:numFmt w:val="decimal"/>
+      <w:lvlText w:val="%7."/>
+      <w:lvlJc w:val="left"/>
+      <w:pPr>
+        <w:ind w:left="5040" w:hanging="360"/>
+      </w:pPr>
+    </w:lvl>
+    <w:lvl w:ilvl="7" w:tplc="48090019" w:tentative="1">
+      <w:start w:val="1"/>
+      <w:numFmt w:val="lowerLetter"/>
+      <w:lvlText w:val="%8."/>
+      <w:lvlJc w:val="left"/>
+      <w:pPr>
+        <w:ind w:left="5760" w:hanging="360"/>
+      </w:pPr>
+    </w:lvl>
+    <w:lvl w:ilvl="8" w:tplc="4809001B" w:tentative="1">
+      <w:start w:val="1"/>
+      <w:numFmt w:val="lowerRoman"/>
+      <w:lvlText w:val="%9."/>
+      <w:lvlJc w:val="right"/>
+      <w:pPr>
+        <w:ind w:left="6480" w:hanging="180"/>
+      </w:pPr>
+    </w:lvl>
+  </w:abstractNum>
+  <w:abstractNum w:abstractNumId="30" w15:restartNumberingAfterBreak="0">
     <w:nsid w:val="3D9E0FAB"/>
     <w:multiLevelType w:val="hybridMultilevel"/>
     <w:tmpl w:val="B2ACED24"/>
@@ -20509,7 +23219,7 @@
       </w:pPr>
     </w:lvl>
   </w:abstractNum>
-  <w:abstractNum w:abstractNumId="26" w15:restartNumberingAfterBreak="0">
+  <w:abstractNum w:abstractNumId="31" w15:restartNumberingAfterBreak="0">
     <w:nsid w:val="42446157"/>
     <w:multiLevelType w:val="hybridMultilevel"/>
     <w:tmpl w:val="359C32E4"/>
@@ -20622,7 +23332,96 @@
       </w:rPr>
     </w:lvl>
   </w:abstractNum>
-  <w:abstractNum w:abstractNumId="27" w15:restartNumberingAfterBreak="0">
+  <w:abstractNum w:abstractNumId="32" w15:restartNumberingAfterBreak="0">
+    <w:nsid w:val="4924381F"/>
+    <w:multiLevelType w:val="hybridMultilevel"/>
+    <w:tmpl w:val="CCD809B2"/>
+    <w:lvl w:ilvl="0" w:tplc="4809000F">
+      <w:start w:val="1"/>
+      <w:numFmt w:val="decimal"/>
+      <w:lvlText w:val="%1."/>
+      <w:lvlJc w:val="left"/>
+      <w:pPr>
+        <w:ind w:left="720" w:hanging="360"/>
+      </w:pPr>
+      <w:rPr>
+        <w:rFonts w:hint="default"/>
+      </w:rPr>
+    </w:lvl>
+    <w:lvl w:ilvl="1" w:tplc="48090019" w:tentative="1">
+      <w:start w:val="1"/>
+      <w:numFmt w:val="lowerLetter"/>
+      <w:lvlText w:val="%2."/>
+      <w:lvlJc w:val="left"/>
+      <w:pPr>
+        <w:ind w:left="1440" w:hanging="360"/>
+      </w:pPr>
+    </w:lvl>
+    <w:lvl w:ilvl="2" w:tplc="4809001B" w:tentative="1">
+      <w:start w:val="1"/>
+      <w:numFmt w:val="lowerRoman"/>
+      <w:lvlText w:val="%3."/>
+      <w:lvlJc w:val="right"/>
+      <w:pPr>
+        <w:ind w:left="2160" w:hanging="180"/>
+      </w:pPr>
+    </w:lvl>
+    <w:lvl w:ilvl="3" w:tplc="4809000F" w:tentative="1">
+      <w:start w:val="1"/>
+      <w:numFmt w:val="decimal"/>
+      <w:lvlText w:val="%4."/>
+      <w:lvlJc w:val="left"/>
+      <w:pPr>
+        <w:ind w:left="2880" w:hanging="360"/>
+      </w:pPr>
+    </w:lvl>
+    <w:lvl w:ilvl="4" w:tplc="48090019" w:tentative="1">
+      <w:start w:val="1"/>
+      <w:numFmt w:val="lowerLetter"/>
+      <w:lvlText w:val="%5."/>
+      <w:lvlJc w:val="left"/>
+      <w:pPr>
+        <w:ind w:left="3600" w:hanging="360"/>
+      </w:pPr>
+    </w:lvl>
+    <w:lvl w:ilvl="5" w:tplc="4809001B" w:tentative="1">
+      <w:start w:val="1"/>
+      <w:numFmt w:val="lowerRoman"/>
+      <w:lvlText w:val="%6."/>
+      <w:lvlJc w:val="right"/>
+      <w:pPr>
+        <w:ind w:left="4320" w:hanging="180"/>
+      </w:pPr>
+    </w:lvl>
+    <w:lvl w:ilvl="6" w:tplc="4809000F" w:tentative="1">
+      <w:start w:val="1"/>
+      <w:numFmt w:val="decimal"/>
+      <w:lvlText w:val="%7."/>
+      <w:lvlJc w:val="left"/>
+      <w:pPr>
+        <w:ind w:left="5040" w:hanging="360"/>
+      </w:pPr>
+    </w:lvl>
+    <w:lvl w:ilvl="7" w:tplc="48090019" w:tentative="1">
+      <w:start w:val="1"/>
+      <w:numFmt w:val="lowerLetter"/>
+      <w:lvlText w:val="%8."/>
+      <w:lvlJc w:val="left"/>
+      <w:pPr>
+        <w:ind w:left="5760" w:hanging="360"/>
+      </w:pPr>
+    </w:lvl>
+    <w:lvl w:ilvl="8" w:tplc="4809001B" w:tentative="1">
+      <w:start w:val="1"/>
+      <w:numFmt w:val="lowerRoman"/>
+      <w:lvlText w:val="%9."/>
+      <w:lvlJc w:val="right"/>
+      <w:pPr>
+        <w:ind w:left="6480" w:hanging="180"/>
+      </w:pPr>
+    </w:lvl>
+  </w:abstractNum>
+  <w:abstractNum w:abstractNumId="33" w15:restartNumberingAfterBreak="0">
     <w:nsid w:val="499B08C7"/>
     <w:multiLevelType w:val="hybridMultilevel"/>
     <w:tmpl w:val="1B423CBE"/>
@@ -20711,7 +23510,7 @@
       </w:pPr>
     </w:lvl>
   </w:abstractNum>
-  <w:abstractNum w:abstractNumId="28" w15:restartNumberingAfterBreak="0">
+  <w:abstractNum w:abstractNumId="34" w15:restartNumberingAfterBreak="0">
     <w:nsid w:val="4CCF6939"/>
     <w:multiLevelType w:val="hybridMultilevel"/>
     <w:tmpl w:val="725A42B4"/>
@@ -20800,7 +23599,7 @@
       </w:pPr>
     </w:lvl>
   </w:abstractNum>
-  <w:abstractNum w:abstractNumId="29" w15:restartNumberingAfterBreak="0">
+  <w:abstractNum w:abstractNumId="35" w15:restartNumberingAfterBreak="0">
     <w:nsid w:val="50040138"/>
     <w:multiLevelType w:val="hybridMultilevel"/>
     <w:tmpl w:val="FF282C94"/>
@@ -20889,7 +23688,7 @@
       </w:pPr>
     </w:lvl>
   </w:abstractNum>
-  <w:abstractNum w:abstractNumId="30" w15:restartNumberingAfterBreak="0">
+  <w:abstractNum w:abstractNumId="36" w15:restartNumberingAfterBreak="0">
     <w:nsid w:val="52D161CD"/>
     <w:multiLevelType w:val="hybridMultilevel"/>
     <w:tmpl w:val="C7768B32"/>
@@ -20978,7 +23777,7 @@
       </w:pPr>
     </w:lvl>
   </w:abstractNum>
-  <w:abstractNum w:abstractNumId="31" w15:restartNumberingAfterBreak="0">
+  <w:abstractNum w:abstractNumId="37" w15:restartNumberingAfterBreak="0">
     <w:nsid w:val="56E270EB"/>
     <w:multiLevelType w:val="hybridMultilevel"/>
     <w:tmpl w:val="EE1EA54C"/>
@@ -21067,7 +23866,96 @@
       </w:pPr>
     </w:lvl>
   </w:abstractNum>
-  <w:abstractNum w:abstractNumId="32" w15:restartNumberingAfterBreak="0">
+  <w:abstractNum w:abstractNumId="38" w15:restartNumberingAfterBreak="0">
+    <w:nsid w:val="5C167442"/>
+    <w:multiLevelType w:val="hybridMultilevel"/>
+    <w:tmpl w:val="255A6C3A"/>
+    <w:lvl w:ilvl="0" w:tplc="4809000F">
+      <w:start w:val="1"/>
+      <w:numFmt w:val="decimal"/>
+      <w:lvlText w:val="%1."/>
+      <w:lvlJc w:val="left"/>
+      <w:pPr>
+        <w:ind w:left="720" w:hanging="360"/>
+      </w:pPr>
+      <w:rPr>
+        <w:rFonts w:hint="default"/>
+      </w:rPr>
+    </w:lvl>
+    <w:lvl w:ilvl="1" w:tplc="48090019" w:tentative="1">
+      <w:start w:val="1"/>
+      <w:numFmt w:val="lowerLetter"/>
+      <w:lvlText w:val="%2."/>
+      <w:lvlJc w:val="left"/>
+      <w:pPr>
+        <w:ind w:left="1440" w:hanging="360"/>
+      </w:pPr>
+    </w:lvl>
+    <w:lvl w:ilvl="2" w:tplc="4809001B" w:tentative="1">
+      <w:start w:val="1"/>
+      <w:numFmt w:val="lowerRoman"/>
+      <w:lvlText w:val="%3."/>
+      <w:lvlJc w:val="right"/>
+      <w:pPr>
+        <w:ind w:left="2160" w:hanging="180"/>
+      </w:pPr>
+    </w:lvl>
+    <w:lvl w:ilvl="3" w:tplc="4809000F" w:tentative="1">
+      <w:start w:val="1"/>
+      <w:numFmt w:val="decimal"/>
+      <w:lvlText w:val="%4."/>
+      <w:lvlJc w:val="left"/>
+      <w:pPr>
+        <w:ind w:left="2880" w:hanging="360"/>
+      </w:pPr>
+    </w:lvl>
+    <w:lvl w:ilvl="4" w:tplc="48090019" w:tentative="1">
+      <w:start w:val="1"/>
+      <w:numFmt w:val="lowerLetter"/>
+      <w:lvlText w:val="%5."/>
+      <w:lvlJc w:val="left"/>
+      <w:pPr>
+        <w:ind w:left="3600" w:hanging="360"/>
+      </w:pPr>
+    </w:lvl>
+    <w:lvl w:ilvl="5" w:tplc="4809001B" w:tentative="1">
+      <w:start w:val="1"/>
+      <w:numFmt w:val="lowerRoman"/>
+      <w:lvlText w:val="%6."/>
+      <w:lvlJc w:val="right"/>
+      <w:pPr>
+        <w:ind w:left="4320" w:hanging="180"/>
+      </w:pPr>
+    </w:lvl>
+    <w:lvl w:ilvl="6" w:tplc="4809000F" w:tentative="1">
+      <w:start w:val="1"/>
+      <w:numFmt w:val="decimal"/>
+      <w:lvlText w:val="%7."/>
+      <w:lvlJc w:val="left"/>
+      <w:pPr>
+        <w:ind w:left="5040" w:hanging="360"/>
+      </w:pPr>
+    </w:lvl>
+    <w:lvl w:ilvl="7" w:tplc="48090019" w:tentative="1">
+      <w:start w:val="1"/>
+      <w:numFmt w:val="lowerLetter"/>
+      <w:lvlText w:val="%8."/>
+      <w:lvlJc w:val="left"/>
+      <w:pPr>
+        <w:ind w:left="5760" w:hanging="360"/>
+      </w:pPr>
+    </w:lvl>
+    <w:lvl w:ilvl="8" w:tplc="4809001B" w:tentative="1">
+      <w:start w:val="1"/>
+      <w:numFmt w:val="lowerRoman"/>
+      <w:lvlText w:val="%9."/>
+      <w:lvlJc w:val="right"/>
+      <w:pPr>
+        <w:ind w:left="6480" w:hanging="180"/>
+      </w:pPr>
+    </w:lvl>
+  </w:abstractNum>
+  <w:abstractNum w:abstractNumId="39" w15:restartNumberingAfterBreak="0">
     <w:nsid w:val="5C531F74"/>
     <w:multiLevelType w:val="hybridMultilevel"/>
     <w:tmpl w:val="DCCE66A8"/>
@@ -21156,7 +24044,7 @@
       </w:pPr>
     </w:lvl>
   </w:abstractNum>
-  <w:abstractNum w:abstractNumId="33" w15:restartNumberingAfterBreak="0">
+  <w:abstractNum w:abstractNumId="40" w15:restartNumberingAfterBreak="0">
     <w:nsid w:val="5EDA2B9D"/>
     <w:multiLevelType w:val="hybridMultilevel"/>
     <w:tmpl w:val="7584A610"/>
@@ -21245,7 +24133,7 @@
       </w:pPr>
     </w:lvl>
   </w:abstractNum>
-  <w:abstractNum w:abstractNumId="34" w15:restartNumberingAfterBreak="0">
+  <w:abstractNum w:abstractNumId="41" w15:restartNumberingAfterBreak="0">
     <w:nsid w:val="5F6B6102"/>
     <w:multiLevelType w:val="hybridMultilevel"/>
     <w:tmpl w:val="E0E2E572"/>
@@ -21334,7 +24222,7 @@
       </w:pPr>
     </w:lvl>
   </w:abstractNum>
-  <w:abstractNum w:abstractNumId="35" w15:restartNumberingAfterBreak="0">
+  <w:abstractNum w:abstractNumId="42" w15:restartNumberingAfterBreak="0">
     <w:nsid w:val="5F994822"/>
     <w:multiLevelType w:val="hybridMultilevel"/>
     <w:tmpl w:val="003423BC"/>
@@ -21423,7 +24311,7 @@
       </w:pPr>
     </w:lvl>
   </w:abstractNum>
-  <w:abstractNum w:abstractNumId="36" w15:restartNumberingAfterBreak="0">
+  <w:abstractNum w:abstractNumId="43" w15:restartNumberingAfterBreak="0">
     <w:nsid w:val="616C49F6"/>
     <w:multiLevelType w:val="hybridMultilevel"/>
     <w:tmpl w:val="41FE0F78"/>
@@ -21512,7 +24400,7 @@
       </w:pPr>
     </w:lvl>
   </w:abstractNum>
-  <w:abstractNum w:abstractNumId="37" w15:restartNumberingAfterBreak="0">
+  <w:abstractNum w:abstractNumId="44" w15:restartNumberingAfterBreak="0">
     <w:nsid w:val="61B77618"/>
     <w:multiLevelType w:val="hybridMultilevel"/>
     <w:tmpl w:val="D4B4B762"/>
@@ -21601,7 +24489,7 @@
       </w:pPr>
     </w:lvl>
   </w:abstractNum>
-  <w:abstractNum w:abstractNumId="38" w15:restartNumberingAfterBreak="0">
+  <w:abstractNum w:abstractNumId="45" w15:restartNumberingAfterBreak="0">
     <w:nsid w:val="61C80984"/>
     <w:multiLevelType w:val="hybridMultilevel"/>
     <w:tmpl w:val="753AD1B4"/>
@@ -21693,7 +24581,7 @@
       </w:pPr>
     </w:lvl>
   </w:abstractNum>
-  <w:abstractNum w:abstractNumId="39" w15:restartNumberingAfterBreak="0">
+  <w:abstractNum w:abstractNumId="46" w15:restartNumberingAfterBreak="0">
     <w:nsid w:val="62D600FE"/>
     <w:multiLevelType w:val="hybridMultilevel"/>
     <w:tmpl w:val="C786DA62"/>
@@ -21782,7 +24670,7 @@
       </w:pPr>
     </w:lvl>
   </w:abstractNum>
-  <w:abstractNum w:abstractNumId="40" w15:restartNumberingAfterBreak="0">
+  <w:abstractNum w:abstractNumId="47" w15:restartNumberingAfterBreak="0">
     <w:nsid w:val="65DD20EB"/>
     <w:multiLevelType w:val="hybridMultilevel"/>
     <w:tmpl w:val="26A25C52"/>
@@ -21871,7 +24759,96 @@
       </w:pPr>
     </w:lvl>
   </w:abstractNum>
-  <w:abstractNum w:abstractNumId="41" w15:restartNumberingAfterBreak="0">
+  <w:abstractNum w:abstractNumId="48" w15:restartNumberingAfterBreak="0">
+    <w:nsid w:val="66687359"/>
+    <w:multiLevelType w:val="hybridMultilevel"/>
+    <w:tmpl w:val="E4A4E75C"/>
+    <w:lvl w:ilvl="0" w:tplc="4809000F">
+      <w:start w:val="1"/>
+      <w:numFmt w:val="decimal"/>
+      <w:lvlText w:val="%1."/>
+      <w:lvlJc w:val="left"/>
+      <w:pPr>
+        <w:ind w:left="720" w:hanging="360"/>
+      </w:pPr>
+      <w:rPr>
+        <w:rFonts w:hint="default"/>
+      </w:rPr>
+    </w:lvl>
+    <w:lvl w:ilvl="1" w:tplc="48090019" w:tentative="1">
+      <w:start w:val="1"/>
+      <w:numFmt w:val="lowerLetter"/>
+      <w:lvlText w:val="%2."/>
+      <w:lvlJc w:val="left"/>
+      <w:pPr>
+        <w:ind w:left="1440" w:hanging="360"/>
+      </w:pPr>
+    </w:lvl>
+    <w:lvl w:ilvl="2" w:tplc="4809001B" w:tentative="1">
+      <w:start w:val="1"/>
+      <w:numFmt w:val="lowerRoman"/>
+      <w:lvlText w:val="%3."/>
+      <w:lvlJc w:val="right"/>
+      <w:pPr>
+        <w:ind w:left="2160" w:hanging="180"/>
+      </w:pPr>
+    </w:lvl>
+    <w:lvl w:ilvl="3" w:tplc="4809000F" w:tentative="1">
+      <w:start w:val="1"/>
+      <w:numFmt w:val="decimal"/>
+      <w:lvlText w:val="%4."/>
+      <w:lvlJc w:val="left"/>
+      <w:pPr>
+        <w:ind w:left="2880" w:hanging="360"/>
+      </w:pPr>
+    </w:lvl>
+    <w:lvl w:ilvl="4" w:tplc="48090019" w:tentative="1">
+      <w:start w:val="1"/>
+      <w:numFmt w:val="lowerLetter"/>
+      <w:lvlText w:val="%5."/>
+      <w:lvlJc w:val="left"/>
+      <w:pPr>
+        <w:ind w:left="3600" w:hanging="360"/>
+      </w:pPr>
+    </w:lvl>
+    <w:lvl w:ilvl="5" w:tplc="4809001B" w:tentative="1">
+      <w:start w:val="1"/>
+      <w:numFmt w:val="lowerRoman"/>
+      <w:lvlText w:val="%6."/>
+      <w:lvlJc w:val="right"/>
+      <w:pPr>
+        <w:ind w:left="4320" w:hanging="180"/>
+      </w:pPr>
+    </w:lvl>
+    <w:lvl w:ilvl="6" w:tplc="4809000F" w:tentative="1">
+      <w:start w:val="1"/>
+      <w:numFmt w:val="decimal"/>
+      <w:lvlText w:val="%7."/>
+      <w:lvlJc w:val="left"/>
+      <w:pPr>
+        <w:ind w:left="5040" w:hanging="360"/>
+      </w:pPr>
+    </w:lvl>
+    <w:lvl w:ilvl="7" w:tplc="48090019" w:tentative="1">
+      <w:start w:val="1"/>
+      <w:numFmt w:val="lowerLetter"/>
+      <w:lvlText w:val="%8."/>
+      <w:lvlJc w:val="left"/>
+      <w:pPr>
+        <w:ind w:left="5760" w:hanging="360"/>
+      </w:pPr>
+    </w:lvl>
+    <w:lvl w:ilvl="8" w:tplc="4809001B" w:tentative="1">
+      <w:start w:val="1"/>
+      <w:numFmt w:val="lowerRoman"/>
+      <w:lvlText w:val="%9."/>
+      <w:lvlJc w:val="right"/>
+      <w:pPr>
+        <w:ind w:left="6480" w:hanging="180"/>
+      </w:pPr>
+    </w:lvl>
+  </w:abstractNum>
+  <w:abstractNum w:abstractNumId="49" w15:restartNumberingAfterBreak="0">
     <w:nsid w:val="70D433B6"/>
     <w:multiLevelType w:val="hybridMultilevel"/>
     <w:tmpl w:val="8A4890DA"/>
@@ -21960,7 +24937,96 @@
       </w:pPr>
     </w:lvl>
   </w:abstractNum>
-  <w:abstractNum w:abstractNumId="42" w15:restartNumberingAfterBreak="0">
+  <w:abstractNum w:abstractNumId="50" w15:restartNumberingAfterBreak="0">
+    <w:nsid w:val="71587C1D"/>
+    <w:multiLevelType w:val="hybridMultilevel"/>
+    <w:tmpl w:val="82E88AF6"/>
+    <w:lvl w:ilvl="0" w:tplc="4809000F">
+      <w:start w:val="1"/>
+      <w:numFmt w:val="decimal"/>
+      <w:lvlText w:val="%1."/>
+      <w:lvlJc w:val="left"/>
+      <w:pPr>
+        <w:ind w:left="720" w:hanging="360"/>
+      </w:pPr>
+      <w:rPr>
+        <w:rFonts w:hint="default"/>
+      </w:rPr>
+    </w:lvl>
+    <w:lvl w:ilvl="1" w:tplc="48090019" w:tentative="1">
+      <w:start w:val="1"/>
+      <w:numFmt w:val="lowerLetter"/>
+      <w:lvlText w:val="%2."/>
+      <w:lvlJc w:val="left"/>
+      <w:pPr>
+        <w:ind w:left="1440" w:hanging="360"/>
+      </w:pPr>
+    </w:lvl>
+    <w:lvl w:ilvl="2" w:tplc="4809001B" w:tentative="1">
+      <w:start w:val="1"/>
+      <w:numFmt w:val="lowerRoman"/>
+      <w:lvlText w:val="%3."/>
+      <w:lvlJc w:val="right"/>
+      <w:pPr>
+        <w:ind w:left="2160" w:hanging="180"/>
+      </w:pPr>
+    </w:lvl>
+    <w:lvl w:ilvl="3" w:tplc="4809000F" w:tentative="1">
+      <w:start w:val="1"/>
+      <w:numFmt w:val="decimal"/>
+      <w:lvlText w:val="%4."/>
+      <w:lvlJc w:val="left"/>
+      <w:pPr>
+        <w:ind w:left="2880" w:hanging="360"/>
+      </w:pPr>
+    </w:lvl>
+    <w:lvl w:ilvl="4" w:tplc="48090019" w:tentative="1">
+      <w:start w:val="1"/>
+      <w:numFmt w:val="lowerLetter"/>
+      <w:lvlText w:val="%5."/>
+      <w:lvlJc w:val="left"/>
+      <w:pPr>
+        <w:ind w:left="3600" w:hanging="360"/>
+      </w:pPr>
+    </w:lvl>
+    <w:lvl w:ilvl="5" w:tplc="4809001B" w:tentative="1">
+      <w:start w:val="1"/>
+      <w:numFmt w:val="lowerRoman"/>
+      <w:lvlText w:val="%6."/>
+      <w:lvlJc w:val="right"/>
+      <w:pPr>
+        <w:ind w:left="4320" w:hanging="180"/>
+      </w:pPr>
+    </w:lvl>
+    <w:lvl w:ilvl="6" w:tplc="4809000F" w:tentative="1">
+      <w:start w:val="1"/>
+      <w:numFmt w:val="decimal"/>
+      <w:lvlText w:val="%7."/>
+      <w:lvlJc w:val="left"/>
+      <w:pPr>
+        <w:ind w:left="5040" w:hanging="360"/>
+      </w:pPr>
+    </w:lvl>
+    <w:lvl w:ilvl="7" w:tplc="48090019" w:tentative="1">
+      <w:start w:val="1"/>
+      <w:numFmt w:val="lowerLetter"/>
+      <w:lvlText w:val="%8."/>
+      <w:lvlJc w:val="left"/>
+      <w:pPr>
+        <w:ind w:left="5760" w:hanging="360"/>
+      </w:pPr>
+    </w:lvl>
+    <w:lvl w:ilvl="8" w:tplc="4809001B" w:tentative="1">
+      <w:start w:val="1"/>
+      <w:numFmt w:val="lowerRoman"/>
+      <w:lvlText w:val="%9."/>
+      <w:lvlJc w:val="right"/>
+      <w:pPr>
+        <w:ind w:left="6480" w:hanging="180"/>
+      </w:pPr>
+    </w:lvl>
+  </w:abstractNum>
+  <w:abstractNum w:abstractNumId="51" w15:restartNumberingAfterBreak="0">
     <w:nsid w:val="72200ECB"/>
     <w:multiLevelType w:val="hybridMultilevel"/>
     <w:tmpl w:val="F1609EEC"/>
@@ -22049,7 +25115,7 @@
       </w:pPr>
     </w:lvl>
   </w:abstractNum>
-  <w:abstractNum w:abstractNumId="43" w15:restartNumberingAfterBreak="0">
+  <w:abstractNum w:abstractNumId="52" w15:restartNumberingAfterBreak="0">
     <w:nsid w:val="756C0785"/>
     <w:multiLevelType w:val="hybridMultilevel"/>
     <w:tmpl w:val="429CD8F6"/>
@@ -22138,7 +25204,7 @@
       </w:pPr>
     </w:lvl>
   </w:abstractNum>
-  <w:abstractNum w:abstractNumId="44" w15:restartNumberingAfterBreak="0">
+  <w:abstractNum w:abstractNumId="53" w15:restartNumberingAfterBreak="0">
     <w:nsid w:val="785A5EDE"/>
     <w:multiLevelType w:val="hybridMultilevel"/>
     <w:tmpl w:val="9C8632B4"/>
@@ -22227,7 +25293,7 @@
       </w:pPr>
     </w:lvl>
   </w:abstractNum>
-  <w:abstractNum w:abstractNumId="45" w15:restartNumberingAfterBreak="0">
+  <w:abstractNum w:abstractNumId="54" w15:restartNumberingAfterBreak="0">
     <w:nsid w:val="79630EFF"/>
     <w:multiLevelType w:val="hybridMultilevel"/>
     <w:tmpl w:val="A5F099B2"/>
@@ -22316,7 +25382,7 @@
       </w:pPr>
     </w:lvl>
   </w:abstractNum>
-  <w:abstractNum w:abstractNumId="46" w15:restartNumberingAfterBreak="0">
+  <w:abstractNum w:abstractNumId="55" w15:restartNumberingAfterBreak="0">
     <w:nsid w:val="79E75F09"/>
     <w:multiLevelType w:val="hybridMultilevel"/>
     <w:tmpl w:val="66BC9CF0"/>
@@ -22405,7 +25471,7 @@
       </w:pPr>
     </w:lvl>
   </w:abstractNum>
-  <w:abstractNum w:abstractNumId="47" w15:restartNumberingAfterBreak="0">
+  <w:abstractNum w:abstractNumId="56" w15:restartNumberingAfterBreak="0">
     <w:nsid w:val="7C7578D7"/>
     <w:multiLevelType w:val="hybridMultilevel"/>
     <w:tmpl w:val="D326E484"/>
@@ -22494,7 +25560,7 @@
       </w:pPr>
     </w:lvl>
   </w:abstractNum>
-  <w:abstractNum w:abstractNumId="48" w15:restartNumberingAfterBreak="0">
+  <w:abstractNum w:abstractNumId="57" w15:restartNumberingAfterBreak="0">
     <w:nsid w:val="7E7947FB"/>
     <w:multiLevelType w:val="hybridMultilevel"/>
     <w:tmpl w:val="A25C462A"/>
@@ -22583,7 +25649,7 @@
       </w:pPr>
     </w:lvl>
   </w:abstractNum>
-  <w:abstractNum w:abstractNumId="49" w15:restartNumberingAfterBreak="0">
+  <w:abstractNum w:abstractNumId="58" w15:restartNumberingAfterBreak="0">
     <w:nsid w:val="7FB75E57"/>
     <w:multiLevelType w:val="hybridMultilevel"/>
     <w:tmpl w:val="30E4F3F6"/>
@@ -22676,7 +25742,7 @@
     <w:abstractNumId w:val="5"/>
   </w:num>
   <w:num w:numId="2" w16cid:durableId="537547726">
-    <w:abstractNumId w:val="45"/>
+    <w:abstractNumId w:val="54"/>
   </w:num>
   <w:num w:numId="3" w16cid:durableId="808322326">
     <w:abstractNumId w:val="4"/>
@@ -22688,139 +25754,166 @@
     <w:abstractNumId w:val="1"/>
   </w:num>
   <w:num w:numId="6" w16cid:durableId="773129829">
-    <w:abstractNumId w:val="14"/>
+    <w:abstractNumId w:val="18"/>
   </w:num>
   <w:num w:numId="7" w16cid:durableId="1370882557">
-    <w:abstractNumId w:val="35"/>
+    <w:abstractNumId w:val="42"/>
   </w:num>
   <w:num w:numId="8" w16cid:durableId="1244607246">
-    <w:abstractNumId w:val="9"/>
+    <w:abstractNumId w:val="11"/>
   </w:num>
   <w:num w:numId="9" w16cid:durableId="920716276">
-    <w:abstractNumId w:val="38"/>
+    <w:abstractNumId w:val="45"/>
   </w:num>
   <w:num w:numId="10" w16cid:durableId="713045035">
     <w:abstractNumId w:val="3"/>
   </w:num>
   <w:num w:numId="11" w16cid:durableId="1852715043">
-    <w:abstractNumId w:val="13"/>
+    <w:abstractNumId w:val="16"/>
   </w:num>
   <w:num w:numId="12" w16cid:durableId="330983519">
-    <w:abstractNumId w:val="23"/>
+    <w:abstractNumId w:val="27"/>
   </w:num>
   <w:num w:numId="13" w16cid:durableId="1114519361">
-    <w:abstractNumId w:val="22"/>
+    <w:abstractNumId w:val="26"/>
   </w:num>
   <w:num w:numId="14" w16cid:durableId="896818570">
-    <w:abstractNumId w:val="48"/>
+    <w:abstractNumId w:val="57"/>
   </w:num>
   <w:num w:numId="15" w16cid:durableId="1137727328">
-    <w:abstractNumId w:val="28"/>
+    <w:abstractNumId w:val="34"/>
   </w:num>
   <w:num w:numId="16" w16cid:durableId="1357998645">
-    <w:abstractNumId w:val="11"/>
+    <w:abstractNumId w:val="13"/>
   </w:num>
   <w:num w:numId="17" w16cid:durableId="1883442687">
     <w:abstractNumId w:val="2"/>
   </w:num>
   <w:num w:numId="18" w16cid:durableId="970860838">
+    <w:abstractNumId w:val="14"/>
+  </w:num>
+  <w:num w:numId="19" w16cid:durableId="673453329">
+    <w:abstractNumId w:val="56"/>
+  </w:num>
+  <w:num w:numId="20" w16cid:durableId="985625153">
+    <w:abstractNumId w:val="8"/>
+  </w:num>
+  <w:num w:numId="21" w16cid:durableId="1657033385">
+    <w:abstractNumId w:val="28"/>
+  </w:num>
+  <w:num w:numId="22" w16cid:durableId="1490175960">
+    <w:abstractNumId w:val="44"/>
+  </w:num>
+  <w:num w:numId="23" w16cid:durableId="1285846917">
+    <w:abstractNumId w:val="10"/>
+  </w:num>
+  <w:num w:numId="24" w16cid:durableId="2034573879">
+    <w:abstractNumId w:val="31"/>
+  </w:num>
+  <w:num w:numId="25" w16cid:durableId="1320959993">
+    <w:abstractNumId w:val="40"/>
+  </w:num>
+  <w:num w:numId="26" w16cid:durableId="756637175">
+    <w:abstractNumId w:val="21"/>
+  </w:num>
+  <w:num w:numId="27" w16cid:durableId="690646959">
+    <w:abstractNumId w:val="53"/>
+  </w:num>
+  <w:num w:numId="28" w16cid:durableId="266894343">
+    <w:abstractNumId w:val="41"/>
+  </w:num>
+  <w:num w:numId="29" w16cid:durableId="379401181">
+    <w:abstractNumId w:val="39"/>
+  </w:num>
+  <w:num w:numId="30" w16cid:durableId="880481597">
+    <w:abstractNumId w:val="37"/>
+  </w:num>
+  <w:num w:numId="31" w16cid:durableId="519390849">
+    <w:abstractNumId w:val="51"/>
+  </w:num>
+  <w:num w:numId="32" w16cid:durableId="501967728">
+    <w:abstractNumId w:val="35"/>
+  </w:num>
+  <w:num w:numId="33" w16cid:durableId="900478220">
+    <w:abstractNumId w:val="30"/>
+  </w:num>
+  <w:num w:numId="34" w16cid:durableId="1994678649">
+    <w:abstractNumId w:val="25"/>
+  </w:num>
+  <w:num w:numId="35" w16cid:durableId="2124570414">
+    <w:abstractNumId w:val="49"/>
+  </w:num>
+  <w:num w:numId="36" w16cid:durableId="1578587479">
     <w:abstractNumId w:val="12"/>
   </w:num>
-  <w:num w:numId="19" w16cid:durableId="673453329">
-    <w:abstractNumId w:val="47"/>
-  </w:num>
-  <w:num w:numId="20" w16cid:durableId="985625153">
-    <w:abstractNumId w:val="7"/>
-  </w:num>
-  <w:num w:numId="21" w16cid:durableId="1657033385">
-    <w:abstractNumId w:val="24"/>
-  </w:num>
-  <w:num w:numId="22" w16cid:durableId="1490175960">
-    <w:abstractNumId w:val="37"/>
-  </w:num>
-  <w:num w:numId="23" w16cid:durableId="1285846917">
-    <w:abstractNumId w:val="8"/>
-  </w:num>
-  <w:num w:numId="24" w16cid:durableId="2034573879">
-    <w:abstractNumId w:val="26"/>
-  </w:num>
-  <w:num w:numId="25" w16cid:durableId="1320959993">
-    <w:abstractNumId w:val="33"/>
-  </w:num>
-  <w:num w:numId="26" w16cid:durableId="756637175">
-    <w:abstractNumId w:val="17"/>
-  </w:num>
-  <w:num w:numId="27" w16cid:durableId="690646959">
-    <w:abstractNumId w:val="44"/>
-  </w:num>
-  <w:num w:numId="28" w16cid:durableId="266894343">
-    <w:abstractNumId w:val="34"/>
-  </w:num>
-  <w:num w:numId="29" w16cid:durableId="379401181">
-    <w:abstractNumId w:val="32"/>
-  </w:num>
-  <w:num w:numId="30" w16cid:durableId="880481597">
-    <w:abstractNumId w:val="31"/>
-  </w:num>
-  <w:num w:numId="31" w16cid:durableId="519390849">
-    <w:abstractNumId w:val="42"/>
-  </w:num>
-  <w:num w:numId="32" w16cid:durableId="501967728">
-    <w:abstractNumId w:val="29"/>
-  </w:num>
-  <w:num w:numId="33" w16cid:durableId="900478220">
-    <w:abstractNumId w:val="25"/>
-  </w:num>
-  <w:num w:numId="34" w16cid:durableId="1994678649">
-    <w:abstractNumId w:val="21"/>
-  </w:num>
-  <w:num w:numId="35" w16cid:durableId="2124570414">
-    <w:abstractNumId w:val="41"/>
-  </w:num>
-  <w:num w:numId="36" w16cid:durableId="1578587479">
-    <w:abstractNumId w:val="10"/>
-  </w:num>
   <w:num w:numId="37" w16cid:durableId="504978903">
-    <w:abstractNumId w:val="19"/>
+    <w:abstractNumId w:val="23"/>
   </w:num>
   <w:num w:numId="38" w16cid:durableId="1703902920">
-    <w:abstractNumId w:val="43"/>
+    <w:abstractNumId w:val="52"/>
   </w:num>
   <w:num w:numId="39" w16cid:durableId="1861356868">
-    <w:abstractNumId w:val="49"/>
+    <w:abstractNumId w:val="58"/>
   </w:num>
   <w:num w:numId="40" w16cid:durableId="772942361">
-    <w:abstractNumId w:val="46"/>
+    <w:abstractNumId w:val="55"/>
   </w:num>
   <w:num w:numId="41" w16cid:durableId="1410151469">
     <w:abstractNumId w:val="6"/>
   </w:num>
   <w:num w:numId="42" w16cid:durableId="1601639535">
-    <w:abstractNumId w:val="18"/>
+    <w:abstractNumId w:val="22"/>
   </w:num>
   <w:num w:numId="43" w16cid:durableId="485127816">
+    <w:abstractNumId w:val="43"/>
+  </w:num>
+  <w:num w:numId="44" w16cid:durableId="13920370">
+    <w:abstractNumId w:val="24"/>
+  </w:num>
+  <w:num w:numId="45" w16cid:durableId="425728670">
+    <w:abstractNumId w:val="46"/>
+  </w:num>
+  <w:num w:numId="46" w16cid:durableId="1612586637">
+    <w:abstractNumId w:val="20"/>
+  </w:num>
+  <w:num w:numId="47" w16cid:durableId="988676712">
     <w:abstractNumId w:val="36"/>
   </w:num>
-  <w:num w:numId="44" w16cid:durableId="13920370">
-    <w:abstractNumId w:val="20"/>
+  <w:num w:numId="48" w16cid:durableId="925917274">
+    <w:abstractNumId w:val="19"/>
   </w:num>
-  <w:num w:numId="45" w16cid:durableId="425728670">
-    <w:abstractNumId w:val="39"/>
+  <w:num w:numId="49" w16cid:durableId="1275748808">
+    <w:abstractNumId w:val="33"/>
   </w:num>
-  <w:num w:numId="46" w16cid:durableId="1612586637">
-    <w:abstractNumId w:val="16"/>
+  <w:num w:numId="50" w16cid:durableId="922445687">
+    <w:abstractNumId w:val="47"/>
   </w:num>
-  <w:num w:numId="47" w16cid:durableId="988676712">
-    <w:abstractNumId w:val="30"/>
+  <w:num w:numId="51" w16cid:durableId="1372999590">
+    <w:abstractNumId w:val="29"/>
   </w:num>
-  <w:num w:numId="48" w16cid:durableId="925917274">
+  <w:num w:numId="52" w16cid:durableId="27687496">
+    <w:abstractNumId w:val="7"/>
+  </w:num>
+  <w:num w:numId="53" w16cid:durableId="248151229">
+    <w:abstractNumId w:val="50"/>
+  </w:num>
+  <w:num w:numId="54" w16cid:durableId="1153641855">
+    <w:abstractNumId w:val="38"/>
+  </w:num>
+  <w:num w:numId="55" w16cid:durableId="2005470027">
+    <w:abstractNumId w:val="48"/>
+  </w:num>
+  <w:num w:numId="56" w16cid:durableId="429543316">
+    <w:abstractNumId w:val="9"/>
+  </w:num>
+  <w:num w:numId="57" w16cid:durableId="169217343">
     <w:abstractNumId w:val="15"/>
   </w:num>
-  <w:num w:numId="49" w16cid:durableId="1275748808">
-    <w:abstractNumId w:val="27"/>
+  <w:num w:numId="58" w16cid:durableId="531070583">
+    <w:abstractNumId w:val="32"/>
   </w:num>
-  <w:num w:numId="50" w16cid:durableId="922445687">
-    <w:abstractNumId w:val="40"/>
+  <w:num w:numId="59" w16cid:durableId="1881747528">
+    <w:abstractNumId w:val="17"/>
   </w:num>
   <w:numIdMacAtCleanup w:val="25"/>
 </w:numbering>
@@ -25051,6 +28144,15 @@
 </file>
 
 <file path=customXml/item1.xml><?xml version="1.0" encoding="utf-8"?>
+<?mso-contentType ?>
+<FormTemplates xmlns="http://schemas.microsoft.com/sharepoint/v3/contenttype/forms">
+  <Display>DocumentLibraryForm</Display>
+  <Edit>DocumentLibraryForm</Edit>
+  <New>DocumentLibraryForm</New>
+</FormTemplates>
+</file>
+
+<file path=customXml/item2.xml><?xml version="1.0" encoding="utf-8"?>
 <p:properties xmlns:p="http://schemas.microsoft.com/office/2006/metadata/properties" xmlns:xsi="http://www.w3.org/2001/XMLSchema-instance" xmlns:pc="http://schemas.microsoft.com/office/infopath/2007/PartnerControls">
   <documentManagement>
     <Status xmlns="71af3243-3dd4-4a8d-8c0d-dd76da1f02a5">Not started</Status>
@@ -25059,20 +28161,7 @@
 </p:properties>
 </file>
 
-<file path=customXml/item2.xml><?xml version="1.0" encoding="utf-8"?>
-<b:Sources xmlns:b="http://schemas.openxmlformats.org/officeDocument/2006/bibliography" xmlns="http://schemas.openxmlformats.org/officeDocument/2006/bibliography" SelectedStyle="\APASixthEditionOfficeOnline.xsl" StyleName="APA" Version="6"/>
-</file>
-
 <file path=customXml/item3.xml><?xml version="1.0" encoding="utf-8"?>
-<?mso-contentType ?>
-<FormTemplates xmlns="http://schemas.microsoft.com/sharepoint/v3/contenttype/forms">
-  <Display>DocumentLibraryForm</Display>
-  <Edit>DocumentLibraryForm</Edit>
-  <New>DocumentLibraryForm</New>
-</FormTemplates>
-</file>
-
-<file path=customXml/item4.xml><?xml version="1.0" encoding="utf-8"?>
 <ct:contentTypeSchema xmlns:ct="http://schemas.microsoft.com/office/2006/metadata/contentType" xmlns:ma="http://schemas.microsoft.com/office/2006/metadata/properties/metaAttributes" ct:_="" ma:_="" ma:contentTypeName="Document" ma:contentTypeID="0x01010079F111ED35F8CC479449609E8A0923A6" ma:contentTypeVersion="12" ma:contentTypeDescription="Create a new document." ma:contentTypeScope="" ma:versionID="fa6e671f1cd7e4d96ff9652be322dd5e">
   <xsd:schema xmlns:xsd="http://www.w3.org/2001/XMLSchema" xmlns:xs="http://www.w3.org/2001/XMLSchema" xmlns:p="http://schemas.microsoft.com/office/2006/metadata/properties" xmlns:ns2="71af3243-3dd4-4a8d-8c0d-dd76da1f02a5" xmlns:ns3="16c05727-aa75-4e4a-9b5f-8a80a1165891" targetNamespace="http://schemas.microsoft.com/office/2006/metadata/properties" ma:root="true" ma:fieldsID="4e2496f70b101db0b8013f30a071bbf7" ns2:_="" ns3:_="">
     <xsd:import namespace="71af3243-3dd4-4a8d-8c0d-dd76da1f02a5"/>
@@ -25293,7 +28382,19 @@
 </ct:contentTypeSchema>
 </file>
 
+<file path=customXml/item4.xml><?xml version="1.0" encoding="utf-8"?>
+<b:Sources xmlns:b="http://schemas.openxmlformats.org/officeDocument/2006/bibliography" xmlns="http://schemas.openxmlformats.org/officeDocument/2006/bibliography" SelectedStyle="\APASixthEditionOfficeOnline.xsl" StyleName="APA" Version="6"/>
+</file>
+
 <file path=customXml/itemProps1.xml><?xml version="1.0" encoding="utf-8"?>
+<ds:datastoreItem xmlns:ds="http://schemas.openxmlformats.org/officeDocument/2006/customXml" ds:itemID="{65D670B6-EC8C-4A16-AA74-472978BEF741}">
+  <ds:schemaRefs>
+    <ds:schemaRef ds:uri="http://schemas.microsoft.com/sharepoint/v3/contenttype/forms"/>
+  </ds:schemaRefs>
+</ds:datastoreItem>
+</file>
+
+<file path=customXml/itemProps2.xml><?xml version="1.0" encoding="utf-8"?>
 <ds:datastoreItem xmlns:ds="http://schemas.openxmlformats.org/officeDocument/2006/customXml" ds:itemID="{10D3411A-7586-4E92-AE2C-577E571916D9}">
   <ds:schemaRefs>
     <ds:schemaRef ds:uri="http://schemas.microsoft.com/office/2006/metadata/properties"/>
@@ -25303,23 +28404,7 @@
 </ds:datastoreItem>
 </file>
 
-<file path=customXml/itemProps2.xml><?xml version="1.0" encoding="utf-8"?>
-<ds:datastoreItem xmlns:ds="http://schemas.openxmlformats.org/officeDocument/2006/customXml" ds:itemID="{296312E2-13D1-4538-817F-509A50C188E0}">
-  <ds:schemaRefs>
-    <ds:schemaRef ds:uri="http://schemas.openxmlformats.org/officeDocument/2006/bibliography"/>
-  </ds:schemaRefs>
-</ds:datastoreItem>
-</file>
-
 <file path=customXml/itemProps3.xml><?xml version="1.0" encoding="utf-8"?>
-<ds:datastoreItem xmlns:ds="http://schemas.openxmlformats.org/officeDocument/2006/customXml" ds:itemID="{65D670B6-EC8C-4A16-AA74-472978BEF741}">
-  <ds:schemaRefs>
-    <ds:schemaRef ds:uri="http://schemas.microsoft.com/sharepoint/v3/contenttype/forms"/>
-  </ds:schemaRefs>
-</ds:datastoreItem>
-</file>
-
-<file path=customXml/itemProps4.xml><?xml version="1.0" encoding="utf-8"?>
 <ds:datastoreItem xmlns:ds="http://schemas.openxmlformats.org/officeDocument/2006/customXml" ds:itemID="{B5AA84DA-4874-4497-B587-599D84E265B0}">
   <ds:schemaRefs>
     <ds:schemaRef ds:uri="http://schemas.microsoft.com/office/2006/metadata/contentType"/>
@@ -25336,4 +28421,12 @@
     <ds:schemaRef ds:uri="http://schemas.microsoft.com/internal/obd"/>
   </ds:schemaRefs>
 </ds:datastoreItem>
+</file>
+
+<file path=customXml/itemProps4.xml><?xml version="1.0" encoding="utf-8"?>
+<ds:datastoreItem xmlns:ds="http://schemas.openxmlformats.org/officeDocument/2006/customXml" ds:itemID="{296312E2-13D1-4538-817F-509A50C188E0}">
+  <ds:schemaRefs>
+    <ds:schemaRef ds:uri="http://schemas.openxmlformats.org/officeDocument/2006/bibliography"/>
+  </ds:schemaRefs>
+</ds:datastoreItem>
 </file>
</xml_diff>

<commit_message>
update report: v3 in appendix
version 3 stuff all included in appendix now
</commit_message>
<xml_diff>
--- a/workingFile-report.docx
+++ b/workingFile-report.docx
@@ -174,12 +174,6 @@
       <w:bookmarkEnd w:id="2"/>
       <w:bookmarkEnd w:id="3"/>
       <w:bookmarkEnd w:id="4"/>
-    </w:p>
-    <w:p/>
-    <w:p>
-      <w:r>
-        <w:br w:type="page"/>
-      </w:r>
     </w:p>
     <w:p/>
     <w:p>
@@ -311,7 +305,7 @@
                 <w:noProof/>
                 <w:webHidden/>
               </w:rPr>
-              <w:t>5</w:t>
+              <w:t>4</w:t>
             </w:r>
             <w:r>
               <w:rPr>
@@ -383,7 +377,7 @@
                 <w:noProof/>
                 <w:webHidden/>
               </w:rPr>
-              <w:t>5</w:t>
+              <w:t>4</w:t>
             </w:r>
             <w:r>
               <w:rPr>
@@ -455,7 +449,7 @@
                 <w:noProof/>
                 <w:webHidden/>
               </w:rPr>
-              <w:t>5</w:t>
+              <w:t>4</w:t>
             </w:r>
             <w:r>
               <w:rPr>
@@ -527,7 +521,7 @@
                 <w:noProof/>
                 <w:webHidden/>
               </w:rPr>
-              <w:t>6</w:t>
+              <w:t>5</w:t>
             </w:r>
             <w:r>
               <w:rPr>
@@ -599,7 +593,7 @@
                 <w:noProof/>
                 <w:webHidden/>
               </w:rPr>
-              <w:t>7</w:t>
+              <w:t>6</w:t>
             </w:r>
             <w:r>
               <w:rPr>
@@ -674,7 +668,7 @@
                 <w:noProof/>
                 <w:webHidden/>
               </w:rPr>
-              <w:t>7</w:t>
+              <w:t>6</w:t>
             </w:r>
             <w:r>
               <w:rPr>
@@ -749,7 +743,7 @@
                 <w:noProof/>
                 <w:webHidden/>
               </w:rPr>
-              <w:t>8</w:t>
+              <w:t>7</w:t>
             </w:r>
             <w:r>
               <w:rPr>
@@ -824,7 +818,7 @@
                 <w:noProof/>
                 <w:webHidden/>
               </w:rPr>
-              <w:t>9</w:t>
+              <w:t>8</w:t>
             </w:r>
             <w:r>
               <w:rPr>
@@ -896,7 +890,7 @@
                 <w:noProof/>
                 <w:webHidden/>
               </w:rPr>
-              <w:t>9</w:t>
+              <w:t>8</w:t>
             </w:r>
             <w:r>
               <w:rPr>
@@ -968,7 +962,7 @@
                 <w:noProof/>
                 <w:webHidden/>
               </w:rPr>
-              <w:t>10</w:t>
+              <w:t>9</w:t>
             </w:r>
             <w:r>
               <w:rPr>
@@ -1040,7 +1034,7 @@
                 <w:noProof/>
                 <w:webHidden/>
               </w:rPr>
-              <w:t>10</w:t>
+              <w:t>9</w:t>
             </w:r>
             <w:r>
               <w:rPr>
@@ -1114,7 +1108,7 @@
                 <w:noProof/>
                 <w:webHidden/>
               </w:rPr>
-              <w:t>10</w:t>
+              <w:t>9</w:t>
             </w:r>
             <w:r>
               <w:rPr>
@@ -1188,7 +1182,7 @@
                 <w:noProof/>
                 <w:webHidden/>
               </w:rPr>
-              <w:t>11</w:t>
+              <w:t>10</w:t>
             </w:r>
             <w:r>
               <w:rPr>
@@ -1260,7 +1254,7 @@
                 <w:noProof/>
                 <w:webHidden/>
               </w:rPr>
-              <w:t>12</w:t>
+              <w:t>11</w:t>
             </w:r>
             <w:r>
               <w:rPr>
@@ -1332,7 +1326,7 @@
                 <w:noProof/>
                 <w:webHidden/>
               </w:rPr>
-              <w:t>13</w:t>
+              <w:t>12</w:t>
             </w:r>
             <w:r>
               <w:rPr>
@@ -1406,7 +1400,7 @@
                 <w:noProof/>
                 <w:webHidden/>
               </w:rPr>
-              <w:t>14</w:t>
+              <w:t>13</w:t>
             </w:r>
             <w:r>
               <w:rPr>
@@ -1480,7 +1474,7 @@
                 <w:noProof/>
                 <w:webHidden/>
               </w:rPr>
-              <w:t>15</w:t>
+              <w:t>14</w:t>
             </w:r>
             <w:r>
               <w:rPr>
@@ -1552,7 +1546,7 @@
                 <w:noProof/>
                 <w:webHidden/>
               </w:rPr>
-              <w:t>16</w:t>
+              <w:t>15</w:t>
             </w:r>
             <w:r>
               <w:rPr>
@@ -1624,7 +1618,7 @@
                 <w:noProof/>
                 <w:webHidden/>
               </w:rPr>
-              <w:t>17</w:t>
+              <w:t>16</w:t>
             </w:r>
             <w:r>
               <w:rPr>
@@ -1696,7 +1690,7 @@
                 <w:noProof/>
                 <w:webHidden/>
               </w:rPr>
-              <w:t>19</w:t>
+              <w:t>18</w:t>
             </w:r>
             <w:r>
               <w:rPr>
@@ -1768,7 +1762,7 @@
                 <w:noProof/>
                 <w:webHidden/>
               </w:rPr>
-              <w:t>19</w:t>
+              <w:t>18</w:t>
             </w:r>
             <w:r>
               <w:rPr>
@@ -1840,7 +1834,7 @@
                 <w:noProof/>
                 <w:webHidden/>
               </w:rPr>
-              <w:t>19</w:t>
+              <w:t>18</w:t>
             </w:r>
             <w:r>
               <w:rPr>
@@ -1914,7 +1908,7 @@
                 <w:noProof/>
                 <w:webHidden/>
               </w:rPr>
-              <w:t>19</w:t>
+              <w:t>18</w:t>
             </w:r>
             <w:r>
               <w:rPr>
@@ -1988,7 +1982,7 @@
                 <w:noProof/>
                 <w:webHidden/>
               </w:rPr>
-              <w:t>20</w:t>
+              <w:t>19</w:t>
             </w:r>
             <w:r>
               <w:rPr>
@@ -2060,7 +2054,7 @@
                 <w:noProof/>
                 <w:webHidden/>
               </w:rPr>
-              <w:t>23</w:t>
+              <w:t>22</w:t>
             </w:r>
             <w:r>
               <w:rPr>
@@ -2134,7 +2128,7 @@
                 <w:noProof/>
                 <w:webHidden/>
               </w:rPr>
-              <w:t>23</w:t>
+              <w:t>22</w:t>
             </w:r>
             <w:r>
               <w:rPr>
@@ -2208,7 +2202,7 @@
                 <w:noProof/>
                 <w:webHidden/>
               </w:rPr>
-              <w:t>23</w:t>
+              <w:t>22</w:t>
             </w:r>
             <w:r>
               <w:rPr>
@@ -2280,7 +2274,7 @@
                 <w:noProof/>
                 <w:webHidden/>
               </w:rPr>
-              <w:t>24</w:t>
+              <w:t>23</w:t>
             </w:r>
             <w:r>
               <w:rPr>
@@ -2352,7 +2346,7 @@
                 <w:noProof/>
                 <w:webHidden/>
               </w:rPr>
-              <w:t>25</w:t>
+              <w:t>24</w:t>
             </w:r>
             <w:r>
               <w:rPr>
@@ -2424,7 +2418,7 @@
                 <w:noProof/>
                 <w:webHidden/>
               </w:rPr>
-              <w:t>26</w:t>
+              <w:t>25</w:t>
             </w:r>
             <w:r>
               <w:rPr>
@@ -2496,7 +2490,7 @@
                 <w:noProof/>
                 <w:webHidden/>
               </w:rPr>
-              <w:t>28</w:t>
+              <w:t>27</w:t>
             </w:r>
             <w:r>
               <w:rPr>
@@ -2570,7 +2564,7 @@
                 <w:noProof/>
                 <w:webHidden/>
               </w:rPr>
-              <w:t>28</w:t>
+              <w:t>27</w:t>
             </w:r>
             <w:r>
               <w:rPr>
@@ -2644,7 +2638,7 @@
                 <w:noProof/>
                 <w:webHidden/>
               </w:rPr>
-              <w:t>28</w:t>
+              <w:t>27</w:t>
             </w:r>
             <w:r>
               <w:rPr>
@@ -2716,7 +2710,7 @@
                 <w:noProof/>
                 <w:webHidden/>
               </w:rPr>
-              <w:t>29</w:t>
+              <w:t>28</w:t>
             </w:r>
             <w:r>
               <w:rPr>
@@ -2775,12 +2769,6 @@
                 <w:noProof/>
                 <w:webHidden/>
               </w:rPr>
-            </w:r>
-            <w:r>
-              <w:rPr>
-                <w:noProof/>
-                <w:webHidden/>
-              </w:rPr>
               <w:fldChar w:fldCharType="separate"/>
             </w:r>
             <w:r>
@@ -2844,12 +2832,6 @@
                 <w:webHidden/>
               </w:rPr>
               <w:instrText xml:space="preserve"> PAGEREF _Toc192631372 \h </w:instrText>
-            </w:r>
-            <w:r>
-              <w:rPr>
-                <w:noProof/>
-                <w:webHidden/>
-              </w:rPr>
             </w:r>
             <w:r>
               <w:rPr>
@@ -2927,12 +2909,6 @@
                 <w:noProof/>
                 <w:webHidden/>
               </w:rPr>
-            </w:r>
-            <w:r>
-              <w:rPr>
-                <w:noProof/>
-                <w:webHidden/>
-              </w:rPr>
               <w:fldChar w:fldCharType="separate"/>
             </w:r>
             <w:r>
@@ -3004,12 +2980,6 @@
                 <w:noProof/>
                 <w:webHidden/>
               </w:rPr>
-            </w:r>
-            <w:r>
-              <w:rPr>
-                <w:noProof/>
-                <w:webHidden/>
-              </w:rPr>
               <w:fldChar w:fldCharType="separate"/>
             </w:r>
             <w:r>
@@ -3081,12 +3051,6 @@
                 <w:noProof/>
                 <w:webHidden/>
               </w:rPr>
-            </w:r>
-            <w:r>
-              <w:rPr>
-                <w:noProof/>
-                <w:webHidden/>
-              </w:rPr>
               <w:fldChar w:fldCharType="separate"/>
             </w:r>
             <w:r>
@@ -3158,12 +3122,6 @@
                 <w:noProof/>
                 <w:webHidden/>
               </w:rPr>
-            </w:r>
-            <w:r>
-              <w:rPr>
-                <w:noProof/>
-                <w:webHidden/>
-              </w:rPr>
               <w:fldChar w:fldCharType="separate"/>
             </w:r>
             <w:r>
@@ -3233,12 +3191,6 @@
                 <w:noProof/>
                 <w:webHidden/>
               </w:rPr>
-            </w:r>
-            <w:r>
-              <w:rPr>
-                <w:noProof/>
-                <w:webHidden/>
-              </w:rPr>
               <w:fldChar w:fldCharType="separate"/>
             </w:r>
             <w:r>
@@ -3302,12 +3254,6 @@
                 <w:webHidden/>
               </w:rPr>
               <w:instrText xml:space="preserve"> PAGEREF _Toc192631378 \h </w:instrText>
-            </w:r>
-            <w:r>
-              <w:rPr>
-                <w:noProof/>
-                <w:webHidden/>
-              </w:rPr>
             </w:r>
             <w:r>
               <w:rPr>
@@ -3385,12 +3331,6 @@
                 <w:noProof/>
                 <w:webHidden/>
               </w:rPr>
-            </w:r>
-            <w:r>
-              <w:rPr>
-                <w:noProof/>
-                <w:webHidden/>
-              </w:rPr>
               <w:fldChar w:fldCharType="separate"/>
             </w:r>
             <w:r>
@@ -3462,12 +3402,6 @@
                 <w:noProof/>
                 <w:webHidden/>
               </w:rPr>
-            </w:r>
-            <w:r>
-              <w:rPr>
-                <w:noProof/>
-                <w:webHidden/>
-              </w:rPr>
               <w:fldChar w:fldCharType="separate"/>
             </w:r>
             <w:r>
@@ -3537,12 +3471,6 @@
                 <w:noProof/>
                 <w:webHidden/>
               </w:rPr>
-            </w:r>
-            <w:r>
-              <w:rPr>
-                <w:noProof/>
-                <w:webHidden/>
-              </w:rPr>
               <w:fldChar w:fldCharType="separate"/>
             </w:r>
             <w:r>
@@ -3625,7 +3553,7 @@
                 <w:noProof/>
                 <w:webHidden/>
               </w:rPr>
-              <w:t>30</w:t>
+              <w:t>29</w:t>
             </w:r>
             <w:r>
               <w:rPr>
@@ -4957,7 +4885,15 @@
         <w:pStyle w:val="Text"/>
       </w:pPr>
       <w:r>
-        <w:t>The project brief included an example project by DataFlair that uses a small dataset of 7796 rows with news articles labelled as true/fake. TF-IDF vectorisation is first performed to pre-process text data, then a Passive-Aggressive Classifier is applied to train a machine learning model. [1]</w:t>
+        <w:t xml:space="preserve">The project brief included an example project by </w:t>
+      </w:r>
+      <w:proofErr w:type="spellStart"/>
+      <w:r>
+        <w:t>DataFlair</w:t>
+      </w:r>
+      <w:proofErr w:type="spellEnd"/>
+      <w:r>
+        <w:t xml:space="preserve"> that uses a small dataset of 7796 rows with news articles labelled as true/fake. TF-IDF vectorisation is first performed to pre-process text data, then a Passive-Aggressive Classifier is applied to train a machine learning model. [1]</w:t>
       </w:r>
     </w:p>
     <w:p>
@@ -5603,7 +5539,15 @@
         <w:t xml:space="preserve">Thus, </w:t>
       </w:r>
       <w:r>
-        <w:t>BERT’s unparalleled performance establishes it as a cornerstone for this project. However, in implementing BERT, it is important to address scalability concerns through the implementation of lighter variants such as MobileBERT that are less computationally intensive</w:t>
+        <w:t xml:space="preserve">BERT’s unparalleled performance establishes it as a cornerstone for this project. However, in implementing BERT, it is important to address scalability concerns through the implementation of lighter variants such as </w:t>
+      </w:r>
+      <w:proofErr w:type="spellStart"/>
+      <w:r>
+        <w:t>MobileBERT</w:t>
+      </w:r>
+      <w:proofErr w:type="spellEnd"/>
+      <w:r>
+        <w:t xml:space="preserve"> that are less computationally intensive</w:t>
       </w:r>
       <w:r>
         <w:t>, and to address interpretability challenges by incorporating</w:t>
@@ -5673,8 +5617,13 @@
       <w:proofErr w:type="spellEnd"/>
     </w:p>
     <w:p>
-      <w:r>
-        <w:t>ClaimBuster is a web-based, automated, live fact-checking tool developed by the University of Texas [</w:t>
+      <w:proofErr w:type="spellStart"/>
+      <w:r>
+        <w:t>ClaimBuster</w:t>
+      </w:r>
+      <w:proofErr w:type="spellEnd"/>
+      <w:r>
+        <w:t xml:space="preserve"> is a web-based, automated, live fact-checking tool developed by the University of Texas [</w:t>
       </w:r>
       <w:r>
         <w:t>9]</w:t>
@@ -5686,7 +5635,23 @@
     <w:p/>
     <w:p>
       <w:r>
-        <w:t xml:space="preserve">Hassan et al. (2017) detailed how ClaimBuster works in their published paper “ClaimBuster: The first-ever end-to-end fact-checking system”. </w:t>
+        <w:t xml:space="preserve">Hassan et al. (2017) detailed how </w:t>
+      </w:r>
+      <w:proofErr w:type="spellStart"/>
+      <w:r>
+        <w:t>ClaimBuster</w:t>
+      </w:r>
+      <w:proofErr w:type="spellEnd"/>
+      <w:r>
+        <w:t xml:space="preserve"> works in their published paper “</w:t>
+      </w:r>
+      <w:proofErr w:type="spellStart"/>
+      <w:r>
+        <w:t>ClaimBuster</w:t>
+      </w:r>
+      <w:proofErr w:type="spellEnd"/>
+      <w:r>
+        <w:t xml:space="preserve">: The first-ever end-to-end fact-checking system”. </w:t>
       </w:r>
       <w:r>
         <w:t xml:space="preserve">[10] </w:t>
@@ -5914,14 +5879,35 @@
     </w:p>
     <w:p/>
     <w:p>
-      <w:r>
-        <w:t>ClaimBuster is effective in structured environments such as political debate analysis, where domain-specific knowledge bases facilitate precise fact-checking. Additionally, as pre-verified claims are combined with linguistic patterns, ClaimBuster offers a high degree of accuracy.</w:t>
+      <w:proofErr w:type="spellStart"/>
+      <w:r>
+        <w:t>ClaimBuster</w:t>
+      </w:r>
+      <w:proofErr w:type="spellEnd"/>
+      <w:r>
+        <w:t xml:space="preserve"> is effective in structured environments such as political debate analysis, where domain-specific knowledge bases facilitate precise fact-checking. Additionally, as pre-verified claims are combined with linguistic patterns, </w:t>
+      </w:r>
+      <w:proofErr w:type="spellStart"/>
+      <w:r>
+        <w:t>ClaimBuster</w:t>
+      </w:r>
+      <w:proofErr w:type="spellEnd"/>
+      <w:r>
+        <w:t xml:space="preserve"> offers a high degree of accuracy.</w:t>
       </w:r>
     </w:p>
     <w:p/>
     <w:p>
       <w:r>
-        <w:t xml:space="preserve">However, due to the manual effort required for database curation, scalability of ClaimBuster is constrained, and its applicability in </w:t>
+        <w:t xml:space="preserve">However, due to the manual effort required for database curation, scalability of </w:t>
+      </w:r>
+      <w:proofErr w:type="spellStart"/>
+      <w:r>
+        <w:t>ClaimBuster</w:t>
+      </w:r>
+      <w:proofErr w:type="spellEnd"/>
+      <w:r>
+        <w:t xml:space="preserve"> is constrained, and its applicability in </w:t>
       </w:r>
       <w:proofErr w:type="gramStart"/>
       <w:r>
@@ -5963,8 +5949,13 @@
       <w:pPr>
         <w:pStyle w:val="Text"/>
       </w:pPr>
-      <w:r>
-        <w:t xml:space="preserve">FaKnow is a library designed to standardise the development &amp; evaluation of fake news detection algorithms by integrating various fake news detection algorithms. </w:t>
+      <w:proofErr w:type="spellStart"/>
+      <w:r>
+        <w:t>FaKnow</w:t>
+      </w:r>
+      <w:proofErr w:type="spellEnd"/>
+      <w:r>
+        <w:t xml:space="preserve"> is a library designed to standardise the development &amp; evaluation of fake news detection algorithms by integrating various fake news detection algorithms. </w:t>
       </w:r>
       <w:r>
         <w:t>[</w:t>
@@ -6009,10 +6000,26 @@
         <w:t>2</w:t>
       </w:r>
       <w:r>
-        <w:t xml:space="preserve">]. FaKnow addresses this critical issue </w:t>
-      </w:r>
-      <w:r>
-        <w:t xml:space="preserve">by standardising the implementation of various fake news detection algorithms. Additionally, by encompassing both content-based and context-based models, researchers can use FaKnow to explore &amp; evaluate </w:t>
+        <w:t xml:space="preserve">]. </w:t>
+      </w:r>
+      <w:proofErr w:type="spellStart"/>
+      <w:r>
+        <w:t>FaKnow</w:t>
+      </w:r>
+      <w:proofErr w:type="spellEnd"/>
+      <w:r>
+        <w:t xml:space="preserve"> addresses this critical issue </w:t>
+      </w:r>
+      <w:r>
+        <w:t xml:space="preserve">by standardising the implementation of various fake news detection algorithms. Additionally, by encompassing both content-based and context-based models, researchers can use </w:t>
+      </w:r>
+      <w:proofErr w:type="spellStart"/>
+      <w:r>
+        <w:t>FaKnow</w:t>
+      </w:r>
+      <w:proofErr w:type="spellEnd"/>
+      <w:r>
+        <w:t xml:space="preserve"> to explore &amp; evaluate </w:t>
       </w:r>
       <w:proofErr w:type="gramStart"/>
       <w:r>
@@ -6033,7 +6040,15 @@
         <w:pStyle w:val="Text"/>
       </w:pPr>
       <w:r>
-        <w:t>However, FaKnow has several limitations within the context of my project:</w:t>
+        <w:t xml:space="preserve">However, </w:t>
+      </w:r>
+      <w:proofErr w:type="spellStart"/>
+      <w:r>
+        <w:t>FaKnow</w:t>
+      </w:r>
+      <w:proofErr w:type="spellEnd"/>
+      <w:r>
+        <w:t xml:space="preserve"> has several limitations within the context of my project:</w:t>
       </w:r>
     </w:p>
     <w:p>
@@ -6053,12 +6068,21 @@
           <w:bCs/>
         </w:rPr>
       </w:pPr>
-      <w:r>
-        <w:rPr>
-          <w:b/>
-          <w:bCs/>
-        </w:rPr>
-        <w:t xml:space="preserve">PyTorch framework dependency </w:t>
+      <w:proofErr w:type="spellStart"/>
+      <w:r>
+        <w:rPr>
+          <w:b/>
+          <w:bCs/>
+        </w:rPr>
+        <w:t>PyTorch</w:t>
+      </w:r>
+      <w:proofErr w:type="spellEnd"/>
+      <w:r>
+        <w:rPr>
+          <w:b/>
+          <w:bCs/>
+        </w:rPr>
+        <w:t xml:space="preserve"> framework dependency </w:t>
       </w:r>
     </w:p>
     <w:p>
@@ -6080,7 +6104,23 @@
         <w:t>A</w:t>
       </w:r>
       <w:r>
-        <w:t>s FaKnow is built on PyTorch, researchers using other deep learning frameworks</w:t>
+        <w:t xml:space="preserve">s </w:t>
+      </w:r>
+      <w:proofErr w:type="spellStart"/>
+      <w:r>
+        <w:t>FaKnow</w:t>
+      </w:r>
+      <w:proofErr w:type="spellEnd"/>
+      <w:r>
+        <w:t xml:space="preserve"> is built on </w:t>
+      </w:r>
+      <w:proofErr w:type="spellStart"/>
+      <w:r>
+        <w:t>PyTorch</w:t>
+      </w:r>
+      <w:proofErr w:type="spellEnd"/>
+      <w:r>
+        <w:t>, researchers using other deep learning frameworks</w:t>
       </w:r>
       <w:r>
         <w:t xml:space="preserve"> (e.g. TensorFlow)</w:t>
@@ -6137,7 +6177,15 @@
         <w:t>As</w:t>
       </w:r>
       <w:r>
-        <w:t xml:space="preserve"> fake news detection algorithms rapidly advance, continuous updates to the library are required to incorporate the latest models and techniques. This presents maintenance challenges for both users and developers of FaKnow.</w:t>
+        <w:t xml:space="preserve"> fake news detection algorithms rapidly advance, continuous updates to the library are required to incorporate the latest models and techniques. This presents maintenance challenges for both users and developers of </w:t>
+      </w:r>
+      <w:proofErr w:type="spellStart"/>
+      <w:r>
+        <w:t>FaKnow</w:t>
+      </w:r>
+      <w:proofErr w:type="spellEnd"/>
+      <w:r>
+        <w:t>.</w:t>
       </w:r>
     </w:p>
     <w:p>
@@ -6147,7 +6195,23 @@
     </w:p>
     <w:p>
       <w:r>
-        <w:t>Ultimately, while FaKnow presents limitations in its PyTorch dependency and continuous maintenance demand to stay abreast of the latest advancements, its strengths in standardisation and usability make it a valuable tool.</w:t>
+        <w:t xml:space="preserve">Ultimately, while </w:t>
+      </w:r>
+      <w:proofErr w:type="spellStart"/>
+      <w:r>
+        <w:t>FaKnow</w:t>
+      </w:r>
+      <w:proofErr w:type="spellEnd"/>
+      <w:r>
+        <w:t xml:space="preserve"> presents limitations in its </w:t>
+      </w:r>
+      <w:proofErr w:type="spellStart"/>
+      <w:r>
+        <w:t>PyTorch</w:t>
+      </w:r>
+      <w:proofErr w:type="spellEnd"/>
+      <w:r>
+        <w:t xml:space="preserve"> dependency and continuous maintenance demand to stay abreast of the latest advancements, its strengths in standardisation and usability make it a valuable tool.</w:t>
       </w:r>
     </w:p>
     <w:p>
@@ -6359,7 +6423,15 @@
         <w:t xml:space="preserve"> </w:t>
       </w:r>
       <w:r>
-        <w:t>Lin et al. (2023) assert that traditional manual fact-checking is time-consuming and labor-extensive, which cannot scale with the unprecedented amount of dis</w:t>
+        <w:t xml:space="preserve">Lin et al. (2023) assert that traditional manual fact-checking is time-consuming and </w:t>
+      </w:r>
+      <w:proofErr w:type="spellStart"/>
+      <w:r>
+        <w:t>labor</w:t>
+      </w:r>
+      <w:proofErr w:type="spellEnd"/>
+      <w:r>
+        <w:t>-extensive, which cannot scale with the unprecedented amount of dis</w:t>
       </w:r>
       <w:r>
         <w:t xml:space="preserve">information </w:t>
@@ -7077,7 +7149,15 @@
         <w:t>journalist</w:t>
       </w:r>
       <w:r>
-        <w:t xml:space="preserve">s. Their demographic profile spans ages 25 ro 60, </w:t>
+        <w:t xml:space="preserve">s. Their demographic profile spans ages 25 </w:t>
+      </w:r>
+      <w:proofErr w:type="spellStart"/>
+      <w:r>
+        <w:t>ro</w:t>
+      </w:r>
+      <w:proofErr w:type="spellEnd"/>
+      <w:r>
+        <w:t xml:space="preserve"> 60, </w:t>
       </w:r>
       <w:r>
         <w:t>with a media scope that includes traditional newspapers, digital platforms, freelance journalism &amp; multimedia reporting.</w:t>
@@ -7478,8 +7558,13 @@
         <w:pStyle w:val="Text"/>
         <w:ind w:left="360"/>
       </w:pPr>
-      <w:r>
-        <w:t>Typically aged 30-60, researchers, often affiliated with universities or think tanks, often operate in data-rich environments with access to large datasets, computational resources and tools for statistical and NLP analysis.</w:t>
+      <w:proofErr w:type="gramStart"/>
+      <w:r>
+        <w:t>Typically</w:t>
+      </w:r>
+      <w:proofErr w:type="gramEnd"/>
+      <w:r>
+        <w:t xml:space="preserve"> aged 30-60, researchers, often affiliated with universities or think tanks, often operate in data-rich environments with access to large datasets, computational resources and tools for statistical and NLP analysis.</w:t>
       </w:r>
     </w:p>
     <w:p>
@@ -7907,7 +7992,15 @@
         <w:ind w:left="360"/>
       </w:pPr>
       <w:r>
-        <w:t>The pre-processing pipeline is also implemented here – with tokenisation, stopword removal, stemming &amp; lemmatisation, and feature engineering (TF-IDF vectorisation &amp; embeddings) to transform raw data to model-ready input.</w:t>
+        <w:t xml:space="preserve">The pre-processing pipeline is also implemented here – with tokenisation, </w:t>
+      </w:r>
+      <w:proofErr w:type="spellStart"/>
+      <w:r>
+        <w:t>stopword</w:t>
+      </w:r>
+      <w:proofErr w:type="spellEnd"/>
+      <w:r>
+        <w:t xml:space="preserve"> removal, stemming &amp; lemmatisation, and feature engineering (TF-IDF vectorisation &amp; embeddings) to transform raw data to model-ready input.</w:t>
       </w:r>
     </w:p>
     <w:p>
@@ -8101,7 +8194,15 @@
         <w:t xml:space="preserve">Additionally, it will also integrate modules like SHAP </w:t>
       </w:r>
       <w:r>
-        <w:t>(Shapley Additive exPlanations) and/or LIME (Local Interpretable Model-Agnostic Explanations) for transparency. As these modules provide users with insights into model decisions, the added transparency enhances user trust and interpretability.</w:t>
+        <w:t xml:space="preserve">(Shapley Additive </w:t>
+      </w:r>
+      <w:proofErr w:type="spellStart"/>
+      <w:r>
+        <w:t>exPlanations</w:t>
+      </w:r>
+      <w:proofErr w:type="spellEnd"/>
+      <w:r>
+        <w:t>) and/or LIME (Local Interpretable Model-Agnostic Explanations) for transparency. As these modules provide users with insights into model decisions, the added transparency enhances user trust and interpretability.</w:t>
       </w:r>
     </w:p>
     <w:p>
@@ -8773,7 +8874,7 @@
         </w:rPr>
       </w:pPr>
       <w:r>
-        <w:t xml:space="preserve">Test BERT model on separate test dataset to </w:t>
+        <w:t xml:space="preserve">Test BERT model on test dataset to </w:t>
       </w:r>
       <w:r>
         <w:t>evaluate metrics such as accuracy, precision, recall, F1 score</w:t>
@@ -9270,6 +9371,18 @@
       <w:r>
         <w:t>Work Done</w:t>
       </w:r>
+      <w:r>
+        <w:t xml:space="preserve"> (</w:t>
+      </w:r>
+      <w:r>
+        <w:t>v</w:t>
+      </w:r>
+      <w:r>
+        <w:t>ersioning log</w:t>
+      </w:r>
+      <w:r>
+        <w:t>)</w:t>
+      </w:r>
     </w:p>
     <w:p/>
     <w:p>
@@ -9287,6 +9400,9 @@
       </w:r>
       <w:r>
         <w:t xml:space="preserve"> </w:t>
+      </w:r>
+      <w:r>
+        <w:t>(v0)</w:t>
       </w:r>
     </w:p>
     <w:p>
@@ -9880,6 +9996,7 @@
         <w:t>3] Model Training</w:t>
       </w:r>
     </w:p>
+    <w:p/>
     <w:p>
       <w:proofErr w:type="spellStart"/>
       <w:r>
@@ -13589,6 +13706,18 @@
       </w:r>
       <w:r>
         <w:t xml:space="preserve">, motivated by evaluation results after immediately introducing the ISOP Fake News Dataset into the pipeline (along with the LIAR dataset), dataset balancing features were added, and hyperparameter tuning was introduced. </w:t>
+      </w:r>
+    </w:p>
+    <w:p/>
+    <w:p>
+      <w:r>
+        <w:t>User evaluation is not performed for this version, as</w:t>
+      </w:r>
+      <w:r>
+        <w:t xml:space="preserve"> no changes were made to user-facing elements of the application, hence</w:t>
+      </w:r>
+      <w:r>
+        <w:t xml:space="preserve"> I do not expect any meaningful insights to emerge. </w:t>
       </w:r>
     </w:p>
     <w:p/>
@@ -17214,15 +17343,13 @@
         </w:numPr>
       </w:pPr>
       <w:r>
-        <w:t xml:space="preserve">Expanding the data pipeline to include the </w:t>
-      </w:r>
-      <w:proofErr w:type="spellStart"/>
-      <w:r>
-        <w:t>FakeNewsNet</w:t>
-      </w:r>
-      <w:proofErr w:type="spellEnd"/>
-      <w:r>
-        <w:t xml:space="preserve"> dataset. </w:t>
+        <w:t xml:space="preserve">Expanding the data pipeline to include </w:t>
+      </w:r>
+      <w:r>
+        <w:t>more data</w:t>
+      </w:r>
+      <w:r>
+        <w:t xml:space="preserve">. </w:t>
       </w:r>
     </w:p>
     <w:p>
@@ -17347,6 +17474,12 @@
     </w:p>
     <w:p/>
     <w:p>
+      <w:r>
+        <w:t>User evaluation is not performed at this stage as there are no changes to user-facing elements, hence I do not expect meaningful insights to emerge.</w:t>
+      </w:r>
+    </w:p>
+    <w:p/>
+    <w:p>
       <w:pPr>
         <w:pStyle w:val="Heading4"/>
       </w:pPr>
@@ -17506,6 +17639,9 @@
         <w:ind w:left="360"/>
       </w:pPr>
       <w:r>
+        <w:rPr>
+          <w:noProof/>
+        </w:rPr>
         <w:drawing>
           <wp:inline distT="0" distB="0" distL="0" distR="0" wp14:anchorId="35FC5066" wp14:editId="79472878">
             <wp:extent cx="4171950" cy="841976"/>
@@ -17578,6 +17714,9 @@
         <w:ind w:left="360"/>
       </w:pPr>
       <w:r>
+        <w:rPr>
+          <w:noProof/>
+        </w:rPr>
         <w:drawing>
           <wp:inline distT="0" distB="0" distL="0" distR="0" wp14:anchorId="29A8CA15" wp14:editId="4EFF8C37">
             <wp:extent cx="2667000" cy="989814"/>
@@ -17680,6 +17819,9 @@
         <w:ind w:left="360"/>
       </w:pPr>
       <w:r>
+        <w:rPr>
+          <w:noProof/>
+        </w:rPr>
         <w:drawing>
           <wp:inline distT="0" distB="0" distL="0" distR="0" wp14:anchorId="3FC9E0C2" wp14:editId="1576AA6C">
             <wp:extent cx="2495550" cy="866102"/>
@@ -17727,6 +17869,9 @@
         <w:ind w:left="360"/>
       </w:pPr>
       <w:r>
+        <w:rPr>
+          <w:noProof/>
+        </w:rPr>
         <w:drawing>
           <wp:inline distT="0" distB="0" distL="0" distR="0" wp14:anchorId="1E76C587" wp14:editId="06D9C2B1">
             <wp:extent cx="3514725" cy="829966"/>
@@ -17787,6 +17932,9 @@
         <w:ind w:left="360"/>
       </w:pPr>
       <w:r>
+        <w:rPr>
+          <w:noProof/>
+        </w:rPr>
         <w:drawing>
           <wp:inline distT="0" distB="0" distL="0" distR="0" wp14:anchorId="37019C34" wp14:editId="6AA94CC9">
             <wp:extent cx="2828925" cy="1310616"/>
@@ -17862,7 +18010,13 @@
         <w:ind w:left="360"/>
       </w:pPr>
       <w:r>
-        <w:t xml:space="preserve">Trial results are saved in a persistent SQLite database. </w:t>
+        <w:t>The t</w:t>
+      </w:r>
+      <w:r>
+        <w:t>rial results are saved in a persistent SQLite database</w:t>
+      </w:r>
+      <w:r>
+        <w:t xml:space="preserve">, improving the reproducibility of trials. </w:t>
       </w:r>
     </w:p>
     <w:p>
@@ -17875,6 +18029,9 @@
         <w:ind w:left="360"/>
       </w:pPr>
       <w:r>
+        <w:rPr>
+          <w:noProof/>
+        </w:rPr>
         <w:drawing>
           <wp:inline distT="0" distB="0" distL="0" distR="0" wp14:anchorId="0BD9C113" wp14:editId="148AD8D3">
             <wp:extent cx="4171950" cy="1074402"/>
@@ -18009,6 +18166,9 @@
         <w:ind w:left="360"/>
       </w:pPr>
       <w:r>
+        <w:rPr>
+          <w:noProof/>
+        </w:rPr>
         <w:drawing>
           <wp:inline distT="0" distB="0" distL="0" distR="0" wp14:anchorId="01408AED" wp14:editId="4BB73856">
             <wp:extent cx="6858000" cy="1636395"/>
@@ -18141,6 +18301,7 @@
         <w:rPr>
           <w:b/>
           <w:bCs/>
+          <w:noProof/>
         </w:rPr>
         <w:drawing>
           <wp:inline distT="0" distB="0" distL="0" distR="0" wp14:anchorId="04F3A3C3" wp14:editId="26685CE9">
@@ -18244,6 +18405,7 @@
         <w:rPr>
           <w:b/>
           <w:bCs/>
+          <w:noProof/>
         </w:rPr>
         <w:drawing>
           <wp:inline distT="0" distB="0" distL="0" distR="0" wp14:anchorId="5DDB5DE5" wp14:editId="4A9DD05C">
@@ -18296,6 +18458,9 @@
         <w:ind w:left="360"/>
       </w:pPr>
       <w:r>
+        <w:rPr>
+          <w:noProof/>
+        </w:rPr>
         <w:drawing>
           <wp:inline distT="0" distB="0" distL="0" distR="0" wp14:anchorId="772D7598" wp14:editId="10551CAD">
             <wp:extent cx="3182193" cy="2514600"/>
@@ -18343,6 +18508,9 @@
         <w:ind w:left="360"/>
       </w:pPr>
       <w:r>
+        <w:rPr>
+          <w:noProof/>
+        </w:rPr>
         <w:drawing>
           <wp:inline distT="0" distB="0" distL="0" distR="0" wp14:anchorId="4BE0D13A" wp14:editId="62331113">
             <wp:extent cx="3371850" cy="2660779"/>
@@ -18521,10 +18689,7 @@
           </w:tcPr>
           <w:p>
             <w:r>
-              <w:t>0.95</w:t>
-            </w:r>
-            <w:r>
-              <w:t>25</w:t>
+              <w:t>0.9525</w:t>
             </w:r>
           </w:p>
         </w:tc>
@@ -18534,10 +18699,7 @@
           </w:tcPr>
           <w:p>
             <w:r>
-              <w:t>0.</w:t>
-            </w:r>
-            <w:r>
-              <w:t>9515</w:t>
+              <w:t>0.9515</w:t>
             </w:r>
           </w:p>
         </w:tc>
@@ -18547,10 +18709,7 @@
           </w:tcPr>
           <w:p>
             <w:r>
-              <w:t>-0.00</w:t>
-            </w:r>
-            <w:r>
-              <w:t>10</w:t>
+              <w:t>-0.0010</w:t>
             </w:r>
           </w:p>
         </w:tc>
@@ -18572,10 +18731,7 @@
           </w:tcPr>
           <w:p>
             <w:r>
-              <w:t>0.9</w:t>
-            </w:r>
-            <w:r>
-              <w:t>424</w:t>
+              <w:t>0.9424</w:t>
             </w:r>
           </w:p>
         </w:tc>
@@ -18585,10 +18741,7 @@
           </w:tcPr>
           <w:p>
             <w:r>
-              <w:t>0.</w:t>
-            </w:r>
-            <w:r>
-              <w:t>9276</w:t>
+              <w:t>0.9276</w:t>
             </w:r>
           </w:p>
         </w:tc>
@@ -18620,10 +18773,7 @@
           </w:tcPr>
           <w:p>
             <w:r>
-              <w:t>0.9</w:t>
-            </w:r>
-            <w:r>
-              <w:t>605</w:t>
+              <w:t>0.9605</w:t>
             </w:r>
           </w:p>
         </w:tc>
@@ -18633,10 +18783,7 @@
           </w:tcPr>
           <w:p>
             <w:r>
-              <w:t>0.</w:t>
-            </w:r>
-            <w:r>
-              <w:t>9760</w:t>
+              <w:t>0.9760</w:t>
             </w:r>
           </w:p>
         </w:tc>
@@ -18668,10 +18815,7 @@
           </w:tcPr>
           <w:p>
             <w:r>
-              <w:t>0.9</w:t>
-            </w:r>
-            <w:r>
-              <w:t>514</w:t>
+              <w:t>0.9514</w:t>
             </w:r>
           </w:p>
         </w:tc>
@@ -18681,10 +18825,7 @@
           </w:tcPr>
           <w:p>
             <w:r>
-              <w:t>0.</w:t>
-            </w:r>
-            <w:r>
-              <w:t>9512</w:t>
+              <w:t>0.9512</w:t>
             </w:r>
           </w:p>
         </w:tc>
@@ -18716,10 +18857,7 @@
           </w:tcPr>
           <w:p>
             <w:r>
-              <w:t>0.95</w:t>
-            </w:r>
-            <w:r>
-              <w:t>27</w:t>
+              <w:t>0.9527</w:t>
             </w:r>
           </w:p>
         </w:tc>
@@ -18729,10 +18867,7 @@
           </w:tcPr>
           <w:p>
             <w:r>
-              <w:t>0.952</w:t>
-            </w:r>
-            <w:r>
-              <w:t>2</w:t>
+              <w:t>0.9522</w:t>
             </w:r>
           </w:p>
         </w:tc>
@@ -19654,6 +19789,9 @@
     <w:p/>
     <w:p>
       <w:r>
+        <w:rPr>
+          <w:noProof/>
+        </w:rPr>
         <w:drawing>
           <wp:inline distT="0" distB="0" distL="0" distR="0" wp14:anchorId="40BDC491" wp14:editId="4E7EDC83">
             <wp:extent cx="4057650" cy="3550444"/>
@@ -19781,6 +19919,9 @@
         <w:ind w:left="360"/>
       </w:pPr>
       <w:r>
+        <w:rPr>
+          <w:noProof/>
+        </w:rPr>
         <w:drawing>
           <wp:inline distT="0" distB="0" distL="0" distR="0" wp14:anchorId="2CB2CFD1" wp14:editId="3D771602">
             <wp:extent cx="6562725" cy="968002"/>
@@ -19841,6 +19982,9 @@
         <w:ind w:left="360"/>
       </w:pPr>
       <w:r>
+        <w:rPr>
+          <w:noProof/>
+        </w:rPr>
         <w:drawing>
           <wp:inline distT="0" distB="0" distL="0" distR="0" wp14:anchorId="324781ED" wp14:editId="6CE46F7A">
             <wp:extent cx="6410325" cy="2146272"/>
@@ -20196,6 +20340,7 @@
         <w:rPr>
           <w:b/>
           <w:bCs/>
+          <w:noProof/>
         </w:rPr>
         <w:drawing>
           <wp:inline distT="0" distB="0" distL="0" distR="0" wp14:anchorId="462E9025" wp14:editId="309596E0">
@@ -20295,6 +20440,7 @@
         <w:rPr>
           <w:b/>
           <w:bCs/>
+          <w:noProof/>
         </w:rPr>
         <w:drawing>
           <wp:inline distT="0" distB="0" distL="0" distR="0" wp14:anchorId="292B6CB9" wp14:editId="0E224CD9">
@@ -20398,6 +20544,7 @@
         <w:rPr>
           <w:b/>
           <w:bCs/>
+          <w:noProof/>
         </w:rPr>
         <w:drawing>
           <wp:inline distT="0" distB="0" distL="0" distR="0" wp14:anchorId="72D57BFE" wp14:editId="02FC8DE1">
@@ -20448,6 +20595,7 @@
         <w:rPr>
           <w:b/>
           <w:bCs/>
+          <w:noProof/>
         </w:rPr>
         <w:drawing>
           <wp:inline distT="0" distB="0" distL="0" distR="0" wp14:anchorId="34A78DE6" wp14:editId="44FA29DA">
@@ -20498,6 +20646,7 @@
         <w:rPr>
           <w:b/>
           <w:bCs/>
+          <w:noProof/>
         </w:rPr>
         <w:drawing>
           <wp:inline distT="0" distB="0" distL="0" distR="0" wp14:anchorId="514D12DD" wp14:editId="06FCC61B">
@@ -21740,14 +21889,1209 @@
     </w:p>
     <w:p/>
     <w:p>
-      <w:pPr>
-        <w:rPr>
-          <w:b/>
-          <w:sz w:val="48"/>
-          <w:szCs w:val="48"/>
-        </w:rPr>
-      </w:pPr>
-      <w:r>
+      <w:r>
+        <w:br w:type="page"/>
+      </w:r>
+    </w:p>
+    <w:p>
+      <w:pPr>
+        <w:pStyle w:val="Heading3"/>
+      </w:pPr>
+      <w:r>
+        <w:lastRenderedPageBreak/>
+        <w:t>[7.14] Version 3</w:t>
+      </w:r>
+    </w:p>
+    <w:p>
+      <w:pPr>
+        <w:pStyle w:val="Heading4"/>
+      </w:pPr>
+      <w:r>
+        <w:t>[7.141] Overview &amp; Aims</w:t>
+      </w:r>
+    </w:p>
+    <w:p/>
+    <w:p>
+      <w:r>
+        <w:t>In Version 3, I re-implement the Application Layer so that end-user</w:t>
+      </w:r>
+      <w:r>
+        <w:t>s m</w:t>
+      </w:r>
+      <w:r>
+        <w:t xml:space="preserve">ay interact with the model. </w:t>
+      </w:r>
+    </w:p>
+    <w:p/>
+    <w:p>
+      <w:r>
+        <w:t xml:space="preserve">As changes are made to the user-facing elements of the application, I will also go through the user evaluation process for this version. </w:t>
+      </w:r>
+    </w:p>
+    <w:p/>
+    <w:p>
+      <w:r>
+        <w:t xml:space="preserve">The aim of this version is to implement a functional User Interface that will accept user input, integrate LIME explanations for transparency into model decisions. </w:t>
+      </w:r>
+    </w:p>
+    <w:p/>
+    <w:p>
+      <w:r>
+        <w:t>Additionally, I implemented gradient accumulation to improve training efficiency.</w:t>
+      </w:r>
+    </w:p>
+    <w:p/>
+    <w:p>
+      <w:pPr>
+        <w:pStyle w:val="Heading4"/>
+      </w:pPr>
+      <w:r>
+        <w:t>[7.142] Implementation</w:t>
+      </w:r>
+    </w:p>
+    <w:p/>
+    <w:p>
+      <w:r>
+        <w:t>The following changes were made to the codebase:</w:t>
+      </w:r>
+    </w:p>
+    <w:p/>
+    <w:p>
+      <w:pPr>
+        <w:pStyle w:val="ListParagraph"/>
+        <w:numPr>
+          <w:ilvl w:val="0"/>
+          <w:numId w:val="71"/>
+        </w:numPr>
+        <w:rPr>
+          <w:b/>
+          <w:bCs/>
+        </w:rPr>
+      </w:pPr>
+      <w:r>
+        <w:rPr>
+          <w:b/>
+          <w:bCs/>
+        </w:rPr>
+        <w:t>LIME for Model Explainability</w:t>
+      </w:r>
+    </w:p>
+    <w:p>
+      <w:pPr>
+        <w:rPr>
+          <w:b/>
+          <w:bCs/>
+        </w:rPr>
+      </w:pPr>
+    </w:p>
+    <w:p>
+      <w:pPr>
+        <w:ind w:left="360"/>
+      </w:pPr>
+      <w:r>
+        <w:t xml:space="preserve">To make the model more explainable, I re-implemented LIME explanations. </w:t>
+      </w:r>
+    </w:p>
+    <w:p>
+      <w:pPr>
+        <w:ind w:left="360"/>
+      </w:pPr>
+    </w:p>
+    <w:p>
+      <w:pPr>
+        <w:ind w:left="360"/>
+      </w:pPr>
+      <w:r>
+        <w:t xml:space="preserve">In the new function </w:t>
+      </w:r>
+      <w:proofErr w:type="spellStart"/>
+      <w:r>
+        <w:t>analyze_news_text</w:t>
+      </w:r>
+      <w:proofErr w:type="spellEnd"/>
+      <w:r>
+        <w:t xml:space="preserve">, a wrapper was created to take raw text and return class probabilities. </w:t>
+      </w:r>
+    </w:p>
+    <w:p>
+      <w:pPr>
+        <w:ind w:left="360"/>
+      </w:pPr>
+    </w:p>
+    <w:p>
+      <w:pPr>
+        <w:ind w:left="360"/>
+      </w:pPr>
+      <w:r>
+        <w:drawing>
+          <wp:inline distT="0" distB="0" distL="0" distR="0" wp14:anchorId="750ADF55" wp14:editId="77809F9E">
+            <wp:extent cx="4257675" cy="3836343"/>
+            <wp:effectExtent l="0" t="0" r="0" b="0"/>
+            <wp:docPr id="521001333" name="Picture 1" descr="A screen shot of a computer program&#10;&#10;AI-generated content may be incorrect."/>
+            <wp:cNvGraphicFramePr>
+              <a:graphicFrameLocks xmlns:a="http://schemas.openxmlformats.org/drawingml/2006/main" noChangeAspect="1"/>
+            </wp:cNvGraphicFramePr>
+            <a:graphic xmlns:a="http://schemas.openxmlformats.org/drawingml/2006/main">
+              <a:graphicData uri="http://schemas.openxmlformats.org/drawingml/2006/picture">
+                <pic:pic xmlns:pic="http://schemas.openxmlformats.org/drawingml/2006/picture">
+                  <pic:nvPicPr>
+                    <pic:cNvPr id="521001333" name="Picture 1" descr="A screen shot of a computer program&#10;&#10;AI-generated content may be incorrect."/>
+                    <pic:cNvPicPr/>
+                  </pic:nvPicPr>
+                  <pic:blipFill>
+                    <a:blip r:embed="rId110"/>
+                    <a:stretch>
+                      <a:fillRect/>
+                    </a:stretch>
+                  </pic:blipFill>
+                  <pic:spPr>
+                    <a:xfrm>
+                      <a:off x="0" y="0"/>
+                      <a:ext cx="4263561" cy="3841646"/>
+                    </a:xfrm>
+                    <a:prstGeom prst="rect">
+                      <a:avLst/>
+                    </a:prstGeom>
+                  </pic:spPr>
+                </pic:pic>
+              </a:graphicData>
+            </a:graphic>
+          </wp:inline>
+        </w:drawing>
+      </w:r>
+    </w:p>
+    <w:p/>
+    <w:p>
+      <w:pPr>
+        <w:pStyle w:val="ListParagraph"/>
+        <w:numPr>
+          <w:ilvl w:val="0"/>
+          <w:numId w:val="71"/>
+        </w:numPr>
+        <w:rPr>
+          <w:b/>
+          <w:bCs/>
+        </w:rPr>
+      </w:pPr>
+      <w:r>
+        <w:rPr>
+          <w:b/>
+          <w:bCs/>
+        </w:rPr>
+        <w:lastRenderedPageBreak/>
+        <w:t xml:space="preserve">Command-Line Interface (CLI) </w:t>
+      </w:r>
+    </w:p>
+    <w:p>
+      <w:pPr>
+        <w:rPr>
+          <w:b/>
+          <w:bCs/>
+        </w:rPr>
+      </w:pPr>
+    </w:p>
+    <w:p>
+      <w:pPr>
+        <w:ind w:left="360"/>
+      </w:pPr>
+      <w:r>
+        <w:t>As part of the application layer, I implemented a command-line interface. This provides a continuous interactive loop for users to input news text and receive classification results.</w:t>
+      </w:r>
+    </w:p>
+    <w:p>
+      <w:pPr>
+        <w:ind w:left="360"/>
+      </w:pPr>
+    </w:p>
+    <w:p>
+      <w:pPr>
+        <w:ind w:left="360"/>
+      </w:pPr>
+      <w:r>
+        <w:drawing>
+          <wp:inline distT="0" distB="0" distL="0" distR="0" wp14:anchorId="4FAE038F" wp14:editId="2618148B">
+            <wp:extent cx="6791794" cy="5667375"/>
+            <wp:effectExtent l="0" t="0" r="9525" b="0"/>
+            <wp:docPr id="697523977" name="Picture 1" descr="A screenshot of a computer program&#10;&#10;AI-generated content may be incorrect."/>
+            <wp:cNvGraphicFramePr>
+              <a:graphicFrameLocks xmlns:a="http://schemas.openxmlformats.org/drawingml/2006/main" noChangeAspect="1"/>
+            </wp:cNvGraphicFramePr>
+            <a:graphic xmlns:a="http://schemas.openxmlformats.org/drawingml/2006/main">
+              <a:graphicData uri="http://schemas.openxmlformats.org/drawingml/2006/picture">
+                <pic:pic xmlns:pic="http://schemas.openxmlformats.org/drawingml/2006/picture">
+                  <pic:nvPicPr>
+                    <pic:cNvPr id="697523977" name="Picture 1" descr="A screenshot of a computer program&#10;&#10;AI-generated content may be incorrect."/>
+                    <pic:cNvPicPr/>
+                  </pic:nvPicPr>
+                  <pic:blipFill>
+                    <a:blip r:embed="rId111"/>
+                    <a:stretch>
+                      <a:fillRect/>
+                    </a:stretch>
+                  </pic:blipFill>
+                  <pic:spPr>
+                    <a:xfrm>
+                      <a:off x="0" y="0"/>
+                      <a:ext cx="6793059" cy="5668431"/>
+                    </a:xfrm>
+                    <a:prstGeom prst="rect">
+                      <a:avLst/>
+                    </a:prstGeom>
+                  </pic:spPr>
+                </pic:pic>
+              </a:graphicData>
+            </a:graphic>
+          </wp:inline>
+        </w:drawing>
+      </w:r>
+    </w:p>
+    <w:p>
+      <w:pPr>
+        <w:ind w:left="360"/>
+      </w:pPr>
+    </w:p>
+    <w:p>
+      <w:pPr>
+        <w:ind w:left="360"/>
+      </w:pPr>
+      <w:r>
+        <w:t xml:space="preserve">The </w:t>
+      </w:r>
+      <w:proofErr w:type="spellStart"/>
+      <w:r>
+        <w:t>run_interactive_text_interface</w:t>
+      </w:r>
+      <w:proofErr w:type="spellEnd"/>
+      <w:r>
+        <w:t xml:space="preserve"> function processes valid news text with the underlying model, validates empty inputs, provides clean exit paths (if user types ‘exit’), and gracefully manages unexpected exceptions during analysis with error handling implemented.</w:t>
+      </w:r>
+    </w:p>
+    <w:p>
+      <w:pPr>
+        <w:ind w:left="360"/>
+      </w:pPr>
+    </w:p>
+    <w:p>
+      <w:r>
+        <w:br w:type="page"/>
+      </w:r>
+    </w:p>
+    <w:p>
+      <w:pPr>
+        <w:pStyle w:val="Heading4"/>
+      </w:pPr>
+      <w:r>
+        <w:lastRenderedPageBreak/>
+        <w:t xml:space="preserve">[7.143] User Evaluation </w:t>
+      </w:r>
+    </w:p>
+    <w:p/>
+    <w:p>
+      <w:r>
+        <w:t xml:space="preserve">User evaluation was performed for Version 3, as significant changes were made to user-facing elements. </w:t>
+      </w:r>
+    </w:p>
+    <w:p/>
+    <w:p>
+      <w:r>
+        <w:t>This round of user evaluation was performed in-person with a focus group of three participants, who interacted with the application in person</w:t>
+      </w:r>
+      <w:r>
+        <w:t xml:space="preserve">. </w:t>
+      </w:r>
+    </w:p>
+    <w:p/>
+    <w:p>
+      <w:r>
+        <w:t>Time on task and error rate were measured manually:</w:t>
+      </w:r>
+    </w:p>
+    <w:p/>
+    <w:p>
+      <w:pPr>
+        <w:pStyle w:val="ListParagraph"/>
+        <w:numPr>
+          <w:ilvl w:val="0"/>
+          <w:numId w:val="8"/>
+        </w:numPr>
+      </w:pPr>
+      <w:r>
+        <w:t>Time on task: time taken for the user to input a text sample, get the news classification (hit enter), then exit (type exit)</w:t>
+      </w:r>
+    </w:p>
+    <w:p>
+      <w:pPr>
+        <w:pStyle w:val="ListParagraph"/>
+      </w:pPr>
+    </w:p>
+    <w:p>
+      <w:pPr>
+        <w:pStyle w:val="ListParagraph"/>
+        <w:numPr>
+          <w:ilvl w:val="0"/>
+          <w:numId w:val="8"/>
+        </w:numPr>
+      </w:pPr>
+      <w:r>
+        <w:t>Error rate: does the user identify that the text they entered into the application was determined to be fake or real?</w:t>
+      </w:r>
+    </w:p>
+    <w:p>
+      <w:pPr>
+        <w:pStyle w:val="ListParagraph"/>
+      </w:pPr>
+    </w:p>
+    <w:p>
+      <w:r>
+        <w:rPr>
+          <w:noProof/>
+        </w:rPr>
+        <w:drawing>
+          <wp:inline distT="0" distB="0" distL="0" distR="0" wp14:anchorId="59C48C6E" wp14:editId="7B19EA91">
+            <wp:extent cx="3746920" cy="1781175"/>
+            <wp:effectExtent l="0" t="0" r="6350" b="0"/>
+            <wp:docPr id="1639576115" name="Picture 1" descr="Forms response chart. Question title: I think that I would like to use this system frequently.. Number of responses: 3 responses."/>
+            <wp:cNvGraphicFramePr>
+              <a:graphicFrameLocks xmlns:a="http://schemas.openxmlformats.org/drawingml/2006/main" noChangeAspect="1"/>
+            </wp:cNvGraphicFramePr>
+            <a:graphic xmlns:a="http://schemas.openxmlformats.org/drawingml/2006/main">
+              <a:graphicData uri="http://schemas.openxmlformats.org/drawingml/2006/picture">
+                <pic:pic xmlns:pic="http://schemas.openxmlformats.org/drawingml/2006/picture">
+                  <pic:nvPicPr>
+                    <pic:cNvPr id="0" name="Picture 1" descr="Forms response chart. Question title: I think that I would like to use this system frequently.. Number of responses: 3 responses."/>
+                    <pic:cNvPicPr>
+                      <a:picLocks noChangeAspect="1" noChangeArrowheads="1"/>
+                    </pic:cNvPicPr>
+                  </pic:nvPicPr>
+                  <pic:blipFill>
+                    <a:blip r:embed="rId112" cstate="print">
+                      <a:extLst>
+                        <a:ext uri="{28A0092B-C50C-407E-A947-70E740481C1C}">
+                          <a14:useLocalDpi xmlns:a14="http://schemas.microsoft.com/office/drawing/2010/main" val="0"/>
+                        </a:ext>
+                      </a:extLst>
+                    </a:blip>
+                    <a:srcRect/>
+                    <a:stretch>
+                      <a:fillRect/>
+                    </a:stretch>
+                  </pic:blipFill>
+                  <pic:spPr bwMode="auto">
+                    <a:xfrm>
+                      <a:off x="0" y="0"/>
+                      <a:ext cx="3770886" cy="1792568"/>
+                    </a:xfrm>
+                    <a:prstGeom prst="rect">
+                      <a:avLst/>
+                    </a:prstGeom>
+                    <a:noFill/>
+                    <a:ln>
+                      <a:noFill/>
+                    </a:ln>
+                  </pic:spPr>
+                </pic:pic>
+              </a:graphicData>
+            </a:graphic>
+          </wp:inline>
+        </w:drawing>
+      </w:r>
+      <w:r>
+        <w:t xml:space="preserve"> </w:t>
+      </w:r>
+    </w:p>
+    <w:p>
+      <w:r>
+        <w:rPr>
+          <w:noProof/>
+        </w:rPr>
+        <w:drawing>
+          <wp:inline distT="0" distB="0" distL="0" distR="0" wp14:anchorId="4A188CF8" wp14:editId="68C22532">
+            <wp:extent cx="3771900" cy="1793050"/>
+            <wp:effectExtent l="0" t="0" r="0" b="0"/>
+            <wp:docPr id="1072204544" name="Picture 2" descr="Forms response chart. Question title: I found the system unnecessarily complex.&#10;&#10;. Number of responses: 3 responses."/>
+            <wp:cNvGraphicFramePr>
+              <a:graphicFrameLocks xmlns:a="http://schemas.openxmlformats.org/drawingml/2006/main" noChangeAspect="1"/>
+            </wp:cNvGraphicFramePr>
+            <a:graphic xmlns:a="http://schemas.openxmlformats.org/drawingml/2006/main">
+              <a:graphicData uri="http://schemas.openxmlformats.org/drawingml/2006/picture">
+                <pic:pic xmlns:pic="http://schemas.openxmlformats.org/drawingml/2006/picture">
+                  <pic:nvPicPr>
+                    <pic:cNvPr id="0" name="Picture 3" descr="Forms response chart. Question title: I found the system unnecessarily complex.&#10;&#10;. Number of responses: 3 responses."/>
+                    <pic:cNvPicPr>
+                      <a:picLocks noChangeAspect="1" noChangeArrowheads="1"/>
+                    </pic:cNvPicPr>
+                  </pic:nvPicPr>
+                  <pic:blipFill>
+                    <a:blip r:embed="rId113" cstate="print">
+                      <a:extLst>
+                        <a:ext uri="{28A0092B-C50C-407E-A947-70E740481C1C}">
+                          <a14:useLocalDpi xmlns:a14="http://schemas.microsoft.com/office/drawing/2010/main" val="0"/>
+                        </a:ext>
+                      </a:extLst>
+                    </a:blip>
+                    <a:srcRect/>
+                    <a:stretch>
+                      <a:fillRect/>
+                    </a:stretch>
+                  </pic:blipFill>
+                  <pic:spPr bwMode="auto">
+                    <a:xfrm>
+                      <a:off x="0" y="0"/>
+                      <a:ext cx="3781106" cy="1797426"/>
+                    </a:xfrm>
+                    <a:prstGeom prst="rect">
+                      <a:avLst/>
+                    </a:prstGeom>
+                    <a:noFill/>
+                    <a:ln>
+                      <a:noFill/>
+                    </a:ln>
+                  </pic:spPr>
+                </pic:pic>
+              </a:graphicData>
+            </a:graphic>
+          </wp:inline>
+        </w:drawing>
+      </w:r>
+    </w:p>
+    <w:p>
+      <w:pPr>
+        <w:rPr>
+          <w:b/>
+          <w:bCs/>
+        </w:rPr>
+      </w:pPr>
+      <w:r>
+        <w:rPr>
+          <w:noProof/>
+        </w:rPr>
+        <w:drawing>
+          <wp:inline distT="0" distB="0" distL="0" distR="0" wp14:anchorId="2FE7FF3A" wp14:editId="1ECAE50F">
+            <wp:extent cx="3848100" cy="1829273"/>
+            <wp:effectExtent l="0" t="0" r="0" b="0"/>
+            <wp:docPr id="143602527" name="Picture 3" descr="Forms response chart. Question title: I thought the system was easy to use.&#10;. Number of responses: 3 responses."/>
+            <wp:cNvGraphicFramePr>
+              <a:graphicFrameLocks xmlns:a="http://schemas.openxmlformats.org/drawingml/2006/main" noChangeAspect="1"/>
+            </wp:cNvGraphicFramePr>
+            <a:graphic xmlns:a="http://schemas.openxmlformats.org/drawingml/2006/main">
+              <a:graphicData uri="http://schemas.openxmlformats.org/drawingml/2006/picture">
+                <pic:pic xmlns:pic="http://schemas.openxmlformats.org/drawingml/2006/picture">
+                  <pic:nvPicPr>
+                    <pic:cNvPr id="0" name="Picture 5" descr="Forms response chart. Question title: I thought the system was easy to use.&#10;. Number of responses: 3 responses."/>
+                    <pic:cNvPicPr>
+                      <a:picLocks noChangeAspect="1" noChangeArrowheads="1"/>
+                    </pic:cNvPicPr>
+                  </pic:nvPicPr>
+                  <pic:blipFill>
+                    <a:blip r:embed="rId114" cstate="print">
+                      <a:extLst>
+                        <a:ext uri="{28A0092B-C50C-407E-A947-70E740481C1C}">
+                          <a14:useLocalDpi xmlns:a14="http://schemas.microsoft.com/office/drawing/2010/main" val="0"/>
+                        </a:ext>
+                      </a:extLst>
+                    </a:blip>
+                    <a:srcRect/>
+                    <a:stretch>
+                      <a:fillRect/>
+                    </a:stretch>
+                  </pic:blipFill>
+                  <pic:spPr bwMode="auto">
+                    <a:xfrm>
+                      <a:off x="0" y="0"/>
+                      <a:ext cx="3850503" cy="1830415"/>
+                    </a:xfrm>
+                    <a:prstGeom prst="rect">
+                      <a:avLst/>
+                    </a:prstGeom>
+                    <a:noFill/>
+                    <a:ln>
+                      <a:noFill/>
+                    </a:ln>
+                  </pic:spPr>
+                </pic:pic>
+              </a:graphicData>
+            </a:graphic>
+          </wp:inline>
+        </w:drawing>
+      </w:r>
+    </w:p>
+    <w:p>
+      <w:pPr>
+        <w:rPr>
+          <w:b/>
+          <w:bCs/>
+        </w:rPr>
+      </w:pPr>
+    </w:p>
+    <w:p>
+      <w:pPr>
+        <w:rPr>
+          <w:noProof/>
+        </w:rPr>
+      </w:pPr>
+    </w:p>
+    <w:p>
+      <w:r>
+        <w:rPr>
+          <w:noProof/>
+        </w:rPr>
+        <w:lastRenderedPageBreak/>
+        <w:drawing>
+          <wp:inline distT="0" distB="0" distL="0" distR="0" wp14:anchorId="08E7AB74" wp14:editId="238ACC43">
+            <wp:extent cx="4086225" cy="1942470"/>
+            <wp:effectExtent l="0" t="0" r="0" b="635"/>
+            <wp:docPr id="751428757" name="Picture 4" descr="Forms response chart. Question title: I think that I would need the support of a technical person to be able to use this system.. Number of responses: 3 responses."/>
+            <wp:cNvGraphicFramePr>
+              <a:graphicFrameLocks xmlns:a="http://schemas.openxmlformats.org/drawingml/2006/main" noChangeAspect="1"/>
+            </wp:cNvGraphicFramePr>
+            <a:graphic xmlns:a="http://schemas.openxmlformats.org/drawingml/2006/main">
+              <a:graphicData uri="http://schemas.openxmlformats.org/drawingml/2006/picture">
+                <pic:pic xmlns:pic="http://schemas.openxmlformats.org/drawingml/2006/picture">
+                  <pic:nvPicPr>
+                    <pic:cNvPr id="0" name="Picture 7" descr="Forms response chart. Question title: I think that I would need the support of a technical person to be able to use this system.. Number of responses: 3 responses."/>
+                    <pic:cNvPicPr>
+                      <a:picLocks noChangeAspect="1" noChangeArrowheads="1"/>
+                    </pic:cNvPicPr>
+                  </pic:nvPicPr>
+                  <pic:blipFill>
+                    <a:blip r:embed="rId115" cstate="print">
+                      <a:extLst>
+                        <a:ext uri="{28A0092B-C50C-407E-A947-70E740481C1C}">
+                          <a14:useLocalDpi xmlns:a14="http://schemas.microsoft.com/office/drawing/2010/main" val="0"/>
+                        </a:ext>
+                      </a:extLst>
+                    </a:blip>
+                    <a:srcRect/>
+                    <a:stretch>
+                      <a:fillRect/>
+                    </a:stretch>
+                  </pic:blipFill>
+                  <pic:spPr bwMode="auto">
+                    <a:xfrm>
+                      <a:off x="0" y="0"/>
+                      <a:ext cx="4094242" cy="1946281"/>
+                    </a:xfrm>
+                    <a:prstGeom prst="rect">
+                      <a:avLst/>
+                    </a:prstGeom>
+                    <a:noFill/>
+                    <a:ln>
+                      <a:noFill/>
+                    </a:ln>
+                  </pic:spPr>
+                </pic:pic>
+              </a:graphicData>
+            </a:graphic>
+          </wp:inline>
+        </w:drawing>
+      </w:r>
+    </w:p>
+    <w:p>
+      <w:r>
+        <w:rPr>
+          <w:noProof/>
+        </w:rPr>
+        <w:drawing>
+          <wp:inline distT="0" distB="0" distL="0" distR="0" wp14:anchorId="0B1FCC49" wp14:editId="2F49212F">
+            <wp:extent cx="4048125" cy="1924359"/>
+            <wp:effectExtent l="0" t="0" r="0" b="0"/>
+            <wp:docPr id="1994524513" name="Picture 6" descr="Forms response chart. Question title: I found the various functions in this system were well integrated.&#10;. Number of responses: 3 responses."/>
+            <wp:cNvGraphicFramePr>
+              <a:graphicFrameLocks xmlns:a="http://schemas.openxmlformats.org/drawingml/2006/main" noChangeAspect="1"/>
+            </wp:cNvGraphicFramePr>
+            <a:graphic xmlns:a="http://schemas.openxmlformats.org/drawingml/2006/main">
+              <a:graphicData uri="http://schemas.openxmlformats.org/drawingml/2006/picture">
+                <pic:pic xmlns:pic="http://schemas.openxmlformats.org/drawingml/2006/picture">
+                  <pic:nvPicPr>
+                    <pic:cNvPr id="0" name="Picture 14" descr="Forms response chart. Question title: I found the various functions in this system were well integrated.&#10;. Number of responses: 3 responses."/>
+                    <pic:cNvPicPr>
+                      <a:picLocks noChangeAspect="1" noChangeArrowheads="1"/>
+                    </pic:cNvPicPr>
+                  </pic:nvPicPr>
+                  <pic:blipFill>
+                    <a:blip r:embed="rId116" cstate="print">
+                      <a:extLst>
+                        <a:ext uri="{28A0092B-C50C-407E-A947-70E740481C1C}">
+                          <a14:useLocalDpi xmlns:a14="http://schemas.microsoft.com/office/drawing/2010/main" val="0"/>
+                        </a:ext>
+                      </a:extLst>
+                    </a:blip>
+                    <a:srcRect/>
+                    <a:stretch>
+                      <a:fillRect/>
+                    </a:stretch>
+                  </pic:blipFill>
+                  <pic:spPr bwMode="auto">
+                    <a:xfrm>
+                      <a:off x="0" y="0"/>
+                      <a:ext cx="4057807" cy="1928962"/>
+                    </a:xfrm>
+                    <a:prstGeom prst="rect">
+                      <a:avLst/>
+                    </a:prstGeom>
+                    <a:noFill/>
+                    <a:ln>
+                      <a:noFill/>
+                    </a:ln>
+                  </pic:spPr>
+                </pic:pic>
+              </a:graphicData>
+            </a:graphic>
+          </wp:inline>
+        </w:drawing>
+      </w:r>
+    </w:p>
+    <w:p/>
+    <w:p>
+      <w:r>
+        <w:rPr>
+          <w:noProof/>
+        </w:rPr>
+        <w:drawing>
+          <wp:inline distT="0" distB="0" distL="0" distR="0" wp14:anchorId="7A21288D" wp14:editId="6A21D72F">
+            <wp:extent cx="4143375" cy="1969638"/>
+            <wp:effectExtent l="0" t="0" r="0" b="0"/>
+            <wp:docPr id="2070984265" name="Picture 7" descr="Forms response chart. Question title: I thought there was too much inconsistency in this system.&#10;&#10;. Number of responses: 3 responses."/>
+            <wp:cNvGraphicFramePr>
+              <a:graphicFrameLocks xmlns:a="http://schemas.openxmlformats.org/drawingml/2006/main" noChangeAspect="1"/>
+            </wp:cNvGraphicFramePr>
+            <a:graphic xmlns:a="http://schemas.openxmlformats.org/drawingml/2006/main">
+              <a:graphicData uri="http://schemas.openxmlformats.org/drawingml/2006/picture">
+                <pic:pic xmlns:pic="http://schemas.openxmlformats.org/drawingml/2006/picture">
+                  <pic:nvPicPr>
+                    <pic:cNvPr id="0" name="Picture 16" descr="Forms response chart. Question title: I thought there was too much inconsistency in this system.&#10;&#10;. Number of responses: 3 responses."/>
+                    <pic:cNvPicPr>
+                      <a:picLocks noChangeAspect="1" noChangeArrowheads="1"/>
+                    </pic:cNvPicPr>
+                  </pic:nvPicPr>
+                  <pic:blipFill>
+                    <a:blip r:embed="rId117" cstate="print">
+                      <a:extLst>
+                        <a:ext uri="{28A0092B-C50C-407E-A947-70E740481C1C}">
+                          <a14:useLocalDpi xmlns:a14="http://schemas.microsoft.com/office/drawing/2010/main" val="0"/>
+                        </a:ext>
+                      </a:extLst>
+                    </a:blip>
+                    <a:srcRect/>
+                    <a:stretch>
+                      <a:fillRect/>
+                    </a:stretch>
+                  </pic:blipFill>
+                  <pic:spPr bwMode="auto">
+                    <a:xfrm>
+                      <a:off x="0" y="0"/>
+                      <a:ext cx="4154630" cy="1974988"/>
+                    </a:xfrm>
+                    <a:prstGeom prst="rect">
+                      <a:avLst/>
+                    </a:prstGeom>
+                    <a:noFill/>
+                    <a:ln>
+                      <a:noFill/>
+                    </a:ln>
+                  </pic:spPr>
+                </pic:pic>
+              </a:graphicData>
+            </a:graphic>
+          </wp:inline>
+        </w:drawing>
+      </w:r>
+    </w:p>
+    <w:p>
+      <w:r>
+        <w:rPr>
+          <w:noProof/>
+        </w:rPr>
+        <w:drawing>
+          <wp:inline distT="0" distB="0" distL="0" distR="0" wp14:anchorId="7950B87A" wp14:editId="75BCE172">
+            <wp:extent cx="4219575" cy="2005861"/>
+            <wp:effectExtent l="0" t="0" r="0" b="0"/>
+            <wp:docPr id="463900940" name="Picture 8" descr="Forms response chart. Question title: I would imagine that most people would learn to use this system very quickly.&#10;&#10;. Number of responses: 3 responses."/>
+            <wp:cNvGraphicFramePr>
+              <a:graphicFrameLocks xmlns:a="http://schemas.openxmlformats.org/drawingml/2006/main" noChangeAspect="1"/>
+            </wp:cNvGraphicFramePr>
+            <a:graphic xmlns:a="http://schemas.openxmlformats.org/drawingml/2006/main">
+              <a:graphicData uri="http://schemas.openxmlformats.org/drawingml/2006/picture">
+                <pic:pic xmlns:pic="http://schemas.openxmlformats.org/drawingml/2006/picture">
+                  <pic:nvPicPr>
+                    <pic:cNvPr id="0" name="Picture 18" descr="Forms response chart. Question title: I would imagine that most people would learn to use this system very quickly.&#10;&#10;. Number of responses: 3 responses."/>
+                    <pic:cNvPicPr>
+                      <a:picLocks noChangeAspect="1" noChangeArrowheads="1"/>
+                    </pic:cNvPicPr>
+                  </pic:nvPicPr>
+                  <pic:blipFill>
+                    <a:blip r:embed="rId118" cstate="print">
+                      <a:extLst>
+                        <a:ext uri="{28A0092B-C50C-407E-A947-70E740481C1C}">
+                          <a14:useLocalDpi xmlns:a14="http://schemas.microsoft.com/office/drawing/2010/main" val="0"/>
+                        </a:ext>
+                      </a:extLst>
+                    </a:blip>
+                    <a:srcRect/>
+                    <a:stretch>
+                      <a:fillRect/>
+                    </a:stretch>
+                  </pic:blipFill>
+                  <pic:spPr bwMode="auto">
+                    <a:xfrm>
+                      <a:off x="0" y="0"/>
+                      <a:ext cx="4231718" cy="2011634"/>
+                    </a:xfrm>
+                    <a:prstGeom prst="rect">
+                      <a:avLst/>
+                    </a:prstGeom>
+                    <a:noFill/>
+                    <a:ln>
+                      <a:noFill/>
+                    </a:ln>
+                  </pic:spPr>
+                </pic:pic>
+              </a:graphicData>
+            </a:graphic>
+          </wp:inline>
+        </w:drawing>
+      </w:r>
+    </w:p>
+    <w:p>
+      <w:r>
+        <w:rPr>
+          <w:noProof/>
+        </w:rPr>
+        <w:lastRenderedPageBreak/>
+        <w:drawing>
+          <wp:inline distT="0" distB="0" distL="0" distR="0" wp14:anchorId="2F62B7C8" wp14:editId="5EFEF2FE">
+            <wp:extent cx="4114800" cy="1956054"/>
+            <wp:effectExtent l="0" t="0" r="0" b="6350"/>
+            <wp:docPr id="262491415" name="Picture 9" descr="Forms response chart. Question title: I found the system very cumbersome to use.&#10;. Number of responses: 3 responses."/>
+            <wp:cNvGraphicFramePr>
+              <a:graphicFrameLocks xmlns:a="http://schemas.openxmlformats.org/drawingml/2006/main" noChangeAspect="1"/>
+            </wp:cNvGraphicFramePr>
+            <a:graphic xmlns:a="http://schemas.openxmlformats.org/drawingml/2006/main">
+              <a:graphicData uri="http://schemas.openxmlformats.org/drawingml/2006/picture">
+                <pic:pic xmlns:pic="http://schemas.openxmlformats.org/drawingml/2006/picture">
+                  <pic:nvPicPr>
+                    <pic:cNvPr id="0" name="Picture 20" descr="Forms response chart. Question title: I found the system very cumbersome to use.&#10;. Number of responses: 3 responses."/>
+                    <pic:cNvPicPr>
+                      <a:picLocks noChangeAspect="1" noChangeArrowheads="1"/>
+                    </pic:cNvPicPr>
+                  </pic:nvPicPr>
+                  <pic:blipFill>
+                    <a:blip r:embed="rId119" cstate="print">
+                      <a:extLst>
+                        <a:ext uri="{28A0092B-C50C-407E-A947-70E740481C1C}">
+                          <a14:useLocalDpi xmlns:a14="http://schemas.microsoft.com/office/drawing/2010/main" val="0"/>
+                        </a:ext>
+                      </a:extLst>
+                    </a:blip>
+                    <a:srcRect/>
+                    <a:stretch>
+                      <a:fillRect/>
+                    </a:stretch>
+                  </pic:blipFill>
+                  <pic:spPr bwMode="auto">
+                    <a:xfrm>
+                      <a:off x="0" y="0"/>
+                      <a:ext cx="4121015" cy="1959008"/>
+                    </a:xfrm>
+                    <a:prstGeom prst="rect">
+                      <a:avLst/>
+                    </a:prstGeom>
+                    <a:noFill/>
+                    <a:ln>
+                      <a:noFill/>
+                    </a:ln>
+                  </pic:spPr>
+                </pic:pic>
+              </a:graphicData>
+            </a:graphic>
+          </wp:inline>
+        </w:drawing>
+      </w:r>
+    </w:p>
+    <w:p>
+      <w:r>
+        <w:rPr>
+          <w:noProof/>
+        </w:rPr>
+        <w:drawing>
+          <wp:inline distT="0" distB="0" distL="0" distR="0" wp14:anchorId="32671442" wp14:editId="32B4D93E">
+            <wp:extent cx="4210050" cy="2001333"/>
+            <wp:effectExtent l="0" t="0" r="0" b="0"/>
+            <wp:docPr id="1223572748" name="Picture 10" descr="Forms response chart. Question title: I felt very confident using the system.&#10;. Number of responses: 3 responses."/>
+            <wp:cNvGraphicFramePr>
+              <a:graphicFrameLocks xmlns:a="http://schemas.openxmlformats.org/drawingml/2006/main" noChangeAspect="1"/>
+            </wp:cNvGraphicFramePr>
+            <a:graphic xmlns:a="http://schemas.openxmlformats.org/drawingml/2006/main">
+              <a:graphicData uri="http://schemas.openxmlformats.org/drawingml/2006/picture">
+                <pic:pic xmlns:pic="http://schemas.openxmlformats.org/drawingml/2006/picture">
+                  <pic:nvPicPr>
+                    <pic:cNvPr id="0" name="Picture 22" descr="Forms response chart. Question title: I felt very confident using the system.&#10;. Number of responses: 3 responses."/>
+                    <pic:cNvPicPr>
+                      <a:picLocks noChangeAspect="1" noChangeArrowheads="1"/>
+                    </pic:cNvPicPr>
+                  </pic:nvPicPr>
+                  <pic:blipFill>
+                    <a:blip r:embed="rId120" cstate="print">
+                      <a:extLst>
+                        <a:ext uri="{28A0092B-C50C-407E-A947-70E740481C1C}">
+                          <a14:useLocalDpi xmlns:a14="http://schemas.microsoft.com/office/drawing/2010/main" val="0"/>
+                        </a:ext>
+                      </a:extLst>
+                    </a:blip>
+                    <a:srcRect/>
+                    <a:stretch>
+                      <a:fillRect/>
+                    </a:stretch>
+                  </pic:blipFill>
+                  <pic:spPr bwMode="auto">
+                    <a:xfrm>
+                      <a:off x="0" y="0"/>
+                      <a:ext cx="4218868" cy="2005525"/>
+                    </a:xfrm>
+                    <a:prstGeom prst="rect">
+                      <a:avLst/>
+                    </a:prstGeom>
+                    <a:noFill/>
+                    <a:ln>
+                      <a:noFill/>
+                    </a:ln>
+                  </pic:spPr>
+                </pic:pic>
+              </a:graphicData>
+            </a:graphic>
+          </wp:inline>
+        </w:drawing>
+      </w:r>
+    </w:p>
+    <w:p>
+      <w:r>
+        <w:rPr>
+          <w:noProof/>
+        </w:rPr>
+        <w:drawing>
+          <wp:inline distT="0" distB="0" distL="0" distR="0" wp14:anchorId="2A9E1718" wp14:editId="4A5F1A6F">
+            <wp:extent cx="4248150" cy="2019445"/>
+            <wp:effectExtent l="0" t="0" r="0" b="0"/>
+            <wp:docPr id="218062782" name="Picture 11" descr="Forms response chart. Question title: I needed to learn a lot of things before I could get going with this system.&#10;. Number of responses: 3 responses."/>
+            <wp:cNvGraphicFramePr>
+              <a:graphicFrameLocks xmlns:a="http://schemas.openxmlformats.org/drawingml/2006/main" noChangeAspect="1"/>
+            </wp:cNvGraphicFramePr>
+            <a:graphic xmlns:a="http://schemas.openxmlformats.org/drawingml/2006/main">
+              <a:graphicData uri="http://schemas.openxmlformats.org/drawingml/2006/picture">
+                <pic:pic xmlns:pic="http://schemas.openxmlformats.org/drawingml/2006/picture">
+                  <pic:nvPicPr>
+                    <pic:cNvPr id="0" name="Picture 24" descr="Forms response chart. Question title: I needed to learn a lot of things before I could get going with this system.&#10;. Number of responses: 3 responses."/>
+                    <pic:cNvPicPr>
+                      <a:picLocks noChangeAspect="1" noChangeArrowheads="1"/>
+                    </pic:cNvPicPr>
+                  </pic:nvPicPr>
+                  <pic:blipFill>
+                    <a:blip r:embed="rId121" cstate="print">
+                      <a:extLst>
+                        <a:ext uri="{28A0092B-C50C-407E-A947-70E740481C1C}">
+                          <a14:useLocalDpi xmlns:a14="http://schemas.microsoft.com/office/drawing/2010/main" val="0"/>
+                        </a:ext>
+                      </a:extLst>
+                    </a:blip>
+                    <a:srcRect/>
+                    <a:stretch>
+                      <a:fillRect/>
+                    </a:stretch>
+                  </pic:blipFill>
+                  <pic:spPr bwMode="auto">
+                    <a:xfrm>
+                      <a:off x="0" y="0"/>
+                      <a:ext cx="4255949" cy="2023152"/>
+                    </a:xfrm>
+                    <a:prstGeom prst="rect">
+                      <a:avLst/>
+                    </a:prstGeom>
+                    <a:noFill/>
+                    <a:ln>
+                      <a:noFill/>
+                    </a:ln>
+                  </pic:spPr>
+                </pic:pic>
+              </a:graphicData>
+            </a:graphic>
+          </wp:inline>
+        </w:drawing>
+      </w:r>
+    </w:p>
+    <w:p>
+      <w:r>
+        <w:rPr>
+          <w:noProof/>
+        </w:rPr>
+        <w:drawing>
+          <wp:inline distT="0" distB="0" distL="0" distR="0" wp14:anchorId="3B6737E9" wp14:editId="5A56AE07">
+            <wp:extent cx="4368067" cy="2076450"/>
+            <wp:effectExtent l="0" t="0" r="0" b="0"/>
+            <wp:docPr id="499144515" name="Picture 12" descr="Forms response chart. Question title: I understood why a statement was flagged.. Number of responses: 3 responses."/>
+            <wp:cNvGraphicFramePr>
+              <a:graphicFrameLocks xmlns:a="http://schemas.openxmlformats.org/drawingml/2006/main" noChangeAspect="1"/>
+            </wp:cNvGraphicFramePr>
+            <a:graphic xmlns:a="http://schemas.openxmlformats.org/drawingml/2006/main">
+              <a:graphicData uri="http://schemas.openxmlformats.org/drawingml/2006/picture">
+                <pic:pic xmlns:pic="http://schemas.openxmlformats.org/drawingml/2006/picture">
+                  <pic:nvPicPr>
+                    <pic:cNvPr id="0" name="Picture 26" descr="Forms response chart. Question title: I understood why a statement was flagged.. Number of responses: 3 responses."/>
+                    <pic:cNvPicPr>
+                      <a:picLocks noChangeAspect="1" noChangeArrowheads="1"/>
+                    </pic:cNvPicPr>
+                  </pic:nvPicPr>
+                  <pic:blipFill>
+                    <a:blip r:embed="rId122" cstate="print">
+                      <a:extLst>
+                        <a:ext uri="{28A0092B-C50C-407E-A947-70E740481C1C}">
+                          <a14:useLocalDpi xmlns:a14="http://schemas.microsoft.com/office/drawing/2010/main" val="0"/>
+                        </a:ext>
+                      </a:extLst>
+                    </a:blip>
+                    <a:srcRect/>
+                    <a:stretch>
+                      <a:fillRect/>
+                    </a:stretch>
+                  </pic:blipFill>
+                  <pic:spPr bwMode="auto">
+                    <a:xfrm>
+                      <a:off x="0" y="0"/>
+                      <a:ext cx="4374904" cy="2079700"/>
+                    </a:xfrm>
+                    <a:prstGeom prst="rect">
+                      <a:avLst/>
+                    </a:prstGeom>
+                    <a:noFill/>
+                    <a:ln>
+                      <a:noFill/>
+                    </a:ln>
+                  </pic:spPr>
+                </pic:pic>
+              </a:graphicData>
+            </a:graphic>
+          </wp:inline>
+        </w:drawing>
+      </w:r>
+    </w:p>
+    <w:p>
+      <w:r>
+        <w:lastRenderedPageBreak/>
+        <w:drawing>
+          <wp:inline distT="0" distB="0" distL="0" distR="0" wp14:anchorId="2BA0BF2D" wp14:editId="52B43E2D">
+            <wp:extent cx="6268325" cy="1790950"/>
+            <wp:effectExtent l="0" t="0" r="0" b="0"/>
+            <wp:docPr id="1142433746" name="Picture 1" descr="A white background with a black and white flag&#10;&#10;AI-generated content may be incorrect."/>
+            <wp:cNvGraphicFramePr>
+              <a:graphicFrameLocks xmlns:a="http://schemas.openxmlformats.org/drawingml/2006/main" noChangeAspect="1"/>
+            </wp:cNvGraphicFramePr>
+            <a:graphic xmlns:a="http://schemas.openxmlformats.org/drawingml/2006/main">
+              <a:graphicData uri="http://schemas.openxmlformats.org/drawingml/2006/picture">
+                <pic:pic xmlns:pic="http://schemas.openxmlformats.org/drawingml/2006/picture">
+                  <pic:nvPicPr>
+                    <pic:cNvPr id="1142433746" name="Picture 1" descr="A white background with a black and white flag&#10;&#10;AI-generated content may be incorrect."/>
+                    <pic:cNvPicPr/>
+                  </pic:nvPicPr>
+                  <pic:blipFill>
+                    <a:blip r:embed="rId123"/>
+                    <a:stretch>
+                      <a:fillRect/>
+                    </a:stretch>
+                  </pic:blipFill>
+                  <pic:spPr>
+                    <a:xfrm>
+                      <a:off x="0" y="0"/>
+                      <a:ext cx="6268325" cy="1790950"/>
+                    </a:xfrm>
+                    <a:prstGeom prst="rect">
+                      <a:avLst/>
+                    </a:prstGeom>
+                  </pic:spPr>
+                </pic:pic>
+              </a:graphicData>
+            </a:graphic>
+          </wp:inline>
+        </w:drawing>
+      </w:r>
+    </w:p>
+    <w:p>
+      <w:r>
+        <w:rPr>
+          <w:noProof/>
+        </w:rPr>
+        <w:drawing>
+          <wp:inline distT="0" distB="0" distL="0" distR="0" wp14:anchorId="634C8C3E" wp14:editId="429E9F6B">
+            <wp:extent cx="3887180" cy="1847850"/>
+            <wp:effectExtent l="0" t="0" r="0" b="0"/>
+            <wp:docPr id="1868316331" name="Picture 14" descr="Forms response chart. Question title: Error rate . Number of responses: 3 responses."/>
+            <wp:cNvGraphicFramePr>
+              <a:graphicFrameLocks xmlns:a="http://schemas.openxmlformats.org/drawingml/2006/main" noChangeAspect="1"/>
+            </wp:cNvGraphicFramePr>
+            <a:graphic xmlns:a="http://schemas.openxmlformats.org/drawingml/2006/main">
+              <a:graphicData uri="http://schemas.openxmlformats.org/drawingml/2006/picture">
+                <pic:pic xmlns:pic="http://schemas.openxmlformats.org/drawingml/2006/picture">
+                  <pic:nvPicPr>
+                    <pic:cNvPr id="0" name="Picture 30" descr="Forms response chart. Question title: Error rate . Number of responses: 3 responses."/>
+                    <pic:cNvPicPr>
+                      <a:picLocks noChangeAspect="1" noChangeArrowheads="1"/>
+                    </pic:cNvPicPr>
+                  </pic:nvPicPr>
+                  <pic:blipFill>
+                    <a:blip r:embed="rId124" cstate="print">
+                      <a:extLst>
+                        <a:ext uri="{28A0092B-C50C-407E-A947-70E740481C1C}">
+                          <a14:useLocalDpi xmlns:a14="http://schemas.microsoft.com/office/drawing/2010/main" val="0"/>
+                        </a:ext>
+                      </a:extLst>
+                    </a:blip>
+                    <a:srcRect/>
+                    <a:stretch>
+                      <a:fillRect/>
+                    </a:stretch>
+                  </pic:blipFill>
+                  <pic:spPr bwMode="auto">
+                    <a:xfrm>
+                      <a:off x="0" y="0"/>
+                      <a:ext cx="3897559" cy="1852784"/>
+                    </a:xfrm>
+                    <a:prstGeom prst="rect">
+                      <a:avLst/>
+                    </a:prstGeom>
+                    <a:noFill/>
+                    <a:ln>
+                      <a:noFill/>
+                    </a:ln>
+                  </pic:spPr>
+                </pic:pic>
+              </a:graphicData>
+            </a:graphic>
+          </wp:inline>
+        </w:drawing>
+      </w:r>
+    </w:p>
+    <w:p/>
+    <w:p>
+      <w:r>
+        <w:t>Please bear in mind that on the question “</w:t>
+      </w:r>
+      <w:r>
+        <w:t>I needed to learn a lot of things before I could get going with this system</w:t>
+      </w:r>
+      <w:r>
+        <w:t>”, one user made a mistake and meant to input ‘2’ instead of ‘5’.</w:t>
+      </w:r>
+    </w:p>
+    <w:p/>
+    <w:p>
+      <w:r>
+        <w:t>In informal conversations with participants, I learned that they were concerned that:</w:t>
+      </w:r>
+    </w:p>
+    <w:p/>
+    <w:p>
+      <w:pPr>
+        <w:pStyle w:val="ListParagraph"/>
+        <w:numPr>
+          <w:ilvl w:val="0"/>
+          <w:numId w:val="73"/>
+        </w:numPr>
+      </w:pPr>
+      <w:r>
+        <w:t xml:space="preserve">LIME explanations were insufficient for less </w:t>
+      </w:r>
+      <w:proofErr w:type="gramStart"/>
+      <w:r>
+        <w:t>technically-inclined</w:t>
+      </w:r>
+      <w:proofErr w:type="gramEnd"/>
+      <w:r>
+        <w:t xml:space="preserve"> users. </w:t>
+      </w:r>
+    </w:p>
+    <w:p>
+      <w:pPr>
+        <w:pStyle w:val="ListParagraph"/>
+        <w:numPr>
+          <w:ilvl w:val="0"/>
+          <w:numId w:val="73"/>
+        </w:numPr>
+      </w:pPr>
+      <w:r>
+        <w:t xml:space="preserve">The CLI is </w:t>
+      </w:r>
+      <w:proofErr w:type="gramStart"/>
+      <w:r>
+        <w:t>functional, but</w:t>
+      </w:r>
+      <w:proofErr w:type="gramEnd"/>
+      <w:r>
+        <w:t xml:space="preserve"> may be a barrier to entry for non-technical users.</w:t>
+      </w:r>
+    </w:p>
+    <w:p/>
+    <w:p/>
+    <w:p>
+      <w:pPr>
+        <w:pStyle w:val="Heading4"/>
+      </w:pPr>
+      <w:r>
+        <w:t>[7.14] Conclusions and Future Work from this point</w:t>
+      </w:r>
+    </w:p>
+    <w:p>
+      <w:pPr>
+        <w:pStyle w:val="Text"/>
+      </w:pPr>
+    </w:p>
+    <w:p>
+      <w:pPr>
+        <w:pStyle w:val="Text"/>
+      </w:pPr>
+      <w:r>
+        <w:t xml:space="preserve">While Version 3 demonstrated improvements in real-world usability and feasibility, more work </w:t>
+      </w:r>
+      <w:proofErr w:type="gramStart"/>
+      <w:r>
+        <w:t>has to</w:t>
+      </w:r>
+      <w:proofErr w:type="gramEnd"/>
+      <w:r>
+        <w:t xml:space="preserve"> be done to ensure this solution has the mass appeal to be universally adopted.</w:t>
+      </w:r>
+    </w:p>
+    <w:p>
+      <w:pPr>
+        <w:pStyle w:val="Text"/>
+      </w:pPr>
+    </w:p>
+    <w:p>
+      <w:pPr>
+        <w:pStyle w:val="Text"/>
+      </w:pPr>
+      <w:r>
+        <w:t>Future improvements to the pipeline should include natural language explanations to accompany LIME outputs if that is possible.</w:t>
+      </w:r>
+    </w:p>
+    <w:p>
+      <w:pPr>
+        <w:pStyle w:val="Text"/>
+      </w:pPr>
+    </w:p>
+    <w:p>
+      <w:pPr>
+        <w:rPr>
+          <w:szCs w:val="28"/>
+        </w:rPr>
+      </w:pPr>
+      <w:r>
+        <w:br w:type="page"/>
+      </w:r>
+    </w:p>
+    <w:p>
+      <w:pPr>
+        <w:pStyle w:val="Text"/>
+      </w:pPr>
+      <w:r>
+        <w:lastRenderedPageBreak/>
         <w:br w:type="page"/>
       </w:r>
     </w:p>
@@ -22568,8 +23912,8 @@
       </w:pPr>
     </w:p>
     <w:sectPr>
-      <w:footerReference w:type="even" r:id="rId110"/>
-      <w:footerReference w:type="default" r:id="rId111"/>
+      <w:footerReference w:type="even" r:id="rId125"/>
+      <w:footerReference w:type="default" r:id="rId126"/>
       <w:pgSz w:w="12240" w:h="15840" w:code="1"/>
       <w:pgMar w:top="720" w:right="720" w:bottom="720" w:left="720" w:header="709" w:footer="709" w:gutter="0"/>
       <w:cols w:space="708"/>
@@ -24157,6 +25501,95 @@
     </w:lvl>
   </w:abstractNum>
   <w:abstractNum w:abstractNumId="15" w15:restartNumberingAfterBreak="0">
+    <w:nsid w:val="20033C11"/>
+    <w:multiLevelType w:val="hybridMultilevel"/>
+    <w:tmpl w:val="0B5AF45E"/>
+    <w:lvl w:ilvl="0" w:tplc="4809000F">
+      <w:start w:val="1"/>
+      <w:numFmt w:val="decimal"/>
+      <w:lvlText w:val="%1."/>
+      <w:lvlJc w:val="left"/>
+      <w:pPr>
+        <w:ind w:left="720" w:hanging="360"/>
+      </w:pPr>
+      <w:rPr>
+        <w:rFonts w:hint="default"/>
+      </w:rPr>
+    </w:lvl>
+    <w:lvl w:ilvl="1" w:tplc="48090019" w:tentative="1">
+      <w:start w:val="1"/>
+      <w:numFmt w:val="lowerLetter"/>
+      <w:lvlText w:val="%2."/>
+      <w:lvlJc w:val="left"/>
+      <w:pPr>
+        <w:ind w:left="1440" w:hanging="360"/>
+      </w:pPr>
+    </w:lvl>
+    <w:lvl w:ilvl="2" w:tplc="4809001B" w:tentative="1">
+      <w:start w:val="1"/>
+      <w:numFmt w:val="lowerRoman"/>
+      <w:lvlText w:val="%3."/>
+      <w:lvlJc w:val="right"/>
+      <w:pPr>
+        <w:ind w:left="2160" w:hanging="180"/>
+      </w:pPr>
+    </w:lvl>
+    <w:lvl w:ilvl="3" w:tplc="4809000F" w:tentative="1">
+      <w:start w:val="1"/>
+      <w:numFmt w:val="decimal"/>
+      <w:lvlText w:val="%4."/>
+      <w:lvlJc w:val="left"/>
+      <w:pPr>
+        <w:ind w:left="2880" w:hanging="360"/>
+      </w:pPr>
+    </w:lvl>
+    <w:lvl w:ilvl="4" w:tplc="48090019" w:tentative="1">
+      <w:start w:val="1"/>
+      <w:numFmt w:val="lowerLetter"/>
+      <w:lvlText w:val="%5."/>
+      <w:lvlJc w:val="left"/>
+      <w:pPr>
+        <w:ind w:left="3600" w:hanging="360"/>
+      </w:pPr>
+    </w:lvl>
+    <w:lvl w:ilvl="5" w:tplc="4809001B" w:tentative="1">
+      <w:start w:val="1"/>
+      <w:numFmt w:val="lowerRoman"/>
+      <w:lvlText w:val="%6."/>
+      <w:lvlJc w:val="right"/>
+      <w:pPr>
+        <w:ind w:left="4320" w:hanging="180"/>
+      </w:pPr>
+    </w:lvl>
+    <w:lvl w:ilvl="6" w:tplc="4809000F" w:tentative="1">
+      <w:start w:val="1"/>
+      <w:numFmt w:val="decimal"/>
+      <w:lvlText w:val="%7."/>
+      <w:lvlJc w:val="left"/>
+      <w:pPr>
+        <w:ind w:left="5040" w:hanging="360"/>
+      </w:pPr>
+    </w:lvl>
+    <w:lvl w:ilvl="7" w:tplc="48090019" w:tentative="1">
+      <w:start w:val="1"/>
+      <w:numFmt w:val="lowerLetter"/>
+      <w:lvlText w:val="%8."/>
+      <w:lvlJc w:val="left"/>
+      <w:pPr>
+        <w:ind w:left="5760" w:hanging="360"/>
+      </w:pPr>
+    </w:lvl>
+    <w:lvl w:ilvl="8" w:tplc="4809001B" w:tentative="1">
+      <w:start w:val="1"/>
+      <w:numFmt w:val="lowerRoman"/>
+      <w:lvlText w:val="%9."/>
+      <w:lvlJc w:val="right"/>
+      <w:pPr>
+        <w:ind w:left="6480" w:hanging="180"/>
+      </w:pPr>
+    </w:lvl>
+  </w:abstractNum>
+  <w:abstractNum w:abstractNumId="16" w15:restartNumberingAfterBreak="0">
     <w:nsid w:val="20C2798E"/>
     <w:multiLevelType w:val="hybridMultilevel"/>
     <w:tmpl w:val="E960A38A"/>
@@ -24246,7 +25679,7 @@
       </w:pPr>
     </w:lvl>
   </w:abstractNum>
-  <w:abstractNum w:abstractNumId="16" w15:restartNumberingAfterBreak="0">
+  <w:abstractNum w:abstractNumId="17" w15:restartNumberingAfterBreak="0">
     <w:nsid w:val="2327455D"/>
     <w:multiLevelType w:val="hybridMultilevel"/>
     <w:tmpl w:val="A5E84FFA"/>
@@ -24335,7 +25768,7 @@
       </w:pPr>
     </w:lvl>
   </w:abstractNum>
-  <w:abstractNum w:abstractNumId="17" w15:restartNumberingAfterBreak="0">
+  <w:abstractNum w:abstractNumId="18" w15:restartNumberingAfterBreak="0">
     <w:nsid w:val="234F5062"/>
     <w:multiLevelType w:val="hybridMultilevel"/>
     <w:tmpl w:val="EDF0C720"/>
@@ -24424,7 +25857,7 @@
       </w:pPr>
     </w:lvl>
   </w:abstractNum>
-  <w:abstractNum w:abstractNumId="18" w15:restartNumberingAfterBreak="0">
+  <w:abstractNum w:abstractNumId="19" w15:restartNumberingAfterBreak="0">
     <w:nsid w:val="24F04133"/>
     <w:multiLevelType w:val="hybridMultilevel"/>
     <w:tmpl w:val="E8F8035C"/>
@@ -24513,7 +25946,7 @@
       </w:pPr>
     </w:lvl>
   </w:abstractNum>
-  <w:abstractNum w:abstractNumId="19" w15:restartNumberingAfterBreak="0">
+  <w:abstractNum w:abstractNumId="20" w15:restartNumberingAfterBreak="0">
     <w:nsid w:val="24FF0A8E"/>
     <w:multiLevelType w:val="hybridMultilevel"/>
     <w:tmpl w:val="0D024D72"/>
@@ -24602,7 +26035,96 @@
       </w:pPr>
     </w:lvl>
   </w:abstractNum>
-  <w:abstractNum w:abstractNumId="20" w15:restartNumberingAfterBreak="0">
+  <w:abstractNum w:abstractNumId="21" w15:restartNumberingAfterBreak="0">
+    <w:nsid w:val="25057996"/>
+    <w:multiLevelType w:val="hybridMultilevel"/>
+    <w:tmpl w:val="D0C24C1E"/>
+    <w:lvl w:ilvl="0" w:tplc="4809000F">
+      <w:start w:val="1"/>
+      <w:numFmt w:val="decimal"/>
+      <w:lvlText w:val="%1."/>
+      <w:lvlJc w:val="left"/>
+      <w:pPr>
+        <w:ind w:left="720" w:hanging="360"/>
+      </w:pPr>
+      <w:rPr>
+        <w:rFonts w:hint="default"/>
+      </w:rPr>
+    </w:lvl>
+    <w:lvl w:ilvl="1" w:tplc="48090019" w:tentative="1">
+      <w:start w:val="1"/>
+      <w:numFmt w:val="lowerLetter"/>
+      <w:lvlText w:val="%2."/>
+      <w:lvlJc w:val="left"/>
+      <w:pPr>
+        <w:ind w:left="1440" w:hanging="360"/>
+      </w:pPr>
+    </w:lvl>
+    <w:lvl w:ilvl="2" w:tplc="4809001B" w:tentative="1">
+      <w:start w:val="1"/>
+      <w:numFmt w:val="lowerRoman"/>
+      <w:lvlText w:val="%3."/>
+      <w:lvlJc w:val="right"/>
+      <w:pPr>
+        <w:ind w:left="2160" w:hanging="180"/>
+      </w:pPr>
+    </w:lvl>
+    <w:lvl w:ilvl="3" w:tplc="4809000F" w:tentative="1">
+      <w:start w:val="1"/>
+      <w:numFmt w:val="decimal"/>
+      <w:lvlText w:val="%4."/>
+      <w:lvlJc w:val="left"/>
+      <w:pPr>
+        <w:ind w:left="2880" w:hanging="360"/>
+      </w:pPr>
+    </w:lvl>
+    <w:lvl w:ilvl="4" w:tplc="48090019" w:tentative="1">
+      <w:start w:val="1"/>
+      <w:numFmt w:val="lowerLetter"/>
+      <w:lvlText w:val="%5."/>
+      <w:lvlJc w:val="left"/>
+      <w:pPr>
+        <w:ind w:left="3600" w:hanging="360"/>
+      </w:pPr>
+    </w:lvl>
+    <w:lvl w:ilvl="5" w:tplc="4809001B" w:tentative="1">
+      <w:start w:val="1"/>
+      <w:numFmt w:val="lowerRoman"/>
+      <w:lvlText w:val="%6."/>
+      <w:lvlJc w:val="right"/>
+      <w:pPr>
+        <w:ind w:left="4320" w:hanging="180"/>
+      </w:pPr>
+    </w:lvl>
+    <w:lvl w:ilvl="6" w:tplc="4809000F" w:tentative="1">
+      <w:start w:val="1"/>
+      <w:numFmt w:val="decimal"/>
+      <w:lvlText w:val="%7."/>
+      <w:lvlJc w:val="left"/>
+      <w:pPr>
+        <w:ind w:left="5040" w:hanging="360"/>
+      </w:pPr>
+    </w:lvl>
+    <w:lvl w:ilvl="7" w:tplc="48090019" w:tentative="1">
+      <w:start w:val="1"/>
+      <w:numFmt w:val="lowerLetter"/>
+      <w:lvlText w:val="%8."/>
+      <w:lvlJc w:val="left"/>
+      <w:pPr>
+        <w:ind w:left="5760" w:hanging="360"/>
+      </w:pPr>
+    </w:lvl>
+    <w:lvl w:ilvl="8" w:tplc="4809001B" w:tentative="1">
+      <w:start w:val="1"/>
+      <w:numFmt w:val="lowerRoman"/>
+      <w:lvlText w:val="%9."/>
+      <w:lvlJc w:val="right"/>
+      <w:pPr>
+        <w:ind w:left="6480" w:hanging="180"/>
+      </w:pPr>
+    </w:lvl>
+  </w:abstractNum>
+  <w:abstractNum w:abstractNumId="22" w15:restartNumberingAfterBreak="0">
     <w:nsid w:val="25C41C84"/>
     <w:multiLevelType w:val="hybridMultilevel"/>
     <w:tmpl w:val="6166F306"/>
@@ -24691,7 +26213,7 @@
       </w:pPr>
     </w:lvl>
   </w:abstractNum>
-  <w:abstractNum w:abstractNumId="21" w15:restartNumberingAfterBreak="0">
+  <w:abstractNum w:abstractNumId="23" w15:restartNumberingAfterBreak="0">
     <w:nsid w:val="26EF5C78"/>
     <w:multiLevelType w:val="hybridMultilevel"/>
     <w:tmpl w:val="02F008B8"/>
@@ -24781,7 +26303,7 @@
       </w:pPr>
     </w:lvl>
   </w:abstractNum>
-  <w:abstractNum w:abstractNumId="22" w15:restartNumberingAfterBreak="0">
+  <w:abstractNum w:abstractNumId="24" w15:restartNumberingAfterBreak="0">
     <w:nsid w:val="27005572"/>
     <w:multiLevelType w:val="hybridMultilevel"/>
     <w:tmpl w:val="872E623E"/>
@@ -24870,7 +26392,7 @@
       </w:pPr>
     </w:lvl>
   </w:abstractNum>
-  <w:abstractNum w:abstractNumId="23" w15:restartNumberingAfterBreak="0">
+  <w:abstractNum w:abstractNumId="25" w15:restartNumberingAfterBreak="0">
     <w:nsid w:val="274A097D"/>
     <w:multiLevelType w:val="hybridMultilevel"/>
     <w:tmpl w:val="725A42B4"/>
@@ -24959,7 +26481,7 @@
       </w:pPr>
     </w:lvl>
   </w:abstractNum>
-  <w:abstractNum w:abstractNumId="24" w15:restartNumberingAfterBreak="0">
+  <w:abstractNum w:abstractNumId="26" w15:restartNumberingAfterBreak="0">
     <w:nsid w:val="28546410"/>
     <w:multiLevelType w:val="hybridMultilevel"/>
     <w:tmpl w:val="6368F3F2"/>
@@ -25048,7 +26570,7 @@
       </w:pPr>
     </w:lvl>
   </w:abstractNum>
-  <w:abstractNum w:abstractNumId="25" w15:restartNumberingAfterBreak="0">
+  <w:abstractNum w:abstractNumId="27" w15:restartNumberingAfterBreak="0">
     <w:nsid w:val="2D030291"/>
     <w:multiLevelType w:val="hybridMultilevel"/>
     <w:tmpl w:val="983EFC8C"/>
@@ -25137,7 +26659,7 @@
       </w:pPr>
     </w:lvl>
   </w:abstractNum>
-  <w:abstractNum w:abstractNumId="26" w15:restartNumberingAfterBreak="0">
+  <w:abstractNum w:abstractNumId="28" w15:restartNumberingAfterBreak="0">
     <w:nsid w:val="2FB729F8"/>
     <w:multiLevelType w:val="hybridMultilevel"/>
     <w:tmpl w:val="5F80206A"/>
@@ -25226,7 +26748,7 @@
       </w:pPr>
     </w:lvl>
   </w:abstractNum>
-  <w:abstractNum w:abstractNumId="27" w15:restartNumberingAfterBreak="0">
+  <w:abstractNum w:abstractNumId="29" w15:restartNumberingAfterBreak="0">
     <w:nsid w:val="31E00B89"/>
     <w:multiLevelType w:val="hybridMultilevel"/>
     <w:tmpl w:val="3D80B156"/>
@@ -25315,7 +26837,7 @@
       </w:pPr>
     </w:lvl>
   </w:abstractNum>
-  <w:abstractNum w:abstractNumId="28" w15:restartNumberingAfterBreak="0">
+  <w:abstractNum w:abstractNumId="30" w15:restartNumberingAfterBreak="0">
     <w:nsid w:val="3565222D"/>
     <w:multiLevelType w:val="hybridMultilevel"/>
     <w:tmpl w:val="CE94A240"/>
@@ -25404,7 +26926,7 @@
       </w:pPr>
     </w:lvl>
   </w:abstractNum>
-  <w:abstractNum w:abstractNumId="29" w15:restartNumberingAfterBreak="0">
+  <w:abstractNum w:abstractNumId="31" w15:restartNumberingAfterBreak="0">
     <w:nsid w:val="392E4CE3"/>
     <w:multiLevelType w:val="hybridMultilevel"/>
     <w:tmpl w:val="FF5C0792"/>
@@ -25493,7 +27015,7 @@
       </w:pPr>
     </w:lvl>
   </w:abstractNum>
-  <w:abstractNum w:abstractNumId="30" w15:restartNumberingAfterBreak="0">
+  <w:abstractNum w:abstractNumId="32" w15:restartNumberingAfterBreak="0">
     <w:nsid w:val="393143B2"/>
     <w:multiLevelType w:val="hybridMultilevel"/>
     <w:tmpl w:val="341C9E72"/>
@@ -25582,7 +27104,7 @@
       </w:pPr>
     </w:lvl>
   </w:abstractNum>
-  <w:abstractNum w:abstractNumId="31" w15:restartNumberingAfterBreak="0">
+  <w:abstractNum w:abstractNumId="33" w15:restartNumberingAfterBreak="0">
     <w:nsid w:val="3AB03130"/>
     <w:multiLevelType w:val="hybridMultilevel"/>
     <w:tmpl w:val="CAF238E8"/>
@@ -25671,7 +27193,7 @@
       </w:pPr>
     </w:lvl>
   </w:abstractNum>
-  <w:abstractNum w:abstractNumId="32" w15:restartNumberingAfterBreak="0">
+  <w:abstractNum w:abstractNumId="34" w15:restartNumberingAfterBreak="0">
     <w:nsid w:val="3C887102"/>
     <w:multiLevelType w:val="hybridMultilevel"/>
     <w:tmpl w:val="C096AF64"/>
@@ -25760,7 +27282,7 @@
       </w:pPr>
     </w:lvl>
   </w:abstractNum>
-  <w:abstractNum w:abstractNumId="33" w15:restartNumberingAfterBreak="0">
+  <w:abstractNum w:abstractNumId="35" w15:restartNumberingAfterBreak="0">
     <w:nsid w:val="3D9E0FAB"/>
     <w:multiLevelType w:val="hybridMultilevel"/>
     <w:tmpl w:val="B2ACED24"/>
@@ -25849,7 +27371,7 @@
       </w:pPr>
     </w:lvl>
   </w:abstractNum>
-  <w:abstractNum w:abstractNumId="34" w15:restartNumberingAfterBreak="0">
+  <w:abstractNum w:abstractNumId="36" w15:restartNumberingAfterBreak="0">
     <w:nsid w:val="42446157"/>
     <w:multiLevelType w:val="hybridMultilevel"/>
     <w:tmpl w:val="359C32E4"/>
@@ -25962,7 +27484,7 @@
       </w:rPr>
     </w:lvl>
   </w:abstractNum>
-  <w:abstractNum w:abstractNumId="35" w15:restartNumberingAfterBreak="0">
+  <w:abstractNum w:abstractNumId="37" w15:restartNumberingAfterBreak="0">
     <w:nsid w:val="43E14FB0"/>
     <w:multiLevelType w:val="hybridMultilevel"/>
     <w:tmpl w:val="635AE680"/>
@@ -26078,7 +27600,7 @@
       </w:rPr>
     </w:lvl>
   </w:abstractNum>
-  <w:abstractNum w:abstractNumId="36" w15:restartNumberingAfterBreak="0">
+  <w:abstractNum w:abstractNumId="38" w15:restartNumberingAfterBreak="0">
     <w:nsid w:val="45C66D80"/>
     <w:multiLevelType w:val="hybridMultilevel"/>
     <w:tmpl w:val="6010C9B6"/>
@@ -26167,7 +27689,7 @@
       </w:pPr>
     </w:lvl>
   </w:abstractNum>
-  <w:abstractNum w:abstractNumId="37" w15:restartNumberingAfterBreak="0">
+  <w:abstractNum w:abstractNumId="39" w15:restartNumberingAfterBreak="0">
     <w:nsid w:val="4924381F"/>
     <w:multiLevelType w:val="hybridMultilevel"/>
     <w:tmpl w:val="CCD809B2"/>
@@ -26256,7 +27778,7 @@
       </w:pPr>
     </w:lvl>
   </w:abstractNum>
-  <w:abstractNum w:abstractNumId="38" w15:restartNumberingAfterBreak="0">
+  <w:abstractNum w:abstractNumId="40" w15:restartNumberingAfterBreak="0">
     <w:nsid w:val="499B08C7"/>
     <w:multiLevelType w:val="hybridMultilevel"/>
     <w:tmpl w:val="1B423CBE"/>
@@ -26345,7 +27867,7 @@
       </w:pPr>
     </w:lvl>
   </w:abstractNum>
-  <w:abstractNum w:abstractNumId="39" w15:restartNumberingAfterBreak="0">
+  <w:abstractNum w:abstractNumId="41" w15:restartNumberingAfterBreak="0">
     <w:nsid w:val="4CCF6939"/>
     <w:multiLevelType w:val="hybridMultilevel"/>
     <w:tmpl w:val="725A42B4"/>
@@ -26434,7 +27956,7 @@
       </w:pPr>
     </w:lvl>
   </w:abstractNum>
-  <w:abstractNum w:abstractNumId="40" w15:restartNumberingAfterBreak="0">
+  <w:abstractNum w:abstractNumId="42" w15:restartNumberingAfterBreak="0">
     <w:nsid w:val="50040138"/>
     <w:multiLevelType w:val="hybridMultilevel"/>
     <w:tmpl w:val="FF282C94"/>
@@ -26523,7 +28045,7 @@
       </w:pPr>
     </w:lvl>
   </w:abstractNum>
-  <w:abstractNum w:abstractNumId="41" w15:restartNumberingAfterBreak="0">
+  <w:abstractNum w:abstractNumId="43" w15:restartNumberingAfterBreak="0">
     <w:nsid w:val="52D161CD"/>
     <w:multiLevelType w:val="hybridMultilevel"/>
     <w:tmpl w:val="C7768B32"/>
@@ -26612,7 +28134,7 @@
       </w:pPr>
     </w:lvl>
   </w:abstractNum>
-  <w:abstractNum w:abstractNumId="42" w15:restartNumberingAfterBreak="0">
+  <w:abstractNum w:abstractNumId="44" w15:restartNumberingAfterBreak="0">
     <w:nsid w:val="56E270EB"/>
     <w:multiLevelType w:val="hybridMultilevel"/>
     <w:tmpl w:val="EE1EA54C"/>
@@ -26701,7 +28223,7 @@
       </w:pPr>
     </w:lvl>
   </w:abstractNum>
-  <w:abstractNum w:abstractNumId="43" w15:restartNumberingAfterBreak="0">
+  <w:abstractNum w:abstractNumId="45" w15:restartNumberingAfterBreak="0">
     <w:nsid w:val="5C167442"/>
     <w:multiLevelType w:val="hybridMultilevel"/>
     <w:tmpl w:val="255A6C3A"/>
@@ -26790,7 +28312,7 @@
       </w:pPr>
     </w:lvl>
   </w:abstractNum>
-  <w:abstractNum w:abstractNumId="44" w15:restartNumberingAfterBreak="0">
+  <w:abstractNum w:abstractNumId="46" w15:restartNumberingAfterBreak="0">
     <w:nsid w:val="5C531F74"/>
     <w:multiLevelType w:val="hybridMultilevel"/>
     <w:tmpl w:val="DCCE66A8"/>
@@ -26879,7 +28401,7 @@
       </w:pPr>
     </w:lvl>
   </w:abstractNum>
-  <w:abstractNum w:abstractNumId="45" w15:restartNumberingAfterBreak="0">
+  <w:abstractNum w:abstractNumId="47" w15:restartNumberingAfterBreak="0">
     <w:nsid w:val="5D8915BE"/>
     <w:multiLevelType w:val="hybridMultilevel"/>
     <w:tmpl w:val="BA94725E"/>
@@ -26968,7 +28490,7 @@
       </w:pPr>
     </w:lvl>
   </w:abstractNum>
-  <w:abstractNum w:abstractNumId="46" w15:restartNumberingAfterBreak="0">
+  <w:abstractNum w:abstractNumId="48" w15:restartNumberingAfterBreak="0">
     <w:nsid w:val="5DCA5060"/>
     <w:multiLevelType w:val="hybridMultilevel"/>
     <w:tmpl w:val="69A43A22"/>
@@ -27057,7 +28579,7 @@
       </w:pPr>
     </w:lvl>
   </w:abstractNum>
-  <w:abstractNum w:abstractNumId="47" w15:restartNumberingAfterBreak="0">
+  <w:abstractNum w:abstractNumId="49" w15:restartNumberingAfterBreak="0">
     <w:nsid w:val="5EDA2B9D"/>
     <w:multiLevelType w:val="hybridMultilevel"/>
     <w:tmpl w:val="7584A610"/>
@@ -27146,7 +28668,7 @@
       </w:pPr>
     </w:lvl>
   </w:abstractNum>
-  <w:abstractNum w:abstractNumId="48" w15:restartNumberingAfterBreak="0">
+  <w:abstractNum w:abstractNumId="50" w15:restartNumberingAfterBreak="0">
     <w:nsid w:val="5F6B6102"/>
     <w:multiLevelType w:val="hybridMultilevel"/>
     <w:tmpl w:val="E0E2E572"/>
@@ -27235,7 +28757,7 @@
       </w:pPr>
     </w:lvl>
   </w:abstractNum>
-  <w:abstractNum w:abstractNumId="49" w15:restartNumberingAfterBreak="0">
+  <w:abstractNum w:abstractNumId="51" w15:restartNumberingAfterBreak="0">
     <w:nsid w:val="5F994822"/>
     <w:multiLevelType w:val="hybridMultilevel"/>
     <w:tmpl w:val="003423BC"/>
@@ -27324,7 +28846,7 @@
       </w:pPr>
     </w:lvl>
   </w:abstractNum>
-  <w:abstractNum w:abstractNumId="50" w15:restartNumberingAfterBreak="0">
+  <w:abstractNum w:abstractNumId="52" w15:restartNumberingAfterBreak="0">
     <w:nsid w:val="616C49F6"/>
     <w:multiLevelType w:val="hybridMultilevel"/>
     <w:tmpl w:val="41FE0F78"/>
@@ -27413,7 +28935,7 @@
       </w:pPr>
     </w:lvl>
   </w:abstractNum>
-  <w:abstractNum w:abstractNumId="51" w15:restartNumberingAfterBreak="0">
+  <w:abstractNum w:abstractNumId="53" w15:restartNumberingAfterBreak="0">
     <w:nsid w:val="61B77618"/>
     <w:multiLevelType w:val="hybridMultilevel"/>
     <w:tmpl w:val="D4B4B762"/>
@@ -27502,7 +29024,7 @@
       </w:pPr>
     </w:lvl>
   </w:abstractNum>
-  <w:abstractNum w:abstractNumId="52" w15:restartNumberingAfterBreak="0">
+  <w:abstractNum w:abstractNumId="54" w15:restartNumberingAfterBreak="0">
     <w:nsid w:val="61C80984"/>
     <w:multiLevelType w:val="hybridMultilevel"/>
     <w:tmpl w:val="753AD1B4"/>
@@ -27594,7 +29116,7 @@
       </w:pPr>
     </w:lvl>
   </w:abstractNum>
-  <w:abstractNum w:abstractNumId="53" w15:restartNumberingAfterBreak="0">
+  <w:abstractNum w:abstractNumId="55" w15:restartNumberingAfterBreak="0">
     <w:nsid w:val="62D600FE"/>
     <w:multiLevelType w:val="hybridMultilevel"/>
     <w:tmpl w:val="C786DA62"/>
@@ -27683,7 +29205,7 @@
       </w:pPr>
     </w:lvl>
   </w:abstractNum>
-  <w:abstractNum w:abstractNumId="54" w15:restartNumberingAfterBreak="0">
+  <w:abstractNum w:abstractNumId="56" w15:restartNumberingAfterBreak="0">
     <w:nsid w:val="65DD20EB"/>
     <w:multiLevelType w:val="hybridMultilevel"/>
     <w:tmpl w:val="26A25C52"/>
@@ -27772,7 +29294,7 @@
       </w:pPr>
     </w:lvl>
   </w:abstractNum>
-  <w:abstractNum w:abstractNumId="55" w15:restartNumberingAfterBreak="0">
+  <w:abstractNum w:abstractNumId="57" w15:restartNumberingAfterBreak="0">
     <w:nsid w:val="66687359"/>
     <w:multiLevelType w:val="hybridMultilevel"/>
     <w:tmpl w:val="E4A4E75C"/>
@@ -27861,7 +29383,96 @@
       </w:pPr>
     </w:lvl>
   </w:abstractNum>
-  <w:abstractNum w:abstractNumId="56" w15:restartNumberingAfterBreak="0">
+  <w:abstractNum w:abstractNumId="58" w15:restartNumberingAfterBreak="0">
+    <w:nsid w:val="671674A0"/>
+    <w:multiLevelType w:val="hybridMultilevel"/>
+    <w:tmpl w:val="E7B468FA"/>
+    <w:lvl w:ilvl="0" w:tplc="4809000F">
+      <w:start w:val="1"/>
+      <w:numFmt w:val="decimal"/>
+      <w:lvlText w:val="%1."/>
+      <w:lvlJc w:val="left"/>
+      <w:pPr>
+        <w:ind w:left="720" w:hanging="360"/>
+      </w:pPr>
+      <w:rPr>
+        <w:rFonts w:hint="default"/>
+      </w:rPr>
+    </w:lvl>
+    <w:lvl w:ilvl="1" w:tplc="48090019" w:tentative="1">
+      <w:start w:val="1"/>
+      <w:numFmt w:val="lowerLetter"/>
+      <w:lvlText w:val="%2."/>
+      <w:lvlJc w:val="left"/>
+      <w:pPr>
+        <w:ind w:left="1440" w:hanging="360"/>
+      </w:pPr>
+    </w:lvl>
+    <w:lvl w:ilvl="2" w:tplc="4809001B" w:tentative="1">
+      <w:start w:val="1"/>
+      <w:numFmt w:val="lowerRoman"/>
+      <w:lvlText w:val="%3."/>
+      <w:lvlJc w:val="right"/>
+      <w:pPr>
+        <w:ind w:left="2160" w:hanging="180"/>
+      </w:pPr>
+    </w:lvl>
+    <w:lvl w:ilvl="3" w:tplc="4809000F" w:tentative="1">
+      <w:start w:val="1"/>
+      <w:numFmt w:val="decimal"/>
+      <w:lvlText w:val="%4."/>
+      <w:lvlJc w:val="left"/>
+      <w:pPr>
+        <w:ind w:left="2880" w:hanging="360"/>
+      </w:pPr>
+    </w:lvl>
+    <w:lvl w:ilvl="4" w:tplc="48090019" w:tentative="1">
+      <w:start w:val="1"/>
+      <w:numFmt w:val="lowerLetter"/>
+      <w:lvlText w:val="%5."/>
+      <w:lvlJc w:val="left"/>
+      <w:pPr>
+        <w:ind w:left="3600" w:hanging="360"/>
+      </w:pPr>
+    </w:lvl>
+    <w:lvl w:ilvl="5" w:tplc="4809001B" w:tentative="1">
+      <w:start w:val="1"/>
+      <w:numFmt w:val="lowerRoman"/>
+      <w:lvlText w:val="%6."/>
+      <w:lvlJc w:val="right"/>
+      <w:pPr>
+        <w:ind w:left="4320" w:hanging="180"/>
+      </w:pPr>
+    </w:lvl>
+    <w:lvl w:ilvl="6" w:tplc="4809000F" w:tentative="1">
+      <w:start w:val="1"/>
+      <w:numFmt w:val="decimal"/>
+      <w:lvlText w:val="%7."/>
+      <w:lvlJc w:val="left"/>
+      <w:pPr>
+        <w:ind w:left="5040" w:hanging="360"/>
+      </w:pPr>
+    </w:lvl>
+    <w:lvl w:ilvl="7" w:tplc="48090019" w:tentative="1">
+      <w:start w:val="1"/>
+      <w:numFmt w:val="lowerLetter"/>
+      <w:lvlText w:val="%8."/>
+      <w:lvlJc w:val="left"/>
+      <w:pPr>
+        <w:ind w:left="5760" w:hanging="360"/>
+      </w:pPr>
+    </w:lvl>
+    <w:lvl w:ilvl="8" w:tplc="4809001B" w:tentative="1">
+      <w:start w:val="1"/>
+      <w:numFmt w:val="lowerRoman"/>
+      <w:lvlText w:val="%9."/>
+      <w:lvlJc w:val="right"/>
+      <w:pPr>
+        <w:ind w:left="6480" w:hanging="180"/>
+      </w:pPr>
+    </w:lvl>
+  </w:abstractNum>
+  <w:abstractNum w:abstractNumId="59" w15:restartNumberingAfterBreak="0">
     <w:nsid w:val="67673205"/>
     <w:multiLevelType w:val="hybridMultilevel"/>
     <w:tmpl w:val="64F0E074"/>
@@ -27977,7 +29588,7 @@
       </w:rPr>
     </w:lvl>
   </w:abstractNum>
-  <w:abstractNum w:abstractNumId="57" w15:restartNumberingAfterBreak="0">
+  <w:abstractNum w:abstractNumId="60" w15:restartNumberingAfterBreak="0">
     <w:nsid w:val="70D433B6"/>
     <w:multiLevelType w:val="hybridMultilevel"/>
     <w:tmpl w:val="8A4890DA"/>
@@ -28066,7 +29677,7 @@
       </w:pPr>
     </w:lvl>
   </w:abstractNum>
-  <w:abstractNum w:abstractNumId="58" w15:restartNumberingAfterBreak="0">
+  <w:abstractNum w:abstractNumId="61" w15:restartNumberingAfterBreak="0">
     <w:nsid w:val="70D867D2"/>
     <w:multiLevelType w:val="hybridMultilevel"/>
     <w:tmpl w:val="56A8F950"/>
@@ -28155,7 +29766,7 @@
       </w:pPr>
     </w:lvl>
   </w:abstractNum>
-  <w:abstractNum w:abstractNumId="59" w15:restartNumberingAfterBreak="0">
+  <w:abstractNum w:abstractNumId="62" w15:restartNumberingAfterBreak="0">
     <w:nsid w:val="71587C1D"/>
     <w:multiLevelType w:val="hybridMultilevel"/>
     <w:tmpl w:val="82E88AF6"/>
@@ -28244,7 +29855,7 @@
       </w:pPr>
     </w:lvl>
   </w:abstractNum>
-  <w:abstractNum w:abstractNumId="60" w15:restartNumberingAfterBreak="0">
+  <w:abstractNum w:abstractNumId="63" w15:restartNumberingAfterBreak="0">
     <w:nsid w:val="72126AA3"/>
     <w:multiLevelType w:val="hybridMultilevel"/>
     <w:tmpl w:val="3372EB1C"/>
@@ -28333,7 +29944,7 @@
       </w:pPr>
     </w:lvl>
   </w:abstractNum>
-  <w:abstractNum w:abstractNumId="61" w15:restartNumberingAfterBreak="0">
+  <w:abstractNum w:abstractNumId="64" w15:restartNumberingAfterBreak="0">
     <w:nsid w:val="72200ECB"/>
     <w:multiLevelType w:val="hybridMultilevel"/>
     <w:tmpl w:val="F1609EEC"/>
@@ -28422,7 +30033,7 @@
       </w:pPr>
     </w:lvl>
   </w:abstractNum>
-  <w:abstractNum w:abstractNumId="62" w15:restartNumberingAfterBreak="0">
+  <w:abstractNum w:abstractNumId="65" w15:restartNumberingAfterBreak="0">
     <w:nsid w:val="756C0785"/>
     <w:multiLevelType w:val="hybridMultilevel"/>
     <w:tmpl w:val="429CD8F6"/>
@@ -28511,7 +30122,7 @@
       </w:pPr>
     </w:lvl>
   </w:abstractNum>
-  <w:abstractNum w:abstractNumId="63" w15:restartNumberingAfterBreak="0">
+  <w:abstractNum w:abstractNumId="66" w15:restartNumberingAfterBreak="0">
     <w:nsid w:val="785A5EDE"/>
     <w:multiLevelType w:val="hybridMultilevel"/>
     <w:tmpl w:val="9C8632B4"/>
@@ -28600,7 +30211,7 @@
       </w:pPr>
     </w:lvl>
   </w:abstractNum>
-  <w:abstractNum w:abstractNumId="64" w15:restartNumberingAfterBreak="0">
+  <w:abstractNum w:abstractNumId="67" w15:restartNumberingAfterBreak="0">
     <w:nsid w:val="79630EFF"/>
     <w:multiLevelType w:val="hybridMultilevel"/>
     <w:tmpl w:val="A5F099B2"/>
@@ -28689,7 +30300,7 @@
       </w:pPr>
     </w:lvl>
   </w:abstractNum>
-  <w:abstractNum w:abstractNumId="65" w15:restartNumberingAfterBreak="0">
+  <w:abstractNum w:abstractNumId="68" w15:restartNumberingAfterBreak="0">
     <w:nsid w:val="79E75F09"/>
     <w:multiLevelType w:val="hybridMultilevel"/>
     <w:tmpl w:val="66BC9CF0"/>
@@ -28778,7 +30389,7 @@
       </w:pPr>
     </w:lvl>
   </w:abstractNum>
-  <w:abstractNum w:abstractNumId="66" w15:restartNumberingAfterBreak="0">
+  <w:abstractNum w:abstractNumId="69" w15:restartNumberingAfterBreak="0">
     <w:nsid w:val="7C4A044C"/>
     <w:multiLevelType w:val="hybridMultilevel"/>
     <w:tmpl w:val="37E017B6"/>
@@ -28867,7 +30478,7 @@
       </w:pPr>
     </w:lvl>
   </w:abstractNum>
-  <w:abstractNum w:abstractNumId="67" w15:restartNumberingAfterBreak="0">
+  <w:abstractNum w:abstractNumId="70" w15:restartNumberingAfterBreak="0">
     <w:nsid w:val="7C7578D7"/>
     <w:multiLevelType w:val="hybridMultilevel"/>
     <w:tmpl w:val="D326E484"/>
@@ -28956,7 +30567,7 @@
       </w:pPr>
     </w:lvl>
   </w:abstractNum>
-  <w:abstractNum w:abstractNumId="68" w15:restartNumberingAfterBreak="0">
+  <w:abstractNum w:abstractNumId="71" w15:restartNumberingAfterBreak="0">
     <w:nsid w:val="7E7947FB"/>
     <w:multiLevelType w:val="hybridMultilevel"/>
     <w:tmpl w:val="A25C462A"/>
@@ -29045,7 +30656,7 @@
       </w:pPr>
     </w:lvl>
   </w:abstractNum>
-  <w:abstractNum w:abstractNumId="69" w15:restartNumberingAfterBreak="0">
+  <w:abstractNum w:abstractNumId="72" w15:restartNumberingAfterBreak="0">
     <w:nsid w:val="7FB75E57"/>
     <w:multiLevelType w:val="hybridMultilevel"/>
     <w:tmpl w:val="30E4F3F6"/>
@@ -29138,7 +30749,7 @@
     <w:abstractNumId w:val="5"/>
   </w:num>
   <w:num w:numId="2" w16cid:durableId="537547726">
-    <w:abstractNumId w:val="64"/>
+    <w:abstractNumId w:val="67"/>
   </w:num>
   <w:num w:numId="3" w16cid:durableId="808322326">
     <w:abstractNumId w:val="4"/>
@@ -29150,34 +30761,34 @@
     <w:abstractNumId w:val="1"/>
   </w:num>
   <w:num w:numId="6" w16cid:durableId="773129829">
-    <w:abstractNumId w:val="19"/>
+    <w:abstractNumId w:val="20"/>
   </w:num>
   <w:num w:numId="7" w16cid:durableId="1370882557">
-    <w:abstractNumId w:val="49"/>
+    <w:abstractNumId w:val="51"/>
   </w:num>
   <w:num w:numId="8" w16cid:durableId="1244607246">
     <w:abstractNumId w:val="12"/>
   </w:num>
   <w:num w:numId="9" w16cid:durableId="920716276">
-    <w:abstractNumId w:val="52"/>
+    <w:abstractNumId w:val="54"/>
   </w:num>
   <w:num w:numId="10" w16cid:durableId="713045035">
     <w:abstractNumId w:val="3"/>
   </w:num>
   <w:num w:numId="11" w16cid:durableId="1852715043">
-    <w:abstractNumId w:val="17"/>
+    <w:abstractNumId w:val="18"/>
   </w:num>
   <w:num w:numId="12" w16cid:durableId="330983519">
+    <w:abstractNumId w:val="32"/>
+  </w:num>
+  <w:num w:numId="13" w16cid:durableId="1114519361">
     <w:abstractNumId w:val="30"/>
   </w:num>
-  <w:num w:numId="13" w16cid:durableId="1114519361">
-    <w:abstractNumId w:val="28"/>
-  </w:num>
   <w:num w:numId="14" w16cid:durableId="896818570">
-    <w:abstractNumId w:val="68"/>
+    <w:abstractNumId w:val="71"/>
   </w:num>
   <w:num w:numId="15" w16cid:durableId="1137727328">
-    <w:abstractNumId w:val="39"/>
+    <w:abstractNumId w:val="41"/>
   </w:num>
   <w:num w:numId="16" w16cid:durableId="1357998645">
     <w:abstractNumId w:val="14"/>
@@ -29186,163 +30797,172 @@
     <w:abstractNumId w:val="2"/>
   </w:num>
   <w:num w:numId="18" w16cid:durableId="970860838">
-    <w:abstractNumId w:val="15"/>
+    <w:abstractNumId w:val="16"/>
   </w:num>
   <w:num w:numId="19" w16cid:durableId="673453329">
-    <w:abstractNumId w:val="67"/>
+    <w:abstractNumId w:val="70"/>
   </w:num>
   <w:num w:numId="20" w16cid:durableId="985625153">
     <w:abstractNumId w:val="8"/>
   </w:num>
   <w:num w:numId="21" w16cid:durableId="1657033385">
-    <w:abstractNumId w:val="31"/>
+    <w:abstractNumId w:val="33"/>
   </w:num>
   <w:num w:numId="22" w16cid:durableId="1490175960">
-    <w:abstractNumId w:val="51"/>
+    <w:abstractNumId w:val="53"/>
   </w:num>
   <w:num w:numId="23" w16cid:durableId="1285846917">
     <w:abstractNumId w:val="11"/>
   </w:num>
   <w:num w:numId="24" w16cid:durableId="2034573879">
-    <w:abstractNumId w:val="34"/>
+    <w:abstractNumId w:val="36"/>
   </w:num>
   <w:num w:numId="25" w16cid:durableId="1320959993">
-    <w:abstractNumId w:val="47"/>
+    <w:abstractNumId w:val="49"/>
   </w:num>
   <w:num w:numId="26" w16cid:durableId="756637175">
-    <w:abstractNumId w:val="23"/>
+    <w:abstractNumId w:val="25"/>
   </w:num>
   <w:num w:numId="27" w16cid:durableId="690646959">
-    <w:abstractNumId w:val="63"/>
+    <w:abstractNumId w:val="66"/>
   </w:num>
   <w:num w:numId="28" w16cid:durableId="266894343">
-    <w:abstractNumId w:val="48"/>
+    <w:abstractNumId w:val="50"/>
   </w:num>
   <w:num w:numId="29" w16cid:durableId="379401181">
+    <w:abstractNumId w:val="46"/>
+  </w:num>
+  <w:num w:numId="30" w16cid:durableId="880481597">
     <w:abstractNumId w:val="44"/>
   </w:num>
-  <w:num w:numId="30" w16cid:durableId="880481597">
+  <w:num w:numId="31" w16cid:durableId="519390849">
+    <w:abstractNumId w:val="64"/>
+  </w:num>
+  <w:num w:numId="32" w16cid:durableId="501967728">
     <w:abstractNumId w:val="42"/>
   </w:num>
-  <w:num w:numId="31" w16cid:durableId="519390849">
-    <w:abstractNumId w:val="61"/>
-  </w:num>
-  <w:num w:numId="32" w16cid:durableId="501967728">
-    <w:abstractNumId w:val="40"/>
-  </w:num>
   <w:num w:numId="33" w16cid:durableId="900478220">
-    <w:abstractNumId w:val="33"/>
+    <w:abstractNumId w:val="35"/>
   </w:num>
   <w:num w:numId="34" w16cid:durableId="1994678649">
-    <w:abstractNumId w:val="27"/>
+    <w:abstractNumId w:val="29"/>
   </w:num>
   <w:num w:numId="35" w16cid:durableId="2124570414">
-    <w:abstractNumId w:val="57"/>
+    <w:abstractNumId w:val="60"/>
   </w:num>
   <w:num w:numId="36" w16cid:durableId="1578587479">
     <w:abstractNumId w:val="13"/>
   </w:num>
   <w:num w:numId="37" w16cid:durableId="504978903">
-    <w:abstractNumId w:val="25"/>
+    <w:abstractNumId w:val="27"/>
   </w:num>
   <w:num w:numId="38" w16cid:durableId="1703902920">
-    <w:abstractNumId w:val="62"/>
+    <w:abstractNumId w:val="65"/>
   </w:num>
   <w:num w:numId="39" w16cid:durableId="1861356868">
-    <w:abstractNumId w:val="69"/>
+    <w:abstractNumId w:val="72"/>
   </w:num>
   <w:num w:numId="40" w16cid:durableId="772942361">
-    <w:abstractNumId w:val="65"/>
+    <w:abstractNumId w:val="68"/>
   </w:num>
   <w:num w:numId="41" w16cid:durableId="1410151469">
     <w:abstractNumId w:val="6"/>
   </w:num>
   <w:num w:numId="42" w16cid:durableId="1601639535">
+    <w:abstractNumId w:val="26"/>
+  </w:num>
+  <w:num w:numId="43" w16cid:durableId="485127816">
+    <w:abstractNumId w:val="52"/>
+  </w:num>
+  <w:num w:numId="44" w16cid:durableId="13920370">
+    <w:abstractNumId w:val="28"/>
+  </w:num>
+  <w:num w:numId="45" w16cid:durableId="425728670">
+    <w:abstractNumId w:val="55"/>
+  </w:num>
+  <w:num w:numId="46" w16cid:durableId="1612586637">
     <w:abstractNumId w:val="24"/>
   </w:num>
-  <w:num w:numId="43" w16cid:durableId="485127816">
-    <w:abstractNumId w:val="50"/>
+  <w:num w:numId="47" w16cid:durableId="988676712">
+    <w:abstractNumId w:val="43"/>
   </w:num>
-  <w:num w:numId="44" w16cid:durableId="13920370">
-    <w:abstractNumId w:val="26"/>
-  </w:num>
-  <w:num w:numId="45" w16cid:durableId="425728670">
-    <w:abstractNumId w:val="53"/>
-  </w:num>
-  <w:num w:numId="46" w16cid:durableId="1612586637">
+  <w:num w:numId="48" w16cid:durableId="925917274">
     <w:abstractNumId w:val="22"/>
   </w:num>
-  <w:num w:numId="47" w16cid:durableId="988676712">
-    <w:abstractNumId w:val="41"/>
-  </w:num>
-  <w:num w:numId="48" w16cid:durableId="925917274">
-    <w:abstractNumId w:val="20"/>
-  </w:num>
   <w:num w:numId="49" w16cid:durableId="1275748808">
-    <w:abstractNumId w:val="38"/>
+    <w:abstractNumId w:val="40"/>
   </w:num>
   <w:num w:numId="50" w16cid:durableId="922445687">
-    <w:abstractNumId w:val="54"/>
+    <w:abstractNumId w:val="56"/>
   </w:num>
   <w:num w:numId="51" w16cid:durableId="1372999590">
-    <w:abstractNumId w:val="32"/>
+    <w:abstractNumId w:val="34"/>
   </w:num>
   <w:num w:numId="52" w16cid:durableId="27687496">
     <w:abstractNumId w:val="7"/>
   </w:num>
   <w:num w:numId="53" w16cid:durableId="248151229">
-    <w:abstractNumId w:val="59"/>
+    <w:abstractNumId w:val="62"/>
   </w:num>
   <w:num w:numId="54" w16cid:durableId="1153641855">
-    <w:abstractNumId w:val="43"/>
+    <w:abstractNumId w:val="45"/>
   </w:num>
   <w:num w:numId="55" w16cid:durableId="2005470027">
-    <w:abstractNumId w:val="55"/>
+    <w:abstractNumId w:val="57"/>
   </w:num>
   <w:num w:numId="56" w16cid:durableId="429543316">
     <w:abstractNumId w:val="10"/>
   </w:num>
   <w:num w:numId="57" w16cid:durableId="169217343">
-    <w:abstractNumId w:val="16"/>
+    <w:abstractNumId w:val="17"/>
   </w:num>
   <w:num w:numId="58" w16cid:durableId="531070583">
-    <w:abstractNumId w:val="37"/>
+    <w:abstractNumId w:val="39"/>
   </w:num>
   <w:num w:numId="59" w16cid:durableId="1881747528">
-    <w:abstractNumId w:val="18"/>
+    <w:abstractNumId w:val="19"/>
   </w:num>
   <w:num w:numId="60" w16cid:durableId="484933284">
-    <w:abstractNumId w:val="46"/>
+    <w:abstractNumId w:val="48"/>
   </w:num>
   <w:num w:numId="61" w16cid:durableId="48460900">
-    <w:abstractNumId w:val="29"/>
+    <w:abstractNumId w:val="31"/>
   </w:num>
   <w:num w:numId="62" w16cid:durableId="1589464306">
-    <w:abstractNumId w:val="60"/>
+    <w:abstractNumId w:val="63"/>
   </w:num>
   <w:num w:numId="63" w16cid:durableId="751582477">
     <w:abstractNumId w:val="9"/>
   </w:num>
   <w:num w:numId="64" w16cid:durableId="16928877">
-    <w:abstractNumId w:val="58"/>
+    <w:abstractNumId w:val="61"/>
   </w:num>
   <w:num w:numId="65" w16cid:durableId="884872407">
-    <w:abstractNumId w:val="36"/>
+    <w:abstractNumId w:val="38"/>
   </w:num>
   <w:num w:numId="66" w16cid:durableId="494540497">
+    <w:abstractNumId w:val="23"/>
+  </w:num>
+  <w:num w:numId="67" w16cid:durableId="758137231">
+    <w:abstractNumId w:val="47"/>
+  </w:num>
+  <w:num w:numId="68" w16cid:durableId="687410640">
+    <w:abstractNumId w:val="69"/>
+  </w:num>
+  <w:num w:numId="69" w16cid:durableId="464663833">
+    <w:abstractNumId w:val="37"/>
+  </w:num>
+  <w:num w:numId="70" w16cid:durableId="606547492">
+    <w:abstractNumId w:val="59"/>
+  </w:num>
+  <w:num w:numId="71" w16cid:durableId="1078598774">
+    <w:abstractNumId w:val="15"/>
+  </w:num>
+  <w:num w:numId="72" w16cid:durableId="126703260">
     <w:abstractNumId w:val="21"/>
   </w:num>
-  <w:num w:numId="67" w16cid:durableId="758137231">
-    <w:abstractNumId w:val="45"/>
-  </w:num>
-  <w:num w:numId="68" w16cid:durableId="687410640">
-    <w:abstractNumId w:val="66"/>
-  </w:num>
-  <w:num w:numId="69" w16cid:durableId="464663833">
-    <w:abstractNumId w:val="35"/>
-  </w:num>
-  <w:num w:numId="70" w16cid:durableId="606547492">
-    <w:abstractNumId w:val="56"/>
+  <w:num w:numId="73" w16cid:durableId="1908343800">
+    <w:abstractNumId w:val="58"/>
   </w:num>
   <w:numIdMacAtCleanup w:val="25"/>
 </w:numbering>

</xml_diff>